<commit_message>
Plan de Gestión de la Configuración
Se desarrolla el propósito del Plan de gestión de la configuración
</commit_message>
<xml_diff>
--- a/SCM/SSEL-PGCS.docx
+++ b/SCM/SSEL-PGCS.docx
@@ -1072,7 +1072,25 @@
             <w:color w:val="0000FF"/>
             <w:u w:val="single"/>
           </w:rPr>
-          <w:t>Nomenclatura de los items de configuración</w:t>
+          <w:t xml:space="preserve">Nomenclatura de los </w:t>
+        </w:r>
+        <w:proofErr w:type="spellStart"/>
+        <w:r>
+          <w:rPr>
+            <w:rFonts w:ascii="Verdana" w:eastAsia="Verdana" w:hAnsi="Verdana" w:cs="Verdana"/>
+            <w:color w:val="0000FF"/>
+            <w:u w:val="single"/>
+          </w:rPr>
+          <w:t>items</w:t>
+        </w:r>
+        <w:proofErr w:type="spellEnd"/>
+        <w:r>
+          <w:rPr>
+            <w:rFonts w:ascii="Verdana" w:eastAsia="Verdana" w:hAnsi="Verdana" w:cs="Verdana"/>
+            <w:color w:val="0000FF"/>
+            <w:u w:val="single"/>
+          </w:rPr>
+          <w:t xml:space="preserve"> de configuración</w:t>
         </w:r>
       </w:hyperlink>
       <w:hyperlink w:anchor="h.1ksv4uv">
@@ -1302,15 +1320,7 @@
             <w:color w:val="0000FF"/>
             <w:u w:val="single"/>
           </w:rPr>
-          <w:t>Implementación de lo</w:t>
-        </w:r>
-        <w:r>
-          <w:rPr>
-            <w:rFonts w:ascii="Verdana" w:eastAsia="Verdana" w:hAnsi="Verdana" w:cs="Verdana"/>
-            <w:color w:val="0000FF"/>
-            <w:u w:val="single"/>
-          </w:rPr>
-          <w:t>s cambios</w:t>
+          <w:t>Implementación de los cambios</w:t>
         </w:r>
       </w:hyperlink>
       <w:hyperlink w:anchor="h.1y810tw">
@@ -1448,7 +1458,25 @@
             <w:color w:val="0000FF"/>
             <w:u w:val="single"/>
           </w:rPr>
-          <w:t>Gestión y entrega de Release de Software</w:t>
+          <w:t xml:space="preserve">Gestión y entrega de </w:t>
+        </w:r>
+        <w:proofErr w:type="spellStart"/>
+        <w:r>
+          <w:rPr>
+            <w:rFonts w:ascii="Verdana" w:eastAsia="Verdana" w:hAnsi="Verdana" w:cs="Verdana"/>
+            <w:color w:val="0000FF"/>
+            <w:u w:val="single"/>
+          </w:rPr>
+          <w:t>Release</w:t>
+        </w:r>
+        <w:proofErr w:type="spellEnd"/>
+        <w:r>
+          <w:rPr>
+            <w:rFonts w:ascii="Verdana" w:eastAsia="Verdana" w:hAnsi="Verdana" w:cs="Verdana"/>
+            <w:color w:val="0000FF"/>
+            <w:u w:val="single"/>
+          </w:rPr>
+          <w:t xml:space="preserve"> de Software</w:t>
         </w:r>
       </w:hyperlink>
       <w:hyperlink w:anchor="h.1ci93xb">
@@ -1465,7 +1493,7 @@
       <w:pPr>
         <w:spacing w:before="60" w:after="60"/>
       </w:pPr>
-      <w:hyperlink r:id="rId7" w:anchor="_Toc378317021"/>
+      <w:hyperlink w:anchor="_Toc378317021"/>
     </w:p>
     <w:p>
       <w:r>
@@ -1523,15 +1551,7 @@
           <w:b/>
           <w:sz w:val="22"/>
         </w:rPr>
-        <w:t>Int</w:t>
-      </w:r>
-      <w:r>
-        <w:rPr>
-          <w:rFonts w:ascii="Verdana" w:eastAsia="Verdana" w:hAnsi="Verdana" w:cs="Verdana"/>
-          <w:b/>
-          <w:sz w:val="22"/>
-        </w:rPr>
-        <w:t>roducción</w:t>
+        <w:t>Introducción</w:t>
       </w:r>
     </w:p>
     <w:p>
@@ -1611,9 +1631,7 @@
         <w:jc w:val="both"/>
       </w:pPr>
       <w:bookmarkStart w:id="3" w:name="h.3znysh7" w:colFirst="0" w:colLast="0"/>
-      <w:bookmarkStart w:id="4" w:name="_GoBack"/>
       <w:bookmarkEnd w:id="3"/>
-      <w:bookmarkEnd w:id="4"/>
     </w:p>
     <w:p>
       <w:pPr>
@@ -1635,6 +1653,177 @@
     </w:p>
     <w:p>
       <w:pPr>
+        <w:tabs>
+          <w:tab w:val="left" w:pos="567"/>
+        </w:tabs>
+        <w:ind w:left="567"/>
+      </w:pPr>
+      <w:r>
+        <w:rPr>
+          <w:rFonts w:ascii="Arial" w:hAnsi="Arial" w:cs="Arial"/>
+          <w:color w:val="222222"/>
+          <w:shd w:val="clear" w:color="auto" w:fill="FFFFFF"/>
+        </w:rPr>
+        <w:t>El presente documento incluye</w:t>
+      </w:r>
+      <w:bookmarkStart w:id="4" w:name="_GoBack"/>
+      <w:bookmarkEnd w:id="4"/>
+      <w:r>
+        <w:rPr>
+          <w:rFonts w:ascii="Arial" w:hAnsi="Arial" w:cs="Arial"/>
+          <w:color w:val="222222"/>
+          <w:shd w:val="clear" w:color="auto" w:fill="FFFFFF"/>
+        </w:rPr>
+        <w:t xml:space="preserve"> las siguientes actividades:</w:t>
+      </w:r>
+      <w:r>
+        <w:rPr>
+          <w:rFonts w:ascii="Arial" w:hAnsi="Arial" w:cs="Arial"/>
+          <w:color w:val="222222"/>
+        </w:rPr>
+        <w:br/>
+      </w:r>
+      <w:r>
+        <w:rPr>
+          <w:rFonts w:ascii="Arial" w:hAnsi="Arial" w:cs="Arial"/>
+          <w:color w:val="222222"/>
+        </w:rPr>
+        <w:br/>
+      </w:r>
+      <w:r>
+        <w:rPr>
+          <w:rFonts w:ascii="Arial" w:hAnsi="Arial" w:cs="Arial"/>
+          <w:color w:val="222222"/>
+          <w:shd w:val="clear" w:color="auto" w:fill="FFFFFF"/>
+        </w:rPr>
+        <w:t>●        Identificación de ítems de configuración</w:t>
+      </w:r>
+      <w:r>
+        <w:rPr>
+          <w:rFonts w:ascii="Arial" w:hAnsi="Arial" w:cs="Arial"/>
+          <w:color w:val="222222"/>
+        </w:rPr>
+        <w:br/>
+      </w:r>
+      <w:r>
+        <w:rPr>
+          <w:rFonts w:ascii="Arial" w:hAnsi="Arial" w:cs="Arial"/>
+          <w:color w:val="222222"/>
+          <w:shd w:val="clear" w:color="auto" w:fill="FFFFFF"/>
+        </w:rPr>
+        <w:t>●        Mantenimiento de descripciones de los ítems de configuración.</w:t>
+      </w:r>
+      <w:r>
+        <w:rPr>
+          <w:rFonts w:ascii="Arial" w:hAnsi="Arial" w:cs="Arial"/>
+          <w:color w:val="222222"/>
+        </w:rPr>
+        <w:br/>
+      </w:r>
+      <w:r>
+        <w:rPr>
+          <w:rFonts w:ascii="Arial" w:hAnsi="Arial" w:cs="Arial"/>
+          <w:color w:val="222222"/>
+          <w:shd w:val="clear" w:color="auto" w:fill="FFFFFF"/>
+        </w:rPr>
+        <w:t>●        Establecimiento y administración del repositorio.</w:t>
+      </w:r>
+      <w:r>
+        <w:rPr>
+          <w:rFonts w:ascii="Arial" w:hAnsi="Arial" w:cs="Arial"/>
+          <w:color w:val="222222"/>
+        </w:rPr>
+        <w:br/>
+      </w:r>
+      <w:r>
+        <w:rPr>
+          <w:rFonts w:ascii="Arial" w:hAnsi="Arial" w:cs="Arial"/>
+          <w:color w:val="222222"/>
+          <w:shd w:val="clear" w:color="auto" w:fill="FFFFFF"/>
+        </w:rPr>
+        <w:t>●        Mantenimiento de la historia de los ítems.</w:t>
+      </w:r>
+      <w:r>
+        <w:rPr>
+          <w:rFonts w:ascii="Arial" w:hAnsi="Arial" w:cs="Arial"/>
+          <w:color w:val="222222"/>
+        </w:rPr>
+        <w:br/>
+      </w:r>
+      <w:r>
+        <w:rPr>
+          <w:rFonts w:ascii="Arial" w:hAnsi="Arial" w:cs="Arial"/>
+          <w:color w:val="222222"/>
+          <w:shd w:val="clear" w:color="auto" w:fill="FFFFFF"/>
+        </w:rPr>
+        <w:t>●        Control de los cambios.</w:t>
+      </w:r>
+      <w:r>
+        <w:rPr>
+          <w:rFonts w:ascii="Arial" w:hAnsi="Arial" w:cs="Arial"/>
+          <w:color w:val="222222"/>
+        </w:rPr>
+        <w:br/>
+      </w:r>
+      <w:r>
+        <w:rPr>
+          <w:rFonts w:ascii="Arial" w:hAnsi="Arial" w:cs="Arial"/>
+          <w:color w:val="222222"/>
+          <w:shd w:val="clear" w:color="auto" w:fill="FFFFFF"/>
+        </w:rPr>
+        <w:t xml:space="preserve">●        Construcción de </w:t>
+      </w:r>
+      <w:proofErr w:type="spellStart"/>
+      <w:r>
+        <w:rPr>
+          <w:rFonts w:ascii="Arial" w:hAnsi="Arial" w:cs="Arial"/>
+          <w:color w:val="222222"/>
+          <w:shd w:val="clear" w:color="auto" w:fill="FFFFFF"/>
+        </w:rPr>
+        <w:t>releases</w:t>
+      </w:r>
+      <w:proofErr w:type="spellEnd"/>
+      <w:r>
+        <w:rPr>
+          <w:rFonts w:ascii="Arial" w:hAnsi="Arial" w:cs="Arial"/>
+          <w:color w:val="222222"/>
+          <w:shd w:val="clear" w:color="auto" w:fill="FFFFFF"/>
+        </w:rPr>
+        <w:t xml:space="preserve"> de productos.</w:t>
+      </w:r>
+      <w:r>
+        <w:rPr>
+          <w:rFonts w:ascii="Arial" w:hAnsi="Arial" w:cs="Arial"/>
+          <w:color w:val="222222"/>
+        </w:rPr>
+        <w:br/>
+      </w:r>
+      <w:r>
+        <w:rPr>
+          <w:rFonts w:ascii="Arial" w:hAnsi="Arial" w:cs="Arial"/>
+          <w:color w:val="222222"/>
+          <w:shd w:val="clear" w:color="auto" w:fill="FFFFFF"/>
+        </w:rPr>
+        <w:t>●        Reporte del estado de la configuración.</w:t>
+      </w:r>
+      <w:r>
+        <w:rPr>
+          <w:rFonts w:ascii="Arial" w:hAnsi="Arial" w:cs="Arial"/>
+          <w:color w:val="222222"/>
+        </w:rPr>
+        <w:br/>
+      </w:r>
+      <w:r>
+        <w:rPr>
+          <w:rFonts w:ascii="Arial" w:hAnsi="Arial" w:cs="Arial"/>
+          <w:color w:val="222222"/>
+          <w:shd w:val="clear" w:color="auto" w:fill="FFFFFF"/>
+        </w:rPr>
+        <w:t>●        Despliegue de las aplicaciones en los distintos ambientes (Desarrollo, QA, Producción).</w:t>
+      </w:r>
+    </w:p>
+    <w:p>
+      <w:pPr>
         <w:pStyle w:val="Prrafodelista"/>
       </w:pPr>
     </w:p>
@@ -1779,14 +1968,7 @@
           <w:rFonts w:ascii="Verdana" w:eastAsia="Verdana" w:hAnsi="Verdana" w:cs="Verdana"/>
           <w:b/>
         </w:rPr>
-        <w:t>Respons</w:t>
-      </w:r>
-      <w:r>
-        <w:rPr>
-          <w:rFonts w:ascii="Verdana" w:eastAsia="Verdana" w:hAnsi="Verdana" w:cs="Verdana"/>
-          <w:b/>
-        </w:rPr>
-        <w:t>abilidades de SCM</w:t>
+        <w:t>Responsabilidades de SCM</w:t>
       </w:r>
     </w:p>
     <w:p>
@@ -1975,7 +2157,23 @@
           <w:rFonts w:ascii="Verdana" w:eastAsia="Verdana" w:hAnsi="Verdana" w:cs="Verdana"/>
           <w:b/>
         </w:rPr>
-        <w:t>Nomenclatura de los items de configuración</w:t>
+        <w:t xml:space="preserve">Nomenclatura de los </w:t>
+      </w:r>
+      <w:proofErr w:type="spellStart"/>
+      <w:r>
+        <w:rPr>
+          <w:rFonts w:ascii="Verdana" w:eastAsia="Verdana" w:hAnsi="Verdana" w:cs="Verdana"/>
+          <w:b/>
+        </w:rPr>
+        <w:t>items</w:t>
+      </w:r>
+      <w:proofErr w:type="spellEnd"/>
+      <w:r>
+        <w:rPr>
+          <w:rFonts w:ascii="Verdana" w:eastAsia="Verdana" w:hAnsi="Verdana" w:cs="Verdana"/>
+          <w:b/>
+        </w:rPr>
+        <w:t xml:space="preserve"> de configuración</w:t>
       </w:r>
     </w:p>
     <w:p>
@@ -2202,7 +2400,23 @@
           <w:rFonts w:ascii="Verdana" w:eastAsia="Verdana" w:hAnsi="Verdana" w:cs="Verdana"/>
           <w:b/>
         </w:rPr>
-        <w:t>Gestión y entrega de Release de Software</w:t>
+        <w:t xml:space="preserve">Gestión y entrega de </w:t>
+      </w:r>
+      <w:proofErr w:type="spellStart"/>
+      <w:r>
+        <w:rPr>
+          <w:rFonts w:ascii="Verdana" w:eastAsia="Verdana" w:hAnsi="Verdana" w:cs="Verdana"/>
+          <w:b/>
+        </w:rPr>
+        <w:t>Release</w:t>
+      </w:r>
+      <w:proofErr w:type="spellEnd"/>
+      <w:r>
+        <w:rPr>
+          <w:rFonts w:ascii="Verdana" w:eastAsia="Verdana" w:hAnsi="Verdana" w:cs="Verdana"/>
+          <w:b/>
+        </w:rPr>
+        <w:t xml:space="preserve"> de Software</w:t>
       </w:r>
     </w:p>
     <w:p>
@@ -2224,7 +2438,7 @@
       </w:pPr>
     </w:p>
     <w:sectPr>
-      <w:footerReference w:type="default" r:id="rId8"/>
+      <w:footerReference w:type="default" r:id="rId7"/>
       <w:pgSz w:w="11906" w:h="16838"/>
       <w:pgMar w:top="1134" w:right="1134" w:bottom="1134" w:left="1134" w:header="720" w:footer="720" w:gutter="0"/>
       <w:cols w:space="720"/>
@@ -2264,6 +2478,7 @@
     <w:r>
       <w:rPr>
         <w:noProof/>
+        <w:lang w:val="es-PE" w:eastAsia="es-PE"/>
       </w:rPr>
       <w:drawing>
         <wp:inline distT="0" distB="0" distL="114300" distR="114300" wp14:anchorId="57E5C6F8" wp14:editId="250EFF32">
@@ -2313,7 +2528,7 @@
         <w:rFonts w:ascii="Verdana" w:eastAsia="Verdana" w:hAnsi="Verdana" w:cs="Verdana"/>
         <w:sz w:val="18"/>
       </w:rPr>
-      <w:t>Plan de gestión de configuración</w:t>
+      <w:t xml:space="preserve">Plan de gestión de configuración </w:t>
     </w:r>
     <w:r>
       <w:rPr>
@@ -2327,13 +2542,6 @@
         <w:rFonts w:ascii="Verdana" w:eastAsia="Verdana" w:hAnsi="Verdana" w:cs="Verdana"/>
         <w:sz w:val="18"/>
       </w:rPr>
-      <w:t xml:space="preserve"> </w:t>
-    </w:r>
-    <w:r>
-      <w:rPr>
-        <w:rFonts w:ascii="Verdana" w:eastAsia="Verdana" w:hAnsi="Verdana" w:cs="Verdana"/>
-        <w:sz w:val="18"/>
-      </w:rPr>
       <w:tab/>
     </w:r>
     <w:r>
@@ -2342,12 +2550,6 @@
         <w:sz w:val="18"/>
       </w:rPr>
       <w:tab/>
-    </w:r>
-    <w:r>
-      <w:rPr>
-        <w:rFonts w:ascii="Verdana" w:eastAsia="Verdana" w:hAnsi="Verdana" w:cs="Verdana"/>
-        <w:sz w:val="18"/>
-      </w:rPr>
       <w:t xml:space="preserve">                                                             Página </w:t>
     </w:r>
     <w:r>
@@ -2363,7 +2565,7 @@
       <w:rPr>
         <w:noProof/>
       </w:rPr>
-      <w:t>3</w:t>
+      <w:t>4</w:t>
     </w:r>
     <w:r>
       <w:fldChar w:fldCharType="end"/>
@@ -2388,7 +2590,7 @@
       <w:rPr>
         <w:noProof/>
       </w:rPr>
-      <w:t>3</w:t>
+      <w:t>4</w:t>
     </w:r>
     <w:r>
       <w:fldChar w:fldCharType="end"/>

</xml_diff>

<commit_message>
Edicion del Plan de SCM
Se agrego la parte de Definiciones (Capitulo 1)
</commit_message>
<xml_diff>
--- a/SCM/SSEL-PGCS.docx
+++ b/SCM/SSEL-PGCS.docx
@@ -1847,7 +1847,7 @@
         <w:pStyle w:val="Prrafodelista"/>
         <w:numPr>
           <w:ilvl w:val="0"/>
-          <w:numId w:val="5"/>
+          <w:numId w:val="6"/>
         </w:numPr>
         <w:tabs>
           <w:tab w:val="left" w:pos="567"/>
@@ -1861,7 +1861,6 @@
           <w:rFonts w:ascii="Verdana" w:eastAsia="Verdana" w:hAnsi="Verdana" w:cs="Verdana"/>
           <w:b/>
         </w:rPr>
-        <w:tab/>
         <w:t>SCM:</w:t>
       </w:r>
       <w:r>
@@ -1889,7 +1888,7 @@
         <w:pStyle w:val="Prrafodelista"/>
         <w:numPr>
           <w:ilvl w:val="0"/>
-          <w:numId w:val="5"/>
+          <w:numId w:val="6"/>
         </w:numPr>
         <w:tabs>
           <w:tab w:val="left" w:pos="567"/>
@@ -1899,20 +1898,6 @@
           <w:b/>
         </w:rPr>
       </w:pPr>
-      <w:r>
-        <w:rPr>
-          <w:rFonts w:ascii="Verdana" w:eastAsia="Verdana" w:hAnsi="Verdana" w:cs="Verdana"/>
-          <w:b/>
-        </w:rPr>
-        <w:t xml:space="preserve"> </w:t>
-      </w:r>
-      <w:r>
-        <w:rPr>
-          <w:rFonts w:ascii="Verdana" w:eastAsia="Verdana" w:hAnsi="Verdana" w:cs="Verdana"/>
-          <w:b/>
-        </w:rPr>
-        <w:tab/>
-      </w:r>
       <w:r>
         <w:rPr>
           <w:rFonts w:ascii="Verdana" w:eastAsia="Verdana" w:hAnsi="Verdana" w:cs="Verdana"/>
@@ -1939,64 +1924,120 @@
         <w:pStyle w:val="Prrafodelista"/>
         <w:numPr>
           <w:ilvl w:val="0"/>
-          <w:numId w:val="5"/>
+          <w:numId w:val="6"/>
         </w:numPr>
         <w:tabs>
           <w:tab w:val="left" w:pos="567"/>
         </w:tabs>
+        <w:rPr>
+          <w:rFonts w:ascii="Verdana" w:eastAsia="Verdana" w:hAnsi="Verdana" w:cs="Verdana"/>
+        </w:rPr>
       </w:pPr>
       <w:r>
         <w:rPr>
           <w:rFonts w:ascii="Verdana" w:eastAsia="Verdana" w:hAnsi="Verdana" w:cs="Verdana"/>
           <w:b/>
         </w:rPr>
-        <w:t xml:space="preserve">  </w:t>
+        <w:t xml:space="preserve">Línea </w:t>
       </w:r>
       <w:r>
         <w:rPr>
           <w:rFonts w:ascii="Verdana" w:eastAsia="Verdana" w:hAnsi="Verdana" w:cs="Verdana"/>
           <w:b/>
         </w:rPr>
-        <w:t xml:space="preserve">Línea </w:t>
+        <w:t>b</w:t>
       </w:r>
       <w:r>
         <w:rPr>
           <w:rFonts w:ascii="Verdana" w:eastAsia="Verdana" w:hAnsi="Verdana" w:cs="Verdana"/>
           <w:b/>
         </w:rPr>
-        <w:t>b</w:t>
+        <w:t>ase</w:t>
       </w:r>
       <w:r>
         <w:rPr>
           <w:rFonts w:ascii="Verdana" w:eastAsia="Verdana" w:hAnsi="Verdana" w:cs="Verdana"/>
           <w:b/>
         </w:rPr>
-        <w:t>ase</w:t>
-      </w:r>
+        <w:t xml:space="preserve">: </w:t>
+      </w:r>
+      <w:r>
+        <w:rPr>
+          <w:rFonts w:ascii="Verdana" w:eastAsia="Verdana" w:hAnsi="Verdana" w:cs="Verdana"/>
+        </w:rPr>
+        <w:t>Conjunto de componentes con una determinada versión que en forma conjunto permite el funcionamiento de la aplicación.</w:t>
+      </w:r>
+    </w:p>
+    <w:p>
+      <w:pPr>
+        <w:pStyle w:val="Prrafodelista"/>
+        <w:numPr>
+          <w:ilvl w:val="0"/>
+          <w:numId w:val="6"/>
+        </w:numPr>
+        <w:tabs>
+          <w:tab w:val="left" w:pos="567"/>
+        </w:tabs>
+        <w:rPr>
+          <w:rFonts w:ascii="Verdana" w:hAnsi="Verdana"/>
+        </w:rPr>
+      </w:pPr>
       <w:r>
         <w:rPr>
           <w:rFonts w:ascii="Verdana" w:eastAsia="Verdana" w:hAnsi="Verdana" w:cs="Verdana"/>
           <w:b/>
         </w:rPr>
-        <w:t xml:space="preserve">: </w:t>
-      </w:r>
-      <w:r>
-        <w:rPr>
-          <w:rFonts w:ascii="Verdana" w:eastAsia="Verdana" w:hAnsi="Verdana" w:cs="Verdana"/>
-        </w:rPr>
-        <w:t xml:space="preserve">Conjunto de componentes con una </w:t>
-      </w:r>
-      <w:r>
-        <w:rPr>
-          <w:rFonts w:ascii="Verdana" w:eastAsia="Verdana" w:hAnsi="Verdana" w:cs="Verdana"/>
-        </w:rPr>
-        <w:t>determinada</w:t>
-      </w:r>
-      <w:r>
-        <w:rPr>
-          <w:rFonts w:ascii="Verdana" w:eastAsia="Verdana" w:hAnsi="Verdana" w:cs="Verdana"/>
-        </w:rPr>
-        <w:t xml:space="preserve"> versión que en forma conjunto permite el funcionamiento de la aplicación.</w:t>
+        <w:t>Configuración:</w:t>
+      </w:r>
+      <w:r>
+        <w:t xml:space="preserve"> </w:t>
+      </w:r>
+      <w:r>
+        <w:rPr>
+          <w:rFonts w:ascii="Verdana" w:hAnsi="Verdana"/>
+        </w:rPr>
+        <w:t>Las características funcionales y físicas de una versión específica de hardware y elementos de software que combinados de acuerdo a procedimientos de construcción específicos cumplen un propósito particular. </w:t>
+      </w:r>
+    </w:p>
+    <w:p>
+      <w:pPr>
+        <w:pStyle w:val="Prrafodelista"/>
+        <w:numPr>
+          <w:ilvl w:val="0"/>
+          <w:numId w:val="6"/>
+        </w:numPr>
+        <w:tabs>
+          <w:tab w:val="left" w:pos="567"/>
+        </w:tabs>
+        <w:rPr>
+          <w:rFonts w:ascii="Verdana" w:hAnsi="Verdana"/>
+        </w:rPr>
+      </w:pPr>
+      <w:r>
+        <w:rPr>
+          <w:rFonts w:ascii="Verdana" w:eastAsia="Verdana" w:hAnsi="Verdana" w:cs="Verdana"/>
+          <w:b/>
+        </w:rPr>
+        <w:t>Elemento de configuración:</w:t>
+      </w:r>
+      <w:r>
+        <w:rPr>
+          <w:rFonts w:ascii="Verdana" w:eastAsia="Verdana" w:hAnsi="Verdana" w:cs="Verdana"/>
+          <w:b/>
+        </w:rPr>
+        <w:t xml:space="preserve"> </w:t>
+      </w:r>
+      <w:r>
+        <w:rPr>
+          <w:rFonts w:ascii="Verdana" w:eastAsia="Verdana" w:hAnsi="Verdana" w:cs="Verdana"/>
+        </w:rPr>
+        <w:t>unidad física y/o lógica parte de un conjunto mayor de elementos, producida o adquirida, que por sus características es distinguible de las demás y cuya evolución interesa administrar.</w:t>
+      </w:r>
+      <w:r>
+        <w:rPr>
+          <w:rFonts w:ascii="Verdana" w:hAnsi="Verdana"/>
+        </w:rPr>
+        <w:t xml:space="preserve"> </w:t>
       </w:r>
     </w:p>
     <w:p>
@@ -2029,6 +2070,39 @@
         <w:tabs>
           <w:tab w:val="left" w:pos="567"/>
         </w:tabs>
+        <w:rPr>
+          <w:rFonts w:ascii="Verdana" w:eastAsia="Verdana" w:hAnsi="Verdana" w:cs="Verdana"/>
+          <w:b/>
+        </w:rPr>
+      </w:pPr>
+    </w:p>
+    <w:p>
+      <w:pPr>
+        <w:tabs>
+          <w:tab w:val="left" w:pos="567"/>
+        </w:tabs>
+      </w:pPr>
+      <w:r>
+        <w:rPr>
+          <w:rFonts w:ascii="Verdana" w:eastAsia="Verdana" w:hAnsi="Verdana" w:cs="Verdana"/>
+          <w:b/>
+        </w:rPr>
+        <w:tab/>
+      </w:r>
+      <w:r>
+        <w:rPr>
+          <w:rFonts w:ascii="Verdana" w:eastAsia="Verdana" w:hAnsi="Verdana" w:cs="Verdana"/>
+        </w:rPr>
+        <w:t>No aplica.</w:t>
+      </w:r>
+      <w:bookmarkStart w:id="5" w:name="_GoBack"/>
+      <w:bookmarkEnd w:id="5"/>
+    </w:p>
+    <w:p>
+      <w:pPr>
+        <w:tabs>
+          <w:tab w:val="left" w:pos="567"/>
+        </w:tabs>
         <w:jc w:val="both"/>
       </w:pPr>
       <w:r>
@@ -2037,9 +2111,7 @@
         </w:rPr>
         <w:tab/>
       </w:r>
-      <w:bookmarkStart w:id="5" w:name="h.3dy6vkm" w:colFirst="0" w:colLast="0"/>
-      <w:bookmarkStart w:id="6" w:name="_GoBack"/>
-      <w:bookmarkEnd w:id="5"/>
+      <w:bookmarkStart w:id="6" w:name="h.3dy6vkm" w:colFirst="0" w:colLast="0"/>
       <w:bookmarkEnd w:id="6"/>
     </w:p>
     <w:p>
@@ -2292,6 +2364,7 @@
         <w:rPr>
           <w:rFonts w:ascii="Verdana" w:eastAsia="Verdana" w:hAnsi="Verdana" w:cs="Verdana"/>
         </w:rPr>
+        <w:lastRenderedPageBreak/>
         <w:tab/>
       </w:r>
     </w:p>
@@ -2446,7 +2519,6 @@
           <w:rFonts w:ascii="Verdana" w:eastAsia="Verdana" w:hAnsi="Verdana" w:cs="Verdana"/>
           <w:b/>
         </w:rPr>
-        <w:lastRenderedPageBreak/>
         <w:t>Aprobación o desaprobación de cambios</w:t>
       </w:r>
     </w:p>
@@ -2685,14 +2757,7 @@
         <w:rFonts w:ascii="Verdana" w:eastAsia="Verdana" w:hAnsi="Verdana" w:cs="Verdana"/>
         <w:sz w:val="18"/>
       </w:rPr>
-      <w:t xml:space="preserve">Plan de gestión de configuración </w:t>
-    </w:r>
-    <w:r>
-      <w:rPr>
-        <w:rFonts w:ascii="Verdana" w:eastAsia="Verdana" w:hAnsi="Verdana" w:cs="Verdana"/>
-        <w:sz w:val="18"/>
-      </w:rPr>
-      <w:t xml:space="preserve"> </w:t>
+      <w:t xml:space="preserve">Plan de gestión de configuración  </w:t>
     </w:r>
     <w:r>
       <w:rPr>
@@ -3013,6 +3078,119 @@
     </w:lvl>
   </w:abstractNum>
   <w:abstractNum w:abstractNumId="2">
+    <w:nsid w:val="4402313F"/>
+    <w:multiLevelType w:val="hybridMultilevel"/>
+    <w:tmpl w:val="1292ED44"/>
+    <w:lvl w:ilvl="0" w:tplc="280A0001">
+      <w:start w:val="1"/>
+      <w:numFmt w:val="bullet"/>
+      <w:lvlText w:val=""/>
+      <w:lvlJc w:val="left"/>
+      <w:pPr>
+        <w:ind w:left="927" w:hanging="360"/>
+      </w:pPr>
+      <w:rPr>
+        <w:rFonts w:ascii="Symbol" w:hAnsi="Symbol" w:hint="default"/>
+      </w:rPr>
+    </w:lvl>
+    <w:lvl w:ilvl="1" w:tplc="280A0003" w:tentative="1">
+      <w:start w:val="1"/>
+      <w:numFmt w:val="bullet"/>
+      <w:lvlText w:val="o"/>
+      <w:lvlJc w:val="left"/>
+      <w:pPr>
+        <w:ind w:left="1647" w:hanging="360"/>
+      </w:pPr>
+      <w:rPr>
+        <w:rFonts w:ascii="Courier New" w:hAnsi="Courier New" w:cs="Courier New" w:hint="default"/>
+      </w:rPr>
+    </w:lvl>
+    <w:lvl w:ilvl="2" w:tplc="280A0005" w:tentative="1">
+      <w:start w:val="1"/>
+      <w:numFmt w:val="bullet"/>
+      <w:lvlText w:val=""/>
+      <w:lvlJc w:val="left"/>
+      <w:pPr>
+        <w:ind w:left="2367" w:hanging="360"/>
+      </w:pPr>
+      <w:rPr>
+        <w:rFonts w:ascii="Wingdings" w:hAnsi="Wingdings" w:hint="default"/>
+      </w:rPr>
+    </w:lvl>
+    <w:lvl w:ilvl="3" w:tplc="280A0001" w:tentative="1">
+      <w:start w:val="1"/>
+      <w:numFmt w:val="bullet"/>
+      <w:lvlText w:val=""/>
+      <w:lvlJc w:val="left"/>
+      <w:pPr>
+        <w:ind w:left="3087" w:hanging="360"/>
+      </w:pPr>
+      <w:rPr>
+        <w:rFonts w:ascii="Symbol" w:hAnsi="Symbol" w:hint="default"/>
+      </w:rPr>
+    </w:lvl>
+    <w:lvl w:ilvl="4" w:tplc="280A0003" w:tentative="1">
+      <w:start w:val="1"/>
+      <w:numFmt w:val="bullet"/>
+      <w:lvlText w:val="o"/>
+      <w:lvlJc w:val="left"/>
+      <w:pPr>
+        <w:ind w:left="3807" w:hanging="360"/>
+      </w:pPr>
+      <w:rPr>
+        <w:rFonts w:ascii="Courier New" w:hAnsi="Courier New" w:cs="Courier New" w:hint="default"/>
+      </w:rPr>
+    </w:lvl>
+    <w:lvl w:ilvl="5" w:tplc="280A0005" w:tentative="1">
+      <w:start w:val="1"/>
+      <w:numFmt w:val="bullet"/>
+      <w:lvlText w:val=""/>
+      <w:lvlJc w:val="left"/>
+      <w:pPr>
+        <w:ind w:left="4527" w:hanging="360"/>
+      </w:pPr>
+      <w:rPr>
+        <w:rFonts w:ascii="Wingdings" w:hAnsi="Wingdings" w:hint="default"/>
+      </w:rPr>
+    </w:lvl>
+    <w:lvl w:ilvl="6" w:tplc="280A0001" w:tentative="1">
+      <w:start w:val="1"/>
+      <w:numFmt w:val="bullet"/>
+      <w:lvlText w:val=""/>
+      <w:lvlJc w:val="left"/>
+      <w:pPr>
+        <w:ind w:left="5247" w:hanging="360"/>
+      </w:pPr>
+      <w:rPr>
+        <w:rFonts w:ascii="Symbol" w:hAnsi="Symbol" w:hint="default"/>
+      </w:rPr>
+    </w:lvl>
+    <w:lvl w:ilvl="7" w:tplc="280A0003" w:tentative="1">
+      <w:start w:val="1"/>
+      <w:numFmt w:val="bullet"/>
+      <w:lvlText w:val="o"/>
+      <w:lvlJc w:val="left"/>
+      <w:pPr>
+        <w:ind w:left="5967" w:hanging="360"/>
+      </w:pPr>
+      <w:rPr>
+        <w:rFonts w:ascii="Courier New" w:hAnsi="Courier New" w:cs="Courier New" w:hint="default"/>
+      </w:rPr>
+    </w:lvl>
+    <w:lvl w:ilvl="8" w:tplc="280A0005" w:tentative="1">
+      <w:start w:val="1"/>
+      <w:numFmt w:val="bullet"/>
+      <w:lvlText w:val=""/>
+      <w:lvlJc w:val="left"/>
+      <w:pPr>
+        <w:ind w:left="6687" w:hanging="360"/>
+      </w:pPr>
+      <w:rPr>
+        <w:rFonts w:ascii="Wingdings" w:hAnsi="Wingdings" w:hint="default"/>
+      </w:rPr>
+    </w:lvl>
+  </w:abstractNum>
+  <w:abstractNum w:abstractNumId="3">
     <w:nsid w:val="5CFA1BEE"/>
     <w:multiLevelType w:val="multilevel"/>
     <w:tmpl w:val="50846960"/>
@@ -3134,7 +3312,7 @@
       </w:rPr>
     </w:lvl>
   </w:abstractNum>
-  <w:abstractNum w:abstractNumId="3">
+  <w:abstractNum w:abstractNumId="4">
     <w:nsid w:val="61070D40"/>
     <w:multiLevelType w:val="multilevel"/>
     <w:tmpl w:val="2B28E12A"/>
@@ -3256,7 +3434,7 @@
       </w:rPr>
     </w:lvl>
   </w:abstractNum>
-  <w:abstractNum w:abstractNumId="4">
+  <w:abstractNum w:abstractNumId="5">
     <w:nsid w:val="631E4F03"/>
     <w:multiLevelType w:val="multilevel"/>
     <w:tmpl w:val="F1888424"/>
@@ -3379,19 +3557,22 @@
     </w:lvl>
   </w:abstractNum>
   <w:num w:numId="1">
+    <w:abstractNumId w:val="5"/>
+  </w:num>
+  <w:num w:numId="2">
     <w:abstractNumId w:val="4"/>
   </w:num>
-  <w:num w:numId="2">
+  <w:num w:numId="3">
     <w:abstractNumId w:val="3"/>
-  </w:num>
-  <w:num w:numId="3">
-    <w:abstractNumId w:val="2"/>
   </w:num>
   <w:num w:numId="4">
     <w:abstractNumId w:val="0"/>
   </w:num>
   <w:num w:numId="5">
     <w:abstractNumId w:val="1"/>
+  </w:num>
+  <w:num w:numId="6">
+    <w:abstractNumId w:val="2"/>
   </w:num>
 </w:numbering>
 </file>
@@ -3886,7 +4067,6 @@
   <w:style w:type="character" w:default="1" w:styleId="Fuentedeprrafopredeter">
     <w:name w:val="Default Paragraph Font"/>
     <w:uiPriority w:val="1"/>
-    <w:semiHidden/>
     <w:unhideWhenUsed/>
   </w:style>
   <w:style w:type="table" w:default="1" w:styleId="Tablanormal">

</xml_diff>

<commit_message>
Plan de Gestion de la caonfiguración
Se modifica la organización del SCM
</commit_message>
<xml_diff>
--- a/SCM/SSEL-PGCS.docx
+++ b/SCM/SSEL-PGCS.docx
@@ -1984,19 +1984,7 @@
         <w:rPr>
           <w:rFonts w:ascii="Verdana" w:eastAsia="Verdana" w:hAnsi="Verdana" w:cs="Verdana"/>
         </w:rPr>
-        <w:t xml:space="preserve">Conjunto de componentes con una </w:t>
-      </w:r>
-      <w:r>
-        <w:rPr>
-          <w:rFonts w:ascii="Verdana" w:eastAsia="Verdana" w:hAnsi="Verdana" w:cs="Verdana"/>
-        </w:rPr>
-        <w:t>determinada</w:t>
-      </w:r>
-      <w:r>
-        <w:rPr>
-          <w:rFonts w:ascii="Verdana" w:eastAsia="Verdana" w:hAnsi="Verdana" w:cs="Verdana"/>
-        </w:rPr>
-        <w:t xml:space="preserve"> versión que en forma conjunto permite el funcionamiento de la aplicación.</w:t>
+        <w:t>Conjunto de componentes con una determinada versión que en forma conjunto permite el funcionamiento de la aplicación.</w:t>
       </w:r>
     </w:p>
     <w:p>
@@ -2038,9 +2026,7 @@
         <w:tab/>
       </w:r>
       <w:bookmarkStart w:id="5" w:name="h.3dy6vkm" w:colFirst="0" w:colLast="0"/>
-      <w:bookmarkStart w:id="6" w:name="_GoBack"/>
       <w:bookmarkEnd w:id="5"/>
-      <w:bookmarkEnd w:id="6"/>
     </w:p>
     <w:p>
       <w:pPr>
@@ -2078,8 +2064,8 @@
         <w:ind w:left="284"/>
         <w:jc w:val="both"/>
       </w:pPr>
-      <w:bookmarkStart w:id="7" w:name="h.1t3h5sf" w:colFirst="0" w:colLast="0"/>
-      <w:bookmarkEnd w:id="7"/>
+      <w:bookmarkStart w:id="6" w:name="h.1t3h5sf" w:colFirst="0" w:colLast="0"/>
+      <w:bookmarkEnd w:id="6"/>
     </w:p>
     <w:p>
       <w:pPr>
@@ -2098,6 +2084,8 @@
         </w:rPr>
         <w:t>Organización de SCM</w:t>
       </w:r>
+      <w:bookmarkStart w:id="7" w:name="_GoBack"/>
+      <w:bookmarkEnd w:id="7"/>
     </w:p>
     <w:p>
       <w:pPr>

</xml_diff>

<commit_message>
Edición del Plan de Gestión de la configuración
Se agregó el calendario en el punto 2.4
</commit_message>
<xml_diff>
--- a/SCM/SSEL-PGCS.docx
+++ b/SCM/SSEL-PGCS.docx
@@ -1,6 +1,6 @@
 
 <file path=word/document.xml><?xml version="1.0" encoding="utf-8"?>
-<w:document xmlns:wpc="http://schemas.microsoft.com/office/word/2010/wordprocessingCanvas" xmlns:mc="http://schemas.openxmlformats.org/markup-compatibility/2006" xmlns:o="urn:schemas-microsoft-com:office:office" xmlns:r="http://schemas.openxmlformats.org/officeDocument/2006/relationships" xmlns:m="http://schemas.openxmlformats.org/officeDocument/2006/math" xmlns:v="urn:schemas-microsoft-com:vml" xmlns:wp14="http://schemas.microsoft.com/office/word/2010/wordprocessingDrawing" xmlns:wp="http://schemas.openxmlformats.org/drawingml/2006/wordprocessingDrawing" xmlns:w10="urn:schemas-microsoft-com:office:word" xmlns:w="http://schemas.openxmlformats.org/wordprocessingml/2006/main" xmlns:w14="http://schemas.microsoft.com/office/word/2010/wordml" xmlns:w15="http://schemas.microsoft.com/office/word/2012/wordml" xmlns:wpg="http://schemas.microsoft.com/office/word/2010/wordprocessingGroup" xmlns:wpi="http://schemas.microsoft.com/office/word/2010/wordprocessingInk" xmlns:wne="http://schemas.microsoft.com/office/word/2006/wordml" xmlns:wps="http://schemas.microsoft.com/office/word/2010/wordprocessingShape" mc:Ignorable="w14 w15 wp14">
+<w:document xmlns:wpc="http://schemas.microsoft.com/office/word/2010/wordprocessingCanvas" xmlns:mc="http://schemas.openxmlformats.org/markup-compatibility/2006" xmlns:o="urn:schemas-microsoft-com:office:office" xmlns:r="http://schemas.openxmlformats.org/officeDocument/2006/relationships" xmlns:m="http://schemas.openxmlformats.org/officeDocument/2006/math" xmlns:v="urn:schemas-microsoft-com:vml" xmlns:wp14="http://schemas.microsoft.com/office/word/2010/wordprocessingDrawing" xmlns:wp="http://schemas.openxmlformats.org/drawingml/2006/wordprocessingDrawing" xmlns:w10="urn:schemas-microsoft-com:office:word" xmlns:w="http://schemas.openxmlformats.org/wordprocessingml/2006/main" xmlns:w14="http://schemas.microsoft.com/office/word/2010/wordml" xmlns:wpg="http://schemas.microsoft.com/office/word/2010/wordprocessingGroup" xmlns:wpi="http://schemas.microsoft.com/office/word/2010/wordprocessingInk" xmlns:wne="http://schemas.microsoft.com/office/word/2006/wordml" xmlns:wps="http://schemas.microsoft.com/office/word/2010/wordprocessingShape" mc:Ignorable="w14 wp14">
   <w:background w:color="FFFFFF"/>
   <w:body>
     <w:p>
@@ -2182,11 +2182,10 @@
           <w:tab w:val="left" w:pos="567"/>
         </w:tabs>
       </w:pPr>
-      <w:bookmarkStart w:id="7" w:name="_GoBack"/>
-      <w:bookmarkEnd w:id="7"/>
       <w:r>
         <w:rPr>
           <w:noProof/>
+          <w:lang w:val="es-MX" w:eastAsia="es-MX"/>
         </w:rPr>
         <w:drawing>
           <wp:inline distT="0" distB="0" distL="0" distR="0" wp14:anchorId="5E4F5033" wp14:editId="23C4A572">
@@ -2206,7 +2205,7 @@
                     </pic:cNvPicPr>
                   </pic:nvPicPr>
                   <pic:blipFill>
-                    <a:blip r:embed="rId7" cstate="print">
+                    <a:blip r:embed="rId8" cstate="print">
                       <a:extLst>
                         <a:ext uri="{28A0092B-C50C-407E-A947-70E740481C1C}">
                           <a14:useLocalDpi xmlns:a14="http://schemas.microsoft.com/office/drawing/2010/main" val="0"/>
@@ -2245,8 +2244,8 @@
           <w:tab w:val="right" w:pos="8504"/>
         </w:tabs>
       </w:pPr>
-      <w:bookmarkStart w:id="8" w:name="h.4d34og8" w:colFirst="0" w:colLast="0"/>
-      <w:bookmarkEnd w:id="8"/>
+      <w:bookmarkStart w:id="7" w:name="h.4d34og8" w:colFirst="0" w:colLast="0"/>
+      <w:bookmarkEnd w:id="7"/>
     </w:p>
     <w:p>
       <w:pPr>
@@ -2272,8 +2271,8 @@
           <w:tab w:val="left" w:pos="567"/>
         </w:tabs>
       </w:pPr>
-      <w:bookmarkStart w:id="9" w:name="h.2s8eyo1" w:colFirst="0" w:colLast="0"/>
-      <w:bookmarkEnd w:id="9"/>
+      <w:bookmarkStart w:id="8" w:name="h.2s8eyo1" w:colFirst="0" w:colLast="0"/>
+      <w:bookmarkEnd w:id="8"/>
     </w:p>
     <w:p>
       <w:pPr>
@@ -2290,12 +2289,13 @@
           <w:rFonts w:ascii="Verdana" w:eastAsia="Verdana" w:hAnsi="Verdana" w:cs="Verdana"/>
           <w:b/>
         </w:rPr>
+        <w:lastRenderedPageBreak/>
         <w:t>Políticas, Directrices y procedimientos</w:t>
       </w:r>
     </w:p>
     <w:p>
-      <w:bookmarkStart w:id="10" w:name="h.17dp8vu" w:colFirst="0" w:colLast="0"/>
-      <w:bookmarkEnd w:id="10"/>
+      <w:bookmarkStart w:id="9" w:name="h.17dp8vu" w:colFirst="0" w:colLast="0"/>
+      <w:bookmarkEnd w:id="9"/>
     </w:p>
     <w:p>
       <w:pPr>
@@ -2314,6 +2314,8 @@
         </w:rPr>
         <w:t>Herramientas, entorno e Infraestructura</w:t>
       </w:r>
+      <w:bookmarkStart w:id="10" w:name="_GoBack"/>
+      <w:bookmarkEnd w:id="10"/>
     </w:p>
     <w:p>
       <w:bookmarkStart w:id="11" w:name="h.3rdcrjn" w:colFirst="0" w:colLast="0"/>
@@ -2337,6 +2339,72 @@
         <w:t>Calendario o cronograma</w:t>
       </w:r>
     </w:p>
+    <w:p>
+      <w:pPr>
+        <w:pStyle w:val="Prrafodelista"/>
+      </w:pPr>
+    </w:p>
+    <w:p>
+      <w:pPr>
+        <w:tabs>
+          <w:tab w:val="left" w:pos="567"/>
+        </w:tabs>
+      </w:pPr>
+      <w:r>
+        <w:rPr>
+          <w:noProof/>
+          <w:lang w:val="es-MX" w:eastAsia="es-MX"/>
+        </w:rPr>
+        <w:drawing>
+          <wp:inline distT="0" distB="0" distL="0" distR="0">
+            <wp:extent cx="6120130" cy="1182882"/>
+            <wp:effectExtent l="0" t="0" r="0" b="0"/>
+            <wp:docPr id="2" name="Imagen 2" descr="C:\Users\Fiorela\Desktop\GestiondeConfiguracion\Cronogramas\CGCS.png"/>
+            <wp:cNvGraphicFramePr>
+              <a:graphicFrameLocks xmlns:a="http://schemas.openxmlformats.org/drawingml/2006/main" noChangeAspect="1"/>
+            </wp:cNvGraphicFramePr>
+            <a:graphic xmlns:a="http://schemas.openxmlformats.org/drawingml/2006/main">
+              <a:graphicData uri="http://schemas.openxmlformats.org/drawingml/2006/picture">
+                <pic:pic xmlns:pic="http://schemas.openxmlformats.org/drawingml/2006/picture">
+                  <pic:nvPicPr>
+                    <pic:cNvPr id="0" name="Picture 1" descr="C:\Users\Fiorela\Desktop\GestiondeConfiguracion\Cronogramas\CGCS.png"/>
+                    <pic:cNvPicPr>
+                      <a:picLocks noChangeAspect="1" noChangeArrowheads="1"/>
+                    </pic:cNvPicPr>
+                  </pic:nvPicPr>
+                  <pic:blipFill>
+                    <a:blip r:embed="rId9" cstate="print">
+                      <a:extLst>
+                        <a:ext uri="{28A0092B-C50C-407E-A947-70E740481C1C}">
+                          <a14:useLocalDpi xmlns:a14="http://schemas.microsoft.com/office/drawing/2010/main" val="0"/>
+                        </a:ext>
+                      </a:extLst>
+                    </a:blip>
+                    <a:srcRect/>
+                    <a:stretch>
+                      <a:fillRect/>
+                    </a:stretch>
+                  </pic:blipFill>
+                  <pic:spPr bwMode="auto">
+                    <a:xfrm>
+                      <a:off x="0" y="0"/>
+                      <a:ext cx="6120130" cy="1182882"/>
+                    </a:xfrm>
+                    <a:prstGeom prst="rect">
+                      <a:avLst/>
+                    </a:prstGeom>
+                    <a:noFill/>
+                    <a:ln>
+                      <a:noFill/>
+                    </a:ln>
+                  </pic:spPr>
+                </pic:pic>
+              </a:graphicData>
+            </a:graphic>
+          </wp:inline>
+        </w:drawing>
+      </w:r>
+    </w:p>
     <w:p/>
     <w:p>
       <w:bookmarkStart w:id="12" w:name="h.26in1rg" w:colFirst="0" w:colLast="0"/>
@@ -2733,7 +2801,7 @@
       </w:pPr>
     </w:p>
     <w:sectPr>
-      <w:footerReference w:type="default" r:id="rId8"/>
+      <w:footerReference w:type="default" r:id="rId10"/>
       <w:pgSz w:w="11906" w:h="16838"/>
       <w:pgMar w:top="1134" w:right="1134" w:bottom="1134" w:left="1134" w:header="720" w:footer="720" w:gutter="0"/>
       <w:cols w:space="720"/>
@@ -2743,7 +2811,7 @@
 </file>
 
 <file path=word/endnotes.xml><?xml version="1.0" encoding="utf-8"?>
-<w:endnotes xmlns:wpc="http://schemas.microsoft.com/office/word/2010/wordprocessingCanvas" xmlns:mc="http://schemas.openxmlformats.org/markup-compatibility/2006" xmlns:o="urn:schemas-microsoft-com:office:office" xmlns:r="http://schemas.openxmlformats.org/officeDocument/2006/relationships" xmlns:m="http://schemas.openxmlformats.org/officeDocument/2006/math" xmlns:v="urn:schemas-microsoft-com:vml" xmlns:wp14="http://schemas.microsoft.com/office/word/2010/wordprocessingDrawing" xmlns:wp="http://schemas.openxmlformats.org/drawingml/2006/wordprocessingDrawing" xmlns:w10="urn:schemas-microsoft-com:office:word" xmlns:w="http://schemas.openxmlformats.org/wordprocessingml/2006/main" xmlns:w14="http://schemas.microsoft.com/office/word/2010/wordml" xmlns:w15="http://schemas.microsoft.com/office/word/2012/wordml" xmlns:wpg="http://schemas.microsoft.com/office/word/2010/wordprocessingGroup" xmlns:wpi="http://schemas.microsoft.com/office/word/2010/wordprocessingInk" xmlns:wne="http://schemas.microsoft.com/office/word/2006/wordml" xmlns:wps="http://schemas.microsoft.com/office/word/2010/wordprocessingShape" mc:Ignorable="w14 w15 wp14">
+<w:endnotes xmlns:wpc="http://schemas.microsoft.com/office/word/2010/wordprocessingCanvas" xmlns:mc="http://schemas.openxmlformats.org/markup-compatibility/2006" xmlns:o="urn:schemas-microsoft-com:office:office" xmlns:r="http://schemas.openxmlformats.org/officeDocument/2006/relationships" xmlns:m="http://schemas.openxmlformats.org/officeDocument/2006/math" xmlns:v="urn:schemas-microsoft-com:vml" xmlns:wp14="http://schemas.microsoft.com/office/word/2010/wordprocessingDrawing" xmlns:wp="http://schemas.openxmlformats.org/drawingml/2006/wordprocessingDrawing" xmlns:w10="urn:schemas-microsoft-com:office:word" xmlns:w="http://schemas.openxmlformats.org/wordprocessingml/2006/main" xmlns:w14="http://schemas.microsoft.com/office/word/2010/wordml" xmlns:wpg="http://schemas.microsoft.com/office/word/2010/wordprocessingGroup" xmlns:wpi="http://schemas.microsoft.com/office/word/2010/wordprocessingInk" xmlns:wne="http://schemas.microsoft.com/office/word/2006/wordml" xmlns:wps="http://schemas.microsoft.com/office/word/2010/wordprocessingShape" mc:Ignorable="w14 wp14">
   <w:endnote w:type="separator" w:id="-1">
     <w:p>
       <w:r>
@@ -2762,7 +2830,7 @@
 </file>
 
 <file path=word/footer1.xml><?xml version="1.0" encoding="utf-8"?>
-<w:ftr xmlns:wpc="http://schemas.microsoft.com/office/word/2010/wordprocessingCanvas" xmlns:mc="http://schemas.openxmlformats.org/markup-compatibility/2006" xmlns:o="urn:schemas-microsoft-com:office:office" xmlns:r="http://schemas.openxmlformats.org/officeDocument/2006/relationships" xmlns:m="http://schemas.openxmlformats.org/officeDocument/2006/math" xmlns:v="urn:schemas-microsoft-com:vml" xmlns:wp14="http://schemas.microsoft.com/office/word/2010/wordprocessingDrawing" xmlns:wp="http://schemas.openxmlformats.org/drawingml/2006/wordprocessingDrawing" xmlns:w10="urn:schemas-microsoft-com:office:word" xmlns:w="http://schemas.openxmlformats.org/wordprocessingml/2006/main" xmlns:w14="http://schemas.microsoft.com/office/word/2010/wordml" xmlns:w15="http://schemas.microsoft.com/office/word/2012/wordml" xmlns:wpg="http://schemas.microsoft.com/office/word/2010/wordprocessingGroup" xmlns:wpi="http://schemas.microsoft.com/office/word/2010/wordprocessingInk" xmlns:wne="http://schemas.microsoft.com/office/word/2006/wordml" xmlns:wps="http://schemas.microsoft.com/office/word/2010/wordprocessingShape" mc:Ignorable="w14 w15 wp14">
+<w:ftr xmlns:wpc="http://schemas.microsoft.com/office/word/2010/wordprocessingCanvas" xmlns:mc="http://schemas.openxmlformats.org/markup-compatibility/2006" xmlns:o="urn:schemas-microsoft-com:office:office" xmlns:r="http://schemas.openxmlformats.org/officeDocument/2006/relationships" xmlns:m="http://schemas.openxmlformats.org/officeDocument/2006/math" xmlns:v="urn:schemas-microsoft-com:vml" xmlns:wp14="http://schemas.microsoft.com/office/word/2010/wordprocessingDrawing" xmlns:wp="http://schemas.openxmlformats.org/drawingml/2006/wordprocessingDrawing" xmlns:w10="urn:schemas-microsoft-com:office:word" xmlns:w="http://schemas.openxmlformats.org/wordprocessingml/2006/main" xmlns:w14="http://schemas.microsoft.com/office/word/2010/wordml" xmlns:wpg="http://schemas.microsoft.com/office/word/2010/wordprocessingGroup" xmlns:wpi="http://schemas.microsoft.com/office/word/2010/wordprocessingInk" xmlns:wne="http://schemas.microsoft.com/office/word/2006/wordml" xmlns:wps="http://schemas.microsoft.com/office/word/2010/wordprocessingShape" mc:Ignorable="w14 wp14">
   <w:p>
     <w:pPr>
       <w:tabs>
@@ -2773,6 +2841,7 @@
     <w:r>
       <w:rPr>
         <w:noProof/>
+        <w:lang w:val="es-MX" w:eastAsia="es-MX"/>
       </w:rPr>
       <w:drawing>
         <wp:inline distT="0" distB="0" distL="114300" distR="114300" wp14:anchorId="57E5C6F8" wp14:editId="250EFF32">
@@ -2887,7 +2956,7 @@
 </file>
 
 <file path=word/footnotes.xml><?xml version="1.0" encoding="utf-8"?>
-<w:footnotes xmlns:wpc="http://schemas.microsoft.com/office/word/2010/wordprocessingCanvas" xmlns:mc="http://schemas.openxmlformats.org/markup-compatibility/2006" xmlns:o="urn:schemas-microsoft-com:office:office" xmlns:r="http://schemas.openxmlformats.org/officeDocument/2006/relationships" xmlns:m="http://schemas.openxmlformats.org/officeDocument/2006/math" xmlns:v="urn:schemas-microsoft-com:vml" xmlns:wp14="http://schemas.microsoft.com/office/word/2010/wordprocessingDrawing" xmlns:wp="http://schemas.openxmlformats.org/drawingml/2006/wordprocessingDrawing" xmlns:w10="urn:schemas-microsoft-com:office:word" xmlns:w="http://schemas.openxmlformats.org/wordprocessingml/2006/main" xmlns:w14="http://schemas.microsoft.com/office/word/2010/wordml" xmlns:w15="http://schemas.microsoft.com/office/word/2012/wordml" xmlns:wpg="http://schemas.microsoft.com/office/word/2010/wordprocessingGroup" xmlns:wpi="http://schemas.microsoft.com/office/word/2010/wordprocessingInk" xmlns:wne="http://schemas.microsoft.com/office/word/2006/wordml" xmlns:wps="http://schemas.microsoft.com/office/word/2010/wordprocessingShape" mc:Ignorable="w14 w15 wp14">
+<w:footnotes xmlns:wpc="http://schemas.microsoft.com/office/word/2010/wordprocessingCanvas" xmlns:mc="http://schemas.openxmlformats.org/markup-compatibility/2006" xmlns:o="urn:schemas-microsoft-com:office:office" xmlns:r="http://schemas.openxmlformats.org/officeDocument/2006/relationships" xmlns:m="http://schemas.openxmlformats.org/officeDocument/2006/math" xmlns:v="urn:schemas-microsoft-com:vml" xmlns:wp14="http://schemas.microsoft.com/office/word/2010/wordprocessingDrawing" xmlns:wp="http://schemas.openxmlformats.org/drawingml/2006/wordprocessingDrawing" xmlns:w10="urn:schemas-microsoft-com:office:word" xmlns:w="http://schemas.openxmlformats.org/wordprocessingml/2006/main" xmlns:w14="http://schemas.microsoft.com/office/word/2010/wordml" xmlns:wpg="http://schemas.microsoft.com/office/word/2010/wordprocessingGroup" xmlns:wpi="http://schemas.microsoft.com/office/word/2010/wordprocessingInk" xmlns:wne="http://schemas.microsoft.com/office/word/2006/wordml" xmlns:wps="http://schemas.microsoft.com/office/word/2010/wordprocessingShape" mc:Ignorable="w14 wp14">
   <w:footnote w:type="separator" w:id="-1">
     <w:p>
       <w:r>
@@ -2906,7 +2975,7 @@
 </file>
 
 <file path=word/numbering.xml><?xml version="1.0" encoding="utf-8"?>
-<w:numbering xmlns:wpc="http://schemas.microsoft.com/office/word/2010/wordprocessingCanvas" xmlns:mc="http://schemas.openxmlformats.org/markup-compatibility/2006" xmlns:o="urn:schemas-microsoft-com:office:office" xmlns:r="http://schemas.openxmlformats.org/officeDocument/2006/relationships" xmlns:m="http://schemas.openxmlformats.org/officeDocument/2006/math" xmlns:v="urn:schemas-microsoft-com:vml" xmlns:wp14="http://schemas.microsoft.com/office/word/2010/wordprocessingDrawing" xmlns:wp="http://schemas.openxmlformats.org/drawingml/2006/wordprocessingDrawing" xmlns:w10="urn:schemas-microsoft-com:office:word" xmlns:w="http://schemas.openxmlformats.org/wordprocessingml/2006/main" xmlns:w14="http://schemas.microsoft.com/office/word/2010/wordml" xmlns:w15="http://schemas.microsoft.com/office/word/2012/wordml" xmlns:wpg="http://schemas.microsoft.com/office/word/2010/wordprocessingGroup" xmlns:wpi="http://schemas.microsoft.com/office/word/2010/wordprocessingInk" xmlns:wne="http://schemas.microsoft.com/office/word/2006/wordml" xmlns:wps="http://schemas.microsoft.com/office/word/2010/wordprocessingShape" mc:Ignorable="w14 w15 wp14">
+<w:numbering xmlns:wpc="http://schemas.microsoft.com/office/word/2010/wordprocessingCanvas" xmlns:mc="http://schemas.openxmlformats.org/markup-compatibility/2006" xmlns:o="urn:schemas-microsoft-com:office:office" xmlns:r="http://schemas.openxmlformats.org/officeDocument/2006/relationships" xmlns:m="http://schemas.openxmlformats.org/officeDocument/2006/math" xmlns:v="urn:schemas-microsoft-com:vml" xmlns:wp14="http://schemas.microsoft.com/office/word/2010/wordprocessingDrawing" xmlns:wp="http://schemas.openxmlformats.org/drawingml/2006/wordprocessingDrawing" xmlns:w10="urn:schemas-microsoft-com:office:word" xmlns:w="http://schemas.openxmlformats.org/wordprocessingml/2006/main" xmlns:w14="http://schemas.microsoft.com/office/word/2010/wordml" xmlns:wpg="http://schemas.microsoft.com/office/word/2010/wordprocessingGroup" xmlns:wpi="http://schemas.microsoft.com/office/word/2010/wordprocessingInk" xmlns:wne="http://schemas.microsoft.com/office/word/2006/wordml" xmlns:wps="http://schemas.microsoft.com/office/word/2010/wordprocessingShape" mc:Ignorable="w14 wp14">
   <w:abstractNum w:abstractNumId="0">
     <w:nsid w:val="0FFA2B36"/>
     <w:multiLevelType w:val="multilevel"/>
@@ -3643,7 +3712,7 @@
 </file>
 
 <file path=word/styles.xml><?xml version="1.0" encoding="utf-8"?>
-<w:styles xmlns:mc="http://schemas.openxmlformats.org/markup-compatibility/2006" xmlns:r="http://schemas.openxmlformats.org/officeDocument/2006/relationships" xmlns:w="http://schemas.openxmlformats.org/wordprocessingml/2006/main" xmlns:w14="http://schemas.microsoft.com/office/word/2010/wordml" xmlns:w15="http://schemas.microsoft.com/office/word/2012/wordml" mc:Ignorable="w14 w15">
+<w:styles xmlns:mc="http://schemas.openxmlformats.org/markup-compatibility/2006" xmlns:r="http://schemas.openxmlformats.org/officeDocument/2006/relationships" xmlns:w="http://schemas.openxmlformats.org/wordprocessingml/2006/main" xmlns:w14="http://schemas.microsoft.com/office/word/2010/wordml" mc:Ignorable="w14">
   <w:docDefaults>
     <w:rPrDefault>
       <w:rPr>
@@ -3658,378 +3727,144 @@
       </w:pPr>
     </w:pPrDefault>
   </w:docDefaults>
-  <w:latentStyles w:defLockedState="0" w:defUIPriority="99" w:defSemiHidden="0" w:defUnhideWhenUsed="0" w:defQFormat="0" w:count="371">
-    <w:lsdException w:name="Normal" w:uiPriority="0" w:qFormat="1"/>
-    <w:lsdException w:name="heading 1" w:uiPriority="9" w:qFormat="1"/>
-    <w:lsdException w:name="heading 2" w:semiHidden="1" w:uiPriority="9" w:unhideWhenUsed="1" w:qFormat="1"/>
-    <w:lsdException w:name="heading 3" w:semiHidden="1" w:uiPriority="9" w:unhideWhenUsed="1" w:qFormat="1"/>
-    <w:lsdException w:name="heading 4" w:semiHidden="1" w:uiPriority="9" w:unhideWhenUsed="1" w:qFormat="1"/>
-    <w:lsdException w:name="heading 5" w:semiHidden="1" w:uiPriority="9" w:unhideWhenUsed="1" w:qFormat="1"/>
-    <w:lsdException w:name="heading 6" w:semiHidden="1" w:uiPriority="9" w:unhideWhenUsed="1" w:qFormat="1"/>
-    <w:lsdException w:name="heading 7" w:semiHidden="1" w:uiPriority="9" w:unhideWhenUsed="1" w:qFormat="1"/>
-    <w:lsdException w:name="heading 8" w:semiHidden="1" w:uiPriority="9" w:unhideWhenUsed="1" w:qFormat="1"/>
-    <w:lsdException w:name="heading 9" w:semiHidden="1" w:uiPriority="9" w:unhideWhenUsed="1" w:qFormat="1"/>
-    <w:lsdException w:name="index 1" w:semiHidden="1" w:unhideWhenUsed="1"/>
-    <w:lsdException w:name="index 2" w:semiHidden="1" w:unhideWhenUsed="1"/>
-    <w:lsdException w:name="index 3" w:semiHidden="1" w:unhideWhenUsed="1"/>
-    <w:lsdException w:name="index 4" w:semiHidden="1" w:unhideWhenUsed="1"/>
-    <w:lsdException w:name="index 5" w:semiHidden="1" w:unhideWhenUsed="1"/>
-    <w:lsdException w:name="index 6" w:semiHidden="1" w:unhideWhenUsed="1"/>
-    <w:lsdException w:name="index 7" w:semiHidden="1" w:unhideWhenUsed="1"/>
-    <w:lsdException w:name="index 8" w:semiHidden="1" w:unhideWhenUsed="1"/>
-    <w:lsdException w:name="index 9" w:semiHidden="1" w:unhideWhenUsed="1"/>
-    <w:lsdException w:name="toc 1" w:semiHidden="1" w:uiPriority="39" w:unhideWhenUsed="1"/>
-    <w:lsdException w:name="toc 2" w:semiHidden="1" w:uiPriority="39" w:unhideWhenUsed="1"/>
-    <w:lsdException w:name="toc 3" w:semiHidden="1" w:uiPriority="39" w:unhideWhenUsed="1"/>
-    <w:lsdException w:name="toc 4" w:semiHidden="1" w:uiPriority="39" w:unhideWhenUsed="1"/>
-    <w:lsdException w:name="toc 5" w:semiHidden="1" w:uiPriority="39" w:unhideWhenUsed="1"/>
-    <w:lsdException w:name="toc 6" w:semiHidden="1" w:uiPriority="39" w:unhideWhenUsed="1"/>
-    <w:lsdException w:name="toc 7" w:semiHidden="1" w:uiPriority="39" w:unhideWhenUsed="1"/>
-    <w:lsdException w:name="toc 8" w:semiHidden="1" w:uiPriority="39" w:unhideWhenUsed="1"/>
-    <w:lsdException w:name="toc 9" w:semiHidden="1" w:uiPriority="39" w:unhideWhenUsed="1"/>
-    <w:lsdException w:name="Normal Indent" w:semiHidden="1" w:unhideWhenUsed="1"/>
-    <w:lsdException w:name="footnote text" w:semiHidden="1" w:unhideWhenUsed="1"/>
-    <w:lsdException w:name="annotation text" w:semiHidden="1" w:unhideWhenUsed="1"/>
-    <w:lsdException w:name="header" w:semiHidden="1" w:unhideWhenUsed="1"/>
-    <w:lsdException w:name="footer" w:semiHidden="1" w:unhideWhenUsed="1"/>
-    <w:lsdException w:name="index heading" w:semiHidden="1" w:unhideWhenUsed="1"/>
-    <w:lsdException w:name="caption" w:semiHidden="1" w:uiPriority="35" w:unhideWhenUsed="1" w:qFormat="1"/>
-    <w:lsdException w:name="table of figures" w:semiHidden="1" w:unhideWhenUsed="1"/>
-    <w:lsdException w:name="envelope address" w:semiHidden="1" w:unhideWhenUsed="1"/>
-    <w:lsdException w:name="envelope return" w:semiHidden="1" w:unhideWhenUsed="1"/>
-    <w:lsdException w:name="footnote reference" w:semiHidden="1" w:unhideWhenUsed="1"/>
-    <w:lsdException w:name="annotation reference" w:semiHidden="1" w:unhideWhenUsed="1"/>
-    <w:lsdException w:name="line number" w:semiHidden="1" w:unhideWhenUsed="1"/>
-    <w:lsdException w:name="page number" w:semiHidden="1" w:unhideWhenUsed="1"/>
-    <w:lsdException w:name="endnote reference" w:semiHidden="1" w:unhideWhenUsed="1"/>
-    <w:lsdException w:name="endnote text" w:semiHidden="1" w:unhideWhenUsed="1"/>
-    <w:lsdException w:name="table of authorities" w:semiHidden="1" w:unhideWhenUsed="1"/>
-    <w:lsdException w:name="macro" w:semiHidden="1" w:unhideWhenUsed="1"/>
-    <w:lsdException w:name="toa heading" w:semiHidden="1" w:unhideWhenUsed="1"/>
-    <w:lsdException w:name="List" w:semiHidden="1" w:unhideWhenUsed="1"/>
-    <w:lsdException w:name="List Bullet" w:semiHidden="1" w:unhideWhenUsed="1"/>
-    <w:lsdException w:name="List Number" w:semiHidden="1" w:unhideWhenUsed="1"/>
-    <w:lsdException w:name="List 2" w:semiHidden="1" w:unhideWhenUsed="1"/>
-    <w:lsdException w:name="List 3" w:semiHidden="1" w:unhideWhenUsed="1"/>
-    <w:lsdException w:name="List 4" w:semiHidden="1" w:unhideWhenUsed="1"/>
-    <w:lsdException w:name="List 5" w:semiHidden="1" w:unhideWhenUsed="1"/>
-    <w:lsdException w:name="List Bullet 2" w:semiHidden="1" w:unhideWhenUsed="1"/>
-    <w:lsdException w:name="List Bullet 3" w:semiHidden="1" w:unhideWhenUsed="1"/>
-    <w:lsdException w:name="List Bullet 4" w:semiHidden="1" w:unhideWhenUsed="1"/>
-    <w:lsdException w:name="List Bullet 5" w:semiHidden="1" w:unhideWhenUsed="1"/>
-    <w:lsdException w:name="List Number 2" w:semiHidden="1" w:unhideWhenUsed="1"/>
-    <w:lsdException w:name="List Number 3" w:semiHidden="1" w:unhideWhenUsed="1"/>
-    <w:lsdException w:name="List Number 4" w:semiHidden="1" w:unhideWhenUsed="1"/>
-    <w:lsdException w:name="List Number 5" w:semiHidden="1" w:unhideWhenUsed="1"/>
-    <w:lsdException w:name="Title" w:uiPriority="10" w:qFormat="1"/>
-    <w:lsdException w:name="Closing" w:semiHidden="1" w:unhideWhenUsed="1"/>
-    <w:lsdException w:name="Signature" w:semiHidden="1" w:unhideWhenUsed="1"/>
-    <w:lsdException w:name="Default Paragraph Font" w:semiHidden="1" w:uiPriority="1" w:unhideWhenUsed="1"/>
-    <w:lsdException w:name="Body Text" w:semiHidden="1" w:unhideWhenUsed="1"/>
-    <w:lsdException w:name="Body Text Indent" w:semiHidden="1" w:unhideWhenUsed="1"/>
-    <w:lsdException w:name="List Continue" w:semiHidden="1" w:unhideWhenUsed="1"/>
-    <w:lsdException w:name="List Continue 2" w:semiHidden="1" w:unhideWhenUsed="1"/>
-    <w:lsdException w:name="List Continue 3" w:semiHidden="1" w:unhideWhenUsed="1"/>
-    <w:lsdException w:name="List Continue 4" w:semiHidden="1" w:unhideWhenUsed="1"/>
-    <w:lsdException w:name="List Continue 5" w:semiHidden="1" w:unhideWhenUsed="1"/>
-    <w:lsdException w:name="Message Header" w:semiHidden="1" w:unhideWhenUsed="1"/>
-    <w:lsdException w:name="Subtitle" w:uiPriority="11" w:qFormat="1"/>
-    <w:lsdException w:name="Salutation" w:semiHidden="1" w:unhideWhenUsed="1"/>
-    <w:lsdException w:name="Date" w:semiHidden="1" w:unhideWhenUsed="1"/>
-    <w:lsdException w:name="Body Text First Indent" w:semiHidden="1" w:unhideWhenUsed="1"/>
-    <w:lsdException w:name="Body Text First Indent 2" w:semiHidden="1" w:unhideWhenUsed="1"/>
-    <w:lsdException w:name="Note Heading" w:semiHidden="1" w:unhideWhenUsed="1"/>
-    <w:lsdException w:name="Body Text 2" w:semiHidden="1" w:unhideWhenUsed="1"/>
-    <w:lsdException w:name="Body Text 3" w:semiHidden="1" w:unhideWhenUsed="1"/>
-    <w:lsdException w:name="Body Text Indent 2" w:semiHidden="1" w:unhideWhenUsed="1"/>
-    <w:lsdException w:name="Body Text Indent 3" w:semiHidden="1" w:unhideWhenUsed="1"/>
-    <w:lsdException w:name="Block Text" w:semiHidden="1" w:unhideWhenUsed="1"/>
-    <w:lsdException w:name="Hyperlink" w:semiHidden="1" w:unhideWhenUsed="1"/>
-    <w:lsdException w:name="FollowedHyperlink" w:semiHidden="1" w:unhideWhenUsed="1"/>
-    <w:lsdException w:name="Strong" w:uiPriority="22" w:qFormat="1"/>
-    <w:lsdException w:name="Emphasis" w:uiPriority="20" w:qFormat="1"/>
-    <w:lsdException w:name="Document Map" w:semiHidden="1" w:unhideWhenUsed="1"/>
-    <w:lsdException w:name="Plain Text" w:semiHidden="1" w:unhideWhenUsed="1"/>
-    <w:lsdException w:name="E-mail Signature" w:semiHidden="1" w:unhideWhenUsed="1"/>
-    <w:lsdException w:name="HTML Top of Form" w:semiHidden="1" w:unhideWhenUsed="1"/>
-    <w:lsdException w:name="HTML Bottom of Form" w:semiHidden="1" w:unhideWhenUsed="1"/>
-    <w:lsdException w:name="Normal (Web)" w:semiHidden="1" w:unhideWhenUsed="1"/>
-    <w:lsdException w:name="HTML Acronym" w:semiHidden="1" w:unhideWhenUsed="1"/>
-    <w:lsdException w:name="HTML Address" w:semiHidden="1" w:unhideWhenUsed="1"/>
-    <w:lsdException w:name="HTML Cite" w:semiHidden="1" w:unhideWhenUsed="1"/>
-    <w:lsdException w:name="HTML Code" w:semiHidden="1" w:unhideWhenUsed="1"/>
-    <w:lsdException w:name="HTML Definition" w:semiHidden="1" w:unhideWhenUsed="1"/>
-    <w:lsdException w:name="HTML Keyboard" w:semiHidden="1" w:unhideWhenUsed="1"/>
-    <w:lsdException w:name="HTML Preformatted" w:semiHidden="1" w:unhideWhenUsed="1"/>
-    <w:lsdException w:name="HTML Sample" w:semiHidden="1" w:unhideWhenUsed="1"/>
-    <w:lsdException w:name="HTML Typewriter" w:semiHidden="1" w:unhideWhenUsed="1"/>
-    <w:lsdException w:name="HTML Variable" w:semiHidden="1" w:unhideWhenUsed="1"/>
-    <w:lsdException w:name="Normal Table" w:semiHidden="1" w:unhideWhenUsed="1"/>
-    <w:lsdException w:name="annotation subject" w:semiHidden="1" w:unhideWhenUsed="1"/>
-    <w:lsdException w:name="No List" w:semiHidden="1" w:unhideWhenUsed="1"/>
-    <w:lsdException w:name="Outline List 1" w:semiHidden="1" w:unhideWhenUsed="1"/>
-    <w:lsdException w:name="Outline List 2" w:semiHidden="1" w:unhideWhenUsed="1"/>
-    <w:lsdException w:name="Outline List 3" w:semiHidden="1" w:unhideWhenUsed="1"/>
-    <w:lsdException w:name="Table Simple 1" w:semiHidden="1" w:unhideWhenUsed="1"/>
-    <w:lsdException w:name="Table Simple 2" w:semiHidden="1" w:unhideWhenUsed="1"/>
-    <w:lsdException w:name="Table Simple 3" w:semiHidden="1" w:unhideWhenUsed="1"/>
-    <w:lsdException w:name="Table Classic 1" w:semiHidden="1" w:unhideWhenUsed="1"/>
-    <w:lsdException w:name="Table Classic 2" w:semiHidden="1" w:unhideWhenUsed="1"/>
-    <w:lsdException w:name="Table Classic 3" w:semiHidden="1" w:unhideWhenUsed="1"/>
-    <w:lsdException w:name="Table Classic 4" w:semiHidden="1" w:unhideWhenUsed="1"/>
-    <w:lsdException w:name="Table Colorful 1" w:semiHidden="1" w:unhideWhenUsed="1"/>
-    <w:lsdException w:name="Table Colorful 2" w:semiHidden="1" w:unhideWhenUsed="1"/>
-    <w:lsdException w:name="Table Colorful 3" w:semiHidden="1" w:unhideWhenUsed="1"/>
-    <w:lsdException w:name="Table Columns 1" w:semiHidden="1" w:unhideWhenUsed="1"/>
-    <w:lsdException w:name="Table Columns 2" w:semiHidden="1" w:unhideWhenUsed="1"/>
-    <w:lsdException w:name="Table Columns 3" w:semiHidden="1" w:unhideWhenUsed="1"/>
-    <w:lsdException w:name="Table Columns 4" w:semiHidden="1" w:unhideWhenUsed="1"/>
-    <w:lsdException w:name="Table Columns 5" w:semiHidden="1" w:unhideWhenUsed="1"/>
-    <w:lsdException w:name="Table Grid 1" w:semiHidden="1" w:unhideWhenUsed="1"/>
-    <w:lsdException w:name="Table Grid 2" w:semiHidden="1" w:unhideWhenUsed="1"/>
-    <w:lsdException w:name="Table Grid 3" w:semiHidden="1" w:unhideWhenUsed="1"/>
-    <w:lsdException w:name="Table Grid 4" w:semiHidden="1" w:unhideWhenUsed="1"/>
-    <w:lsdException w:name="Table Grid 5" w:semiHidden="1" w:unhideWhenUsed="1"/>
-    <w:lsdException w:name="Table Grid 6" w:semiHidden="1" w:unhideWhenUsed="1"/>
-    <w:lsdException w:name="Table Grid 7" w:semiHidden="1" w:unhideWhenUsed="1"/>
-    <w:lsdException w:name="Table Grid 8" w:semiHidden="1" w:unhideWhenUsed="1"/>
-    <w:lsdException w:name="Table List 1" w:semiHidden="1" w:unhideWhenUsed="1"/>
-    <w:lsdException w:name="Table List 2" w:semiHidden="1" w:unhideWhenUsed="1"/>
-    <w:lsdException w:name="Table List 3" w:semiHidden="1" w:unhideWhenUsed="1"/>
-    <w:lsdException w:name="Table List 4" w:semiHidden="1" w:unhideWhenUsed="1"/>
-    <w:lsdException w:name="Table List 5" w:semiHidden="1" w:unhideWhenUsed="1"/>
-    <w:lsdException w:name="Table List 6" w:semiHidden="1" w:unhideWhenUsed="1"/>
-    <w:lsdException w:name="Table List 7" w:semiHidden="1" w:unhideWhenUsed="1"/>
-    <w:lsdException w:name="Table List 8" w:semiHidden="1" w:unhideWhenUsed="1"/>
-    <w:lsdException w:name="Table 3D effects 1" w:semiHidden="1" w:unhideWhenUsed="1"/>
-    <w:lsdException w:name="Table 3D effects 2" w:semiHidden="1" w:unhideWhenUsed="1"/>
-    <w:lsdException w:name="Table 3D effects 3" w:semiHidden="1" w:unhideWhenUsed="1"/>
-    <w:lsdException w:name="Table Contemporary" w:semiHidden="1" w:unhideWhenUsed="1"/>
-    <w:lsdException w:name="Table Elegant" w:semiHidden="1" w:unhideWhenUsed="1"/>
-    <w:lsdException w:name="Table Professional" w:semiHidden="1" w:unhideWhenUsed="1"/>
-    <w:lsdException w:name="Table Subtle 1" w:semiHidden="1" w:unhideWhenUsed="1"/>
-    <w:lsdException w:name="Table Subtle 2" w:semiHidden="1" w:unhideWhenUsed="1"/>
-    <w:lsdException w:name="Table Web 1" w:semiHidden="1" w:unhideWhenUsed="1"/>
-    <w:lsdException w:name="Table Web 2" w:semiHidden="1" w:unhideWhenUsed="1"/>
-    <w:lsdException w:name="Table Web 3" w:semiHidden="1" w:unhideWhenUsed="1"/>
-    <w:lsdException w:name="Balloon Text" w:semiHidden="1" w:unhideWhenUsed="1"/>
-    <w:lsdException w:name="Table Grid" w:uiPriority="39"/>
-    <w:lsdException w:name="Table Theme" w:semiHidden="1" w:unhideWhenUsed="1"/>
-    <w:lsdException w:name="Placeholder Text" w:semiHidden="1"/>
-    <w:lsdException w:name="No Spacing" w:uiPriority="1" w:qFormat="1"/>
-    <w:lsdException w:name="Light Shading" w:uiPriority="60"/>
-    <w:lsdException w:name="Light List" w:uiPriority="61"/>
-    <w:lsdException w:name="Light Grid" w:uiPriority="62"/>
-    <w:lsdException w:name="Medium Shading 1" w:uiPriority="63"/>
-    <w:lsdException w:name="Medium Shading 2" w:uiPriority="64"/>
-    <w:lsdException w:name="Medium List 1" w:uiPriority="65"/>
-    <w:lsdException w:name="Medium List 2" w:uiPriority="66"/>
-    <w:lsdException w:name="Medium Grid 1" w:uiPriority="67"/>
-    <w:lsdException w:name="Medium Grid 2" w:uiPriority="68"/>
-    <w:lsdException w:name="Medium Grid 3" w:uiPriority="69"/>
-    <w:lsdException w:name="Dark List" w:uiPriority="70"/>
-    <w:lsdException w:name="Colorful Shading" w:uiPriority="71"/>
-    <w:lsdException w:name="Colorful List" w:uiPriority="72"/>
-    <w:lsdException w:name="Colorful Grid" w:uiPriority="73"/>
-    <w:lsdException w:name="Light Shading Accent 1" w:uiPriority="60"/>
-    <w:lsdException w:name="Light List Accent 1" w:uiPriority="61"/>
-    <w:lsdException w:name="Light Grid Accent 1" w:uiPriority="62"/>
-    <w:lsdException w:name="Medium Shading 1 Accent 1" w:uiPriority="63"/>
-    <w:lsdException w:name="Medium Shading 2 Accent 1" w:uiPriority="64"/>
-    <w:lsdException w:name="Medium List 1 Accent 1" w:uiPriority="65"/>
-    <w:lsdException w:name="Revision" w:semiHidden="1"/>
-    <w:lsdException w:name="List Paragraph" w:uiPriority="34" w:qFormat="1"/>
-    <w:lsdException w:name="Quote" w:uiPriority="29" w:qFormat="1"/>
-    <w:lsdException w:name="Intense Quote" w:uiPriority="30" w:qFormat="1"/>
-    <w:lsdException w:name="Medium List 2 Accent 1" w:uiPriority="66"/>
-    <w:lsdException w:name="Medium Grid 1 Accent 1" w:uiPriority="67"/>
-    <w:lsdException w:name="Medium Grid 2 Accent 1" w:uiPriority="68"/>
-    <w:lsdException w:name="Medium Grid 3 Accent 1" w:uiPriority="69"/>
-    <w:lsdException w:name="Dark List Accent 1" w:uiPriority="70"/>
-    <w:lsdException w:name="Colorful Shading Accent 1" w:uiPriority="71"/>
-    <w:lsdException w:name="Colorful List Accent 1" w:uiPriority="72"/>
-    <w:lsdException w:name="Colorful Grid Accent 1" w:uiPriority="73"/>
-    <w:lsdException w:name="Light Shading Accent 2" w:uiPriority="60"/>
-    <w:lsdException w:name="Light List Accent 2" w:uiPriority="61"/>
-    <w:lsdException w:name="Light Grid Accent 2" w:uiPriority="62"/>
-    <w:lsdException w:name="Medium Shading 1 Accent 2" w:uiPriority="63"/>
-    <w:lsdException w:name="Medium Shading 2 Accent 2" w:uiPriority="64"/>
-    <w:lsdException w:name="Medium List 1 Accent 2" w:uiPriority="65"/>
-    <w:lsdException w:name="Medium List 2 Accent 2" w:uiPriority="66"/>
-    <w:lsdException w:name="Medium Grid 1 Accent 2" w:uiPriority="67"/>
-    <w:lsdException w:name="Medium Grid 2 Accent 2" w:uiPriority="68"/>
-    <w:lsdException w:name="Medium Grid 3 Accent 2" w:uiPriority="69"/>
-    <w:lsdException w:name="Dark List Accent 2" w:uiPriority="70"/>
-    <w:lsdException w:name="Colorful Shading Accent 2" w:uiPriority="71"/>
-    <w:lsdException w:name="Colorful List Accent 2" w:uiPriority="72"/>
-    <w:lsdException w:name="Colorful Grid Accent 2" w:uiPriority="73"/>
-    <w:lsdException w:name="Light Shading Accent 3" w:uiPriority="60"/>
-    <w:lsdException w:name="Light List Accent 3" w:uiPriority="61"/>
-    <w:lsdException w:name="Light Grid Accent 3" w:uiPriority="62"/>
-    <w:lsdException w:name="Medium Shading 1 Accent 3" w:uiPriority="63"/>
-    <w:lsdException w:name="Medium Shading 2 Accent 3" w:uiPriority="64"/>
-    <w:lsdException w:name="Medium List 1 Accent 3" w:uiPriority="65"/>
-    <w:lsdException w:name="Medium List 2 Accent 3" w:uiPriority="66"/>
-    <w:lsdException w:name="Medium Grid 1 Accent 3" w:uiPriority="67"/>
-    <w:lsdException w:name="Medium Grid 2 Accent 3" w:uiPriority="68"/>
-    <w:lsdException w:name="Medium Grid 3 Accent 3" w:uiPriority="69"/>
-    <w:lsdException w:name="Dark List Accent 3" w:uiPriority="70"/>
-    <w:lsdException w:name="Colorful Shading Accent 3" w:uiPriority="71"/>
-    <w:lsdException w:name="Colorful List Accent 3" w:uiPriority="72"/>
-    <w:lsdException w:name="Colorful Grid Accent 3" w:uiPriority="73"/>
-    <w:lsdException w:name="Light Shading Accent 4" w:uiPriority="60"/>
-    <w:lsdException w:name="Light List Accent 4" w:uiPriority="61"/>
-    <w:lsdException w:name="Light Grid Accent 4" w:uiPriority="62"/>
-    <w:lsdException w:name="Medium Shading 1 Accent 4" w:uiPriority="63"/>
-    <w:lsdException w:name="Medium Shading 2 Accent 4" w:uiPriority="64"/>
-    <w:lsdException w:name="Medium List 1 Accent 4" w:uiPriority="65"/>
-    <w:lsdException w:name="Medium List 2 Accent 4" w:uiPriority="66"/>
-    <w:lsdException w:name="Medium Grid 1 Accent 4" w:uiPriority="67"/>
-    <w:lsdException w:name="Medium Grid 2 Accent 4" w:uiPriority="68"/>
-    <w:lsdException w:name="Medium Grid 3 Accent 4" w:uiPriority="69"/>
-    <w:lsdException w:name="Dark List Accent 4" w:uiPriority="70"/>
-    <w:lsdException w:name="Colorful Shading Accent 4" w:uiPriority="71"/>
-    <w:lsdException w:name="Colorful List Accent 4" w:uiPriority="72"/>
-    <w:lsdException w:name="Colorful Grid Accent 4" w:uiPriority="73"/>
-    <w:lsdException w:name="Light Shading Accent 5" w:uiPriority="60"/>
-    <w:lsdException w:name="Light List Accent 5" w:uiPriority="61"/>
-    <w:lsdException w:name="Light Grid Accent 5" w:uiPriority="62"/>
-    <w:lsdException w:name="Medium Shading 1 Accent 5" w:uiPriority="63"/>
-    <w:lsdException w:name="Medium Shading 2 Accent 5" w:uiPriority="64"/>
-    <w:lsdException w:name="Medium List 1 Accent 5" w:uiPriority="65"/>
-    <w:lsdException w:name="Medium List 2 Accent 5" w:uiPriority="66"/>
-    <w:lsdException w:name="Medium Grid 1 Accent 5" w:uiPriority="67"/>
-    <w:lsdException w:name="Medium Grid 2 Accent 5" w:uiPriority="68"/>
-    <w:lsdException w:name="Medium Grid 3 Accent 5" w:uiPriority="69"/>
-    <w:lsdException w:name="Dark List Accent 5" w:uiPriority="70"/>
-    <w:lsdException w:name="Colorful Shading Accent 5" w:uiPriority="71"/>
-    <w:lsdException w:name="Colorful List Accent 5" w:uiPriority="72"/>
-    <w:lsdException w:name="Colorful Grid Accent 5" w:uiPriority="73"/>
-    <w:lsdException w:name="Light Shading Accent 6" w:uiPriority="60"/>
-    <w:lsdException w:name="Light List Accent 6" w:uiPriority="61"/>
-    <w:lsdException w:name="Light Grid Accent 6" w:uiPriority="62"/>
-    <w:lsdException w:name="Medium Shading 1 Accent 6" w:uiPriority="63"/>
-    <w:lsdException w:name="Medium Shading 2 Accent 6" w:uiPriority="64"/>
-    <w:lsdException w:name="Medium List 1 Accent 6" w:uiPriority="65"/>
-    <w:lsdException w:name="Medium List 2 Accent 6" w:uiPriority="66"/>
-    <w:lsdException w:name="Medium Grid 1 Accent 6" w:uiPriority="67"/>
-    <w:lsdException w:name="Medium Grid 2 Accent 6" w:uiPriority="68"/>
-    <w:lsdException w:name="Medium Grid 3 Accent 6" w:uiPriority="69"/>
-    <w:lsdException w:name="Dark List Accent 6" w:uiPriority="70"/>
-    <w:lsdException w:name="Colorful Shading Accent 6" w:uiPriority="71"/>
-    <w:lsdException w:name="Colorful List Accent 6" w:uiPriority="72"/>
-    <w:lsdException w:name="Colorful Grid Accent 6" w:uiPriority="73"/>
-    <w:lsdException w:name="Subtle Emphasis" w:uiPriority="19" w:qFormat="1"/>
-    <w:lsdException w:name="Intense Emphasis" w:uiPriority="21" w:qFormat="1"/>
-    <w:lsdException w:name="Subtle Reference" w:uiPriority="31" w:qFormat="1"/>
-    <w:lsdException w:name="Intense Reference" w:uiPriority="32" w:qFormat="1"/>
-    <w:lsdException w:name="Book Title" w:uiPriority="33" w:qFormat="1"/>
-    <w:lsdException w:name="Bibliography" w:semiHidden="1" w:uiPriority="37" w:unhideWhenUsed="1"/>
-    <w:lsdException w:name="TOC Heading" w:semiHidden="1" w:uiPriority="39" w:unhideWhenUsed="1" w:qFormat="1"/>
-    <w:lsdException w:name="Plain Table 1" w:uiPriority="41"/>
-    <w:lsdException w:name="Plain Table 2" w:uiPriority="42"/>
-    <w:lsdException w:name="Plain Table 3" w:uiPriority="43"/>
-    <w:lsdException w:name="Plain Table 4" w:uiPriority="44"/>
-    <w:lsdException w:name="Plain Table 5" w:uiPriority="45"/>
-    <w:lsdException w:name="Grid Table Light" w:uiPriority="40"/>
-    <w:lsdException w:name="Grid Table 1 Light" w:uiPriority="46"/>
-    <w:lsdException w:name="Grid Table 2" w:uiPriority="47"/>
-    <w:lsdException w:name="Grid Table 3" w:uiPriority="48"/>
-    <w:lsdException w:name="Grid Table 4" w:uiPriority="49"/>
-    <w:lsdException w:name="Grid Table 5 Dark" w:uiPriority="50"/>
-    <w:lsdException w:name="Grid Table 6 Colorful" w:uiPriority="51"/>
-    <w:lsdException w:name="Grid Table 7 Colorful" w:uiPriority="52"/>
-    <w:lsdException w:name="Grid Table 1 Light Accent 1" w:uiPriority="46"/>
-    <w:lsdException w:name="Grid Table 2 Accent 1" w:uiPriority="47"/>
-    <w:lsdException w:name="Grid Table 3 Accent 1" w:uiPriority="48"/>
-    <w:lsdException w:name="Grid Table 4 Accent 1" w:uiPriority="49"/>
-    <w:lsdException w:name="Grid Table 5 Dark Accent 1" w:uiPriority="50"/>
-    <w:lsdException w:name="Grid Table 6 Colorful Accent 1" w:uiPriority="51"/>
-    <w:lsdException w:name="Grid Table 7 Colorful Accent 1" w:uiPriority="52"/>
-    <w:lsdException w:name="Grid Table 1 Light Accent 2" w:uiPriority="46"/>
-    <w:lsdException w:name="Grid Table 2 Accent 2" w:uiPriority="47"/>
-    <w:lsdException w:name="Grid Table 3 Accent 2" w:uiPriority="48"/>
-    <w:lsdException w:name="Grid Table 4 Accent 2" w:uiPriority="49"/>
-    <w:lsdException w:name="Grid Table 5 Dark Accent 2" w:uiPriority="50"/>
-    <w:lsdException w:name="Grid Table 6 Colorful Accent 2" w:uiPriority="51"/>
-    <w:lsdException w:name="Grid Table 7 Colorful Accent 2" w:uiPriority="52"/>
-    <w:lsdException w:name="Grid Table 1 Light Accent 3" w:uiPriority="46"/>
-    <w:lsdException w:name="Grid Table 2 Accent 3" w:uiPriority="47"/>
-    <w:lsdException w:name="Grid Table 3 Accent 3" w:uiPriority="48"/>
-    <w:lsdException w:name="Grid Table 4 Accent 3" w:uiPriority="49"/>
-    <w:lsdException w:name="Grid Table 5 Dark Accent 3" w:uiPriority="50"/>
-    <w:lsdException w:name="Grid Table 6 Colorful Accent 3" w:uiPriority="51"/>
-    <w:lsdException w:name="Grid Table 7 Colorful Accent 3" w:uiPriority="52"/>
-    <w:lsdException w:name="Grid Table 1 Light Accent 4" w:uiPriority="46"/>
-    <w:lsdException w:name="Grid Table 2 Accent 4" w:uiPriority="47"/>
-    <w:lsdException w:name="Grid Table 3 Accent 4" w:uiPriority="48"/>
-    <w:lsdException w:name="Grid Table 4 Accent 4" w:uiPriority="49"/>
-    <w:lsdException w:name="Grid Table 5 Dark Accent 4" w:uiPriority="50"/>
-    <w:lsdException w:name="Grid Table 6 Colorful Accent 4" w:uiPriority="51"/>
-    <w:lsdException w:name="Grid Table 7 Colorful Accent 4" w:uiPriority="52"/>
-    <w:lsdException w:name="Grid Table 1 Light Accent 5" w:uiPriority="46"/>
-    <w:lsdException w:name="Grid Table 2 Accent 5" w:uiPriority="47"/>
-    <w:lsdException w:name="Grid Table 3 Accent 5" w:uiPriority="48"/>
-    <w:lsdException w:name="Grid Table 4 Accent 5" w:uiPriority="49"/>
-    <w:lsdException w:name="Grid Table 5 Dark Accent 5" w:uiPriority="50"/>
-    <w:lsdException w:name="Grid Table 6 Colorful Accent 5" w:uiPriority="51"/>
-    <w:lsdException w:name="Grid Table 7 Colorful Accent 5" w:uiPriority="52"/>
-    <w:lsdException w:name="Grid Table 1 Light Accent 6" w:uiPriority="46"/>
-    <w:lsdException w:name="Grid Table 2 Accent 6" w:uiPriority="47"/>
-    <w:lsdException w:name="Grid Table 3 Accent 6" w:uiPriority="48"/>
-    <w:lsdException w:name="Grid Table 4 Accent 6" w:uiPriority="49"/>
-    <w:lsdException w:name="Grid Table 5 Dark Accent 6" w:uiPriority="50"/>
-    <w:lsdException w:name="Grid Table 6 Colorful Accent 6" w:uiPriority="51"/>
-    <w:lsdException w:name="Grid Table 7 Colorful Accent 6" w:uiPriority="52"/>
-    <w:lsdException w:name="List Table 1 Light" w:uiPriority="46"/>
-    <w:lsdException w:name="List Table 2" w:uiPriority="47"/>
-    <w:lsdException w:name="List Table 3" w:uiPriority="48"/>
-    <w:lsdException w:name="List Table 4" w:uiPriority="49"/>
-    <w:lsdException w:name="List Table 5 Dark" w:uiPriority="50"/>
-    <w:lsdException w:name="List Table 6 Colorful" w:uiPriority="51"/>
-    <w:lsdException w:name="List Table 7 Colorful" w:uiPriority="52"/>
-    <w:lsdException w:name="List Table 1 Light Accent 1" w:uiPriority="46"/>
-    <w:lsdException w:name="List Table 2 Accent 1" w:uiPriority="47"/>
-    <w:lsdException w:name="List Table 3 Accent 1" w:uiPriority="48"/>
-    <w:lsdException w:name="List Table 4 Accent 1" w:uiPriority="49"/>
-    <w:lsdException w:name="List Table 5 Dark Accent 1" w:uiPriority="50"/>
-    <w:lsdException w:name="List Table 6 Colorful Accent 1" w:uiPriority="51"/>
-    <w:lsdException w:name="List Table 7 Colorful Accent 1" w:uiPriority="52"/>
-    <w:lsdException w:name="List Table 1 Light Accent 2" w:uiPriority="46"/>
-    <w:lsdException w:name="List Table 2 Accent 2" w:uiPriority="47"/>
-    <w:lsdException w:name="List Table 3 Accent 2" w:uiPriority="48"/>
-    <w:lsdException w:name="List Table 4 Accent 2" w:uiPriority="49"/>
-    <w:lsdException w:name="List Table 5 Dark Accent 2" w:uiPriority="50"/>
-    <w:lsdException w:name="List Table 6 Colorful Accent 2" w:uiPriority="51"/>
-    <w:lsdException w:name="List Table 7 Colorful Accent 2" w:uiPriority="52"/>
-    <w:lsdException w:name="List Table 1 Light Accent 3" w:uiPriority="46"/>
-    <w:lsdException w:name="List Table 2 Accent 3" w:uiPriority="47"/>
-    <w:lsdException w:name="List Table 3 Accent 3" w:uiPriority="48"/>
-    <w:lsdException w:name="List Table 4 Accent 3" w:uiPriority="49"/>
-    <w:lsdException w:name="List Table 5 Dark Accent 3" w:uiPriority="50"/>
-    <w:lsdException w:name="List Table 6 Colorful Accent 3" w:uiPriority="51"/>
-    <w:lsdException w:name="List Table 7 Colorful Accent 3" w:uiPriority="52"/>
-    <w:lsdException w:name="List Table 1 Light Accent 4" w:uiPriority="46"/>
-    <w:lsdException w:name="List Table 2 Accent 4" w:uiPriority="47"/>
-    <w:lsdException w:name="List Table 3 Accent 4" w:uiPriority="48"/>
-    <w:lsdException w:name="List Table 4 Accent 4" w:uiPriority="49"/>
-    <w:lsdException w:name="List Table 5 Dark Accent 4" w:uiPriority="50"/>
-    <w:lsdException w:name="List Table 6 Colorful Accent 4" w:uiPriority="51"/>
-    <w:lsdException w:name="List Table 7 Colorful Accent 4" w:uiPriority="52"/>
-    <w:lsdException w:name="List Table 1 Light Accent 5" w:uiPriority="46"/>
-    <w:lsdException w:name="List Table 2 Accent 5" w:uiPriority="47"/>
-    <w:lsdException w:name="List Table 3 Accent 5" w:uiPriority="48"/>
-    <w:lsdException w:name="List Table 4 Accent 5" w:uiPriority="49"/>
-    <w:lsdException w:name="List Table 5 Dark Accent 5" w:uiPriority="50"/>
-    <w:lsdException w:name="List Table 6 Colorful Accent 5" w:uiPriority="51"/>
-    <w:lsdException w:name="List Table 7 Colorful Accent 5" w:uiPriority="52"/>
-    <w:lsdException w:name="List Table 1 Light Accent 6" w:uiPriority="46"/>
-    <w:lsdException w:name="List Table 2 Accent 6" w:uiPriority="47"/>
-    <w:lsdException w:name="List Table 3 Accent 6" w:uiPriority="48"/>
-    <w:lsdException w:name="List Table 4 Accent 6" w:uiPriority="49"/>
-    <w:lsdException w:name="List Table 5 Dark Accent 6" w:uiPriority="50"/>
-    <w:lsdException w:name="List Table 6 Colorful Accent 6" w:uiPriority="51"/>
-    <w:lsdException w:name="List Table 7 Colorful Accent 6" w:uiPriority="52"/>
+  <w:latentStyles w:defLockedState="0" w:defUIPriority="99" w:defSemiHidden="1" w:defUnhideWhenUsed="1" w:defQFormat="0" w:count="267">
+    <w:lsdException w:name="Normal" w:semiHidden="0" w:uiPriority="0" w:unhideWhenUsed="0" w:qFormat="1"/>
+    <w:lsdException w:name="heading 1" w:semiHidden="0" w:uiPriority="9" w:unhideWhenUsed="0" w:qFormat="1"/>
+    <w:lsdException w:name="heading 2" w:uiPriority="9" w:qFormat="1"/>
+    <w:lsdException w:name="heading 3" w:uiPriority="9" w:qFormat="1"/>
+    <w:lsdException w:name="heading 4" w:uiPriority="9" w:qFormat="1"/>
+    <w:lsdException w:name="heading 5" w:uiPriority="9" w:qFormat="1"/>
+    <w:lsdException w:name="heading 6" w:uiPriority="9" w:qFormat="1"/>
+    <w:lsdException w:name="heading 7" w:uiPriority="9" w:qFormat="1"/>
+    <w:lsdException w:name="heading 8" w:uiPriority="9" w:qFormat="1"/>
+    <w:lsdException w:name="heading 9" w:uiPriority="9" w:qFormat="1"/>
+    <w:lsdException w:name="toc 1" w:uiPriority="39"/>
+    <w:lsdException w:name="toc 2" w:uiPriority="39"/>
+    <w:lsdException w:name="toc 3" w:uiPriority="39"/>
+    <w:lsdException w:name="toc 4" w:uiPriority="39"/>
+    <w:lsdException w:name="toc 5" w:uiPriority="39"/>
+    <w:lsdException w:name="toc 6" w:uiPriority="39"/>
+    <w:lsdException w:name="toc 7" w:uiPriority="39"/>
+    <w:lsdException w:name="toc 8" w:uiPriority="39"/>
+    <w:lsdException w:name="toc 9" w:uiPriority="39"/>
+    <w:lsdException w:name="caption" w:uiPriority="35" w:qFormat="1"/>
+    <w:lsdException w:name="Title" w:semiHidden="0" w:uiPriority="10" w:unhideWhenUsed="0" w:qFormat="1"/>
+    <w:lsdException w:name="Default Paragraph Font" w:uiPriority="1"/>
+    <w:lsdException w:name="Subtitle" w:semiHidden="0" w:uiPriority="11" w:unhideWhenUsed="0" w:qFormat="1"/>
+    <w:lsdException w:name="Strong" w:semiHidden="0" w:uiPriority="22" w:unhideWhenUsed="0" w:qFormat="1"/>
+    <w:lsdException w:name="Emphasis" w:semiHidden="0" w:uiPriority="20" w:unhideWhenUsed="0" w:qFormat="1"/>
+    <w:lsdException w:name="Table Grid" w:semiHidden="0" w:uiPriority="39" w:unhideWhenUsed="0"/>
+    <w:lsdException w:name="Placeholder Text" w:unhideWhenUsed="0"/>
+    <w:lsdException w:name="No Spacing" w:semiHidden="0" w:uiPriority="1" w:unhideWhenUsed="0" w:qFormat="1"/>
+    <w:lsdException w:name="Light Shading" w:semiHidden="0" w:uiPriority="60" w:unhideWhenUsed="0"/>
+    <w:lsdException w:name="Light List" w:semiHidden="0" w:uiPriority="61" w:unhideWhenUsed="0"/>
+    <w:lsdException w:name="Light Grid" w:semiHidden="0" w:uiPriority="62" w:unhideWhenUsed="0"/>
+    <w:lsdException w:name="Medium Shading 1" w:semiHidden="0" w:uiPriority="63" w:unhideWhenUsed="0"/>
+    <w:lsdException w:name="Medium Shading 2" w:semiHidden="0" w:uiPriority="64" w:unhideWhenUsed="0"/>
+    <w:lsdException w:name="Medium List 1" w:semiHidden="0" w:uiPriority="65" w:unhideWhenUsed="0"/>
+    <w:lsdException w:name="Medium List 2" w:semiHidden="0" w:uiPriority="66" w:unhideWhenUsed="0"/>
+    <w:lsdException w:name="Medium Grid 1" w:semiHidden="0" w:uiPriority="67" w:unhideWhenUsed="0"/>
+    <w:lsdException w:name="Medium Grid 2" w:semiHidden="0" w:uiPriority="68" w:unhideWhenUsed="0"/>
+    <w:lsdException w:name="Medium Grid 3" w:semiHidden="0" w:uiPriority="69" w:unhideWhenUsed="0"/>
+    <w:lsdException w:name="Dark List" w:semiHidden="0" w:uiPriority="70" w:unhideWhenUsed="0"/>
+    <w:lsdException w:name="Colorful Shading" w:semiHidden="0" w:uiPriority="71" w:unhideWhenUsed="0"/>
+    <w:lsdException w:name="Colorful List" w:semiHidden="0" w:uiPriority="72" w:unhideWhenUsed="0"/>
+    <w:lsdException w:name="Colorful Grid" w:semiHidden="0" w:uiPriority="73" w:unhideWhenUsed="0"/>
+    <w:lsdException w:name="Light Shading Accent 1" w:semiHidden="0" w:uiPriority="60" w:unhideWhenUsed="0"/>
+    <w:lsdException w:name="Light List Accent 1" w:semiHidden="0" w:uiPriority="61" w:unhideWhenUsed="0"/>
+    <w:lsdException w:name="Light Grid Accent 1" w:semiHidden="0" w:uiPriority="62" w:unhideWhenUsed="0"/>
+    <w:lsdException w:name="Medium Shading 1 Accent 1" w:semiHidden="0" w:uiPriority="63" w:unhideWhenUsed="0"/>
+    <w:lsdException w:name="Medium Shading 2 Accent 1" w:semiHidden="0" w:uiPriority="64" w:unhideWhenUsed="0"/>
+    <w:lsdException w:name="Medium List 1 Accent 1" w:semiHidden="0" w:uiPriority="65" w:unhideWhenUsed="0"/>
+    <w:lsdException w:name="Revision" w:unhideWhenUsed="0"/>
+    <w:lsdException w:name="List Paragraph" w:semiHidden="0" w:uiPriority="34" w:unhideWhenUsed="0" w:qFormat="1"/>
+    <w:lsdException w:name="Quote" w:semiHidden="0" w:uiPriority="29" w:unhideWhenUsed="0" w:qFormat="1"/>
+    <w:lsdException w:name="Intense Quote" w:semiHidden="0" w:uiPriority="30" w:unhideWhenUsed="0" w:qFormat="1"/>
+    <w:lsdException w:name="Medium List 2 Accent 1" w:semiHidden="0" w:uiPriority="66" w:unhideWhenUsed="0"/>
+    <w:lsdException w:name="Medium Grid 1 Accent 1" w:semiHidden="0" w:uiPriority="67" w:unhideWhenUsed="0"/>
+    <w:lsdException w:name="Medium Grid 2 Accent 1" w:semiHidden="0" w:uiPriority="68" w:unhideWhenUsed="0"/>
+    <w:lsdException w:name="Medium Grid 3 Accent 1" w:semiHidden="0" w:uiPriority="69" w:unhideWhenUsed="0"/>
+    <w:lsdException w:name="Dark List Accent 1" w:semiHidden="0" w:uiPriority="70" w:unhideWhenUsed="0"/>
+    <w:lsdException w:name="Colorful Shading Accent 1" w:semiHidden="0" w:uiPriority="71" w:unhideWhenUsed="0"/>
+    <w:lsdException w:name="Colorful List Accent 1" w:semiHidden="0" w:uiPriority="72" w:unhideWhenUsed="0"/>
+    <w:lsdException w:name="Colorful Grid Accent 1" w:semiHidden="0" w:uiPriority="73" w:unhideWhenUsed="0"/>
+    <w:lsdException w:name="Light Shading Accent 2" w:semiHidden="0" w:uiPriority="60" w:unhideWhenUsed="0"/>
+    <w:lsdException w:name="Light List Accent 2" w:semiHidden="0" w:uiPriority="61" w:unhideWhenUsed="0"/>
+    <w:lsdException w:name="Light Grid Accent 2" w:semiHidden="0" w:uiPriority="62" w:unhideWhenUsed="0"/>
+    <w:lsdException w:name="Medium Shading 1 Accent 2" w:semiHidden="0" w:uiPriority="63" w:unhideWhenUsed="0"/>
+    <w:lsdException w:name="Medium Shading 2 Accent 2" w:semiHidden="0" w:uiPriority="64" w:unhideWhenUsed="0"/>
+    <w:lsdException w:name="Medium List 1 Accent 2" w:semiHidden="0" w:uiPriority="65" w:unhideWhenUsed="0"/>
+    <w:lsdException w:name="Medium List 2 Accent 2" w:semiHidden="0" w:uiPriority="66" w:unhideWhenUsed="0"/>
+    <w:lsdException w:name="Medium Grid 1 Accent 2" w:semiHidden="0" w:uiPriority="67" w:unhideWhenUsed="0"/>
+    <w:lsdException w:name="Medium Grid 2 Accent 2" w:semiHidden="0" w:uiPriority="68" w:unhideWhenUsed="0"/>
+    <w:lsdException w:name="Medium Grid 3 Accent 2" w:semiHidden="0" w:uiPriority="69" w:unhideWhenUsed="0"/>
+    <w:lsdException w:name="Dark List Accent 2" w:semiHidden="0" w:uiPriority="70" w:unhideWhenUsed="0"/>
+    <w:lsdException w:name="Colorful Shading Accent 2" w:semiHidden="0" w:uiPriority="71" w:unhideWhenUsed="0"/>
+    <w:lsdException w:name="Colorful List Accent 2" w:semiHidden="0" w:uiPriority="72" w:unhideWhenUsed="0"/>
+    <w:lsdException w:name="Colorful Grid Accent 2" w:semiHidden="0" w:uiPriority="73" w:unhideWhenUsed="0"/>
+    <w:lsdException w:name="Light Shading Accent 3" w:semiHidden="0" w:uiPriority="60" w:unhideWhenUsed="0"/>
+    <w:lsdException w:name="Light List Accent 3" w:semiHidden="0" w:uiPriority="61" w:unhideWhenUsed="0"/>
+    <w:lsdException w:name="Light Grid Accent 3" w:semiHidden="0" w:uiPriority="62" w:unhideWhenUsed="0"/>
+    <w:lsdException w:name="Medium Shading 1 Accent 3" w:semiHidden="0" w:uiPriority="63" w:unhideWhenUsed="0"/>
+    <w:lsdException w:name="Medium Shading 2 Accent 3" w:semiHidden="0" w:uiPriority="64" w:unhideWhenUsed="0"/>
+    <w:lsdException w:name="Medium List 1 Accent 3" w:semiHidden="0" w:uiPriority="65" w:unhideWhenUsed="0"/>
+    <w:lsdException w:name="Medium List 2 Accent 3" w:semiHidden="0" w:uiPriority="66" w:unhideWhenUsed="0"/>
+    <w:lsdException w:name="Medium Grid 1 Accent 3" w:semiHidden="0" w:uiPriority="67" w:unhideWhenUsed="0"/>
+    <w:lsdException w:name="Medium Grid 2 Accent 3" w:semiHidden="0" w:uiPriority="68" w:unhideWhenUsed="0"/>
+    <w:lsdException w:name="Medium Grid 3 Accent 3" w:semiHidden="0" w:uiPriority="69" w:unhideWhenUsed="0"/>
+    <w:lsdException w:name="Dark List Accent 3" w:semiHidden="0" w:uiPriority="70" w:unhideWhenUsed="0"/>
+    <w:lsdException w:name="Colorful Shading Accent 3" w:semiHidden="0" w:uiPriority="71" w:unhideWhenUsed="0"/>
+    <w:lsdException w:name="Colorful List Accent 3" w:semiHidden="0" w:uiPriority="72" w:unhideWhenUsed="0"/>
+    <w:lsdException w:name="Colorful Grid Accent 3" w:semiHidden="0" w:uiPriority="73" w:unhideWhenUsed="0"/>
+    <w:lsdException w:name="Light Shading Accent 4" w:semiHidden="0" w:uiPriority="60" w:unhideWhenUsed="0"/>
+    <w:lsdException w:name="Light List Accent 4" w:semiHidden="0" w:uiPriority="61" w:unhideWhenUsed="0"/>
+    <w:lsdException w:name="Light Grid Accent 4" w:semiHidden="0" w:uiPriority="62" w:unhideWhenUsed="0"/>
+    <w:lsdException w:name="Medium Shading 1 Accent 4" w:semiHidden="0" w:uiPriority="63" w:unhideWhenUsed="0"/>
+    <w:lsdException w:name="Medium Shading 2 Accent 4" w:semiHidden="0" w:uiPriority="64" w:unhideWhenUsed="0"/>
+    <w:lsdException w:name="Medium List 1 Accent 4" w:semiHidden="0" w:uiPriority="65" w:unhideWhenUsed="0"/>
+    <w:lsdException w:name="Medium List 2 Accent 4" w:semiHidden="0" w:uiPriority="66" w:unhideWhenUsed="0"/>
+    <w:lsdException w:name="Medium Grid 1 Accent 4" w:semiHidden="0" w:uiPriority="67" w:unhideWhenUsed="0"/>
+    <w:lsdException w:name="Medium Grid 2 Accent 4" w:semiHidden="0" w:uiPriority="68" w:unhideWhenUsed="0"/>
+    <w:lsdException w:name="Medium Grid 3 Accent 4" w:semiHidden="0" w:uiPriority="69" w:unhideWhenUsed="0"/>
+    <w:lsdException w:name="Dark List Accent 4" w:semiHidden="0" w:uiPriority="70" w:unhideWhenUsed="0"/>
+    <w:lsdException w:name="Colorful Shading Accent 4" w:semiHidden="0" w:uiPriority="71" w:unhideWhenUsed="0"/>
+    <w:lsdException w:name="Colorful List Accent 4" w:semiHidden="0" w:uiPriority="72" w:unhideWhenUsed="0"/>
+    <w:lsdException w:name="Colorful Grid Accent 4" w:semiHidden="0" w:uiPriority="73" w:unhideWhenUsed="0"/>
+    <w:lsdException w:name="Light Shading Accent 5" w:semiHidden="0" w:uiPriority="60" w:unhideWhenUsed="0"/>
+    <w:lsdException w:name="Light List Accent 5" w:semiHidden="0" w:uiPriority="61" w:unhideWhenUsed="0"/>
+    <w:lsdException w:name="Light Grid Accent 5" w:semiHidden="0" w:uiPriority="62" w:unhideWhenUsed="0"/>
+    <w:lsdException w:name="Medium Shading 1 Accent 5" w:semiHidden="0" w:uiPriority="63" w:unhideWhenUsed="0"/>
+    <w:lsdException w:name="Medium Shading 2 Accent 5" w:semiHidden="0" w:uiPriority="64" w:unhideWhenUsed="0"/>
+    <w:lsdException w:name="Medium List 1 Accent 5" w:semiHidden="0" w:uiPriority="65" w:unhideWhenUsed="0"/>
+    <w:lsdException w:name="Medium List 2 Accent 5" w:semiHidden="0" w:uiPriority="66" w:unhideWhenUsed="0"/>
+    <w:lsdException w:name="Medium Grid 1 Accent 5" w:semiHidden="0" w:uiPriority="67" w:unhideWhenUsed="0"/>
+    <w:lsdException w:name="Medium Grid 2 Accent 5" w:semiHidden="0" w:uiPriority="68" w:unhideWhenUsed="0"/>
+    <w:lsdException w:name="Medium Grid 3 Accent 5" w:semiHidden="0" w:uiPriority="69" w:unhideWhenUsed="0"/>
+    <w:lsdException w:name="Dark List Accent 5" w:semiHidden="0" w:uiPriority="70" w:unhideWhenUsed="0"/>
+    <w:lsdException w:name="Colorful Shading Accent 5" w:semiHidden="0" w:uiPriority="71" w:unhideWhenUsed="0"/>
+    <w:lsdException w:name="Colorful List Accent 5" w:semiHidden="0" w:uiPriority="72" w:unhideWhenUsed="0"/>
+    <w:lsdException w:name="Colorful Grid Accent 5" w:semiHidden="0" w:uiPriority="73" w:unhideWhenUsed="0"/>
+    <w:lsdException w:name="Light Shading Accent 6" w:semiHidden="0" w:uiPriority="60" w:unhideWhenUsed="0"/>
+    <w:lsdException w:name="Light List Accent 6" w:semiHidden="0" w:uiPriority="61" w:unhideWhenUsed="0"/>
+    <w:lsdException w:name="Light Grid Accent 6" w:semiHidden="0" w:uiPriority="62" w:unhideWhenUsed="0"/>
+    <w:lsdException w:name="Medium Shading 1 Accent 6" w:semiHidden="0" w:uiPriority="63" w:unhideWhenUsed="0"/>
+    <w:lsdException w:name="Medium Shading 2 Accent 6" w:semiHidden="0" w:uiPriority="64" w:unhideWhenUsed="0"/>
+    <w:lsdException w:name="Medium List 1 Accent 6" w:semiHidden="0" w:uiPriority="65" w:unhideWhenUsed="0"/>
+    <w:lsdException w:name="Medium List 2 Accent 6" w:semiHidden="0" w:uiPriority="66" w:unhideWhenUsed="0"/>
+    <w:lsdException w:name="Medium Grid 1 Accent 6" w:semiHidden="0" w:uiPriority="67" w:unhideWhenUsed="0"/>
+    <w:lsdException w:name="Medium Grid 2 Accent 6" w:semiHidden="0" w:uiPriority="68" w:unhideWhenUsed="0"/>
+    <w:lsdException w:name="Medium Grid 3 Accent 6" w:semiHidden="0" w:uiPriority="69" w:unhideWhenUsed="0"/>
+    <w:lsdException w:name="Dark List Accent 6" w:semiHidden="0" w:uiPriority="70" w:unhideWhenUsed="0"/>
+    <w:lsdException w:name="Colorful Shading Accent 6" w:semiHidden="0" w:uiPriority="71" w:unhideWhenUsed="0"/>
+    <w:lsdException w:name="Colorful List Accent 6" w:semiHidden="0" w:uiPriority="72" w:unhideWhenUsed="0"/>
+    <w:lsdException w:name="Colorful Grid Accent 6" w:semiHidden="0" w:uiPriority="73" w:unhideWhenUsed="0"/>
+    <w:lsdException w:name="Subtle Emphasis" w:semiHidden="0" w:uiPriority="19" w:unhideWhenUsed="0" w:qFormat="1"/>
+    <w:lsdException w:name="Intense Emphasis" w:semiHidden="0" w:uiPriority="21" w:unhideWhenUsed="0" w:qFormat="1"/>
+    <w:lsdException w:name="Subtle Reference" w:semiHidden="0" w:uiPriority="31" w:unhideWhenUsed="0" w:qFormat="1"/>
+    <w:lsdException w:name="Intense Reference" w:semiHidden="0" w:uiPriority="32" w:unhideWhenUsed="0" w:qFormat="1"/>
+    <w:lsdException w:name="Book Title" w:semiHidden="0" w:uiPriority="33" w:unhideWhenUsed="0" w:qFormat="1"/>
+    <w:lsdException w:name="Bibliography" w:uiPriority="37"/>
+    <w:lsdException w:name="TOC Heading" w:uiPriority="39" w:qFormat="1"/>
   </w:latentStyles>
   <w:style w:type="paragraph" w:default="1" w:styleId="Normal">
     <w:name w:val="Normal"/>
@@ -4167,7 +4002,7 @@
       </w:tblCellMar>
     </w:tblPr>
   </w:style>
-  <w:style w:type="paragraph" w:styleId="Puesto">
+  <w:style w:type="paragraph" w:styleId="Ttulo">
     <w:name w:val="Title"/>
     <w:basedOn w:val="Normal"/>
     <w:next w:val="Normal"/>
@@ -4252,6 +4087,439 @@
       <w:contextualSpacing/>
     </w:pPr>
   </w:style>
+  <w:style w:type="paragraph" w:styleId="Textodeglobo">
+    <w:name w:val="Balloon Text"/>
+    <w:basedOn w:val="Normal"/>
+    <w:link w:val="TextodegloboCar"/>
+    <w:uiPriority w:val="99"/>
+    <w:semiHidden/>
+    <w:unhideWhenUsed/>
+    <w:rsid w:val="00A57AD9"/>
+    <w:rPr>
+      <w:rFonts w:ascii="Tahoma" w:hAnsi="Tahoma" w:cs="Tahoma"/>
+      <w:sz w:val="16"/>
+      <w:szCs w:val="16"/>
+    </w:rPr>
+  </w:style>
+  <w:style w:type="character" w:customStyle="1" w:styleId="TextodegloboCar">
+    <w:name w:val="Texto de globo Car"/>
+    <w:basedOn w:val="Fuentedeprrafopredeter"/>
+    <w:link w:val="Textodeglobo"/>
+    <w:uiPriority w:val="99"/>
+    <w:semiHidden/>
+    <w:rsid w:val="00A57AD9"/>
+    <w:rPr>
+      <w:rFonts w:ascii="Tahoma" w:hAnsi="Tahoma" w:cs="Tahoma"/>
+      <w:sz w:val="16"/>
+      <w:szCs w:val="16"/>
+    </w:rPr>
+  </w:style>
+</w:styles>
+</file>
+
+<file path=word/stylesWithEffects.xml><?xml version="1.0" encoding="utf-8"?>
+<w:styles xmlns:wpc="http://schemas.microsoft.com/office/word/2010/wordprocessingCanvas" xmlns:mc="http://schemas.openxmlformats.org/markup-compatibility/2006" xmlns:o="urn:schemas-microsoft-com:office:office" xmlns:r="http://schemas.openxmlformats.org/officeDocument/2006/relationships" xmlns:m="http://schemas.openxmlformats.org/officeDocument/2006/math" xmlns:v="urn:schemas-microsoft-com:vml" xmlns:wp14="http://schemas.microsoft.com/office/word/2010/wordprocessingDrawing" xmlns:wp="http://schemas.openxmlformats.org/drawingml/2006/wordprocessingDrawing" xmlns:w10="urn:schemas-microsoft-com:office:word" xmlns:w="http://schemas.openxmlformats.org/wordprocessingml/2006/main" xmlns:w14="http://schemas.microsoft.com/office/word/2010/wordml" xmlns:wpg="http://schemas.microsoft.com/office/word/2010/wordprocessingGroup" xmlns:wpi="http://schemas.microsoft.com/office/word/2010/wordprocessingInk" xmlns:wne="http://schemas.microsoft.com/office/word/2006/wordml" xmlns:wps="http://schemas.microsoft.com/office/word/2010/wordprocessingShape" mc:Ignorable="w14 wp14">
+  <w:docDefaults>
+    <w:rPrDefault>
+      <w:rPr>
+        <w:rFonts w:ascii="Times New Roman" w:eastAsia="Times New Roman" w:hAnsi="Times New Roman" w:cs="Times New Roman"/>
+        <w:color w:val="000000"/>
+        <w:lang w:val="es-ES" w:eastAsia="es-ES" w:bidi="ar-SA"/>
+      </w:rPr>
+    </w:rPrDefault>
+    <w:pPrDefault>
+      <w:pPr>
+        <w:widowControl w:val="0"/>
+      </w:pPr>
+    </w:pPrDefault>
+  </w:docDefaults>
+  <w:latentStyles w:defLockedState="0" w:defUIPriority="99" w:defSemiHidden="1" w:defUnhideWhenUsed="1" w:defQFormat="0" w:count="267">
+    <w:lsdException w:name="Normal" w:semiHidden="0" w:uiPriority="0" w:unhideWhenUsed="0" w:qFormat="1"/>
+    <w:lsdException w:name="heading 1" w:semiHidden="0" w:uiPriority="9" w:unhideWhenUsed="0" w:qFormat="1"/>
+    <w:lsdException w:name="heading 2" w:uiPriority="9" w:qFormat="1"/>
+    <w:lsdException w:name="heading 3" w:uiPriority="9" w:qFormat="1"/>
+    <w:lsdException w:name="heading 4" w:uiPriority="9" w:qFormat="1"/>
+    <w:lsdException w:name="heading 5" w:uiPriority="9" w:qFormat="1"/>
+    <w:lsdException w:name="heading 6" w:uiPriority="9" w:qFormat="1"/>
+    <w:lsdException w:name="heading 7" w:uiPriority="9" w:qFormat="1"/>
+    <w:lsdException w:name="heading 8" w:uiPriority="9" w:qFormat="1"/>
+    <w:lsdException w:name="heading 9" w:uiPriority="9" w:qFormat="1"/>
+    <w:lsdException w:name="toc 1" w:uiPriority="39"/>
+    <w:lsdException w:name="toc 2" w:uiPriority="39"/>
+    <w:lsdException w:name="toc 3" w:uiPriority="39"/>
+    <w:lsdException w:name="toc 4" w:uiPriority="39"/>
+    <w:lsdException w:name="toc 5" w:uiPriority="39"/>
+    <w:lsdException w:name="toc 6" w:uiPriority="39"/>
+    <w:lsdException w:name="toc 7" w:uiPriority="39"/>
+    <w:lsdException w:name="toc 8" w:uiPriority="39"/>
+    <w:lsdException w:name="toc 9" w:uiPriority="39"/>
+    <w:lsdException w:name="caption" w:uiPriority="35" w:qFormat="1"/>
+    <w:lsdException w:name="Title" w:semiHidden="0" w:uiPriority="10" w:unhideWhenUsed="0" w:qFormat="1"/>
+    <w:lsdException w:name="Default Paragraph Font" w:uiPriority="1"/>
+    <w:lsdException w:name="Subtitle" w:semiHidden="0" w:uiPriority="11" w:unhideWhenUsed="0" w:qFormat="1"/>
+    <w:lsdException w:name="Strong" w:semiHidden="0" w:uiPriority="22" w:unhideWhenUsed="0" w:qFormat="1"/>
+    <w:lsdException w:name="Emphasis" w:semiHidden="0" w:uiPriority="20" w:unhideWhenUsed="0" w:qFormat="1"/>
+    <w:lsdException w:name="Table Grid" w:semiHidden="0" w:uiPriority="39" w:unhideWhenUsed="0"/>
+    <w:lsdException w:name="Placeholder Text" w:unhideWhenUsed="0"/>
+    <w:lsdException w:name="No Spacing" w:semiHidden="0" w:uiPriority="1" w:unhideWhenUsed="0" w:qFormat="1"/>
+    <w:lsdException w:name="Light Shading" w:semiHidden="0" w:uiPriority="60" w:unhideWhenUsed="0"/>
+    <w:lsdException w:name="Light List" w:semiHidden="0" w:uiPriority="61" w:unhideWhenUsed="0"/>
+    <w:lsdException w:name="Light Grid" w:semiHidden="0" w:uiPriority="62" w:unhideWhenUsed="0"/>
+    <w:lsdException w:name="Medium Shading 1" w:semiHidden="0" w:uiPriority="63" w:unhideWhenUsed="0"/>
+    <w:lsdException w:name="Medium Shading 2" w:semiHidden="0" w:uiPriority="64" w:unhideWhenUsed="0"/>
+    <w:lsdException w:name="Medium List 1" w:semiHidden="0" w:uiPriority="65" w:unhideWhenUsed="0"/>
+    <w:lsdException w:name="Medium List 2" w:semiHidden="0" w:uiPriority="66" w:unhideWhenUsed="0"/>
+    <w:lsdException w:name="Medium Grid 1" w:semiHidden="0" w:uiPriority="67" w:unhideWhenUsed="0"/>
+    <w:lsdException w:name="Medium Grid 2" w:semiHidden="0" w:uiPriority="68" w:unhideWhenUsed="0"/>
+    <w:lsdException w:name="Medium Grid 3" w:semiHidden="0" w:uiPriority="69" w:unhideWhenUsed="0"/>
+    <w:lsdException w:name="Dark List" w:semiHidden="0" w:uiPriority="70" w:unhideWhenUsed="0"/>
+    <w:lsdException w:name="Colorful Shading" w:semiHidden="0" w:uiPriority="71" w:unhideWhenUsed="0"/>
+    <w:lsdException w:name="Colorful List" w:semiHidden="0" w:uiPriority="72" w:unhideWhenUsed="0"/>
+    <w:lsdException w:name="Colorful Grid" w:semiHidden="0" w:uiPriority="73" w:unhideWhenUsed="0"/>
+    <w:lsdException w:name="Light Shading Accent 1" w:semiHidden="0" w:uiPriority="60" w:unhideWhenUsed="0"/>
+    <w:lsdException w:name="Light List Accent 1" w:semiHidden="0" w:uiPriority="61" w:unhideWhenUsed="0"/>
+    <w:lsdException w:name="Light Grid Accent 1" w:semiHidden="0" w:uiPriority="62" w:unhideWhenUsed="0"/>
+    <w:lsdException w:name="Medium Shading 1 Accent 1" w:semiHidden="0" w:uiPriority="63" w:unhideWhenUsed="0"/>
+    <w:lsdException w:name="Medium Shading 2 Accent 1" w:semiHidden="0" w:uiPriority="64" w:unhideWhenUsed="0"/>
+    <w:lsdException w:name="Medium List 1 Accent 1" w:semiHidden="0" w:uiPriority="65" w:unhideWhenUsed="0"/>
+    <w:lsdException w:name="Revision" w:unhideWhenUsed="0"/>
+    <w:lsdException w:name="List Paragraph" w:semiHidden="0" w:uiPriority="34" w:unhideWhenUsed="0" w:qFormat="1"/>
+    <w:lsdException w:name="Quote" w:semiHidden="0" w:uiPriority="29" w:unhideWhenUsed="0" w:qFormat="1"/>
+    <w:lsdException w:name="Intense Quote" w:semiHidden="0" w:uiPriority="30" w:unhideWhenUsed="0" w:qFormat="1"/>
+    <w:lsdException w:name="Medium List 2 Accent 1" w:semiHidden="0" w:uiPriority="66" w:unhideWhenUsed="0"/>
+    <w:lsdException w:name="Medium Grid 1 Accent 1" w:semiHidden="0" w:uiPriority="67" w:unhideWhenUsed="0"/>
+    <w:lsdException w:name="Medium Grid 2 Accent 1" w:semiHidden="0" w:uiPriority="68" w:unhideWhenUsed="0"/>
+    <w:lsdException w:name="Medium Grid 3 Accent 1" w:semiHidden="0" w:uiPriority="69" w:unhideWhenUsed="0"/>
+    <w:lsdException w:name="Dark List Accent 1" w:semiHidden="0" w:uiPriority="70" w:unhideWhenUsed="0"/>
+    <w:lsdException w:name="Colorful Shading Accent 1" w:semiHidden="0" w:uiPriority="71" w:unhideWhenUsed="0"/>
+    <w:lsdException w:name="Colorful List Accent 1" w:semiHidden="0" w:uiPriority="72" w:unhideWhenUsed="0"/>
+    <w:lsdException w:name="Colorful Grid Accent 1" w:semiHidden="0" w:uiPriority="73" w:unhideWhenUsed="0"/>
+    <w:lsdException w:name="Light Shading Accent 2" w:semiHidden="0" w:uiPriority="60" w:unhideWhenUsed="0"/>
+    <w:lsdException w:name="Light List Accent 2" w:semiHidden="0" w:uiPriority="61" w:unhideWhenUsed="0"/>
+    <w:lsdException w:name="Light Grid Accent 2" w:semiHidden="0" w:uiPriority="62" w:unhideWhenUsed="0"/>
+    <w:lsdException w:name="Medium Shading 1 Accent 2" w:semiHidden="0" w:uiPriority="63" w:unhideWhenUsed="0"/>
+    <w:lsdException w:name="Medium Shading 2 Accent 2" w:semiHidden="0" w:uiPriority="64" w:unhideWhenUsed="0"/>
+    <w:lsdException w:name="Medium List 1 Accent 2" w:semiHidden="0" w:uiPriority="65" w:unhideWhenUsed="0"/>
+    <w:lsdException w:name="Medium List 2 Accent 2" w:semiHidden="0" w:uiPriority="66" w:unhideWhenUsed="0"/>
+    <w:lsdException w:name="Medium Grid 1 Accent 2" w:semiHidden="0" w:uiPriority="67" w:unhideWhenUsed="0"/>
+    <w:lsdException w:name="Medium Grid 2 Accent 2" w:semiHidden="0" w:uiPriority="68" w:unhideWhenUsed="0"/>
+    <w:lsdException w:name="Medium Grid 3 Accent 2" w:semiHidden="0" w:uiPriority="69" w:unhideWhenUsed="0"/>
+    <w:lsdException w:name="Dark List Accent 2" w:semiHidden="0" w:uiPriority="70" w:unhideWhenUsed="0"/>
+    <w:lsdException w:name="Colorful Shading Accent 2" w:semiHidden="0" w:uiPriority="71" w:unhideWhenUsed="0"/>
+    <w:lsdException w:name="Colorful List Accent 2" w:semiHidden="0" w:uiPriority="72" w:unhideWhenUsed="0"/>
+    <w:lsdException w:name="Colorful Grid Accent 2" w:semiHidden="0" w:uiPriority="73" w:unhideWhenUsed="0"/>
+    <w:lsdException w:name="Light Shading Accent 3" w:semiHidden="0" w:uiPriority="60" w:unhideWhenUsed="0"/>
+    <w:lsdException w:name="Light List Accent 3" w:semiHidden="0" w:uiPriority="61" w:unhideWhenUsed="0"/>
+    <w:lsdException w:name="Light Grid Accent 3" w:semiHidden="0" w:uiPriority="62" w:unhideWhenUsed="0"/>
+    <w:lsdException w:name="Medium Shading 1 Accent 3" w:semiHidden="0" w:uiPriority="63" w:unhideWhenUsed="0"/>
+    <w:lsdException w:name="Medium Shading 2 Accent 3" w:semiHidden="0" w:uiPriority="64" w:unhideWhenUsed="0"/>
+    <w:lsdException w:name="Medium List 1 Accent 3" w:semiHidden="0" w:uiPriority="65" w:unhideWhenUsed="0"/>
+    <w:lsdException w:name="Medium List 2 Accent 3" w:semiHidden="0" w:uiPriority="66" w:unhideWhenUsed="0"/>
+    <w:lsdException w:name="Medium Grid 1 Accent 3" w:semiHidden="0" w:uiPriority="67" w:unhideWhenUsed="0"/>
+    <w:lsdException w:name="Medium Grid 2 Accent 3" w:semiHidden="0" w:uiPriority="68" w:unhideWhenUsed="0"/>
+    <w:lsdException w:name="Medium Grid 3 Accent 3" w:semiHidden="0" w:uiPriority="69" w:unhideWhenUsed="0"/>
+    <w:lsdException w:name="Dark List Accent 3" w:semiHidden="0" w:uiPriority="70" w:unhideWhenUsed="0"/>
+    <w:lsdException w:name="Colorful Shading Accent 3" w:semiHidden="0" w:uiPriority="71" w:unhideWhenUsed="0"/>
+    <w:lsdException w:name="Colorful List Accent 3" w:semiHidden="0" w:uiPriority="72" w:unhideWhenUsed="0"/>
+    <w:lsdException w:name="Colorful Grid Accent 3" w:semiHidden="0" w:uiPriority="73" w:unhideWhenUsed="0"/>
+    <w:lsdException w:name="Light Shading Accent 4" w:semiHidden="0" w:uiPriority="60" w:unhideWhenUsed="0"/>
+    <w:lsdException w:name="Light List Accent 4" w:semiHidden="0" w:uiPriority="61" w:unhideWhenUsed="0"/>
+    <w:lsdException w:name="Light Grid Accent 4" w:semiHidden="0" w:uiPriority="62" w:unhideWhenUsed="0"/>
+    <w:lsdException w:name="Medium Shading 1 Accent 4" w:semiHidden="0" w:uiPriority="63" w:unhideWhenUsed="0"/>
+    <w:lsdException w:name="Medium Shading 2 Accent 4" w:semiHidden="0" w:uiPriority="64" w:unhideWhenUsed="0"/>
+    <w:lsdException w:name="Medium List 1 Accent 4" w:semiHidden="0" w:uiPriority="65" w:unhideWhenUsed="0"/>
+    <w:lsdException w:name="Medium List 2 Accent 4" w:semiHidden="0" w:uiPriority="66" w:unhideWhenUsed="0"/>
+    <w:lsdException w:name="Medium Grid 1 Accent 4" w:semiHidden="0" w:uiPriority="67" w:unhideWhenUsed="0"/>
+    <w:lsdException w:name="Medium Grid 2 Accent 4" w:semiHidden="0" w:uiPriority="68" w:unhideWhenUsed="0"/>
+    <w:lsdException w:name="Medium Grid 3 Accent 4" w:semiHidden="0" w:uiPriority="69" w:unhideWhenUsed="0"/>
+    <w:lsdException w:name="Dark List Accent 4" w:semiHidden="0" w:uiPriority="70" w:unhideWhenUsed="0"/>
+    <w:lsdException w:name="Colorful Shading Accent 4" w:semiHidden="0" w:uiPriority="71" w:unhideWhenUsed="0"/>
+    <w:lsdException w:name="Colorful List Accent 4" w:semiHidden="0" w:uiPriority="72" w:unhideWhenUsed="0"/>
+    <w:lsdException w:name="Colorful Grid Accent 4" w:semiHidden="0" w:uiPriority="73" w:unhideWhenUsed="0"/>
+    <w:lsdException w:name="Light Shading Accent 5" w:semiHidden="0" w:uiPriority="60" w:unhideWhenUsed="0"/>
+    <w:lsdException w:name="Light List Accent 5" w:semiHidden="0" w:uiPriority="61" w:unhideWhenUsed="0"/>
+    <w:lsdException w:name="Light Grid Accent 5" w:semiHidden="0" w:uiPriority="62" w:unhideWhenUsed="0"/>
+    <w:lsdException w:name="Medium Shading 1 Accent 5" w:semiHidden="0" w:uiPriority="63" w:unhideWhenUsed="0"/>
+    <w:lsdException w:name="Medium Shading 2 Accent 5" w:semiHidden="0" w:uiPriority="64" w:unhideWhenUsed="0"/>
+    <w:lsdException w:name="Medium List 1 Accent 5" w:semiHidden="0" w:uiPriority="65" w:unhideWhenUsed="0"/>
+    <w:lsdException w:name="Medium List 2 Accent 5" w:semiHidden="0" w:uiPriority="66" w:unhideWhenUsed="0"/>
+    <w:lsdException w:name="Medium Grid 1 Accent 5" w:semiHidden="0" w:uiPriority="67" w:unhideWhenUsed="0"/>
+    <w:lsdException w:name="Medium Grid 2 Accent 5" w:semiHidden="0" w:uiPriority="68" w:unhideWhenUsed="0"/>
+    <w:lsdException w:name="Medium Grid 3 Accent 5" w:semiHidden="0" w:uiPriority="69" w:unhideWhenUsed="0"/>
+    <w:lsdException w:name="Dark List Accent 5" w:semiHidden="0" w:uiPriority="70" w:unhideWhenUsed="0"/>
+    <w:lsdException w:name="Colorful Shading Accent 5" w:semiHidden="0" w:uiPriority="71" w:unhideWhenUsed="0"/>
+    <w:lsdException w:name="Colorful List Accent 5" w:semiHidden="0" w:uiPriority="72" w:unhideWhenUsed="0"/>
+    <w:lsdException w:name="Colorful Grid Accent 5" w:semiHidden="0" w:uiPriority="73" w:unhideWhenUsed="0"/>
+    <w:lsdException w:name="Light Shading Accent 6" w:semiHidden="0" w:uiPriority="60" w:unhideWhenUsed="0"/>
+    <w:lsdException w:name="Light List Accent 6" w:semiHidden="0" w:uiPriority="61" w:unhideWhenUsed="0"/>
+    <w:lsdException w:name="Light Grid Accent 6" w:semiHidden="0" w:uiPriority="62" w:unhideWhenUsed="0"/>
+    <w:lsdException w:name="Medium Shading 1 Accent 6" w:semiHidden="0" w:uiPriority="63" w:unhideWhenUsed="0"/>
+    <w:lsdException w:name="Medium Shading 2 Accent 6" w:semiHidden="0" w:uiPriority="64" w:unhideWhenUsed="0"/>
+    <w:lsdException w:name="Medium List 1 Accent 6" w:semiHidden="0" w:uiPriority="65" w:unhideWhenUsed="0"/>
+    <w:lsdException w:name="Medium List 2 Accent 6" w:semiHidden="0" w:uiPriority="66" w:unhideWhenUsed="0"/>
+    <w:lsdException w:name="Medium Grid 1 Accent 6" w:semiHidden="0" w:uiPriority="67" w:unhideWhenUsed="0"/>
+    <w:lsdException w:name="Medium Grid 2 Accent 6" w:semiHidden="0" w:uiPriority="68" w:unhideWhenUsed="0"/>
+    <w:lsdException w:name="Medium Grid 3 Accent 6" w:semiHidden="0" w:uiPriority="69" w:unhideWhenUsed="0"/>
+    <w:lsdException w:name="Dark List Accent 6" w:semiHidden="0" w:uiPriority="70" w:unhideWhenUsed="0"/>
+    <w:lsdException w:name="Colorful Shading Accent 6" w:semiHidden="0" w:uiPriority="71" w:unhideWhenUsed="0"/>
+    <w:lsdException w:name="Colorful List Accent 6" w:semiHidden="0" w:uiPriority="72" w:unhideWhenUsed="0"/>
+    <w:lsdException w:name="Colorful Grid Accent 6" w:semiHidden="0" w:uiPriority="73" w:unhideWhenUsed="0"/>
+    <w:lsdException w:name="Subtle Emphasis" w:semiHidden="0" w:uiPriority="19" w:unhideWhenUsed="0" w:qFormat="1"/>
+    <w:lsdException w:name="Intense Emphasis" w:semiHidden="0" w:uiPriority="21" w:unhideWhenUsed="0" w:qFormat="1"/>
+    <w:lsdException w:name="Subtle Reference" w:semiHidden="0" w:uiPriority="31" w:unhideWhenUsed="0" w:qFormat="1"/>
+    <w:lsdException w:name="Intense Reference" w:semiHidden="0" w:uiPriority="32" w:unhideWhenUsed="0" w:qFormat="1"/>
+    <w:lsdException w:name="Book Title" w:semiHidden="0" w:uiPriority="33" w:unhideWhenUsed="0" w:qFormat="1"/>
+    <w:lsdException w:name="Bibliography" w:uiPriority="37"/>
+    <w:lsdException w:name="TOC Heading" w:uiPriority="39" w:qFormat="1"/>
+  </w:latentStyles>
+  <w:style w:type="paragraph" w:default="1" w:styleId="Normal">
+    <w:name w:val="Normal"/>
+  </w:style>
+  <w:style w:type="paragraph" w:styleId="Ttulo1">
+    <w:name w:val="heading 1"/>
+    <w:basedOn w:val="Normal"/>
+    <w:next w:val="Normal"/>
+    <w:pPr>
+      <w:keepNext/>
+      <w:keepLines/>
+      <w:spacing w:before="480" w:after="120"/>
+      <w:contextualSpacing/>
+      <w:outlineLvl w:val="0"/>
+    </w:pPr>
+    <w:rPr>
+      <w:b/>
+      <w:sz w:val="48"/>
+    </w:rPr>
+  </w:style>
+  <w:style w:type="paragraph" w:styleId="Ttulo2">
+    <w:name w:val="heading 2"/>
+    <w:basedOn w:val="Normal"/>
+    <w:next w:val="Normal"/>
+    <w:pPr>
+      <w:keepNext/>
+      <w:keepLines/>
+      <w:spacing w:before="360" w:after="80"/>
+      <w:contextualSpacing/>
+      <w:outlineLvl w:val="1"/>
+    </w:pPr>
+    <w:rPr>
+      <w:b/>
+      <w:sz w:val="36"/>
+    </w:rPr>
+  </w:style>
+  <w:style w:type="paragraph" w:styleId="Ttulo3">
+    <w:name w:val="heading 3"/>
+    <w:basedOn w:val="Normal"/>
+    <w:next w:val="Normal"/>
+    <w:pPr>
+      <w:keepNext/>
+      <w:keepLines/>
+      <w:spacing w:before="280" w:after="80"/>
+      <w:contextualSpacing/>
+      <w:outlineLvl w:val="2"/>
+    </w:pPr>
+    <w:rPr>
+      <w:b/>
+      <w:sz w:val="28"/>
+    </w:rPr>
+  </w:style>
+  <w:style w:type="paragraph" w:styleId="Ttulo4">
+    <w:name w:val="heading 4"/>
+    <w:basedOn w:val="Normal"/>
+    <w:next w:val="Normal"/>
+    <w:pPr>
+      <w:keepNext/>
+      <w:keepLines/>
+      <w:spacing w:before="240" w:after="40"/>
+      <w:contextualSpacing/>
+      <w:outlineLvl w:val="3"/>
+    </w:pPr>
+    <w:rPr>
+      <w:b/>
+      <w:sz w:val="24"/>
+    </w:rPr>
+  </w:style>
+  <w:style w:type="paragraph" w:styleId="Ttulo5">
+    <w:name w:val="heading 5"/>
+    <w:basedOn w:val="Normal"/>
+    <w:next w:val="Normal"/>
+    <w:pPr>
+      <w:keepNext/>
+      <w:keepLines/>
+      <w:spacing w:before="220" w:after="40"/>
+      <w:contextualSpacing/>
+      <w:outlineLvl w:val="4"/>
+    </w:pPr>
+    <w:rPr>
+      <w:b/>
+      <w:sz w:val="22"/>
+    </w:rPr>
+  </w:style>
+  <w:style w:type="paragraph" w:styleId="Ttulo6">
+    <w:name w:val="heading 6"/>
+    <w:basedOn w:val="Normal"/>
+    <w:next w:val="Normal"/>
+    <w:pPr>
+      <w:keepNext/>
+      <w:keepLines/>
+      <w:spacing w:before="200" w:after="40"/>
+      <w:contextualSpacing/>
+      <w:outlineLvl w:val="5"/>
+    </w:pPr>
+    <w:rPr>
+      <w:b/>
+    </w:rPr>
+  </w:style>
+  <w:style w:type="character" w:default="1" w:styleId="Fuentedeprrafopredeter">
+    <w:name w:val="Default Paragraph Font"/>
+    <w:uiPriority w:val="1"/>
+    <w:semiHidden/>
+    <w:unhideWhenUsed/>
+  </w:style>
+  <w:style w:type="table" w:default="1" w:styleId="Tablanormal">
+    <w:name w:val="Normal Table"/>
+    <w:uiPriority w:val="99"/>
+    <w:semiHidden/>
+    <w:unhideWhenUsed/>
+    <w:tblPr>
+      <w:tblInd w:w="0" w:type="dxa"/>
+      <w:tblCellMar>
+        <w:top w:w="0" w:type="dxa"/>
+        <w:left w:w="108" w:type="dxa"/>
+        <w:bottom w:w="0" w:type="dxa"/>
+        <w:right w:w="108" w:type="dxa"/>
+      </w:tblCellMar>
+    </w:tblPr>
+  </w:style>
+  <w:style w:type="numbering" w:default="1" w:styleId="Sinlista">
+    <w:name w:val="No List"/>
+    <w:uiPriority w:val="99"/>
+    <w:semiHidden/>
+    <w:unhideWhenUsed/>
+  </w:style>
+  <w:style w:type="table" w:customStyle="1" w:styleId="TableNormal">
+    <w:name w:val="Table Normal"/>
+    <w:tblPr>
+      <w:tblCellMar>
+        <w:top w:w="0" w:type="dxa"/>
+        <w:left w:w="0" w:type="dxa"/>
+        <w:bottom w:w="0" w:type="dxa"/>
+        <w:right w:w="0" w:type="dxa"/>
+      </w:tblCellMar>
+    </w:tblPr>
+  </w:style>
+  <w:style w:type="paragraph" w:styleId="Ttulo">
+    <w:name w:val="Title"/>
+    <w:basedOn w:val="Normal"/>
+    <w:next w:val="Normal"/>
+    <w:pPr>
+      <w:keepNext/>
+      <w:keepLines/>
+      <w:spacing w:before="480" w:after="120"/>
+      <w:contextualSpacing/>
+    </w:pPr>
+    <w:rPr>
+      <w:b/>
+      <w:sz w:val="72"/>
+    </w:rPr>
+  </w:style>
+  <w:style w:type="paragraph" w:styleId="Subttulo">
+    <w:name w:val="Subtitle"/>
+    <w:basedOn w:val="Normal"/>
+    <w:next w:val="Normal"/>
+    <w:pPr>
+      <w:keepNext/>
+      <w:keepLines/>
+      <w:spacing w:before="360" w:after="80"/>
+      <w:contextualSpacing/>
+    </w:pPr>
+    <w:rPr>
+      <w:rFonts w:ascii="Georgia" w:eastAsia="Georgia" w:hAnsi="Georgia" w:cs="Georgia"/>
+      <w:i/>
+      <w:color w:val="666666"/>
+      <w:sz w:val="48"/>
+    </w:rPr>
+  </w:style>
+  <w:style w:type="paragraph" w:styleId="Encabezado">
+    <w:name w:val="header"/>
+    <w:basedOn w:val="Normal"/>
+    <w:link w:val="EncabezadoCar"/>
+    <w:uiPriority w:val="99"/>
+    <w:unhideWhenUsed/>
+    <w:rsid w:val="005C1FF6"/>
+    <w:pPr>
+      <w:tabs>
+        <w:tab w:val="center" w:pos="4252"/>
+        <w:tab w:val="right" w:pos="8504"/>
+      </w:tabs>
+    </w:pPr>
+  </w:style>
+  <w:style w:type="character" w:customStyle="1" w:styleId="EncabezadoCar">
+    <w:name w:val="Encabezado Car"/>
+    <w:basedOn w:val="Fuentedeprrafopredeter"/>
+    <w:link w:val="Encabezado"/>
+    <w:uiPriority w:val="99"/>
+    <w:rsid w:val="005C1FF6"/>
+  </w:style>
+  <w:style w:type="paragraph" w:styleId="Piedepgina">
+    <w:name w:val="footer"/>
+    <w:basedOn w:val="Normal"/>
+    <w:link w:val="PiedepginaCar"/>
+    <w:uiPriority w:val="99"/>
+    <w:unhideWhenUsed/>
+    <w:rsid w:val="005C1FF6"/>
+    <w:pPr>
+      <w:tabs>
+        <w:tab w:val="center" w:pos="4252"/>
+        <w:tab w:val="right" w:pos="8504"/>
+      </w:tabs>
+    </w:pPr>
+  </w:style>
+  <w:style w:type="character" w:customStyle="1" w:styleId="PiedepginaCar">
+    <w:name w:val="Pie de página Car"/>
+    <w:basedOn w:val="Fuentedeprrafopredeter"/>
+    <w:link w:val="Piedepgina"/>
+    <w:uiPriority w:val="99"/>
+    <w:rsid w:val="005C1FF6"/>
+  </w:style>
+  <w:style w:type="paragraph" w:styleId="Prrafodelista">
+    <w:name w:val="List Paragraph"/>
+    <w:basedOn w:val="Normal"/>
+    <w:uiPriority w:val="34"/>
+    <w:qFormat/>
+    <w:rsid w:val="005C1FF6"/>
+    <w:pPr>
+      <w:ind w:left="720"/>
+      <w:contextualSpacing/>
+    </w:pPr>
+  </w:style>
+  <w:style w:type="paragraph" w:styleId="Textodeglobo">
+    <w:name w:val="Balloon Text"/>
+    <w:basedOn w:val="Normal"/>
+    <w:link w:val="TextodegloboCar"/>
+    <w:uiPriority w:val="99"/>
+    <w:semiHidden/>
+    <w:unhideWhenUsed/>
+    <w:rsid w:val="00A57AD9"/>
+    <w:rPr>
+      <w:rFonts w:ascii="Tahoma" w:hAnsi="Tahoma" w:cs="Tahoma"/>
+      <w:sz w:val="16"/>
+      <w:szCs w:val="16"/>
+    </w:rPr>
+  </w:style>
+  <w:style w:type="character" w:customStyle="1" w:styleId="TextodegloboCar">
+    <w:name w:val="Texto de globo Car"/>
+    <w:basedOn w:val="Fuentedeprrafopredeter"/>
+    <w:link w:val="Textodeglobo"/>
+    <w:uiPriority w:val="99"/>
+    <w:semiHidden/>
+    <w:rsid w:val="00A57AD9"/>
+    <w:rPr>
+      <w:rFonts w:ascii="Tahoma" w:hAnsi="Tahoma" w:cs="Tahoma"/>
+      <w:sz w:val="16"/>
+      <w:szCs w:val="16"/>
+    </w:rPr>
+  </w:style>
 </w:styles>
 </file>
 
@@ -4298,7 +4566,7 @@
     </a:clrScheme>
     <a:fontScheme name="Office">
       <a:majorFont>
-        <a:latin typeface="Calibri Light" panose="020F0302020204030204"/>
+        <a:latin typeface="Calibri Light"/>
         <a:ea typeface=""/>
         <a:cs typeface=""/>
         <a:font script="Jpan" typeface="ＭＳ ゴシック"/>
@@ -4333,7 +4601,7 @@
         <a:font script="Geor" typeface="Sylfaen"/>
       </a:majorFont>
       <a:minorFont>
-        <a:latin typeface="Calibri" panose="020F0502020204030204"/>
+        <a:latin typeface="Calibri"/>
         <a:ea typeface=""/>
         <a:cs typeface=""/>
         <a:font script="Jpan" typeface="ＭＳ 明朝"/>
@@ -4510,7 +4778,7 @@
   <a:extraClrSchemeLst/>
   <a:extLst>
     <a:ext uri="{05A4C25C-085E-4340-85A3-A5531E510DB2}">
-      <thm15:themeFamily xmlns:thm15="http://schemas.microsoft.com/office/thememl/2012/main" name="Office Theme" id="{62F939B6-93AF-4DB8-9C6B-D6C7DFDC589F}" vid="{4A3C46E8-61CC-4603-A589-7422A47A8E4A}"/>
+      <thm15:themeFamily xmlns:thm15="http://schemas.microsoft.com/office/thememl/2012/main" xmlns="" name="Office Theme" id="{62F939B6-93AF-4DB8-9C6B-D6C7DFDC589F}" vid="{4A3C46E8-61CC-4603-A589-7422A47A8E4A}"/>
     </a:ext>
   </a:extLst>
 </a:theme>

</xml_diff>

<commit_message>
Corrección Plan de Gestión de la Configuración
Se corrige el propósito, las referencias y el formato.
</commit_message>
<xml_diff>
--- a/SCM/SSEL-PGCS.docx
+++ b/SCM/SSEL-PGCS.docx
@@ -5,315 +5,536 @@
   <w:body>
     <w:p>
       <w:pPr>
+        <w:pStyle w:val="Puesto"/>
+        <w:jc w:val="right"/>
+        <w:rPr>
+          <w:sz w:val="56"/>
+          <w:szCs w:val="56"/>
+        </w:rPr>
+      </w:pPr>
+      <w:r>
+        <w:rPr>
+          <w:sz w:val="56"/>
+          <w:szCs w:val="56"/>
+        </w:rPr>
+        <w:t>PLAN DE GESTIÓN DE LA CONFIGURACIÓN</w:t>
+      </w:r>
+    </w:p>
+    <w:p>
+      <w:pPr>
+        <w:pStyle w:val="Puesto"/>
+        <w:jc w:val="right"/>
+      </w:pPr>
+    </w:p>
+    <w:p>
+      <w:pPr>
+        <w:pStyle w:val="Puesto"/>
+        <w:jc w:val="right"/>
+        <w:rPr>
+          <w:sz w:val="28"/>
+        </w:rPr>
+      </w:pPr>
+      <w:proofErr w:type="spellStart"/>
+      <w:r>
+        <w:rPr>
+          <w:sz w:val="28"/>
+        </w:rPr>
+        <w:t>Version</w:t>
+      </w:r>
+      <w:proofErr w:type="spellEnd"/>
+      <w:r>
+        <w:rPr>
+          <w:sz w:val="28"/>
+        </w:rPr>
+        <w:t xml:space="preserve"> 1.0</w:t>
+      </w:r>
+    </w:p>
+    <w:p>
+      <w:pPr>
+        <w:pStyle w:val="Puesto"/>
+        <w:rPr>
+          <w:sz w:val="28"/>
+        </w:rPr>
+      </w:pPr>
+    </w:p>
+    <w:p/>
+    <w:p>
+      <w:pPr>
+        <w:sectPr>
+          <w:headerReference w:type="default" r:id="rId7"/>
+          <w:footerReference w:type="even" r:id="rId8"/>
+          <w:pgSz w:w="12240" w:h="15840" w:code="1"/>
+          <w:pgMar w:top="1440" w:right="1440" w:bottom="1440" w:left="1440" w:header="720" w:footer="720" w:gutter="0"/>
+          <w:cols w:space="720"/>
+          <w:vAlign w:val="center"/>
+        </w:sectPr>
+      </w:pPr>
+    </w:p>
+    <w:p>
+      <w:pPr>
+        <w:pStyle w:val="Puesto"/>
+        <w:rPr>
+          <w:sz w:val="40"/>
+          <w:szCs w:val="40"/>
+        </w:rPr>
+      </w:pPr>
+      <w:r>
+        <w:rPr>
+          <w:sz w:val="40"/>
+          <w:szCs w:val="40"/>
+        </w:rPr>
+        <w:lastRenderedPageBreak/>
+        <w:t>Historial de revisión</w:t>
+      </w:r>
+    </w:p>
+    <w:tbl>
+      <w:tblPr>
+        <w:tblW w:w="0" w:type="auto"/>
+        <w:tblBorders>
+          <w:top w:val="single" w:sz="6" w:space="0" w:color="auto"/>
+          <w:left w:val="single" w:sz="6" w:space="0" w:color="auto"/>
+          <w:bottom w:val="single" w:sz="6" w:space="0" w:color="auto"/>
+          <w:right w:val="single" w:sz="6" w:space="0" w:color="auto"/>
+          <w:insideH w:val="single" w:sz="6" w:space="0" w:color="auto"/>
+          <w:insideV w:val="single" w:sz="6" w:space="0" w:color="auto"/>
+        </w:tblBorders>
+        <w:tblLayout w:type="fixed"/>
+        <w:tblLook w:val="0000" w:firstRow="0" w:lastRow="0" w:firstColumn="0" w:lastColumn="0" w:noHBand="0" w:noVBand="0"/>
+      </w:tblPr>
+      <w:tblGrid>
+        <w:gridCol w:w="2304"/>
+        <w:gridCol w:w="1152"/>
+        <w:gridCol w:w="3744"/>
+        <w:gridCol w:w="2304"/>
+      </w:tblGrid>
+      <w:tr>
+        <w:tc>
+          <w:tcPr>
+            <w:tcW w:w="2304" w:type="dxa"/>
+          </w:tcPr>
+          <w:p>
+            <w:pPr>
+              <w:pStyle w:val="Tabletext"/>
+              <w:jc w:val="center"/>
+              <w:rPr>
+                <w:b/>
+              </w:rPr>
+            </w:pPr>
+            <w:r>
+              <w:rPr>
+                <w:b/>
+              </w:rPr>
+              <w:t>Date</w:t>
+            </w:r>
+          </w:p>
+        </w:tc>
+        <w:tc>
+          <w:tcPr>
+            <w:tcW w:w="1152" w:type="dxa"/>
+          </w:tcPr>
+          <w:p>
+            <w:pPr>
+              <w:pStyle w:val="Tabletext"/>
+              <w:jc w:val="center"/>
+              <w:rPr>
+                <w:b/>
+              </w:rPr>
+            </w:pPr>
+            <w:r>
+              <w:rPr>
+                <w:b/>
+              </w:rPr>
+              <w:t>Version</w:t>
+            </w:r>
+          </w:p>
+        </w:tc>
+        <w:tc>
+          <w:tcPr>
+            <w:tcW w:w="3744" w:type="dxa"/>
+          </w:tcPr>
+          <w:p>
+            <w:pPr>
+              <w:pStyle w:val="Tabletext"/>
+              <w:jc w:val="center"/>
+              <w:rPr>
+                <w:b/>
+              </w:rPr>
+            </w:pPr>
+            <w:r>
+              <w:rPr>
+                <w:b/>
+              </w:rPr>
+              <w:t>Description</w:t>
+            </w:r>
+          </w:p>
+        </w:tc>
+        <w:tc>
+          <w:tcPr>
+            <w:tcW w:w="2304" w:type="dxa"/>
+          </w:tcPr>
+          <w:p>
+            <w:pPr>
+              <w:pStyle w:val="Tabletext"/>
+              <w:jc w:val="center"/>
+              <w:rPr>
+                <w:b/>
+              </w:rPr>
+            </w:pPr>
+            <w:r>
+              <w:rPr>
+                <w:b/>
+              </w:rPr>
+              <w:t>Author</w:t>
+            </w:r>
+          </w:p>
+        </w:tc>
+      </w:tr>
+      <w:tr>
+        <w:tc>
+          <w:tcPr>
+            <w:tcW w:w="2304" w:type="dxa"/>
+          </w:tcPr>
+          <w:p>
+            <w:pPr>
+              <w:pStyle w:val="Tabletext"/>
+            </w:pPr>
+            <w:r>
+              <w:t>13/04</w:t>
+            </w:r>
+            <w:r>
+              <w:t>/2014</w:t>
+            </w:r>
+          </w:p>
+        </w:tc>
+        <w:tc>
+          <w:tcPr>
+            <w:tcW w:w="1152" w:type="dxa"/>
+          </w:tcPr>
+          <w:p>
+            <w:pPr>
+              <w:pStyle w:val="Tabletext"/>
+            </w:pPr>
+            <w:r>
+              <w:t>1.0</w:t>
+            </w:r>
+          </w:p>
+        </w:tc>
+        <w:tc>
+          <w:tcPr>
+            <w:tcW w:w="3744" w:type="dxa"/>
+          </w:tcPr>
+          <w:p>
+            <w:pPr>
+              <w:pStyle w:val="Tabletext"/>
+              <w:rPr>
+                <w:lang w:val="es-PE"/>
+              </w:rPr>
+            </w:pPr>
+            <w:r>
+              <w:rPr>
+                <w:lang w:val="es-PE"/>
+              </w:rPr>
+              <w:t xml:space="preserve">Desarrollo </w:t>
+            </w:r>
+            <w:r>
+              <w:rPr>
+                <w:lang w:val="es-PE"/>
+              </w:rPr>
+              <w:t xml:space="preserve">inicial </w:t>
+            </w:r>
+            <w:r>
+              <w:rPr>
+                <w:lang w:val="es-PE"/>
+              </w:rPr>
+              <w:t>del Plan de Gestión de la Configuración</w:t>
+            </w:r>
+            <w:r>
+              <w:rPr>
+                <w:lang w:val="es-PE"/>
+              </w:rPr>
+              <w:t>.</w:t>
+            </w:r>
+          </w:p>
+        </w:tc>
+        <w:tc>
+          <w:tcPr>
+            <w:tcW w:w="2304" w:type="dxa"/>
+          </w:tcPr>
+          <w:p>
+            <w:pPr>
+              <w:pStyle w:val="Tabletext"/>
+              <w:rPr>
+                <w:lang w:val="es-PE"/>
+              </w:rPr>
+            </w:pPr>
+            <w:proofErr w:type="spellStart"/>
+            <w:r>
+              <w:rPr>
+                <w:lang w:val="es-PE"/>
+              </w:rPr>
+              <w:t>Leonidas</w:t>
+            </w:r>
+            <w:proofErr w:type="spellEnd"/>
+            <w:r>
+              <w:rPr>
+                <w:lang w:val="es-PE"/>
+              </w:rPr>
+              <w:t xml:space="preserve"> Muñoz</w:t>
+            </w:r>
+            <w:r>
+              <w:rPr>
+                <w:lang w:val="es-PE"/>
+              </w:rPr>
+              <w:t xml:space="preserve">, </w:t>
+            </w:r>
+            <w:proofErr w:type="spellStart"/>
+            <w:r>
+              <w:rPr>
+                <w:lang w:val="es-PE"/>
+              </w:rPr>
+              <w:t>Fiorela</w:t>
+            </w:r>
+            <w:proofErr w:type="spellEnd"/>
+            <w:r>
+              <w:rPr>
+                <w:lang w:val="es-PE"/>
+              </w:rPr>
+              <w:t xml:space="preserve"> Ruiz, Wilfredo Villanueva, Paul Contreras</w:t>
+            </w:r>
+            <w:r>
+              <w:rPr>
+                <w:lang w:val="es-PE"/>
+              </w:rPr>
+              <w:t>, Jorge Delgado</w:t>
+            </w:r>
+          </w:p>
+        </w:tc>
+      </w:tr>
+      <w:tr>
+        <w:tc>
+          <w:tcPr>
+            <w:tcW w:w="2304" w:type="dxa"/>
+          </w:tcPr>
+          <w:p>
+            <w:pPr>
+              <w:pStyle w:val="Tabletext"/>
+              <w:rPr>
+                <w:lang w:val="es-PE"/>
+              </w:rPr>
+            </w:pPr>
+            <w:r>
+              <w:rPr>
+                <w:lang w:val="es-PE"/>
+              </w:rPr>
+              <w:t>20/04/2014</w:t>
+            </w:r>
+          </w:p>
+        </w:tc>
+        <w:tc>
+          <w:tcPr>
+            <w:tcW w:w="1152" w:type="dxa"/>
+          </w:tcPr>
+          <w:p>
+            <w:pPr>
+              <w:pStyle w:val="Tabletext"/>
+              <w:rPr>
+                <w:lang w:val="es-PE"/>
+              </w:rPr>
+            </w:pPr>
+            <w:r>
+              <w:rPr>
+                <w:lang w:val="es-PE"/>
+              </w:rPr>
+              <w:t>1.1</w:t>
+            </w:r>
+          </w:p>
+        </w:tc>
+        <w:tc>
+          <w:tcPr>
+            <w:tcW w:w="3744" w:type="dxa"/>
+          </w:tcPr>
+          <w:p>
+            <w:pPr>
+              <w:pStyle w:val="Tabletext"/>
+              <w:rPr>
+                <w:lang w:val="es-PE"/>
+              </w:rPr>
+            </w:pPr>
+            <w:r>
+              <w:rPr>
+                <w:lang w:val="es-PE"/>
+              </w:rPr>
+              <w:t>Corrección del plan de gestión de la configuración en los puntos 1.1 propósito y 1.4 referencias.</w:t>
+            </w:r>
+          </w:p>
+        </w:tc>
+        <w:tc>
+          <w:tcPr>
+            <w:tcW w:w="2304" w:type="dxa"/>
+          </w:tcPr>
+          <w:p>
+            <w:pPr>
+              <w:pStyle w:val="Tabletext"/>
+              <w:rPr>
+                <w:lang w:val="es-PE"/>
+              </w:rPr>
+            </w:pPr>
+            <w:proofErr w:type="spellStart"/>
+            <w:r>
+              <w:rPr>
+                <w:lang w:val="es-PE"/>
+              </w:rPr>
+              <w:t>Leonidas</w:t>
+            </w:r>
+            <w:proofErr w:type="spellEnd"/>
+            <w:r>
+              <w:rPr>
+                <w:lang w:val="es-PE"/>
+              </w:rPr>
+              <w:t xml:space="preserve"> Muñoz, </w:t>
+            </w:r>
+            <w:proofErr w:type="spellStart"/>
+            <w:r>
+              <w:rPr>
+                <w:lang w:val="es-PE"/>
+              </w:rPr>
+              <w:t>Fiorela</w:t>
+            </w:r>
+            <w:proofErr w:type="spellEnd"/>
+            <w:r>
+              <w:rPr>
+                <w:lang w:val="es-PE"/>
+              </w:rPr>
+              <w:t xml:space="preserve"> Ruiz</w:t>
+            </w:r>
+          </w:p>
+        </w:tc>
+      </w:tr>
+      <w:tr>
+        <w:tc>
+          <w:tcPr>
+            <w:tcW w:w="2304" w:type="dxa"/>
+          </w:tcPr>
+          <w:p>
+            <w:pPr>
+              <w:pStyle w:val="Tabletext"/>
+              <w:rPr>
+                <w:lang w:val="es-PE"/>
+              </w:rPr>
+            </w:pPr>
+          </w:p>
+        </w:tc>
+        <w:tc>
+          <w:tcPr>
+            <w:tcW w:w="1152" w:type="dxa"/>
+          </w:tcPr>
+          <w:p>
+            <w:pPr>
+              <w:pStyle w:val="Tabletext"/>
+              <w:rPr>
+                <w:lang w:val="es-PE"/>
+              </w:rPr>
+            </w:pPr>
+          </w:p>
+        </w:tc>
+        <w:tc>
+          <w:tcPr>
+            <w:tcW w:w="3744" w:type="dxa"/>
+          </w:tcPr>
+          <w:p>
+            <w:pPr>
+              <w:pStyle w:val="Tabletext"/>
+              <w:rPr>
+                <w:lang w:val="es-PE"/>
+              </w:rPr>
+            </w:pPr>
+          </w:p>
+        </w:tc>
+        <w:tc>
+          <w:tcPr>
+            <w:tcW w:w="2304" w:type="dxa"/>
+          </w:tcPr>
+          <w:p>
+            <w:pPr>
+              <w:pStyle w:val="Tabletext"/>
+              <w:rPr>
+                <w:lang w:val="es-PE"/>
+              </w:rPr>
+            </w:pPr>
+          </w:p>
+        </w:tc>
+      </w:tr>
+      <w:tr>
+        <w:tc>
+          <w:tcPr>
+            <w:tcW w:w="2304" w:type="dxa"/>
+          </w:tcPr>
+          <w:p>
+            <w:pPr>
+              <w:pStyle w:val="Tabletext"/>
+              <w:rPr>
+                <w:lang w:val="es-PE"/>
+              </w:rPr>
+            </w:pPr>
+          </w:p>
+        </w:tc>
+        <w:tc>
+          <w:tcPr>
+            <w:tcW w:w="1152" w:type="dxa"/>
+          </w:tcPr>
+          <w:p>
+            <w:pPr>
+              <w:pStyle w:val="Tabletext"/>
+              <w:rPr>
+                <w:lang w:val="es-PE"/>
+              </w:rPr>
+            </w:pPr>
+          </w:p>
+        </w:tc>
+        <w:tc>
+          <w:tcPr>
+            <w:tcW w:w="3744" w:type="dxa"/>
+          </w:tcPr>
+          <w:p>
+            <w:pPr>
+              <w:pStyle w:val="Tabletext"/>
+              <w:rPr>
+                <w:lang w:val="es-PE"/>
+              </w:rPr>
+            </w:pPr>
+          </w:p>
+        </w:tc>
+        <w:tc>
+          <w:tcPr>
+            <w:tcW w:w="2304" w:type="dxa"/>
+          </w:tcPr>
+          <w:p>
+            <w:pPr>
+              <w:pStyle w:val="Tabletext"/>
+              <w:rPr>
+                <w:lang w:val="es-PE"/>
+              </w:rPr>
+            </w:pPr>
+          </w:p>
+        </w:tc>
+      </w:tr>
+    </w:tbl>
+    <w:p/>
+    <w:p>
+      <w:pPr>
         <w:tabs>
           <w:tab w:val="center" w:pos="4320"/>
           <w:tab w:val="right" w:pos="8640"/>
         </w:tabs>
-        <w:jc w:val="both"/>
-      </w:pPr>
-      <w:r>
-        <w:rPr>
-          <w:rFonts w:ascii="Verdana" w:eastAsia="Verdana" w:hAnsi="Verdana" w:cs="Verdana"/>
-        </w:rPr>
-        <w:tab/>
-      </w:r>
-      <w:r>
-        <w:rPr>
-          <w:rFonts w:ascii="Verdana" w:eastAsia="Verdana" w:hAnsi="Verdana" w:cs="Verdana"/>
-        </w:rPr>
+        <w:jc w:val="center"/>
+      </w:pPr>
+      <w:r>
+        <w:br w:type="page"/>
+      </w:r>
+      <w:r>
+        <w:lastRenderedPageBreak/>
         <w:t xml:space="preserve"> </w:t>
       </w:r>
-    </w:p>
-    <w:p>
-      <w:pPr>
-        <w:tabs>
-          <w:tab w:val="center" w:pos="4320"/>
-          <w:tab w:val="right" w:pos="8640"/>
-        </w:tabs>
-        <w:jc w:val="both"/>
-      </w:pPr>
-    </w:p>
-    <w:p>
-      <w:pPr>
-        <w:tabs>
-          <w:tab w:val="center" w:pos="4320"/>
-          <w:tab w:val="right" w:pos="8640"/>
-        </w:tabs>
-        <w:jc w:val="both"/>
-      </w:pPr>
-    </w:p>
-    <w:p>
-      <w:pPr>
-        <w:tabs>
-          <w:tab w:val="center" w:pos="4320"/>
-          <w:tab w:val="right" w:pos="8640"/>
-        </w:tabs>
-        <w:jc w:val="both"/>
-      </w:pPr>
-    </w:p>
-    <w:p>
-      <w:pPr>
-        <w:tabs>
-          <w:tab w:val="center" w:pos="4320"/>
-          <w:tab w:val="right" w:pos="8640"/>
-        </w:tabs>
-        <w:jc w:val="both"/>
-      </w:pPr>
-    </w:p>
-    <w:p>
-      <w:pPr>
-        <w:tabs>
-          <w:tab w:val="center" w:pos="4320"/>
-          <w:tab w:val="right" w:pos="8640"/>
-        </w:tabs>
-        <w:jc w:val="both"/>
-      </w:pPr>
-    </w:p>
-    <w:p>
-      <w:pPr>
-        <w:tabs>
-          <w:tab w:val="center" w:pos="4320"/>
-          <w:tab w:val="right" w:pos="8640"/>
-        </w:tabs>
-        <w:jc w:val="both"/>
-      </w:pPr>
-    </w:p>
-    <w:p>
-      <w:pPr>
-        <w:tabs>
-          <w:tab w:val="center" w:pos="4320"/>
-          <w:tab w:val="right" w:pos="8640"/>
-        </w:tabs>
-        <w:jc w:val="both"/>
-      </w:pPr>
-    </w:p>
-    <w:p>
-      <w:pPr>
-        <w:tabs>
-          <w:tab w:val="center" w:pos="4320"/>
-          <w:tab w:val="right" w:pos="8640"/>
-        </w:tabs>
-        <w:jc w:val="both"/>
-      </w:pPr>
-    </w:p>
-    <w:p>
-      <w:pPr>
-        <w:tabs>
-          <w:tab w:val="center" w:pos="4320"/>
-          <w:tab w:val="right" w:pos="8640"/>
-        </w:tabs>
-        <w:jc w:val="both"/>
-      </w:pPr>
-    </w:p>
-    <w:p>
-      <w:pPr>
-        <w:tabs>
-          <w:tab w:val="center" w:pos="4320"/>
-          <w:tab w:val="right" w:pos="8640"/>
-        </w:tabs>
-        <w:jc w:val="both"/>
-      </w:pPr>
-    </w:p>
-    <w:p>
-      <w:pPr>
-        <w:tabs>
-          <w:tab w:val="center" w:pos="4320"/>
-          <w:tab w:val="right" w:pos="8640"/>
-        </w:tabs>
-        <w:jc w:val="both"/>
-      </w:pPr>
-    </w:p>
-    <w:p>
-      <w:pPr>
-        <w:tabs>
-          <w:tab w:val="center" w:pos="4320"/>
-          <w:tab w:val="right" w:pos="8640"/>
-        </w:tabs>
-        <w:jc w:val="both"/>
-      </w:pPr>
-    </w:p>
-    <w:p>
-      <w:pPr>
-        <w:tabs>
-          <w:tab w:val="center" w:pos="4320"/>
-          <w:tab w:val="right" w:pos="8640"/>
-        </w:tabs>
-        <w:jc w:val="both"/>
-      </w:pPr>
-    </w:p>
-    <w:p>
-      <w:pPr>
-        <w:tabs>
-          <w:tab w:val="center" w:pos="4320"/>
-          <w:tab w:val="right" w:pos="8640"/>
-        </w:tabs>
-        <w:jc w:val="both"/>
-      </w:pPr>
-    </w:p>
-    <w:p>
-      <w:pPr>
-        <w:tabs>
-          <w:tab w:val="center" w:pos="4320"/>
-          <w:tab w:val="right" w:pos="8640"/>
-        </w:tabs>
-        <w:jc w:val="both"/>
-      </w:pPr>
-    </w:p>
-    <w:p>
-      <w:pPr>
-        <w:tabs>
-          <w:tab w:val="center" w:pos="4320"/>
-          <w:tab w:val="right" w:pos="8640"/>
-        </w:tabs>
-        <w:jc w:val="both"/>
-      </w:pPr>
-    </w:p>
-    <w:p>
-      <w:pPr>
-        <w:tabs>
-          <w:tab w:val="center" w:pos="4320"/>
-          <w:tab w:val="right" w:pos="8640"/>
-        </w:tabs>
-        <w:jc w:val="both"/>
-      </w:pPr>
-    </w:p>
-    <w:p>
-      <w:pPr>
-        <w:tabs>
-          <w:tab w:val="center" w:pos="4320"/>
-          <w:tab w:val="right" w:pos="8640"/>
-        </w:tabs>
-        <w:jc w:val="both"/>
-      </w:pPr>
-    </w:p>
-    <w:p>
-      <w:pPr>
-        <w:tabs>
-          <w:tab w:val="center" w:pos="4320"/>
-          <w:tab w:val="right" w:pos="8640"/>
-        </w:tabs>
-        <w:jc w:val="both"/>
-      </w:pPr>
-    </w:p>
-    <w:p>
-      <w:pPr>
-        <w:tabs>
-          <w:tab w:val="center" w:pos="4320"/>
-          <w:tab w:val="right" w:pos="8640"/>
-        </w:tabs>
-        <w:jc w:val="both"/>
-      </w:pPr>
-    </w:p>
-    <w:p>
-      <w:pPr>
-        <w:tabs>
-          <w:tab w:val="center" w:pos="4320"/>
-          <w:tab w:val="right" w:pos="8640"/>
-        </w:tabs>
-        <w:jc w:val="both"/>
-      </w:pPr>
-    </w:p>
-    <w:p>
-      <w:pPr>
-        <w:tabs>
-          <w:tab w:val="center" w:pos="4320"/>
-          <w:tab w:val="right" w:pos="8640"/>
-        </w:tabs>
-        <w:jc w:val="center"/>
-        <w:rPr>
-          <w:rFonts w:ascii="Verdana" w:eastAsia="Verdana" w:hAnsi="Verdana" w:cs="Arial"/>
-          <w:sz w:val="44"/>
-          <w:szCs w:val="44"/>
-        </w:rPr>
-      </w:pPr>
-      <w:r>
-        <w:rPr>
-          <w:rFonts w:ascii="Verdana" w:eastAsia="Verdana" w:hAnsi="Verdana" w:cs="Arial"/>
-          <w:sz w:val="44"/>
-          <w:szCs w:val="44"/>
-        </w:rPr>
-        <w:t>PLAN DE GESTIÓN DE LA CONFIGURACIÓN</w:t>
-      </w:r>
-    </w:p>
-    <w:p>
-      <w:pPr>
-        <w:tabs>
-          <w:tab w:val="center" w:pos="4320"/>
-          <w:tab w:val="right" w:pos="8640"/>
-        </w:tabs>
-        <w:jc w:val="center"/>
-        <w:rPr>
-          <w:lang w:val="en-US"/>
-        </w:rPr>
-      </w:pPr>
-      <w:r>
-        <w:rPr>
-          <w:rFonts w:ascii="Verdana" w:eastAsia="Verdana" w:hAnsi="Verdana" w:cs="Verdana"/>
-          <w:b/>
-          <w:sz w:val="24"/>
-        </w:rPr>
-        <w:t xml:space="preserve"> </w:t>
-      </w:r>
-      <w:r>
-        <w:rPr>
-          <w:rFonts w:ascii="Verdana" w:eastAsia="Verdana" w:hAnsi="Verdana" w:cs="Verdana"/>
-          <w:b/>
-          <w:sz w:val="24"/>
-          <w:lang w:val="en-US"/>
-        </w:rPr>
-        <w:t>(Software Configuration Management Plan)</w:t>
-      </w:r>
-    </w:p>
-    <w:p>
-      <w:pPr>
-        <w:tabs>
-          <w:tab w:val="center" w:pos="4320"/>
-          <w:tab w:val="right" w:pos="8640"/>
-        </w:tabs>
-        <w:jc w:val="center"/>
-        <w:rPr>
-          <w:lang w:val="en-US"/>
-        </w:rPr>
-      </w:pPr>
-    </w:p>
-    <w:p>
-      <w:pPr>
-        <w:tabs>
-          <w:tab w:val="left" w:pos="284"/>
-        </w:tabs>
-        <w:rPr>
-          <w:lang w:val="en-US"/>
-        </w:rPr>
-      </w:pPr>
-    </w:p>
-    <w:p>
-      <w:pPr>
-        <w:rPr>
-          <w:lang w:val="en-US"/>
-        </w:rPr>
-      </w:pPr>
-    </w:p>
-    <w:p>
-      <w:pPr>
-        <w:rPr>
-          <w:lang w:val="en-US"/>
-        </w:rPr>
-      </w:pPr>
-      <w:r>
-        <w:rPr>
-          <w:lang w:val="en-US"/>
-        </w:rPr>
-        <w:br w:type="page"/>
-      </w:r>
-    </w:p>
-    <w:p>
-      <w:pPr>
-        <w:tabs>
-          <w:tab w:val="center" w:pos="4320"/>
-          <w:tab w:val="right" w:pos="8640"/>
-        </w:tabs>
-        <w:jc w:val="center"/>
-      </w:pPr>
       <w:r>
         <w:rPr>
           <w:rFonts w:ascii="Verdana" w:eastAsia="Verdana" w:hAnsi="Verdana" w:cs="Verdana"/>
@@ -321,7 +542,6 @@
           <w:sz w:val="24"/>
           <w:u w:val="single"/>
         </w:rPr>
-        <w:lastRenderedPageBreak/>
         <w:t>INDICE</w:t>
       </w:r>
     </w:p>
@@ -1428,9 +1648,14 @@
     <w:p>
       <w:pPr>
         <w:tabs>
-          <w:tab w:val="left" w:pos="1000"/>
+          <w:tab w:val="left" w:pos="1200"/>
           <w:tab w:val="right" w:pos="9628"/>
         </w:tabs>
+        <w:rPr>
+          <w:rFonts w:ascii="Verdana" w:eastAsia="Verdana" w:hAnsi="Verdana" w:cs="Verdana"/>
+          <w:color w:val="0000FF"/>
+          <w:u w:val="single"/>
+        </w:rPr>
       </w:pPr>
       <w:hyperlink w:anchor="h.1ci93xb">
         <w:r>
@@ -1445,55 +1670,46 @@
       <w:hyperlink w:anchor="h.1ci93xb">
         <w:r>
           <w:rPr>
-            <w:rFonts w:ascii="Calibri" w:eastAsia="Calibri" w:hAnsi="Calibri" w:cs="Calibri"/>
-            <w:sz w:val="22"/>
-          </w:rPr>
-          <w:tab/>
-        </w:r>
-      </w:hyperlink>
-      <w:hyperlink w:anchor="h.1ci93xb">
-        <w:r>
-          <w:rPr>
             <w:rFonts w:ascii="Verdana" w:eastAsia="Verdana" w:hAnsi="Verdana" w:cs="Verdana"/>
             <w:color w:val="0000FF"/>
             <w:u w:val="single"/>
           </w:rPr>
-          <w:t xml:space="preserve">Gestión y entrega de </w:t>
-        </w:r>
-        <w:proofErr w:type="spellStart"/>
+          <w:tab/>
+        </w:r>
+      </w:hyperlink>
+      <w:hyperlink w:anchor="h.1ci93xb">
         <w:r>
           <w:rPr>
             <w:rFonts w:ascii="Verdana" w:eastAsia="Verdana" w:hAnsi="Verdana" w:cs="Verdana"/>
             <w:color w:val="0000FF"/>
             <w:u w:val="single"/>
           </w:rPr>
-          <w:t>Release</w:t>
-        </w:r>
-        <w:proofErr w:type="spellEnd"/>
+          <w:t xml:space="preserve">Gestión y entrega de </w:t>
+        </w:r>
+        <w:proofErr w:type="spellStart"/>
         <w:r>
           <w:rPr>
             <w:rFonts w:ascii="Verdana" w:eastAsia="Verdana" w:hAnsi="Verdana" w:cs="Verdana"/>
             <w:color w:val="0000FF"/>
             <w:u w:val="single"/>
           </w:rPr>
+          <w:t>Release</w:t>
+        </w:r>
+        <w:proofErr w:type="spellEnd"/>
+        <w:r>
+          <w:rPr>
+            <w:rFonts w:ascii="Verdana" w:eastAsia="Verdana" w:hAnsi="Verdana" w:cs="Verdana"/>
+            <w:color w:val="0000FF"/>
+            <w:u w:val="single"/>
+          </w:rPr>
           <w:t xml:space="preserve"> de Software</w:t>
         </w:r>
       </w:hyperlink>
-      <w:hyperlink w:anchor="h.1ci93xb">
-        <w:r>
-          <w:rPr>
-            <w:rFonts w:ascii="Verdana" w:eastAsia="Verdana" w:hAnsi="Verdana" w:cs="Verdana"/>
-          </w:rPr>
-          <w:tab/>
-        </w:r>
-      </w:hyperlink>
-      <w:hyperlink w:anchor="h.1ci93xb"/>
-    </w:p>
-    <w:p>
-      <w:pPr>
-        <w:spacing w:before="60" w:after="60"/>
-      </w:pPr>
-      <w:hyperlink w:anchor="_Toc378317021"/>
+    </w:p>
+    <w:p>
+      <w:r>
+        <w:t xml:space="preserve"> </w:t>
+      </w:r>
     </w:p>
     <w:p>
       <w:r>
@@ -1506,8 +1722,6 @@
           <w:tab w:val="left" w:pos="284"/>
         </w:tabs>
       </w:pPr>
-      <w:bookmarkStart w:id="0" w:name="h.gjdgxs" w:colFirst="0" w:colLast="0"/>
-      <w:bookmarkEnd w:id="0"/>
       <w:r>
         <w:rPr>
           <w:rFonts w:ascii="Verdana" w:eastAsia="Verdana" w:hAnsi="Verdana" w:cs="Verdana"/>
@@ -1532,8 +1746,8 @@
       <w:pPr>
         <w:jc w:val="both"/>
       </w:pPr>
-      <w:bookmarkStart w:id="1" w:name="h.30j0zll" w:colFirst="0" w:colLast="0"/>
-      <w:bookmarkEnd w:id="1"/>
+      <w:bookmarkStart w:id="0" w:name="h.30j0zll" w:colFirst="0" w:colLast="0"/>
+      <w:bookmarkEnd w:id="0"/>
     </w:p>
     <w:p>
       <w:pPr>
@@ -1561,8 +1775,8 @@
           <w:tab w:val="right" w:pos="8504"/>
         </w:tabs>
       </w:pPr>
-      <w:bookmarkStart w:id="2" w:name="h.1fob9te" w:colFirst="0" w:colLast="0"/>
-      <w:bookmarkEnd w:id="2"/>
+      <w:bookmarkStart w:id="1" w:name="h.1fob9te" w:colFirst="0" w:colLast="0"/>
+      <w:bookmarkEnd w:id="1"/>
     </w:p>
     <w:p>
       <w:pPr>
@@ -1630,8 +1844,8 @@
       <w:pPr>
         <w:jc w:val="both"/>
       </w:pPr>
-      <w:bookmarkStart w:id="3" w:name="h.3znysh7" w:colFirst="0" w:colLast="0"/>
-      <w:bookmarkEnd w:id="3"/>
+      <w:bookmarkStart w:id="2" w:name="h.3znysh7" w:colFirst="0" w:colLast="0"/>
+      <w:bookmarkEnd w:id="2"/>
     </w:p>
     <w:p>
       <w:pPr>
@@ -2018,34 +2232,27 @@
           <w:rFonts w:ascii="Verdana" w:eastAsia="Verdana" w:hAnsi="Verdana" w:cs="Verdana"/>
           <w:b/>
         </w:rPr>
-        <w:t>Elemento de configuración:</w:t>
+        <w:t xml:space="preserve">Elemento de configuración: </w:t>
       </w:r>
       <w:r>
         <w:rPr>
           <w:rFonts w:ascii="Verdana" w:eastAsia="Verdana" w:hAnsi="Verdana" w:cs="Verdana"/>
-          <w:b/>
+        </w:rPr>
+        <w:t>unidad física y/o lógica parte de un conjunto mayor de elementos, producida o adquirida, que por sus características es distinguible de las demás y cuya evolución interesa administrar.</w:t>
+      </w:r>
+      <w:r>
+        <w:rPr>
+          <w:rFonts w:ascii="Verdana" w:hAnsi="Verdana"/>
         </w:rPr>
         <w:t xml:space="preserve"> </w:t>
       </w:r>
-      <w:r>
-        <w:rPr>
-          <w:rFonts w:ascii="Verdana" w:eastAsia="Verdana" w:hAnsi="Verdana" w:cs="Verdana"/>
-        </w:rPr>
-        <w:t>unidad física y/o lógica parte de un conjunto mayor de elementos, producida o adquirida, que por sus características es distinguible de las demás y cuya evolución interesa administrar.</w:t>
-      </w:r>
-      <w:r>
-        <w:rPr>
-          <w:rFonts w:ascii="Verdana" w:hAnsi="Verdana"/>
-        </w:rPr>
-        <w:t xml:space="preserve"> </w:t>
-      </w:r>
     </w:p>
     <w:p>
       <w:pPr>
         <w:jc w:val="both"/>
       </w:pPr>
-      <w:bookmarkStart w:id="4" w:name="h.tyjcwt" w:colFirst="0" w:colLast="0"/>
-      <w:bookmarkEnd w:id="4"/>
+      <w:bookmarkStart w:id="3" w:name="h.tyjcwt" w:colFirst="0" w:colLast="0"/>
+      <w:bookmarkEnd w:id="3"/>
     </w:p>
     <w:p>
       <w:pPr>
@@ -2093,30 +2300,24 @@
         <w:rPr>
           <w:rFonts w:ascii="Verdana" w:eastAsia="Verdana" w:hAnsi="Verdana" w:cs="Verdana"/>
         </w:rPr>
-        <w:t>Políticas de seguridad de seguridad de la  información</w:t>
-      </w:r>
+        <w:t>Políticas de seguridad de seguridad de la  información.</w:t>
+      </w:r>
+    </w:p>
+    <w:p>
+      <w:pPr>
+        <w:tabs>
+          <w:tab w:val="left" w:pos="567"/>
+        </w:tabs>
+        <w:jc w:val="both"/>
+      </w:pPr>
       <w:r>
         <w:rPr>
           <w:rFonts w:ascii="Verdana" w:eastAsia="Verdana" w:hAnsi="Verdana" w:cs="Verdana"/>
         </w:rPr>
-        <w:t>.</w:t>
-      </w:r>
-    </w:p>
-    <w:p>
-      <w:pPr>
-        <w:tabs>
-          <w:tab w:val="left" w:pos="567"/>
-        </w:tabs>
-        <w:jc w:val="both"/>
-      </w:pPr>
-      <w:r>
-        <w:rPr>
-          <w:rFonts w:ascii="Verdana" w:eastAsia="Verdana" w:hAnsi="Verdana" w:cs="Verdana"/>
-        </w:rPr>
         <w:tab/>
       </w:r>
-      <w:bookmarkStart w:id="5" w:name="h.3dy6vkm" w:colFirst="0" w:colLast="0"/>
-      <w:bookmarkEnd w:id="5"/>
+      <w:bookmarkStart w:id="4" w:name="h.3dy6vkm" w:colFirst="0" w:colLast="0"/>
+      <w:bookmarkEnd w:id="4"/>
     </w:p>
     <w:p>
       <w:pPr>
@@ -2154,8 +2355,8 @@
         <w:ind w:left="284"/>
         <w:jc w:val="both"/>
       </w:pPr>
-      <w:bookmarkStart w:id="6" w:name="h.1t3h5sf" w:colFirst="0" w:colLast="0"/>
-      <w:bookmarkEnd w:id="6"/>
+      <w:bookmarkStart w:id="5" w:name="h.1t3h5sf" w:colFirst="0" w:colLast="0"/>
+      <w:bookmarkEnd w:id="5"/>
     </w:p>
     <w:p>
       <w:pPr>
@@ -2191,10 +2392,11 @@
       <w:r>
         <w:rPr>
           <w:noProof/>
-          <w:lang w:val="es-PE" w:eastAsia="es-PE"/>
-        </w:rPr>
+          <w:lang w:eastAsia="es-PE"/>
+        </w:rPr>
+        <w:lastRenderedPageBreak/>
         <w:drawing>
-          <wp:inline distT="0" distB="0" distL="0" distR="0" wp14:anchorId="5E4F5033" wp14:editId="23C4A572">
+          <wp:inline distT="0" distB="0" distL="0" distR="0" wp14:anchorId="143BE13B" wp14:editId="583C4FED">
             <wp:extent cx="6115050" cy="1638300"/>
             <wp:effectExtent l="0" t="0" r="0" b="0"/>
             <wp:docPr id="4" name="Imagen 4"/>
@@ -2211,7 +2413,7 @@
                     </pic:cNvPicPr>
                   </pic:nvPicPr>
                   <pic:blipFill>
-                    <a:blip r:embed="rId7" cstate="print">
+                    <a:blip r:embed="rId9" cstate="print">
                       <a:extLst>
                         <a:ext uri="{28A0092B-C50C-407E-A947-70E740481C1C}">
                           <a14:useLocalDpi xmlns:a14="http://schemas.microsoft.com/office/drawing/2010/main" val="0"/>
@@ -2250,8 +2452,8 @@
           <w:tab w:val="right" w:pos="8504"/>
         </w:tabs>
       </w:pPr>
-      <w:bookmarkStart w:id="7" w:name="h.4d34og8" w:colFirst="0" w:colLast="0"/>
-      <w:bookmarkEnd w:id="7"/>
+      <w:bookmarkStart w:id="6" w:name="h.4d34og8" w:colFirst="0" w:colLast="0"/>
+      <w:bookmarkEnd w:id="6"/>
     </w:p>
     <w:p>
       <w:pPr>
@@ -2284,7 +2486,6 @@
           <w:rFonts w:ascii="Verdana" w:eastAsia="Verdana" w:hAnsi="Verdana" w:cs="Verdana"/>
           <w:b/>
         </w:rPr>
-        <w:lastRenderedPageBreak/>
         <w:t>Responsabilidades de SCM</w:t>
       </w:r>
     </w:p>
@@ -2294,8 +2495,8 @@
           <w:tab w:val="left" w:pos="567"/>
         </w:tabs>
       </w:pPr>
-      <w:bookmarkStart w:id="8" w:name="h.2s8eyo1" w:colFirst="0" w:colLast="0"/>
-      <w:bookmarkEnd w:id="8"/>
+      <w:bookmarkStart w:id="7" w:name="h.2s8eyo1" w:colFirst="0" w:colLast="0"/>
+      <w:bookmarkEnd w:id="7"/>
     </w:p>
     <w:tbl>
       <w:tblPr>
@@ -2962,29 +3163,15 @@
         <w:ind w:left="720"/>
         <w:rPr>
           <w:rFonts w:ascii="Verdana" w:hAnsi="Verdana"/>
-          <w:lang w:val="es-PE" w:eastAsia="es-PE"/>
+          <w:lang w:eastAsia="es-PE"/>
         </w:rPr>
       </w:pPr>
       <w:r>
         <w:rPr>
           <w:rFonts w:ascii="Verdana" w:hAnsi="Verdana"/>
-          <w:lang w:val="es-PE" w:eastAsia="es-PE"/>
-        </w:rPr>
-        <w:t>El servidor del repositorio se debe instalar dentro de la red LAN de la empresa y no en la nube según las políticas de seguridad de la</w:t>
-      </w:r>
-      <w:r>
-        <w:rPr>
-          <w:rFonts w:ascii="Verdana" w:hAnsi="Verdana"/>
-          <w:lang w:val="es-PE" w:eastAsia="es-PE"/>
-        </w:rPr>
-        <w:t xml:space="preserve"> información de la</w:t>
-      </w:r>
-      <w:r>
-        <w:rPr>
-          <w:rFonts w:ascii="Verdana" w:hAnsi="Verdana"/>
-          <w:lang w:val="es-PE" w:eastAsia="es-PE"/>
-        </w:rPr>
-        <w:t xml:space="preserve"> empresa.</w:t>
+          <w:lang w:eastAsia="es-PE"/>
+        </w:rPr>
+        <w:t>El servidor del repositorio se debe instalar dentro de la red LAN de la empresa y no en la nube según las políticas de seguridad de la información de la empresa.</w:t>
       </w:r>
     </w:p>
     <w:p>
@@ -2994,7 +3181,7 @@
         <w:ind w:left="360"/>
         <w:rPr>
           <w:color w:val="auto"/>
-          <w:lang w:val="es-PE" w:eastAsia="es-PE"/>
+          <w:lang w:eastAsia="es-PE"/>
         </w:rPr>
       </w:pPr>
     </w:p>
@@ -3013,21 +3200,21 @@
       <w:r>
         <w:rPr>
           <w:rFonts w:ascii="Verdana" w:hAnsi="Verdana"/>
-          <w:lang w:val="es-PE" w:eastAsia="es-PE"/>
+          <w:lang w:eastAsia="es-PE"/>
         </w:rPr>
         <w:t xml:space="preserve">  </w:t>
       </w:r>
       <w:r>
         <w:rPr>
           <w:rFonts w:ascii="Verdana" w:hAnsi="Verdana"/>
-          <w:lang w:val="es-PE" w:eastAsia="es-PE"/>
+          <w:lang w:eastAsia="es-PE"/>
         </w:rPr>
         <w:t>Sólo el  Bibliotecario y el Gestor de Configuración deben poder tener acceso directo a las carpetas del repositorio.</w:t>
       </w:r>
     </w:p>
     <w:p>
-      <w:bookmarkStart w:id="9" w:name="h.17dp8vu" w:colFirst="0" w:colLast="0"/>
-      <w:bookmarkEnd w:id="9"/>
+      <w:bookmarkStart w:id="8" w:name="h.17dp8vu" w:colFirst="0" w:colLast="0"/>
+      <w:bookmarkEnd w:id="8"/>
     </w:p>
     <w:p>
       <w:pPr>
@@ -3062,6 +3249,7 @@
           <w:rFonts w:ascii="Verdana" w:eastAsia="Verdana" w:hAnsi="Verdana" w:cs="Verdana"/>
           <w:b/>
         </w:rPr>
+        <w:lastRenderedPageBreak/>
         <w:tab/>
       </w:r>
     </w:p>
@@ -3107,43 +3295,7 @@
           <w:sz w:val="20"/>
           <w:szCs w:val="20"/>
         </w:rPr>
-        <w:t xml:space="preserve">Es un sistema de control de versiones distribuido cuyo objetivo es el de permitir mantener una gran cantidad de </w:t>
-      </w:r>
-      <w:r>
-        <w:rPr>
-          <w:rFonts w:ascii="Verdana" w:hAnsi="Verdana"/>
-          <w:color w:val="000000"/>
-          <w:sz w:val="20"/>
-          <w:szCs w:val="20"/>
-        </w:rPr>
-        <w:t>código</w:t>
-      </w:r>
-      <w:r>
-        <w:rPr>
-          <w:rFonts w:ascii="Verdana" w:hAnsi="Verdana"/>
-          <w:color w:val="000000"/>
-          <w:sz w:val="20"/>
-          <w:szCs w:val="20"/>
-        </w:rPr>
-        <w:t xml:space="preserve"> a una gran cantidad de programadores eficientemente. Posee dos </w:t>
-      </w:r>
-      <w:r>
-        <w:rPr>
-          <w:rFonts w:ascii="Verdana" w:hAnsi="Verdana"/>
-          <w:color w:val="000000"/>
-          <w:sz w:val="20"/>
-          <w:szCs w:val="20"/>
-        </w:rPr>
-        <w:t>características</w:t>
-      </w:r>
-      <w:r>
-        <w:rPr>
-          <w:rFonts w:ascii="Verdana" w:hAnsi="Verdana"/>
-          <w:color w:val="000000"/>
-          <w:sz w:val="20"/>
-          <w:szCs w:val="20"/>
-        </w:rPr>
-        <w:t xml:space="preserve"> principales.</w:t>
+        <w:t>Es un sistema de control de versiones distribuido cuyo objetivo es el de permitir mantener una gran cantidad de código a una gran cantidad de programadores eficientemente. Posee dos características principales.</w:t>
       </w:r>
     </w:p>
     <w:p>
@@ -3153,7 +3305,7 @@
         <w:jc w:val="both"/>
         <w:rPr>
           <w:color w:val="auto"/>
-          <w:lang w:val="es-PE" w:eastAsia="es-PE"/>
+          <w:lang w:eastAsia="es-PE"/>
         </w:rPr>
       </w:pPr>
     </w:p>
@@ -3164,37 +3316,81 @@
         <w:jc w:val="both"/>
         <w:rPr>
           <w:rFonts w:ascii="Verdana" w:hAnsi="Verdana"/>
-          <w:lang w:val="es-PE" w:eastAsia="es-PE"/>
-        </w:rPr>
-      </w:pPr>
-      <w:bookmarkStart w:id="10" w:name="_GoBack"/>
-      <w:bookmarkEnd w:id="10"/>
+          <w:lang w:eastAsia="es-PE"/>
+        </w:rPr>
+      </w:pPr>
       <w:r>
         <w:rPr>
           <w:rFonts w:ascii="Verdana" w:hAnsi="Verdana"/>
-          <w:lang w:val="es-PE" w:eastAsia="es-PE"/>
-        </w:rPr>
-        <w:t xml:space="preserve">Una de las </w:t>
-      </w:r>
+          <w:lang w:eastAsia="es-PE"/>
+        </w:rPr>
+        <w:t xml:space="preserve">Una de las características de </w:t>
+      </w:r>
+      <w:proofErr w:type="spellStart"/>
       <w:r>
         <w:rPr>
           <w:rFonts w:ascii="Verdana" w:hAnsi="Verdana"/>
-          <w:lang w:val="es-PE" w:eastAsia="es-PE"/>
-        </w:rPr>
-        <w:t>características</w:t>
-      </w:r>
+          <w:lang w:eastAsia="es-PE"/>
+        </w:rPr>
+        <w:t>Git</w:t>
+      </w:r>
+      <w:proofErr w:type="spellEnd"/>
       <w:r>
         <w:rPr>
           <w:rFonts w:ascii="Verdana" w:hAnsi="Verdana"/>
-          <w:lang w:val="es-PE" w:eastAsia="es-PE"/>
-        </w:rPr>
-        <w:t xml:space="preserve"> de </w:t>
+          <w:lang w:eastAsia="es-PE"/>
+        </w:rPr>
+        <w:t xml:space="preserve"> que la diferencia con</w:t>
+      </w:r>
+      <w:r>
+        <w:rPr>
+          <w:rFonts w:ascii="Verdana" w:hAnsi="Verdana"/>
+          <w:lang w:eastAsia="es-PE"/>
+        </w:rPr>
+        <w:t xml:space="preserve"> otros </w:t>
       </w:r>
       <w:proofErr w:type="spellStart"/>
       <w:r>
         <w:rPr>
           <w:rFonts w:ascii="Verdana" w:hAnsi="Verdana"/>
-          <w:lang w:val="es-PE" w:eastAsia="es-PE"/>
+          <w:lang w:eastAsia="es-PE"/>
+        </w:rPr>
+        <w:t>SVCs</w:t>
+      </w:r>
+      <w:proofErr w:type="spellEnd"/>
+      <w:r>
+        <w:rPr>
+          <w:rFonts w:ascii="Verdana" w:hAnsi="Verdana"/>
+          <w:lang w:eastAsia="es-PE"/>
+        </w:rPr>
+        <w:t xml:space="preserve">, es como maneja los </w:t>
+      </w:r>
+      <w:r>
+        <w:rPr>
+          <w:rFonts w:ascii="Verdana" w:hAnsi="Verdana"/>
+          <w:lang w:eastAsia="es-PE"/>
+        </w:rPr>
+        <w:t>cambios en los ficheros. Mientras que otros SCV al</w:t>
+      </w:r>
+      <w:r>
+        <w:rPr>
+          <w:rFonts w:ascii="Verdana" w:hAnsi="Verdana"/>
+          <w:lang w:eastAsia="es-PE"/>
+        </w:rPr>
+        <w:t xml:space="preserve">macenan los cambios originales, </w:t>
+      </w:r>
+      <w:r>
+        <w:rPr>
+          <w:rFonts w:ascii="Verdana" w:hAnsi="Verdana"/>
+          <w:lang w:eastAsia="es-PE"/>
+        </w:rPr>
+        <w:t xml:space="preserve">conservando una lista de los cambios realizados a dichos archivos en cada versión, </w:t>
+      </w:r>
+      <w:proofErr w:type="spellStart"/>
+      <w:r>
+        <w:rPr>
+          <w:rFonts w:ascii="Verdana" w:hAnsi="Verdana"/>
+          <w:lang w:eastAsia="es-PE"/>
         </w:rPr>
         <w:t>Git</w:t>
       </w:r>
@@ -3202,146 +3398,58 @@
       <w:r>
         <w:rPr>
           <w:rFonts w:ascii="Verdana" w:hAnsi="Verdana"/>
-          <w:lang w:val="es-PE" w:eastAsia="es-PE"/>
-        </w:rPr>
-        <w:t xml:space="preserve"> que la diferencia con</w:t>
+          <w:lang w:eastAsia="es-PE"/>
+        </w:rPr>
+        <w:t xml:space="preserve"> </w:t>
       </w:r>
       <w:r>
         <w:rPr>
           <w:rFonts w:ascii="Verdana" w:hAnsi="Verdana"/>
-          <w:lang w:val="es-PE" w:eastAsia="es-PE"/>
-        </w:rPr>
-        <w:t xml:space="preserve"> otros </w:t>
+          <w:lang w:eastAsia="es-PE"/>
+        </w:rPr>
+        <w:t>guarda una “foto” (</w:t>
       </w:r>
       <w:proofErr w:type="spellStart"/>
       <w:r>
         <w:rPr>
           <w:rFonts w:ascii="Verdana" w:hAnsi="Verdana"/>
-          <w:lang w:val="es-PE" w:eastAsia="es-PE"/>
-        </w:rPr>
-        <w:t>SVCs</w:t>
+          <w:lang w:eastAsia="es-PE"/>
+        </w:rPr>
+        <w:t>snapshot</w:t>
       </w:r>
       <w:proofErr w:type="spellEnd"/>
       <w:r>
         <w:rPr>
           <w:rFonts w:ascii="Verdana" w:hAnsi="Verdana"/>
-          <w:lang w:val="es-PE" w:eastAsia="es-PE"/>
-        </w:rPr>
-        <w:t>, es como maneja los</w:t>
+          <w:lang w:eastAsia="es-PE"/>
+        </w:rPr>
+        <w:t>) del estado de cada archivo en un momento concreto. Si uno</w:t>
       </w:r>
       <w:r>
         <w:rPr>
           <w:rFonts w:ascii="Verdana" w:hAnsi="Verdana"/>
-          <w:lang w:val="es-PE" w:eastAsia="es-PE"/>
+          <w:lang w:eastAsia="es-PE"/>
         </w:rPr>
         <w:t xml:space="preserve"> </w:t>
       </w:r>
       <w:r>
         <w:rPr>
           <w:rFonts w:ascii="Verdana" w:hAnsi="Verdana"/>
-          <w:lang w:val="es-PE" w:eastAsia="es-PE"/>
-        </w:rPr>
-        <w:t>cambios en los ficheros. Mientras que otros SCV al</w:t>
+          <w:lang w:eastAsia="es-PE"/>
+        </w:rPr>
+        <w:t>de los archivos no ha cambiado no crea una copia del mismo, simplemente crea una</w:t>
       </w:r>
       <w:r>
         <w:rPr>
           <w:rFonts w:ascii="Verdana" w:hAnsi="Verdana"/>
-          <w:lang w:val="es-PE" w:eastAsia="es-PE"/>
-        </w:rPr>
-        <w:t>macenan los cambios originales,</w:t>
+          <w:lang w:eastAsia="es-PE"/>
+        </w:rPr>
+        <w:t xml:space="preserve"> </w:t>
       </w:r>
       <w:r>
         <w:rPr>
           <w:rFonts w:ascii="Verdana" w:hAnsi="Verdana"/>
-          <w:lang w:val="es-PE" w:eastAsia="es-PE"/>
-        </w:rPr>
-        <w:t xml:space="preserve"> </w:t>
-      </w:r>
-      <w:r>
-        <w:rPr>
-          <w:rFonts w:ascii="Verdana" w:hAnsi="Verdana"/>
-          <w:lang w:val="es-PE" w:eastAsia="es-PE"/>
-        </w:rPr>
-        <w:t xml:space="preserve">conservando una lista de los cambios realizados a dichos archivos en cada </w:t>
-      </w:r>
-      <w:r>
-        <w:rPr>
-          <w:rFonts w:ascii="Verdana" w:hAnsi="Verdana"/>
-          <w:lang w:val="es-PE" w:eastAsia="es-PE"/>
-        </w:rPr>
-        <w:t>versión</w:t>
-      </w:r>
-      <w:r>
-        <w:rPr>
-          <w:rFonts w:ascii="Verdana" w:hAnsi="Verdana"/>
-          <w:lang w:val="es-PE" w:eastAsia="es-PE"/>
-        </w:rPr>
-        <w:t xml:space="preserve">, </w:t>
-      </w:r>
-      <w:proofErr w:type="spellStart"/>
-      <w:r>
-        <w:rPr>
-          <w:rFonts w:ascii="Verdana" w:hAnsi="Verdana"/>
-          <w:lang w:val="es-PE" w:eastAsia="es-PE"/>
-        </w:rPr>
-        <w:t>Git</w:t>
-      </w:r>
-      <w:proofErr w:type="spellEnd"/>
-      <w:r>
-        <w:rPr>
-          <w:rFonts w:ascii="Verdana" w:hAnsi="Verdana"/>
-          <w:lang w:val="es-PE" w:eastAsia="es-PE"/>
-        </w:rPr>
-        <w:t xml:space="preserve"> </w:t>
-      </w:r>
-      <w:r>
-        <w:rPr>
-          <w:rFonts w:ascii="Verdana" w:hAnsi="Verdana"/>
-          <w:lang w:val="es-PE" w:eastAsia="es-PE"/>
-        </w:rPr>
-        <w:t>guarda una “foto” (</w:t>
-      </w:r>
-      <w:proofErr w:type="spellStart"/>
-      <w:r>
-        <w:rPr>
-          <w:rFonts w:ascii="Verdana" w:hAnsi="Verdana"/>
-          <w:lang w:val="es-PE" w:eastAsia="es-PE"/>
-        </w:rPr>
-        <w:t>snapshot</w:t>
-      </w:r>
-      <w:proofErr w:type="spellEnd"/>
-      <w:r>
-        <w:rPr>
-          <w:rFonts w:ascii="Verdana" w:hAnsi="Verdana"/>
-          <w:lang w:val="es-PE" w:eastAsia="es-PE"/>
-        </w:rPr>
-        <w:t>) del estado de cada archivo en un momento concreto. Si uno</w:t>
-      </w:r>
-      <w:r>
-        <w:rPr>
-          <w:rFonts w:ascii="Verdana" w:hAnsi="Verdana"/>
-          <w:lang w:val="es-PE" w:eastAsia="es-PE"/>
-        </w:rPr>
-        <w:t xml:space="preserve"> </w:t>
-      </w:r>
-      <w:r>
-        <w:rPr>
-          <w:rFonts w:ascii="Verdana" w:hAnsi="Verdana"/>
-          <w:lang w:val="es-PE" w:eastAsia="es-PE"/>
-        </w:rPr>
-        <w:t>de los archivos no ha cambiado no crea una copia del mismo, simplemente crea una</w:t>
-      </w:r>
-      <w:r>
-        <w:rPr>
-          <w:rFonts w:ascii="Verdana" w:hAnsi="Verdana"/>
-          <w:lang w:val="es-PE" w:eastAsia="es-PE"/>
-        </w:rPr>
-        <w:t xml:space="preserve"> </w:t>
-      </w:r>
-      <w:r>
-        <w:rPr>
-          <w:rFonts w:ascii="Verdana" w:hAnsi="Verdana"/>
-          <w:lang w:val="es-PE" w:eastAsia="es-PE"/>
+          <w:lang w:eastAsia="es-PE"/>
         </w:rPr>
         <w:t>referencia al archivo original.</w:t>
       </w:r>
@@ -3352,7 +3460,7 @@
         <w:ind w:left="720"/>
         <w:rPr>
           <w:color w:val="auto"/>
-          <w:lang w:val="es-PE" w:eastAsia="es-PE"/>
+          <w:lang w:eastAsia="es-PE"/>
         </w:rPr>
       </w:pPr>
     </w:p>
@@ -3362,13 +3470,13 @@
         <w:ind w:left="540"/>
         <w:rPr>
           <w:color w:val="auto"/>
-          <w:lang w:val="es-PE" w:eastAsia="es-PE"/>
+          <w:lang w:eastAsia="es-PE"/>
         </w:rPr>
       </w:pPr>
       <w:r>
         <w:rPr>
           <w:rFonts w:ascii="Verdana" w:hAnsi="Verdana"/>
-          <w:lang w:val="es-PE" w:eastAsia="es-PE"/>
+          <w:lang w:eastAsia="es-PE"/>
         </w:rPr>
         <w:t xml:space="preserve">La segunda es la eficiencia. </w:t>
       </w:r>
@@ -3376,7 +3484,7 @@
       <w:r>
         <w:rPr>
           <w:rFonts w:ascii="Verdana" w:hAnsi="Verdana"/>
-          <w:lang w:val="es-PE" w:eastAsia="es-PE"/>
+          <w:lang w:eastAsia="es-PE"/>
         </w:rPr>
         <w:t>Git</w:t>
       </w:r>
@@ -3384,51 +3492,9 @@
       <w:r>
         <w:rPr>
           <w:rFonts w:ascii="Verdana" w:hAnsi="Verdana"/>
-          <w:lang w:val="es-PE" w:eastAsia="es-PE"/>
-        </w:rPr>
-        <w:t xml:space="preserve"> se basa en que cada desarrollador almacena una copia completa del repositorio en su </w:t>
-      </w:r>
-      <w:r>
-        <w:rPr>
-          <w:rFonts w:ascii="Verdana" w:hAnsi="Verdana"/>
-          <w:lang w:val="es-PE" w:eastAsia="es-PE"/>
-        </w:rPr>
-        <w:t>máquina</w:t>
-      </w:r>
-      <w:r>
-        <w:rPr>
-          <w:rFonts w:ascii="Verdana" w:hAnsi="Verdana"/>
-          <w:lang w:val="es-PE" w:eastAsia="es-PE"/>
-        </w:rPr>
-        <w:t xml:space="preserve"> local, incluido el historial de cambios. Esto implica que muchas de las operaciones realizadas sobre el </w:t>
-      </w:r>
-      <w:r>
-        <w:rPr>
-          <w:rFonts w:ascii="Verdana" w:hAnsi="Verdana"/>
-          <w:lang w:val="es-PE" w:eastAsia="es-PE"/>
-        </w:rPr>
-        <w:t>código</w:t>
-      </w:r>
-      <w:r>
-        <w:rPr>
-          <w:rFonts w:ascii="Verdana" w:hAnsi="Verdana"/>
-          <w:lang w:val="es-PE" w:eastAsia="es-PE"/>
-        </w:rPr>
-        <w:t xml:space="preserve"> fuente no tienen lugar en la red, permitiendo que la velocidad de proceso dependa </w:t>
-      </w:r>
-      <w:r>
-        <w:rPr>
-          <w:rFonts w:ascii="Verdana" w:hAnsi="Verdana"/>
-          <w:lang w:val="es-PE" w:eastAsia="es-PE"/>
-        </w:rPr>
-        <w:t>únicamente</w:t>
-      </w:r>
-      <w:r>
-        <w:rPr>
-          <w:rFonts w:ascii="Verdana" w:hAnsi="Verdana"/>
-          <w:lang w:val="es-PE" w:eastAsia="es-PE"/>
-        </w:rPr>
-        <w:t xml:space="preserve"> de los recursos locales.</w:t>
+          <w:lang w:eastAsia="es-PE"/>
+        </w:rPr>
+        <w:t xml:space="preserve"> se basa en que cada desarrollador almacena una copia completa del repositorio en su máquina local, incluido el historial de cambios. Esto implica que muchas de las operaciones realizadas sobre el código fuente no tienen lugar en la red, permitiendo que la velocidad de proceso dependa únicamente de los recursos locales.</w:t>
       </w:r>
     </w:p>
     <w:p>
@@ -3436,15 +3502,14 @@
         <w:widowControl/>
         <w:rPr>
           <w:color w:val="auto"/>
-          <w:lang w:val="es-PE" w:eastAsia="es-PE"/>
+          <w:lang w:eastAsia="es-PE"/>
         </w:rPr>
       </w:pPr>
       <w:r>
         <w:rPr>
           <w:color w:val="auto"/>
-          <w:lang w:val="es-PE" w:eastAsia="es-PE"/>
-        </w:rPr>
-        <w:lastRenderedPageBreak/>
+          <w:lang w:eastAsia="es-PE"/>
+        </w:rPr>
         <w:br/>
       </w:r>
     </w:p>
@@ -3456,7 +3521,7 @@
           <w:color w:val="auto"/>
           <w:sz w:val="24"/>
           <w:szCs w:val="24"/>
-          <w:lang w:val="es-PE" w:eastAsia="es-PE"/>
+          <w:lang w:eastAsia="es-PE"/>
         </w:rPr>
       </w:pPr>
       <w:proofErr w:type="spellStart"/>
@@ -3464,7 +3529,7 @@
         <w:rPr>
           <w:rFonts w:ascii="Verdana" w:hAnsi="Verdana"/>
           <w:b/>
-          <w:lang w:val="es-PE" w:eastAsia="es-PE"/>
+          <w:lang w:eastAsia="es-PE"/>
         </w:rPr>
         <w:t>GitHub</w:t>
       </w:r>
@@ -3473,14 +3538,14 @@
         <w:rPr>
           <w:rFonts w:ascii="Verdana" w:hAnsi="Verdana"/>
           <w:b/>
-          <w:lang w:val="es-PE" w:eastAsia="es-PE"/>
+          <w:lang w:eastAsia="es-PE"/>
         </w:rPr>
         <w:t>:</w:t>
       </w:r>
       <w:r>
         <w:rPr>
           <w:rFonts w:ascii="Verdana" w:hAnsi="Verdana"/>
-          <w:lang w:val="es-PE" w:eastAsia="es-PE"/>
+          <w:lang w:eastAsia="es-PE"/>
         </w:rPr>
         <w:t xml:space="preserve"> Es un hosting online para repositorios que utiliza </w:t>
       </w:r>
@@ -3488,7 +3553,7 @@
       <w:r>
         <w:rPr>
           <w:rFonts w:ascii="Verdana" w:hAnsi="Verdana"/>
-          <w:lang w:val="es-PE" w:eastAsia="es-PE"/>
+          <w:lang w:eastAsia="es-PE"/>
         </w:rPr>
         <w:t>Git</w:t>
       </w:r>
@@ -3496,14 +3561,14 @@
       <w:r>
         <w:rPr>
           <w:rFonts w:ascii="Verdana" w:hAnsi="Verdana"/>
-          <w:lang w:val="es-PE" w:eastAsia="es-PE"/>
+          <w:lang w:eastAsia="es-PE"/>
         </w:rPr>
         <w:t xml:space="preserve"> para el mantenimiento y versionado del código fuente, añadiendo una serie de servicios extras para la gestión del proyecto y del código fuente. La parte gratuita de este hosting permite alojar código en repo</w:t>
       </w:r>
       <w:r>
         <w:rPr>
           <w:rFonts w:ascii="Verdana" w:hAnsi="Verdana"/>
-          <w:lang w:val="es-PE" w:eastAsia="es-PE"/>
+          <w:lang w:eastAsia="es-PE"/>
         </w:rPr>
         <w:t>sitorios públicos.</w:t>
       </w:r>
@@ -3516,8 +3581,8 @@
       </w:pPr>
     </w:p>
     <w:p>
-      <w:bookmarkStart w:id="11" w:name="h.3rdcrjn" w:colFirst="0" w:colLast="0"/>
-      <w:bookmarkEnd w:id="11"/>
+      <w:bookmarkStart w:id="9" w:name="h.3rdcrjn" w:colFirst="0" w:colLast="0"/>
+      <w:bookmarkEnd w:id="9"/>
     </w:p>
     <w:p>
       <w:pPr>
@@ -3551,10 +3616,10 @@
       <w:r>
         <w:rPr>
           <w:noProof/>
-          <w:lang w:val="es-PE" w:eastAsia="es-PE"/>
+          <w:lang w:eastAsia="es-PE"/>
         </w:rPr>
         <w:drawing>
-          <wp:inline distT="0" distB="0" distL="0" distR="0">
+          <wp:inline distT="0" distB="0" distL="0" distR="0" wp14:anchorId="1CD3197B" wp14:editId="69854A1D">
             <wp:extent cx="6120130" cy="1182882"/>
             <wp:effectExtent l="0" t="0" r="0" b="0"/>
             <wp:docPr id="2" name="Imagen 2" descr="C:\Users\Fiorela\Desktop\GestiondeConfiguracion\Cronogramas\CGCS.png"/>
@@ -3571,7 +3636,7 @@
                     </pic:cNvPicPr>
                   </pic:nvPicPr>
                   <pic:blipFill>
-                    <a:blip r:embed="rId8" cstate="print">
+                    <a:blip r:embed="rId10" cstate="print">
                       <a:extLst>
                         <a:ext uri="{28A0092B-C50C-407E-A947-70E740481C1C}">
                           <a14:useLocalDpi xmlns:a14="http://schemas.microsoft.com/office/drawing/2010/main" val="0"/>
@@ -3605,8 +3670,8 @@
     </w:p>
     <w:p/>
     <w:p>
-      <w:bookmarkStart w:id="12" w:name="h.26in1rg" w:colFirst="0" w:colLast="0"/>
-      <w:bookmarkEnd w:id="12"/>
+      <w:bookmarkStart w:id="10" w:name="h.26in1rg" w:colFirst="0" w:colLast="0"/>
+      <w:bookmarkEnd w:id="10"/>
     </w:p>
     <w:p>
       <w:pPr>
@@ -3634,8 +3699,8 @@
           <w:tab w:val="right" w:pos="8504"/>
         </w:tabs>
       </w:pPr>
-      <w:bookmarkStart w:id="13" w:name="h.lnxbz9" w:colFirst="0" w:colLast="0"/>
-      <w:bookmarkEnd w:id="13"/>
+      <w:bookmarkStart w:id="11" w:name="h.lnxbz9" w:colFirst="0" w:colLast="0"/>
+      <w:bookmarkEnd w:id="11"/>
     </w:p>
     <w:p>
       <w:pPr>
@@ -3663,8 +3728,8 @@
         <w:ind w:left="284"/>
         <w:jc w:val="both"/>
       </w:pPr>
-      <w:bookmarkStart w:id="14" w:name="h.35nkun2" w:colFirst="0" w:colLast="0"/>
-      <w:bookmarkEnd w:id="14"/>
+      <w:bookmarkStart w:id="12" w:name="h.35nkun2" w:colFirst="0" w:colLast="0"/>
+      <w:bookmarkEnd w:id="12"/>
     </w:p>
     <w:p>
       <w:pPr>
@@ -3711,8 +3776,8 @@
         </w:tabs>
         <w:ind w:left="851" w:hanging="850"/>
       </w:pPr>
-      <w:bookmarkStart w:id="15" w:name="h.1ksv4uv" w:colFirst="0" w:colLast="0"/>
-      <w:bookmarkEnd w:id="15"/>
+      <w:bookmarkStart w:id="13" w:name="h.1ksv4uv" w:colFirst="0" w:colLast="0"/>
+      <w:bookmarkEnd w:id="13"/>
       <w:r>
         <w:rPr>
           <w:rFonts w:ascii="Verdana" w:eastAsia="Verdana" w:hAnsi="Verdana" w:cs="Verdana"/>
@@ -3745,8 +3810,8 @@
         </w:tabs>
         <w:jc w:val="both"/>
       </w:pPr>
-      <w:bookmarkStart w:id="16" w:name="h.44sinio" w:colFirst="0" w:colLast="0"/>
-      <w:bookmarkEnd w:id="16"/>
+      <w:bookmarkStart w:id="14" w:name="h.44sinio" w:colFirst="0" w:colLast="0"/>
+      <w:bookmarkEnd w:id="14"/>
     </w:p>
     <w:p>
       <w:pPr>
@@ -3784,8 +3849,8 @@
         </w:tabs>
         <w:ind w:left="851" w:hanging="850"/>
       </w:pPr>
-      <w:bookmarkStart w:id="17" w:name="h.2jxsxqh" w:colFirst="0" w:colLast="0"/>
-      <w:bookmarkEnd w:id="17"/>
+      <w:bookmarkStart w:id="15" w:name="h.2jxsxqh" w:colFirst="0" w:colLast="0"/>
+      <w:bookmarkEnd w:id="15"/>
       <w:r>
         <w:rPr>
           <w:rFonts w:ascii="Verdana" w:eastAsia="Verdana" w:hAnsi="Verdana" w:cs="Verdana"/>
@@ -3802,8 +3867,8 @@
         </w:tabs>
         <w:jc w:val="both"/>
       </w:pPr>
-      <w:bookmarkStart w:id="18" w:name="h.z337ya" w:colFirst="0" w:colLast="0"/>
-      <w:bookmarkEnd w:id="18"/>
+      <w:bookmarkStart w:id="16" w:name="h.z337ya" w:colFirst="0" w:colLast="0"/>
+      <w:bookmarkEnd w:id="16"/>
     </w:p>
     <w:p>
       <w:pPr>
@@ -3832,8 +3897,8 @@
         </w:tabs>
         <w:jc w:val="both"/>
       </w:pPr>
-      <w:bookmarkStart w:id="19" w:name="h.3j2qqm3" w:colFirst="0" w:colLast="0"/>
-      <w:bookmarkEnd w:id="19"/>
+      <w:bookmarkStart w:id="17" w:name="h.3j2qqm3" w:colFirst="0" w:colLast="0"/>
+      <w:bookmarkEnd w:id="17"/>
     </w:p>
     <w:p>
       <w:pPr>
@@ -3862,8 +3927,8 @@
         <w:ind w:left="709"/>
         <w:jc w:val="both"/>
       </w:pPr>
-      <w:bookmarkStart w:id="20" w:name="h.1y810tw" w:colFirst="0" w:colLast="0"/>
-      <w:bookmarkEnd w:id="20"/>
+      <w:bookmarkStart w:id="18" w:name="h.1y810tw" w:colFirst="0" w:colLast="0"/>
+      <w:bookmarkEnd w:id="18"/>
     </w:p>
     <w:p>
       <w:pPr>
@@ -3892,8 +3957,8 @@
         <w:ind w:left="709"/>
         <w:jc w:val="both"/>
       </w:pPr>
-      <w:bookmarkStart w:id="21" w:name="h.4i7ojhp" w:colFirst="0" w:colLast="0"/>
-      <w:bookmarkEnd w:id="21"/>
+      <w:bookmarkStart w:id="19" w:name="h.4i7ojhp" w:colFirst="0" w:colLast="0"/>
+      <w:bookmarkEnd w:id="19"/>
     </w:p>
     <w:p>
       <w:pPr>
@@ -3921,8 +3986,8 @@
         <w:ind w:left="709"/>
         <w:jc w:val="both"/>
       </w:pPr>
-      <w:bookmarkStart w:id="22" w:name="h.2xcytpi" w:colFirst="0" w:colLast="0"/>
-      <w:bookmarkEnd w:id="22"/>
+      <w:bookmarkStart w:id="20" w:name="h.2xcytpi" w:colFirst="0" w:colLast="0"/>
+      <w:bookmarkEnd w:id="20"/>
     </w:p>
     <w:p>
       <w:pPr>
@@ -3943,8 +4008,8 @@
       </w:r>
     </w:p>
     <w:p>
-      <w:bookmarkStart w:id="23" w:name="h.1ci93xb" w:colFirst="0" w:colLast="0"/>
-      <w:bookmarkEnd w:id="23"/>
+      <w:bookmarkStart w:id="21" w:name="h.1ci93xb" w:colFirst="0" w:colLast="0"/>
+      <w:bookmarkEnd w:id="21"/>
     </w:p>
     <w:p>
       <w:pPr>
@@ -3981,25 +4046,11 @@
       </w:r>
     </w:p>
     <w:p>
-      <w:pPr>
-        <w:tabs>
-          <w:tab w:val="center" w:pos="4320"/>
-          <w:tab w:val="right" w:pos="8640"/>
-        </w:tabs>
-        <w:jc w:val="both"/>
-      </w:pPr>
-    </w:p>
-    <w:p>
-      <w:pPr>
-        <w:tabs>
-          <w:tab w:val="left" w:pos="426"/>
-        </w:tabs>
-        <w:ind w:left="426"/>
-        <w:jc w:val="both"/>
-      </w:pPr>
+      <w:bookmarkStart w:id="22" w:name="_GoBack"/>
+      <w:bookmarkEnd w:id="22"/>
     </w:p>
     <w:sectPr>
-      <w:footerReference w:type="default" r:id="rId9"/>
+      <w:footerReference w:type="default" r:id="rId11"/>
       <w:pgSz w:w="11906" w:h="16838"/>
       <w:pgMar w:top="1134" w:right="1134" w:bottom="1134" w:left="1134" w:header="720" w:footer="720" w:gutter="0"/>
       <w:cols w:space="720"/>
@@ -4031,6 +4082,44 @@
 <w:ftr xmlns:wpc="http://schemas.microsoft.com/office/word/2010/wordprocessingCanvas" xmlns:mc="http://schemas.openxmlformats.org/markup-compatibility/2006" xmlns:o="urn:schemas-microsoft-com:office:office" xmlns:r="http://schemas.openxmlformats.org/officeDocument/2006/relationships" xmlns:m="http://schemas.openxmlformats.org/officeDocument/2006/math" xmlns:v="urn:schemas-microsoft-com:vml" xmlns:wp14="http://schemas.microsoft.com/office/word/2010/wordprocessingDrawing" xmlns:wp="http://schemas.openxmlformats.org/drawingml/2006/wordprocessingDrawing" xmlns:w10="urn:schemas-microsoft-com:office:word" xmlns:w="http://schemas.openxmlformats.org/wordprocessingml/2006/main" xmlns:w14="http://schemas.microsoft.com/office/word/2010/wordml" xmlns:w15="http://schemas.microsoft.com/office/word/2012/wordml" xmlns:wpg="http://schemas.microsoft.com/office/word/2010/wordprocessingGroup" xmlns:wpi="http://schemas.microsoft.com/office/word/2010/wordprocessingInk" xmlns:wne="http://schemas.microsoft.com/office/word/2006/wordml" xmlns:wps="http://schemas.microsoft.com/office/word/2010/wordprocessingShape" mc:Ignorable="w14 w15 wp14">
   <w:p>
     <w:pPr>
+      <w:pStyle w:val="Piedepgina"/>
+      <w:framePr w:wrap="around" w:vAnchor="text" w:hAnchor="margin" w:xAlign="right" w:y="1"/>
+      <w:rPr>
+        <w:rStyle w:val="Nmerodepgina"/>
+      </w:rPr>
+    </w:pPr>
+    <w:r>
+      <w:rPr>
+        <w:rStyle w:val="Nmerodepgina"/>
+      </w:rPr>
+      <w:fldChar w:fldCharType="begin"/>
+    </w:r>
+    <w:r>
+      <w:rPr>
+        <w:rStyle w:val="Nmerodepgina"/>
+      </w:rPr>
+      <w:instrText xml:space="preserve">PAGE  </w:instrText>
+    </w:r>
+    <w:r>
+      <w:rPr>
+        <w:rStyle w:val="Nmerodepgina"/>
+      </w:rPr>
+      <w:fldChar w:fldCharType="end"/>
+    </w:r>
+  </w:p>
+  <w:p>
+    <w:pPr>
+      <w:pStyle w:val="Piedepgina"/>
+      <w:ind w:right="360"/>
+    </w:pPr>
+  </w:p>
+</w:ftr>
+</file>
+
+<file path=word/footer2.xml><?xml version="1.0" encoding="utf-8"?>
+<w:ftr xmlns:wpc="http://schemas.microsoft.com/office/word/2010/wordprocessingCanvas" xmlns:mc="http://schemas.openxmlformats.org/markup-compatibility/2006" xmlns:o="urn:schemas-microsoft-com:office:office" xmlns:r="http://schemas.openxmlformats.org/officeDocument/2006/relationships" xmlns:m="http://schemas.openxmlformats.org/officeDocument/2006/math" xmlns:v="urn:schemas-microsoft-com:vml" xmlns:wp14="http://schemas.microsoft.com/office/word/2010/wordprocessingDrawing" xmlns:wp="http://schemas.openxmlformats.org/drawingml/2006/wordprocessingDrawing" xmlns:w10="urn:schemas-microsoft-com:office:word" xmlns:w="http://schemas.openxmlformats.org/wordprocessingml/2006/main" xmlns:w14="http://schemas.microsoft.com/office/word/2010/wordml" xmlns:w15="http://schemas.microsoft.com/office/word/2012/wordml" xmlns:wpg="http://schemas.microsoft.com/office/word/2010/wordprocessingGroup" xmlns:wpi="http://schemas.microsoft.com/office/word/2010/wordprocessingInk" xmlns:wne="http://schemas.microsoft.com/office/word/2006/wordml" xmlns:wps="http://schemas.microsoft.com/office/word/2010/wordprocessingShape" mc:Ignorable="w14 w15 wp14">
+  <w:p>
+    <w:pPr>
       <w:tabs>
         <w:tab w:val="center" w:pos="4252"/>
         <w:tab w:val="right" w:pos="8504"/>
@@ -4039,7 +4128,7 @@
     <w:r>
       <w:rPr>
         <w:noProof/>
-        <w:lang w:val="es-PE" w:eastAsia="es-PE"/>
+        <w:lang w:eastAsia="es-PE"/>
       </w:rPr>
       <w:drawing>
         <wp:inline distT="0" distB="0" distL="114300" distR="114300" wp14:anchorId="57E5C6F8" wp14:editId="250EFF32">
@@ -4119,7 +4208,7 @@
       <w:rPr>
         <w:noProof/>
       </w:rPr>
-      <w:t>5</w:t>
+      <w:t>4</w:t>
     </w:r>
     <w:r>
       <w:fldChar w:fldCharType="end"/>
@@ -4144,7 +4233,7 @@
       <w:rPr>
         <w:noProof/>
       </w:rPr>
-      <w:t>5</w:t>
+      <w:t>7</w:t>
     </w:r>
     <w:r>
       <w:fldChar w:fldCharType="end"/>
@@ -4170,6 +4259,65 @@
     </w:p>
   </w:footnote>
 </w:footnotes>
+</file>
+
+<file path=word/header1.xml><?xml version="1.0" encoding="utf-8"?>
+<w:hdr xmlns:wpc="http://schemas.microsoft.com/office/word/2010/wordprocessingCanvas" xmlns:mc="http://schemas.openxmlformats.org/markup-compatibility/2006" xmlns:o="urn:schemas-microsoft-com:office:office" xmlns:r="http://schemas.openxmlformats.org/officeDocument/2006/relationships" xmlns:m="http://schemas.openxmlformats.org/officeDocument/2006/math" xmlns:v="urn:schemas-microsoft-com:vml" xmlns:wp14="http://schemas.microsoft.com/office/word/2010/wordprocessingDrawing" xmlns:wp="http://schemas.openxmlformats.org/drawingml/2006/wordprocessingDrawing" xmlns:w10="urn:schemas-microsoft-com:office:word" xmlns:w="http://schemas.openxmlformats.org/wordprocessingml/2006/main" xmlns:w14="http://schemas.microsoft.com/office/word/2010/wordml" xmlns:w15="http://schemas.microsoft.com/office/word/2012/wordml" xmlns:wpg="http://schemas.microsoft.com/office/word/2010/wordprocessingGroup" xmlns:wpi="http://schemas.microsoft.com/office/word/2010/wordprocessingInk" xmlns:wne="http://schemas.microsoft.com/office/word/2006/wordml" xmlns:wps="http://schemas.microsoft.com/office/word/2010/wordprocessingShape" mc:Ignorable="w14 w15 wp14">
+  <w:p>
+    <w:pPr>
+      <w:rPr>
+        <w:sz w:val="24"/>
+      </w:rPr>
+    </w:pPr>
+  </w:p>
+  <w:p>
+    <w:pPr>
+      <w:pBdr>
+        <w:top w:val="single" w:sz="6" w:space="1" w:color="auto"/>
+      </w:pBdr>
+      <w:rPr>
+        <w:sz w:val="24"/>
+      </w:rPr>
+    </w:pPr>
+  </w:p>
+  <w:p>
+    <w:pPr>
+      <w:pBdr>
+        <w:bottom w:val="single" w:sz="6" w:space="1" w:color="auto"/>
+      </w:pBdr>
+      <w:jc w:val="right"/>
+      <w:rPr>
+        <w:rFonts w:ascii="Arial" w:hAnsi="Arial"/>
+        <w:b/>
+        <w:sz w:val="36"/>
+      </w:rPr>
+    </w:pPr>
+    <w:r>
+      <w:rPr>
+        <w:rFonts w:ascii="Arial" w:hAnsi="Arial"/>
+        <w:b/>
+        <w:sz w:val="36"/>
+      </w:rPr>
+      <w:t>FISIDEVELOPS</w:t>
+    </w:r>
+  </w:p>
+  <w:p>
+    <w:pPr>
+      <w:pBdr>
+        <w:bottom w:val="single" w:sz="6" w:space="1" w:color="auto"/>
+      </w:pBdr>
+      <w:jc w:val="right"/>
+      <w:rPr>
+        <w:sz w:val="24"/>
+      </w:rPr>
+    </w:pPr>
+  </w:p>
+  <w:p>
+    <w:pPr>
+      <w:pStyle w:val="Encabezado"/>
+    </w:pPr>
+  </w:p>
+</w:hdr>
 </file>
 
 <file path=word/numbering.xml><?xml version="1.0" encoding="utf-8"?>
@@ -5421,8 +5569,8 @@
     <w:lsdException w:name="Normal Indent" w:semiHidden="1" w:unhideWhenUsed="1"/>
     <w:lsdException w:name="footnote text" w:semiHidden="1" w:unhideWhenUsed="1"/>
     <w:lsdException w:name="annotation text" w:semiHidden="1" w:unhideWhenUsed="1"/>
-    <w:lsdException w:name="header" w:semiHidden="1" w:unhideWhenUsed="1"/>
-    <w:lsdException w:name="footer" w:semiHidden="1" w:unhideWhenUsed="1"/>
+    <w:lsdException w:name="header" w:semiHidden="1" w:uiPriority="0" w:unhideWhenUsed="1"/>
+    <w:lsdException w:name="footer" w:semiHidden="1" w:uiPriority="0" w:unhideWhenUsed="1"/>
     <w:lsdException w:name="index heading" w:semiHidden="1" w:unhideWhenUsed="1"/>
     <w:lsdException w:name="caption" w:semiHidden="1" w:uiPriority="35" w:unhideWhenUsed="1" w:qFormat="1"/>
     <w:lsdException w:name="table of figures" w:semiHidden="1" w:unhideWhenUsed="1"/>
@@ -5431,7 +5579,7 @@
     <w:lsdException w:name="footnote reference" w:semiHidden="1" w:unhideWhenUsed="1"/>
     <w:lsdException w:name="annotation reference" w:semiHidden="1" w:unhideWhenUsed="1"/>
     <w:lsdException w:name="line number" w:semiHidden="1" w:unhideWhenUsed="1"/>
-    <w:lsdException w:name="page number" w:semiHidden="1" w:unhideWhenUsed="1"/>
+    <w:lsdException w:name="page number" w:semiHidden="1" w:uiPriority="0" w:unhideWhenUsed="1"/>
     <w:lsdException w:name="endnote reference" w:semiHidden="1" w:unhideWhenUsed="1"/>
     <w:lsdException w:name="endnote text" w:semiHidden="1" w:unhideWhenUsed="1"/>
     <w:lsdException w:name="table of authorities" w:semiHidden="1" w:unhideWhenUsed="1"/>
@@ -5452,7 +5600,7 @@
     <w:lsdException w:name="List Number 3" w:semiHidden="1" w:unhideWhenUsed="1"/>
     <w:lsdException w:name="List Number 4" w:semiHidden="1" w:unhideWhenUsed="1"/>
     <w:lsdException w:name="List Number 5" w:semiHidden="1" w:unhideWhenUsed="1"/>
-    <w:lsdException w:name="Title" w:uiPriority="10" w:qFormat="1"/>
+    <w:lsdException w:name="Title" w:uiPriority="0" w:qFormat="1"/>
     <w:lsdException w:name="Closing" w:semiHidden="1" w:unhideWhenUsed="1"/>
     <w:lsdException w:name="Signature" w:semiHidden="1" w:unhideWhenUsed="1"/>
     <w:lsdException w:name="Default Paragraph Font" w:semiHidden="1" w:uiPriority="1" w:unhideWhenUsed="1"/>
@@ -5764,6 +5912,9 @@
   </w:latentStyles>
   <w:style w:type="paragraph" w:default="1" w:styleId="Normal">
     <w:name w:val="Normal"/>
+    <w:rPr>
+      <w:lang w:val="es-PE"/>
+    </w:rPr>
   </w:style>
   <w:style w:type="paragraph" w:styleId="Ttulo1">
     <w:name w:val="heading 1"/>
@@ -5902,6 +6053,7 @@
     <w:name w:val="Title"/>
     <w:basedOn w:val="Normal"/>
     <w:next w:val="Normal"/>
+    <w:qFormat/>
     <w:pPr>
       <w:keepNext/>
       <w:keepLines/>
@@ -5934,7 +6086,6 @@
     <w:name w:val="header"/>
     <w:basedOn w:val="Normal"/>
     <w:link w:val="EncabezadoCar"/>
-    <w:uiPriority w:val="99"/>
     <w:unhideWhenUsed/>
     <w:rsid w:val="005C1FF6"/>
     <w:pPr>
@@ -5955,7 +6106,6 @@
     <w:name w:val="footer"/>
     <w:basedOn w:val="Normal"/>
     <w:link w:val="PiedepginaCar"/>
-    <w:uiPriority w:val="99"/>
     <w:unhideWhenUsed/>
     <w:rsid w:val="005C1FF6"/>
     <w:pPr>
@@ -6024,8 +6174,118 @@
       <w:color w:val="auto"/>
       <w:sz w:val="24"/>
       <w:szCs w:val="24"/>
-      <w:lang w:val="es-PE" w:eastAsia="es-PE"/>
+      <w:lang w:eastAsia="es-PE"/>
     </w:rPr>
+  </w:style>
+  <w:style w:type="paragraph" w:styleId="TDC1">
+    <w:name w:val="toc 1"/>
+    <w:basedOn w:val="Normal"/>
+    <w:next w:val="Normal"/>
+    <w:uiPriority w:val="39"/>
+    <w:rsid w:val="007648F4"/>
+    <w:pPr>
+      <w:tabs>
+        <w:tab w:val="right" w:pos="9360"/>
+      </w:tabs>
+      <w:spacing w:before="240" w:after="60" w:line="240" w:lineRule="atLeast"/>
+      <w:ind w:right="720"/>
+    </w:pPr>
+    <w:rPr>
+      <w:color w:val="auto"/>
+      <w:lang w:val="en-US" w:eastAsia="en-US"/>
+    </w:rPr>
+  </w:style>
+  <w:style w:type="paragraph" w:styleId="TDC2">
+    <w:name w:val="toc 2"/>
+    <w:basedOn w:val="Normal"/>
+    <w:next w:val="Normal"/>
+    <w:uiPriority w:val="39"/>
+    <w:rsid w:val="007648F4"/>
+    <w:pPr>
+      <w:tabs>
+        <w:tab w:val="right" w:pos="9360"/>
+      </w:tabs>
+      <w:spacing w:line="240" w:lineRule="atLeast"/>
+      <w:ind w:left="432" w:right="720"/>
+    </w:pPr>
+    <w:rPr>
+      <w:color w:val="auto"/>
+      <w:lang w:val="en-US" w:eastAsia="en-US"/>
+    </w:rPr>
+  </w:style>
+  <w:style w:type="paragraph" w:styleId="TDC3">
+    <w:name w:val="toc 3"/>
+    <w:basedOn w:val="Normal"/>
+    <w:next w:val="Normal"/>
+    <w:uiPriority w:val="39"/>
+    <w:rsid w:val="007648F4"/>
+    <w:pPr>
+      <w:tabs>
+        <w:tab w:val="left" w:pos="1440"/>
+        <w:tab w:val="right" w:pos="9360"/>
+      </w:tabs>
+      <w:spacing w:line="240" w:lineRule="atLeast"/>
+      <w:ind w:left="864"/>
+    </w:pPr>
+    <w:rPr>
+      <w:color w:val="auto"/>
+      <w:lang w:val="en-US" w:eastAsia="en-US"/>
+    </w:rPr>
+  </w:style>
+  <w:style w:type="character" w:styleId="Nmerodepgina">
+    <w:name w:val="page number"/>
+    <w:basedOn w:val="Fuentedeprrafopredeter"/>
+    <w:semiHidden/>
+    <w:rsid w:val="007648F4"/>
+  </w:style>
+  <w:style w:type="paragraph" w:customStyle="1" w:styleId="Tabletext">
+    <w:name w:val="Tabletext"/>
+    <w:basedOn w:val="Normal"/>
+    <w:rsid w:val="007648F4"/>
+    <w:pPr>
+      <w:keepLines/>
+      <w:spacing w:after="120" w:line="240" w:lineRule="atLeast"/>
+    </w:pPr>
+    <w:rPr>
+      <w:color w:val="auto"/>
+      <w:lang w:val="en-US" w:eastAsia="en-US"/>
+    </w:rPr>
+  </w:style>
+  <w:style w:type="paragraph" w:customStyle="1" w:styleId="InfoBlue">
+    <w:name w:val="InfoBlue"/>
+    <w:basedOn w:val="Normal"/>
+    <w:next w:val="Textoindependiente"/>
+    <w:autoRedefine/>
+    <w:rsid w:val="007648F4"/>
+    <w:pPr>
+      <w:spacing w:after="120" w:line="240" w:lineRule="atLeast"/>
+      <w:ind w:left="720"/>
+    </w:pPr>
+    <w:rPr>
+      <w:i/>
+      <w:color w:val="0000FF"/>
+      <w:lang w:val="en-US" w:eastAsia="en-US"/>
+    </w:rPr>
+  </w:style>
+  <w:style w:type="paragraph" w:styleId="Textoindependiente">
+    <w:name w:val="Body Text"/>
+    <w:basedOn w:val="Normal"/>
+    <w:link w:val="TextoindependienteCar"/>
+    <w:uiPriority w:val="99"/>
+    <w:semiHidden/>
+    <w:unhideWhenUsed/>
+    <w:rsid w:val="007648F4"/>
+    <w:pPr>
+      <w:spacing w:after="120"/>
+    </w:pPr>
+  </w:style>
+  <w:style w:type="character" w:customStyle="1" w:styleId="TextoindependienteCar">
+    <w:name w:val="Texto independiente Car"/>
+    <w:basedOn w:val="Fuentedeprrafopredeter"/>
+    <w:link w:val="Textoindependiente"/>
+    <w:uiPriority w:val="99"/>
+    <w:semiHidden/>
+    <w:rsid w:val="007648F4"/>
   </w:style>
 </w:styles>
 </file>

</xml_diff>

<commit_message>
Edicion de plan de gestion de configuracion
Modificacion de Responsabilidades de SCM
</commit_message>
<xml_diff>
--- a/SCM/SSEL-PGCS.docx
+++ b/SCM/SSEL-PGCS.docx
@@ -370,6 +370,7 @@
           <w:docPartUnique/>
         </w:docPartObj>
       </w:sdtPr>
+      <w:sdtEndPr/>
       <w:sdtContent>
         <w:p>
           <w:pPr>
@@ -2453,25 +2454,7 @@
           <w:color w:val="222222"/>
           <w:shd w:val="clear" w:color="auto" w:fill="FFFFFF"/>
         </w:rPr>
-        <w:t xml:space="preserve">●        Construcción de </w:t>
-      </w:r>
-      <w:proofErr w:type="spellStart"/>
-      <w:r>
-        <w:rPr>
-          <w:rFonts w:ascii="Arial" w:hAnsi="Arial" w:cs="Arial"/>
-          <w:color w:val="222222"/>
-          <w:shd w:val="clear" w:color="auto" w:fill="FFFFFF"/>
-        </w:rPr>
-        <w:t>releases</w:t>
-      </w:r>
-      <w:proofErr w:type="spellEnd"/>
-      <w:r>
-        <w:rPr>
-          <w:rFonts w:ascii="Arial" w:hAnsi="Arial" w:cs="Arial"/>
-          <w:color w:val="222222"/>
-          <w:shd w:val="clear" w:color="auto" w:fill="FFFFFF"/>
-        </w:rPr>
-        <w:t xml:space="preserve"> de productos.</w:t>
+        <w:t>●        Construcción de releases de productos.</w:t>
       </w:r>
       <w:r>
         <w:rPr>
@@ -2900,7 +2883,6 @@
       <w:r>
         <w:rPr>
           <w:noProof/>
-          <w:lang w:val="es-MX" w:eastAsia="es-MX"/>
         </w:rPr>
         <w:lastRenderedPageBreak/>
         <w:drawing>
@@ -2992,6 +2974,7 @@
         </w:rPr>
       </w:pPr>
       <w:bookmarkStart w:id="15" w:name="_Toc386639294"/>
+      <w:bookmarkStart w:id="16" w:name="_GoBack"/>
       <w:r>
         <w:rPr>
           <w:rFonts w:ascii="Verdana" w:eastAsia="Verdana" w:hAnsi="Verdana"/>
@@ -3007,7 +2990,8 @@
           <w:tab w:val="left" w:pos="567"/>
         </w:tabs>
       </w:pPr>
-      <w:bookmarkStart w:id="16" w:name="h.2s8eyo1" w:colFirst="0" w:colLast="0"/>
+      <w:bookmarkStart w:id="17" w:name="h.2s8eyo1" w:colFirst="0" w:colLast="0"/>
+      <w:bookmarkEnd w:id="17"/>
       <w:bookmarkEnd w:id="16"/>
     </w:p>
     <w:tbl>
@@ -3871,19 +3855,11 @@
                 <w:rFonts w:ascii="Verdana" w:hAnsi="Verdana" w:cs="Arial"/>
               </w:rPr>
             </w:pPr>
-            <w:proofErr w:type="spellStart"/>
             <w:r>
               <w:rPr>
                 <w:rFonts w:ascii="Verdana" w:hAnsi="Verdana" w:cs="Arial"/>
               </w:rPr>
-              <w:t>Leonidas</w:t>
-            </w:r>
-            <w:proofErr w:type="spellEnd"/>
-            <w:r>
-              <w:rPr>
-                <w:rFonts w:ascii="Verdana" w:hAnsi="Verdana" w:cs="Arial"/>
-              </w:rPr>
-              <w:t xml:space="preserve"> Muñoz</w:t>
+              <w:t>Leonidas Muñoz</w:t>
             </w:r>
           </w:p>
           <w:p>
@@ -3987,7 +3963,7 @@
           <w:sz w:val="20"/>
         </w:rPr>
       </w:pPr>
-      <w:bookmarkStart w:id="17" w:name="_Toc386639295"/>
+      <w:bookmarkStart w:id="18" w:name="_Toc386639295"/>
       <w:r>
         <w:rPr>
           <w:rFonts w:ascii="Verdana" w:eastAsia="Verdana" w:hAnsi="Verdana"/>
@@ -3996,7 +3972,7 @@
         <w:lastRenderedPageBreak/>
         <w:t>Políticas, Directrices y procedimientos</w:t>
       </w:r>
-      <w:bookmarkEnd w:id="17"/>
+      <w:bookmarkEnd w:id="18"/>
     </w:p>
     <w:p/>
     <w:p>
@@ -4074,8 +4050,8 @@
       </w:r>
     </w:p>
     <w:p>
-      <w:bookmarkStart w:id="18" w:name="h.17dp8vu" w:colFirst="0" w:colLast="0"/>
-      <w:bookmarkEnd w:id="18"/>
+      <w:bookmarkStart w:id="19" w:name="h.17dp8vu" w:colFirst="0" w:colLast="0"/>
+      <w:bookmarkEnd w:id="19"/>
     </w:p>
     <w:p>
       <w:pPr>
@@ -4089,7 +4065,7 @@
           <w:sz w:val="20"/>
         </w:rPr>
       </w:pPr>
-      <w:bookmarkStart w:id="19" w:name="_Toc386639296"/>
+      <w:bookmarkStart w:id="20" w:name="_Toc386639296"/>
       <w:r>
         <w:rPr>
           <w:rFonts w:ascii="Verdana" w:eastAsia="Verdana" w:hAnsi="Verdana"/>
@@ -4097,7 +4073,7 @@
         </w:rPr>
         <w:t>Herramientas, entorno e Infraestructura</w:t>
       </w:r>
-      <w:bookmarkEnd w:id="19"/>
+      <w:bookmarkEnd w:id="20"/>
     </w:p>
     <w:p>
       <w:pPr>
@@ -4128,7 +4104,6 @@
           <w:szCs w:val="20"/>
         </w:rPr>
       </w:pPr>
-      <w:proofErr w:type="spellStart"/>
       <w:r>
         <w:rPr>
           <w:rFonts w:ascii="Verdana" w:hAnsi="Verdana"/>
@@ -4140,7 +4115,6 @@
         </w:rPr>
         <w:t>Git</w:t>
       </w:r>
-      <w:proofErr w:type="spellEnd"/>
       <w:r>
         <w:rPr>
           <w:rFonts w:ascii="Verdana" w:hAnsi="Verdana"/>
@@ -4238,46 +4212,14 @@
           <w:rFonts w:ascii="Verdana" w:hAnsi="Verdana"/>
           <w:lang w:val="es-PE" w:eastAsia="es-PE"/>
         </w:rPr>
-        <w:t xml:space="preserve"> de </w:t>
+        <w:t xml:space="preserve"> de Git que la diferencia con</w:t>
       </w:r>
-      <w:proofErr w:type="spellStart"/>
       <w:r>
         <w:rPr>
           <w:rFonts w:ascii="Verdana" w:hAnsi="Verdana"/>
           <w:lang w:val="es-PE" w:eastAsia="es-PE"/>
         </w:rPr>
-        <w:t>Git</w:t>
-      </w:r>
-      <w:proofErr w:type="spellEnd"/>
-      <w:r>
-        <w:rPr>
-          <w:rFonts w:ascii="Verdana" w:hAnsi="Verdana"/>
-          <w:lang w:val="es-PE" w:eastAsia="es-PE"/>
-        </w:rPr>
-        <w:t xml:space="preserve"> que la diferencia con</w:t>
-      </w:r>
-      <w:r>
-        <w:rPr>
-          <w:rFonts w:ascii="Verdana" w:hAnsi="Verdana"/>
-          <w:lang w:val="es-PE" w:eastAsia="es-PE"/>
-        </w:rPr>
-        <w:t xml:space="preserve"> otros </w:t>
-      </w:r>
-      <w:proofErr w:type="spellStart"/>
-      <w:r>
-        <w:rPr>
-          <w:rFonts w:ascii="Verdana" w:hAnsi="Verdana"/>
-          <w:lang w:val="es-PE" w:eastAsia="es-PE"/>
-        </w:rPr>
-        <w:t>SVCs</w:t>
-      </w:r>
-      <w:proofErr w:type="spellEnd"/>
-      <w:r>
-        <w:rPr>
-          <w:rFonts w:ascii="Verdana" w:hAnsi="Verdana"/>
-          <w:lang w:val="es-PE" w:eastAsia="es-PE"/>
-        </w:rPr>
-        <w:t>, es como maneja los</w:t>
+        <w:t xml:space="preserve"> otros SVCs, es como maneja los</w:t>
       </w:r>
       <w:r>
         <w:rPr>
@@ -4326,17 +4268,8 @@
           <w:rFonts w:ascii="Verdana" w:hAnsi="Verdana"/>
           <w:lang w:val="es-PE" w:eastAsia="es-PE"/>
         </w:rPr>
-        <w:t xml:space="preserve">, </w:t>
+        <w:t>, Git</w:t>
       </w:r>
-      <w:proofErr w:type="spellStart"/>
-      <w:r>
-        <w:rPr>
-          <w:rFonts w:ascii="Verdana" w:hAnsi="Verdana"/>
-          <w:lang w:val="es-PE" w:eastAsia="es-PE"/>
-        </w:rPr>
-        <w:t>Git</w:t>
-      </w:r>
-      <w:proofErr w:type="spellEnd"/>
       <w:r>
         <w:rPr>
           <w:rFonts w:ascii="Verdana" w:hAnsi="Verdana"/>
@@ -4349,23 +4282,7 @@
           <w:rFonts w:ascii="Verdana" w:hAnsi="Verdana"/>
           <w:lang w:val="es-PE" w:eastAsia="es-PE"/>
         </w:rPr>
-        <w:t>guarda una “foto” (</w:t>
-      </w:r>
-      <w:proofErr w:type="spellStart"/>
-      <w:r>
-        <w:rPr>
-          <w:rFonts w:ascii="Verdana" w:hAnsi="Verdana"/>
-          <w:lang w:val="es-PE" w:eastAsia="es-PE"/>
-        </w:rPr>
-        <w:t>snapshot</w:t>
-      </w:r>
-      <w:proofErr w:type="spellEnd"/>
-      <w:r>
-        <w:rPr>
-          <w:rFonts w:ascii="Verdana" w:hAnsi="Verdana"/>
-          <w:lang w:val="es-PE" w:eastAsia="es-PE"/>
-        </w:rPr>
-        <w:t>) del estado de cada archivo en un momento concreto. Si uno</w:t>
+        <w:t>guarda una “foto” (snapshot) del estado de cada archivo en un momento concreto. Si uno</w:t>
       </w:r>
       <w:r>
         <w:rPr>
@@ -4420,23 +4337,7 @@
           <w:rFonts w:ascii="Verdana" w:hAnsi="Verdana"/>
           <w:lang w:val="es-PE" w:eastAsia="es-PE"/>
         </w:rPr>
-        <w:t xml:space="preserve">La segunda es la eficiencia. </w:t>
-      </w:r>
-      <w:proofErr w:type="spellStart"/>
-      <w:r>
-        <w:rPr>
-          <w:rFonts w:ascii="Verdana" w:hAnsi="Verdana"/>
-          <w:lang w:val="es-PE" w:eastAsia="es-PE"/>
-        </w:rPr>
-        <w:t>Git</w:t>
-      </w:r>
-      <w:proofErr w:type="spellEnd"/>
-      <w:r>
-        <w:rPr>
-          <w:rFonts w:ascii="Verdana" w:hAnsi="Verdana"/>
-          <w:lang w:val="es-PE" w:eastAsia="es-PE"/>
-        </w:rPr>
-        <w:t xml:space="preserve"> se basa en que cada desarrollador almacena una copia completa del repositorio en su </w:t>
+        <w:t xml:space="preserve">La segunda es la eficiencia. Git se basa en que cada desarrollador almacena una copia completa del repositorio en su </w:t>
       </w:r>
       <w:r>
         <w:rPr>
@@ -4508,78 +4409,20 @@
           <w:lang w:val="es-PE" w:eastAsia="es-PE"/>
         </w:rPr>
       </w:pPr>
-      <w:proofErr w:type="spellStart"/>
       <w:r>
         <w:rPr>
           <w:rFonts w:ascii="Verdana" w:hAnsi="Verdana"/>
           <w:b/>
           <w:lang w:val="es-PE" w:eastAsia="es-PE"/>
         </w:rPr>
-        <w:t>GitHub</w:t>
-      </w:r>
-      <w:proofErr w:type="spellEnd"/>
-      <w:r>
-        <w:rPr>
-          <w:rFonts w:ascii="Verdana" w:hAnsi="Verdana"/>
-          <w:b/>
-          <w:lang w:val="es-PE" w:eastAsia="es-PE"/>
-        </w:rPr>
-        <w:t>:</w:t>
+        <w:t>GitHub:</w:t>
       </w:r>
       <w:r>
         <w:rPr>
           <w:rFonts w:ascii="Verdana" w:hAnsi="Verdana"/>
           <w:lang w:val="es-PE" w:eastAsia="es-PE"/>
         </w:rPr>
-        <w:t xml:space="preserve"> Es un </w:t>
-      </w:r>
-      <w:proofErr w:type="spellStart"/>
-      <w:r>
-        <w:rPr>
-          <w:rFonts w:ascii="Verdana" w:hAnsi="Verdana"/>
-          <w:lang w:val="es-PE" w:eastAsia="es-PE"/>
-        </w:rPr>
-        <w:t>hosting</w:t>
-      </w:r>
-      <w:proofErr w:type="spellEnd"/>
-      <w:r>
-        <w:rPr>
-          <w:rFonts w:ascii="Verdana" w:hAnsi="Verdana"/>
-          <w:lang w:val="es-PE" w:eastAsia="es-PE"/>
-        </w:rPr>
-        <w:t xml:space="preserve"> online para repositorios que utiliza </w:t>
-      </w:r>
-      <w:proofErr w:type="spellStart"/>
-      <w:r>
-        <w:rPr>
-          <w:rFonts w:ascii="Verdana" w:hAnsi="Verdana"/>
-          <w:lang w:val="es-PE" w:eastAsia="es-PE"/>
-        </w:rPr>
-        <w:t>Git</w:t>
-      </w:r>
-      <w:proofErr w:type="spellEnd"/>
-      <w:r>
-        <w:rPr>
-          <w:rFonts w:ascii="Verdana" w:hAnsi="Verdana"/>
-          <w:lang w:val="es-PE" w:eastAsia="es-PE"/>
-        </w:rPr>
-        <w:t xml:space="preserve"> para el mantenimiento y versionado del código fuente, añadiendo una serie de servicios extras para la gestión del proyecto y del código fuente. La parte gratuita de este </w:t>
-      </w:r>
-      <w:proofErr w:type="spellStart"/>
-      <w:r>
-        <w:rPr>
-          <w:rFonts w:ascii="Verdana" w:hAnsi="Verdana"/>
-          <w:lang w:val="es-PE" w:eastAsia="es-PE"/>
-        </w:rPr>
-        <w:t>hosting</w:t>
-      </w:r>
-      <w:proofErr w:type="spellEnd"/>
-      <w:r>
-        <w:rPr>
-          <w:rFonts w:ascii="Verdana" w:hAnsi="Verdana"/>
-          <w:lang w:val="es-PE" w:eastAsia="es-PE"/>
-        </w:rPr>
-        <w:t xml:space="preserve"> permite alojar código en repo</w:t>
+        <w:t xml:space="preserve"> Es un hosting online para repositorios que utiliza Git para el mantenimiento y versionado del código fuente, añadiendo una serie de servicios extras para la gestión del proyecto y del código fuente. La parte gratuita de este hosting permite alojar código en repo</w:t>
       </w:r>
       <w:r>
         <w:rPr>
@@ -4597,8 +4440,8 @@
       </w:pPr>
     </w:p>
     <w:p>
-      <w:bookmarkStart w:id="20" w:name="h.3rdcrjn" w:colFirst="0" w:colLast="0"/>
-      <w:bookmarkEnd w:id="20"/>
+      <w:bookmarkStart w:id="21" w:name="h.3rdcrjn" w:colFirst="0" w:colLast="0"/>
+      <w:bookmarkEnd w:id="21"/>
     </w:p>
     <w:p/>
     <w:p/>
@@ -4637,7 +4480,7 @@
           <w:sz w:val="20"/>
         </w:rPr>
       </w:pPr>
-      <w:bookmarkStart w:id="21" w:name="_Toc386639297"/>
+      <w:bookmarkStart w:id="22" w:name="_Toc386639297"/>
       <w:r>
         <w:rPr>
           <w:rFonts w:ascii="Verdana" w:eastAsia="Verdana" w:hAnsi="Verdana"/>
@@ -4653,7 +4496,7 @@
         </w:rPr>
         <w:t>alendario o cronograma</w:t>
       </w:r>
-      <w:bookmarkEnd w:id="21"/>
+      <w:bookmarkEnd w:id="22"/>
     </w:p>
     <w:p>
       <w:pPr>
@@ -4680,7 +4523,6 @@
       <w:r>
         <w:rPr>
           <w:noProof/>
-          <w:lang w:val="es-MX" w:eastAsia="es-MX"/>
         </w:rPr>
         <w:drawing>
           <wp:inline distT="0" distB="0" distL="0" distR="0" wp14:anchorId="6055F9CF" wp14:editId="5D5D7468">
@@ -4737,8 +4579,8 @@
     </w:p>
     <w:p/>
     <w:p>
-      <w:bookmarkStart w:id="22" w:name="h.26in1rg" w:colFirst="0" w:colLast="0"/>
-      <w:bookmarkEnd w:id="22"/>
+      <w:bookmarkStart w:id="23" w:name="h.26in1rg" w:colFirst="0" w:colLast="0"/>
+      <w:bookmarkEnd w:id="23"/>
     </w:p>
     <w:p/>
     <w:p/>
@@ -4776,7 +4618,7 @@
           <w:szCs w:val="22"/>
         </w:rPr>
       </w:pPr>
-      <w:bookmarkStart w:id="23" w:name="_Toc386639298"/>
+      <w:bookmarkStart w:id="24" w:name="_Toc386639298"/>
       <w:r>
         <w:rPr>
           <w:rFonts w:ascii="Verdana" w:eastAsia="Verdana" w:hAnsi="Verdana"/>
@@ -4793,9 +4635,9 @@
         </w:rPr>
         <w:t>ctividades de la Gestión de Configuración del Software (SCM)</w:t>
       </w:r>
-      <w:bookmarkStart w:id="24" w:name="h.lnxbz9" w:colFirst="0" w:colLast="0"/>
-      <w:bookmarkEnd w:id="23"/>
+      <w:bookmarkStart w:id="25" w:name="h.lnxbz9" w:colFirst="0" w:colLast="0"/>
       <w:bookmarkEnd w:id="24"/>
+      <w:bookmarkEnd w:id="25"/>
     </w:p>
     <w:p>
       <w:pPr>
@@ -4863,7 +4705,7 @@
           <w:sz w:val="20"/>
         </w:rPr>
       </w:pPr>
-      <w:bookmarkStart w:id="25" w:name="_Toc386639299"/>
+      <w:bookmarkStart w:id="26" w:name="_Toc386639299"/>
       <w:r>
         <w:rPr>
           <w:rFonts w:ascii="Verdana" w:eastAsia="Verdana" w:hAnsi="Verdana"/>
@@ -4871,7 +4713,7 @@
         </w:rPr>
         <w:t>Identificación de la configuración</w:t>
       </w:r>
-      <w:bookmarkEnd w:id="25"/>
+      <w:bookmarkEnd w:id="26"/>
     </w:p>
     <w:p>
       <w:pPr>
@@ -4881,8 +4723,8 @@
         <w:ind w:left="284"/>
         <w:jc w:val="both"/>
       </w:pPr>
-      <w:bookmarkStart w:id="26" w:name="h.35nkun2" w:colFirst="0" w:colLast="0"/>
-      <w:bookmarkEnd w:id="26"/>
+      <w:bookmarkStart w:id="27" w:name="h.35nkun2" w:colFirst="0" w:colLast="0"/>
+      <w:bookmarkEnd w:id="27"/>
     </w:p>
     <w:p>
       <w:pPr>
@@ -4896,7 +4738,7 @@
           <w:sz w:val="20"/>
         </w:rPr>
       </w:pPr>
-      <w:bookmarkStart w:id="27" w:name="_Toc386639300"/>
+      <w:bookmarkStart w:id="28" w:name="_Toc386639300"/>
       <w:r>
         <w:rPr>
           <w:rFonts w:ascii="Verdana" w:eastAsia="Verdana" w:hAnsi="Verdana"/>
@@ -4904,7 +4746,7 @@
         </w:rPr>
         <w:t>Identificación de los ítems de configuración</w:t>
       </w:r>
-      <w:bookmarkEnd w:id="27"/>
+      <w:bookmarkEnd w:id="28"/>
     </w:p>
     <w:p>
       <w:pPr>
@@ -6814,10 +6656,10 @@
           <w:vanish/>
         </w:rPr>
       </w:pPr>
-      <w:bookmarkStart w:id="28" w:name="h.1ksv4uv" w:colFirst="0" w:colLast="0"/>
-      <w:bookmarkStart w:id="29" w:name="_Toc386639301"/>
-      <w:bookmarkEnd w:id="28"/>
+      <w:bookmarkStart w:id="29" w:name="h.1ksv4uv" w:colFirst="0" w:colLast="0"/>
+      <w:bookmarkStart w:id="30" w:name="_Toc386639301"/>
       <w:bookmarkEnd w:id="29"/>
+      <w:bookmarkEnd w:id="30"/>
     </w:p>
     <w:p>
       <w:pPr>
@@ -6835,7 +6677,7 @@
           <w:sz w:val="20"/>
         </w:rPr>
       </w:pPr>
-      <w:bookmarkStart w:id="30" w:name="_Toc386639302"/>
+      <w:bookmarkStart w:id="31" w:name="_Toc386639302"/>
       <w:r>
         <w:rPr>
           <w:rFonts w:ascii="Verdana" w:eastAsia="Verdana" w:hAnsi="Verdana"/>
@@ -6857,7 +6699,7 @@
         </w:rPr>
         <w:t xml:space="preserve"> (Nomenclatura)</w:t>
       </w:r>
-      <w:bookmarkEnd w:id="30"/>
+      <w:bookmarkEnd w:id="31"/>
     </w:p>
     <w:p>
       <w:pPr>
@@ -7310,7 +7152,7 @@
           <w:sz w:val="20"/>
         </w:rPr>
       </w:pPr>
-      <w:bookmarkStart w:id="31" w:name="_Toc386639303"/>
+      <w:bookmarkStart w:id="32" w:name="_Toc386639303"/>
       <w:r>
         <w:rPr>
           <w:rFonts w:ascii="Verdana" w:eastAsia="Verdana" w:hAnsi="Verdana"/>
@@ -7332,7 +7174,7 @@
         </w:rPr>
         <w:t xml:space="preserve"> con nomenclatura</w:t>
       </w:r>
-      <w:bookmarkEnd w:id="31"/>
+      <w:bookmarkEnd w:id="32"/>
     </w:p>
     <w:p>
       <w:pPr>
@@ -9008,8 +8850,8 @@
         </w:tabs>
         <w:jc w:val="both"/>
       </w:pPr>
-      <w:bookmarkStart w:id="32" w:name="h.44sinio" w:colFirst="0" w:colLast="0"/>
-      <w:bookmarkEnd w:id="32"/>
+      <w:bookmarkStart w:id="33" w:name="h.44sinio" w:colFirst="0" w:colLast="0"/>
+      <w:bookmarkEnd w:id="33"/>
     </w:p>
     <w:p>
       <w:pPr>
@@ -9098,23 +8940,7 @@
           <w:rFonts w:ascii="Verdana" w:hAnsi="Verdana"/>
           <w:b/>
         </w:rPr>
-        <w:t xml:space="preserve">Definición de </w:t>
-      </w:r>
-      <w:proofErr w:type="gramStart"/>
-      <w:r>
-        <w:rPr>
-          <w:rFonts w:ascii="Verdana" w:hAnsi="Verdana"/>
-          <w:b/>
-        </w:rPr>
-        <w:t>la líneas</w:t>
-      </w:r>
-      <w:proofErr w:type="gramEnd"/>
-      <w:r>
-        <w:rPr>
-          <w:rFonts w:ascii="Verdana" w:hAnsi="Verdana"/>
-          <w:b/>
-        </w:rPr>
-        <w:t xml:space="preserve"> Bases </w:t>
+        <w:t xml:space="preserve">Definición de la líneas Bases </w:t>
       </w:r>
     </w:p>
     <w:p>
@@ -9162,23 +8988,13 @@
                 <w:szCs w:val="18"/>
               </w:rPr>
             </w:pPr>
-            <w:proofErr w:type="spellStart"/>
             <w:r>
               <w:rPr>
                 <w:rFonts w:ascii="Verdana" w:hAnsi="Verdana"/>
                 <w:sz w:val="18"/>
                 <w:szCs w:val="18"/>
               </w:rPr>
-              <w:t>Linea</w:t>
-            </w:r>
-            <w:proofErr w:type="spellEnd"/>
-            <w:r>
-              <w:rPr>
-                <w:rFonts w:ascii="Verdana" w:hAnsi="Verdana"/>
-                <w:sz w:val="18"/>
-                <w:szCs w:val="18"/>
-              </w:rPr>
-              <w:t xml:space="preserve"> Base</w:t>
+              <w:t>Linea Base</w:t>
             </w:r>
           </w:p>
         </w:tc>
@@ -9259,23 +9075,13 @@
                 <w:szCs w:val="18"/>
               </w:rPr>
             </w:pPr>
-            <w:proofErr w:type="spellStart"/>
             <w:r>
               <w:rPr>
                 <w:rFonts w:ascii="Verdana" w:hAnsi="Verdana"/>
                 <w:sz w:val="18"/>
                 <w:szCs w:val="18"/>
               </w:rPr>
-              <w:t>Linea</w:t>
-            </w:r>
-            <w:proofErr w:type="spellEnd"/>
-            <w:r>
-              <w:rPr>
-                <w:rFonts w:ascii="Verdana" w:hAnsi="Verdana"/>
-                <w:sz w:val="18"/>
-                <w:szCs w:val="18"/>
-              </w:rPr>
-              <w:t xml:space="preserve"> Base del Sistema</w:t>
+              <w:t>Linea Base del Sistema</w:t>
             </w:r>
           </w:p>
         </w:tc>
@@ -9467,23 +9273,13 @@
                 <w:szCs w:val="18"/>
               </w:rPr>
             </w:pPr>
-            <w:proofErr w:type="spellStart"/>
             <w:r>
               <w:rPr>
                 <w:rFonts w:ascii="Verdana" w:hAnsi="Verdana"/>
                 <w:sz w:val="18"/>
                 <w:szCs w:val="18"/>
               </w:rPr>
-              <w:t>Linea</w:t>
-            </w:r>
-            <w:proofErr w:type="spellEnd"/>
-            <w:r>
-              <w:rPr>
-                <w:rFonts w:ascii="Verdana" w:hAnsi="Verdana"/>
-                <w:sz w:val="18"/>
-                <w:szCs w:val="18"/>
-              </w:rPr>
-              <w:t xml:space="preserve"> Base </w:t>
+              <w:t xml:space="preserve">Linea Base </w:t>
             </w:r>
             <w:r>
               <w:rPr>
@@ -9629,23 +9425,13 @@
                 <w:szCs w:val="18"/>
               </w:rPr>
             </w:pPr>
-            <w:proofErr w:type="spellStart"/>
             <w:r>
               <w:rPr>
                 <w:rFonts w:ascii="Verdana" w:hAnsi="Verdana"/>
                 <w:sz w:val="18"/>
                 <w:szCs w:val="18"/>
               </w:rPr>
-              <w:t>Linea</w:t>
-            </w:r>
-            <w:proofErr w:type="spellEnd"/>
-            <w:r>
-              <w:rPr>
-                <w:rFonts w:ascii="Verdana" w:hAnsi="Verdana"/>
-                <w:sz w:val="18"/>
-                <w:szCs w:val="18"/>
-              </w:rPr>
-              <w:t xml:space="preserve"> Base de Diseño</w:t>
+              <w:t>Linea Base de Diseño</w:t>
             </w:r>
           </w:p>
         </w:tc>
@@ -9772,23 +9558,13 @@
                 <w:szCs w:val="18"/>
               </w:rPr>
             </w:pPr>
-            <w:proofErr w:type="spellStart"/>
             <w:r>
               <w:rPr>
                 <w:rFonts w:ascii="Verdana" w:hAnsi="Verdana"/>
                 <w:sz w:val="18"/>
                 <w:szCs w:val="18"/>
               </w:rPr>
-              <w:t>Linea</w:t>
-            </w:r>
-            <w:proofErr w:type="spellEnd"/>
-            <w:r>
-              <w:rPr>
-                <w:rFonts w:ascii="Verdana" w:hAnsi="Verdana"/>
-                <w:sz w:val="18"/>
-                <w:szCs w:val="18"/>
-              </w:rPr>
-              <w:t xml:space="preserve"> Base de Producto</w:t>
+              <w:t>Linea Base de Producto</w:t>
             </w:r>
           </w:p>
         </w:tc>
@@ -9932,23 +9708,13 @@
                 <w:szCs w:val="18"/>
               </w:rPr>
             </w:pPr>
-            <w:proofErr w:type="spellStart"/>
             <w:r>
               <w:rPr>
                 <w:rFonts w:ascii="Verdana" w:hAnsi="Verdana"/>
                 <w:sz w:val="18"/>
                 <w:szCs w:val="18"/>
               </w:rPr>
-              <w:t>Linea</w:t>
-            </w:r>
-            <w:proofErr w:type="spellEnd"/>
-            <w:r>
-              <w:rPr>
-                <w:rFonts w:ascii="Verdana" w:hAnsi="Verdana"/>
-                <w:sz w:val="18"/>
-                <w:szCs w:val="18"/>
-              </w:rPr>
-              <w:t xml:space="preserve"> Base Operativa</w:t>
+              <w:t>Linea Base Operativa</w:t>
             </w:r>
           </w:p>
         </w:tc>
@@ -10166,16 +9932,7 @@
           <w:rFonts w:ascii="Verdana" w:hAnsi="Verdana"/>
           <w:b/>
         </w:rPr>
-        <w:t xml:space="preserve"> </w:t>
-      </w:r>
-      <w:bookmarkStart w:id="33" w:name="_GoBack"/>
-      <w:bookmarkEnd w:id="33"/>
-      <w:r>
-        <w:rPr>
-          <w:rFonts w:ascii="Verdana" w:hAnsi="Verdana"/>
-          <w:b/>
-        </w:rPr>
-        <w:t>Estructura de las librerías</w:t>
+        <w:t xml:space="preserve"> Estructura de las librerías</w:t>
       </w:r>
     </w:p>
     <w:p>
@@ -10228,7 +9985,6 @@
       <w:r>
         <w:rPr>
           <w:noProof/>
-          <w:lang w:val="es-MX" w:eastAsia="es-MX"/>
         </w:rPr>
         <w:drawing>
           <wp:inline distT="0" distB="0" distL="0" distR="0" wp14:anchorId="65479D6F" wp14:editId="076F9B7F">
@@ -10512,19 +10268,11 @@
           <w:rFonts w:ascii="Verdana" w:hAnsi="Verdana"/>
         </w:rPr>
       </w:pPr>
-      <w:proofErr w:type="spellStart"/>
       <w:r>
         <w:rPr>
           <w:rFonts w:ascii="Verdana" w:hAnsi="Verdana"/>
         </w:rPr>
-        <w:t>Recepcionar</w:t>
-      </w:r>
-      <w:proofErr w:type="spellEnd"/>
-      <w:r>
-        <w:rPr>
-          <w:rFonts w:ascii="Verdana" w:hAnsi="Verdana"/>
-        </w:rPr>
-        <w:t xml:space="preserve"> las solicitudes de cambio y evaluarlas.</w:t>
+        <w:t>Recepcionar las solicitudes de cambio y evaluarlas.</w:t>
       </w:r>
     </w:p>
     <w:p>
@@ -11363,25 +11111,7 @@
                 <w:sz w:val="20"/>
                 <w:szCs w:val="20"/>
               </w:rPr>
-              <w:t xml:space="preserve">Representantes de los </w:t>
-            </w:r>
-            <w:proofErr w:type="spellStart"/>
-            <w:r>
-              <w:rPr>
-                <w:rFonts w:ascii="Verdana" w:hAnsi="Verdana"/>
-                <w:sz w:val="20"/>
-                <w:szCs w:val="20"/>
-              </w:rPr>
-              <w:t>GPI’s</w:t>
-            </w:r>
-            <w:proofErr w:type="spellEnd"/>
-            <w:r>
-              <w:rPr>
-                <w:rFonts w:ascii="Verdana" w:hAnsi="Verdana"/>
-                <w:sz w:val="20"/>
-                <w:szCs w:val="20"/>
-              </w:rPr>
-              <w:t xml:space="preserve"> afectados</w:t>
+              <w:t>Representantes de los GPI’s afectados</w:t>
             </w:r>
           </w:p>
         </w:tc>
@@ -11677,39 +11407,7 @@
                 <w:rFonts w:ascii="Verdana" w:hAnsi="Verdana"/>
                 <w:lang w:val="en-US"/>
               </w:rPr>
-              <w:t>&lt;</w:t>
-            </w:r>
-            <w:proofErr w:type="spellStart"/>
-            <w:r>
-              <w:rPr>
-                <w:rFonts w:ascii="Verdana" w:hAnsi="Verdana"/>
-                <w:lang w:val="en-US"/>
-              </w:rPr>
-              <w:t>Problema</w:t>
-            </w:r>
-            <w:proofErr w:type="spellEnd"/>
-            <w:r>
-              <w:rPr>
-                <w:rFonts w:ascii="Verdana" w:hAnsi="Verdana"/>
-                <w:lang w:val="en-US"/>
-              </w:rPr>
-              <w:t xml:space="preserve"> del </w:t>
-            </w:r>
-            <w:proofErr w:type="spellStart"/>
-            <w:r>
-              <w:rPr>
-                <w:rFonts w:ascii="Verdana" w:hAnsi="Verdana"/>
-                <w:lang w:val="en-US"/>
-              </w:rPr>
-              <w:t>proyecto</w:t>
-            </w:r>
-            <w:proofErr w:type="spellEnd"/>
-            <w:r>
-              <w:rPr>
-                <w:rFonts w:ascii="Verdana" w:hAnsi="Verdana"/>
-                <w:lang w:val="en-US"/>
-              </w:rPr>
-              <w:t>&gt;</w:t>
+              <w:t>&lt;Problema del proyecto&gt;</w:t>
             </w:r>
           </w:p>
         </w:tc>
@@ -11844,39 +11542,7 @@
                 <w:rFonts w:ascii="Verdana" w:hAnsi="Verdana"/>
                 <w:lang w:val="en-US"/>
               </w:rPr>
-              <w:t>&lt;</w:t>
-            </w:r>
-            <w:proofErr w:type="spellStart"/>
-            <w:r>
-              <w:rPr>
-                <w:rFonts w:ascii="Verdana" w:hAnsi="Verdana"/>
-                <w:lang w:val="en-US"/>
-              </w:rPr>
-              <w:t>Efectos</w:t>
-            </w:r>
-            <w:proofErr w:type="spellEnd"/>
-            <w:r>
-              <w:rPr>
-                <w:rFonts w:ascii="Verdana" w:hAnsi="Verdana"/>
-                <w:lang w:val="en-US"/>
-              </w:rPr>
-              <w:t xml:space="preserve"> del </w:t>
-            </w:r>
-            <w:proofErr w:type="spellStart"/>
-            <w:r>
-              <w:rPr>
-                <w:rFonts w:ascii="Verdana" w:hAnsi="Verdana"/>
-                <w:lang w:val="en-US"/>
-              </w:rPr>
-              <w:t>cambio</w:t>
-            </w:r>
-            <w:proofErr w:type="spellEnd"/>
-            <w:r>
-              <w:rPr>
-                <w:rFonts w:ascii="Verdana" w:hAnsi="Verdana"/>
-                <w:lang w:val="en-US"/>
-              </w:rPr>
-              <w:t>&gt;</w:t>
+              <w:t>&lt;Efectos del cambio&gt;</w:t>
             </w:r>
           </w:p>
         </w:tc>
@@ -12112,11 +11778,6 @@
         </w:rPr>
         <w:t>Ejemplos de solicitud de cambio.</w:t>
       </w:r>
-    </w:p>
-    <w:p>
-      <w:pPr>
-        <w:pStyle w:val="Prrafodelista"/>
-      </w:pPr>
     </w:p>
     <w:p>
       <w:pPr>
@@ -12178,31 +11839,14 @@
             <w:pPr>
               <w:rPr>
                 <w:rFonts w:ascii="Verdana" w:hAnsi="Verdana"/>
-              </w:rPr>
-            </w:pPr>
-            <w:r>
-              <w:rPr>
-                <w:rFonts w:ascii="Verdana" w:hAnsi="Verdana"/>
-              </w:rPr>
-              <w:t>0001</w:t>
-            </w:r>
-            <w:r>
-              <w:rPr>
-                <w:rFonts w:ascii="Verdana" w:hAnsi="Verdana"/>
-              </w:rPr>
-              <w:t xml:space="preserve">- Mejora en </w:t>
-            </w:r>
-            <w:r>
-              <w:rPr>
-                <w:rFonts w:ascii="Verdana" w:hAnsi="Verdana"/>
-              </w:rPr>
-              <w:t>módulo</w:t>
-            </w:r>
-            <w:r>
-              <w:rPr>
-                <w:rFonts w:ascii="Verdana" w:hAnsi="Verdana"/>
-              </w:rPr>
-              <w:t xml:space="preserve"> de subasta</w:t>
+                <w:lang w:val="es-PE"/>
+              </w:rPr>
+            </w:pPr>
+            <w:r>
+              <w:rPr>
+                <w:rFonts w:ascii="Verdana" w:hAnsi="Verdana"/>
+              </w:rPr>
+              <w:t>0001- Mejora la interfaz cuenta de usuario</w:t>
             </w:r>
           </w:p>
         </w:tc>
@@ -12246,7 +11890,7 @@
               <w:rPr>
                 <w:rFonts w:ascii="Verdana" w:hAnsi="Verdana"/>
               </w:rPr>
-              <w:t>Sistema de Subastas en Línea</w:t>
+              <w:t>Sistema de subastas en Línea</w:t>
             </w:r>
           </w:p>
         </w:tc>
@@ -12290,7 +11934,7 @@
               <w:rPr>
                 <w:rFonts w:ascii="Verdana" w:hAnsi="Verdana"/>
               </w:rPr>
-              <w:t>Se detectó una mala actualización en la subasta de productos</w:t>
+              <w:t>Los clientes necesitan información detallada de los productos que están subastando.</w:t>
             </w:r>
           </w:p>
         </w:tc>
@@ -12316,7 +11960,7 @@
                 <w:rFonts w:ascii="Verdana" w:hAnsi="Verdana"/>
                 <w:b/>
               </w:rPr>
-              <w:t>Descripción detallada del cambio solicitado</w:t>
+              <w:t>Descripción detallada del cambio</w:t>
             </w:r>
           </w:p>
         </w:tc>
@@ -12334,20 +11978,7 @@
               <w:rPr>
                 <w:rFonts w:ascii="Verdana" w:hAnsi="Verdana"/>
               </w:rPr>
-              <w:t>Será reestructurado de la siguiente forma:</w:t>
-            </w:r>
-          </w:p>
-          <w:p>
-            <w:pPr>
-              <w:rPr>
-                <w:rFonts w:ascii="Verdana" w:hAnsi="Verdana"/>
-              </w:rPr>
-            </w:pPr>
-            <w:r>
-              <w:rPr>
-                <w:rFonts w:ascii="Verdana" w:hAnsi="Verdana"/>
-              </w:rPr>
-              <w:t>Se implementará una mejora en el módulo de subasta.</w:t>
+              <w:t>Se necesita mejorar la interfaz de la cuenta del usuario adicionando información detallada de las subastas hechas en tiempo real o ya culminadas.</w:t>
             </w:r>
           </w:p>
         </w:tc>
@@ -12391,19 +12022,7 @@
               <w:rPr>
                 <w:rFonts w:ascii="Verdana" w:hAnsi="Verdana"/>
               </w:rPr>
-              <w:t xml:space="preserve">Cliente necesita saber que subastas se han </w:t>
-            </w:r>
-            <w:r>
-              <w:rPr>
-                <w:rFonts w:ascii="Verdana" w:hAnsi="Verdana"/>
-              </w:rPr>
-              <w:t>r</w:t>
-            </w:r>
-            <w:r>
-              <w:rPr>
-                <w:rFonts w:ascii="Verdana" w:hAnsi="Verdana"/>
-              </w:rPr>
-              <w:t>ealizado en tiempo real, sin fallas.</w:t>
+              <w:t>El cambio solicitado es aumentar el número de usuarios en las subastas.</w:t>
             </w:r>
           </w:p>
         </w:tc>
@@ -12447,7 +12066,20 @@
               <w:rPr>
                 <w:rFonts w:ascii="Verdana" w:hAnsi="Verdana"/>
               </w:rPr>
-              <w:t>En corto plazo. 2 semanas</w:t>
+              <w:t>Impacto  en la experiencia del usuario.</w:t>
+            </w:r>
+          </w:p>
+          <w:p>
+            <w:pPr>
+              <w:rPr>
+                <w:rFonts w:ascii="Verdana" w:hAnsi="Verdana"/>
+              </w:rPr>
+            </w:pPr>
+            <w:r>
+              <w:rPr>
+                <w:rFonts w:ascii="Verdana" w:hAnsi="Verdana"/>
+              </w:rPr>
+              <w:t>Impacto en diseño y desarrollo.</w:t>
             </w:r>
           </w:p>
         </w:tc>
@@ -12487,12 +12119,6 @@
                 <w:rFonts w:ascii="Verdana" w:hAnsi="Verdana"/>
               </w:rPr>
             </w:pPr>
-            <w:r>
-              <w:rPr>
-                <w:rFonts w:ascii="Verdana" w:hAnsi="Verdana"/>
-              </w:rPr>
-              <w:t>Ninguna</w:t>
-            </w:r>
           </w:p>
         </w:tc>
       </w:tr>
@@ -12531,11 +12157,18 @@
                 <w:rFonts w:ascii="Verdana" w:hAnsi="Verdana"/>
               </w:rPr>
             </w:pPr>
-            <w:r>
-              <w:rPr>
-                <w:rFonts w:ascii="Verdana" w:hAnsi="Verdana"/>
-              </w:rPr>
-              <w:t>29 de Abril 2014</w:t>
+          </w:p>
+          <w:p>
+            <w:pPr>
+              <w:rPr>
+                <w:rFonts w:ascii="Verdana" w:hAnsi="Verdana"/>
+              </w:rPr>
+            </w:pPr>
+            <w:r>
+              <w:rPr>
+                <w:rFonts w:ascii="Verdana" w:hAnsi="Verdana"/>
+              </w:rPr>
+              <w:t>30/04/2014</w:t>
             </w:r>
           </w:p>
         </w:tc>
@@ -12579,7 +12212,7 @@
               <w:rPr>
                 <w:rFonts w:ascii="Verdana" w:hAnsi="Verdana"/>
               </w:rPr>
-              <w:t>Analista de Sistemas</w:t>
+              <w:t>Comité del gestión de cambios</w:t>
             </w:r>
           </w:p>
         </w:tc>
@@ -12699,13 +12332,14 @@
             <w:pPr>
               <w:rPr>
                 <w:rFonts w:ascii="Verdana" w:hAnsi="Verdana"/>
-              </w:rPr>
-            </w:pPr>
-            <w:r>
-              <w:rPr>
-                <w:rFonts w:ascii="Verdana" w:hAnsi="Verdana"/>
-              </w:rPr>
-              <w:t>0002 – Mejora en rendimiento</w:t>
+                <w:lang w:val="es-PE"/>
+              </w:rPr>
+            </w:pPr>
+            <w:r>
+              <w:rPr>
+                <w:rFonts w:ascii="Verdana" w:hAnsi="Verdana"/>
+              </w:rPr>
+              <w:t>0002- Agregar notificación a cuenta de usuario</w:t>
             </w:r>
           </w:p>
         </w:tc>
@@ -12749,7 +12383,7 @@
               <w:rPr>
                 <w:rFonts w:ascii="Verdana" w:hAnsi="Verdana"/>
               </w:rPr>
-              <w:t>Sistema de Subastas en Línea</w:t>
+              <w:t>Sistema de subastas en Línea</w:t>
             </w:r>
           </w:p>
         </w:tc>
@@ -12793,7 +12427,19 @@
               <w:rPr>
                 <w:rFonts w:ascii="Verdana" w:hAnsi="Verdana"/>
               </w:rPr>
-              <w:t>Se detectó un colapso en el sistema por cantidad de usuarios en tiempo real.</w:t>
+              <w:t xml:space="preserve">Los clientes necesitan información </w:t>
+            </w:r>
+            <w:r>
+              <w:rPr>
+                <w:rFonts w:ascii="Verdana" w:hAnsi="Verdana"/>
+              </w:rPr>
+              <w:t>días antes de que la subasta está por finalizar</w:t>
+            </w:r>
+            <w:r>
+              <w:rPr>
+                <w:rFonts w:ascii="Verdana" w:hAnsi="Verdana"/>
+              </w:rPr>
+              <w:t>.</w:t>
             </w:r>
           </w:p>
         </w:tc>
@@ -12819,7 +12465,7 @@
                 <w:rFonts w:ascii="Verdana" w:hAnsi="Verdana"/>
                 <w:b/>
               </w:rPr>
-              <w:t>Descripción detallada del cambio solicitado</w:t>
+              <w:t>Descripción detallada del cambio</w:t>
             </w:r>
           </w:p>
         </w:tc>
@@ -12837,34 +12483,7 @@
               <w:rPr>
                 <w:rFonts w:ascii="Verdana" w:hAnsi="Verdana"/>
               </w:rPr>
-              <w:t>Será reestructurado de la siguiente forma:</w:t>
-            </w:r>
-          </w:p>
-          <w:p>
-            <w:pPr>
-              <w:rPr>
-                <w:rFonts w:ascii="Verdana" w:hAnsi="Verdana"/>
-              </w:rPr>
-            </w:pPr>
-            <w:r>
-              <w:rPr>
-                <w:rFonts w:ascii="Verdana" w:hAnsi="Verdana"/>
-              </w:rPr>
-              <w:t xml:space="preserve">Se ampliará las peticiones en el </w:t>
-            </w:r>
-            <w:proofErr w:type="spellStart"/>
-            <w:r>
-              <w:rPr>
-                <w:rFonts w:ascii="Verdana" w:hAnsi="Verdana"/>
-              </w:rPr>
-              <w:t>hosting</w:t>
-            </w:r>
-            <w:proofErr w:type="spellEnd"/>
-            <w:r>
-              <w:rPr>
-                <w:rFonts w:ascii="Verdana" w:hAnsi="Verdana"/>
-              </w:rPr>
-              <w:t xml:space="preserve"> actual.</w:t>
+              <w:t>Se adicionará una notificación para avisar 3  días a la cuenta del usuario antes de que el producto finalice la fecha de subasta, así el cliente podrá estar atento a las próximas subastas de otros usuarios.</w:t>
             </w:r>
           </w:p>
         </w:tc>
@@ -12908,7 +12527,7 @@
               <w:rPr>
                 <w:rFonts w:ascii="Verdana" w:hAnsi="Verdana"/>
               </w:rPr>
-              <w:t>Página a veces colapsa por cantidad de usuarios, este genera pérdidas remunerativas.</w:t>
+              <w:t>El cambio solicitado es pues hay subastas actualmente que finalizan sin que el cliente se percate de ello por motivos que se le olvida la fecha de fin cuando un producto es subastado.</w:t>
             </w:r>
           </w:p>
         </w:tc>
@@ -12952,7 +12571,20 @@
               <w:rPr>
                 <w:rFonts w:ascii="Verdana" w:hAnsi="Verdana"/>
               </w:rPr>
-              <w:t>En corto plazo. 1 semana.</w:t>
+              <w:t>Impacto  en la experiencia del usuario.</w:t>
+            </w:r>
+          </w:p>
+          <w:p>
+            <w:pPr>
+              <w:rPr>
+                <w:rFonts w:ascii="Verdana" w:hAnsi="Verdana"/>
+              </w:rPr>
+            </w:pPr>
+            <w:r>
+              <w:rPr>
+                <w:rFonts w:ascii="Verdana" w:hAnsi="Verdana"/>
+              </w:rPr>
+              <w:t>Impacto en diseño y desarrollo.</w:t>
             </w:r>
           </w:p>
         </w:tc>
@@ -12992,12 +12624,6 @@
                 <w:rFonts w:ascii="Verdana" w:hAnsi="Verdana"/>
               </w:rPr>
             </w:pPr>
-            <w:r>
-              <w:rPr>
-                <w:rFonts w:ascii="Verdana" w:hAnsi="Verdana"/>
-              </w:rPr>
-              <w:t>Ninguna</w:t>
-            </w:r>
           </w:p>
         </w:tc>
       </w:tr>
@@ -13036,11 +12662,18 @@
                 <w:rFonts w:ascii="Verdana" w:hAnsi="Verdana"/>
               </w:rPr>
             </w:pPr>
-            <w:r>
-              <w:rPr>
-                <w:rFonts w:ascii="Verdana" w:hAnsi="Verdana"/>
-              </w:rPr>
-              <w:t>29 de Abril 2014</w:t>
+          </w:p>
+          <w:p>
+            <w:pPr>
+              <w:rPr>
+                <w:rFonts w:ascii="Verdana" w:hAnsi="Verdana"/>
+              </w:rPr>
+            </w:pPr>
+            <w:r>
+              <w:rPr>
+                <w:rFonts w:ascii="Verdana" w:hAnsi="Verdana"/>
+              </w:rPr>
+              <w:t>30/04/2014</w:t>
             </w:r>
           </w:p>
         </w:tc>
@@ -13084,7 +12717,7 @@
               <w:rPr>
                 <w:rFonts w:ascii="Verdana" w:hAnsi="Verdana"/>
               </w:rPr>
-              <w:t>Jefe de Calidad</w:t>
+              <w:t>Comité del gestión de cambios</w:t>
             </w:r>
           </w:p>
         </w:tc>
@@ -13142,6 +12775,9 @@
     <w:p>
       <w:pPr>
         <w:pStyle w:val="Prrafodelista"/>
+        <w:tabs>
+          <w:tab w:val="left" w:pos="567"/>
+        </w:tabs>
       </w:pPr>
     </w:p>
     <w:p>
@@ -13154,56 +12790,12 @@
     </w:p>
     <w:p>
       <w:pPr>
-        <w:pStyle w:val="Prrafodelista"/>
-        <w:tabs>
-          <w:tab w:val="left" w:pos="567"/>
-        </w:tabs>
-      </w:pPr>
-    </w:p>
-    <w:p>
-      <w:pPr>
-        <w:pStyle w:val="Prrafodelista"/>
-        <w:tabs>
-          <w:tab w:val="left" w:pos="567"/>
-        </w:tabs>
-      </w:pPr>
-    </w:p>
-    <w:p>
-      <w:pPr>
-        <w:tabs>
-          <w:tab w:val="left" w:pos="709"/>
-        </w:tabs>
-        <w:ind w:left="709"/>
-        <w:jc w:val="both"/>
-      </w:pPr>
-      <w:bookmarkStart w:id="34" w:name="h.2jxsxqh" w:colFirst="0" w:colLast="0"/>
-      <w:bookmarkEnd w:id="34"/>
-    </w:p>
-    <w:p>
-      <w:pPr>
-        <w:tabs>
-          <w:tab w:val="left" w:pos="426"/>
-        </w:tabs>
-        <w:ind w:left="426"/>
-        <w:jc w:val="both"/>
-      </w:pPr>
-    </w:p>
-    <w:p>
-      <w:pPr>
-        <w:tabs>
-          <w:tab w:val="left" w:pos="426"/>
-        </w:tabs>
-        <w:ind w:left="426"/>
-        <w:jc w:val="both"/>
-      </w:pPr>
-    </w:p>
-    <w:p>
-      <w:pPr>
-        <w:pStyle w:val="Prrafodelista"/>
         <w:tabs>
           <w:tab w:val="left" w:pos="-850"/>
         </w:tabs>
       </w:pPr>
+      <w:bookmarkStart w:id="34" w:name="h.2jxsxqh" w:colFirst="0" w:colLast="0"/>
+      <w:bookmarkEnd w:id="34"/>
     </w:p>
     <w:p>
       <w:pPr>
@@ -13654,23 +13246,7 @@
                 <w:rFonts w:ascii="Verdana" w:hAnsi="Verdana"/>
                 <w:lang w:val="es-PE"/>
               </w:rPr>
-              <w:t xml:space="preserve">Afectará a los archivos </w:t>
-            </w:r>
-            <w:proofErr w:type="gramStart"/>
-            <w:r>
-              <w:rPr>
-                <w:rFonts w:ascii="Verdana" w:hAnsi="Verdana"/>
-                <w:lang w:val="es-PE"/>
-              </w:rPr>
-              <w:t>fuente pertenecientes</w:t>
-            </w:r>
-            <w:proofErr w:type="gramEnd"/>
-            <w:r>
-              <w:rPr>
-                <w:rFonts w:ascii="Verdana" w:hAnsi="Verdana"/>
-                <w:lang w:val="es-PE"/>
-              </w:rPr>
-              <w:t xml:space="preserve"> al </w:t>
+              <w:t xml:space="preserve">Afectará a los archivos fuente pertenecientes al </w:t>
             </w:r>
             <w:r>
               <w:rPr>
@@ -13864,19 +13440,11 @@
                 <w:rFonts w:ascii="Verdana" w:hAnsi="Verdana"/>
               </w:rPr>
             </w:pPr>
-            <w:proofErr w:type="spellStart"/>
-            <w:r>
-              <w:rPr>
-                <w:rFonts w:ascii="Verdana" w:hAnsi="Verdana"/>
-              </w:rPr>
-              <w:t>Leonidas</w:t>
-            </w:r>
-            <w:proofErr w:type="spellEnd"/>
-            <w:r>
-              <w:rPr>
-                <w:rFonts w:ascii="Verdana" w:hAnsi="Verdana"/>
-              </w:rPr>
-              <w:t xml:space="preserve"> Muñoz, Jorge Delgado</w:t>
+            <w:r>
+              <w:rPr>
+                <w:rFonts w:ascii="Verdana" w:hAnsi="Verdana"/>
+              </w:rPr>
+              <w:t>Leonidas Muñoz, Jorge Delgado</w:t>
             </w:r>
           </w:p>
         </w:tc>
@@ -14393,19 +13961,11 @@
                 <w:rFonts w:ascii="Verdana" w:hAnsi="Verdana"/>
               </w:rPr>
             </w:pPr>
-            <w:proofErr w:type="spellStart"/>
-            <w:r>
-              <w:rPr>
-                <w:rFonts w:ascii="Verdana" w:hAnsi="Verdana"/>
-              </w:rPr>
-              <w:t>Leonidas</w:t>
-            </w:r>
-            <w:proofErr w:type="spellEnd"/>
-            <w:r>
-              <w:rPr>
-                <w:rFonts w:ascii="Verdana" w:hAnsi="Verdana"/>
-              </w:rPr>
-              <w:t xml:space="preserve"> Muñoz, Jorge Delgado</w:t>
+            <w:r>
+              <w:rPr>
+                <w:rFonts w:ascii="Verdana" w:hAnsi="Verdana"/>
+              </w:rPr>
+              <w:t>Leonidas Muñoz, Jorge Delgado</w:t>
             </w:r>
           </w:p>
         </w:tc>
@@ -14544,7 +14104,6 @@
                 <w:rFonts w:ascii="Verdana" w:hAnsi="Verdana"/>
                 <w:b/>
               </w:rPr>
-              <w:lastRenderedPageBreak/>
               <w:t>Proyecto</w:t>
             </w:r>
           </w:p>
@@ -14601,73 +14160,14 @@
             <w:pPr>
               <w:rPr>
                 <w:rFonts w:ascii="Verdana" w:hAnsi="Verdana"/>
-                <w:lang w:val="en-US"/>
-              </w:rPr>
-            </w:pPr>
-            <w:r>
-              <w:rPr>
-                <w:rFonts w:ascii="Verdana" w:hAnsi="Verdana"/>
-                <w:lang w:val="en-US"/>
-              </w:rPr>
-              <w:t xml:space="preserve">El </w:t>
-            </w:r>
-            <w:proofErr w:type="spellStart"/>
-            <w:r>
-              <w:rPr>
-                <w:rFonts w:ascii="Verdana" w:hAnsi="Verdana"/>
-                <w:lang w:val="en-US"/>
-              </w:rPr>
-              <w:t>sistema</w:t>
-            </w:r>
-            <w:proofErr w:type="spellEnd"/>
-            <w:r>
-              <w:rPr>
-                <w:rFonts w:ascii="Verdana" w:hAnsi="Verdana"/>
-                <w:lang w:val="en-US"/>
-              </w:rPr>
-              <w:t xml:space="preserve"> </w:t>
-            </w:r>
-            <w:proofErr w:type="spellStart"/>
-            <w:r>
-              <w:rPr>
-                <w:rFonts w:ascii="Verdana" w:hAnsi="Verdana"/>
-                <w:lang w:val="en-US"/>
-              </w:rPr>
-              <w:t>tiene</w:t>
-            </w:r>
-            <w:proofErr w:type="spellEnd"/>
-            <w:r>
-              <w:rPr>
-                <w:rFonts w:ascii="Verdana" w:hAnsi="Verdana"/>
-                <w:lang w:val="en-US"/>
-              </w:rPr>
-              <w:t xml:space="preserve"> </w:t>
-            </w:r>
-            <w:proofErr w:type="spellStart"/>
-            <w:r>
-              <w:rPr>
-                <w:rFonts w:ascii="Verdana" w:hAnsi="Verdana"/>
-                <w:lang w:val="en-US"/>
-              </w:rPr>
-              <w:t>pocas</w:t>
-            </w:r>
-            <w:proofErr w:type="spellEnd"/>
-            <w:r>
-              <w:rPr>
-                <w:rFonts w:ascii="Verdana" w:hAnsi="Verdana"/>
-                <w:lang w:val="en-US"/>
-              </w:rPr>
-              <w:t xml:space="preserve"> </w:t>
-            </w:r>
-            <w:proofErr w:type="spellStart"/>
-            <w:r>
-              <w:rPr>
-                <w:rFonts w:ascii="Verdana" w:hAnsi="Verdana"/>
-                <w:lang w:val="en-US"/>
-              </w:rPr>
-              <w:t>visitas</w:t>
-            </w:r>
-            <w:proofErr w:type="spellEnd"/>
+              </w:rPr>
+            </w:pPr>
+            <w:r>
+              <w:rPr>
+                <w:rFonts w:ascii="Verdana" w:hAnsi="Verdana"/>
+              </w:rPr>
+              <w:t>El sistema tiene pocas visitas</w:t>
+            </w:r>
           </w:p>
         </w:tc>
       </w:tr>
@@ -14692,7 +14192,15 @@
                 <w:rFonts w:ascii="Verdana" w:hAnsi="Verdana"/>
                 <w:b/>
               </w:rPr>
-              <w:t>Descripción detallada del cambio</w:t>
+              <w:t xml:space="preserve">Descripción detallada del </w:t>
+            </w:r>
+            <w:r>
+              <w:rPr>
+                <w:rFonts w:ascii="Verdana" w:hAnsi="Verdana"/>
+                <w:b/>
+              </w:rPr>
+              <w:lastRenderedPageBreak/>
+              <w:t>cambio</w:t>
             </w:r>
           </w:p>
         </w:tc>
@@ -14710,7 +14218,15 @@
               <w:rPr>
                 <w:rFonts w:ascii="Verdana" w:hAnsi="Verdana"/>
               </w:rPr>
-              <w:t xml:space="preserve">Se necesita implementar un formulario de encuesta para los postores y dueños del producto a subastar. </w:t>
+              <w:lastRenderedPageBreak/>
+              <w:t xml:space="preserve">Se necesita implementar un formulario de encuesta para los postores y dueños del </w:t>
+            </w:r>
+            <w:r>
+              <w:rPr>
+                <w:rFonts w:ascii="Verdana" w:hAnsi="Verdana"/>
+              </w:rPr>
+              <w:lastRenderedPageBreak/>
+              <w:t xml:space="preserve">producto a subastar. </w:t>
             </w:r>
           </w:p>
           <w:p>
@@ -14808,6 +14324,7 @@
                 <w:rFonts w:ascii="Verdana" w:hAnsi="Verdana"/>
                 <w:b/>
               </w:rPr>
+              <w:lastRenderedPageBreak/>
               <w:t>Razón por la que se solicita el cambio</w:t>
             </w:r>
           </w:p>
@@ -14864,99 +14381,27 @@
             <w:pPr>
               <w:rPr>
                 <w:rFonts w:ascii="Verdana" w:hAnsi="Verdana"/>
-                <w:lang w:val="en-US"/>
-              </w:rPr>
-            </w:pPr>
-            <w:proofErr w:type="spellStart"/>
-            <w:r>
-              <w:rPr>
-                <w:rFonts w:ascii="Verdana" w:hAnsi="Verdana"/>
-                <w:lang w:val="en-US"/>
-              </w:rPr>
-              <w:t>Impacto</w:t>
-            </w:r>
-            <w:proofErr w:type="spellEnd"/>
-            <w:r>
-              <w:rPr>
-                <w:rFonts w:ascii="Verdana" w:hAnsi="Verdana"/>
-                <w:lang w:val="en-US"/>
-              </w:rPr>
-              <w:t xml:space="preserve"> en la </w:t>
-            </w:r>
-            <w:proofErr w:type="spellStart"/>
-            <w:r>
-              <w:rPr>
-                <w:rFonts w:ascii="Verdana" w:hAnsi="Verdana"/>
-                <w:lang w:val="en-US"/>
-              </w:rPr>
-              <w:t>experiencia</w:t>
-            </w:r>
-            <w:proofErr w:type="spellEnd"/>
-            <w:r>
-              <w:rPr>
-                <w:rFonts w:ascii="Verdana" w:hAnsi="Verdana"/>
-                <w:lang w:val="en-US"/>
-              </w:rPr>
-              <w:t xml:space="preserve"> del </w:t>
-            </w:r>
-            <w:proofErr w:type="spellStart"/>
-            <w:r>
-              <w:rPr>
-                <w:rFonts w:ascii="Verdana" w:hAnsi="Verdana"/>
-                <w:lang w:val="en-US"/>
-              </w:rPr>
-              <w:t>usuario</w:t>
-            </w:r>
-            <w:proofErr w:type="spellEnd"/>
-          </w:p>
-          <w:p>
-            <w:pPr>
-              <w:rPr>
-                <w:rFonts w:ascii="Verdana" w:hAnsi="Verdana"/>
-                <w:lang w:val="en-US"/>
-              </w:rPr>
-            </w:pPr>
-            <w:proofErr w:type="spellStart"/>
-            <w:r>
-              <w:rPr>
-                <w:rFonts w:ascii="Verdana" w:hAnsi="Verdana"/>
-                <w:lang w:val="en-US"/>
-              </w:rPr>
-              <w:t>Impacto</w:t>
-            </w:r>
-            <w:proofErr w:type="spellEnd"/>
-            <w:r>
-              <w:rPr>
-                <w:rFonts w:ascii="Verdana" w:hAnsi="Verdana"/>
-                <w:lang w:val="en-US"/>
-              </w:rPr>
-              <w:t xml:space="preserve"> en el </w:t>
-            </w:r>
-            <w:proofErr w:type="spellStart"/>
-            <w:r>
-              <w:rPr>
-                <w:rFonts w:ascii="Verdana" w:hAnsi="Verdana"/>
-                <w:lang w:val="en-US"/>
-              </w:rPr>
-              <w:t>diseño</w:t>
-            </w:r>
-            <w:proofErr w:type="spellEnd"/>
-            <w:r>
-              <w:rPr>
-                <w:rFonts w:ascii="Verdana" w:hAnsi="Verdana"/>
-                <w:lang w:val="en-US"/>
-              </w:rPr>
-              <w:t xml:space="preserve"> y </w:t>
-            </w:r>
-            <w:proofErr w:type="spellStart"/>
-            <w:r>
-              <w:rPr>
-                <w:rFonts w:ascii="Verdana" w:hAnsi="Verdana"/>
-                <w:lang w:val="en-US"/>
-              </w:rPr>
-              <w:t>desarrollo</w:t>
-            </w:r>
-            <w:proofErr w:type="spellEnd"/>
+              </w:rPr>
+            </w:pPr>
+            <w:r>
+              <w:rPr>
+                <w:rFonts w:ascii="Verdana" w:hAnsi="Verdana"/>
+              </w:rPr>
+              <w:t>Impacto en la experiencia del usuario</w:t>
+            </w:r>
+          </w:p>
+          <w:p>
+            <w:pPr>
+              <w:rPr>
+                <w:rFonts w:ascii="Verdana" w:hAnsi="Verdana"/>
+              </w:rPr>
+            </w:pPr>
+            <w:r>
+              <w:rPr>
+                <w:rFonts w:ascii="Verdana" w:hAnsi="Verdana"/>
+              </w:rPr>
+              <w:t>Impacto en el diseño y desarrollo</w:t>
+            </w:r>
           </w:p>
         </w:tc>
       </w:tr>
@@ -15290,111 +14735,13 @@
             <w:pPr>
               <w:rPr>
                 <w:rFonts w:ascii="Verdana" w:hAnsi="Verdana"/>
-                <w:lang w:val="en-US"/>
-              </w:rPr>
-            </w:pPr>
-            <w:r>
-              <w:rPr>
-                <w:rFonts w:ascii="Verdana" w:hAnsi="Verdana"/>
-                <w:lang w:val="en-US"/>
-              </w:rPr>
-              <w:t xml:space="preserve">Se </w:t>
-            </w:r>
-            <w:proofErr w:type="spellStart"/>
-            <w:r>
-              <w:rPr>
-                <w:rFonts w:ascii="Verdana" w:hAnsi="Verdana"/>
-                <w:lang w:val="en-US"/>
-              </w:rPr>
-              <w:t>necesita</w:t>
-            </w:r>
-            <w:proofErr w:type="spellEnd"/>
-            <w:r>
-              <w:rPr>
-                <w:rFonts w:ascii="Verdana" w:hAnsi="Verdana"/>
-                <w:lang w:val="en-US"/>
-              </w:rPr>
-              <w:t xml:space="preserve"> </w:t>
-            </w:r>
-            <w:proofErr w:type="spellStart"/>
-            <w:r>
-              <w:rPr>
-                <w:rFonts w:ascii="Verdana" w:hAnsi="Verdana"/>
-                <w:lang w:val="en-US"/>
-              </w:rPr>
-              <w:t>hacer</w:t>
-            </w:r>
-            <w:proofErr w:type="spellEnd"/>
-            <w:r>
-              <w:rPr>
-                <w:rFonts w:ascii="Verdana" w:hAnsi="Verdana"/>
-                <w:lang w:val="en-US"/>
-              </w:rPr>
-              <w:t xml:space="preserve"> </w:t>
-            </w:r>
-            <w:proofErr w:type="spellStart"/>
-            <w:r>
-              <w:rPr>
-                <w:rFonts w:ascii="Verdana" w:hAnsi="Verdana"/>
-                <w:lang w:val="en-US"/>
-              </w:rPr>
-              <w:t>más</w:t>
-            </w:r>
-            <w:proofErr w:type="spellEnd"/>
-            <w:r>
-              <w:rPr>
-                <w:rFonts w:ascii="Verdana" w:hAnsi="Verdana"/>
-                <w:lang w:val="en-US"/>
-              </w:rPr>
-              <w:t xml:space="preserve"> </w:t>
-            </w:r>
-            <w:proofErr w:type="spellStart"/>
-            <w:r>
-              <w:rPr>
-                <w:rFonts w:ascii="Verdana" w:hAnsi="Verdana"/>
-                <w:lang w:val="en-US"/>
-              </w:rPr>
-              <w:t>publicidad</w:t>
-            </w:r>
-            <w:proofErr w:type="spellEnd"/>
-            <w:r>
-              <w:rPr>
-                <w:rFonts w:ascii="Verdana" w:hAnsi="Verdana"/>
-                <w:lang w:val="en-US"/>
-              </w:rPr>
-              <w:t xml:space="preserve"> a los </w:t>
-            </w:r>
-            <w:proofErr w:type="spellStart"/>
-            <w:r>
-              <w:rPr>
-                <w:rFonts w:ascii="Verdana" w:hAnsi="Verdana"/>
-                <w:lang w:val="en-US"/>
-              </w:rPr>
-              <w:t>productos</w:t>
-            </w:r>
-            <w:proofErr w:type="spellEnd"/>
-            <w:r>
-              <w:rPr>
-                <w:rFonts w:ascii="Verdana" w:hAnsi="Verdana"/>
-                <w:lang w:val="en-US"/>
-              </w:rPr>
-              <w:t xml:space="preserve"> </w:t>
-            </w:r>
-            <w:proofErr w:type="spellStart"/>
-            <w:r>
-              <w:rPr>
-                <w:rFonts w:ascii="Verdana" w:hAnsi="Verdana"/>
-                <w:lang w:val="en-US"/>
-              </w:rPr>
-              <w:t>subastados</w:t>
-            </w:r>
-            <w:proofErr w:type="spellEnd"/>
-            <w:r>
-              <w:rPr>
-                <w:rFonts w:ascii="Verdana" w:hAnsi="Verdana"/>
-                <w:lang w:val="en-US"/>
-              </w:rPr>
-              <w:t xml:space="preserve">. </w:t>
+              </w:rPr>
+            </w:pPr>
+            <w:r>
+              <w:rPr>
+                <w:rFonts w:ascii="Verdana" w:hAnsi="Verdana"/>
+              </w:rPr>
+              <w:t xml:space="preserve">Se necesita hacer más publicidad a los productos subastados. </w:t>
             </w:r>
           </w:p>
         </w:tc>
@@ -15579,99 +14926,27 @@
             <w:pPr>
               <w:rPr>
                 <w:rFonts w:ascii="Verdana" w:hAnsi="Verdana"/>
-                <w:lang w:val="en-US"/>
-              </w:rPr>
-            </w:pPr>
-            <w:proofErr w:type="spellStart"/>
-            <w:r>
-              <w:rPr>
-                <w:rFonts w:ascii="Verdana" w:hAnsi="Verdana"/>
-                <w:lang w:val="en-US"/>
-              </w:rPr>
-              <w:t>Impacto</w:t>
-            </w:r>
-            <w:proofErr w:type="spellEnd"/>
-            <w:r>
-              <w:rPr>
-                <w:rFonts w:ascii="Verdana" w:hAnsi="Verdana"/>
-                <w:lang w:val="en-US"/>
-              </w:rPr>
-              <w:t xml:space="preserve"> en la </w:t>
-            </w:r>
-            <w:proofErr w:type="spellStart"/>
-            <w:r>
-              <w:rPr>
-                <w:rFonts w:ascii="Verdana" w:hAnsi="Verdana"/>
-                <w:lang w:val="en-US"/>
-              </w:rPr>
-              <w:t>experiencia</w:t>
-            </w:r>
-            <w:proofErr w:type="spellEnd"/>
-            <w:r>
-              <w:rPr>
-                <w:rFonts w:ascii="Verdana" w:hAnsi="Verdana"/>
-                <w:lang w:val="en-US"/>
-              </w:rPr>
-              <w:t xml:space="preserve"> del </w:t>
-            </w:r>
-            <w:proofErr w:type="spellStart"/>
-            <w:r>
-              <w:rPr>
-                <w:rFonts w:ascii="Verdana" w:hAnsi="Verdana"/>
-                <w:lang w:val="en-US"/>
-              </w:rPr>
-              <w:t>usuario</w:t>
-            </w:r>
-            <w:proofErr w:type="spellEnd"/>
-          </w:p>
-          <w:p>
-            <w:pPr>
-              <w:rPr>
-                <w:rFonts w:ascii="Verdana" w:hAnsi="Verdana"/>
-                <w:lang w:val="en-US"/>
-              </w:rPr>
-            </w:pPr>
-            <w:proofErr w:type="spellStart"/>
-            <w:r>
-              <w:rPr>
-                <w:rFonts w:ascii="Verdana" w:hAnsi="Verdana"/>
-                <w:lang w:val="en-US"/>
-              </w:rPr>
-              <w:t>Impacto</w:t>
-            </w:r>
-            <w:proofErr w:type="spellEnd"/>
-            <w:r>
-              <w:rPr>
-                <w:rFonts w:ascii="Verdana" w:hAnsi="Verdana"/>
-                <w:lang w:val="en-US"/>
-              </w:rPr>
-              <w:t xml:space="preserve"> en el </w:t>
-            </w:r>
-            <w:proofErr w:type="spellStart"/>
-            <w:r>
-              <w:rPr>
-                <w:rFonts w:ascii="Verdana" w:hAnsi="Verdana"/>
-                <w:lang w:val="en-US"/>
-              </w:rPr>
-              <w:t>diseño</w:t>
-            </w:r>
-            <w:proofErr w:type="spellEnd"/>
-            <w:r>
-              <w:rPr>
-                <w:rFonts w:ascii="Verdana" w:hAnsi="Verdana"/>
-                <w:lang w:val="en-US"/>
-              </w:rPr>
-              <w:t xml:space="preserve"> y </w:t>
-            </w:r>
-            <w:proofErr w:type="spellStart"/>
-            <w:r>
-              <w:rPr>
-                <w:rFonts w:ascii="Verdana" w:hAnsi="Verdana"/>
-                <w:lang w:val="en-US"/>
-              </w:rPr>
-              <w:t>desarrollo</w:t>
-            </w:r>
-            <w:proofErr w:type="spellEnd"/>
+              </w:rPr>
+            </w:pPr>
+            <w:r>
+              <w:rPr>
+                <w:rFonts w:ascii="Verdana" w:hAnsi="Verdana"/>
+              </w:rPr>
+              <w:t>Impacto en la experiencia del usuario</w:t>
+            </w:r>
+          </w:p>
+          <w:p>
+            <w:pPr>
+              <w:rPr>
+                <w:rFonts w:ascii="Verdana" w:hAnsi="Verdana"/>
+              </w:rPr>
+            </w:pPr>
+            <w:r>
+              <w:rPr>
+                <w:rFonts w:ascii="Verdana" w:hAnsi="Verdana"/>
+              </w:rPr>
+              <w:t>Impacto en el diseño y desarrollo</w:t>
+            </w:r>
           </w:p>
         </w:tc>
       </w:tr>
@@ -15734,15 +15009,7 @@
                 <w:rFonts w:ascii="Verdana" w:hAnsi="Verdana"/>
                 <w:b/>
               </w:rPr>
-              <w:t xml:space="preserve">Fecha de </w:t>
-            </w:r>
-            <w:r>
-              <w:rPr>
-                <w:rFonts w:ascii="Verdana" w:hAnsi="Verdana"/>
-                <w:b/>
-              </w:rPr>
-              <w:lastRenderedPageBreak/>
-              <w:t>Revisión</w:t>
+              <w:t>Fecha de Revisión</w:t>
             </w:r>
           </w:p>
         </w:tc>
@@ -15760,7 +15027,6 @@
               <w:rPr>
                 <w:rFonts w:ascii="Verdana" w:hAnsi="Verdana"/>
               </w:rPr>
-              <w:lastRenderedPageBreak/>
               <w:t>1/06/2014</w:t>
             </w:r>
           </w:p>
@@ -15787,7 +15053,6 @@
                 <w:rFonts w:ascii="Verdana" w:hAnsi="Verdana"/>
                 <w:b/>
               </w:rPr>
-              <w:lastRenderedPageBreak/>
               <w:t>Fuente</w:t>
             </w:r>
           </w:p>
@@ -15944,6 +15209,7 @@
                 <w:rFonts w:ascii="Verdana" w:hAnsi="Verdana"/>
                 <w:b/>
               </w:rPr>
+              <w:lastRenderedPageBreak/>
               <w:t>Proyecto</w:t>
             </w:r>
           </w:p>
@@ -16000,127 +15266,13 @@
             <w:pPr>
               <w:rPr>
                 <w:rFonts w:ascii="Verdana" w:hAnsi="Verdana"/>
-                <w:lang w:val="en-US"/>
-              </w:rPr>
-            </w:pPr>
-            <w:r>
-              <w:rPr>
-                <w:rFonts w:ascii="Verdana" w:hAnsi="Verdana"/>
-                <w:lang w:val="en-US"/>
-              </w:rPr>
-              <w:t xml:space="preserve">Los </w:t>
-            </w:r>
-            <w:proofErr w:type="spellStart"/>
-            <w:r>
-              <w:rPr>
-                <w:rFonts w:ascii="Verdana" w:hAnsi="Verdana"/>
-                <w:lang w:val="en-US"/>
-              </w:rPr>
-              <w:t>postores</w:t>
-            </w:r>
-            <w:proofErr w:type="spellEnd"/>
-            <w:r>
-              <w:rPr>
-                <w:rFonts w:ascii="Verdana" w:hAnsi="Verdana"/>
-                <w:lang w:val="en-US"/>
-              </w:rPr>
-              <w:t xml:space="preserve"> </w:t>
-            </w:r>
-            <w:proofErr w:type="spellStart"/>
-            <w:r>
-              <w:rPr>
-                <w:rFonts w:ascii="Verdana" w:hAnsi="Verdana"/>
-                <w:lang w:val="en-US"/>
-              </w:rPr>
-              <w:t>necesitan</w:t>
-            </w:r>
-            <w:proofErr w:type="spellEnd"/>
-            <w:r>
-              <w:rPr>
-                <w:rFonts w:ascii="Verdana" w:hAnsi="Verdana"/>
-                <w:lang w:val="en-US"/>
-              </w:rPr>
-              <w:t xml:space="preserve"> </w:t>
-            </w:r>
-            <w:proofErr w:type="spellStart"/>
-            <w:r>
-              <w:rPr>
-                <w:rFonts w:ascii="Verdana" w:hAnsi="Verdana"/>
-                <w:lang w:val="en-US"/>
-              </w:rPr>
-              <w:t>información</w:t>
-            </w:r>
-            <w:proofErr w:type="spellEnd"/>
-            <w:r>
-              <w:rPr>
-                <w:rFonts w:ascii="Verdana" w:hAnsi="Verdana"/>
-                <w:lang w:val="en-US"/>
-              </w:rPr>
-              <w:t xml:space="preserve"> </w:t>
-            </w:r>
-            <w:proofErr w:type="spellStart"/>
-            <w:r>
-              <w:rPr>
-                <w:rFonts w:ascii="Verdana" w:hAnsi="Verdana"/>
-                <w:lang w:val="en-US"/>
-              </w:rPr>
-              <w:t>más</w:t>
-            </w:r>
-            <w:proofErr w:type="spellEnd"/>
-            <w:r>
-              <w:rPr>
-                <w:rFonts w:ascii="Verdana" w:hAnsi="Verdana"/>
-                <w:lang w:val="en-US"/>
-              </w:rPr>
-              <w:t xml:space="preserve"> </w:t>
-            </w:r>
-            <w:proofErr w:type="spellStart"/>
-            <w:r>
-              <w:rPr>
-                <w:rFonts w:ascii="Verdana" w:hAnsi="Verdana"/>
-                <w:lang w:val="en-US"/>
-              </w:rPr>
-              <w:t>detallada</w:t>
-            </w:r>
-            <w:proofErr w:type="spellEnd"/>
-            <w:r>
-              <w:rPr>
-                <w:rFonts w:ascii="Verdana" w:hAnsi="Verdana"/>
-                <w:lang w:val="en-US"/>
-              </w:rPr>
-              <w:t xml:space="preserve"> de los </w:t>
-            </w:r>
-            <w:proofErr w:type="spellStart"/>
-            <w:r>
-              <w:rPr>
-                <w:rFonts w:ascii="Verdana" w:hAnsi="Verdana"/>
-                <w:lang w:val="en-US"/>
-              </w:rPr>
-              <w:t>productos</w:t>
-            </w:r>
-            <w:proofErr w:type="spellEnd"/>
-            <w:r>
-              <w:rPr>
-                <w:rFonts w:ascii="Verdana" w:hAnsi="Verdana"/>
-                <w:lang w:val="en-US"/>
-              </w:rPr>
-              <w:t xml:space="preserve"> </w:t>
-            </w:r>
-            <w:proofErr w:type="spellStart"/>
-            <w:r>
-              <w:rPr>
-                <w:rFonts w:ascii="Verdana" w:hAnsi="Verdana"/>
-                <w:lang w:val="en-US"/>
-              </w:rPr>
-              <w:t>subastados</w:t>
-            </w:r>
-            <w:proofErr w:type="spellEnd"/>
-            <w:r>
-              <w:rPr>
-                <w:rFonts w:ascii="Verdana" w:hAnsi="Verdana"/>
-                <w:lang w:val="en-US"/>
-              </w:rPr>
-              <w:t>.</w:t>
+              </w:rPr>
+            </w:pPr>
+            <w:r>
+              <w:rPr>
+                <w:rFonts w:ascii="Verdana" w:hAnsi="Verdana"/>
+              </w:rPr>
+              <w:t>Los postores necesitan información más detallada de los productos subastados.</w:t>
             </w:r>
           </w:p>
         </w:tc>
@@ -16246,99 +15398,27 @@
             <w:pPr>
               <w:rPr>
                 <w:rFonts w:ascii="Verdana" w:hAnsi="Verdana"/>
-                <w:lang w:val="en-US"/>
-              </w:rPr>
-            </w:pPr>
-            <w:proofErr w:type="spellStart"/>
-            <w:r>
-              <w:rPr>
-                <w:rFonts w:ascii="Verdana" w:hAnsi="Verdana"/>
-                <w:lang w:val="en-US"/>
-              </w:rPr>
-              <w:t>Impacto</w:t>
-            </w:r>
-            <w:proofErr w:type="spellEnd"/>
-            <w:r>
-              <w:rPr>
-                <w:rFonts w:ascii="Verdana" w:hAnsi="Verdana"/>
-                <w:lang w:val="en-US"/>
-              </w:rPr>
-              <w:t xml:space="preserve"> en la </w:t>
-            </w:r>
-            <w:proofErr w:type="spellStart"/>
-            <w:r>
-              <w:rPr>
-                <w:rFonts w:ascii="Verdana" w:hAnsi="Verdana"/>
-                <w:lang w:val="en-US"/>
-              </w:rPr>
-              <w:t>experiencia</w:t>
-            </w:r>
-            <w:proofErr w:type="spellEnd"/>
-            <w:r>
-              <w:rPr>
-                <w:rFonts w:ascii="Verdana" w:hAnsi="Verdana"/>
-                <w:lang w:val="en-US"/>
-              </w:rPr>
-              <w:t xml:space="preserve"> del </w:t>
-            </w:r>
-            <w:proofErr w:type="spellStart"/>
-            <w:r>
-              <w:rPr>
-                <w:rFonts w:ascii="Verdana" w:hAnsi="Verdana"/>
-                <w:lang w:val="en-US"/>
-              </w:rPr>
-              <w:t>usuario</w:t>
-            </w:r>
-            <w:proofErr w:type="spellEnd"/>
-          </w:p>
-          <w:p>
-            <w:pPr>
-              <w:rPr>
-                <w:rFonts w:ascii="Verdana" w:hAnsi="Verdana"/>
-                <w:lang w:val="en-US"/>
-              </w:rPr>
-            </w:pPr>
-            <w:proofErr w:type="spellStart"/>
-            <w:r>
-              <w:rPr>
-                <w:rFonts w:ascii="Verdana" w:hAnsi="Verdana"/>
-                <w:lang w:val="en-US"/>
-              </w:rPr>
-              <w:t>Impacto</w:t>
-            </w:r>
-            <w:proofErr w:type="spellEnd"/>
-            <w:r>
-              <w:rPr>
-                <w:rFonts w:ascii="Verdana" w:hAnsi="Verdana"/>
-                <w:lang w:val="en-US"/>
-              </w:rPr>
-              <w:t xml:space="preserve"> en el </w:t>
-            </w:r>
-            <w:proofErr w:type="spellStart"/>
-            <w:r>
-              <w:rPr>
-                <w:rFonts w:ascii="Verdana" w:hAnsi="Verdana"/>
-                <w:lang w:val="en-US"/>
-              </w:rPr>
-              <w:t>diseño</w:t>
-            </w:r>
-            <w:proofErr w:type="spellEnd"/>
-            <w:r>
-              <w:rPr>
-                <w:rFonts w:ascii="Verdana" w:hAnsi="Verdana"/>
-                <w:lang w:val="en-US"/>
-              </w:rPr>
-              <w:t xml:space="preserve"> y </w:t>
-            </w:r>
-            <w:proofErr w:type="spellStart"/>
-            <w:r>
-              <w:rPr>
-                <w:rFonts w:ascii="Verdana" w:hAnsi="Verdana"/>
-                <w:lang w:val="en-US"/>
-              </w:rPr>
-              <w:t>desarrollo</w:t>
-            </w:r>
-            <w:proofErr w:type="spellEnd"/>
+              </w:rPr>
+            </w:pPr>
+            <w:r>
+              <w:rPr>
+                <w:rFonts w:ascii="Verdana" w:hAnsi="Verdana"/>
+              </w:rPr>
+              <w:t>Impacto en la experiencia del usuario</w:t>
+            </w:r>
+          </w:p>
+          <w:p>
+            <w:pPr>
+              <w:rPr>
+                <w:rFonts w:ascii="Verdana" w:hAnsi="Verdana"/>
+              </w:rPr>
+            </w:pPr>
+            <w:r>
+              <w:rPr>
+                <w:rFonts w:ascii="Verdana" w:hAnsi="Verdana"/>
+              </w:rPr>
+              <w:t>Impacto en el diseño y desarrollo</w:t>
+            </w:r>
           </w:p>
         </w:tc>
       </w:tr>
@@ -16520,7 +15600,20 @@
       </w:tr>
     </w:tbl>
     <w:p/>
-    <w:p/>
+    <w:p>
+      <w:pPr>
+        <w:rPr>
+          <w:u w:val="single"/>
+        </w:rPr>
+      </w:pPr>
+    </w:p>
+    <w:p>
+      <w:pPr>
+        <w:rPr>
+          <w:u w:val="single"/>
+        </w:rPr>
+      </w:pPr>
+    </w:p>
     <w:tbl>
       <w:tblPr>
         <w:tblStyle w:val="Tablaconcuadrcula"/>
@@ -16596,7 +15689,7 @@
               <w:rPr>
                 <w:rFonts w:ascii="Verdana" w:hAnsi="Verdana"/>
               </w:rPr>
-              <w:t>0003 – Mejora en plataforma móvil</w:t>
+              <w:t>0008 – Mejora en la vista de plataforma móvil</w:t>
             </w:r>
           </w:p>
         </w:tc>
@@ -16762,51 +15855,22 @@
           </w:tcPr>
           <w:p>
             <w:pPr>
-              <w:pStyle w:val="Prrafodelista"/>
-              <w:numPr>
-                <w:ilvl w:val="0"/>
-                <w:numId w:val="31"/>
-              </w:numPr>
-              <w:rPr>
-                <w:rFonts w:ascii="Verdana" w:hAnsi="Verdana"/>
-              </w:rPr>
-            </w:pPr>
-            <w:r>
-              <w:rPr>
-                <w:rFonts w:ascii="Verdana" w:hAnsi="Verdana"/>
-              </w:rPr>
-              <w:t>Será mejorada la interfaz para la plataforma móvil utilizando parámetros y recursos de calidad.</w:t>
-            </w:r>
-          </w:p>
-          <w:p>
-            <w:pPr>
-              <w:pStyle w:val="Prrafodelista"/>
-              <w:numPr>
-                <w:ilvl w:val="0"/>
-                <w:numId w:val="31"/>
-              </w:numPr>
-              <w:rPr>
-                <w:rFonts w:ascii="Verdana" w:hAnsi="Verdana"/>
-              </w:rPr>
-            </w:pPr>
-            <w:r>
-              <w:rPr>
-                <w:rFonts w:ascii="Verdana" w:hAnsi="Verdana"/>
-              </w:rPr>
-              <w:t>Se utilizará html5.</w:t>
-            </w:r>
-          </w:p>
-          <w:p>
-            <w:pPr>
-              <w:rPr>
-                <w:rFonts w:ascii="Verdana" w:hAnsi="Verdana"/>
-              </w:rPr>
-            </w:pPr>
-            <w:r>
-              <w:rPr>
-                <w:rFonts w:ascii="Verdana" w:hAnsi="Verdana"/>
-              </w:rPr>
-              <w:t>.</w:t>
+              <w:rPr>
+                <w:rFonts w:ascii="Verdana" w:hAnsi="Verdana"/>
+              </w:rPr>
+            </w:pPr>
+            <w:r>
+              <w:rPr>
+                <w:rFonts w:ascii="Verdana" w:hAnsi="Verdana"/>
+                <w:lang w:val="es-PE"/>
+              </w:rPr>
+              <w:t>Será mejorada la interfaz para la plataform</w:t>
+            </w:r>
+            <w:r>
+              <w:rPr>
+                <w:rFonts w:ascii="Verdana" w:hAnsi="Verdana"/>
+              </w:rPr>
+              <w:t>a móvil haciendo pruebas de testo en diferentes sistemas operativos de móviles.</w:t>
             </w:r>
           </w:p>
         </w:tc>
@@ -16864,7 +15928,7 @@
               <w:rPr>
                 <w:rFonts w:ascii="Verdana" w:hAnsi="Verdana"/>
               </w:rPr>
-              <w:t xml:space="preserve">Cuando se utiliza el sistema en un celular se ocultan botones, pierden funcionalidad algunas partes de la página, obstaculizando la libre navegabilidad del usuario. </w:t>
+              <w:t xml:space="preserve">Cuando se utiliza el sistema en una plataforma móvil se oculta información automáticamente, pierden funcionalidad botones de la página y esto obstaculiza la libre navegabilidad del usuario. </w:t>
             </w:r>
           </w:p>
           <w:p>
@@ -16935,7 +15999,20 @@
               <w:rPr>
                 <w:rFonts w:ascii="Verdana" w:hAnsi="Verdana"/>
               </w:rPr>
-              <w:t>En corto plazo. 2 mes</w:t>
+              <w:t>Impacto  en la experiencia del usuario.</w:t>
+            </w:r>
+          </w:p>
+          <w:p>
+            <w:pPr>
+              <w:rPr>
+                <w:rFonts w:ascii="Verdana" w:hAnsi="Verdana"/>
+              </w:rPr>
+            </w:pPr>
+            <w:r>
+              <w:rPr>
+                <w:rFonts w:ascii="Verdana" w:hAnsi="Verdana"/>
+              </w:rPr>
+              <w:t>Impacto en diseño y desarrollo.</w:t>
             </w:r>
           </w:p>
         </w:tc>
@@ -17051,7 +16128,7 @@
               <w:rPr>
                 <w:rFonts w:ascii="Verdana" w:hAnsi="Verdana"/>
               </w:rPr>
-              <w:t>29 de Abril 2014</w:t>
+              <w:t>30/04/2014</w:t>
             </w:r>
           </w:p>
         </w:tc>
@@ -17101,15 +16178,18 @@
           </w:tcPr>
           <w:p>
             <w:pPr>
-              <w:rPr>
-                <w:rFonts w:ascii="Verdana" w:hAnsi="Verdana"/>
-              </w:rPr>
-            </w:pPr>
-            <w:r>
-              <w:rPr>
-                <w:rFonts w:ascii="Verdana" w:hAnsi="Verdana"/>
-              </w:rPr>
-              <w:t>Jefe de Proyecto</w:t>
+              <w:tabs>
+                <w:tab w:val="left" w:pos="2925"/>
+              </w:tabs>
+              <w:rPr>
+                <w:rFonts w:ascii="Verdana" w:hAnsi="Verdana"/>
+              </w:rPr>
+            </w:pPr>
+            <w:r>
+              <w:rPr>
+                <w:rFonts w:ascii="Verdana" w:hAnsi="Verdana"/>
+              </w:rPr>
+              <w:t>Comité de gestión de cambios</w:t>
             </w:r>
           </w:p>
         </w:tc>
@@ -17167,21 +16247,26 @@
               <w:rPr>
                 <w:rFonts w:ascii="Verdana" w:hAnsi="Verdana"/>
               </w:rPr>
-              <w:t xml:space="preserve">Gestor de la </w:t>
-            </w:r>
-            <w:proofErr w:type="spellStart"/>
-            <w:r>
-              <w:rPr>
-                <w:rFonts w:ascii="Verdana" w:hAnsi="Verdana"/>
-              </w:rPr>
-              <w:t>Configuracion</w:t>
-            </w:r>
-            <w:proofErr w:type="spellEnd"/>
+              <w:t>Jefe de Proyecto</w:t>
+            </w:r>
           </w:p>
         </w:tc>
       </w:tr>
     </w:tbl>
-    <w:p/>
+    <w:p>
+      <w:pPr>
+        <w:rPr>
+          <w:u w:val="single"/>
+        </w:rPr>
+      </w:pPr>
+    </w:p>
+    <w:p>
+      <w:pPr>
+        <w:rPr>
+          <w:u w:val="single"/>
+        </w:rPr>
+      </w:pPr>
+    </w:p>
     <w:p>
       <w:pPr>
         <w:rPr>
@@ -17251,7 +16336,13 @@
               <w:rPr>
                 <w:rFonts w:ascii="Verdana" w:hAnsi="Verdana"/>
               </w:rPr>
-              <w:t xml:space="preserve">0008 – Mejora en la vista preliminar de productos del módulo de Subastas </w:t>
+              <w:t>0009</w:t>
+            </w:r>
+            <w:r>
+              <w:rPr>
+                <w:rFonts w:ascii="Verdana" w:hAnsi="Verdana"/>
+              </w:rPr>
+              <w:t xml:space="preserve"> – Mejora en la vista preliminar de productos del módulo de Subastas </w:t>
             </w:r>
           </w:p>
         </w:tc>
@@ -17305,18 +16396,8 @@
                 <w:rFonts w:ascii="Helvetica" w:hAnsi="Helvetica"/>
                 <w:shd w:val="clear" w:color="auto" w:fill="FFFFFF"/>
               </w:rPr>
-              <w:t xml:space="preserve">Sistema de Subastas en </w:t>
-            </w:r>
-            <w:proofErr w:type="spellStart"/>
-            <w:r>
-              <w:rPr>
-                <w:rStyle w:val="Textoennegrita"/>
-                <w:rFonts w:ascii="Helvetica" w:hAnsi="Helvetica"/>
-                <w:shd w:val="clear" w:color="auto" w:fill="FFFFFF"/>
-              </w:rPr>
-              <w:t>Linea</w:t>
-            </w:r>
-            <w:proofErr w:type="spellEnd"/>
+              <w:t>Sistema de Subastas en Linea</w:t>
+            </w:r>
             <w:r>
               <w:rPr>
                 <w:rStyle w:val="Textoennegrita"/>
@@ -17361,399 +16442,19 @@
             <w:pPr>
               <w:rPr>
                 <w:rFonts w:ascii="Verdana" w:hAnsi="Verdana"/>
-                <w:lang w:val="en-US"/>
-              </w:rPr>
-            </w:pPr>
-            <w:proofErr w:type="spellStart"/>
-            <w:r>
-              <w:rPr>
-                <w:rFonts w:ascii="Verdana" w:hAnsi="Verdana"/>
-                <w:lang w:val="en-US"/>
-              </w:rPr>
-              <w:t>Cuando</w:t>
-            </w:r>
-            <w:proofErr w:type="spellEnd"/>
-            <w:r>
-              <w:rPr>
-                <w:rFonts w:ascii="Verdana" w:hAnsi="Verdana"/>
-                <w:lang w:val="en-US"/>
-              </w:rPr>
-              <w:t xml:space="preserve"> se </w:t>
-            </w:r>
-            <w:proofErr w:type="spellStart"/>
-            <w:r>
-              <w:rPr>
-                <w:rFonts w:ascii="Verdana" w:hAnsi="Verdana"/>
-                <w:lang w:val="en-US"/>
-              </w:rPr>
-              <w:t>ingresa</w:t>
-            </w:r>
-            <w:proofErr w:type="spellEnd"/>
-            <w:r>
-              <w:rPr>
-                <w:rFonts w:ascii="Verdana" w:hAnsi="Verdana"/>
-                <w:lang w:val="en-US"/>
-              </w:rPr>
-              <w:t xml:space="preserve"> a </w:t>
-            </w:r>
-            <w:proofErr w:type="spellStart"/>
-            <w:r>
-              <w:rPr>
-                <w:rFonts w:ascii="Verdana" w:hAnsi="Verdana"/>
-                <w:lang w:val="en-US"/>
-              </w:rPr>
-              <w:t>una</w:t>
-            </w:r>
-            <w:proofErr w:type="spellEnd"/>
-            <w:r>
-              <w:rPr>
-                <w:rFonts w:ascii="Verdana" w:hAnsi="Verdana"/>
-                <w:lang w:val="en-US"/>
-              </w:rPr>
-              <w:t xml:space="preserve"> </w:t>
-            </w:r>
-            <w:proofErr w:type="spellStart"/>
-            <w:r>
-              <w:rPr>
-                <w:rFonts w:ascii="Verdana" w:hAnsi="Verdana"/>
-                <w:lang w:val="en-US"/>
-              </w:rPr>
-              <w:t>subasta</w:t>
-            </w:r>
-            <w:proofErr w:type="spellEnd"/>
-            <w:r>
-              <w:rPr>
-                <w:rFonts w:ascii="Verdana" w:hAnsi="Verdana"/>
-                <w:lang w:val="en-US"/>
-              </w:rPr>
-              <w:t xml:space="preserve"> y se </w:t>
-            </w:r>
-            <w:proofErr w:type="spellStart"/>
-            <w:r>
-              <w:rPr>
-                <w:rFonts w:ascii="Verdana" w:hAnsi="Verdana"/>
-                <w:lang w:val="en-US"/>
-              </w:rPr>
-              <w:t>desea</w:t>
-            </w:r>
-            <w:proofErr w:type="spellEnd"/>
-            <w:r>
-              <w:rPr>
-                <w:rFonts w:ascii="Verdana" w:hAnsi="Verdana"/>
-                <w:lang w:val="en-US"/>
-              </w:rPr>
-              <w:t xml:space="preserve"> </w:t>
-            </w:r>
-            <w:proofErr w:type="spellStart"/>
-            <w:r>
-              <w:rPr>
-                <w:rFonts w:ascii="Verdana" w:hAnsi="Verdana"/>
-                <w:lang w:val="en-US"/>
-              </w:rPr>
-              <w:t>ver</w:t>
-            </w:r>
-            <w:proofErr w:type="spellEnd"/>
-            <w:r>
-              <w:rPr>
-                <w:rFonts w:ascii="Verdana" w:hAnsi="Verdana"/>
-                <w:lang w:val="en-US"/>
-              </w:rPr>
-              <w:t xml:space="preserve"> la </w:t>
-            </w:r>
-            <w:proofErr w:type="spellStart"/>
-            <w:r>
-              <w:rPr>
-                <w:rFonts w:ascii="Verdana" w:hAnsi="Verdana"/>
-                <w:lang w:val="en-US"/>
-              </w:rPr>
-              <w:t>imágen</w:t>
-            </w:r>
-            <w:proofErr w:type="spellEnd"/>
-            <w:r>
-              <w:rPr>
-                <w:rFonts w:ascii="Verdana" w:hAnsi="Verdana"/>
-                <w:lang w:val="en-US"/>
-              </w:rPr>
-              <w:t xml:space="preserve"> del </w:t>
-            </w:r>
-            <w:proofErr w:type="spellStart"/>
-            <w:r>
-              <w:rPr>
-                <w:rFonts w:ascii="Verdana" w:hAnsi="Verdana"/>
-                <w:lang w:val="en-US"/>
-              </w:rPr>
-              <w:t>producto</w:t>
-            </w:r>
-            <w:proofErr w:type="spellEnd"/>
-            <w:r>
-              <w:rPr>
-                <w:rFonts w:ascii="Verdana" w:hAnsi="Verdana"/>
-                <w:lang w:val="en-US"/>
-              </w:rPr>
-              <w:t xml:space="preserve"> </w:t>
-            </w:r>
-            <w:proofErr w:type="spellStart"/>
-            <w:r>
-              <w:rPr>
-                <w:rFonts w:ascii="Verdana" w:hAnsi="Verdana"/>
-                <w:lang w:val="en-US"/>
-              </w:rPr>
-              <w:t>que</w:t>
-            </w:r>
-            <w:proofErr w:type="spellEnd"/>
-            <w:r>
-              <w:rPr>
-                <w:rFonts w:ascii="Verdana" w:hAnsi="Verdana"/>
-                <w:lang w:val="en-US"/>
-              </w:rPr>
-              <w:t xml:space="preserve"> se </w:t>
-            </w:r>
-            <w:proofErr w:type="spellStart"/>
-            <w:r>
-              <w:rPr>
-                <w:rFonts w:ascii="Verdana" w:hAnsi="Verdana"/>
-                <w:lang w:val="en-US"/>
-              </w:rPr>
-              <w:t>subasta</w:t>
-            </w:r>
-            <w:proofErr w:type="spellEnd"/>
-            <w:r>
-              <w:rPr>
-                <w:rFonts w:ascii="Verdana" w:hAnsi="Verdana"/>
-                <w:lang w:val="en-US"/>
-              </w:rPr>
-              <w:t xml:space="preserve">, </w:t>
-            </w:r>
-            <w:proofErr w:type="spellStart"/>
-            <w:r>
-              <w:rPr>
-                <w:rFonts w:ascii="Verdana" w:hAnsi="Verdana"/>
-                <w:lang w:val="en-US"/>
-              </w:rPr>
-              <w:t>sólo</w:t>
-            </w:r>
-            <w:proofErr w:type="spellEnd"/>
-            <w:r>
-              <w:rPr>
-                <w:rFonts w:ascii="Verdana" w:hAnsi="Verdana"/>
-                <w:lang w:val="en-US"/>
-              </w:rPr>
-              <w:t xml:space="preserve"> se </w:t>
-            </w:r>
-            <w:proofErr w:type="spellStart"/>
-            <w:r>
-              <w:rPr>
-                <w:rFonts w:ascii="Verdana" w:hAnsi="Verdana"/>
-                <w:lang w:val="en-US"/>
-              </w:rPr>
-              <w:t>muestra</w:t>
-            </w:r>
-            <w:proofErr w:type="spellEnd"/>
-            <w:r>
-              <w:rPr>
-                <w:rFonts w:ascii="Verdana" w:hAnsi="Verdana"/>
-                <w:lang w:val="en-US"/>
-              </w:rPr>
-              <w:t xml:space="preserve"> </w:t>
-            </w:r>
-            <w:proofErr w:type="spellStart"/>
-            <w:r>
-              <w:rPr>
-                <w:rFonts w:ascii="Verdana" w:hAnsi="Verdana"/>
-                <w:lang w:val="en-US"/>
-              </w:rPr>
-              <w:t>una</w:t>
-            </w:r>
-            <w:proofErr w:type="spellEnd"/>
-            <w:r>
-              <w:rPr>
-                <w:rFonts w:ascii="Verdana" w:hAnsi="Verdana"/>
-                <w:lang w:val="en-US"/>
-              </w:rPr>
-              <w:t xml:space="preserve"> </w:t>
-            </w:r>
-            <w:proofErr w:type="spellStart"/>
-            <w:r>
-              <w:rPr>
-                <w:rFonts w:ascii="Verdana" w:hAnsi="Verdana"/>
-                <w:lang w:val="en-US"/>
-              </w:rPr>
-              <w:t>imagen</w:t>
-            </w:r>
-            <w:proofErr w:type="spellEnd"/>
-            <w:r>
-              <w:rPr>
-                <w:rFonts w:ascii="Verdana" w:hAnsi="Verdana"/>
-                <w:lang w:val="en-US"/>
-              </w:rPr>
-              <w:t xml:space="preserve"> lo </w:t>
-            </w:r>
-            <w:proofErr w:type="spellStart"/>
-            <w:r>
-              <w:rPr>
-                <w:rFonts w:ascii="Verdana" w:hAnsi="Verdana"/>
-                <w:lang w:val="en-US"/>
-              </w:rPr>
-              <w:t>cual</w:t>
-            </w:r>
-            <w:proofErr w:type="spellEnd"/>
-            <w:r>
-              <w:rPr>
-                <w:rFonts w:ascii="Verdana" w:hAnsi="Verdana"/>
-                <w:lang w:val="en-US"/>
-              </w:rPr>
-              <w:t xml:space="preserve"> no </w:t>
-            </w:r>
-            <w:proofErr w:type="spellStart"/>
-            <w:r>
-              <w:rPr>
-                <w:rFonts w:ascii="Verdana" w:hAnsi="Verdana"/>
-                <w:lang w:val="en-US"/>
-              </w:rPr>
-              <w:t>permite</w:t>
-            </w:r>
-            <w:proofErr w:type="spellEnd"/>
-            <w:r>
-              <w:rPr>
-                <w:rFonts w:ascii="Verdana" w:hAnsi="Verdana"/>
-                <w:lang w:val="en-US"/>
-              </w:rPr>
-              <w:t xml:space="preserve"> </w:t>
-            </w:r>
-            <w:proofErr w:type="spellStart"/>
-            <w:r>
-              <w:rPr>
-                <w:rFonts w:ascii="Verdana" w:hAnsi="Verdana"/>
-                <w:lang w:val="en-US"/>
-              </w:rPr>
-              <w:t>visualizar</w:t>
-            </w:r>
-            <w:proofErr w:type="spellEnd"/>
-            <w:r>
-              <w:rPr>
-                <w:rFonts w:ascii="Verdana" w:hAnsi="Verdana"/>
-                <w:lang w:val="en-US"/>
-              </w:rPr>
-              <w:t xml:space="preserve"> de </w:t>
-            </w:r>
-            <w:proofErr w:type="spellStart"/>
-            <w:r>
-              <w:rPr>
-                <w:rFonts w:ascii="Verdana" w:hAnsi="Verdana"/>
-                <w:lang w:val="en-US"/>
-              </w:rPr>
-              <w:t>manera</w:t>
-            </w:r>
-            <w:proofErr w:type="spellEnd"/>
-            <w:r>
-              <w:rPr>
-                <w:rFonts w:ascii="Verdana" w:hAnsi="Verdana"/>
-                <w:lang w:val="en-US"/>
-              </w:rPr>
-              <w:t xml:space="preserve"> </w:t>
-            </w:r>
-            <w:proofErr w:type="spellStart"/>
-            <w:r>
-              <w:rPr>
-                <w:rFonts w:ascii="Verdana" w:hAnsi="Verdana"/>
-                <w:lang w:val="en-US"/>
-              </w:rPr>
-              <w:t>detallada</w:t>
-            </w:r>
-            <w:proofErr w:type="spellEnd"/>
-            <w:r>
-              <w:rPr>
-                <w:rFonts w:ascii="Verdana" w:hAnsi="Verdana"/>
-                <w:lang w:val="en-US"/>
-              </w:rPr>
-              <w:t xml:space="preserve">, </w:t>
-            </w:r>
-            <w:proofErr w:type="spellStart"/>
-            <w:r>
-              <w:rPr>
-                <w:rFonts w:ascii="Verdana" w:hAnsi="Verdana"/>
-                <w:lang w:val="en-US"/>
-              </w:rPr>
-              <w:t>ni</w:t>
-            </w:r>
-            <w:proofErr w:type="spellEnd"/>
-            <w:r>
-              <w:rPr>
-                <w:rFonts w:ascii="Verdana" w:hAnsi="Verdana"/>
-                <w:lang w:val="en-US"/>
-              </w:rPr>
-              <w:t xml:space="preserve"> </w:t>
-            </w:r>
-            <w:proofErr w:type="spellStart"/>
-            <w:r>
-              <w:rPr>
-                <w:rFonts w:ascii="Verdana" w:hAnsi="Verdana"/>
-                <w:lang w:val="en-US"/>
-              </w:rPr>
-              <w:t>ver</w:t>
-            </w:r>
-            <w:proofErr w:type="spellEnd"/>
-            <w:r>
-              <w:rPr>
-                <w:rFonts w:ascii="Verdana" w:hAnsi="Verdana"/>
-                <w:lang w:val="en-US"/>
-              </w:rPr>
-              <w:t xml:space="preserve"> el </w:t>
-            </w:r>
-            <w:proofErr w:type="spellStart"/>
-            <w:r>
-              <w:rPr>
-                <w:rFonts w:ascii="Verdana" w:hAnsi="Verdana"/>
-                <w:lang w:val="en-US"/>
-              </w:rPr>
-              <w:t>producto</w:t>
-            </w:r>
-            <w:proofErr w:type="spellEnd"/>
-            <w:r>
-              <w:rPr>
-                <w:rFonts w:ascii="Verdana" w:hAnsi="Verdana"/>
-                <w:lang w:val="en-US"/>
-              </w:rPr>
-              <w:t xml:space="preserve"> en </w:t>
-            </w:r>
-            <w:proofErr w:type="spellStart"/>
-            <w:r>
-              <w:rPr>
-                <w:rFonts w:ascii="Verdana" w:hAnsi="Verdana"/>
-                <w:lang w:val="en-US"/>
-              </w:rPr>
-              <w:t>distintos</w:t>
-            </w:r>
-            <w:proofErr w:type="spellEnd"/>
-            <w:r>
-              <w:rPr>
-                <w:rFonts w:ascii="Verdana" w:hAnsi="Verdana"/>
-                <w:lang w:val="en-US"/>
-              </w:rPr>
-              <w:t xml:space="preserve"> </w:t>
-            </w:r>
-            <w:proofErr w:type="spellStart"/>
-            <w:r>
-              <w:rPr>
-                <w:rFonts w:ascii="Verdana" w:hAnsi="Verdana"/>
-                <w:lang w:val="en-US"/>
-              </w:rPr>
-              <w:t>angulos</w:t>
-            </w:r>
-            <w:proofErr w:type="spellEnd"/>
-            <w:r>
-              <w:rPr>
-                <w:rFonts w:ascii="Verdana" w:hAnsi="Verdana"/>
-                <w:lang w:val="en-US"/>
-              </w:rPr>
-              <w:t>.</w:t>
-            </w:r>
-          </w:p>
-          <w:p>
-            <w:pPr>
-              <w:rPr>
-                <w:rFonts w:ascii="Verdana" w:hAnsi="Verdana"/>
-                <w:lang w:val="en-US"/>
+              </w:rPr>
+            </w:pPr>
+            <w:r>
+              <w:rPr>
+                <w:rFonts w:ascii="Verdana" w:hAnsi="Verdana"/>
+              </w:rPr>
+              <w:t>Cuando se ingresa a una subasta y se desea ver la imágen del producto que se subasta, sólo se muestra una imagen lo cual no permite visualizar de manera detallada, ni ver el producto en distintos angulos.</w:t>
+            </w:r>
+          </w:p>
+          <w:p>
+            <w:pPr>
+              <w:rPr>
+                <w:rFonts w:ascii="Verdana" w:hAnsi="Verdana"/>
               </w:rPr>
             </w:pPr>
           </w:p>
@@ -17780,15 +16481,7 @@
                 <w:rFonts w:ascii="Verdana" w:hAnsi="Verdana"/>
                 <w:b/>
               </w:rPr>
-              <w:t xml:space="preserve">Descripción detallada del </w:t>
-            </w:r>
-            <w:r>
-              <w:rPr>
-                <w:rFonts w:ascii="Verdana" w:hAnsi="Verdana"/>
-                <w:b/>
-              </w:rPr>
-              <w:lastRenderedPageBreak/>
-              <w:t>cambio</w:t>
+              <w:t>Descripción detallada del cambio</w:t>
             </w:r>
           </w:p>
         </w:tc>
@@ -17806,7 +16499,6 @@
               <w:rPr>
                 <w:rFonts w:ascii="Verdana" w:hAnsi="Verdana"/>
               </w:rPr>
-              <w:lastRenderedPageBreak/>
               <w:t>Se requiere que el módulo de subastas soporte la carga de hasta 6 imágenes.</w:t>
             </w:r>
           </w:p>
@@ -17820,7 +16512,6 @@
               <w:rPr>
                 <w:rFonts w:ascii="Verdana" w:hAnsi="Verdana"/>
               </w:rPr>
-              <w:lastRenderedPageBreak/>
               <w:t>Se debe mostrar la imagen en formato multimedia y ocupando toda la pantalla.</w:t>
             </w:r>
           </w:p>
@@ -17931,31 +16622,13 @@
             <w:pPr>
               <w:rPr>
                 <w:rFonts w:ascii="Verdana" w:hAnsi="Verdana"/>
-                <w:lang w:val="en-US"/>
-              </w:rPr>
-            </w:pPr>
-            <w:r>
-              <w:rPr>
-                <w:rFonts w:ascii="Verdana" w:hAnsi="Verdana"/>
-                <w:lang w:val="en-US"/>
-              </w:rPr>
-              <w:t xml:space="preserve">Modulo visualization de </w:t>
-            </w:r>
-            <w:proofErr w:type="spellStart"/>
-            <w:r>
-              <w:rPr>
-                <w:rFonts w:ascii="Verdana" w:hAnsi="Verdana"/>
-                <w:lang w:val="en-US"/>
-              </w:rPr>
-              <w:t>subasta</w:t>
-            </w:r>
-            <w:proofErr w:type="spellEnd"/>
-            <w:r>
-              <w:rPr>
-                <w:rFonts w:ascii="Verdana" w:hAnsi="Verdana"/>
-                <w:lang w:val="en-US"/>
-              </w:rPr>
-              <w:t>.</w:t>
+              </w:rPr>
+            </w:pPr>
+            <w:r>
+              <w:rPr>
+                <w:rFonts w:ascii="Verdana" w:hAnsi="Verdana"/>
+              </w:rPr>
+              <w:t>Modulo visualization de subasta.</w:t>
             </w:r>
           </w:p>
           <w:p>
@@ -17975,7 +16648,6 @@
             <w:pPr>
               <w:rPr>
                 <w:rFonts w:ascii="Verdana" w:hAnsi="Verdana"/>
-                <w:lang w:val="en-US"/>
               </w:rPr>
             </w:pPr>
           </w:p>
@@ -18149,19 +16821,11 @@
                 <w:rFonts w:ascii="Verdana" w:hAnsi="Verdana"/>
               </w:rPr>
             </w:pPr>
-            <w:proofErr w:type="spellStart"/>
-            <w:r>
-              <w:rPr>
-                <w:rFonts w:ascii="Verdana" w:hAnsi="Verdana"/>
-              </w:rPr>
-              <w:t>Leonidas</w:t>
-            </w:r>
-            <w:proofErr w:type="spellEnd"/>
-            <w:r>
-              <w:rPr>
-                <w:rFonts w:ascii="Verdana" w:hAnsi="Verdana"/>
-              </w:rPr>
-              <w:t xml:space="preserve"> Muñoz</w:t>
+            <w:r>
+              <w:rPr>
+                <w:rFonts w:ascii="Verdana" w:hAnsi="Verdana"/>
+              </w:rPr>
+              <w:t>Leonidas Muñoz</w:t>
             </w:r>
           </w:p>
           <w:p>
@@ -18239,7 +16903,13 @@
               <w:rPr>
                 <w:rFonts w:ascii="Verdana" w:hAnsi="Verdana"/>
               </w:rPr>
-              <w:t xml:space="preserve">0009 – Recarga de saldo a través de tarjetas MasterCard </w:t>
+              <w:t>0010</w:t>
+            </w:r>
+            <w:r>
+              <w:rPr>
+                <w:rFonts w:ascii="Verdana" w:hAnsi="Verdana"/>
+              </w:rPr>
+              <w:t xml:space="preserve"> – Recarga de saldo a través de tarjetas MasterCard </w:t>
             </w:r>
           </w:p>
         </w:tc>
@@ -18293,18 +16963,8 @@
                 <w:rFonts w:ascii="Helvetica" w:hAnsi="Helvetica"/>
                 <w:shd w:val="clear" w:color="auto" w:fill="FFFFFF"/>
               </w:rPr>
-              <w:t xml:space="preserve">Sistema de Subastas en </w:t>
-            </w:r>
-            <w:proofErr w:type="spellStart"/>
-            <w:r>
-              <w:rPr>
-                <w:rStyle w:val="Textoennegrita"/>
-                <w:rFonts w:ascii="Helvetica" w:hAnsi="Helvetica"/>
-                <w:shd w:val="clear" w:color="auto" w:fill="FFFFFF"/>
-              </w:rPr>
-              <w:t>Linea</w:t>
-            </w:r>
-            <w:proofErr w:type="spellEnd"/>
+              <w:t>Sistema de Subastas en Linea</w:t>
+            </w:r>
             <w:r>
               <w:rPr>
                 <w:rStyle w:val="Textoennegrita"/>
@@ -18349,351 +17009,19 @@
             <w:pPr>
               <w:rPr>
                 <w:rFonts w:ascii="Verdana" w:hAnsi="Verdana"/>
-                <w:lang w:val="en-US"/>
-              </w:rPr>
-            </w:pPr>
-            <w:proofErr w:type="spellStart"/>
-            <w:r>
-              <w:rPr>
-                <w:rFonts w:ascii="Verdana" w:hAnsi="Verdana"/>
-                <w:lang w:val="en-US"/>
-              </w:rPr>
-              <w:t>Actualmente</w:t>
-            </w:r>
-            <w:proofErr w:type="spellEnd"/>
-            <w:r>
-              <w:rPr>
-                <w:rFonts w:ascii="Verdana" w:hAnsi="Verdana"/>
-                <w:lang w:val="en-US"/>
-              </w:rPr>
-              <w:t xml:space="preserve"> el Sistema </w:t>
-            </w:r>
-            <w:proofErr w:type="spellStart"/>
-            <w:r>
-              <w:rPr>
-                <w:rFonts w:ascii="Verdana" w:hAnsi="Verdana"/>
-                <w:lang w:val="en-US"/>
-              </w:rPr>
-              <w:t>soporta</w:t>
-            </w:r>
-            <w:proofErr w:type="spellEnd"/>
-            <w:r>
-              <w:rPr>
-                <w:rFonts w:ascii="Verdana" w:hAnsi="Verdana"/>
-                <w:lang w:val="en-US"/>
-              </w:rPr>
-              <w:t xml:space="preserve"> </w:t>
-            </w:r>
-            <w:proofErr w:type="spellStart"/>
-            <w:r>
-              <w:rPr>
-                <w:rFonts w:ascii="Verdana" w:hAnsi="Verdana"/>
-                <w:lang w:val="en-US"/>
-              </w:rPr>
-              <w:t>carga</w:t>
-            </w:r>
-            <w:proofErr w:type="spellEnd"/>
-            <w:r>
-              <w:rPr>
-                <w:rFonts w:ascii="Verdana" w:hAnsi="Verdana"/>
-                <w:lang w:val="en-US"/>
-              </w:rPr>
-              <w:t xml:space="preserve"> de </w:t>
-            </w:r>
-            <w:proofErr w:type="spellStart"/>
-            <w:r>
-              <w:rPr>
-                <w:rFonts w:ascii="Verdana" w:hAnsi="Verdana"/>
-                <w:lang w:val="en-US"/>
-              </w:rPr>
-              <w:t>saldo</w:t>
-            </w:r>
-            <w:proofErr w:type="spellEnd"/>
-            <w:r>
-              <w:rPr>
-                <w:rFonts w:ascii="Verdana" w:hAnsi="Verdana"/>
-                <w:lang w:val="en-US"/>
-              </w:rPr>
-              <w:t xml:space="preserve"> a </w:t>
-            </w:r>
-            <w:proofErr w:type="spellStart"/>
-            <w:r>
-              <w:rPr>
-                <w:rFonts w:ascii="Verdana" w:hAnsi="Verdana"/>
-                <w:lang w:val="en-US"/>
-              </w:rPr>
-              <w:t>través</w:t>
-            </w:r>
-            <w:proofErr w:type="spellEnd"/>
-            <w:r>
-              <w:rPr>
-                <w:rFonts w:ascii="Verdana" w:hAnsi="Verdana"/>
-                <w:lang w:val="en-US"/>
-              </w:rPr>
-              <w:t xml:space="preserve"> de </w:t>
-            </w:r>
-            <w:proofErr w:type="spellStart"/>
-            <w:r>
-              <w:rPr>
-                <w:rFonts w:ascii="Verdana" w:hAnsi="Verdana"/>
-                <w:lang w:val="en-US"/>
-              </w:rPr>
-              <w:t>tarjetas</w:t>
-            </w:r>
-            <w:proofErr w:type="spellEnd"/>
-            <w:r>
-              <w:rPr>
-                <w:rFonts w:ascii="Verdana" w:hAnsi="Verdana"/>
-                <w:lang w:val="en-US"/>
-              </w:rPr>
-              <w:t xml:space="preserve"> Visa, </w:t>
-            </w:r>
-            <w:proofErr w:type="spellStart"/>
-            <w:r>
-              <w:rPr>
-                <w:rFonts w:ascii="Verdana" w:hAnsi="Verdana"/>
-                <w:lang w:val="en-US"/>
-              </w:rPr>
-              <w:t>pero</w:t>
-            </w:r>
-            <w:proofErr w:type="spellEnd"/>
-            <w:r>
-              <w:rPr>
-                <w:rFonts w:ascii="Verdana" w:hAnsi="Verdana"/>
-                <w:lang w:val="en-US"/>
-              </w:rPr>
-              <w:t xml:space="preserve"> </w:t>
-            </w:r>
-            <w:proofErr w:type="spellStart"/>
-            <w:r>
-              <w:rPr>
-                <w:rFonts w:ascii="Verdana" w:hAnsi="Verdana"/>
-                <w:lang w:val="en-US"/>
-              </w:rPr>
-              <w:t>auqellos</w:t>
-            </w:r>
-            <w:proofErr w:type="spellEnd"/>
-            <w:r>
-              <w:rPr>
-                <w:rFonts w:ascii="Verdana" w:hAnsi="Verdana"/>
-                <w:lang w:val="en-US"/>
-              </w:rPr>
-              <w:t xml:space="preserve"> </w:t>
-            </w:r>
-            <w:proofErr w:type="spellStart"/>
-            <w:r>
-              <w:rPr>
-                <w:rFonts w:ascii="Verdana" w:hAnsi="Verdana"/>
-                <w:lang w:val="en-US"/>
-              </w:rPr>
-              <w:t>usuarios</w:t>
-            </w:r>
-            <w:proofErr w:type="spellEnd"/>
-            <w:r>
-              <w:rPr>
-                <w:rFonts w:ascii="Verdana" w:hAnsi="Verdana"/>
-                <w:lang w:val="en-US"/>
-              </w:rPr>
-              <w:t xml:space="preserve"> </w:t>
-            </w:r>
-            <w:proofErr w:type="spellStart"/>
-            <w:r>
-              <w:rPr>
-                <w:rFonts w:ascii="Verdana" w:hAnsi="Verdana"/>
-                <w:lang w:val="en-US"/>
-              </w:rPr>
-              <w:t>que</w:t>
-            </w:r>
-            <w:proofErr w:type="spellEnd"/>
-            <w:r>
-              <w:rPr>
-                <w:rFonts w:ascii="Verdana" w:hAnsi="Verdana"/>
-                <w:lang w:val="en-US"/>
-              </w:rPr>
-              <w:t xml:space="preserve"> </w:t>
-            </w:r>
-            <w:proofErr w:type="spellStart"/>
-            <w:r>
-              <w:rPr>
-                <w:rFonts w:ascii="Verdana" w:hAnsi="Verdana"/>
-                <w:lang w:val="en-US"/>
-              </w:rPr>
-              <w:t>sólo</w:t>
-            </w:r>
-            <w:proofErr w:type="spellEnd"/>
-            <w:r>
-              <w:rPr>
-                <w:rFonts w:ascii="Verdana" w:hAnsi="Verdana"/>
-                <w:lang w:val="en-US"/>
-              </w:rPr>
-              <w:t xml:space="preserve"> </w:t>
-            </w:r>
-            <w:proofErr w:type="spellStart"/>
-            <w:r>
-              <w:rPr>
-                <w:rFonts w:ascii="Verdana" w:hAnsi="Verdana"/>
-                <w:lang w:val="en-US"/>
-              </w:rPr>
-              <w:t>cuentan</w:t>
-            </w:r>
-            <w:proofErr w:type="spellEnd"/>
-            <w:r>
-              <w:rPr>
-                <w:rFonts w:ascii="Verdana" w:hAnsi="Verdana"/>
-                <w:lang w:val="en-US"/>
-              </w:rPr>
-              <w:t xml:space="preserve"> con </w:t>
-            </w:r>
-            <w:proofErr w:type="spellStart"/>
-            <w:r>
-              <w:rPr>
-                <w:rFonts w:ascii="Verdana" w:hAnsi="Verdana"/>
-                <w:lang w:val="en-US"/>
-              </w:rPr>
-              <w:t>tarjetas</w:t>
-            </w:r>
-            <w:proofErr w:type="spellEnd"/>
-            <w:r>
-              <w:rPr>
-                <w:rFonts w:ascii="Verdana" w:hAnsi="Verdana"/>
-                <w:lang w:val="en-US"/>
-              </w:rPr>
-              <w:t xml:space="preserve"> MasterCard no </w:t>
-            </w:r>
-            <w:proofErr w:type="spellStart"/>
-            <w:r>
-              <w:rPr>
-                <w:rFonts w:ascii="Verdana" w:hAnsi="Verdana"/>
-                <w:lang w:val="en-US"/>
-              </w:rPr>
-              <w:t>pueden</w:t>
-            </w:r>
-            <w:proofErr w:type="spellEnd"/>
-            <w:r>
-              <w:rPr>
-                <w:rFonts w:ascii="Verdana" w:hAnsi="Verdana"/>
-                <w:lang w:val="en-US"/>
-              </w:rPr>
-              <w:t xml:space="preserve"> </w:t>
-            </w:r>
-            <w:proofErr w:type="spellStart"/>
-            <w:r>
-              <w:rPr>
-                <w:rFonts w:ascii="Verdana" w:hAnsi="Verdana"/>
-                <w:lang w:val="en-US"/>
-              </w:rPr>
-              <w:t>realizar</w:t>
-            </w:r>
-            <w:proofErr w:type="spellEnd"/>
-            <w:r>
-              <w:rPr>
-                <w:rFonts w:ascii="Verdana" w:hAnsi="Verdana"/>
-                <w:lang w:val="en-US"/>
-              </w:rPr>
-              <w:t xml:space="preserve"> </w:t>
-            </w:r>
-            <w:proofErr w:type="spellStart"/>
-            <w:r>
-              <w:rPr>
-                <w:rFonts w:ascii="Verdana" w:hAnsi="Verdana"/>
-                <w:lang w:val="en-US"/>
-              </w:rPr>
-              <w:t>recargas</w:t>
-            </w:r>
-            <w:proofErr w:type="spellEnd"/>
-            <w:r>
-              <w:rPr>
-                <w:rFonts w:ascii="Verdana" w:hAnsi="Verdana"/>
-                <w:lang w:val="en-US"/>
-              </w:rPr>
-              <w:t xml:space="preserve"> de </w:t>
-            </w:r>
-            <w:proofErr w:type="spellStart"/>
-            <w:r>
-              <w:rPr>
-                <w:rFonts w:ascii="Verdana" w:hAnsi="Verdana"/>
-                <w:lang w:val="en-US"/>
-              </w:rPr>
-              <w:t>saldo</w:t>
-            </w:r>
-            <w:proofErr w:type="spellEnd"/>
-            <w:r>
-              <w:rPr>
-                <w:rFonts w:ascii="Verdana" w:hAnsi="Verdana"/>
-                <w:lang w:val="en-US"/>
-              </w:rPr>
-              <w:t xml:space="preserve"> </w:t>
-            </w:r>
-            <w:proofErr w:type="spellStart"/>
-            <w:r>
-              <w:rPr>
-                <w:rFonts w:ascii="Verdana" w:hAnsi="Verdana"/>
-                <w:lang w:val="en-US"/>
-              </w:rPr>
-              <w:t>debido</w:t>
-            </w:r>
-            <w:proofErr w:type="spellEnd"/>
-            <w:r>
-              <w:rPr>
-                <w:rFonts w:ascii="Verdana" w:hAnsi="Verdana"/>
-                <w:lang w:val="en-US"/>
-              </w:rPr>
-              <w:t xml:space="preserve"> a </w:t>
-            </w:r>
-            <w:proofErr w:type="spellStart"/>
-            <w:r>
-              <w:rPr>
-                <w:rFonts w:ascii="Verdana" w:hAnsi="Verdana"/>
-                <w:lang w:val="en-US"/>
-              </w:rPr>
-              <w:t>que</w:t>
-            </w:r>
-            <w:proofErr w:type="spellEnd"/>
-            <w:r>
-              <w:rPr>
-                <w:rFonts w:ascii="Verdana" w:hAnsi="Verdana"/>
-                <w:lang w:val="en-US"/>
-              </w:rPr>
-              <w:t xml:space="preserve"> el </w:t>
-            </w:r>
-            <w:proofErr w:type="spellStart"/>
-            <w:r>
-              <w:rPr>
-                <w:rFonts w:ascii="Verdana" w:hAnsi="Verdana"/>
-                <w:lang w:val="en-US"/>
-              </w:rPr>
-              <w:t>sistema</w:t>
-            </w:r>
-            <w:proofErr w:type="spellEnd"/>
-            <w:r>
-              <w:rPr>
-                <w:rFonts w:ascii="Verdana" w:hAnsi="Verdana"/>
-                <w:lang w:val="en-US"/>
-              </w:rPr>
-              <w:t xml:space="preserve"> solo </w:t>
-            </w:r>
-            <w:proofErr w:type="spellStart"/>
-            <w:r>
-              <w:rPr>
-                <w:rFonts w:ascii="Verdana" w:hAnsi="Verdana"/>
-                <w:lang w:val="en-US"/>
-              </w:rPr>
-              <w:t>soporta</w:t>
-            </w:r>
-            <w:proofErr w:type="spellEnd"/>
-            <w:r>
-              <w:rPr>
-                <w:rFonts w:ascii="Verdana" w:hAnsi="Verdana"/>
-                <w:lang w:val="en-US"/>
-              </w:rPr>
-              <w:t xml:space="preserve"> Visa.</w:t>
-            </w:r>
-          </w:p>
-          <w:p>
-            <w:pPr>
-              <w:rPr>
-                <w:rFonts w:ascii="Verdana" w:hAnsi="Verdana"/>
-                <w:lang w:val="en-US"/>
+              </w:rPr>
+            </w:pPr>
+            <w:r>
+              <w:rPr>
+                <w:rFonts w:ascii="Verdana" w:hAnsi="Verdana"/>
+              </w:rPr>
+              <w:t>Actualmente el Sistema soporta carga de saldo a través de tarjetas Visa, pero auqellos usuarios que sólo cuentan con tarjetas MasterCard no pueden realizar recargas de saldo debido a que el sistema solo soporta Visa.</w:t>
+            </w:r>
+          </w:p>
+          <w:p>
+            <w:pPr>
+              <w:rPr>
+                <w:rFonts w:ascii="Verdana" w:hAnsi="Verdana"/>
               </w:rPr>
             </w:pPr>
           </w:p>
@@ -19021,19 +17349,11 @@
                 <w:rFonts w:ascii="Verdana" w:hAnsi="Verdana"/>
               </w:rPr>
             </w:pPr>
-            <w:proofErr w:type="spellStart"/>
-            <w:r>
-              <w:rPr>
-                <w:rFonts w:ascii="Verdana" w:hAnsi="Verdana"/>
-              </w:rPr>
-              <w:t>Leonidas</w:t>
-            </w:r>
-            <w:proofErr w:type="spellEnd"/>
-            <w:r>
-              <w:rPr>
-                <w:rFonts w:ascii="Verdana" w:hAnsi="Verdana"/>
-              </w:rPr>
-              <w:t xml:space="preserve"> Muñoz</w:t>
+            <w:r>
+              <w:rPr>
+                <w:rFonts w:ascii="Verdana" w:hAnsi="Verdana"/>
+              </w:rPr>
+              <w:t>Leonidas Muñoz</w:t>
             </w:r>
           </w:p>
           <w:p>
@@ -19098,7 +17418,6 @@
     <w:r>
       <w:rPr>
         <w:noProof/>
-        <w:lang w:val="es-MX" w:eastAsia="es-MX"/>
       </w:rPr>
       <w:drawing>
         <wp:inline distT="0" distB="0" distL="114300" distR="114300" wp14:anchorId="1C827562" wp14:editId="53DDDFF5">
@@ -19178,7 +17497,7 @@
       <w:rPr>
         <w:noProof/>
       </w:rPr>
-      <w:t>16</w:t>
+      <w:t>4</w:t>
     </w:r>
     <w:r>
       <w:fldChar w:fldCharType="end"/>
@@ -19241,6 +17560,7 @@
         <w:docPartUnique/>
       </w:docPartObj>
     </w:sdtPr>
+    <w:sdtEndPr/>
     <w:sdtContent>
       <w:p>
         <w:pPr>
@@ -19249,7 +17569,6 @@
         <w:r>
           <w:rPr>
             <w:noProof/>
-            <w:lang w:val="es-MX" w:eastAsia="es-MX"/>
           </w:rPr>
           <w:drawing>
             <wp:anchor distT="0" distB="0" distL="114300" distR="114300" simplePos="0" relativeHeight="251658752" behindDoc="1" locked="0" layoutInCell="1" allowOverlap="1" wp14:anchorId="25871329" wp14:editId="49F6CF7B">
@@ -26634,181 +24953,181 @@
     </dgm:pt>
   </dgm:ptLst>
   <dgm:cxnLst>
-    <dgm:cxn modelId="{F3D83ED6-A294-483A-B663-6782396C41F3}" type="presOf" srcId="{F6787728-5030-439B-961C-3A8BB4A2DC48}" destId="{72922E94-E4E3-468B-9B75-C8025F28CCAD}" srcOrd="0" destOrd="0" presId="urn:microsoft.com/office/officeart/2005/8/layout/orgChart1"/>
-    <dgm:cxn modelId="{B0804B01-2583-47BF-AB0D-C48DAB3212EF}" type="presOf" srcId="{3922B231-84F1-4187-B608-3350836BEDDB}" destId="{C13A3A04-CFA5-4A63-A622-369DC2EC18C4}" srcOrd="0" destOrd="0" presId="urn:microsoft.com/office/officeart/2005/8/layout/orgChart1"/>
-    <dgm:cxn modelId="{539B6AAC-7325-45A9-A7EF-BA3392A0274F}" type="presOf" srcId="{EA04933D-6902-476C-B26A-5E5D3E0D112D}" destId="{7CB06313-0AC6-4334-BE38-2E8197E328E2}" srcOrd="0" destOrd="0" presId="urn:microsoft.com/office/officeart/2005/8/layout/orgChart1"/>
-    <dgm:cxn modelId="{039600F1-6529-499E-8059-9703DBE89EC7}" type="presOf" srcId="{2BC5CA9E-54B8-44C5-8058-227CEA36B1CB}" destId="{F49A4AA6-CE9E-4C8C-860F-0CB975D190FB}" srcOrd="0" destOrd="0" presId="urn:microsoft.com/office/officeart/2005/8/layout/orgChart1"/>
-    <dgm:cxn modelId="{F33DD901-070D-440D-97E2-3149B2DE2999}" type="presOf" srcId="{F6787728-5030-439B-961C-3A8BB4A2DC48}" destId="{6494068A-FB69-47B4-A995-0525F9E61FDF}" srcOrd="1" destOrd="0" presId="urn:microsoft.com/office/officeart/2005/8/layout/orgChart1"/>
-    <dgm:cxn modelId="{F23D89E0-C521-48CF-A8BB-B63CF30EC1E0}" type="presOf" srcId="{FAF1ABD2-A540-41D9-875C-C4FA4487CF6F}" destId="{E8850ABD-AD51-4993-94D3-2346573BC964}" srcOrd="0" destOrd="0" presId="urn:microsoft.com/office/officeart/2005/8/layout/orgChart1"/>
-    <dgm:cxn modelId="{4CACAB39-92C9-4C52-81D4-C80C34441BC4}" type="presOf" srcId="{01B380AE-AAEC-4DA5-8ED0-64BC935D2D82}" destId="{F5DCEDE9-9515-41FB-957A-1A5789336389}" srcOrd="1" destOrd="0" presId="urn:microsoft.com/office/officeart/2005/8/layout/orgChart1"/>
+    <dgm:cxn modelId="{044417DB-63F4-49AA-B2AB-A6D2AA39EB1C}" type="presOf" srcId="{00C0D8A8-215D-4BD3-B0AB-49542314A19C}" destId="{65159937-2669-4971-94BB-28A738283540}" srcOrd="1" destOrd="0" presId="urn:microsoft.com/office/officeart/2005/8/layout/orgChart1"/>
+    <dgm:cxn modelId="{562014A4-3E48-430B-B601-3CB8B888559D}" type="presOf" srcId="{497FEC77-F438-4C4E-8475-6083F9EF15C8}" destId="{5BB76DFE-5D32-4521-9101-97E799D501D9}" srcOrd="1" destOrd="0" presId="urn:microsoft.com/office/officeart/2005/8/layout/orgChart1"/>
+    <dgm:cxn modelId="{A34E8E45-C232-48FE-9F36-30AF438773D7}" type="presOf" srcId="{EA04933D-6902-476C-B26A-5E5D3E0D112D}" destId="{7CB06313-0AC6-4334-BE38-2E8197E328E2}" srcOrd="0" destOrd="0" presId="urn:microsoft.com/office/officeart/2005/8/layout/orgChart1"/>
     <dgm:cxn modelId="{0D0FC4BF-5727-4AC8-A770-0683FDE1515A}" srcId="{C1CBA48A-3C11-43EE-B831-0D56195D51F3}" destId="{00C0D8A8-215D-4BD3-B0AB-49542314A19C}" srcOrd="0" destOrd="0" parTransId="{E67B4CFA-3F62-48A0-9E15-6B76B2B6D698}" sibTransId="{E65F019E-D52C-46E3-89A7-FFA63A47B115}"/>
-    <dgm:cxn modelId="{B8E809AA-D9AF-45D4-BE0C-31FBDA383B20}" type="presOf" srcId="{8BCD34DE-5292-4EAA-9B08-041A745343F6}" destId="{69209B79-27E3-46D8-908F-C926DAFFAD8D}" srcOrd="0" destOrd="0" presId="urn:microsoft.com/office/officeart/2005/8/layout/orgChart1"/>
-    <dgm:cxn modelId="{27695D8F-FCEE-47A2-9CF5-E401167C956A}" type="presOf" srcId="{4AAB8285-7327-4031-8015-6503C0DA1364}" destId="{99F29E88-DE92-4FE3-9730-F664D9CAFA7F}" srcOrd="1" destOrd="0" presId="urn:microsoft.com/office/officeart/2005/8/layout/orgChart1"/>
-    <dgm:cxn modelId="{9125B03E-5F8F-43A3-935F-52BC3BDF364A}" type="presOf" srcId="{82FBD39D-D8C4-4740-8152-705DCFB89BBC}" destId="{0CC8396D-85F0-4151-9855-48AB0686A85F}" srcOrd="1" destOrd="0" presId="urn:microsoft.com/office/officeart/2005/8/layout/orgChart1"/>
     <dgm:cxn modelId="{DC6DC0C3-793A-4608-A7B9-182A613A2B51}" srcId="{0FE2CD08-65AF-4153-8145-3193E8493456}" destId="{2700071B-DBA4-4229-A3FC-A204580A72FA}" srcOrd="0" destOrd="0" parTransId="{2BC5CA9E-54B8-44C5-8058-227CEA36B1CB}" sibTransId="{A074AD53-A670-403A-8AA0-F9600F5B720C}"/>
+    <dgm:cxn modelId="{A9142B4C-BCCA-4970-B3C0-6555EB56D74F}" type="presOf" srcId="{FAF1ABD2-A540-41D9-875C-C4FA4487CF6F}" destId="{0A8DAEB8-CD22-40CF-BDF2-2EB734CD94E1}" srcOrd="1" destOrd="0" presId="urn:microsoft.com/office/officeart/2005/8/layout/orgChart1"/>
     <dgm:cxn modelId="{A94E6D4D-8443-43A8-BE8F-666BC1F88D05}" srcId="{8D65759A-1EEE-4EEB-9735-5298509F3C4E}" destId="{497FEC77-F438-4C4E-8475-6083F9EF15C8}" srcOrd="3" destOrd="0" parTransId="{237C9B69-F05D-4445-BD49-EE379C14DA92}" sibTransId="{2975AC26-9268-43B3-BD99-7203EAA3E712}"/>
     <dgm:cxn modelId="{3E0DB105-91A4-49A0-8F0B-B8F04C2B5A6C}" srcId="{8D65759A-1EEE-4EEB-9735-5298509F3C4E}" destId="{339589C6-5DDF-43DB-8281-EE9FDAD038B8}" srcOrd="2" destOrd="0" parTransId="{61C73B9D-31BD-43FD-A763-F6C99235A6CD}" sibTransId="{98D87AF1-C1B2-4F4C-BAB0-0AF8C43565B1}"/>
     <dgm:cxn modelId="{6C09692F-CA32-4220-A0AF-6818782E3897}" srcId="{00C0D8A8-215D-4BD3-B0AB-49542314A19C}" destId="{0FE2CD08-65AF-4153-8145-3193E8493456}" srcOrd="0" destOrd="0" parTransId="{1DAFD62F-BF81-4C38-BB7F-EEBFE84E411C}" sibTransId="{39F0BF52-D068-482A-923C-AF1071E0434A}"/>
+    <dgm:cxn modelId="{1D6FB868-3F01-4303-A7AC-EB43123D6736}" type="presOf" srcId="{0FE2CD08-65AF-4153-8145-3193E8493456}" destId="{6683360A-E31C-4142-81E1-36FECC5B4DF4}" srcOrd="1" destOrd="0" presId="urn:microsoft.com/office/officeart/2005/8/layout/orgChart1"/>
     <dgm:cxn modelId="{C4D1CB8D-C95E-4BB5-B6C6-374A4EC9E555}" srcId="{2700071B-DBA4-4229-A3FC-A204580A72FA}" destId="{EA04933D-6902-476C-B26A-5E5D3E0D112D}" srcOrd="1" destOrd="0" parTransId="{258B7BB3-3691-407E-8CA5-D70BC8C28AD3}" sibTransId="{2187D64C-AF97-4FA2-8950-0AD152DAE69E}"/>
-    <dgm:cxn modelId="{00832A37-5FFD-4B95-9C39-6DC5AAAD946A}" type="presOf" srcId="{82FBD39D-D8C4-4740-8152-705DCFB89BBC}" destId="{F33C7915-6A1A-4CC3-88ED-6C6450E6E8B1}" srcOrd="0" destOrd="0" presId="urn:microsoft.com/office/officeart/2005/8/layout/orgChart1"/>
-    <dgm:cxn modelId="{ACF8A72C-3188-49CD-AAFE-C3AE5A0967EB}" type="presOf" srcId="{EAFA10D7-3CCD-487F-B5BA-E27A64FBC946}" destId="{2A4CFED1-9624-434D-8067-C2EDF8079E42}" srcOrd="0" destOrd="0" presId="urn:microsoft.com/office/officeart/2005/8/layout/orgChart1"/>
-    <dgm:cxn modelId="{767EBCF7-7845-461C-ADD9-D221D74BBF67}" type="presOf" srcId="{AE294E3C-2D4C-436C-AECC-4B44948DA529}" destId="{54D20402-E165-4F0F-B19D-934DF0835109}" srcOrd="0" destOrd="0" presId="urn:microsoft.com/office/officeart/2005/8/layout/orgChart1"/>
+    <dgm:cxn modelId="{A52A4305-426D-48A9-A65D-AD7A51399439}" type="presOf" srcId="{82FBD39D-D8C4-4740-8152-705DCFB89BBC}" destId="{0CC8396D-85F0-4151-9855-48AB0686A85F}" srcOrd="1" destOrd="0" presId="urn:microsoft.com/office/officeart/2005/8/layout/orgChart1"/>
+    <dgm:cxn modelId="{6AC0656D-11E7-445C-B68F-29312AF4D23A}" type="presOf" srcId="{ECE9168B-CB06-4143-B187-694C834B3BFD}" destId="{4B94323C-1B3D-4573-BCB2-70E5F39F869F}" srcOrd="0" destOrd="0" presId="urn:microsoft.com/office/officeart/2005/8/layout/orgChart1"/>
+    <dgm:cxn modelId="{3A17E980-B7EB-4A43-98E3-5A6F47A2C3D2}" type="presOf" srcId="{0FE2CD08-65AF-4153-8145-3193E8493456}" destId="{9BE6A70D-0350-4AE0-8852-5D251355AA3D}" srcOrd="0" destOrd="0" presId="urn:microsoft.com/office/officeart/2005/8/layout/orgChart1"/>
     <dgm:cxn modelId="{02625D85-3F26-43D0-90BF-37A5B3634B80}" srcId="{2700071B-DBA4-4229-A3FC-A204580A72FA}" destId="{AE294E3C-2D4C-436C-AECC-4B44948DA529}" srcOrd="4" destOrd="0" parTransId="{8BCD34DE-5292-4EAA-9B08-041A745343F6}" sibTransId="{EC4E8988-64EC-4A9F-AD0C-7896BB5BD536}"/>
-    <dgm:cxn modelId="{6D8A4E29-D13B-4750-8DF1-DEF711C9AF98}" type="presOf" srcId="{C1CBA48A-3C11-43EE-B831-0D56195D51F3}" destId="{666756A8-7B9C-4ADD-A24B-37AF558DE62F}" srcOrd="1" destOrd="0" presId="urn:microsoft.com/office/officeart/2005/8/layout/orgChart1"/>
-    <dgm:cxn modelId="{EFB2FB61-21C1-49AD-BFFE-24644F062020}" type="presOf" srcId="{339589C6-5DDF-43DB-8281-EE9FDAD038B8}" destId="{2634CA9F-5969-42E5-A623-B6FFB4C77038}" srcOrd="0" destOrd="0" presId="urn:microsoft.com/office/officeart/2005/8/layout/orgChart1"/>
-    <dgm:cxn modelId="{747E998F-F800-4A4C-85F5-BE7F71CC2675}" type="presOf" srcId="{0FE2CD08-65AF-4153-8145-3193E8493456}" destId="{9BE6A70D-0350-4AE0-8852-5D251355AA3D}" srcOrd="0" destOrd="0" presId="urn:microsoft.com/office/officeart/2005/8/layout/orgChart1"/>
-    <dgm:cxn modelId="{225607F6-0EC1-4D12-BBC8-ADB25FD70F03}" type="presOf" srcId="{C1CBA48A-3C11-43EE-B831-0D56195D51F3}" destId="{09B669E1-57AA-4D2D-8E0A-F6C1DE38D979}" srcOrd="0" destOrd="0" presId="urn:microsoft.com/office/officeart/2005/8/layout/orgChart1"/>
-    <dgm:cxn modelId="{ECEB0B14-ECB2-4F6C-AED9-5C31CD5FA7AB}" type="presOf" srcId="{AE294E3C-2D4C-436C-AECC-4B44948DA529}" destId="{D3B8B35F-8976-4E3C-9280-E4FCFCFA79E5}" srcOrd="1" destOrd="0" presId="urn:microsoft.com/office/officeart/2005/8/layout/orgChart1"/>
-    <dgm:cxn modelId="{4B58A4C2-84CC-4983-9F8F-2AD6675D2760}" type="presOf" srcId="{8C0395AB-24A5-4469-BC30-702E07230A16}" destId="{05998FA1-3D91-4CF4-913E-2175F7502C8E}" srcOrd="0" destOrd="0" presId="urn:microsoft.com/office/officeart/2005/8/layout/orgChart1"/>
-    <dgm:cxn modelId="{194477B9-9922-4F1A-BB62-68CC97EB1401}" type="presOf" srcId="{8D65759A-1EEE-4EEB-9735-5298509F3C4E}" destId="{0C4405E8-D50C-4DE5-88F3-A666799C3A0B}" srcOrd="1" destOrd="0" presId="urn:microsoft.com/office/officeart/2005/8/layout/orgChart1"/>
-    <dgm:cxn modelId="{76AEA451-4F46-4F8B-8AD7-2F91857AF025}" type="presOf" srcId="{497FEC77-F438-4C4E-8475-6083F9EF15C8}" destId="{5BB76DFE-5D32-4521-9101-97E799D501D9}" srcOrd="1" destOrd="0" presId="urn:microsoft.com/office/officeart/2005/8/layout/orgChart1"/>
-    <dgm:cxn modelId="{4E5E286E-AA1B-46DD-AEBF-3AF6191737BD}" type="presOf" srcId="{009318D8-522E-4C19-ABD6-D9A4C22BE793}" destId="{1439366A-37CB-4DD5-8A68-92B0D6A0F04D}" srcOrd="0" destOrd="0" presId="urn:microsoft.com/office/officeart/2005/8/layout/orgChart1"/>
-    <dgm:cxn modelId="{F531D8A6-F1C9-4ADD-A6F2-DA8FC68AC2E7}" type="presOf" srcId="{11AD3880-7B00-47FC-99D9-A24918189CA1}" destId="{D4EB8D9A-2F36-42CC-B5D1-5B49AECECF43}" srcOrd="0" destOrd="0" presId="urn:microsoft.com/office/officeart/2005/8/layout/orgChart1"/>
+    <dgm:cxn modelId="{417BC042-3B78-45DA-A83B-A8213EFF5CB5}" type="presOf" srcId="{01B380AE-AAEC-4DA5-8ED0-64BC935D2D82}" destId="{F5DCEDE9-9515-41FB-957A-1A5789336389}" srcOrd="1" destOrd="0" presId="urn:microsoft.com/office/officeart/2005/8/layout/orgChart1"/>
+    <dgm:cxn modelId="{D00EB02E-AF1B-4D58-B37A-C00C8A6FC370}" type="presOf" srcId="{339589C6-5DDF-43DB-8281-EE9FDAD038B8}" destId="{369F64AA-0806-4556-8924-B75AFB370036}" srcOrd="1" destOrd="0" presId="urn:microsoft.com/office/officeart/2005/8/layout/orgChart1"/>
     <dgm:cxn modelId="{D29A5F36-2926-4534-9A98-3E2AEEDCF2F5}" srcId="{2700071B-DBA4-4229-A3FC-A204580A72FA}" destId="{4AAB8285-7327-4031-8015-6503C0DA1364}" srcOrd="5" destOrd="0" parTransId="{009318D8-522E-4C19-ABD6-D9A4C22BE793}" sibTransId="{573A56A5-893F-44E8-A138-9D828041A1C2}"/>
-    <dgm:cxn modelId="{9AE0CAFE-520E-483D-A1F6-341E9F2C6A79}" type="presOf" srcId="{A5B2B838-6AD9-4C61-803B-78CD43A3083A}" destId="{F24F4C15-C184-4BDB-9D11-04CEB58B9642}" srcOrd="0" destOrd="0" presId="urn:microsoft.com/office/officeart/2005/8/layout/orgChart1"/>
+    <dgm:cxn modelId="{35F4E401-9527-4C3C-A3A1-1B9A41FE67F3}" type="presOf" srcId="{E67B4CFA-3F62-48A0-9E15-6B76B2B6D698}" destId="{5BC02223-7B57-4FDB-A2BA-D2C1B7A3D3F9}" srcOrd="0" destOrd="0" presId="urn:microsoft.com/office/officeart/2005/8/layout/orgChart1"/>
+    <dgm:cxn modelId="{D156CC52-A1D5-4C3C-AE74-741F489275E4}" type="presOf" srcId="{009318D8-522E-4C19-ABD6-D9A4C22BE793}" destId="{1439366A-37CB-4DD5-8A68-92B0D6A0F04D}" srcOrd="0" destOrd="0" presId="urn:microsoft.com/office/officeart/2005/8/layout/orgChart1"/>
+    <dgm:cxn modelId="{FB050E8E-7EBF-4439-A879-A8801F7D6AF1}" type="presOf" srcId="{EAFA10D7-3CCD-487F-B5BA-E27A64FBC946}" destId="{2A4CFED1-9624-434D-8067-C2EDF8079E42}" srcOrd="0" destOrd="0" presId="urn:microsoft.com/office/officeart/2005/8/layout/orgChart1"/>
     <dgm:cxn modelId="{472E131C-3798-4085-BB09-7BEEE77D8975}" srcId="{8D65759A-1EEE-4EEB-9735-5298509F3C4E}" destId="{01B380AE-AAEC-4DA5-8ED0-64BC935D2D82}" srcOrd="1" destOrd="0" parTransId="{11AD3880-7B00-47FC-99D9-A24918189CA1}" sibTransId="{D98E2323-68B2-4717-A75D-FEA8FA539D06}"/>
-    <dgm:cxn modelId="{5B84098B-5688-47C7-8200-8FC6D836C7B1}" type="presOf" srcId="{01C579C4-DC3D-4CF9-AA26-C14046E1BF6D}" destId="{4193881B-AD5F-42AF-A653-EE0707D1F1A6}" srcOrd="0" destOrd="0" presId="urn:microsoft.com/office/officeart/2005/8/layout/orgChart1"/>
+    <dgm:cxn modelId="{08074079-6D2B-4981-A55F-C022BF6F9795}" type="presOf" srcId="{00C0D8A8-215D-4BD3-B0AB-49542314A19C}" destId="{A38E4B2E-18D6-49A3-8907-90F3B4ABBD9B}" srcOrd="0" destOrd="0" presId="urn:microsoft.com/office/officeart/2005/8/layout/orgChart1"/>
+    <dgm:cxn modelId="{FD86D25B-8880-4310-980C-BBB1D648259E}" type="presOf" srcId="{F6787728-5030-439B-961C-3A8BB4A2DC48}" destId="{72922E94-E4E3-468B-9B75-C8025F28CCAD}" srcOrd="0" destOrd="0" presId="urn:microsoft.com/office/officeart/2005/8/layout/orgChart1"/>
     <dgm:cxn modelId="{6608CAD2-1434-4E5D-A4A9-CEE000DC6635}" srcId="{2700071B-DBA4-4229-A3FC-A204580A72FA}" destId="{13C4EFA6-E68C-4784-9DCF-B33CAE2EA4AA}" srcOrd="3" destOrd="0" parTransId="{3922B231-84F1-4187-B608-3350836BEDDB}" sibTransId="{5ED8019C-BEFE-424D-93E0-C13DF7B15875}"/>
-    <dgm:cxn modelId="{DF44428E-AC4D-4626-BF0F-1D78C4D9B762}" type="presOf" srcId="{339589C6-5DDF-43DB-8281-EE9FDAD038B8}" destId="{369F64AA-0806-4556-8924-B75AFB370036}" srcOrd="1" destOrd="0" presId="urn:microsoft.com/office/officeart/2005/8/layout/orgChart1"/>
-    <dgm:cxn modelId="{A914F315-4EAB-48F7-8024-5DA55366D0DF}" type="presOf" srcId="{ECE9168B-CB06-4143-B187-694C834B3BFD}" destId="{4B94323C-1B3D-4573-BCB2-70E5F39F869F}" srcOrd="0" destOrd="0" presId="urn:microsoft.com/office/officeart/2005/8/layout/orgChart1"/>
-    <dgm:cxn modelId="{2504E643-F37A-4029-AC58-B483D406D566}" type="presOf" srcId="{4AAB8285-7327-4031-8015-6503C0DA1364}" destId="{DB1A9D2F-9D71-4979-BDFB-B649FA368457}" srcOrd="0" destOrd="0" presId="urn:microsoft.com/office/officeart/2005/8/layout/orgChart1"/>
-    <dgm:cxn modelId="{79821280-B169-4FE2-9293-83DF0451F405}" type="presOf" srcId="{01B380AE-AAEC-4DA5-8ED0-64BC935D2D82}" destId="{5A3A27A2-A70A-4DBC-BFD7-19558A61EBF6}" srcOrd="0" destOrd="0" presId="urn:microsoft.com/office/officeart/2005/8/layout/orgChart1"/>
-    <dgm:cxn modelId="{415D2CD8-37EC-4648-BA79-5487CA6EE554}" type="presOf" srcId="{00C0D8A8-215D-4BD3-B0AB-49542314A19C}" destId="{65159937-2669-4971-94BB-28A738283540}" srcOrd="1" destOrd="0" presId="urn:microsoft.com/office/officeart/2005/8/layout/orgChart1"/>
-    <dgm:cxn modelId="{DC19D55B-9515-4E2B-89BE-70DA013BED76}" type="presOf" srcId="{E67B4CFA-3F62-48A0-9E15-6B76B2B6D698}" destId="{5BC02223-7B57-4FDB-A2BA-D2C1B7A3D3F9}" srcOrd="0" destOrd="0" presId="urn:microsoft.com/office/officeart/2005/8/layout/orgChart1"/>
-    <dgm:cxn modelId="{FCCD43FA-5846-46EF-8625-92E039FE1C80}" type="presOf" srcId="{8D65759A-1EEE-4EEB-9735-5298509F3C4E}" destId="{20C48B43-9D88-4636-BA22-4755BCAE7B14}" srcOrd="0" destOrd="0" presId="urn:microsoft.com/office/officeart/2005/8/layout/orgChart1"/>
-    <dgm:cxn modelId="{E23CDD5A-B1C8-40A0-8C51-68534D9FCD62}" type="presOf" srcId="{2700071B-DBA4-4229-A3FC-A204580A72FA}" destId="{7BE3A887-B986-4BD3-91CB-CF2D5139F238}" srcOrd="1" destOrd="0" presId="urn:microsoft.com/office/officeart/2005/8/layout/orgChart1"/>
+    <dgm:cxn modelId="{1D0CA42D-27B7-4776-95E5-FD6BD62C6F81}" type="presOf" srcId="{11AD3880-7B00-47FC-99D9-A24918189CA1}" destId="{D4EB8D9A-2F36-42CC-B5D1-5B49AECECF43}" srcOrd="0" destOrd="0" presId="urn:microsoft.com/office/officeart/2005/8/layout/orgChart1"/>
+    <dgm:cxn modelId="{2886CAFD-EC4D-45CB-8854-421B2EC75823}" type="presOf" srcId="{01C579C4-DC3D-4CF9-AA26-C14046E1BF6D}" destId="{5FC7684E-0951-422B-AAAF-5CA10A5CA60B}" srcOrd="1" destOrd="0" presId="urn:microsoft.com/office/officeart/2005/8/layout/orgChart1"/>
+    <dgm:cxn modelId="{481DC3EC-F0EA-41B9-99D6-08B44367CBF4}" type="presOf" srcId="{4AAB8285-7327-4031-8015-6503C0DA1364}" destId="{DB1A9D2F-9D71-4979-BDFB-B649FA368457}" srcOrd="0" destOrd="0" presId="urn:microsoft.com/office/officeart/2005/8/layout/orgChart1"/>
+    <dgm:cxn modelId="{31A07EEA-BB82-4EC4-B931-B72D63FE8037}" type="presOf" srcId="{8C0395AB-24A5-4469-BC30-702E07230A16}" destId="{05998FA1-3D91-4CF4-913E-2175F7502C8E}" srcOrd="0" destOrd="0" presId="urn:microsoft.com/office/officeart/2005/8/layout/orgChart1"/>
+    <dgm:cxn modelId="{3590E390-913D-4215-A344-A346CEE74184}" type="presOf" srcId="{497FEC77-F438-4C4E-8475-6083F9EF15C8}" destId="{F32DC45F-B627-4662-AB86-CC11E432D1CE}" srcOrd="0" destOrd="0" presId="urn:microsoft.com/office/officeart/2005/8/layout/orgChart1"/>
+    <dgm:cxn modelId="{328663C5-3009-484A-BE45-0B7D09418CBA}" type="presOf" srcId="{A5B2B838-6AD9-4C61-803B-78CD43A3083A}" destId="{F24F4C15-C184-4BDB-9D11-04CEB58B9642}" srcOrd="0" destOrd="0" presId="urn:microsoft.com/office/officeart/2005/8/layout/orgChart1"/>
+    <dgm:cxn modelId="{0C84FBD8-9D61-4473-9AE9-F75ACF07424A}" type="presOf" srcId="{13C4EFA6-E68C-4784-9DCF-B33CAE2EA4AA}" destId="{71E6611B-C454-4441-B1D1-85F1C03CCFFB}" srcOrd="1" destOrd="0" presId="urn:microsoft.com/office/officeart/2005/8/layout/orgChart1"/>
     <dgm:cxn modelId="{05CF414B-C15F-42AF-8D6E-1F03D48813FC}" srcId="{A5B2B838-6AD9-4C61-803B-78CD43A3083A}" destId="{C1CBA48A-3C11-43EE-B831-0D56195D51F3}" srcOrd="0" destOrd="0" parTransId="{877447B2-D698-4FE9-9822-A56CF649B5CD}" sibTransId="{7F01145C-B5C5-45D8-9D4C-CE6F64DE69F7}"/>
-    <dgm:cxn modelId="{A3A56269-9913-4008-9B84-9065A8F6A18B}" type="presOf" srcId="{237C9B69-F05D-4445-BD49-EE379C14DA92}" destId="{9EFAD559-AA55-487B-897F-792B96F3D275}" srcOrd="0" destOrd="0" presId="urn:microsoft.com/office/officeart/2005/8/layout/orgChart1"/>
-    <dgm:cxn modelId="{AED1DA29-E688-4948-9CB9-A60B66B347AF}" type="presOf" srcId="{FAF1ABD2-A540-41D9-875C-C4FA4487CF6F}" destId="{0A8DAEB8-CD22-40CF-BDF2-2EB734CD94E1}" srcOrd="1" destOrd="0" presId="urn:microsoft.com/office/officeart/2005/8/layout/orgChart1"/>
-    <dgm:cxn modelId="{372A2BAE-197D-4A4A-AFA3-A67A5901CCE9}" type="presOf" srcId="{1DAFD62F-BF81-4C38-BB7F-EEBFE84E411C}" destId="{8AA2D9E1-6CA1-48BA-8CF2-871D2AC7924B}" srcOrd="0" destOrd="0" presId="urn:microsoft.com/office/officeart/2005/8/layout/orgChart1"/>
-    <dgm:cxn modelId="{2417C75C-5544-42B2-98BC-102477903646}" type="presOf" srcId="{9FB74AE6-B913-4639-96D6-A434C128862D}" destId="{CA53EC1D-ADC0-42BD-BD94-BD22BD7635A1}" srcOrd="0" destOrd="0" presId="urn:microsoft.com/office/officeart/2005/8/layout/orgChart1"/>
+    <dgm:cxn modelId="{F60A284D-2B32-48CE-B259-757DD6F4BFE0}" type="presOf" srcId="{01B380AE-AAEC-4DA5-8ED0-64BC935D2D82}" destId="{5A3A27A2-A70A-4DBC-BFD7-19558A61EBF6}" srcOrd="0" destOrd="0" presId="urn:microsoft.com/office/officeart/2005/8/layout/orgChart1"/>
+    <dgm:cxn modelId="{DBC5DC90-56BF-4CBC-B55D-F2F8F9706B4C}" type="presOf" srcId="{2700071B-DBA4-4229-A3FC-A204580A72FA}" destId="{7BE3A887-B986-4BD3-91CB-CF2D5139F238}" srcOrd="1" destOrd="0" presId="urn:microsoft.com/office/officeart/2005/8/layout/orgChart1"/>
+    <dgm:cxn modelId="{89F3768D-D2CE-42F7-8C63-59D1342F7EF1}" type="presOf" srcId="{258B7BB3-3691-407E-8CA5-D70BC8C28AD3}" destId="{3D679402-8278-4366-8843-2F564801FFB8}" srcOrd="0" destOrd="0" presId="urn:microsoft.com/office/officeart/2005/8/layout/orgChart1"/>
+    <dgm:cxn modelId="{51C44F68-8ADD-4B4C-AA7E-360D17E519C3}" type="presOf" srcId="{8D65759A-1EEE-4EEB-9735-5298509F3C4E}" destId="{20C48B43-9D88-4636-BA22-4755BCAE7B14}" srcOrd="0" destOrd="0" presId="urn:microsoft.com/office/officeart/2005/8/layout/orgChart1"/>
+    <dgm:cxn modelId="{3D743A46-1542-4873-ACD1-732DCA008E7F}" type="presOf" srcId="{237C9B69-F05D-4445-BD49-EE379C14DA92}" destId="{9EFAD559-AA55-487B-897F-792B96F3D275}" srcOrd="0" destOrd="0" presId="urn:microsoft.com/office/officeart/2005/8/layout/orgChart1"/>
+    <dgm:cxn modelId="{C9C3BBF7-81F8-43FF-99D5-E49F5998DB28}" type="presOf" srcId="{9FB74AE6-B913-4639-96D6-A434C128862D}" destId="{CA53EC1D-ADC0-42BD-BD94-BD22BD7635A1}" srcOrd="0" destOrd="0" presId="urn:microsoft.com/office/officeart/2005/8/layout/orgChart1"/>
+    <dgm:cxn modelId="{28339034-669B-4774-95F6-B1A6412AFFC5}" type="presOf" srcId="{339589C6-5DDF-43DB-8281-EE9FDAD038B8}" destId="{2634CA9F-5969-42E5-A623-B6FFB4C77038}" srcOrd="0" destOrd="0" presId="urn:microsoft.com/office/officeart/2005/8/layout/orgChart1"/>
+    <dgm:cxn modelId="{C0B65892-31DD-4D8F-95FD-CBCC8499BD79}" type="presOf" srcId="{AE294E3C-2D4C-436C-AECC-4B44948DA529}" destId="{54D20402-E165-4F0F-B19D-934DF0835109}" srcOrd="0" destOrd="0" presId="urn:microsoft.com/office/officeart/2005/8/layout/orgChart1"/>
     <dgm:cxn modelId="{AC2F01BD-F898-470C-963B-8A4A88C6D242}" srcId="{8D65759A-1EEE-4EEB-9735-5298509F3C4E}" destId="{F6787728-5030-439B-961C-3A8BB4A2DC48}" srcOrd="0" destOrd="0" parTransId="{9FB74AE6-B913-4639-96D6-A434C128862D}" sibTransId="{0190D8E4-4512-4C72-A726-DA0D312AA9F8}"/>
-    <dgm:cxn modelId="{74A446B6-F4FB-43F2-8CF8-35A49F46A7E7}" type="presOf" srcId="{497FEC77-F438-4C4E-8475-6083F9EF15C8}" destId="{F32DC45F-B627-4662-AB86-CC11E432D1CE}" srcOrd="0" destOrd="0" presId="urn:microsoft.com/office/officeart/2005/8/layout/orgChart1"/>
-    <dgm:cxn modelId="{F083FF9B-6AA5-4D13-96B6-B059FCB9DC18}" type="presOf" srcId="{0B67BA19-453F-4CD4-88E3-EB186BA81849}" destId="{6E33082C-3778-4ABB-93F2-223053ABA309}" srcOrd="0" destOrd="0" presId="urn:microsoft.com/office/officeart/2005/8/layout/orgChart1"/>
-    <dgm:cxn modelId="{F9428F49-1224-47C6-AC26-E11EDB9145E6}" type="presOf" srcId="{2700071B-DBA4-4229-A3FC-A204580A72FA}" destId="{8B928311-A6A9-4F90-ADC1-CAB2EB7B2C66}" srcOrd="0" destOrd="0" presId="urn:microsoft.com/office/officeart/2005/8/layout/orgChart1"/>
+    <dgm:cxn modelId="{4FB1F195-8AFE-4517-8280-E83FA4353B48}" type="presOf" srcId="{0B67BA19-453F-4CD4-88E3-EB186BA81849}" destId="{6E33082C-3778-4ABB-93F2-223053ABA309}" srcOrd="0" destOrd="0" presId="urn:microsoft.com/office/officeart/2005/8/layout/orgChart1"/>
+    <dgm:cxn modelId="{B6AB8993-95CA-4092-B009-BF74D3CC3402}" type="presOf" srcId="{13C4EFA6-E68C-4784-9DCF-B33CAE2EA4AA}" destId="{062CBA52-EA1F-4965-85A7-51215A0BF1E1}" srcOrd="0" destOrd="0" presId="urn:microsoft.com/office/officeart/2005/8/layout/orgChart1"/>
+    <dgm:cxn modelId="{864BF4DA-919F-4943-ADC4-89EA169B2C9D}" type="presOf" srcId="{8D65759A-1EEE-4EEB-9735-5298509F3C4E}" destId="{0C4405E8-D50C-4DE5-88F3-A666799C3A0B}" srcOrd="1" destOrd="0" presId="urn:microsoft.com/office/officeart/2005/8/layout/orgChart1"/>
     <dgm:cxn modelId="{E70CEB2F-DAEA-428C-B451-02628B3ED01C}" srcId="{0FE2CD08-65AF-4153-8145-3193E8493456}" destId="{8D65759A-1EEE-4EEB-9735-5298509F3C4E}" srcOrd="1" destOrd="0" parTransId="{ECE9168B-CB06-4143-B187-694C834B3BFD}" sibTransId="{1EE94F82-EC50-423C-8E19-DD369DFBB7A6}"/>
     <dgm:cxn modelId="{A4DBE485-7249-4A06-BCE0-5A9B8B51DBE6}" srcId="{2700071B-DBA4-4229-A3FC-A204580A72FA}" destId="{FAF1ABD2-A540-41D9-875C-C4FA4487CF6F}" srcOrd="0" destOrd="0" parTransId="{0B67BA19-453F-4CD4-88E3-EB186BA81849}" sibTransId="{0B733FD9-8741-4E25-B631-A865AEB314DA}"/>
+    <dgm:cxn modelId="{F80CA260-2457-4FB0-925A-E7285D15129E}" type="presOf" srcId="{AE294E3C-2D4C-436C-AECC-4B44948DA529}" destId="{D3B8B35F-8976-4E3C-9280-E4FCFCFA79E5}" srcOrd="1" destOrd="0" presId="urn:microsoft.com/office/officeart/2005/8/layout/orgChart1"/>
     <dgm:cxn modelId="{FAE67290-C8A4-4F5A-9576-2780900D1199}" srcId="{2700071B-DBA4-4229-A3FC-A204580A72FA}" destId="{01C579C4-DC3D-4CF9-AA26-C14046E1BF6D}" srcOrd="2" destOrd="0" parTransId="{EAFA10D7-3CCD-487F-B5BA-E27A64FBC946}" sibTransId="{41525C47-B884-4B6F-8E67-E36C5524FF08}"/>
-    <dgm:cxn modelId="{E0F22A95-4EA5-4D82-8F99-2348BF733495}" type="presOf" srcId="{258B7BB3-3691-407E-8CA5-D70BC8C28AD3}" destId="{3D679402-8278-4366-8843-2F564801FFB8}" srcOrd="0" destOrd="0" presId="urn:microsoft.com/office/officeart/2005/8/layout/orgChart1"/>
-    <dgm:cxn modelId="{741F81A6-0055-4349-8444-3DDBB7E43108}" type="presOf" srcId="{13C4EFA6-E68C-4784-9DCF-B33CAE2EA4AA}" destId="{71E6611B-C454-4441-B1D1-85F1C03CCFFB}" srcOrd="1" destOrd="0" presId="urn:microsoft.com/office/officeart/2005/8/layout/orgChart1"/>
-    <dgm:cxn modelId="{EC73E3A8-6601-4A72-A61F-EDC8C4A9567A}" type="presOf" srcId="{61C73B9D-31BD-43FD-A763-F6C99235A6CD}" destId="{CFB09812-5E23-4232-BE1C-53D0B0CE9621}" srcOrd="0" destOrd="0" presId="urn:microsoft.com/office/officeart/2005/8/layout/orgChart1"/>
-    <dgm:cxn modelId="{B1487268-F937-4150-AFE8-162036D00689}" type="presOf" srcId="{13C4EFA6-E68C-4784-9DCF-B33CAE2EA4AA}" destId="{062CBA52-EA1F-4965-85A7-51215A0BF1E1}" srcOrd="0" destOrd="0" presId="urn:microsoft.com/office/officeart/2005/8/layout/orgChart1"/>
-    <dgm:cxn modelId="{747628F3-4101-497B-A6FF-D5C5D67863FB}" type="presOf" srcId="{EA04933D-6902-476C-B26A-5E5D3E0D112D}" destId="{B9DB7124-1862-4F8D-9150-AC1D163B76C1}" srcOrd="1" destOrd="0" presId="urn:microsoft.com/office/officeart/2005/8/layout/orgChart1"/>
+    <dgm:cxn modelId="{423E626F-450C-4536-8687-7E439FB7BCCA}" type="presOf" srcId="{C1CBA48A-3C11-43EE-B831-0D56195D51F3}" destId="{09B669E1-57AA-4D2D-8E0A-F6C1DE38D979}" srcOrd="0" destOrd="0" presId="urn:microsoft.com/office/officeart/2005/8/layout/orgChart1"/>
+    <dgm:cxn modelId="{5DA1FCFE-0EF0-446E-9FED-E6834D7740B7}" type="presOf" srcId="{2BC5CA9E-54B8-44C5-8058-227CEA36B1CB}" destId="{F49A4AA6-CE9E-4C8C-860F-0CB975D190FB}" srcOrd="0" destOrd="0" presId="urn:microsoft.com/office/officeart/2005/8/layout/orgChart1"/>
+    <dgm:cxn modelId="{055A3762-359E-4BED-B5FE-F64ACBDD284A}" type="presOf" srcId="{1DAFD62F-BF81-4C38-BB7F-EEBFE84E411C}" destId="{8AA2D9E1-6CA1-48BA-8CF2-871D2AC7924B}" srcOrd="0" destOrd="0" presId="urn:microsoft.com/office/officeart/2005/8/layout/orgChart1"/>
+    <dgm:cxn modelId="{AEA75DEA-CA5D-4088-84AC-1602D371CE14}" type="presOf" srcId="{82FBD39D-D8C4-4740-8152-705DCFB89BBC}" destId="{F33C7915-6A1A-4CC3-88ED-6C6450E6E8B1}" srcOrd="0" destOrd="0" presId="urn:microsoft.com/office/officeart/2005/8/layout/orgChart1"/>
+    <dgm:cxn modelId="{E076C7E7-3B31-4BBA-99C6-24EB959CA0BD}" type="presOf" srcId="{01C579C4-DC3D-4CF9-AA26-C14046E1BF6D}" destId="{4193881B-AD5F-42AF-A653-EE0707D1F1A6}" srcOrd="0" destOrd="0" presId="urn:microsoft.com/office/officeart/2005/8/layout/orgChart1"/>
+    <dgm:cxn modelId="{F840E591-3677-4EC2-94D1-31A0B445142C}" type="presOf" srcId="{FAF1ABD2-A540-41D9-875C-C4FA4487CF6F}" destId="{E8850ABD-AD51-4993-94D3-2346573BC964}" srcOrd="0" destOrd="0" presId="urn:microsoft.com/office/officeart/2005/8/layout/orgChart1"/>
+    <dgm:cxn modelId="{1233A9F1-DC05-493D-8261-5AAF2768401F}" type="presOf" srcId="{8BCD34DE-5292-4EAA-9B08-041A745343F6}" destId="{69209B79-27E3-46D8-908F-C926DAFFAD8D}" srcOrd="0" destOrd="0" presId="urn:microsoft.com/office/officeart/2005/8/layout/orgChart1"/>
+    <dgm:cxn modelId="{05989694-DAC7-46F1-8B68-1691E8237A9F}" type="presOf" srcId="{F6787728-5030-439B-961C-3A8BB4A2DC48}" destId="{6494068A-FB69-47B4-A995-0525F9E61FDF}" srcOrd="1" destOrd="0" presId="urn:microsoft.com/office/officeart/2005/8/layout/orgChart1"/>
+    <dgm:cxn modelId="{E42DB587-ECC6-481D-BF00-81BFF3A6B2AD}" type="presOf" srcId="{EA04933D-6902-476C-B26A-5E5D3E0D112D}" destId="{B9DB7124-1862-4F8D-9150-AC1D163B76C1}" srcOrd="1" destOrd="0" presId="urn:microsoft.com/office/officeart/2005/8/layout/orgChart1"/>
+    <dgm:cxn modelId="{44E864B4-B3FD-45DB-AC22-C3FF9857BFD4}" type="presOf" srcId="{C1CBA48A-3C11-43EE-B831-0D56195D51F3}" destId="{666756A8-7B9C-4ADD-A24B-37AF558DE62F}" srcOrd="1" destOrd="0" presId="urn:microsoft.com/office/officeart/2005/8/layout/orgChart1"/>
+    <dgm:cxn modelId="{F2DB62EE-FDA5-4B59-9FA7-B8818FC542DA}" type="presOf" srcId="{3922B231-84F1-4187-B608-3350836BEDDB}" destId="{C13A3A04-CFA5-4A63-A622-369DC2EC18C4}" srcOrd="0" destOrd="0" presId="urn:microsoft.com/office/officeart/2005/8/layout/orgChart1"/>
+    <dgm:cxn modelId="{BBDF98D3-D1D1-4D1C-A9DC-411D6899B891}" type="presOf" srcId="{2700071B-DBA4-4229-A3FC-A204580A72FA}" destId="{8B928311-A6A9-4F90-ADC1-CAB2EB7B2C66}" srcOrd="0" destOrd="0" presId="urn:microsoft.com/office/officeart/2005/8/layout/orgChart1"/>
     <dgm:cxn modelId="{87FE9BEA-117E-4DC8-ADDE-085120C4D868}" srcId="{C1CBA48A-3C11-43EE-B831-0D56195D51F3}" destId="{82FBD39D-D8C4-4740-8152-705DCFB89BBC}" srcOrd="1" destOrd="0" parTransId="{8C0395AB-24A5-4469-BC30-702E07230A16}" sibTransId="{5AABF8A2-2A05-47FE-BD28-18037F6A036F}"/>
-    <dgm:cxn modelId="{BCCFC53E-BB42-457F-977D-AE32D4FC292B}" type="presOf" srcId="{0FE2CD08-65AF-4153-8145-3193E8493456}" destId="{6683360A-E31C-4142-81E1-36FECC5B4DF4}" srcOrd="1" destOrd="0" presId="urn:microsoft.com/office/officeart/2005/8/layout/orgChart1"/>
-    <dgm:cxn modelId="{6E3DACBE-4A2D-474F-8665-5B0EB8290EA4}" type="presOf" srcId="{00C0D8A8-215D-4BD3-B0AB-49542314A19C}" destId="{A38E4B2E-18D6-49A3-8907-90F3B4ABBD9B}" srcOrd="0" destOrd="0" presId="urn:microsoft.com/office/officeart/2005/8/layout/orgChart1"/>
-    <dgm:cxn modelId="{7C9BD667-EC78-4E72-A813-F509C9198F82}" type="presOf" srcId="{01C579C4-DC3D-4CF9-AA26-C14046E1BF6D}" destId="{5FC7684E-0951-422B-AAAF-5CA10A5CA60B}" srcOrd="1" destOrd="0" presId="urn:microsoft.com/office/officeart/2005/8/layout/orgChart1"/>
-    <dgm:cxn modelId="{9168079E-F159-4824-998A-5A490A38A9DC}" type="presParOf" srcId="{F24F4C15-C184-4BDB-9D11-04CEB58B9642}" destId="{6213E7D1-5CFF-42D6-8D80-B6F926889813}" srcOrd="0" destOrd="0" presId="urn:microsoft.com/office/officeart/2005/8/layout/orgChart1"/>
-    <dgm:cxn modelId="{4A6125CC-6A3B-4943-85EB-0FABC9E46C41}" type="presParOf" srcId="{6213E7D1-5CFF-42D6-8D80-B6F926889813}" destId="{FAFE29E0-6965-4AD3-9713-B81079D7548C}" srcOrd="0" destOrd="0" presId="urn:microsoft.com/office/officeart/2005/8/layout/orgChart1"/>
-    <dgm:cxn modelId="{CBE65DB7-CB6E-4D79-AD4A-54AA5B53E1C9}" type="presParOf" srcId="{FAFE29E0-6965-4AD3-9713-B81079D7548C}" destId="{09B669E1-57AA-4D2D-8E0A-F6C1DE38D979}" srcOrd="0" destOrd="0" presId="urn:microsoft.com/office/officeart/2005/8/layout/orgChart1"/>
-    <dgm:cxn modelId="{DBB257C5-DF77-4983-9134-526C7B61C9B3}" type="presParOf" srcId="{FAFE29E0-6965-4AD3-9713-B81079D7548C}" destId="{666756A8-7B9C-4ADD-A24B-37AF558DE62F}" srcOrd="1" destOrd="0" presId="urn:microsoft.com/office/officeart/2005/8/layout/orgChart1"/>
-    <dgm:cxn modelId="{5C4AD6BD-5C3B-4560-8E81-EF2322E06C4F}" type="presParOf" srcId="{6213E7D1-5CFF-42D6-8D80-B6F926889813}" destId="{CD8FB138-C0F9-45C7-B388-8C83047B09DE}" srcOrd="1" destOrd="0" presId="urn:microsoft.com/office/officeart/2005/8/layout/orgChart1"/>
-    <dgm:cxn modelId="{0C067B6B-A943-4E4F-B42F-9E2D4A170B18}" type="presParOf" srcId="{CD8FB138-C0F9-45C7-B388-8C83047B09DE}" destId="{5BC02223-7B57-4FDB-A2BA-D2C1B7A3D3F9}" srcOrd="0" destOrd="0" presId="urn:microsoft.com/office/officeart/2005/8/layout/orgChart1"/>
-    <dgm:cxn modelId="{7DA693DD-5FC5-4D51-A360-64C6E2318262}" type="presParOf" srcId="{CD8FB138-C0F9-45C7-B388-8C83047B09DE}" destId="{BF57BBFB-9612-49FE-AF59-4751D01E900F}" srcOrd="1" destOrd="0" presId="urn:microsoft.com/office/officeart/2005/8/layout/orgChart1"/>
-    <dgm:cxn modelId="{B2A7746F-C83A-4097-8F8D-C9A208EC11FC}" type="presParOf" srcId="{BF57BBFB-9612-49FE-AF59-4751D01E900F}" destId="{AEC79709-9291-4AA5-AD0C-BA2C429C93DB}" srcOrd="0" destOrd="0" presId="urn:microsoft.com/office/officeart/2005/8/layout/orgChart1"/>
-    <dgm:cxn modelId="{5004BB48-CB14-4DAD-B79F-8D363073BF3D}" type="presParOf" srcId="{AEC79709-9291-4AA5-AD0C-BA2C429C93DB}" destId="{A38E4B2E-18D6-49A3-8907-90F3B4ABBD9B}" srcOrd="0" destOrd="0" presId="urn:microsoft.com/office/officeart/2005/8/layout/orgChart1"/>
-    <dgm:cxn modelId="{36825971-E647-405C-B9ED-66E033B8E2E8}" type="presParOf" srcId="{AEC79709-9291-4AA5-AD0C-BA2C429C93DB}" destId="{65159937-2669-4971-94BB-28A738283540}" srcOrd="1" destOrd="0" presId="urn:microsoft.com/office/officeart/2005/8/layout/orgChart1"/>
-    <dgm:cxn modelId="{501295B7-E445-4631-84E7-EA4CE045D28C}" type="presParOf" srcId="{BF57BBFB-9612-49FE-AF59-4751D01E900F}" destId="{47F0191E-0887-4197-80C6-22855C3C2DCF}" srcOrd="1" destOrd="0" presId="urn:microsoft.com/office/officeart/2005/8/layout/orgChart1"/>
-    <dgm:cxn modelId="{875A9F3B-6284-4B08-9206-723F15B0CAB3}" type="presParOf" srcId="{47F0191E-0887-4197-80C6-22855C3C2DCF}" destId="{8AA2D9E1-6CA1-48BA-8CF2-871D2AC7924B}" srcOrd="0" destOrd="0" presId="urn:microsoft.com/office/officeart/2005/8/layout/orgChart1"/>
-    <dgm:cxn modelId="{8BCA847D-DE9A-4D37-AE0D-CAB679CB2AA8}" type="presParOf" srcId="{47F0191E-0887-4197-80C6-22855C3C2DCF}" destId="{3CA53B20-6535-4D12-8436-B3F47B8D391B}" srcOrd="1" destOrd="0" presId="urn:microsoft.com/office/officeart/2005/8/layout/orgChart1"/>
-    <dgm:cxn modelId="{64E098F2-00F5-451B-AA3E-63530107BEA2}" type="presParOf" srcId="{3CA53B20-6535-4D12-8436-B3F47B8D391B}" destId="{EA6A488D-9112-4A3B-8E43-2BE6690D0787}" srcOrd="0" destOrd="0" presId="urn:microsoft.com/office/officeart/2005/8/layout/orgChart1"/>
-    <dgm:cxn modelId="{3B77BEFC-92A0-4FC2-9CA6-F146842A9ECC}" type="presParOf" srcId="{EA6A488D-9112-4A3B-8E43-2BE6690D0787}" destId="{9BE6A70D-0350-4AE0-8852-5D251355AA3D}" srcOrd="0" destOrd="0" presId="urn:microsoft.com/office/officeart/2005/8/layout/orgChart1"/>
-    <dgm:cxn modelId="{44296C81-88A8-47A7-AA10-BE394083D0F7}" type="presParOf" srcId="{EA6A488D-9112-4A3B-8E43-2BE6690D0787}" destId="{6683360A-E31C-4142-81E1-36FECC5B4DF4}" srcOrd="1" destOrd="0" presId="urn:microsoft.com/office/officeart/2005/8/layout/orgChart1"/>
-    <dgm:cxn modelId="{146F08A1-743C-452A-9358-1096435656BC}" type="presParOf" srcId="{3CA53B20-6535-4D12-8436-B3F47B8D391B}" destId="{224204A8-6016-4A2E-82D4-CB3ED1737932}" srcOrd="1" destOrd="0" presId="urn:microsoft.com/office/officeart/2005/8/layout/orgChart1"/>
-    <dgm:cxn modelId="{D95B5D9B-1852-4999-947E-220E7ADBEDF8}" type="presParOf" srcId="{224204A8-6016-4A2E-82D4-CB3ED1737932}" destId="{F49A4AA6-CE9E-4C8C-860F-0CB975D190FB}" srcOrd="0" destOrd="0" presId="urn:microsoft.com/office/officeart/2005/8/layout/orgChart1"/>
-    <dgm:cxn modelId="{0054F0F3-4B58-4F7B-9474-E9542D0086BB}" type="presParOf" srcId="{224204A8-6016-4A2E-82D4-CB3ED1737932}" destId="{61FE98D9-E02A-4D5D-9FC2-C35CD572E8FF}" srcOrd="1" destOrd="0" presId="urn:microsoft.com/office/officeart/2005/8/layout/orgChart1"/>
-    <dgm:cxn modelId="{FA6CBEEB-B44D-420F-9935-05A6A300043B}" type="presParOf" srcId="{61FE98D9-E02A-4D5D-9FC2-C35CD572E8FF}" destId="{D0B46E99-9CE5-4211-A18B-EB256E9C8FD9}" srcOrd="0" destOrd="0" presId="urn:microsoft.com/office/officeart/2005/8/layout/orgChart1"/>
-    <dgm:cxn modelId="{A689CC52-08CB-4F5C-AD83-2C64E7B70E65}" type="presParOf" srcId="{D0B46E99-9CE5-4211-A18B-EB256E9C8FD9}" destId="{8B928311-A6A9-4F90-ADC1-CAB2EB7B2C66}" srcOrd="0" destOrd="0" presId="urn:microsoft.com/office/officeart/2005/8/layout/orgChart1"/>
-    <dgm:cxn modelId="{FC8A14E3-7EC9-4C86-9E5F-6E68D2157BC9}" type="presParOf" srcId="{D0B46E99-9CE5-4211-A18B-EB256E9C8FD9}" destId="{7BE3A887-B986-4BD3-91CB-CF2D5139F238}" srcOrd="1" destOrd="0" presId="urn:microsoft.com/office/officeart/2005/8/layout/orgChart1"/>
-    <dgm:cxn modelId="{7A22DB7F-7738-4038-AEA2-77E4EC6AB50F}" type="presParOf" srcId="{61FE98D9-E02A-4D5D-9FC2-C35CD572E8FF}" destId="{32025863-57E9-4A35-84AA-371B8309C839}" srcOrd="1" destOrd="0" presId="urn:microsoft.com/office/officeart/2005/8/layout/orgChart1"/>
-    <dgm:cxn modelId="{F2FAA57D-88FD-4C4F-9DA9-1FCD794B6F44}" type="presParOf" srcId="{32025863-57E9-4A35-84AA-371B8309C839}" destId="{6E33082C-3778-4ABB-93F2-223053ABA309}" srcOrd="0" destOrd="0" presId="urn:microsoft.com/office/officeart/2005/8/layout/orgChart1"/>
-    <dgm:cxn modelId="{BCC0ECD8-A7B2-4EC6-8925-09E31010004C}" type="presParOf" srcId="{32025863-57E9-4A35-84AA-371B8309C839}" destId="{F924FA76-F0F3-444A-93A3-2F06007410D9}" srcOrd="1" destOrd="0" presId="urn:microsoft.com/office/officeart/2005/8/layout/orgChart1"/>
-    <dgm:cxn modelId="{9B4FE6B4-95B1-421E-B6CA-4AC91AA84A87}" type="presParOf" srcId="{F924FA76-F0F3-444A-93A3-2F06007410D9}" destId="{6909A13A-E86C-42EC-BE72-30BA12A56EC9}" srcOrd="0" destOrd="0" presId="urn:microsoft.com/office/officeart/2005/8/layout/orgChart1"/>
-    <dgm:cxn modelId="{41050133-6BFD-46E2-8409-9740786333CF}" type="presParOf" srcId="{6909A13A-E86C-42EC-BE72-30BA12A56EC9}" destId="{E8850ABD-AD51-4993-94D3-2346573BC964}" srcOrd="0" destOrd="0" presId="urn:microsoft.com/office/officeart/2005/8/layout/orgChart1"/>
-    <dgm:cxn modelId="{A2D43502-7C3D-41DE-9E38-5A11857CF713}" type="presParOf" srcId="{6909A13A-E86C-42EC-BE72-30BA12A56EC9}" destId="{0A8DAEB8-CD22-40CF-BDF2-2EB734CD94E1}" srcOrd="1" destOrd="0" presId="urn:microsoft.com/office/officeart/2005/8/layout/orgChart1"/>
-    <dgm:cxn modelId="{E9DD526F-EA48-4E46-95CD-73E29B30CE21}" type="presParOf" srcId="{F924FA76-F0F3-444A-93A3-2F06007410D9}" destId="{C270172C-40CF-49E9-9EB0-62CEB1378C53}" srcOrd="1" destOrd="0" presId="urn:microsoft.com/office/officeart/2005/8/layout/orgChart1"/>
-    <dgm:cxn modelId="{4AB5C0CF-E319-4856-8F92-29B23054D4D0}" type="presParOf" srcId="{F924FA76-F0F3-444A-93A3-2F06007410D9}" destId="{E2BD60F4-21F2-447E-9CDA-A4D90BE88654}" srcOrd="2" destOrd="0" presId="urn:microsoft.com/office/officeart/2005/8/layout/orgChart1"/>
-    <dgm:cxn modelId="{1522AC7B-A04B-410C-907F-D833E6602AFC}" type="presParOf" srcId="{32025863-57E9-4A35-84AA-371B8309C839}" destId="{3D679402-8278-4366-8843-2F564801FFB8}" srcOrd="2" destOrd="0" presId="urn:microsoft.com/office/officeart/2005/8/layout/orgChart1"/>
-    <dgm:cxn modelId="{56525B17-9B20-4C07-BBBA-AF2025895508}" type="presParOf" srcId="{32025863-57E9-4A35-84AA-371B8309C839}" destId="{C45B0CE7-CD37-48DC-B682-A014352F0F40}" srcOrd="3" destOrd="0" presId="urn:microsoft.com/office/officeart/2005/8/layout/orgChart1"/>
-    <dgm:cxn modelId="{7E282E6E-0648-4C05-9FA2-7EB545A9B2D6}" type="presParOf" srcId="{C45B0CE7-CD37-48DC-B682-A014352F0F40}" destId="{CAF007FB-CDD1-4DA2-86B6-D07CC892F147}" srcOrd="0" destOrd="0" presId="urn:microsoft.com/office/officeart/2005/8/layout/orgChart1"/>
-    <dgm:cxn modelId="{744D2C57-DBB6-4331-A2A9-82EA9C2656E6}" type="presParOf" srcId="{CAF007FB-CDD1-4DA2-86B6-D07CC892F147}" destId="{7CB06313-0AC6-4334-BE38-2E8197E328E2}" srcOrd="0" destOrd="0" presId="urn:microsoft.com/office/officeart/2005/8/layout/orgChart1"/>
-    <dgm:cxn modelId="{CE52F4D3-8658-41AA-88EF-DFAC18ECBDC1}" type="presParOf" srcId="{CAF007FB-CDD1-4DA2-86B6-D07CC892F147}" destId="{B9DB7124-1862-4F8D-9150-AC1D163B76C1}" srcOrd="1" destOrd="0" presId="urn:microsoft.com/office/officeart/2005/8/layout/orgChart1"/>
-    <dgm:cxn modelId="{4697C58C-6C2E-4668-803E-E6BB36C0F213}" type="presParOf" srcId="{C45B0CE7-CD37-48DC-B682-A014352F0F40}" destId="{1DBE3116-1E54-4677-AA04-1574BB39F9A9}" srcOrd="1" destOrd="0" presId="urn:microsoft.com/office/officeart/2005/8/layout/orgChart1"/>
-    <dgm:cxn modelId="{CF4EAAD5-0F25-46F9-8753-088EFD1FE67F}" type="presParOf" srcId="{C45B0CE7-CD37-48DC-B682-A014352F0F40}" destId="{E916B7F9-0173-4FAD-B8D4-1EFF0AC6B609}" srcOrd="2" destOrd="0" presId="urn:microsoft.com/office/officeart/2005/8/layout/orgChart1"/>
-    <dgm:cxn modelId="{C09E6AA6-F4CF-4866-B833-EA6A0536FBF3}" type="presParOf" srcId="{32025863-57E9-4A35-84AA-371B8309C839}" destId="{2A4CFED1-9624-434D-8067-C2EDF8079E42}" srcOrd="4" destOrd="0" presId="urn:microsoft.com/office/officeart/2005/8/layout/orgChart1"/>
-    <dgm:cxn modelId="{7C39691C-FE61-4A8E-8595-543420088362}" type="presParOf" srcId="{32025863-57E9-4A35-84AA-371B8309C839}" destId="{E800FD0E-84F3-4900-B220-72F2700098C2}" srcOrd="5" destOrd="0" presId="urn:microsoft.com/office/officeart/2005/8/layout/orgChart1"/>
-    <dgm:cxn modelId="{2983DFBD-63F4-4F1A-82A8-6CE82127EA7C}" type="presParOf" srcId="{E800FD0E-84F3-4900-B220-72F2700098C2}" destId="{0C48C80D-DE47-459D-9A18-19AAB505175D}" srcOrd="0" destOrd="0" presId="urn:microsoft.com/office/officeart/2005/8/layout/orgChart1"/>
-    <dgm:cxn modelId="{33C95D5C-7341-4EB3-A0F9-EFF5E8EB7D48}" type="presParOf" srcId="{0C48C80D-DE47-459D-9A18-19AAB505175D}" destId="{4193881B-AD5F-42AF-A653-EE0707D1F1A6}" srcOrd="0" destOrd="0" presId="urn:microsoft.com/office/officeart/2005/8/layout/orgChart1"/>
-    <dgm:cxn modelId="{E978FAA8-870C-419B-A5DB-C4670F68AC53}" type="presParOf" srcId="{0C48C80D-DE47-459D-9A18-19AAB505175D}" destId="{5FC7684E-0951-422B-AAAF-5CA10A5CA60B}" srcOrd="1" destOrd="0" presId="urn:microsoft.com/office/officeart/2005/8/layout/orgChart1"/>
-    <dgm:cxn modelId="{27653730-9733-4E36-B2C5-82D0745C7C78}" type="presParOf" srcId="{E800FD0E-84F3-4900-B220-72F2700098C2}" destId="{4337667D-7A5E-43DF-9D0F-A923B593B10F}" srcOrd="1" destOrd="0" presId="urn:microsoft.com/office/officeart/2005/8/layout/orgChart1"/>
-    <dgm:cxn modelId="{768734FF-AC6F-4826-A511-B76313F745A8}" type="presParOf" srcId="{E800FD0E-84F3-4900-B220-72F2700098C2}" destId="{C0721C0C-A01B-4E83-BC60-C5602D0F80D1}" srcOrd="2" destOrd="0" presId="urn:microsoft.com/office/officeart/2005/8/layout/orgChart1"/>
-    <dgm:cxn modelId="{9881E2B6-FCB8-4E63-BDA1-B4CB79C2CC64}" type="presParOf" srcId="{32025863-57E9-4A35-84AA-371B8309C839}" destId="{C13A3A04-CFA5-4A63-A622-369DC2EC18C4}" srcOrd="6" destOrd="0" presId="urn:microsoft.com/office/officeart/2005/8/layout/orgChart1"/>
-    <dgm:cxn modelId="{2997C0E1-75EA-453F-BD0E-278E18484BDB}" type="presParOf" srcId="{32025863-57E9-4A35-84AA-371B8309C839}" destId="{0DE26CB1-8DF8-4F38-929E-FB54CA99055E}" srcOrd="7" destOrd="0" presId="urn:microsoft.com/office/officeart/2005/8/layout/orgChart1"/>
-    <dgm:cxn modelId="{15CE31FC-61E9-4077-B7CF-374171058557}" type="presParOf" srcId="{0DE26CB1-8DF8-4F38-929E-FB54CA99055E}" destId="{4B77F875-7033-42E6-B773-199C0EE7DDCF}" srcOrd="0" destOrd="0" presId="urn:microsoft.com/office/officeart/2005/8/layout/orgChart1"/>
-    <dgm:cxn modelId="{46AB6CE7-9583-4023-AD2A-FCACDE314F37}" type="presParOf" srcId="{4B77F875-7033-42E6-B773-199C0EE7DDCF}" destId="{062CBA52-EA1F-4965-85A7-51215A0BF1E1}" srcOrd="0" destOrd="0" presId="urn:microsoft.com/office/officeart/2005/8/layout/orgChart1"/>
-    <dgm:cxn modelId="{685630DF-359E-402F-9504-DA8E303C8007}" type="presParOf" srcId="{4B77F875-7033-42E6-B773-199C0EE7DDCF}" destId="{71E6611B-C454-4441-B1D1-85F1C03CCFFB}" srcOrd="1" destOrd="0" presId="urn:microsoft.com/office/officeart/2005/8/layout/orgChart1"/>
-    <dgm:cxn modelId="{E44B0D15-E333-47AA-82AF-03F0B95C20BE}" type="presParOf" srcId="{0DE26CB1-8DF8-4F38-929E-FB54CA99055E}" destId="{007BD379-FE63-45EA-8581-EA271F925CFE}" srcOrd="1" destOrd="0" presId="urn:microsoft.com/office/officeart/2005/8/layout/orgChart1"/>
-    <dgm:cxn modelId="{5F802EAC-0EEA-4E05-AF29-A56D57096E15}" type="presParOf" srcId="{0DE26CB1-8DF8-4F38-929E-FB54CA99055E}" destId="{3614D9ED-8E0F-4A6B-8226-FC72C8305BF2}" srcOrd="2" destOrd="0" presId="urn:microsoft.com/office/officeart/2005/8/layout/orgChart1"/>
-    <dgm:cxn modelId="{45DD26A1-6E8A-402E-A26A-84D3D26CE981}" type="presParOf" srcId="{32025863-57E9-4A35-84AA-371B8309C839}" destId="{69209B79-27E3-46D8-908F-C926DAFFAD8D}" srcOrd="8" destOrd="0" presId="urn:microsoft.com/office/officeart/2005/8/layout/orgChart1"/>
-    <dgm:cxn modelId="{118AE703-6867-45FE-95A4-27D6D7DAE032}" type="presParOf" srcId="{32025863-57E9-4A35-84AA-371B8309C839}" destId="{F9E6A0CA-6321-4EA8-9013-B3C80B174C2E}" srcOrd="9" destOrd="0" presId="urn:microsoft.com/office/officeart/2005/8/layout/orgChart1"/>
-    <dgm:cxn modelId="{7D788CB3-0487-476D-928B-67CE28F23B42}" type="presParOf" srcId="{F9E6A0CA-6321-4EA8-9013-B3C80B174C2E}" destId="{C769BC7F-FA2B-4AB7-93CC-BE9E8464D74C}" srcOrd="0" destOrd="0" presId="urn:microsoft.com/office/officeart/2005/8/layout/orgChart1"/>
-    <dgm:cxn modelId="{14E07816-A3AC-40AD-AEAC-BFE2159661F5}" type="presParOf" srcId="{C769BC7F-FA2B-4AB7-93CC-BE9E8464D74C}" destId="{54D20402-E165-4F0F-B19D-934DF0835109}" srcOrd="0" destOrd="0" presId="urn:microsoft.com/office/officeart/2005/8/layout/orgChart1"/>
-    <dgm:cxn modelId="{D9F7C1C3-D265-4D94-B309-3B8B75B12189}" type="presParOf" srcId="{C769BC7F-FA2B-4AB7-93CC-BE9E8464D74C}" destId="{D3B8B35F-8976-4E3C-9280-E4FCFCFA79E5}" srcOrd="1" destOrd="0" presId="urn:microsoft.com/office/officeart/2005/8/layout/orgChart1"/>
-    <dgm:cxn modelId="{FCE29FEF-8110-4E25-A249-29FED00D50BA}" type="presParOf" srcId="{F9E6A0CA-6321-4EA8-9013-B3C80B174C2E}" destId="{22BB3606-F27F-45E6-927A-0E319F1AB6BF}" srcOrd="1" destOrd="0" presId="urn:microsoft.com/office/officeart/2005/8/layout/orgChart1"/>
-    <dgm:cxn modelId="{82036447-560F-4D8C-B446-5D778C07D2DD}" type="presParOf" srcId="{F9E6A0CA-6321-4EA8-9013-B3C80B174C2E}" destId="{11D28B9B-ED34-409D-92D7-654E10EBD51A}" srcOrd="2" destOrd="0" presId="urn:microsoft.com/office/officeart/2005/8/layout/orgChart1"/>
-    <dgm:cxn modelId="{BE67FB38-E9D2-49FF-815A-350E8E2F7E61}" type="presParOf" srcId="{32025863-57E9-4A35-84AA-371B8309C839}" destId="{1439366A-37CB-4DD5-8A68-92B0D6A0F04D}" srcOrd="10" destOrd="0" presId="urn:microsoft.com/office/officeart/2005/8/layout/orgChart1"/>
-    <dgm:cxn modelId="{42BBCAF5-F5EE-47DA-A187-8A1F10CF4DEF}" type="presParOf" srcId="{32025863-57E9-4A35-84AA-371B8309C839}" destId="{60962991-5B07-4616-9513-6DDF1283B58D}" srcOrd="11" destOrd="0" presId="urn:microsoft.com/office/officeart/2005/8/layout/orgChart1"/>
-    <dgm:cxn modelId="{67581FC5-EE2C-49BD-8EC0-0A278F57BEC5}" type="presParOf" srcId="{60962991-5B07-4616-9513-6DDF1283B58D}" destId="{F6F3D1FD-2AA7-480A-84B9-D2B01790A547}" srcOrd="0" destOrd="0" presId="urn:microsoft.com/office/officeart/2005/8/layout/orgChart1"/>
-    <dgm:cxn modelId="{4A96B7A3-0DE1-45E4-A33D-052FBA3D867C}" type="presParOf" srcId="{F6F3D1FD-2AA7-480A-84B9-D2B01790A547}" destId="{DB1A9D2F-9D71-4979-BDFB-B649FA368457}" srcOrd="0" destOrd="0" presId="urn:microsoft.com/office/officeart/2005/8/layout/orgChart1"/>
-    <dgm:cxn modelId="{429AFFCA-9D27-44C3-B243-A69C0363F1CA}" type="presParOf" srcId="{F6F3D1FD-2AA7-480A-84B9-D2B01790A547}" destId="{99F29E88-DE92-4FE3-9730-F664D9CAFA7F}" srcOrd="1" destOrd="0" presId="urn:microsoft.com/office/officeart/2005/8/layout/orgChart1"/>
-    <dgm:cxn modelId="{1BFC0833-BCCA-4BEB-A8BE-65469CF497CB}" type="presParOf" srcId="{60962991-5B07-4616-9513-6DDF1283B58D}" destId="{0569EEFF-D22A-4A3C-BF0C-13731CE41E25}" srcOrd="1" destOrd="0" presId="urn:microsoft.com/office/officeart/2005/8/layout/orgChart1"/>
-    <dgm:cxn modelId="{467CDCD2-E368-4856-80F2-342B5F99FDAC}" type="presParOf" srcId="{60962991-5B07-4616-9513-6DDF1283B58D}" destId="{76441674-BC67-4A36-B727-2C40124FA702}" srcOrd="2" destOrd="0" presId="urn:microsoft.com/office/officeart/2005/8/layout/orgChart1"/>
-    <dgm:cxn modelId="{67EAA924-BECA-4D84-880E-47A6802523FB}" type="presParOf" srcId="{61FE98D9-E02A-4D5D-9FC2-C35CD572E8FF}" destId="{4D2A5D2C-0459-4B4B-856D-C68E8DDC8181}" srcOrd="2" destOrd="0" presId="urn:microsoft.com/office/officeart/2005/8/layout/orgChart1"/>
-    <dgm:cxn modelId="{5C0B22DB-1035-471E-987E-2E2B8C78F078}" type="presParOf" srcId="{224204A8-6016-4A2E-82D4-CB3ED1737932}" destId="{4B94323C-1B3D-4573-BCB2-70E5F39F869F}" srcOrd="2" destOrd="0" presId="urn:microsoft.com/office/officeart/2005/8/layout/orgChart1"/>
-    <dgm:cxn modelId="{836EE5C4-769C-406E-9577-66D075476740}" type="presParOf" srcId="{224204A8-6016-4A2E-82D4-CB3ED1737932}" destId="{A843D5C3-5EA6-4B17-8D3E-B609B929FE07}" srcOrd="3" destOrd="0" presId="urn:microsoft.com/office/officeart/2005/8/layout/orgChart1"/>
-    <dgm:cxn modelId="{D287D48D-8902-402A-99F4-AB64AF221070}" type="presParOf" srcId="{A843D5C3-5EA6-4B17-8D3E-B609B929FE07}" destId="{E701A8EC-4DEA-4AAE-8969-0182F3C8FB51}" srcOrd="0" destOrd="0" presId="urn:microsoft.com/office/officeart/2005/8/layout/orgChart1"/>
-    <dgm:cxn modelId="{5D64DEE1-7630-4541-B23E-4F9118711628}" type="presParOf" srcId="{E701A8EC-4DEA-4AAE-8969-0182F3C8FB51}" destId="{20C48B43-9D88-4636-BA22-4755BCAE7B14}" srcOrd="0" destOrd="0" presId="urn:microsoft.com/office/officeart/2005/8/layout/orgChart1"/>
-    <dgm:cxn modelId="{E85F8FEE-AE6D-49CF-BD13-7DFEBB1647A0}" type="presParOf" srcId="{E701A8EC-4DEA-4AAE-8969-0182F3C8FB51}" destId="{0C4405E8-D50C-4DE5-88F3-A666799C3A0B}" srcOrd="1" destOrd="0" presId="urn:microsoft.com/office/officeart/2005/8/layout/orgChart1"/>
-    <dgm:cxn modelId="{FA64DA01-FDB4-4A57-936A-54F0D2105CEF}" type="presParOf" srcId="{A843D5C3-5EA6-4B17-8D3E-B609B929FE07}" destId="{B4989002-39B9-4712-8E39-E303EF26E696}" srcOrd="1" destOrd="0" presId="urn:microsoft.com/office/officeart/2005/8/layout/orgChart1"/>
-    <dgm:cxn modelId="{2A1699DA-F1D3-4A87-AB72-58C734C8802D}" type="presParOf" srcId="{B4989002-39B9-4712-8E39-E303EF26E696}" destId="{CA53EC1D-ADC0-42BD-BD94-BD22BD7635A1}" srcOrd="0" destOrd="0" presId="urn:microsoft.com/office/officeart/2005/8/layout/orgChart1"/>
-    <dgm:cxn modelId="{D1CF1BAE-CF3A-4AFB-A52E-F827C1276966}" type="presParOf" srcId="{B4989002-39B9-4712-8E39-E303EF26E696}" destId="{7E59B2EE-A2E5-402E-B51C-7434E3658F65}" srcOrd="1" destOrd="0" presId="urn:microsoft.com/office/officeart/2005/8/layout/orgChart1"/>
-    <dgm:cxn modelId="{F12DF524-FF91-458B-8399-D6335BF4F7BA}" type="presParOf" srcId="{7E59B2EE-A2E5-402E-B51C-7434E3658F65}" destId="{77EED3B4-D54E-4539-BC6C-F19E1578AE38}" srcOrd="0" destOrd="0" presId="urn:microsoft.com/office/officeart/2005/8/layout/orgChart1"/>
-    <dgm:cxn modelId="{E35EF8BC-A163-4B0E-BA1E-8BD38F1C4892}" type="presParOf" srcId="{77EED3B4-D54E-4539-BC6C-F19E1578AE38}" destId="{72922E94-E4E3-468B-9B75-C8025F28CCAD}" srcOrd="0" destOrd="0" presId="urn:microsoft.com/office/officeart/2005/8/layout/orgChart1"/>
-    <dgm:cxn modelId="{C732E083-FE89-427D-B91A-60CD1721F9F5}" type="presParOf" srcId="{77EED3B4-D54E-4539-BC6C-F19E1578AE38}" destId="{6494068A-FB69-47B4-A995-0525F9E61FDF}" srcOrd="1" destOrd="0" presId="urn:microsoft.com/office/officeart/2005/8/layout/orgChart1"/>
-    <dgm:cxn modelId="{125B7E79-DC55-4E06-8516-90132BFB553E}" type="presParOf" srcId="{7E59B2EE-A2E5-402E-B51C-7434E3658F65}" destId="{612AD692-F348-40DE-9853-53E5FB9E178F}" srcOrd="1" destOrd="0" presId="urn:microsoft.com/office/officeart/2005/8/layout/orgChart1"/>
-    <dgm:cxn modelId="{EC462B3C-1045-4550-9F1C-90FCF999E21F}" type="presParOf" srcId="{7E59B2EE-A2E5-402E-B51C-7434E3658F65}" destId="{8C2C060D-862E-4F68-8BB4-FB8F351C63D2}" srcOrd="2" destOrd="0" presId="urn:microsoft.com/office/officeart/2005/8/layout/orgChart1"/>
-    <dgm:cxn modelId="{34015213-8549-450D-A6BE-5DE3E20BDC22}" type="presParOf" srcId="{B4989002-39B9-4712-8E39-E303EF26E696}" destId="{D4EB8D9A-2F36-42CC-B5D1-5B49AECECF43}" srcOrd="2" destOrd="0" presId="urn:microsoft.com/office/officeart/2005/8/layout/orgChart1"/>
-    <dgm:cxn modelId="{6023ACEE-D4FA-4BA3-B4B8-A94358B02EC8}" type="presParOf" srcId="{B4989002-39B9-4712-8E39-E303EF26E696}" destId="{7F0206A8-BC47-4B51-B34F-0459074340E2}" srcOrd="3" destOrd="0" presId="urn:microsoft.com/office/officeart/2005/8/layout/orgChart1"/>
-    <dgm:cxn modelId="{5B75C0A9-1099-47A7-BB49-F2F249E030F6}" type="presParOf" srcId="{7F0206A8-BC47-4B51-B34F-0459074340E2}" destId="{F5601239-4DEA-428F-A088-9494052AE174}" srcOrd="0" destOrd="0" presId="urn:microsoft.com/office/officeart/2005/8/layout/orgChart1"/>
-    <dgm:cxn modelId="{B6042C5B-2D7F-419B-BDA0-0D6342C1674E}" type="presParOf" srcId="{F5601239-4DEA-428F-A088-9494052AE174}" destId="{5A3A27A2-A70A-4DBC-BFD7-19558A61EBF6}" srcOrd="0" destOrd="0" presId="urn:microsoft.com/office/officeart/2005/8/layout/orgChart1"/>
-    <dgm:cxn modelId="{1BF4B935-E3B3-4485-8C2C-21A97D354FC3}" type="presParOf" srcId="{F5601239-4DEA-428F-A088-9494052AE174}" destId="{F5DCEDE9-9515-41FB-957A-1A5789336389}" srcOrd="1" destOrd="0" presId="urn:microsoft.com/office/officeart/2005/8/layout/orgChart1"/>
-    <dgm:cxn modelId="{D02B5A22-82F6-47F4-89F0-0F4C5930F070}" type="presParOf" srcId="{7F0206A8-BC47-4B51-B34F-0459074340E2}" destId="{E302E7DA-9F58-438B-B865-648D78DAD2F3}" srcOrd="1" destOrd="0" presId="urn:microsoft.com/office/officeart/2005/8/layout/orgChart1"/>
-    <dgm:cxn modelId="{9EF649F9-20B1-4C9C-82F8-9D8B12EA201E}" type="presParOf" srcId="{7F0206A8-BC47-4B51-B34F-0459074340E2}" destId="{582B1966-28E1-4DB9-B2E8-67DA7DF25614}" srcOrd="2" destOrd="0" presId="urn:microsoft.com/office/officeart/2005/8/layout/orgChart1"/>
-    <dgm:cxn modelId="{A0781C6E-E23E-4DFE-AA98-B59717BA5A77}" type="presParOf" srcId="{B4989002-39B9-4712-8E39-E303EF26E696}" destId="{CFB09812-5E23-4232-BE1C-53D0B0CE9621}" srcOrd="4" destOrd="0" presId="urn:microsoft.com/office/officeart/2005/8/layout/orgChart1"/>
-    <dgm:cxn modelId="{18E292C9-1523-4F31-800E-115962A84839}" type="presParOf" srcId="{B4989002-39B9-4712-8E39-E303EF26E696}" destId="{779C6230-B98D-48DC-9DA4-115D6BF307A4}" srcOrd="5" destOrd="0" presId="urn:microsoft.com/office/officeart/2005/8/layout/orgChart1"/>
-    <dgm:cxn modelId="{4632992B-C56F-44E4-81B3-39A0F28922FC}" type="presParOf" srcId="{779C6230-B98D-48DC-9DA4-115D6BF307A4}" destId="{DE503970-CAB2-4E23-9468-47239D66E9ED}" srcOrd="0" destOrd="0" presId="urn:microsoft.com/office/officeart/2005/8/layout/orgChart1"/>
-    <dgm:cxn modelId="{7584ED2E-8819-48C3-B747-1132AEB5DFC4}" type="presParOf" srcId="{DE503970-CAB2-4E23-9468-47239D66E9ED}" destId="{2634CA9F-5969-42E5-A623-B6FFB4C77038}" srcOrd="0" destOrd="0" presId="urn:microsoft.com/office/officeart/2005/8/layout/orgChart1"/>
-    <dgm:cxn modelId="{B6A04E95-2D22-4156-BDBA-5C2A00B18DCF}" type="presParOf" srcId="{DE503970-CAB2-4E23-9468-47239D66E9ED}" destId="{369F64AA-0806-4556-8924-B75AFB370036}" srcOrd="1" destOrd="0" presId="urn:microsoft.com/office/officeart/2005/8/layout/orgChart1"/>
-    <dgm:cxn modelId="{DEF845DF-E96C-469B-B7C7-42036F89FFB3}" type="presParOf" srcId="{779C6230-B98D-48DC-9DA4-115D6BF307A4}" destId="{297F7B33-D7FF-4557-BD29-56A233503C09}" srcOrd="1" destOrd="0" presId="urn:microsoft.com/office/officeart/2005/8/layout/orgChart1"/>
-    <dgm:cxn modelId="{2E002334-6C8E-4A1F-A454-012C2F51DC7D}" type="presParOf" srcId="{779C6230-B98D-48DC-9DA4-115D6BF307A4}" destId="{0FFE2447-817F-41D1-9B08-084B63E6E2CB}" srcOrd="2" destOrd="0" presId="urn:microsoft.com/office/officeart/2005/8/layout/orgChart1"/>
-    <dgm:cxn modelId="{4D585366-2B00-43BB-A824-54B4D6F1C766}" type="presParOf" srcId="{B4989002-39B9-4712-8E39-E303EF26E696}" destId="{9EFAD559-AA55-487B-897F-792B96F3D275}" srcOrd="6" destOrd="0" presId="urn:microsoft.com/office/officeart/2005/8/layout/orgChart1"/>
-    <dgm:cxn modelId="{D17BDB6A-419C-4482-BA54-42365BA6E875}" type="presParOf" srcId="{B4989002-39B9-4712-8E39-E303EF26E696}" destId="{9EDF238D-2736-4E49-9050-5768A6DBDDCA}" srcOrd="7" destOrd="0" presId="urn:microsoft.com/office/officeart/2005/8/layout/orgChart1"/>
-    <dgm:cxn modelId="{559D57DF-1692-472F-9EE8-E507ADFFF9B8}" type="presParOf" srcId="{9EDF238D-2736-4E49-9050-5768A6DBDDCA}" destId="{8BF58F9B-D7CA-4D19-A42E-0D90B464DEDF}" srcOrd="0" destOrd="0" presId="urn:microsoft.com/office/officeart/2005/8/layout/orgChart1"/>
-    <dgm:cxn modelId="{C5362D74-9D17-4A7F-863F-D992390CF65D}" type="presParOf" srcId="{8BF58F9B-D7CA-4D19-A42E-0D90B464DEDF}" destId="{F32DC45F-B627-4662-AB86-CC11E432D1CE}" srcOrd="0" destOrd="0" presId="urn:microsoft.com/office/officeart/2005/8/layout/orgChart1"/>
-    <dgm:cxn modelId="{36E2788E-434E-4F02-835B-002D274CB58E}" type="presParOf" srcId="{8BF58F9B-D7CA-4D19-A42E-0D90B464DEDF}" destId="{5BB76DFE-5D32-4521-9101-97E799D501D9}" srcOrd="1" destOrd="0" presId="urn:microsoft.com/office/officeart/2005/8/layout/orgChart1"/>
-    <dgm:cxn modelId="{5BEC17FF-E13A-46D3-B4CF-078381EA15F0}" type="presParOf" srcId="{9EDF238D-2736-4E49-9050-5768A6DBDDCA}" destId="{F0A42CD7-407F-46D2-99E5-9F392F4DF1D3}" srcOrd="1" destOrd="0" presId="urn:microsoft.com/office/officeart/2005/8/layout/orgChart1"/>
-    <dgm:cxn modelId="{3CBE337F-D846-45C0-83B3-F5E699218FB4}" type="presParOf" srcId="{9EDF238D-2736-4E49-9050-5768A6DBDDCA}" destId="{2F79837B-1F58-4470-8F80-6D112A8D04A0}" srcOrd="2" destOrd="0" presId="urn:microsoft.com/office/officeart/2005/8/layout/orgChart1"/>
-    <dgm:cxn modelId="{D061AAF8-DA0B-4292-8904-1ECD348634FD}" type="presParOf" srcId="{A843D5C3-5EA6-4B17-8D3E-B609B929FE07}" destId="{75AAEF13-57AD-426C-AF8C-74DEFDD7532F}" srcOrd="2" destOrd="0" presId="urn:microsoft.com/office/officeart/2005/8/layout/orgChart1"/>
-    <dgm:cxn modelId="{49E1C52A-58ED-4106-93B5-CC832469F0AE}" type="presParOf" srcId="{3CA53B20-6535-4D12-8436-B3F47B8D391B}" destId="{0CC6C7CA-388B-4342-A56C-756B6B8EC55E}" srcOrd="2" destOrd="0" presId="urn:microsoft.com/office/officeart/2005/8/layout/orgChart1"/>
-    <dgm:cxn modelId="{613C2122-190F-48CD-AD09-EDCC222B52B6}" type="presParOf" srcId="{BF57BBFB-9612-49FE-AF59-4751D01E900F}" destId="{66457EA4-7CB5-432F-BD9A-FE10516BC03C}" srcOrd="2" destOrd="0" presId="urn:microsoft.com/office/officeart/2005/8/layout/orgChart1"/>
-    <dgm:cxn modelId="{5AC9C4D1-C399-4129-AE9C-C5B783A831B3}" type="presParOf" srcId="{CD8FB138-C0F9-45C7-B388-8C83047B09DE}" destId="{05998FA1-3D91-4CF4-913E-2175F7502C8E}" srcOrd="2" destOrd="0" presId="urn:microsoft.com/office/officeart/2005/8/layout/orgChart1"/>
-    <dgm:cxn modelId="{0CBC2A59-801B-4EB5-B44B-E782CD98ECDC}" type="presParOf" srcId="{CD8FB138-C0F9-45C7-B388-8C83047B09DE}" destId="{3133AAF9-E86C-4AA6-9D4A-CEFA885113AA}" srcOrd="3" destOrd="0" presId="urn:microsoft.com/office/officeart/2005/8/layout/orgChart1"/>
-    <dgm:cxn modelId="{FD5D9059-A359-4214-8F20-6CA49B121E4A}" type="presParOf" srcId="{3133AAF9-E86C-4AA6-9D4A-CEFA885113AA}" destId="{427D414A-E2AA-4A54-A93A-A7F93A20DDC3}" srcOrd="0" destOrd="0" presId="urn:microsoft.com/office/officeart/2005/8/layout/orgChart1"/>
-    <dgm:cxn modelId="{B7D54CC3-E82A-48E6-B3C9-F0C2CAF9CCFC}" type="presParOf" srcId="{427D414A-E2AA-4A54-A93A-A7F93A20DDC3}" destId="{F33C7915-6A1A-4CC3-88ED-6C6450E6E8B1}" srcOrd="0" destOrd="0" presId="urn:microsoft.com/office/officeart/2005/8/layout/orgChart1"/>
-    <dgm:cxn modelId="{A9154BA2-FE6A-4767-BED7-A52E885CAE12}" type="presParOf" srcId="{427D414A-E2AA-4A54-A93A-A7F93A20DDC3}" destId="{0CC8396D-85F0-4151-9855-48AB0686A85F}" srcOrd="1" destOrd="0" presId="urn:microsoft.com/office/officeart/2005/8/layout/orgChart1"/>
-    <dgm:cxn modelId="{12CE5B9C-D2D7-4B1F-A7D3-68DC913A7A81}" type="presParOf" srcId="{3133AAF9-E86C-4AA6-9D4A-CEFA885113AA}" destId="{50680470-A498-4EE1-A650-34E75B161820}" srcOrd="1" destOrd="0" presId="urn:microsoft.com/office/officeart/2005/8/layout/orgChart1"/>
-    <dgm:cxn modelId="{99A3239F-3595-4A94-AEB1-295CC4E887EC}" type="presParOf" srcId="{3133AAF9-E86C-4AA6-9D4A-CEFA885113AA}" destId="{4F3E8782-6AD6-48F4-8AD4-A1BEDC9E87BE}" srcOrd="2" destOrd="0" presId="urn:microsoft.com/office/officeart/2005/8/layout/orgChart1"/>
-    <dgm:cxn modelId="{95FE02D9-A3B3-426B-B361-E4CF8A24B32F}" type="presParOf" srcId="{6213E7D1-5CFF-42D6-8D80-B6F926889813}" destId="{29ACBA02-B8BF-40A8-9372-19AC038C3D07}" srcOrd="2" destOrd="0" presId="urn:microsoft.com/office/officeart/2005/8/layout/orgChart1"/>
+    <dgm:cxn modelId="{1E1902E4-BB29-4C13-944D-D4FE58C47579}" type="presOf" srcId="{4AAB8285-7327-4031-8015-6503C0DA1364}" destId="{99F29E88-DE92-4FE3-9730-F664D9CAFA7F}" srcOrd="1" destOrd="0" presId="urn:microsoft.com/office/officeart/2005/8/layout/orgChart1"/>
+    <dgm:cxn modelId="{D652BF91-5467-4D71-AE81-ACA0909E93AE}" type="presOf" srcId="{61C73B9D-31BD-43FD-A763-F6C99235A6CD}" destId="{CFB09812-5E23-4232-BE1C-53D0B0CE9621}" srcOrd="0" destOrd="0" presId="urn:microsoft.com/office/officeart/2005/8/layout/orgChart1"/>
+    <dgm:cxn modelId="{8C6005E0-BC70-4A0F-8C25-619881B1ED47}" type="presParOf" srcId="{F24F4C15-C184-4BDB-9D11-04CEB58B9642}" destId="{6213E7D1-5CFF-42D6-8D80-B6F926889813}" srcOrd="0" destOrd="0" presId="urn:microsoft.com/office/officeart/2005/8/layout/orgChart1"/>
+    <dgm:cxn modelId="{E393FC99-96C9-42C2-8C7A-55A0942BCAC7}" type="presParOf" srcId="{6213E7D1-5CFF-42D6-8D80-B6F926889813}" destId="{FAFE29E0-6965-4AD3-9713-B81079D7548C}" srcOrd="0" destOrd="0" presId="urn:microsoft.com/office/officeart/2005/8/layout/orgChart1"/>
+    <dgm:cxn modelId="{75EF2412-4469-4368-85A1-9691C12CF7C1}" type="presParOf" srcId="{FAFE29E0-6965-4AD3-9713-B81079D7548C}" destId="{09B669E1-57AA-4D2D-8E0A-F6C1DE38D979}" srcOrd="0" destOrd="0" presId="urn:microsoft.com/office/officeart/2005/8/layout/orgChart1"/>
+    <dgm:cxn modelId="{A8A4A18A-A368-46EE-A7B7-1FEF6A6C0D32}" type="presParOf" srcId="{FAFE29E0-6965-4AD3-9713-B81079D7548C}" destId="{666756A8-7B9C-4ADD-A24B-37AF558DE62F}" srcOrd="1" destOrd="0" presId="urn:microsoft.com/office/officeart/2005/8/layout/orgChart1"/>
+    <dgm:cxn modelId="{B64F081E-E08A-499D-8C64-9D6CEB9735A7}" type="presParOf" srcId="{6213E7D1-5CFF-42D6-8D80-B6F926889813}" destId="{CD8FB138-C0F9-45C7-B388-8C83047B09DE}" srcOrd="1" destOrd="0" presId="urn:microsoft.com/office/officeart/2005/8/layout/orgChart1"/>
+    <dgm:cxn modelId="{EB9C8B34-CE37-43A0-84D9-5BDDB23E6249}" type="presParOf" srcId="{CD8FB138-C0F9-45C7-B388-8C83047B09DE}" destId="{5BC02223-7B57-4FDB-A2BA-D2C1B7A3D3F9}" srcOrd="0" destOrd="0" presId="urn:microsoft.com/office/officeart/2005/8/layout/orgChart1"/>
+    <dgm:cxn modelId="{8143A623-D216-4D48-A1AA-38CA060E9ADA}" type="presParOf" srcId="{CD8FB138-C0F9-45C7-B388-8C83047B09DE}" destId="{BF57BBFB-9612-49FE-AF59-4751D01E900F}" srcOrd="1" destOrd="0" presId="urn:microsoft.com/office/officeart/2005/8/layout/orgChart1"/>
+    <dgm:cxn modelId="{4791F520-D67F-4C78-B709-F680AD3D0DA1}" type="presParOf" srcId="{BF57BBFB-9612-49FE-AF59-4751D01E900F}" destId="{AEC79709-9291-4AA5-AD0C-BA2C429C93DB}" srcOrd="0" destOrd="0" presId="urn:microsoft.com/office/officeart/2005/8/layout/orgChart1"/>
+    <dgm:cxn modelId="{4E44DB87-899A-4E67-939F-56DF9D6151B7}" type="presParOf" srcId="{AEC79709-9291-4AA5-AD0C-BA2C429C93DB}" destId="{A38E4B2E-18D6-49A3-8907-90F3B4ABBD9B}" srcOrd="0" destOrd="0" presId="urn:microsoft.com/office/officeart/2005/8/layout/orgChart1"/>
+    <dgm:cxn modelId="{451B9D36-9A17-4BA9-89BD-B2ED201394F4}" type="presParOf" srcId="{AEC79709-9291-4AA5-AD0C-BA2C429C93DB}" destId="{65159937-2669-4971-94BB-28A738283540}" srcOrd="1" destOrd="0" presId="urn:microsoft.com/office/officeart/2005/8/layout/orgChart1"/>
+    <dgm:cxn modelId="{904B63F3-2813-440C-A9CC-6568800E61D2}" type="presParOf" srcId="{BF57BBFB-9612-49FE-AF59-4751D01E900F}" destId="{47F0191E-0887-4197-80C6-22855C3C2DCF}" srcOrd="1" destOrd="0" presId="urn:microsoft.com/office/officeart/2005/8/layout/orgChart1"/>
+    <dgm:cxn modelId="{56B1FDBA-7B55-4F6A-A45F-B3AA2FDD1D14}" type="presParOf" srcId="{47F0191E-0887-4197-80C6-22855C3C2DCF}" destId="{8AA2D9E1-6CA1-48BA-8CF2-871D2AC7924B}" srcOrd="0" destOrd="0" presId="urn:microsoft.com/office/officeart/2005/8/layout/orgChart1"/>
+    <dgm:cxn modelId="{62781E94-8CF8-46EC-8838-515F013481C8}" type="presParOf" srcId="{47F0191E-0887-4197-80C6-22855C3C2DCF}" destId="{3CA53B20-6535-4D12-8436-B3F47B8D391B}" srcOrd="1" destOrd="0" presId="urn:microsoft.com/office/officeart/2005/8/layout/orgChart1"/>
+    <dgm:cxn modelId="{1E2D929A-D7BF-4DB7-B4CF-DFCD6484E4C0}" type="presParOf" srcId="{3CA53B20-6535-4D12-8436-B3F47B8D391B}" destId="{EA6A488D-9112-4A3B-8E43-2BE6690D0787}" srcOrd="0" destOrd="0" presId="urn:microsoft.com/office/officeart/2005/8/layout/orgChart1"/>
+    <dgm:cxn modelId="{B17C4D1A-FC24-41E5-90E6-D0A12561F814}" type="presParOf" srcId="{EA6A488D-9112-4A3B-8E43-2BE6690D0787}" destId="{9BE6A70D-0350-4AE0-8852-5D251355AA3D}" srcOrd="0" destOrd="0" presId="urn:microsoft.com/office/officeart/2005/8/layout/orgChart1"/>
+    <dgm:cxn modelId="{EAEABE37-E52A-4DC7-8B44-C6A5D49F2732}" type="presParOf" srcId="{EA6A488D-9112-4A3B-8E43-2BE6690D0787}" destId="{6683360A-E31C-4142-81E1-36FECC5B4DF4}" srcOrd="1" destOrd="0" presId="urn:microsoft.com/office/officeart/2005/8/layout/orgChart1"/>
+    <dgm:cxn modelId="{CBA0B077-CEDC-4A7A-988D-C96E5DBE4A2F}" type="presParOf" srcId="{3CA53B20-6535-4D12-8436-B3F47B8D391B}" destId="{224204A8-6016-4A2E-82D4-CB3ED1737932}" srcOrd="1" destOrd="0" presId="urn:microsoft.com/office/officeart/2005/8/layout/orgChart1"/>
+    <dgm:cxn modelId="{9DB2B926-7BDA-4298-9715-A3204EE3921E}" type="presParOf" srcId="{224204A8-6016-4A2E-82D4-CB3ED1737932}" destId="{F49A4AA6-CE9E-4C8C-860F-0CB975D190FB}" srcOrd="0" destOrd="0" presId="urn:microsoft.com/office/officeart/2005/8/layout/orgChart1"/>
+    <dgm:cxn modelId="{F8971AFD-4BDB-4EFC-BE4F-03B5F638B144}" type="presParOf" srcId="{224204A8-6016-4A2E-82D4-CB3ED1737932}" destId="{61FE98D9-E02A-4D5D-9FC2-C35CD572E8FF}" srcOrd="1" destOrd="0" presId="urn:microsoft.com/office/officeart/2005/8/layout/orgChart1"/>
+    <dgm:cxn modelId="{9BD94D1E-7279-4D92-A405-1121C05663C7}" type="presParOf" srcId="{61FE98D9-E02A-4D5D-9FC2-C35CD572E8FF}" destId="{D0B46E99-9CE5-4211-A18B-EB256E9C8FD9}" srcOrd="0" destOrd="0" presId="urn:microsoft.com/office/officeart/2005/8/layout/orgChart1"/>
+    <dgm:cxn modelId="{0048E5BA-7BE1-4972-9433-F18BB4ACB328}" type="presParOf" srcId="{D0B46E99-9CE5-4211-A18B-EB256E9C8FD9}" destId="{8B928311-A6A9-4F90-ADC1-CAB2EB7B2C66}" srcOrd="0" destOrd="0" presId="urn:microsoft.com/office/officeart/2005/8/layout/orgChart1"/>
+    <dgm:cxn modelId="{714C2C0B-B35A-4481-92DE-543CFD3DAC45}" type="presParOf" srcId="{D0B46E99-9CE5-4211-A18B-EB256E9C8FD9}" destId="{7BE3A887-B986-4BD3-91CB-CF2D5139F238}" srcOrd="1" destOrd="0" presId="urn:microsoft.com/office/officeart/2005/8/layout/orgChart1"/>
+    <dgm:cxn modelId="{B4C79D4F-36BE-4CD0-9555-643E7F9715CE}" type="presParOf" srcId="{61FE98D9-E02A-4D5D-9FC2-C35CD572E8FF}" destId="{32025863-57E9-4A35-84AA-371B8309C839}" srcOrd="1" destOrd="0" presId="urn:microsoft.com/office/officeart/2005/8/layout/orgChart1"/>
+    <dgm:cxn modelId="{7F0C2345-B62A-401B-BBDB-5BE02807164F}" type="presParOf" srcId="{32025863-57E9-4A35-84AA-371B8309C839}" destId="{6E33082C-3778-4ABB-93F2-223053ABA309}" srcOrd="0" destOrd="0" presId="urn:microsoft.com/office/officeart/2005/8/layout/orgChart1"/>
+    <dgm:cxn modelId="{88D6A94C-A922-4802-96B9-C56DE6C8E839}" type="presParOf" srcId="{32025863-57E9-4A35-84AA-371B8309C839}" destId="{F924FA76-F0F3-444A-93A3-2F06007410D9}" srcOrd="1" destOrd="0" presId="urn:microsoft.com/office/officeart/2005/8/layout/orgChart1"/>
+    <dgm:cxn modelId="{6A8F1820-01EC-49FA-89CD-75B361603C26}" type="presParOf" srcId="{F924FA76-F0F3-444A-93A3-2F06007410D9}" destId="{6909A13A-E86C-42EC-BE72-30BA12A56EC9}" srcOrd="0" destOrd="0" presId="urn:microsoft.com/office/officeart/2005/8/layout/orgChart1"/>
+    <dgm:cxn modelId="{D3404CF5-3FF3-4B20-B942-FF0625C0E4F1}" type="presParOf" srcId="{6909A13A-E86C-42EC-BE72-30BA12A56EC9}" destId="{E8850ABD-AD51-4993-94D3-2346573BC964}" srcOrd="0" destOrd="0" presId="urn:microsoft.com/office/officeart/2005/8/layout/orgChart1"/>
+    <dgm:cxn modelId="{4E58FDF5-CDD1-4A82-9C97-E2A552FA99EB}" type="presParOf" srcId="{6909A13A-E86C-42EC-BE72-30BA12A56EC9}" destId="{0A8DAEB8-CD22-40CF-BDF2-2EB734CD94E1}" srcOrd="1" destOrd="0" presId="urn:microsoft.com/office/officeart/2005/8/layout/orgChart1"/>
+    <dgm:cxn modelId="{CBB43C0E-00CA-4823-A56C-7A0EE35BB050}" type="presParOf" srcId="{F924FA76-F0F3-444A-93A3-2F06007410D9}" destId="{C270172C-40CF-49E9-9EB0-62CEB1378C53}" srcOrd="1" destOrd="0" presId="urn:microsoft.com/office/officeart/2005/8/layout/orgChart1"/>
+    <dgm:cxn modelId="{3199F4FF-4DAE-4492-B8C0-F84E9E63ED27}" type="presParOf" srcId="{F924FA76-F0F3-444A-93A3-2F06007410D9}" destId="{E2BD60F4-21F2-447E-9CDA-A4D90BE88654}" srcOrd="2" destOrd="0" presId="urn:microsoft.com/office/officeart/2005/8/layout/orgChart1"/>
+    <dgm:cxn modelId="{BC7523D2-5C74-4EB5-92F0-65D1C5F8F836}" type="presParOf" srcId="{32025863-57E9-4A35-84AA-371B8309C839}" destId="{3D679402-8278-4366-8843-2F564801FFB8}" srcOrd="2" destOrd="0" presId="urn:microsoft.com/office/officeart/2005/8/layout/orgChart1"/>
+    <dgm:cxn modelId="{5DB42BF8-E913-450D-A081-FBC8B8850B82}" type="presParOf" srcId="{32025863-57E9-4A35-84AA-371B8309C839}" destId="{C45B0CE7-CD37-48DC-B682-A014352F0F40}" srcOrd="3" destOrd="0" presId="urn:microsoft.com/office/officeart/2005/8/layout/orgChart1"/>
+    <dgm:cxn modelId="{C896AE94-B4E6-4A57-B46E-4B543D5E93F7}" type="presParOf" srcId="{C45B0CE7-CD37-48DC-B682-A014352F0F40}" destId="{CAF007FB-CDD1-4DA2-86B6-D07CC892F147}" srcOrd="0" destOrd="0" presId="urn:microsoft.com/office/officeart/2005/8/layout/orgChart1"/>
+    <dgm:cxn modelId="{8531548E-2508-4A73-BCF2-E2E51BD0FC46}" type="presParOf" srcId="{CAF007FB-CDD1-4DA2-86B6-D07CC892F147}" destId="{7CB06313-0AC6-4334-BE38-2E8197E328E2}" srcOrd="0" destOrd="0" presId="urn:microsoft.com/office/officeart/2005/8/layout/orgChart1"/>
+    <dgm:cxn modelId="{3A9A8336-2F2B-4BFA-ACD5-CCA210ACCBFD}" type="presParOf" srcId="{CAF007FB-CDD1-4DA2-86B6-D07CC892F147}" destId="{B9DB7124-1862-4F8D-9150-AC1D163B76C1}" srcOrd="1" destOrd="0" presId="urn:microsoft.com/office/officeart/2005/8/layout/orgChart1"/>
+    <dgm:cxn modelId="{64037359-95D6-4278-BF5E-F4A4DBE642B2}" type="presParOf" srcId="{C45B0CE7-CD37-48DC-B682-A014352F0F40}" destId="{1DBE3116-1E54-4677-AA04-1574BB39F9A9}" srcOrd="1" destOrd="0" presId="urn:microsoft.com/office/officeart/2005/8/layout/orgChart1"/>
+    <dgm:cxn modelId="{05A54D69-8EFC-4555-8095-49F478EB1755}" type="presParOf" srcId="{C45B0CE7-CD37-48DC-B682-A014352F0F40}" destId="{E916B7F9-0173-4FAD-B8D4-1EFF0AC6B609}" srcOrd="2" destOrd="0" presId="urn:microsoft.com/office/officeart/2005/8/layout/orgChart1"/>
+    <dgm:cxn modelId="{A255AD3E-D3B8-49EA-9B3C-B91F546E4D35}" type="presParOf" srcId="{32025863-57E9-4A35-84AA-371B8309C839}" destId="{2A4CFED1-9624-434D-8067-C2EDF8079E42}" srcOrd="4" destOrd="0" presId="urn:microsoft.com/office/officeart/2005/8/layout/orgChart1"/>
+    <dgm:cxn modelId="{D11D69C0-84BA-4BEC-B9D8-B80EF5664D51}" type="presParOf" srcId="{32025863-57E9-4A35-84AA-371B8309C839}" destId="{E800FD0E-84F3-4900-B220-72F2700098C2}" srcOrd="5" destOrd="0" presId="urn:microsoft.com/office/officeart/2005/8/layout/orgChart1"/>
+    <dgm:cxn modelId="{AB593FD1-57D6-4259-B5CD-849E33A0F83F}" type="presParOf" srcId="{E800FD0E-84F3-4900-B220-72F2700098C2}" destId="{0C48C80D-DE47-459D-9A18-19AAB505175D}" srcOrd="0" destOrd="0" presId="urn:microsoft.com/office/officeart/2005/8/layout/orgChart1"/>
+    <dgm:cxn modelId="{7780147F-26F1-490B-B939-6B278B9D462D}" type="presParOf" srcId="{0C48C80D-DE47-459D-9A18-19AAB505175D}" destId="{4193881B-AD5F-42AF-A653-EE0707D1F1A6}" srcOrd="0" destOrd="0" presId="urn:microsoft.com/office/officeart/2005/8/layout/orgChart1"/>
+    <dgm:cxn modelId="{F1DFAEA9-3C3F-4057-BBF3-44627478D63D}" type="presParOf" srcId="{0C48C80D-DE47-459D-9A18-19AAB505175D}" destId="{5FC7684E-0951-422B-AAAF-5CA10A5CA60B}" srcOrd="1" destOrd="0" presId="urn:microsoft.com/office/officeart/2005/8/layout/orgChart1"/>
+    <dgm:cxn modelId="{91677E06-4226-463F-9A93-AB7E8089A7F1}" type="presParOf" srcId="{E800FD0E-84F3-4900-B220-72F2700098C2}" destId="{4337667D-7A5E-43DF-9D0F-A923B593B10F}" srcOrd="1" destOrd="0" presId="urn:microsoft.com/office/officeart/2005/8/layout/orgChart1"/>
+    <dgm:cxn modelId="{2BD59813-E9F0-4270-9C76-1A2B81455FDB}" type="presParOf" srcId="{E800FD0E-84F3-4900-B220-72F2700098C2}" destId="{C0721C0C-A01B-4E83-BC60-C5602D0F80D1}" srcOrd="2" destOrd="0" presId="urn:microsoft.com/office/officeart/2005/8/layout/orgChart1"/>
+    <dgm:cxn modelId="{9AA596CA-9106-4704-A8CA-CCF9FDEB9151}" type="presParOf" srcId="{32025863-57E9-4A35-84AA-371B8309C839}" destId="{C13A3A04-CFA5-4A63-A622-369DC2EC18C4}" srcOrd="6" destOrd="0" presId="urn:microsoft.com/office/officeart/2005/8/layout/orgChart1"/>
+    <dgm:cxn modelId="{64BF1384-80CD-43DA-B73D-22D80658F559}" type="presParOf" srcId="{32025863-57E9-4A35-84AA-371B8309C839}" destId="{0DE26CB1-8DF8-4F38-929E-FB54CA99055E}" srcOrd="7" destOrd="0" presId="urn:microsoft.com/office/officeart/2005/8/layout/orgChart1"/>
+    <dgm:cxn modelId="{E5EDD6CF-920A-4917-A5E1-E1E88DEF0080}" type="presParOf" srcId="{0DE26CB1-8DF8-4F38-929E-FB54CA99055E}" destId="{4B77F875-7033-42E6-B773-199C0EE7DDCF}" srcOrd="0" destOrd="0" presId="urn:microsoft.com/office/officeart/2005/8/layout/orgChart1"/>
+    <dgm:cxn modelId="{D849EAD3-7CAD-4248-BC4E-3CC150CE7570}" type="presParOf" srcId="{4B77F875-7033-42E6-B773-199C0EE7DDCF}" destId="{062CBA52-EA1F-4965-85A7-51215A0BF1E1}" srcOrd="0" destOrd="0" presId="urn:microsoft.com/office/officeart/2005/8/layout/orgChart1"/>
+    <dgm:cxn modelId="{EE14AF29-3BF3-44E0-A8C3-626F54965617}" type="presParOf" srcId="{4B77F875-7033-42E6-B773-199C0EE7DDCF}" destId="{71E6611B-C454-4441-B1D1-85F1C03CCFFB}" srcOrd="1" destOrd="0" presId="urn:microsoft.com/office/officeart/2005/8/layout/orgChart1"/>
+    <dgm:cxn modelId="{8D7E1905-8D3F-4C18-9580-18B336948946}" type="presParOf" srcId="{0DE26CB1-8DF8-4F38-929E-FB54CA99055E}" destId="{007BD379-FE63-45EA-8581-EA271F925CFE}" srcOrd="1" destOrd="0" presId="urn:microsoft.com/office/officeart/2005/8/layout/orgChart1"/>
+    <dgm:cxn modelId="{D0A43E16-70C0-4371-A383-CD1FD026B5E4}" type="presParOf" srcId="{0DE26CB1-8DF8-4F38-929E-FB54CA99055E}" destId="{3614D9ED-8E0F-4A6B-8226-FC72C8305BF2}" srcOrd="2" destOrd="0" presId="urn:microsoft.com/office/officeart/2005/8/layout/orgChart1"/>
+    <dgm:cxn modelId="{BC77D60D-12E7-4B1F-B58F-FCEF94A40CC7}" type="presParOf" srcId="{32025863-57E9-4A35-84AA-371B8309C839}" destId="{69209B79-27E3-46D8-908F-C926DAFFAD8D}" srcOrd="8" destOrd="0" presId="urn:microsoft.com/office/officeart/2005/8/layout/orgChart1"/>
+    <dgm:cxn modelId="{FBDB61F9-3397-4E11-9F73-8A66B6A08396}" type="presParOf" srcId="{32025863-57E9-4A35-84AA-371B8309C839}" destId="{F9E6A0CA-6321-4EA8-9013-B3C80B174C2E}" srcOrd="9" destOrd="0" presId="urn:microsoft.com/office/officeart/2005/8/layout/orgChart1"/>
+    <dgm:cxn modelId="{BA14A274-737C-4ED8-B947-21C2720B2FC8}" type="presParOf" srcId="{F9E6A0CA-6321-4EA8-9013-B3C80B174C2E}" destId="{C769BC7F-FA2B-4AB7-93CC-BE9E8464D74C}" srcOrd="0" destOrd="0" presId="urn:microsoft.com/office/officeart/2005/8/layout/orgChart1"/>
+    <dgm:cxn modelId="{11E418A1-B81C-4BD8-8136-D64505EFF7CB}" type="presParOf" srcId="{C769BC7F-FA2B-4AB7-93CC-BE9E8464D74C}" destId="{54D20402-E165-4F0F-B19D-934DF0835109}" srcOrd="0" destOrd="0" presId="urn:microsoft.com/office/officeart/2005/8/layout/orgChart1"/>
+    <dgm:cxn modelId="{47FDEED3-EF3E-4DDA-B151-E455A7BA7FAC}" type="presParOf" srcId="{C769BC7F-FA2B-4AB7-93CC-BE9E8464D74C}" destId="{D3B8B35F-8976-4E3C-9280-E4FCFCFA79E5}" srcOrd="1" destOrd="0" presId="urn:microsoft.com/office/officeart/2005/8/layout/orgChart1"/>
+    <dgm:cxn modelId="{878187DC-49EA-49B9-A1B3-ED7E58B19231}" type="presParOf" srcId="{F9E6A0CA-6321-4EA8-9013-B3C80B174C2E}" destId="{22BB3606-F27F-45E6-927A-0E319F1AB6BF}" srcOrd="1" destOrd="0" presId="urn:microsoft.com/office/officeart/2005/8/layout/orgChart1"/>
+    <dgm:cxn modelId="{F6796481-284D-47F4-AE53-B097E6CC7DE3}" type="presParOf" srcId="{F9E6A0CA-6321-4EA8-9013-B3C80B174C2E}" destId="{11D28B9B-ED34-409D-92D7-654E10EBD51A}" srcOrd="2" destOrd="0" presId="urn:microsoft.com/office/officeart/2005/8/layout/orgChart1"/>
+    <dgm:cxn modelId="{7003A5F4-CC68-4735-975F-C886094F4165}" type="presParOf" srcId="{32025863-57E9-4A35-84AA-371B8309C839}" destId="{1439366A-37CB-4DD5-8A68-92B0D6A0F04D}" srcOrd="10" destOrd="0" presId="urn:microsoft.com/office/officeart/2005/8/layout/orgChart1"/>
+    <dgm:cxn modelId="{86989311-509D-4FBC-B0D3-253FE6E56EDF}" type="presParOf" srcId="{32025863-57E9-4A35-84AA-371B8309C839}" destId="{60962991-5B07-4616-9513-6DDF1283B58D}" srcOrd="11" destOrd="0" presId="urn:microsoft.com/office/officeart/2005/8/layout/orgChart1"/>
+    <dgm:cxn modelId="{C6505F44-6885-4A98-A892-19361A97F140}" type="presParOf" srcId="{60962991-5B07-4616-9513-6DDF1283B58D}" destId="{F6F3D1FD-2AA7-480A-84B9-D2B01790A547}" srcOrd="0" destOrd="0" presId="urn:microsoft.com/office/officeart/2005/8/layout/orgChart1"/>
+    <dgm:cxn modelId="{98AE2575-F99F-4AD2-862B-32BB192F5A0F}" type="presParOf" srcId="{F6F3D1FD-2AA7-480A-84B9-D2B01790A547}" destId="{DB1A9D2F-9D71-4979-BDFB-B649FA368457}" srcOrd="0" destOrd="0" presId="urn:microsoft.com/office/officeart/2005/8/layout/orgChart1"/>
+    <dgm:cxn modelId="{5C6F653F-98E6-4019-9ED9-DEA6AE608DA9}" type="presParOf" srcId="{F6F3D1FD-2AA7-480A-84B9-D2B01790A547}" destId="{99F29E88-DE92-4FE3-9730-F664D9CAFA7F}" srcOrd="1" destOrd="0" presId="urn:microsoft.com/office/officeart/2005/8/layout/orgChart1"/>
+    <dgm:cxn modelId="{1FB30CF4-5449-463F-AE9B-0E1D34E70228}" type="presParOf" srcId="{60962991-5B07-4616-9513-6DDF1283B58D}" destId="{0569EEFF-D22A-4A3C-BF0C-13731CE41E25}" srcOrd="1" destOrd="0" presId="urn:microsoft.com/office/officeart/2005/8/layout/orgChart1"/>
+    <dgm:cxn modelId="{50213C60-A392-4BF4-BA40-CDA91421682E}" type="presParOf" srcId="{60962991-5B07-4616-9513-6DDF1283B58D}" destId="{76441674-BC67-4A36-B727-2C40124FA702}" srcOrd="2" destOrd="0" presId="urn:microsoft.com/office/officeart/2005/8/layout/orgChart1"/>
+    <dgm:cxn modelId="{DAF6F02B-8DEA-49A6-A8D2-146E79764FE6}" type="presParOf" srcId="{61FE98D9-E02A-4D5D-9FC2-C35CD572E8FF}" destId="{4D2A5D2C-0459-4B4B-856D-C68E8DDC8181}" srcOrd="2" destOrd="0" presId="urn:microsoft.com/office/officeart/2005/8/layout/orgChart1"/>
+    <dgm:cxn modelId="{01C84E67-713C-4EAB-8A3E-B6FAA34787A9}" type="presParOf" srcId="{224204A8-6016-4A2E-82D4-CB3ED1737932}" destId="{4B94323C-1B3D-4573-BCB2-70E5F39F869F}" srcOrd="2" destOrd="0" presId="urn:microsoft.com/office/officeart/2005/8/layout/orgChart1"/>
+    <dgm:cxn modelId="{63DA38C3-C66E-452E-9D1A-EF157DDF3D21}" type="presParOf" srcId="{224204A8-6016-4A2E-82D4-CB3ED1737932}" destId="{A843D5C3-5EA6-4B17-8D3E-B609B929FE07}" srcOrd="3" destOrd="0" presId="urn:microsoft.com/office/officeart/2005/8/layout/orgChart1"/>
+    <dgm:cxn modelId="{37BFA983-CD8C-477E-A39F-E0BA25EDE433}" type="presParOf" srcId="{A843D5C3-5EA6-4B17-8D3E-B609B929FE07}" destId="{E701A8EC-4DEA-4AAE-8969-0182F3C8FB51}" srcOrd="0" destOrd="0" presId="urn:microsoft.com/office/officeart/2005/8/layout/orgChart1"/>
+    <dgm:cxn modelId="{E6642A03-411A-415E-8DEE-34A55AD14D88}" type="presParOf" srcId="{E701A8EC-4DEA-4AAE-8969-0182F3C8FB51}" destId="{20C48B43-9D88-4636-BA22-4755BCAE7B14}" srcOrd="0" destOrd="0" presId="urn:microsoft.com/office/officeart/2005/8/layout/orgChart1"/>
+    <dgm:cxn modelId="{83CB7778-77AE-4982-A155-0443C884602A}" type="presParOf" srcId="{E701A8EC-4DEA-4AAE-8969-0182F3C8FB51}" destId="{0C4405E8-D50C-4DE5-88F3-A666799C3A0B}" srcOrd="1" destOrd="0" presId="urn:microsoft.com/office/officeart/2005/8/layout/orgChart1"/>
+    <dgm:cxn modelId="{390AA5F7-3269-4D71-A88B-19578EDEF4F7}" type="presParOf" srcId="{A843D5C3-5EA6-4B17-8D3E-B609B929FE07}" destId="{B4989002-39B9-4712-8E39-E303EF26E696}" srcOrd="1" destOrd="0" presId="urn:microsoft.com/office/officeart/2005/8/layout/orgChart1"/>
+    <dgm:cxn modelId="{4A5E10B1-7EF9-4EB0-B55B-C5C4CD9088E8}" type="presParOf" srcId="{B4989002-39B9-4712-8E39-E303EF26E696}" destId="{CA53EC1D-ADC0-42BD-BD94-BD22BD7635A1}" srcOrd="0" destOrd="0" presId="urn:microsoft.com/office/officeart/2005/8/layout/orgChart1"/>
+    <dgm:cxn modelId="{3012392B-FB86-43C2-9020-C565AD54CFCD}" type="presParOf" srcId="{B4989002-39B9-4712-8E39-E303EF26E696}" destId="{7E59B2EE-A2E5-402E-B51C-7434E3658F65}" srcOrd="1" destOrd="0" presId="urn:microsoft.com/office/officeart/2005/8/layout/orgChart1"/>
+    <dgm:cxn modelId="{1AF45E0C-FA73-4C0F-BDD1-8E748797FF2B}" type="presParOf" srcId="{7E59B2EE-A2E5-402E-B51C-7434E3658F65}" destId="{77EED3B4-D54E-4539-BC6C-F19E1578AE38}" srcOrd="0" destOrd="0" presId="urn:microsoft.com/office/officeart/2005/8/layout/orgChart1"/>
+    <dgm:cxn modelId="{B9F12E0F-85EA-40FB-B78A-372B0EE72E3D}" type="presParOf" srcId="{77EED3B4-D54E-4539-BC6C-F19E1578AE38}" destId="{72922E94-E4E3-468B-9B75-C8025F28CCAD}" srcOrd="0" destOrd="0" presId="urn:microsoft.com/office/officeart/2005/8/layout/orgChart1"/>
+    <dgm:cxn modelId="{8F95269E-C696-4ABF-A0DB-EC008FA5817A}" type="presParOf" srcId="{77EED3B4-D54E-4539-BC6C-F19E1578AE38}" destId="{6494068A-FB69-47B4-A995-0525F9E61FDF}" srcOrd="1" destOrd="0" presId="urn:microsoft.com/office/officeart/2005/8/layout/orgChart1"/>
+    <dgm:cxn modelId="{AC136CAA-519C-4F66-8A44-4978DDE161B6}" type="presParOf" srcId="{7E59B2EE-A2E5-402E-B51C-7434E3658F65}" destId="{612AD692-F348-40DE-9853-53E5FB9E178F}" srcOrd="1" destOrd="0" presId="urn:microsoft.com/office/officeart/2005/8/layout/orgChart1"/>
+    <dgm:cxn modelId="{6E547F96-FE8C-4459-903A-CC657909A063}" type="presParOf" srcId="{7E59B2EE-A2E5-402E-B51C-7434E3658F65}" destId="{8C2C060D-862E-4F68-8BB4-FB8F351C63D2}" srcOrd="2" destOrd="0" presId="urn:microsoft.com/office/officeart/2005/8/layout/orgChart1"/>
+    <dgm:cxn modelId="{6D05CD6F-2DF8-4C1F-AFEB-DFD33779B6E0}" type="presParOf" srcId="{B4989002-39B9-4712-8E39-E303EF26E696}" destId="{D4EB8D9A-2F36-42CC-B5D1-5B49AECECF43}" srcOrd="2" destOrd="0" presId="urn:microsoft.com/office/officeart/2005/8/layout/orgChart1"/>
+    <dgm:cxn modelId="{6F87203F-2404-409A-B92D-D02056C5E4B7}" type="presParOf" srcId="{B4989002-39B9-4712-8E39-E303EF26E696}" destId="{7F0206A8-BC47-4B51-B34F-0459074340E2}" srcOrd="3" destOrd="0" presId="urn:microsoft.com/office/officeart/2005/8/layout/orgChart1"/>
+    <dgm:cxn modelId="{5AB023CC-62B7-4F62-85D9-147936752A96}" type="presParOf" srcId="{7F0206A8-BC47-4B51-B34F-0459074340E2}" destId="{F5601239-4DEA-428F-A088-9494052AE174}" srcOrd="0" destOrd="0" presId="urn:microsoft.com/office/officeart/2005/8/layout/orgChart1"/>
+    <dgm:cxn modelId="{63600997-BD69-45DF-B628-CD45A1E021D6}" type="presParOf" srcId="{F5601239-4DEA-428F-A088-9494052AE174}" destId="{5A3A27A2-A70A-4DBC-BFD7-19558A61EBF6}" srcOrd="0" destOrd="0" presId="urn:microsoft.com/office/officeart/2005/8/layout/orgChart1"/>
+    <dgm:cxn modelId="{B7239B6D-45AE-4170-BB07-D1A66931D509}" type="presParOf" srcId="{F5601239-4DEA-428F-A088-9494052AE174}" destId="{F5DCEDE9-9515-41FB-957A-1A5789336389}" srcOrd="1" destOrd="0" presId="urn:microsoft.com/office/officeart/2005/8/layout/orgChart1"/>
+    <dgm:cxn modelId="{27C5954B-5E6E-4FCA-8F4A-DB0D831A680F}" type="presParOf" srcId="{7F0206A8-BC47-4B51-B34F-0459074340E2}" destId="{E302E7DA-9F58-438B-B865-648D78DAD2F3}" srcOrd="1" destOrd="0" presId="urn:microsoft.com/office/officeart/2005/8/layout/orgChart1"/>
+    <dgm:cxn modelId="{E0D9090C-6746-411A-B57D-204058D29EB1}" type="presParOf" srcId="{7F0206A8-BC47-4B51-B34F-0459074340E2}" destId="{582B1966-28E1-4DB9-B2E8-67DA7DF25614}" srcOrd="2" destOrd="0" presId="urn:microsoft.com/office/officeart/2005/8/layout/orgChart1"/>
+    <dgm:cxn modelId="{7B1F9D00-71DC-4026-A498-C817F8286BD0}" type="presParOf" srcId="{B4989002-39B9-4712-8E39-E303EF26E696}" destId="{CFB09812-5E23-4232-BE1C-53D0B0CE9621}" srcOrd="4" destOrd="0" presId="urn:microsoft.com/office/officeart/2005/8/layout/orgChart1"/>
+    <dgm:cxn modelId="{DF950AE1-D51A-48B2-8F37-D0572FD3FF93}" type="presParOf" srcId="{B4989002-39B9-4712-8E39-E303EF26E696}" destId="{779C6230-B98D-48DC-9DA4-115D6BF307A4}" srcOrd="5" destOrd="0" presId="urn:microsoft.com/office/officeart/2005/8/layout/orgChart1"/>
+    <dgm:cxn modelId="{F14CB135-F507-494F-BC91-A0938ACD634F}" type="presParOf" srcId="{779C6230-B98D-48DC-9DA4-115D6BF307A4}" destId="{DE503970-CAB2-4E23-9468-47239D66E9ED}" srcOrd="0" destOrd="0" presId="urn:microsoft.com/office/officeart/2005/8/layout/orgChart1"/>
+    <dgm:cxn modelId="{D40DE097-D96F-4AA6-AA53-E3053A1D3F2A}" type="presParOf" srcId="{DE503970-CAB2-4E23-9468-47239D66E9ED}" destId="{2634CA9F-5969-42E5-A623-B6FFB4C77038}" srcOrd="0" destOrd="0" presId="urn:microsoft.com/office/officeart/2005/8/layout/orgChart1"/>
+    <dgm:cxn modelId="{7917EA4C-E3B5-456A-9380-BAA55A22E464}" type="presParOf" srcId="{DE503970-CAB2-4E23-9468-47239D66E9ED}" destId="{369F64AA-0806-4556-8924-B75AFB370036}" srcOrd="1" destOrd="0" presId="urn:microsoft.com/office/officeart/2005/8/layout/orgChart1"/>
+    <dgm:cxn modelId="{5097892F-712A-43E8-ADD5-8DD0F5B8029F}" type="presParOf" srcId="{779C6230-B98D-48DC-9DA4-115D6BF307A4}" destId="{297F7B33-D7FF-4557-BD29-56A233503C09}" srcOrd="1" destOrd="0" presId="urn:microsoft.com/office/officeart/2005/8/layout/orgChart1"/>
+    <dgm:cxn modelId="{11608E4E-D453-4FFA-A244-49685E3B5FC0}" type="presParOf" srcId="{779C6230-B98D-48DC-9DA4-115D6BF307A4}" destId="{0FFE2447-817F-41D1-9B08-084B63E6E2CB}" srcOrd="2" destOrd="0" presId="urn:microsoft.com/office/officeart/2005/8/layout/orgChart1"/>
+    <dgm:cxn modelId="{4BBCDE12-2C35-4AB7-8A75-73142AD95BE4}" type="presParOf" srcId="{B4989002-39B9-4712-8E39-E303EF26E696}" destId="{9EFAD559-AA55-487B-897F-792B96F3D275}" srcOrd="6" destOrd="0" presId="urn:microsoft.com/office/officeart/2005/8/layout/orgChart1"/>
+    <dgm:cxn modelId="{D9F57E13-378E-47FF-B013-A6AF0DC0751B}" type="presParOf" srcId="{B4989002-39B9-4712-8E39-E303EF26E696}" destId="{9EDF238D-2736-4E49-9050-5768A6DBDDCA}" srcOrd="7" destOrd="0" presId="urn:microsoft.com/office/officeart/2005/8/layout/orgChart1"/>
+    <dgm:cxn modelId="{32166919-3677-46FA-9509-902774CB5F8F}" type="presParOf" srcId="{9EDF238D-2736-4E49-9050-5768A6DBDDCA}" destId="{8BF58F9B-D7CA-4D19-A42E-0D90B464DEDF}" srcOrd="0" destOrd="0" presId="urn:microsoft.com/office/officeart/2005/8/layout/orgChart1"/>
+    <dgm:cxn modelId="{89C2EE84-0C16-4DE1-B85B-C07B9858251C}" type="presParOf" srcId="{8BF58F9B-D7CA-4D19-A42E-0D90B464DEDF}" destId="{F32DC45F-B627-4662-AB86-CC11E432D1CE}" srcOrd="0" destOrd="0" presId="urn:microsoft.com/office/officeart/2005/8/layout/orgChart1"/>
+    <dgm:cxn modelId="{D97A5434-82B2-4CE0-B8C1-77AF4C1F9AD0}" type="presParOf" srcId="{8BF58F9B-D7CA-4D19-A42E-0D90B464DEDF}" destId="{5BB76DFE-5D32-4521-9101-97E799D501D9}" srcOrd="1" destOrd="0" presId="urn:microsoft.com/office/officeart/2005/8/layout/orgChart1"/>
+    <dgm:cxn modelId="{5D5166F5-1CF0-47CD-A515-836B23B88AE6}" type="presParOf" srcId="{9EDF238D-2736-4E49-9050-5768A6DBDDCA}" destId="{F0A42CD7-407F-46D2-99E5-9F392F4DF1D3}" srcOrd="1" destOrd="0" presId="urn:microsoft.com/office/officeart/2005/8/layout/orgChart1"/>
+    <dgm:cxn modelId="{A210A4F9-388D-4719-AC0F-4AF5CC3515FC}" type="presParOf" srcId="{9EDF238D-2736-4E49-9050-5768A6DBDDCA}" destId="{2F79837B-1F58-4470-8F80-6D112A8D04A0}" srcOrd="2" destOrd="0" presId="urn:microsoft.com/office/officeart/2005/8/layout/orgChart1"/>
+    <dgm:cxn modelId="{B69CEE9C-09EB-4908-B8B4-F42EC593AAA4}" type="presParOf" srcId="{A843D5C3-5EA6-4B17-8D3E-B609B929FE07}" destId="{75AAEF13-57AD-426C-AF8C-74DEFDD7532F}" srcOrd="2" destOrd="0" presId="urn:microsoft.com/office/officeart/2005/8/layout/orgChart1"/>
+    <dgm:cxn modelId="{6312981D-82D1-4747-B38E-64F4B4C9B785}" type="presParOf" srcId="{3CA53B20-6535-4D12-8436-B3F47B8D391B}" destId="{0CC6C7CA-388B-4342-A56C-756B6B8EC55E}" srcOrd="2" destOrd="0" presId="urn:microsoft.com/office/officeart/2005/8/layout/orgChart1"/>
+    <dgm:cxn modelId="{43B0B242-741D-4CE2-B19D-D105B15700AC}" type="presParOf" srcId="{BF57BBFB-9612-49FE-AF59-4751D01E900F}" destId="{66457EA4-7CB5-432F-BD9A-FE10516BC03C}" srcOrd="2" destOrd="0" presId="urn:microsoft.com/office/officeart/2005/8/layout/orgChart1"/>
+    <dgm:cxn modelId="{295C091F-5B9A-49C3-A3BA-98D4CB48D16C}" type="presParOf" srcId="{CD8FB138-C0F9-45C7-B388-8C83047B09DE}" destId="{05998FA1-3D91-4CF4-913E-2175F7502C8E}" srcOrd="2" destOrd="0" presId="urn:microsoft.com/office/officeart/2005/8/layout/orgChart1"/>
+    <dgm:cxn modelId="{C1CD5865-F46B-4B24-968C-F1DBE759F10F}" type="presParOf" srcId="{CD8FB138-C0F9-45C7-B388-8C83047B09DE}" destId="{3133AAF9-E86C-4AA6-9D4A-CEFA885113AA}" srcOrd="3" destOrd="0" presId="urn:microsoft.com/office/officeart/2005/8/layout/orgChart1"/>
+    <dgm:cxn modelId="{6BCC8C26-E017-4582-BAD0-7C2867924216}" type="presParOf" srcId="{3133AAF9-E86C-4AA6-9D4A-CEFA885113AA}" destId="{427D414A-E2AA-4A54-A93A-A7F93A20DDC3}" srcOrd="0" destOrd="0" presId="urn:microsoft.com/office/officeart/2005/8/layout/orgChart1"/>
+    <dgm:cxn modelId="{682E0546-24D4-4519-B26D-BF6079B5CBDF}" type="presParOf" srcId="{427D414A-E2AA-4A54-A93A-A7F93A20DDC3}" destId="{F33C7915-6A1A-4CC3-88ED-6C6450E6E8B1}" srcOrd="0" destOrd="0" presId="urn:microsoft.com/office/officeart/2005/8/layout/orgChart1"/>
+    <dgm:cxn modelId="{E9C46FA2-BBD6-425B-A7D3-393B3ED8B7D6}" type="presParOf" srcId="{427D414A-E2AA-4A54-A93A-A7F93A20DDC3}" destId="{0CC8396D-85F0-4151-9855-48AB0686A85F}" srcOrd="1" destOrd="0" presId="urn:microsoft.com/office/officeart/2005/8/layout/orgChart1"/>
+    <dgm:cxn modelId="{A0C54A00-72FB-4952-A8AB-EB03D1A9D281}" type="presParOf" srcId="{3133AAF9-E86C-4AA6-9D4A-CEFA885113AA}" destId="{50680470-A498-4EE1-A650-34E75B161820}" srcOrd="1" destOrd="0" presId="urn:microsoft.com/office/officeart/2005/8/layout/orgChart1"/>
+    <dgm:cxn modelId="{5B3CA0D7-1334-4104-9848-5E2DA9F034AF}" type="presParOf" srcId="{3133AAF9-E86C-4AA6-9D4A-CEFA885113AA}" destId="{4F3E8782-6AD6-48F4-8AD4-A1BEDC9E87BE}" srcOrd="2" destOrd="0" presId="urn:microsoft.com/office/officeart/2005/8/layout/orgChart1"/>
+    <dgm:cxn modelId="{4F4680A4-7746-4B64-B094-C57FC82BF770}" type="presParOf" srcId="{6213E7D1-5CFF-42D6-8D80-B6F926889813}" destId="{29ACBA02-B8BF-40A8-9372-19AC038C3D07}" srcOrd="2" destOrd="0" presId="urn:microsoft.com/office/officeart/2005/8/layout/orgChart1"/>
   </dgm:cxnLst>
   <dgm:bg/>
   <dgm:whole/>
@@ -31404,7 +29723,7 @@
 </file>
 
 <file path=customXml/itemProps1.xml><?xml version="1.0" encoding="utf-8"?>
-<ds:datastoreItem xmlns:ds="http://schemas.openxmlformats.org/officeDocument/2006/customXml" ds:itemID="{7B8D4545-5046-4C66-B35E-78B55909D122}">
+<ds:datastoreItem xmlns:ds="http://schemas.openxmlformats.org/officeDocument/2006/customXml" ds:itemID="{CE82F186-2DDF-4DF2-9D8E-C0FAE3112F65}">
   <ds:schemaRefs>
     <ds:schemaRef ds:uri="http://schemas.openxmlformats.org/officeDocument/2006/bibliography"/>
   </ds:schemaRefs>

</xml_diff>

<commit_message>
Edicion del Plan de Gestion de la Configuracion
Editadas las solicitudes de cambio.
</commit_message>
<xml_diff>
--- a/SCM/SSEL-PGCS.docx
+++ b/SCM/SSEL-PGCS.docx
@@ -80,10 +80,7 @@
                           </wps:style>
                           <wps:txbx>
                             <w:txbxContent>
-                              <w:p>
-                                <w:bookmarkStart w:id="0" w:name="_GoBack"/>
-                                <w:bookmarkEnd w:id="0"/>
-                              </w:p>
+                              <w:p/>
                             </w:txbxContent>
                           </wps:txbx>
                           <wps:bodyPr rot="0" spcFirstLastPara="0" vertOverflow="overflow" horzOverflow="overflow" vert="horz" wrap="square" lIns="274320" tIns="45720" rIns="274320" bIns="45720" numCol="1" spcCol="0" rtlCol="0" fromWordArt="0" anchor="ctr" anchorCtr="0" forceAA="0" compatLnSpc="1">
@@ -113,10 +110,7 @@
                     <v:path arrowok="t"/>
                     <v:textbox inset="21.6pt,,21.6pt">
                       <w:txbxContent>
-                        <w:p>
-                          <w:bookmarkStart w:id="1" w:name="_GoBack"/>
-                          <w:bookmarkEnd w:id="1"/>
-                        </w:p>
+                        <w:p/>
                       </w:txbxContent>
                     </v:textbox>
                     <w10:wrap anchorx="page" anchory="page"/>
@@ -3137,8 +3131,8 @@
           <w:szCs w:val="22"/>
         </w:rPr>
       </w:pPr>
-      <w:bookmarkStart w:id="2" w:name="h.gjdgxs" w:colFirst="0" w:colLast="0"/>
-      <w:bookmarkEnd w:id="2"/>
+      <w:bookmarkStart w:id="0" w:name="h.gjdgxs" w:colFirst="0" w:colLast="0"/>
+      <w:bookmarkEnd w:id="0"/>
       <w:r>
         <w:rPr>
           <w:rFonts w:ascii="Verdana" w:eastAsia="Verdana" w:hAnsi="Verdana"/>
@@ -3148,8 +3142,8 @@
         <w:lastRenderedPageBreak/>
         <w:t xml:space="preserve">Introducción a la Guía de SCMP </w:t>
       </w:r>
-      <w:bookmarkStart w:id="3" w:name="h.30j0zll" w:colFirst="0" w:colLast="0"/>
-      <w:bookmarkEnd w:id="3"/>
+      <w:bookmarkStart w:id="1" w:name="h.30j0zll" w:colFirst="0" w:colLast="0"/>
+      <w:bookmarkEnd w:id="1"/>
     </w:p>
     <w:p>
       <w:pPr>
@@ -3164,7 +3158,7 @@
           <w:szCs w:val="22"/>
         </w:rPr>
       </w:pPr>
-      <w:bookmarkStart w:id="4" w:name="_Toc386639287"/>
+      <w:bookmarkStart w:id="2" w:name="_Toc386639287"/>
       <w:r>
         <w:rPr>
           <w:rFonts w:ascii="Verdana" w:eastAsia="Verdana" w:hAnsi="Verdana"/>
@@ -3173,7 +3167,7 @@
         </w:rPr>
         <w:t>Introducción</w:t>
       </w:r>
-      <w:bookmarkEnd w:id="4"/>
+      <w:bookmarkEnd w:id="2"/>
     </w:p>
     <w:p>
       <w:pPr>
@@ -3182,8 +3176,8 @@
           <w:tab w:val="right" w:pos="8504"/>
         </w:tabs>
       </w:pPr>
-      <w:bookmarkStart w:id="5" w:name="h.1fob9te" w:colFirst="0" w:colLast="0"/>
-      <w:bookmarkEnd w:id="5"/>
+      <w:bookmarkStart w:id="3" w:name="h.1fob9te" w:colFirst="0" w:colLast="0"/>
+      <w:bookmarkEnd w:id="3"/>
     </w:p>
     <w:p>
       <w:pPr>
@@ -3197,7 +3191,7 @@
           <w:sz w:val="20"/>
         </w:rPr>
       </w:pPr>
-      <w:bookmarkStart w:id="6" w:name="_Toc386639288"/>
+      <w:bookmarkStart w:id="4" w:name="_Toc386639288"/>
       <w:r>
         <w:rPr>
           <w:rFonts w:ascii="Verdana" w:eastAsia="Verdana" w:hAnsi="Verdana"/>
@@ -3205,7 +3199,7 @@
         </w:rPr>
         <w:t>Propósito</w:t>
       </w:r>
-      <w:bookmarkEnd w:id="6"/>
+      <w:bookmarkEnd w:id="4"/>
     </w:p>
     <w:p>
       <w:pPr>
@@ -3255,8 +3249,8 @@
       <w:pPr>
         <w:jc w:val="both"/>
       </w:pPr>
-      <w:bookmarkStart w:id="7" w:name="h.3znysh7" w:colFirst="0" w:colLast="0"/>
-      <w:bookmarkEnd w:id="7"/>
+      <w:bookmarkStart w:id="5" w:name="h.3znysh7" w:colFirst="0" w:colLast="0"/>
+      <w:bookmarkEnd w:id="5"/>
     </w:p>
     <w:p>
       <w:pPr>
@@ -3270,7 +3264,7 @@
           <w:sz w:val="20"/>
         </w:rPr>
       </w:pPr>
-      <w:bookmarkStart w:id="8" w:name="_Toc386639289"/>
+      <w:bookmarkStart w:id="6" w:name="_Toc386639289"/>
       <w:r>
         <w:rPr>
           <w:rFonts w:ascii="Verdana" w:eastAsia="Verdana" w:hAnsi="Verdana"/>
@@ -3278,7 +3272,7 @@
         </w:rPr>
         <w:t>Alcance</w:t>
       </w:r>
-      <w:bookmarkEnd w:id="8"/>
+      <w:bookmarkEnd w:id="6"/>
     </w:p>
     <w:p>
       <w:pPr>
@@ -3458,7 +3452,7 @@
           <w:sz w:val="20"/>
         </w:rPr>
       </w:pPr>
-      <w:bookmarkStart w:id="9" w:name="_Toc386639290"/>
+      <w:bookmarkStart w:id="7" w:name="_Toc386639290"/>
       <w:r>
         <w:rPr>
           <w:rFonts w:ascii="Verdana" w:eastAsia="Verdana" w:hAnsi="Verdana"/>
@@ -3466,7 +3460,7 @@
         </w:rPr>
         <w:t>Definiciones</w:t>
       </w:r>
-      <w:bookmarkEnd w:id="9"/>
+      <w:bookmarkEnd w:id="7"/>
     </w:p>
     <w:p>
       <w:pPr>
@@ -3670,8 +3664,8 @@
       <w:pPr>
         <w:jc w:val="both"/>
       </w:pPr>
-      <w:bookmarkStart w:id="10" w:name="h.tyjcwt" w:colFirst="0" w:colLast="0"/>
-      <w:bookmarkEnd w:id="10"/>
+      <w:bookmarkStart w:id="8" w:name="h.tyjcwt" w:colFirst="0" w:colLast="0"/>
+      <w:bookmarkEnd w:id="8"/>
     </w:p>
     <w:p>
       <w:pPr>
@@ -3685,7 +3679,7 @@
           <w:sz w:val="20"/>
         </w:rPr>
       </w:pPr>
-      <w:bookmarkStart w:id="11" w:name="_Toc386639291"/>
+      <w:bookmarkStart w:id="9" w:name="_Toc386639291"/>
       <w:r>
         <w:rPr>
           <w:rFonts w:ascii="Verdana" w:eastAsia="Verdana" w:hAnsi="Verdana"/>
@@ -3693,7 +3687,7 @@
         </w:rPr>
         <w:t>Referencias</w:t>
       </w:r>
-      <w:bookmarkEnd w:id="11"/>
+      <w:bookmarkEnd w:id="9"/>
     </w:p>
     <w:p>
       <w:pPr>
@@ -3739,8 +3733,8 @@
         </w:rPr>
         <w:tab/>
       </w:r>
-      <w:bookmarkStart w:id="12" w:name="h.3dy6vkm" w:colFirst="0" w:colLast="0"/>
-      <w:bookmarkEnd w:id="12"/>
+      <w:bookmarkStart w:id="10" w:name="h.3dy6vkm" w:colFirst="0" w:colLast="0"/>
+      <w:bookmarkEnd w:id="10"/>
     </w:p>
     <w:p>
       <w:pPr>
@@ -3755,7 +3749,7 @@
           <w:szCs w:val="22"/>
         </w:rPr>
       </w:pPr>
-      <w:bookmarkStart w:id="13" w:name="_Toc386639292"/>
+      <w:bookmarkStart w:id="11" w:name="_Toc386639292"/>
       <w:r>
         <w:rPr>
           <w:rFonts w:ascii="Verdana" w:eastAsia="Verdana" w:hAnsi="Verdana"/>
@@ -3764,7 +3758,7 @@
         </w:rPr>
         <w:t>Gestión de Configuración del Software (SCM)</w:t>
       </w:r>
-      <w:bookmarkEnd w:id="13"/>
+      <w:bookmarkEnd w:id="11"/>
     </w:p>
     <w:p>
       <w:pPr>
@@ -3783,8 +3777,8 @@
         <w:ind w:left="284"/>
         <w:jc w:val="both"/>
       </w:pPr>
-      <w:bookmarkStart w:id="14" w:name="h.1t3h5sf" w:colFirst="0" w:colLast="0"/>
-      <w:bookmarkEnd w:id="14"/>
+      <w:bookmarkStart w:id="12" w:name="h.1t3h5sf" w:colFirst="0" w:colLast="0"/>
+      <w:bookmarkEnd w:id="12"/>
     </w:p>
     <w:p>
       <w:pPr>
@@ -3798,7 +3792,7 @@
           <w:sz w:val="20"/>
         </w:rPr>
       </w:pPr>
-      <w:bookmarkStart w:id="15" w:name="_Toc386639293"/>
+      <w:bookmarkStart w:id="13" w:name="_Toc386639293"/>
       <w:r>
         <w:rPr>
           <w:rFonts w:ascii="Verdana" w:eastAsia="Verdana" w:hAnsi="Verdana"/>
@@ -3806,7 +3800,7 @@
         </w:rPr>
         <w:t>Organización de SCM</w:t>
       </w:r>
-      <w:bookmarkEnd w:id="15"/>
+      <w:bookmarkEnd w:id="13"/>
     </w:p>
     <w:p>
       <w:pPr>
@@ -3884,8 +3878,8 @@
           <w:tab w:val="right" w:pos="8504"/>
         </w:tabs>
       </w:pPr>
-      <w:bookmarkStart w:id="16" w:name="h.4d34og8" w:colFirst="0" w:colLast="0"/>
-      <w:bookmarkEnd w:id="16"/>
+      <w:bookmarkStart w:id="14" w:name="h.4d34og8" w:colFirst="0" w:colLast="0"/>
+      <w:bookmarkEnd w:id="14"/>
     </w:p>
     <w:p>
       <w:pPr>
@@ -3915,7 +3909,7 @@
           <w:sz w:val="20"/>
         </w:rPr>
       </w:pPr>
-      <w:bookmarkStart w:id="17" w:name="_Toc386639294"/>
+      <w:bookmarkStart w:id="15" w:name="_Toc386639294"/>
       <w:r>
         <w:rPr>
           <w:rFonts w:ascii="Verdana" w:eastAsia="Verdana" w:hAnsi="Verdana"/>
@@ -3923,7 +3917,7 @@
         </w:rPr>
         <w:t>Responsabilidades de SCM</w:t>
       </w:r>
-      <w:bookmarkEnd w:id="17"/>
+      <w:bookmarkEnd w:id="15"/>
     </w:p>
     <w:p>
       <w:pPr>
@@ -3931,8 +3925,8 @@
           <w:tab w:val="left" w:pos="567"/>
         </w:tabs>
       </w:pPr>
-      <w:bookmarkStart w:id="18" w:name="h.2s8eyo1" w:colFirst="0" w:colLast="0"/>
-      <w:bookmarkEnd w:id="18"/>
+      <w:bookmarkStart w:id="16" w:name="h.2s8eyo1" w:colFirst="0" w:colLast="0"/>
+      <w:bookmarkEnd w:id="16"/>
     </w:p>
     <w:tbl>
       <w:tblPr>
@@ -4927,7 +4921,7 @@
           <w:sz w:val="20"/>
         </w:rPr>
       </w:pPr>
-      <w:bookmarkStart w:id="19" w:name="_Toc386639295"/>
+      <w:bookmarkStart w:id="17" w:name="_Toc386639295"/>
       <w:r>
         <w:rPr>
           <w:rFonts w:ascii="Verdana" w:eastAsia="Verdana" w:hAnsi="Verdana"/>
@@ -4936,7 +4930,7 @@
         <w:lastRenderedPageBreak/>
         <w:t>Políticas, Directrices y procedimientos</w:t>
       </w:r>
-      <w:bookmarkEnd w:id="19"/>
+      <w:bookmarkEnd w:id="17"/>
     </w:p>
     <w:p/>
     <w:p>
@@ -5000,8 +4994,8 @@
       </w:r>
     </w:p>
     <w:p>
-      <w:bookmarkStart w:id="20" w:name="h.17dp8vu" w:colFirst="0" w:colLast="0"/>
-      <w:bookmarkEnd w:id="20"/>
+      <w:bookmarkStart w:id="18" w:name="h.17dp8vu" w:colFirst="0" w:colLast="0"/>
+      <w:bookmarkEnd w:id="18"/>
     </w:p>
     <w:p>
       <w:pPr>
@@ -5015,7 +5009,7 @@
           <w:sz w:val="20"/>
         </w:rPr>
       </w:pPr>
-      <w:bookmarkStart w:id="21" w:name="_Toc386639296"/>
+      <w:bookmarkStart w:id="19" w:name="_Toc386639296"/>
       <w:r>
         <w:rPr>
           <w:rFonts w:ascii="Verdana" w:eastAsia="Verdana" w:hAnsi="Verdana"/>
@@ -5023,7 +5017,7 @@
         </w:rPr>
         <w:t>Herramientas, entorno e Infraestructura</w:t>
       </w:r>
-      <w:bookmarkEnd w:id="21"/>
+      <w:bookmarkEnd w:id="19"/>
     </w:p>
     <w:p>
       <w:pPr>
@@ -5337,23 +5331,7 @@
           <w:rFonts w:ascii="Verdana" w:hAnsi="Verdana"/>
           <w:lang w:val="es-PE" w:eastAsia="es-PE"/>
         </w:rPr>
-        <w:t xml:space="preserve"> Es un </w:t>
-      </w:r>
-      <w:proofErr w:type="spellStart"/>
-      <w:r>
-        <w:rPr>
-          <w:rFonts w:ascii="Verdana" w:hAnsi="Verdana"/>
-          <w:lang w:val="es-PE" w:eastAsia="es-PE"/>
-        </w:rPr>
-        <w:t>hosting</w:t>
-      </w:r>
-      <w:proofErr w:type="spellEnd"/>
-      <w:r>
-        <w:rPr>
-          <w:rFonts w:ascii="Verdana" w:hAnsi="Verdana"/>
-          <w:lang w:val="es-PE" w:eastAsia="es-PE"/>
-        </w:rPr>
-        <w:t xml:space="preserve"> online para repositorios que utiliza </w:t>
+        <w:t xml:space="preserve"> Es un hosting online para repositorios que utiliza </w:t>
       </w:r>
       <w:proofErr w:type="spellStart"/>
       <w:r>
@@ -5369,23 +5347,7 @@
           <w:rFonts w:ascii="Verdana" w:hAnsi="Verdana"/>
           <w:lang w:val="es-PE" w:eastAsia="es-PE"/>
         </w:rPr>
-        <w:t xml:space="preserve"> para el mantenimiento y versionado del código fuente, añadiendo una serie de servicios extras para la gestión del proyecto y del código fuente. La parte gratuita de este </w:t>
-      </w:r>
-      <w:proofErr w:type="spellStart"/>
-      <w:r>
-        <w:rPr>
-          <w:rFonts w:ascii="Verdana" w:hAnsi="Verdana"/>
-          <w:lang w:val="es-PE" w:eastAsia="es-PE"/>
-        </w:rPr>
-        <w:t>hosting</w:t>
-      </w:r>
-      <w:proofErr w:type="spellEnd"/>
-      <w:r>
-        <w:rPr>
-          <w:rFonts w:ascii="Verdana" w:hAnsi="Verdana"/>
-          <w:lang w:val="es-PE" w:eastAsia="es-PE"/>
-        </w:rPr>
-        <w:t xml:space="preserve"> permite alojar código en repo</w:t>
+        <w:t xml:space="preserve"> para el mantenimiento y versionado del código fuente, añadiendo una serie de servicios extras para la gestión del proyecto y del código fuente. La parte gratuita de este hosting permite alojar código en repo</w:t>
       </w:r>
       <w:r>
         <w:rPr>
@@ -5403,8 +5365,8 @@
       </w:pPr>
     </w:p>
     <w:p>
-      <w:bookmarkStart w:id="22" w:name="h.3rdcrjn" w:colFirst="0" w:colLast="0"/>
-      <w:bookmarkEnd w:id="22"/>
+      <w:bookmarkStart w:id="20" w:name="h.3rdcrjn" w:colFirst="0" w:colLast="0"/>
+      <w:bookmarkEnd w:id="20"/>
       <w:r>
         <w:tab/>
       </w:r>
@@ -5480,7 +5442,7 @@
           <w:sz w:val="20"/>
         </w:rPr>
       </w:pPr>
-      <w:bookmarkStart w:id="23" w:name="_Toc386639297"/>
+      <w:bookmarkStart w:id="21" w:name="_Toc386639297"/>
       <w:r>
         <w:rPr>
           <w:rFonts w:ascii="Verdana" w:eastAsia="Verdana" w:hAnsi="Verdana"/>
@@ -5495,7 +5457,7 @@
         </w:rPr>
         <w:t>alendario o cronograma</w:t>
       </w:r>
-      <w:bookmarkEnd w:id="23"/>
+      <w:bookmarkEnd w:id="21"/>
     </w:p>
     <w:p>
       <w:pPr>
@@ -5579,8 +5541,8 @@
     </w:p>
     <w:p/>
     <w:p>
-      <w:bookmarkStart w:id="24" w:name="h.26in1rg" w:colFirst="0" w:colLast="0"/>
-      <w:bookmarkEnd w:id="24"/>
+      <w:bookmarkStart w:id="22" w:name="h.26in1rg" w:colFirst="0" w:colLast="0"/>
+      <w:bookmarkEnd w:id="22"/>
     </w:p>
     <w:p/>
     <w:p/>
@@ -5618,7 +5580,7 @@
           <w:szCs w:val="22"/>
         </w:rPr>
       </w:pPr>
-      <w:bookmarkStart w:id="25" w:name="_Toc386639298"/>
+      <w:bookmarkStart w:id="23" w:name="_Toc386639298"/>
       <w:r>
         <w:rPr>
           <w:rFonts w:ascii="Verdana" w:eastAsia="Verdana" w:hAnsi="Verdana"/>
@@ -5635,9 +5597,9 @@
         </w:rPr>
         <w:t>ctividades de la Gestión de Configuración del Software (SCM)</w:t>
       </w:r>
-      <w:bookmarkStart w:id="26" w:name="h.lnxbz9" w:colFirst="0" w:colLast="0"/>
-      <w:bookmarkEnd w:id="25"/>
-      <w:bookmarkEnd w:id="26"/>
+      <w:bookmarkStart w:id="24" w:name="h.lnxbz9" w:colFirst="0" w:colLast="0"/>
+      <w:bookmarkEnd w:id="23"/>
+      <w:bookmarkEnd w:id="24"/>
     </w:p>
     <w:p>
       <w:pPr>
@@ -5705,7 +5667,7 @@
           <w:sz w:val="20"/>
         </w:rPr>
       </w:pPr>
-      <w:bookmarkStart w:id="27" w:name="_Toc386639299"/>
+      <w:bookmarkStart w:id="25" w:name="_Toc386639299"/>
       <w:r>
         <w:rPr>
           <w:rFonts w:ascii="Verdana" w:eastAsia="Verdana" w:hAnsi="Verdana"/>
@@ -5713,7 +5675,7 @@
         </w:rPr>
         <w:t>Identificación de la configuración</w:t>
       </w:r>
-      <w:bookmarkEnd w:id="27"/>
+      <w:bookmarkEnd w:id="25"/>
     </w:p>
     <w:p>
       <w:pPr>
@@ -5723,8 +5685,8 @@
         <w:ind w:left="284"/>
         <w:jc w:val="both"/>
       </w:pPr>
-      <w:bookmarkStart w:id="28" w:name="h.35nkun2" w:colFirst="0" w:colLast="0"/>
-      <w:bookmarkEnd w:id="28"/>
+      <w:bookmarkStart w:id="26" w:name="h.35nkun2" w:colFirst="0" w:colLast="0"/>
+      <w:bookmarkEnd w:id="26"/>
     </w:p>
     <w:p>
       <w:pPr>
@@ -5738,7 +5700,7 @@
           <w:sz w:val="20"/>
         </w:rPr>
       </w:pPr>
-      <w:bookmarkStart w:id="29" w:name="_Toc386639300"/>
+      <w:bookmarkStart w:id="27" w:name="_Toc386639300"/>
       <w:r>
         <w:rPr>
           <w:rFonts w:ascii="Verdana" w:eastAsia="Verdana" w:hAnsi="Verdana"/>
@@ -5746,7 +5708,7 @@
         </w:rPr>
         <w:t>Identificación de los ítems de configuración</w:t>
       </w:r>
-      <w:bookmarkEnd w:id="29"/>
+      <w:bookmarkEnd w:id="27"/>
     </w:p>
     <w:p>
       <w:pPr>
@@ -8076,10 +8038,10 @@
           <w:vanish/>
         </w:rPr>
       </w:pPr>
-      <w:bookmarkStart w:id="30" w:name="h.1ksv4uv" w:colFirst="0" w:colLast="0"/>
-      <w:bookmarkStart w:id="31" w:name="_Toc386639301"/>
-      <w:bookmarkEnd w:id="30"/>
-      <w:bookmarkEnd w:id="31"/>
+      <w:bookmarkStart w:id="28" w:name="h.1ksv4uv" w:colFirst="0" w:colLast="0"/>
+      <w:bookmarkStart w:id="29" w:name="_Toc386639301"/>
+      <w:bookmarkEnd w:id="28"/>
+      <w:bookmarkEnd w:id="29"/>
     </w:p>
     <w:p>
       <w:pPr>
@@ -8092,7 +8054,7 @@
           <w:sz w:val="20"/>
         </w:rPr>
       </w:pPr>
-      <w:bookmarkStart w:id="32" w:name="_Toc386639302"/>
+      <w:bookmarkStart w:id="30" w:name="_Toc386639302"/>
     </w:p>
     <w:p>
       <w:pPr>
@@ -8236,7 +8198,7 @@
         </w:rPr>
         <w:t>Denominación de los ítems de configuración (Nomenclatura)</w:t>
       </w:r>
-      <w:bookmarkEnd w:id="32"/>
+      <w:bookmarkEnd w:id="30"/>
     </w:p>
     <w:p>
       <w:pPr>
@@ -8688,7 +8650,7 @@
           <w:sz w:val="20"/>
         </w:rPr>
       </w:pPr>
-      <w:bookmarkStart w:id="33" w:name="_Toc386639303"/>
+      <w:bookmarkStart w:id="31" w:name="_Toc386639303"/>
       <w:r>
         <w:rPr>
           <w:rFonts w:ascii="Verdana" w:eastAsia="Verdana" w:hAnsi="Verdana"/>
@@ -8696,7 +8658,7 @@
         </w:rPr>
         <w:t>Lista de ítems con nomenclatura</w:t>
       </w:r>
-      <w:bookmarkEnd w:id="33"/>
+      <w:bookmarkEnd w:id="31"/>
     </w:p>
     <w:p>
       <w:pPr>
@@ -10327,8 +10289,8 @@
         </w:tabs>
         <w:jc w:val="both"/>
       </w:pPr>
-      <w:bookmarkStart w:id="34" w:name="h.44sinio" w:colFirst="0" w:colLast="0"/>
-      <w:bookmarkEnd w:id="34"/>
+      <w:bookmarkStart w:id="32" w:name="h.44sinio" w:colFirst="0" w:colLast="0"/>
+      <w:bookmarkEnd w:id="32"/>
     </w:p>
     <w:p>
       <w:pPr>
@@ -12327,19 +12289,11 @@
           <w:rFonts w:ascii="Verdana" w:hAnsi="Verdana"/>
         </w:rPr>
       </w:pPr>
-      <w:proofErr w:type="spellStart"/>
       <w:r>
         <w:rPr>
           <w:rFonts w:ascii="Verdana" w:hAnsi="Verdana"/>
         </w:rPr>
-        <w:t>Recepcionar</w:t>
-      </w:r>
-      <w:proofErr w:type="spellEnd"/>
-      <w:r>
-        <w:rPr>
-          <w:rFonts w:ascii="Verdana" w:hAnsi="Verdana"/>
-        </w:rPr>
-        <w:t xml:space="preserve"> las solicitudes de cambio y evaluarlas.</w:t>
+        <w:t>Recepcionar las solicitudes de cambio y evaluarlas.</w:t>
       </w:r>
     </w:p>
     <w:p>
@@ -14947,8 +14901,8 @@
           <w:tab w:val="left" w:pos="-850"/>
         </w:tabs>
       </w:pPr>
-      <w:bookmarkStart w:id="35" w:name="h.2jxsxqh" w:colFirst="0" w:colLast="0"/>
-      <w:bookmarkEnd w:id="35"/>
+      <w:bookmarkStart w:id="33" w:name="h.2jxsxqh" w:colFirst="0" w:colLast="0"/>
+      <w:bookmarkEnd w:id="33"/>
     </w:p>
     <w:p>
       <w:pPr>
@@ -16064,6 +16018,3467 @@
     </w:p>
     <w:p>
       <w:pPr>
+        <w:tabs>
+          <w:tab w:val="left" w:pos="709"/>
+        </w:tabs>
+        <w:ind w:left="709"/>
+        <w:jc w:val="both"/>
+      </w:pPr>
+    </w:p>
+    <w:p>
+      <w:pPr>
+        <w:tabs>
+          <w:tab w:val="left" w:pos="426"/>
+        </w:tabs>
+        <w:ind w:left="426"/>
+        <w:jc w:val="both"/>
+      </w:pPr>
+    </w:p>
+    <w:tbl>
+      <w:tblPr>
+        <w:tblStyle w:val="Tablaconcuadrcula"/>
+        <w:tblW w:w="0" w:type="auto"/>
+        <w:tblInd w:w="1440" w:type="dxa"/>
+        <w:tblLook w:val="04A0" w:firstRow="1" w:lastRow="0" w:firstColumn="1" w:lastColumn="0" w:noHBand="0" w:noVBand="1"/>
+      </w:tblPr>
+      <w:tblGrid>
+        <w:gridCol w:w="2022"/>
+        <w:gridCol w:w="5198"/>
+      </w:tblGrid>
+      <w:tr>
+        <w:trPr>
+          <w:trHeight w:val="226"/>
+        </w:trPr>
+        <w:tc>
+          <w:tcPr>
+            <w:tcW w:w="2022" w:type="dxa"/>
+            <w:shd w:val="clear" w:color="auto" w:fill="8496B0" w:themeFill="text2" w:themeFillTint="99"/>
+          </w:tcPr>
+          <w:p>
+            <w:pPr>
+              <w:tabs>
+                <w:tab w:val="center" w:pos="827"/>
+              </w:tabs>
+              <w:rPr>
+                <w:rFonts w:ascii="Verdana" w:hAnsi="Verdana"/>
+                <w:b/>
+              </w:rPr>
+            </w:pPr>
+            <w:r>
+              <w:rPr>
+                <w:rFonts w:ascii="Verdana" w:hAnsi="Verdana"/>
+                <w:b/>
+              </w:rPr>
+              <w:t>ID</w:t>
+            </w:r>
+            <w:r>
+              <w:rPr>
+                <w:rFonts w:ascii="Verdana" w:hAnsi="Verdana"/>
+                <w:b/>
+              </w:rPr>
+              <w:tab/>
+            </w:r>
+          </w:p>
+        </w:tc>
+        <w:tc>
+          <w:tcPr>
+            <w:tcW w:w="5198" w:type="dxa"/>
+            <w:shd w:val="clear" w:color="auto" w:fill="8496B0" w:themeFill="text2" w:themeFillTint="99"/>
+          </w:tcPr>
+          <w:p>
+            <w:pPr>
+              <w:rPr>
+                <w:rFonts w:ascii="Verdana" w:hAnsi="Verdana"/>
+              </w:rPr>
+            </w:pPr>
+            <w:r>
+              <w:rPr>
+                <w:rFonts w:ascii="Verdana" w:hAnsi="Verdana"/>
+              </w:rPr>
+              <w:t xml:space="preserve">0005-Agregar Formulario de Encuesta </w:t>
+            </w:r>
+          </w:p>
+        </w:tc>
+      </w:tr>
+      <w:tr>
+        <w:trPr>
+          <w:trHeight w:val="226"/>
+        </w:trPr>
+        <w:tc>
+          <w:tcPr>
+            <w:tcW w:w="2022" w:type="dxa"/>
+            <w:shd w:val="clear" w:color="auto" w:fill="D5DCE4" w:themeFill="text2" w:themeFillTint="33"/>
+          </w:tcPr>
+          <w:p>
+            <w:pPr>
+              <w:rPr>
+                <w:rFonts w:ascii="Verdana" w:hAnsi="Verdana"/>
+                <w:b/>
+              </w:rPr>
+            </w:pPr>
+            <w:r>
+              <w:rPr>
+                <w:rFonts w:ascii="Verdana" w:hAnsi="Verdana"/>
+                <w:b/>
+              </w:rPr>
+              <w:t>Proyecto</w:t>
+            </w:r>
+          </w:p>
+        </w:tc>
+        <w:tc>
+          <w:tcPr>
+            <w:tcW w:w="5198" w:type="dxa"/>
+          </w:tcPr>
+          <w:p>
+            <w:pPr>
+              <w:rPr>
+                <w:rFonts w:ascii="Verdana" w:hAnsi="Verdana"/>
+              </w:rPr>
+            </w:pPr>
+            <w:r>
+              <w:rPr>
+                <w:rFonts w:ascii="Verdana" w:hAnsi="Verdana"/>
+              </w:rPr>
+              <w:t>Sistema de Subastas en Línea</w:t>
+            </w:r>
+          </w:p>
+        </w:tc>
+      </w:tr>
+      <w:tr>
+        <w:trPr>
+          <w:trHeight w:val="226"/>
+        </w:trPr>
+        <w:tc>
+          <w:tcPr>
+            <w:tcW w:w="2022" w:type="dxa"/>
+            <w:shd w:val="clear" w:color="auto" w:fill="D5DCE4" w:themeFill="text2" w:themeFillTint="33"/>
+          </w:tcPr>
+          <w:p>
+            <w:pPr>
+              <w:rPr>
+                <w:rFonts w:ascii="Verdana" w:hAnsi="Verdana"/>
+                <w:b/>
+              </w:rPr>
+            </w:pPr>
+            <w:r>
+              <w:rPr>
+                <w:rFonts w:ascii="Verdana" w:hAnsi="Verdana"/>
+                <w:b/>
+              </w:rPr>
+              <w:t>Definición del problema</w:t>
+            </w:r>
+          </w:p>
+        </w:tc>
+        <w:tc>
+          <w:tcPr>
+            <w:tcW w:w="5198" w:type="dxa"/>
+          </w:tcPr>
+          <w:p>
+            <w:pPr>
+              <w:rPr>
+                <w:rFonts w:ascii="Verdana" w:hAnsi="Verdana"/>
+              </w:rPr>
+            </w:pPr>
+            <w:r>
+              <w:rPr>
+                <w:rFonts w:ascii="Verdana" w:hAnsi="Verdana"/>
+              </w:rPr>
+              <w:t>El sistema tiene pocas visitas</w:t>
+            </w:r>
+          </w:p>
+        </w:tc>
+      </w:tr>
+      <w:tr>
+        <w:trPr>
+          <w:trHeight w:val="226"/>
+        </w:trPr>
+        <w:tc>
+          <w:tcPr>
+            <w:tcW w:w="2022" w:type="dxa"/>
+            <w:shd w:val="clear" w:color="auto" w:fill="D5DCE4" w:themeFill="text2" w:themeFillTint="33"/>
+          </w:tcPr>
+          <w:p>
+            <w:pPr>
+              <w:rPr>
+                <w:rFonts w:ascii="Verdana" w:hAnsi="Verdana"/>
+                <w:b/>
+              </w:rPr>
+            </w:pPr>
+            <w:r>
+              <w:rPr>
+                <w:rFonts w:ascii="Verdana" w:hAnsi="Verdana"/>
+                <w:b/>
+              </w:rPr>
+              <w:t>Descripción detallada del cambio</w:t>
+            </w:r>
+          </w:p>
+        </w:tc>
+        <w:tc>
+          <w:tcPr>
+            <w:tcW w:w="5198" w:type="dxa"/>
+          </w:tcPr>
+          <w:p>
+            <w:pPr>
+              <w:rPr>
+                <w:rFonts w:ascii="Verdana" w:hAnsi="Verdana"/>
+              </w:rPr>
+            </w:pPr>
+            <w:r>
+              <w:rPr>
+                <w:rFonts w:ascii="Verdana" w:hAnsi="Verdana"/>
+              </w:rPr>
+              <w:t xml:space="preserve">Se necesita implementar un formulario de encuesta para los postores y dueños del producto a subastar. </w:t>
+            </w:r>
+          </w:p>
+          <w:p>
+            <w:pPr>
+              <w:pStyle w:val="Prrafodelista"/>
+              <w:numPr>
+                <w:ilvl w:val="0"/>
+                <w:numId w:val="30"/>
+              </w:numPr>
+              <w:rPr>
+                <w:rFonts w:ascii="Verdana" w:hAnsi="Verdana"/>
+              </w:rPr>
+            </w:pPr>
+            <w:r>
+              <w:rPr>
+                <w:rFonts w:ascii="Verdana" w:hAnsi="Verdana"/>
+              </w:rPr>
+              <w:t>La encuesta constará de 10 preguntas sobre el servicio que se brinda, y será diferente dependiendo si es un postor o dueño de producto.</w:t>
+            </w:r>
+          </w:p>
+          <w:p>
+            <w:pPr>
+              <w:pStyle w:val="Prrafodelista"/>
+              <w:numPr>
+                <w:ilvl w:val="0"/>
+                <w:numId w:val="30"/>
+              </w:numPr>
+              <w:rPr>
+                <w:rFonts w:ascii="Verdana" w:hAnsi="Verdana"/>
+              </w:rPr>
+            </w:pPr>
+            <w:r>
+              <w:rPr>
+                <w:rFonts w:ascii="Verdana" w:hAnsi="Verdana"/>
+              </w:rPr>
+              <w:t>Los postores luego de adquirir un producto tendrán que responder la encuesta.</w:t>
+            </w:r>
+          </w:p>
+          <w:p>
+            <w:pPr>
+              <w:pStyle w:val="Prrafodelista"/>
+              <w:numPr>
+                <w:ilvl w:val="0"/>
+                <w:numId w:val="30"/>
+              </w:numPr>
+              <w:rPr>
+                <w:rFonts w:ascii="Verdana" w:hAnsi="Verdana"/>
+              </w:rPr>
+            </w:pPr>
+            <w:r>
+              <w:rPr>
+                <w:rFonts w:ascii="Verdana" w:hAnsi="Verdana"/>
+              </w:rPr>
+              <w:t>Los dueños del producto luego de que concluye la subasta deberán responder la encuesta.</w:t>
+            </w:r>
+          </w:p>
+          <w:p>
+            <w:pPr>
+              <w:pStyle w:val="Prrafodelista"/>
+              <w:numPr>
+                <w:ilvl w:val="0"/>
+                <w:numId w:val="30"/>
+              </w:numPr>
+              <w:rPr>
+                <w:rFonts w:ascii="Verdana" w:hAnsi="Verdana"/>
+              </w:rPr>
+            </w:pPr>
+            <w:r>
+              <w:rPr>
+                <w:rFonts w:ascii="Verdana" w:hAnsi="Verdana"/>
+              </w:rPr>
+              <w:t xml:space="preserve">Esta encuesta permitirá verificar que tan eficiente es el servicio, la satisfacción de los clientes y qué es lo que se puede mejorar. </w:t>
+            </w:r>
+          </w:p>
+        </w:tc>
+      </w:tr>
+      <w:tr>
+        <w:trPr>
+          <w:trHeight w:val="226"/>
+        </w:trPr>
+        <w:tc>
+          <w:tcPr>
+            <w:tcW w:w="2022" w:type="dxa"/>
+            <w:shd w:val="clear" w:color="auto" w:fill="D5DCE4" w:themeFill="text2" w:themeFillTint="33"/>
+          </w:tcPr>
+          <w:p>
+            <w:pPr>
+              <w:rPr>
+                <w:rFonts w:ascii="Verdana" w:hAnsi="Verdana"/>
+                <w:b/>
+              </w:rPr>
+            </w:pPr>
+            <w:r>
+              <w:rPr>
+                <w:rFonts w:ascii="Verdana" w:hAnsi="Verdana"/>
+                <w:b/>
+              </w:rPr>
+              <w:t>Razón por la que se solicita el cambio</w:t>
+            </w:r>
+          </w:p>
+        </w:tc>
+        <w:tc>
+          <w:tcPr>
+            <w:tcW w:w="5198" w:type="dxa"/>
+          </w:tcPr>
+          <w:p>
+            <w:pPr>
+              <w:rPr>
+                <w:rFonts w:ascii="Verdana" w:hAnsi="Verdana"/>
+              </w:rPr>
+            </w:pPr>
+            <w:r>
+              <w:rPr>
+                <w:rFonts w:ascii="Verdana" w:hAnsi="Verdana"/>
+              </w:rPr>
+              <w:t>El cambio es solicitado para mejorar el servicio de subasta en línea y capturar mayor cantidad de clientes.</w:t>
+            </w:r>
+          </w:p>
+        </w:tc>
+      </w:tr>
+      <w:tr>
+        <w:trPr>
+          <w:trHeight w:val="226"/>
+        </w:trPr>
+        <w:tc>
+          <w:tcPr>
+            <w:tcW w:w="2022" w:type="dxa"/>
+            <w:shd w:val="clear" w:color="auto" w:fill="D5DCE4" w:themeFill="text2" w:themeFillTint="33"/>
+          </w:tcPr>
+          <w:p>
+            <w:pPr>
+              <w:rPr>
+                <w:rFonts w:ascii="Verdana" w:hAnsi="Verdana"/>
+                <w:b/>
+              </w:rPr>
+            </w:pPr>
+            <w:r>
+              <w:rPr>
+                <w:rFonts w:ascii="Verdana" w:hAnsi="Verdana"/>
+                <w:b/>
+              </w:rPr>
+              <w:t>Efectos en el proyecto</w:t>
+            </w:r>
+          </w:p>
+        </w:tc>
+        <w:tc>
+          <w:tcPr>
+            <w:tcW w:w="5198" w:type="dxa"/>
+          </w:tcPr>
+          <w:p>
+            <w:pPr>
+              <w:rPr>
+                <w:rFonts w:ascii="Verdana" w:hAnsi="Verdana"/>
+              </w:rPr>
+            </w:pPr>
+            <w:r>
+              <w:rPr>
+                <w:rFonts w:ascii="Verdana" w:hAnsi="Verdana"/>
+              </w:rPr>
+              <w:t>Impacto en la experiencia del usuario</w:t>
+            </w:r>
+          </w:p>
+          <w:p>
+            <w:pPr>
+              <w:rPr>
+                <w:rFonts w:ascii="Verdana" w:hAnsi="Verdana"/>
+              </w:rPr>
+            </w:pPr>
+            <w:r>
+              <w:rPr>
+                <w:rFonts w:ascii="Verdana" w:hAnsi="Verdana"/>
+              </w:rPr>
+              <w:t>Impacto en el diseño y desarrollo</w:t>
+            </w:r>
+          </w:p>
+        </w:tc>
+      </w:tr>
+      <w:tr>
+        <w:trPr>
+          <w:trHeight w:val="226"/>
+        </w:trPr>
+        <w:tc>
+          <w:tcPr>
+            <w:tcW w:w="2022" w:type="dxa"/>
+            <w:shd w:val="clear" w:color="auto" w:fill="D5DCE4" w:themeFill="text2" w:themeFillTint="33"/>
+          </w:tcPr>
+          <w:p>
+            <w:pPr>
+              <w:rPr>
+                <w:rFonts w:ascii="Verdana" w:hAnsi="Verdana"/>
+                <w:b/>
+              </w:rPr>
+            </w:pPr>
+            <w:r>
+              <w:rPr>
+                <w:rFonts w:ascii="Verdana" w:hAnsi="Verdana"/>
+                <w:b/>
+              </w:rPr>
+              <w:t>Observaciones</w:t>
+            </w:r>
+          </w:p>
+        </w:tc>
+        <w:tc>
+          <w:tcPr>
+            <w:tcW w:w="5198" w:type="dxa"/>
+          </w:tcPr>
+          <w:p>
+            <w:pPr>
+              <w:rPr>
+                <w:rFonts w:ascii="Verdana" w:hAnsi="Verdana"/>
+              </w:rPr>
+            </w:pPr>
+            <w:r>
+              <w:rPr>
+                <w:rFonts w:ascii="Verdana" w:hAnsi="Verdana"/>
+              </w:rPr>
+              <w:t>ninguna</w:t>
+            </w:r>
+          </w:p>
+        </w:tc>
+      </w:tr>
+      <w:tr>
+        <w:trPr>
+          <w:trHeight w:val="226"/>
+        </w:trPr>
+        <w:tc>
+          <w:tcPr>
+            <w:tcW w:w="2022" w:type="dxa"/>
+            <w:shd w:val="clear" w:color="auto" w:fill="D5DCE4" w:themeFill="text2" w:themeFillTint="33"/>
+          </w:tcPr>
+          <w:p>
+            <w:pPr>
+              <w:rPr>
+                <w:rFonts w:ascii="Verdana" w:hAnsi="Verdana"/>
+                <w:b/>
+              </w:rPr>
+            </w:pPr>
+            <w:r>
+              <w:rPr>
+                <w:rFonts w:ascii="Verdana" w:hAnsi="Verdana"/>
+                <w:b/>
+              </w:rPr>
+              <w:t>Fecha de Revisión</w:t>
+            </w:r>
+          </w:p>
+        </w:tc>
+        <w:tc>
+          <w:tcPr>
+            <w:tcW w:w="5198" w:type="dxa"/>
+          </w:tcPr>
+          <w:p>
+            <w:pPr>
+              <w:rPr>
+                <w:rFonts w:ascii="Verdana" w:hAnsi="Verdana"/>
+              </w:rPr>
+            </w:pPr>
+            <w:r>
+              <w:rPr>
+                <w:rFonts w:ascii="Verdana" w:hAnsi="Verdana"/>
+              </w:rPr>
+              <w:t>1/06/2014</w:t>
+            </w:r>
+          </w:p>
+        </w:tc>
+      </w:tr>
+      <w:tr>
+        <w:trPr>
+          <w:trHeight w:val="226"/>
+        </w:trPr>
+        <w:tc>
+          <w:tcPr>
+            <w:tcW w:w="2022" w:type="dxa"/>
+            <w:shd w:val="clear" w:color="auto" w:fill="D5DCE4" w:themeFill="text2" w:themeFillTint="33"/>
+          </w:tcPr>
+          <w:p>
+            <w:pPr>
+              <w:rPr>
+                <w:rFonts w:ascii="Verdana" w:hAnsi="Verdana"/>
+                <w:b/>
+              </w:rPr>
+            </w:pPr>
+            <w:r>
+              <w:rPr>
+                <w:rFonts w:ascii="Verdana" w:hAnsi="Verdana"/>
+                <w:b/>
+              </w:rPr>
+              <w:t>Fuente</w:t>
+            </w:r>
+          </w:p>
+        </w:tc>
+        <w:tc>
+          <w:tcPr>
+            <w:tcW w:w="5198" w:type="dxa"/>
+          </w:tcPr>
+          <w:p>
+            <w:pPr>
+              <w:rPr>
+                <w:rFonts w:ascii="Verdana" w:hAnsi="Verdana"/>
+              </w:rPr>
+            </w:pPr>
+            <w:r>
+              <w:rPr>
+                <w:rFonts w:ascii="Verdana" w:hAnsi="Verdana"/>
+              </w:rPr>
+              <w:t>Comité de gestión de cambios</w:t>
+            </w:r>
+          </w:p>
+        </w:tc>
+      </w:tr>
+      <w:tr>
+        <w:trPr>
+          <w:trHeight w:val="226"/>
+        </w:trPr>
+        <w:tc>
+          <w:tcPr>
+            <w:tcW w:w="2022" w:type="dxa"/>
+            <w:shd w:val="clear" w:color="auto" w:fill="D5DCE4" w:themeFill="text2" w:themeFillTint="33"/>
+          </w:tcPr>
+          <w:p>
+            <w:pPr>
+              <w:rPr>
+                <w:rFonts w:ascii="Verdana" w:hAnsi="Verdana"/>
+                <w:b/>
+              </w:rPr>
+            </w:pPr>
+            <w:r>
+              <w:rPr>
+                <w:rFonts w:ascii="Verdana" w:hAnsi="Verdana"/>
+                <w:b/>
+              </w:rPr>
+              <w:t>Autores</w:t>
+            </w:r>
+          </w:p>
+        </w:tc>
+        <w:tc>
+          <w:tcPr>
+            <w:tcW w:w="5198" w:type="dxa"/>
+          </w:tcPr>
+          <w:p>
+            <w:pPr>
+              <w:rPr>
+                <w:rFonts w:ascii="Verdana" w:hAnsi="Verdana"/>
+              </w:rPr>
+            </w:pPr>
+            <w:r>
+              <w:rPr>
+                <w:rFonts w:ascii="Verdana" w:hAnsi="Verdana"/>
+              </w:rPr>
+              <w:t>Jefe de Proyecto</w:t>
+            </w:r>
+          </w:p>
+        </w:tc>
+      </w:tr>
+    </w:tbl>
+    <w:p/>
+    <w:p>
+      <w:pPr>
+        <w:rPr>
+          <w:u w:val="single"/>
+        </w:rPr>
+      </w:pPr>
+    </w:p>
+    <w:p/>
+    <w:p/>
+    <w:tbl>
+      <w:tblPr>
+        <w:tblStyle w:val="Tablaconcuadrcula"/>
+        <w:tblW w:w="0" w:type="auto"/>
+        <w:tblInd w:w="1440" w:type="dxa"/>
+        <w:tblLook w:val="04A0" w:firstRow="1" w:lastRow="0" w:firstColumn="1" w:lastColumn="0" w:noHBand="0" w:noVBand="1"/>
+      </w:tblPr>
+      <w:tblGrid>
+        <w:gridCol w:w="2022"/>
+        <w:gridCol w:w="5198"/>
+      </w:tblGrid>
+      <w:tr>
+        <w:trPr>
+          <w:trHeight w:val="226"/>
+        </w:trPr>
+        <w:tc>
+          <w:tcPr>
+            <w:tcW w:w="2022" w:type="dxa"/>
+            <w:shd w:val="clear" w:color="auto" w:fill="8496B0" w:themeFill="text2" w:themeFillTint="99"/>
+          </w:tcPr>
+          <w:p>
+            <w:pPr>
+              <w:tabs>
+                <w:tab w:val="center" w:pos="827"/>
+              </w:tabs>
+              <w:rPr>
+                <w:rFonts w:ascii="Verdana" w:hAnsi="Verdana"/>
+                <w:b/>
+              </w:rPr>
+            </w:pPr>
+            <w:r>
+              <w:rPr>
+                <w:rFonts w:ascii="Verdana" w:hAnsi="Verdana"/>
+                <w:b/>
+              </w:rPr>
+              <w:t>ID</w:t>
+            </w:r>
+            <w:r>
+              <w:rPr>
+                <w:rFonts w:ascii="Verdana" w:hAnsi="Verdana"/>
+                <w:b/>
+              </w:rPr>
+              <w:tab/>
+            </w:r>
+          </w:p>
+        </w:tc>
+        <w:tc>
+          <w:tcPr>
+            <w:tcW w:w="5198" w:type="dxa"/>
+            <w:shd w:val="clear" w:color="auto" w:fill="8496B0" w:themeFill="text2" w:themeFillTint="99"/>
+          </w:tcPr>
+          <w:p>
+            <w:pPr>
+              <w:rPr>
+                <w:rFonts w:ascii="Verdana" w:hAnsi="Verdana"/>
+              </w:rPr>
+            </w:pPr>
+            <w:r>
+              <w:rPr>
+                <w:rFonts w:ascii="Verdana" w:hAnsi="Verdana"/>
+              </w:rPr>
+              <w:t>0006- Mejorar la portada principal</w:t>
+            </w:r>
+          </w:p>
+        </w:tc>
+      </w:tr>
+      <w:tr>
+        <w:trPr>
+          <w:trHeight w:val="226"/>
+        </w:trPr>
+        <w:tc>
+          <w:tcPr>
+            <w:tcW w:w="2022" w:type="dxa"/>
+            <w:shd w:val="clear" w:color="auto" w:fill="D5DCE4" w:themeFill="text2" w:themeFillTint="33"/>
+          </w:tcPr>
+          <w:p>
+            <w:pPr>
+              <w:rPr>
+                <w:rFonts w:ascii="Verdana" w:hAnsi="Verdana"/>
+                <w:b/>
+              </w:rPr>
+            </w:pPr>
+            <w:r>
+              <w:rPr>
+                <w:rFonts w:ascii="Verdana" w:hAnsi="Verdana"/>
+                <w:b/>
+              </w:rPr>
+              <w:t>Proyecto</w:t>
+            </w:r>
+          </w:p>
+        </w:tc>
+        <w:tc>
+          <w:tcPr>
+            <w:tcW w:w="5198" w:type="dxa"/>
+          </w:tcPr>
+          <w:p>
+            <w:pPr>
+              <w:rPr>
+                <w:rFonts w:ascii="Verdana" w:hAnsi="Verdana"/>
+              </w:rPr>
+            </w:pPr>
+            <w:r>
+              <w:rPr>
+                <w:rFonts w:ascii="Verdana" w:hAnsi="Verdana"/>
+              </w:rPr>
+              <w:t>Sistema de Subastas en Línea</w:t>
+            </w:r>
+          </w:p>
+        </w:tc>
+      </w:tr>
+      <w:tr>
+        <w:trPr>
+          <w:trHeight w:val="226"/>
+        </w:trPr>
+        <w:tc>
+          <w:tcPr>
+            <w:tcW w:w="2022" w:type="dxa"/>
+            <w:shd w:val="clear" w:color="auto" w:fill="D5DCE4" w:themeFill="text2" w:themeFillTint="33"/>
+          </w:tcPr>
+          <w:p>
+            <w:pPr>
+              <w:rPr>
+                <w:rFonts w:ascii="Verdana" w:hAnsi="Verdana"/>
+                <w:b/>
+              </w:rPr>
+            </w:pPr>
+            <w:r>
+              <w:rPr>
+                <w:rFonts w:ascii="Verdana" w:hAnsi="Verdana"/>
+                <w:b/>
+              </w:rPr>
+              <w:t>Definición del problema</w:t>
+            </w:r>
+          </w:p>
+        </w:tc>
+        <w:tc>
+          <w:tcPr>
+            <w:tcW w:w="5198" w:type="dxa"/>
+          </w:tcPr>
+          <w:p>
+            <w:pPr>
+              <w:rPr>
+                <w:rFonts w:ascii="Verdana" w:hAnsi="Verdana"/>
+              </w:rPr>
+            </w:pPr>
+            <w:r>
+              <w:rPr>
+                <w:rFonts w:ascii="Verdana" w:hAnsi="Verdana"/>
+              </w:rPr>
+              <w:t xml:space="preserve">Se necesita hacer más publicidad a los productos subastados. </w:t>
+            </w:r>
+          </w:p>
+        </w:tc>
+      </w:tr>
+      <w:tr>
+        <w:trPr>
+          <w:trHeight w:val="226"/>
+        </w:trPr>
+        <w:tc>
+          <w:tcPr>
+            <w:tcW w:w="2022" w:type="dxa"/>
+            <w:shd w:val="clear" w:color="auto" w:fill="D5DCE4" w:themeFill="text2" w:themeFillTint="33"/>
+          </w:tcPr>
+          <w:p>
+            <w:pPr>
+              <w:rPr>
+                <w:rFonts w:ascii="Verdana" w:hAnsi="Verdana"/>
+                <w:b/>
+              </w:rPr>
+            </w:pPr>
+            <w:r>
+              <w:rPr>
+                <w:rFonts w:ascii="Verdana" w:hAnsi="Verdana"/>
+                <w:b/>
+              </w:rPr>
+              <w:t>Descripción detallada del cambio</w:t>
+            </w:r>
+          </w:p>
+        </w:tc>
+        <w:tc>
+          <w:tcPr>
+            <w:tcW w:w="5198" w:type="dxa"/>
+          </w:tcPr>
+          <w:p>
+            <w:pPr>
+              <w:rPr>
+                <w:rFonts w:ascii="Verdana" w:hAnsi="Verdana"/>
+              </w:rPr>
+            </w:pPr>
+            <w:r>
+              <w:rPr>
+                <w:rFonts w:ascii="Verdana" w:hAnsi="Verdana"/>
+              </w:rPr>
+              <w:t>En la página principal, es necesario contar con un slider grande que muestre anuncios sobre algunos de los productos a subastar con mejor precio.</w:t>
+            </w:r>
+          </w:p>
+          <w:p>
+            <w:pPr>
+              <w:rPr>
+                <w:rFonts w:ascii="Verdana" w:hAnsi="Verdana"/>
+              </w:rPr>
+            </w:pPr>
+            <w:r>
+              <w:rPr>
+                <w:rFonts w:ascii="Verdana" w:hAnsi="Verdana"/>
+              </w:rPr>
+              <w:t>El slider estará  ubicado en la parte superior de la página.</w:t>
+            </w:r>
+          </w:p>
+          <w:p>
+            <w:pPr>
+              <w:rPr>
+                <w:rFonts w:ascii="Verdana" w:hAnsi="Verdana"/>
+              </w:rPr>
+            </w:pPr>
+            <w:r>
+              <w:rPr>
+                <w:rFonts w:ascii="Verdana" w:hAnsi="Verdana"/>
+              </w:rPr>
+              <w:t xml:space="preserve">La secuencia de imágenes que tendrá el slider tomará la mejor oferta que se tenga por </w:t>
+            </w:r>
+            <w:r>
+              <w:rPr>
+                <w:rFonts w:ascii="Verdana" w:hAnsi="Verdana"/>
+              </w:rPr>
+              <w:t>categoría.</w:t>
+            </w:r>
+          </w:p>
+          <w:p>
+            <w:pPr>
+              <w:rPr>
+                <w:rFonts w:ascii="Verdana" w:hAnsi="Verdana"/>
+              </w:rPr>
+            </w:pPr>
+            <w:r>
+              <w:rPr>
+                <w:rFonts w:ascii="Verdana" w:hAnsi="Verdana"/>
+              </w:rPr>
+              <w:t>El tiempo entre cambio de imágenes será de 10 segundos.</w:t>
+            </w:r>
+          </w:p>
+          <w:p>
+            <w:pPr>
+              <w:rPr>
+                <w:rFonts w:ascii="Verdana" w:hAnsi="Verdana"/>
+              </w:rPr>
+            </w:pPr>
+          </w:p>
+          <w:p>
+            <w:pPr>
+              <w:rPr>
+                <w:rFonts w:ascii="Verdana" w:hAnsi="Verdana"/>
+              </w:rPr>
+            </w:pPr>
+          </w:p>
+        </w:tc>
+      </w:tr>
+      <w:tr>
+        <w:trPr>
+          <w:trHeight w:val="226"/>
+        </w:trPr>
+        <w:tc>
+          <w:tcPr>
+            <w:tcW w:w="2022" w:type="dxa"/>
+            <w:shd w:val="clear" w:color="auto" w:fill="D5DCE4" w:themeFill="text2" w:themeFillTint="33"/>
+          </w:tcPr>
+          <w:p>
+            <w:pPr>
+              <w:rPr>
+                <w:rFonts w:ascii="Verdana" w:hAnsi="Verdana"/>
+                <w:b/>
+              </w:rPr>
+            </w:pPr>
+            <w:r>
+              <w:rPr>
+                <w:rFonts w:ascii="Verdana" w:hAnsi="Verdana"/>
+                <w:b/>
+              </w:rPr>
+              <w:t>Razón por la que se solicita el cambio</w:t>
+            </w:r>
+          </w:p>
+        </w:tc>
+        <w:tc>
+          <w:tcPr>
+            <w:tcW w:w="5198" w:type="dxa"/>
+          </w:tcPr>
+          <w:p>
+            <w:pPr>
+              <w:rPr>
+                <w:rFonts w:ascii="Verdana" w:hAnsi="Verdana"/>
+              </w:rPr>
+            </w:pPr>
+            <w:r>
+              <w:rPr>
+                <w:rFonts w:ascii="Verdana" w:hAnsi="Verdana"/>
+              </w:rPr>
+              <w:t xml:space="preserve">Se solicita el cambio porque dando a conocer  los productos con mejores ofertas en la página principal del sistema, se capta con mayor facilidad la atención del cliente. </w:t>
+            </w:r>
+          </w:p>
+        </w:tc>
+      </w:tr>
+      <w:tr>
+        <w:trPr>
+          <w:trHeight w:val="226"/>
+        </w:trPr>
+        <w:tc>
+          <w:tcPr>
+            <w:tcW w:w="2022" w:type="dxa"/>
+            <w:shd w:val="clear" w:color="auto" w:fill="D5DCE4" w:themeFill="text2" w:themeFillTint="33"/>
+          </w:tcPr>
+          <w:p>
+            <w:pPr>
+              <w:rPr>
+                <w:rFonts w:ascii="Verdana" w:hAnsi="Verdana"/>
+                <w:b/>
+              </w:rPr>
+            </w:pPr>
+            <w:r>
+              <w:rPr>
+                <w:rFonts w:ascii="Verdana" w:hAnsi="Verdana"/>
+                <w:b/>
+              </w:rPr>
+              <w:lastRenderedPageBreak/>
+              <w:t>Efectos en el proyecto</w:t>
+            </w:r>
+          </w:p>
+        </w:tc>
+        <w:tc>
+          <w:tcPr>
+            <w:tcW w:w="5198" w:type="dxa"/>
+          </w:tcPr>
+          <w:p>
+            <w:pPr>
+              <w:rPr>
+                <w:rFonts w:ascii="Verdana" w:hAnsi="Verdana"/>
+              </w:rPr>
+            </w:pPr>
+            <w:r>
+              <w:rPr>
+                <w:rFonts w:ascii="Verdana" w:hAnsi="Verdana"/>
+              </w:rPr>
+              <w:t>Impacto en la experiencia del usuario</w:t>
+            </w:r>
+          </w:p>
+          <w:p>
+            <w:pPr>
+              <w:rPr>
+                <w:rFonts w:ascii="Verdana" w:hAnsi="Verdana"/>
+              </w:rPr>
+            </w:pPr>
+            <w:r>
+              <w:rPr>
+                <w:rFonts w:ascii="Verdana" w:hAnsi="Verdana"/>
+              </w:rPr>
+              <w:t>Impacto en el diseño y desarrollo</w:t>
+            </w:r>
+          </w:p>
+        </w:tc>
+      </w:tr>
+      <w:tr>
+        <w:trPr>
+          <w:trHeight w:val="226"/>
+        </w:trPr>
+        <w:tc>
+          <w:tcPr>
+            <w:tcW w:w="2022" w:type="dxa"/>
+            <w:shd w:val="clear" w:color="auto" w:fill="D5DCE4" w:themeFill="text2" w:themeFillTint="33"/>
+          </w:tcPr>
+          <w:p>
+            <w:pPr>
+              <w:rPr>
+                <w:rFonts w:ascii="Verdana" w:hAnsi="Verdana"/>
+                <w:b/>
+              </w:rPr>
+            </w:pPr>
+            <w:r>
+              <w:rPr>
+                <w:rFonts w:ascii="Verdana" w:hAnsi="Verdana"/>
+                <w:b/>
+              </w:rPr>
+              <w:t>Observaciones</w:t>
+            </w:r>
+          </w:p>
+        </w:tc>
+        <w:tc>
+          <w:tcPr>
+            <w:tcW w:w="5198" w:type="dxa"/>
+          </w:tcPr>
+          <w:p>
+            <w:pPr>
+              <w:rPr>
+                <w:rFonts w:ascii="Verdana" w:hAnsi="Verdana"/>
+              </w:rPr>
+            </w:pPr>
+          </w:p>
+        </w:tc>
+      </w:tr>
+      <w:tr>
+        <w:trPr>
+          <w:trHeight w:val="226"/>
+        </w:trPr>
+        <w:tc>
+          <w:tcPr>
+            <w:tcW w:w="2022" w:type="dxa"/>
+            <w:shd w:val="clear" w:color="auto" w:fill="D5DCE4" w:themeFill="text2" w:themeFillTint="33"/>
+          </w:tcPr>
+          <w:p>
+            <w:pPr>
+              <w:rPr>
+                <w:rFonts w:ascii="Verdana" w:hAnsi="Verdana"/>
+                <w:b/>
+              </w:rPr>
+            </w:pPr>
+            <w:r>
+              <w:rPr>
+                <w:rFonts w:ascii="Verdana" w:hAnsi="Verdana"/>
+                <w:b/>
+              </w:rPr>
+              <w:t>Fecha de Revisión</w:t>
+            </w:r>
+          </w:p>
+        </w:tc>
+        <w:tc>
+          <w:tcPr>
+            <w:tcW w:w="5198" w:type="dxa"/>
+          </w:tcPr>
+          <w:p>
+            <w:pPr>
+              <w:rPr>
+                <w:rFonts w:ascii="Verdana" w:hAnsi="Verdana"/>
+              </w:rPr>
+            </w:pPr>
+            <w:r>
+              <w:rPr>
+                <w:rFonts w:ascii="Verdana" w:hAnsi="Verdana"/>
+              </w:rPr>
+              <w:t>1/06/2014</w:t>
+            </w:r>
+          </w:p>
+        </w:tc>
+      </w:tr>
+      <w:tr>
+        <w:trPr>
+          <w:trHeight w:val="226"/>
+        </w:trPr>
+        <w:tc>
+          <w:tcPr>
+            <w:tcW w:w="2022" w:type="dxa"/>
+            <w:shd w:val="clear" w:color="auto" w:fill="D5DCE4" w:themeFill="text2" w:themeFillTint="33"/>
+          </w:tcPr>
+          <w:p>
+            <w:pPr>
+              <w:rPr>
+                <w:rFonts w:ascii="Verdana" w:hAnsi="Verdana"/>
+                <w:b/>
+              </w:rPr>
+            </w:pPr>
+            <w:r>
+              <w:rPr>
+                <w:rFonts w:ascii="Verdana" w:hAnsi="Verdana"/>
+                <w:b/>
+              </w:rPr>
+              <w:t>Fuente</w:t>
+            </w:r>
+          </w:p>
+        </w:tc>
+        <w:tc>
+          <w:tcPr>
+            <w:tcW w:w="5198" w:type="dxa"/>
+          </w:tcPr>
+          <w:p>
+            <w:pPr>
+              <w:rPr>
+                <w:rFonts w:ascii="Verdana" w:hAnsi="Verdana"/>
+              </w:rPr>
+            </w:pPr>
+            <w:r>
+              <w:rPr>
+                <w:rFonts w:ascii="Verdana" w:hAnsi="Verdana"/>
+              </w:rPr>
+              <w:t>Comité de gestión de cambios</w:t>
+            </w:r>
+          </w:p>
+        </w:tc>
+      </w:tr>
+      <w:tr>
+        <w:trPr>
+          <w:trHeight w:val="226"/>
+        </w:trPr>
+        <w:tc>
+          <w:tcPr>
+            <w:tcW w:w="2022" w:type="dxa"/>
+            <w:shd w:val="clear" w:color="auto" w:fill="D5DCE4" w:themeFill="text2" w:themeFillTint="33"/>
+          </w:tcPr>
+          <w:p>
+            <w:pPr>
+              <w:rPr>
+                <w:rFonts w:ascii="Verdana" w:hAnsi="Verdana"/>
+                <w:b/>
+              </w:rPr>
+            </w:pPr>
+            <w:r>
+              <w:rPr>
+                <w:rFonts w:ascii="Verdana" w:hAnsi="Verdana"/>
+                <w:b/>
+              </w:rPr>
+              <w:t>Autores</w:t>
+            </w:r>
+          </w:p>
+        </w:tc>
+        <w:tc>
+          <w:tcPr>
+            <w:tcW w:w="5198" w:type="dxa"/>
+          </w:tcPr>
+          <w:p>
+            <w:pPr>
+              <w:rPr>
+                <w:rFonts w:ascii="Verdana" w:hAnsi="Verdana"/>
+              </w:rPr>
+            </w:pPr>
+            <w:r>
+              <w:rPr>
+                <w:rFonts w:ascii="Verdana" w:hAnsi="Verdana"/>
+              </w:rPr>
+              <w:t>Jefe del proyecto</w:t>
+            </w:r>
+          </w:p>
+        </w:tc>
+      </w:tr>
+    </w:tbl>
+    <w:p/>
+    <w:tbl>
+      <w:tblPr>
+        <w:tblStyle w:val="Tablaconcuadrcula"/>
+        <w:tblW w:w="0" w:type="auto"/>
+        <w:tblInd w:w="1440" w:type="dxa"/>
+        <w:tblLook w:val="04A0" w:firstRow="1" w:lastRow="0" w:firstColumn="1" w:lastColumn="0" w:noHBand="0" w:noVBand="1"/>
+      </w:tblPr>
+      <w:tblGrid>
+        <w:gridCol w:w="2022"/>
+        <w:gridCol w:w="5198"/>
+      </w:tblGrid>
+      <w:tr>
+        <w:trPr>
+          <w:trHeight w:val="226"/>
+        </w:trPr>
+        <w:tc>
+          <w:tcPr>
+            <w:tcW w:w="2022" w:type="dxa"/>
+            <w:shd w:val="clear" w:color="auto" w:fill="8496B0" w:themeFill="text2" w:themeFillTint="99"/>
+          </w:tcPr>
+          <w:p>
+            <w:pPr>
+              <w:tabs>
+                <w:tab w:val="center" w:pos="827"/>
+              </w:tabs>
+              <w:rPr>
+                <w:rFonts w:ascii="Verdana" w:hAnsi="Verdana"/>
+                <w:b/>
+              </w:rPr>
+            </w:pPr>
+            <w:r>
+              <w:rPr>
+                <w:rFonts w:ascii="Verdana" w:hAnsi="Verdana"/>
+                <w:b/>
+              </w:rPr>
+              <w:t>ID</w:t>
+            </w:r>
+            <w:r>
+              <w:rPr>
+                <w:rFonts w:ascii="Verdana" w:hAnsi="Verdana"/>
+                <w:b/>
+              </w:rPr>
+              <w:tab/>
+            </w:r>
+          </w:p>
+        </w:tc>
+        <w:tc>
+          <w:tcPr>
+            <w:tcW w:w="5198" w:type="dxa"/>
+            <w:shd w:val="clear" w:color="auto" w:fill="8496B0" w:themeFill="text2" w:themeFillTint="99"/>
+          </w:tcPr>
+          <w:p>
+            <w:pPr>
+              <w:rPr>
+                <w:rFonts w:ascii="Verdana" w:hAnsi="Verdana"/>
+              </w:rPr>
+            </w:pPr>
+            <w:r>
+              <w:rPr>
+                <w:rFonts w:ascii="Verdana" w:hAnsi="Verdana"/>
+              </w:rPr>
+              <w:t>0007- Agregar chat interno</w:t>
+            </w:r>
+          </w:p>
+        </w:tc>
+      </w:tr>
+      <w:tr>
+        <w:trPr>
+          <w:trHeight w:val="226"/>
+        </w:trPr>
+        <w:tc>
+          <w:tcPr>
+            <w:tcW w:w="2022" w:type="dxa"/>
+            <w:shd w:val="clear" w:color="auto" w:fill="D5DCE4" w:themeFill="text2" w:themeFillTint="33"/>
+          </w:tcPr>
+          <w:p>
+            <w:pPr>
+              <w:rPr>
+                <w:rFonts w:ascii="Verdana" w:hAnsi="Verdana"/>
+                <w:b/>
+              </w:rPr>
+            </w:pPr>
+            <w:r>
+              <w:rPr>
+                <w:rFonts w:ascii="Verdana" w:hAnsi="Verdana"/>
+                <w:b/>
+              </w:rPr>
+              <w:t>Proyecto</w:t>
+            </w:r>
+          </w:p>
+        </w:tc>
+        <w:tc>
+          <w:tcPr>
+            <w:tcW w:w="5198" w:type="dxa"/>
+          </w:tcPr>
+          <w:p>
+            <w:pPr>
+              <w:rPr>
+                <w:rFonts w:ascii="Verdana" w:hAnsi="Verdana"/>
+              </w:rPr>
+            </w:pPr>
+            <w:r>
+              <w:rPr>
+                <w:rFonts w:ascii="Verdana" w:hAnsi="Verdana"/>
+              </w:rPr>
+              <w:t>Sistema de Subastas en Línea</w:t>
+            </w:r>
+          </w:p>
+        </w:tc>
+      </w:tr>
+      <w:tr>
+        <w:trPr>
+          <w:trHeight w:val="226"/>
+        </w:trPr>
+        <w:tc>
+          <w:tcPr>
+            <w:tcW w:w="2022" w:type="dxa"/>
+            <w:shd w:val="clear" w:color="auto" w:fill="D5DCE4" w:themeFill="text2" w:themeFillTint="33"/>
+          </w:tcPr>
+          <w:p>
+            <w:pPr>
+              <w:rPr>
+                <w:rFonts w:ascii="Verdana" w:hAnsi="Verdana"/>
+                <w:b/>
+              </w:rPr>
+            </w:pPr>
+            <w:r>
+              <w:rPr>
+                <w:rFonts w:ascii="Verdana" w:hAnsi="Verdana"/>
+                <w:b/>
+              </w:rPr>
+              <w:t>Definición del problema</w:t>
+            </w:r>
+          </w:p>
+        </w:tc>
+        <w:tc>
+          <w:tcPr>
+            <w:tcW w:w="5198" w:type="dxa"/>
+          </w:tcPr>
+          <w:p>
+            <w:pPr>
+              <w:rPr>
+                <w:rFonts w:ascii="Verdana" w:hAnsi="Verdana"/>
+              </w:rPr>
+            </w:pPr>
+            <w:r>
+              <w:rPr>
+                <w:rFonts w:ascii="Verdana" w:hAnsi="Verdana"/>
+              </w:rPr>
+              <w:t>Los postores necesitan información más detallada de los productos subastados.</w:t>
+            </w:r>
+          </w:p>
+        </w:tc>
+      </w:tr>
+      <w:tr>
+        <w:trPr>
+          <w:trHeight w:val="226"/>
+        </w:trPr>
+        <w:tc>
+          <w:tcPr>
+            <w:tcW w:w="2022" w:type="dxa"/>
+            <w:shd w:val="clear" w:color="auto" w:fill="D5DCE4" w:themeFill="text2" w:themeFillTint="33"/>
+          </w:tcPr>
+          <w:p>
+            <w:pPr>
+              <w:rPr>
+                <w:rFonts w:ascii="Verdana" w:hAnsi="Verdana"/>
+                <w:b/>
+              </w:rPr>
+            </w:pPr>
+            <w:r>
+              <w:rPr>
+                <w:rFonts w:ascii="Verdana" w:hAnsi="Verdana"/>
+                <w:b/>
+              </w:rPr>
+              <w:t>Descripción detallada del cambio</w:t>
+            </w:r>
+          </w:p>
+        </w:tc>
+        <w:tc>
+          <w:tcPr>
+            <w:tcW w:w="5198" w:type="dxa"/>
+          </w:tcPr>
+          <w:p>
+            <w:pPr>
+              <w:rPr>
+                <w:rFonts w:ascii="Verdana" w:hAnsi="Verdana"/>
+              </w:rPr>
+            </w:pPr>
+            <w:r>
+              <w:rPr>
+                <w:rFonts w:ascii="Verdana" w:hAnsi="Verdana"/>
+              </w:rPr>
+              <w:t>Se necesita agregar un chat interno, donde los postores puedan comunicarse con los dueños del producto directamente, o entre ellos mismos para mantenerse al tanto de la subasta.</w:t>
+            </w:r>
+          </w:p>
+        </w:tc>
+      </w:tr>
+      <w:tr>
+        <w:trPr>
+          <w:trHeight w:val="226"/>
+        </w:trPr>
+        <w:tc>
+          <w:tcPr>
+            <w:tcW w:w="2022" w:type="dxa"/>
+            <w:shd w:val="clear" w:color="auto" w:fill="D5DCE4" w:themeFill="text2" w:themeFillTint="33"/>
+          </w:tcPr>
+          <w:p>
+            <w:pPr>
+              <w:rPr>
+                <w:rFonts w:ascii="Verdana" w:hAnsi="Verdana"/>
+                <w:b/>
+              </w:rPr>
+            </w:pPr>
+            <w:r>
+              <w:rPr>
+                <w:rFonts w:ascii="Verdana" w:hAnsi="Verdana"/>
+                <w:b/>
+              </w:rPr>
+              <w:t>Razón por la que se solicita el cambio</w:t>
+            </w:r>
+          </w:p>
+        </w:tc>
+        <w:tc>
+          <w:tcPr>
+            <w:tcW w:w="5198" w:type="dxa"/>
+          </w:tcPr>
+          <w:p>
+            <w:pPr>
+              <w:rPr>
+                <w:rFonts w:ascii="Verdana" w:hAnsi="Verdana"/>
+              </w:rPr>
+            </w:pPr>
+            <w:r>
+              <w:rPr>
+                <w:rFonts w:ascii="Verdana" w:hAnsi="Verdana"/>
+              </w:rPr>
+              <w:t>El cambio es solicitado para mejorar el servicio de subasta y mantener al tanto a los postores de cómo se da la misma.</w:t>
+            </w:r>
+          </w:p>
+        </w:tc>
+      </w:tr>
+      <w:tr>
+        <w:trPr>
+          <w:trHeight w:val="226"/>
+        </w:trPr>
+        <w:tc>
+          <w:tcPr>
+            <w:tcW w:w="2022" w:type="dxa"/>
+            <w:shd w:val="clear" w:color="auto" w:fill="D5DCE4" w:themeFill="text2" w:themeFillTint="33"/>
+          </w:tcPr>
+          <w:p>
+            <w:pPr>
+              <w:rPr>
+                <w:rFonts w:ascii="Verdana" w:hAnsi="Verdana"/>
+                <w:b/>
+              </w:rPr>
+            </w:pPr>
+            <w:r>
+              <w:rPr>
+                <w:rFonts w:ascii="Verdana" w:hAnsi="Verdana"/>
+                <w:b/>
+              </w:rPr>
+              <w:t>Efectos en el proyecto</w:t>
+            </w:r>
+          </w:p>
+        </w:tc>
+        <w:tc>
+          <w:tcPr>
+            <w:tcW w:w="5198" w:type="dxa"/>
+          </w:tcPr>
+          <w:p>
+            <w:pPr>
+              <w:rPr>
+                <w:rFonts w:ascii="Verdana" w:hAnsi="Verdana"/>
+              </w:rPr>
+            </w:pPr>
+            <w:r>
+              <w:rPr>
+                <w:rFonts w:ascii="Verdana" w:hAnsi="Verdana"/>
+              </w:rPr>
+              <w:t>Impacto en la experiencia del usuario</w:t>
+            </w:r>
+          </w:p>
+          <w:p>
+            <w:pPr>
+              <w:rPr>
+                <w:rFonts w:ascii="Verdana" w:hAnsi="Verdana"/>
+              </w:rPr>
+            </w:pPr>
+            <w:r>
+              <w:rPr>
+                <w:rFonts w:ascii="Verdana" w:hAnsi="Verdana"/>
+              </w:rPr>
+              <w:t>Impacto en el diseño y desarrollo</w:t>
+            </w:r>
+          </w:p>
+        </w:tc>
+      </w:tr>
+      <w:tr>
+        <w:trPr>
+          <w:trHeight w:val="226"/>
+        </w:trPr>
+        <w:tc>
+          <w:tcPr>
+            <w:tcW w:w="2022" w:type="dxa"/>
+            <w:shd w:val="clear" w:color="auto" w:fill="D5DCE4" w:themeFill="text2" w:themeFillTint="33"/>
+          </w:tcPr>
+          <w:p>
+            <w:pPr>
+              <w:rPr>
+                <w:rFonts w:ascii="Verdana" w:hAnsi="Verdana"/>
+                <w:b/>
+              </w:rPr>
+            </w:pPr>
+            <w:r>
+              <w:rPr>
+                <w:rFonts w:ascii="Verdana" w:hAnsi="Verdana"/>
+                <w:b/>
+              </w:rPr>
+              <w:t>Observaciones</w:t>
+            </w:r>
+          </w:p>
+        </w:tc>
+        <w:tc>
+          <w:tcPr>
+            <w:tcW w:w="5198" w:type="dxa"/>
+          </w:tcPr>
+          <w:p>
+            <w:pPr>
+              <w:rPr>
+                <w:rFonts w:ascii="Verdana" w:hAnsi="Verdana"/>
+              </w:rPr>
+            </w:pPr>
+            <w:r>
+              <w:rPr>
+                <w:rFonts w:ascii="Verdana" w:hAnsi="Verdana"/>
+              </w:rPr>
+              <w:t>ninguna</w:t>
+            </w:r>
+          </w:p>
+        </w:tc>
+      </w:tr>
+      <w:tr>
+        <w:trPr>
+          <w:trHeight w:val="226"/>
+        </w:trPr>
+        <w:tc>
+          <w:tcPr>
+            <w:tcW w:w="2022" w:type="dxa"/>
+            <w:shd w:val="clear" w:color="auto" w:fill="D5DCE4" w:themeFill="text2" w:themeFillTint="33"/>
+          </w:tcPr>
+          <w:p>
+            <w:pPr>
+              <w:rPr>
+                <w:rFonts w:ascii="Verdana" w:hAnsi="Verdana"/>
+                <w:b/>
+              </w:rPr>
+            </w:pPr>
+            <w:r>
+              <w:rPr>
+                <w:rFonts w:ascii="Verdana" w:hAnsi="Verdana"/>
+                <w:b/>
+              </w:rPr>
+              <w:t>Fecha de Revisión</w:t>
+            </w:r>
+          </w:p>
+        </w:tc>
+        <w:tc>
+          <w:tcPr>
+            <w:tcW w:w="5198" w:type="dxa"/>
+          </w:tcPr>
+          <w:p>
+            <w:pPr>
+              <w:rPr>
+                <w:rFonts w:ascii="Verdana" w:hAnsi="Verdana"/>
+              </w:rPr>
+            </w:pPr>
+            <w:r>
+              <w:rPr>
+                <w:rFonts w:ascii="Verdana" w:hAnsi="Verdana"/>
+              </w:rPr>
+              <w:t>1/06/2014</w:t>
+            </w:r>
+          </w:p>
+        </w:tc>
+      </w:tr>
+      <w:tr>
+        <w:trPr>
+          <w:trHeight w:val="226"/>
+        </w:trPr>
+        <w:tc>
+          <w:tcPr>
+            <w:tcW w:w="2022" w:type="dxa"/>
+            <w:shd w:val="clear" w:color="auto" w:fill="D5DCE4" w:themeFill="text2" w:themeFillTint="33"/>
+          </w:tcPr>
+          <w:p>
+            <w:pPr>
+              <w:rPr>
+                <w:rFonts w:ascii="Verdana" w:hAnsi="Verdana"/>
+                <w:b/>
+              </w:rPr>
+            </w:pPr>
+            <w:r>
+              <w:rPr>
+                <w:rFonts w:ascii="Verdana" w:hAnsi="Verdana"/>
+                <w:b/>
+              </w:rPr>
+              <w:t>Fuente</w:t>
+            </w:r>
+          </w:p>
+        </w:tc>
+        <w:tc>
+          <w:tcPr>
+            <w:tcW w:w="5198" w:type="dxa"/>
+          </w:tcPr>
+          <w:p>
+            <w:pPr>
+              <w:rPr>
+                <w:rFonts w:ascii="Verdana" w:hAnsi="Verdana"/>
+              </w:rPr>
+            </w:pPr>
+            <w:r>
+              <w:rPr>
+                <w:rFonts w:ascii="Verdana" w:hAnsi="Verdana"/>
+              </w:rPr>
+              <w:t>Comité de gestión de cambios</w:t>
+            </w:r>
+          </w:p>
+        </w:tc>
+      </w:tr>
+      <w:tr>
+        <w:trPr>
+          <w:trHeight w:val="226"/>
+        </w:trPr>
+        <w:tc>
+          <w:tcPr>
+            <w:tcW w:w="2022" w:type="dxa"/>
+            <w:shd w:val="clear" w:color="auto" w:fill="D5DCE4" w:themeFill="text2" w:themeFillTint="33"/>
+          </w:tcPr>
+          <w:p>
+            <w:pPr>
+              <w:rPr>
+                <w:rFonts w:ascii="Verdana" w:hAnsi="Verdana"/>
+                <w:b/>
+              </w:rPr>
+            </w:pPr>
+            <w:r>
+              <w:rPr>
+                <w:rFonts w:ascii="Verdana" w:hAnsi="Verdana"/>
+                <w:b/>
+              </w:rPr>
+              <w:t>Autores</w:t>
+            </w:r>
+          </w:p>
+        </w:tc>
+        <w:tc>
+          <w:tcPr>
+            <w:tcW w:w="5198" w:type="dxa"/>
+          </w:tcPr>
+          <w:p>
+            <w:pPr>
+              <w:rPr>
+                <w:rFonts w:ascii="Verdana" w:hAnsi="Verdana"/>
+              </w:rPr>
+            </w:pPr>
+            <w:r>
+              <w:rPr>
+                <w:rFonts w:ascii="Verdana" w:hAnsi="Verdana"/>
+              </w:rPr>
+              <w:t>Jefe de Proyecto</w:t>
+            </w:r>
+          </w:p>
+        </w:tc>
+      </w:tr>
+    </w:tbl>
+    <w:p/>
+    <w:p>
+      <w:pPr>
+        <w:rPr>
+          <w:u w:val="single"/>
+        </w:rPr>
+      </w:pPr>
+    </w:p>
+    <w:p>
+      <w:pPr>
+        <w:rPr>
+          <w:u w:val="single"/>
+        </w:rPr>
+      </w:pPr>
+    </w:p>
+    <w:tbl>
+      <w:tblPr>
+        <w:tblStyle w:val="Tablaconcuadrcula"/>
+        <w:tblW w:w="0" w:type="auto"/>
+        <w:tblInd w:w="1440" w:type="dxa"/>
+        <w:tblLook w:val="04A0" w:firstRow="1" w:lastRow="0" w:firstColumn="1" w:lastColumn="0" w:noHBand="0" w:noVBand="1"/>
+      </w:tblPr>
+      <w:tblGrid>
+        <w:gridCol w:w="2022"/>
+        <w:gridCol w:w="5198"/>
+      </w:tblGrid>
+      <w:tr>
+        <w:trPr>
+          <w:trHeight w:val="226"/>
+        </w:trPr>
+        <w:tc>
+          <w:tcPr>
+            <w:tcW w:w="2022" w:type="dxa"/>
+            <w:tcBorders>
+              <w:top w:val="single" w:sz="4" w:space="0" w:color="auto"/>
+              <w:left w:val="single" w:sz="4" w:space="0" w:color="auto"/>
+              <w:bottom w:val="single" w:sz="4" w:space="0" w:color="auto"/>
+              <w:right w:val="single" w:sz="4" w:space="0" w:color="auto"/>
+            </w:tcBorders>
+            <w:shd w:val="clear" w:color="auto" w:fill="8496B0" w:themeFill="text2" w:themeFillTint="99"/>
+            <w:hideMark/>
+          </w:tcPr>
+          <w:p>
+            <w:pPr>
+              <w:tabs>
+                <w:tab w:val="center" w:pos="827"/>
+              </w:tabs>
+              <w:rPr>
+                <w:rFonts w:ascii="Verdana" w:hAnsi="Verdana"/>
+                <w:b/>
+              </w:rPr>
+            </w:pPr>
+            <w:r>
+              <w:rPr>
+                <w:rFonts w:ascii="Verdana" w:hAnsi="Verdana"/>
+                <w:b/>
+              </w:rPr>
+              <w:t>ID</w:t>
+            </w:r>
+            <w:r>
+              <w:rPr>
+                <w:rFonts w:ascii="Verdana" w:hAnsi="Verdana"/>
+                <w:b/>
+              </w:rPr>
+              <w:tab/>
+            </w:r>
+          </w:p>
+        </w:tc>
+        <w:tc>
+          <w:tcPr>
+            <w:tcW w:w="5198" w:type="dxa"/>
+            <w:tcBorders>
+              <w:top w:val="single" w:sz="4" w:space="0" w:color="auto"/>
+              <w:left w:val="single" w:sz="4" w:space="0" w:color="auto"/>
+              <w:bottom w:val="single" w:sz="4" w:space="0" w:color="auto"/>
+              <w:right w:val="single" w:sz="4" w:space="0" w:color="auto"/>
+            </w:tcBorders>
+            <w:shd w:val="clear" w:color="auto" w:fill="8496B0" w:themeFill="text2" w:themeFillTint="99"/>
+            <w:hideMark/>
+          </w:tcPr>
+          <w:p>
+            <w:pPr>
+              <w:rPr>
+                <w:rFonts w:ascii="Verdana" w:hAnsi="Verdana"/>
+              </w:rPr>
+            </w:pPr>
+            <w:r>
+              <w:rPr>
+                <w:rFonts w:ascii="Verdana" w:hAnsi="Verdana"/>
+              </w:rPr>
+              <w:t>0008 – Mejora en la vista de plataforma móvil</w:t>
+            </w:r>
+          </w:p>
+        </w:tc>
+      </w:tr>
+      <w:tr>
+        <w:trPr>
+          <w:trHeight w:val="226"/>
+        </w:trPr>
+        <w:tc>
+          <w:tcPr>
+            <w:tcW w:w="2022" w:type="dxa"/>
+            <w:tcBorders>
+              <w:top w:val="single" w:sz="4" w:space="0" w:color="auto"/>
+              <w:left w:val="single" w:sz="4" w:space="0" w:color="auto"/>
+              <w:bottom w:val="single" w:sz="4" w:space="0" w:color="auto"/>
+              <w:right w:val="single" w:sz="4" w:space="0" w:color="auto"/>
+            </w:tcBorders>
+            <w:shd w:val="clear" w:color="auto" w:fill="D5DCE4" w:themeFill="text2" w:themeFillTint="33"/>
+            <w:hideMark/>
+          </w:tcPr>
+          <w:p>
+            <w:pPr>
+              <w:rPr>
+                <w:rFonts w:ascii="Verdana" w:hAnsi="Verdana"/>
+                <w:b/>
+              </w:rPr>
+            </w:pPr>
+            <w:r>
+              <w:rPr>
+                <w:rFonts w:ascii="Verdana" w:hAnsi="Verdana"/>
+                <w:b/>
+              </w:rPr>
+              <w:t>Proyecto</w:t>
+            </w:r>
+          </w:p>
+        </w:tc>
+        <w:tc>
+          <w:tcPr>
+            <w:tcW w:w="5198" w:type="dxa"/>
+            <w:tcBorders>
+              <w:top w:val="single" w:sz="4" w:space="0" w:color="auto"/>
+              <w:left w:val="single" w:sz="4" w:space="0" w:color="auto"/>
+              <w:bottom w:val="single" w:sz="4" w:space="0" w:color="auto"/>
+              <w:right w:val="single" w:sz="4" w:space="0" w:color="auto"/>
+            </w:tcBorders>
+            <w:hideMark/>
+          </w:tcPr>
+          <w:p>
+            <w:pPr>
+              <w:rPr>
+                <w:rFonts w:ascii="Verdana" w:hAnsi="Verdana"/>
+              </w:rPr>
+            </w:pPr>
+            <w:r>
+              <w:rPr>
+                <w:rFonts w:ascii="Verdana" w:hAnsi="Verdana"/>
+              </w:rPr>
+              <w:t>Sistema de Subastas en Línea</w:t>
+            </w:r>
+          </w:p>
+        </w:tc>
+      </w:tr>
+      <w:tr>
+        <w:trPr>
+          <w:trHeight w:val="226"/>
+        </w:trPr>
+        <w:tc>
+          <w:tcPr>
+            <w:tcW w:w="2022" w:type="dxa"/>
+            <w:tcBorders>
+              <w:top w:val="single" w:sz="4" w:space="0" w:color="auto"/>
+              <w:left w:val="single" w:sz="4" w:space="0" w:color="auto"/>
+              <w:bottom w:val="single" w:sz="4" w:space="0" w:color="auto"/>
+              <w:right w:val="single" w:sz="4" w:space="0" w:color="auto"/>
+            </w:tcBorders>
+            <w:shd w:val="clear" w:color="auto" w:fill="D5DCE4" w:themeFill="text2" w:themeFillTint="33"/>
+            <w:hideMark/>
+          </w:tcPr>
+          <w:p>
+            <w:pPr>
+              <w:rPr>
+                <w:rFonts w:ascii="Verdana" w:hAnsi="Verdana"/>
+                <w:b/>
+              </w:rPr>
+            </w:pPr>
+            <w:r>
+              <w:rPr>
+                <w:rFonts w:ascii="Verdana" w:hAnsi="Verdana"/>
+                <w:b/>
+              </w:rPr>
+              <w:t>Definición del problema</w:t>
+            </w:r>
+          </w:p>
+        </w:tc>
+        <w:tc>
+          <w:tcPr>
+            <w:tcW w:w="5198" w:type="dxa"/>
+            <w:tcBorders>
+              <w:top w:val="single" w:sz="4" w:space="0" w:color="auto"/>
+              <w:left w:val="single" w:sz="4" w:space="0" w:color="auto"/>
+              <w:bottom w:val="single" w:sz="4" w:space="0" w:color="auto"/>
+              <w:right w:val="single" w:sz="4" w:space="0" w:color="auto"/>
+            </w:tcBorders>
+            <w:hideMark/>
+          </w:tcPr>
+          <w:p>
+            <w:pPr>
+              <w:rPr>
+                <w:rFonts w:ascii="Verdana" w:hAnsi="Verdana"/>
+              </w:rPr>
+            </w:pPr>
+            <w:r>
+              <w:rPr>
+                <w:rFonts w:ascii="Verdana" w:hAnsi="Verdana"/>
+              </w:rPr>
+              <w:t xml:space="preserve">Se detectó problemas de navegabilidad en la plataforma móvil </w:t>
+            </w:r>
+          </w:p>
+        </w:tc>
+      </w:tr>
+      <w:tr>
+        <w:trPr>
+          <w:trHeight w:val="226"/>
+        </w:trPr>
+        <w:tc>
+          <w:tcPr>
+            <w:tcW w:w="2022" w:type="dxa"/>
+            <w:tcBorders>
+              <w:top w:val="single" w:sz="4" w:space="0" w:color="auto"/>
+              <w:left w:val="single" w:sz="4" w:space="0" w:color="auto"/>
+              <w:bottom w:val="single" w:sz="4" w:space="0" w:color="auto"/>
+              <w:right w:val="single" w:sz="4" w:space="0" w:color="auto"/>
+            </w:tcBorders>
+            <w:shd w:val="clear" w:color="auto" w:fill="D5DCE4" w:themeFill="text2" w:themeFillTint="33"/>
+            <w:hideMark/>
+          </w:tcPr>
+          <w:p>
+            <w:pPr>
+              <w:rPr>
+                <w:rFonts w:ascii="Verdana" w:hAnsi="Verdana"/>
+                <w:b/>
+              </w:rPr>
+            </w:pPr>
+            <w:r>
+              <w:rPr>
+                <w:rFonts w:ascii="Verdana" w:hAnsi="Verdana"/>
+                <w:b/>
+              </w:rPr>
+              <w:t>Descripción detallada del cambio solicitado</w:t>
+            </w:r>
+          </w:p>
+        </w:tc>
+        <w:tc>
+          <w:tcPr>
+            <w:tcW w:w="5198" w:type="dxa"/>
+            <w:tcBorders>
+              <w:top w:val="single" w:sz="4" w:space="0" w:color="auto"/>
+              <w:left w:val="single" w:sz="4" w:space="0" w:color="auto"/>
+              <w:bottom w:val="single" w:sz="4" w:space="0" w:color="auto"/>
+              <w:right w:val="single" w:sz="4" w:space="0" w:color="auto"/>
+            </w:tcBorders>
+            <w:hideMark/>
+          </w:tcPr>
+          <w:p>
+            <w:pPr>
+              <w:rPr>
+                <w:rFonts w:ascii="Verdana" w:hAnsi="Verdana"/>
+              </w:rPr>
+            </w:pPr>
+            <w:r>
+              <w:rPr>
+                <w:rFonts w:ascii="Verdana" w:hAnsi="Verdana"/>
+                <w:lang w:val="es-PE"/>
+              </w:rPr>
+              <w:t xml:space="preserve">Será mejorada la interfaz para la </w:t>
+            </w:r>
+            <w:proofErr w:type="spellStart"/>
+            <w:r>
+              <w:rPr>
+                <w:rFonts w:ascii="Verdana" w:hAnsi="Verdana"/>
+                <w:lang w:val="es-PE"/>
+              </w:rPr>
+              <w:t>plataform</w:t>
+            </w:r>
+            <w:proofErr w:type="spellEnd"/>
+            <w:r>
+              <w:rPr>
+                <w:rFonts w:ascii="Verdana" w:hAnsi="Verdana"/>
+              </w:rPr>
+              <w:t>a móvil haciendo pruebas de testo en diferentes sistemas operativos de móviles.</w:t>
+            </w:r>
+          </w:p>
+        </w:tc>
+      </w:tr>
+      <w:tr>
+        <w:trPr>
+          <w:trHeight w:val="226"/>
+        </w:trPr>
+        <w:tc>
+          <w:tcPr>
+            <w:tcW w:w="2022" w:type="dxa"/>
+            <w:tcBorders>
+              <w:top w:val="single" w:sz="4" w:space="0" w:color="auto"/>
+              <w:left w:val="single" w:sz="4" w:space="0" w:color="auto"/>
+              <w:bottom w:val="single" w:sz="4" w:space="0" w:color="auto"/>
+              <w:right w:val="single" w:sz="4" w:space="0" w:color="auto"/>
+            </w:tcBorders>
+            <w:shd w:val="clear" w:color="auto" w:fill="D5DCE4" w:themeFill="text2" w:themeFillTint="33"/>
+            <w:hideMark/>
+          </w:tcPr>
+          <w:p>
+            <w:pPr>
+              <w:rPr>
+                <w:rFonts w:ascii="Verdana" w:hAnsi="Verdana"/>
+                <w:b/>
+              </w:rPr>
+            </w:pPr>
+            <w:r>
+              <w:rPr>
+                <w:rFonts w:ascii="Verdana" w:hAnsi="Verdana"/>
+                <w:b/>
+              </w:rPr>
+              <w:t>Razón por la que se solicita el cambio</w:t>
+            </w:r>
+          </w:p>
+        </w:tc>
+        <w:tc>
+          <w:tcPr>
+            <w:tcW w:w="5198" w:type="dxa"/>
+            <w:tcBorders>
+              <w:top w:val="single" w:sz="4" w:space="0" w:color="auto"/>
+              <w:left w:val="single" w:sz="4" w:space="0" w:color="auto"/>
+              <w:bottom w:val="single" w:sz="4" w:space="0" w:color="auto"/>
+              <w:right w:val="single" w:sz="4" w:space="0" w:color="auto"/>
+            </w:tcBorders>
+            <w:hideMark/>
+          </w:tcPr>
+          <w:p>
+            <w:pPr>
+              <w:rPr>
+                <w:rFonts w:ascii="Verdana" w:hAnsi="Verdana"/>
+              </w:rPr>
+            </w:pPr>
+            <w:r>
+              <w:rPr>
+                <w:rFonts w:ascii="Verdana" w:hAnsi="Verdana"/>
+              </w:rPr>
+              <w:t xml:space="preserve">Cuando se utiliza el sistema en una plataforma móvil se oculta información automáticamente, pierden funcionalidad botones de la página y esto obstaculiza la libre navegabilidad del usuario. </w:t>
+            </w:r>
+          </w:p>
+          <w:p>
+            <w:pPr>
+              <w:rPr>
+                <w:rFonts w:ascii="Verdana" w:hAnsi="Verdana"/>
+              </w:rPr>
+            </w:pPr>
+            <w:r>
+              <w:rPr>
+                <w:rFonts w:ascii="Verdana" w:hAnsi="Verdana"/>
+              </w:rPr>
+              <w:t>.</w:t>
+            </w:r>
+          </w:p>
+        </w:tc>
+      </w:tr>
+      <w:tr>
+        <w:trPr>
+          <w:trHeight w:val="226"/>
+        </w:trPr>
+        <w:tc>
+          <w:tcPr>
+            <w:tcW w:w="2022" w:type="dxa"/>
+            <w:tcBorders>
+              <w:top w:val="single" w:sz="4" w:space="0" w:color="auto"/>
+              <w:left w:val="single" w:sz="4" w:space="0" w:color="auto"/>
+              <w:bottom w:val="single" w:sz="4" w:space="0" w:color="auto"/>
+              <w:right w:val="single" w:sz="4" w:space="0" w:color="auto"/>
+            </w:tcBorders>
+            <w:shd w:val="clear" w:color="auto" w:fill="D5DCE4" w:themeFill="text2" w:themeFillTint="33"/>
+            <w:hideMark/>
+          </w:tcPr>
+          <w:p>
+            <w:pPr>
+              <w:rPr>
+                <w:rFonts w:ascii="Verdana" w:hAnsi="Verdana"/>
+                <w:b/>
+              </w:rPr>
+            </w:pPr>
+            <w:r>
+              <w:rPr>
+                <w:rFonts w:ascii="Verdana" w:hAnsi="Verdana"/>
+                <w:b/>
+              </w:rPr>
+              <w:t>Efectos en el proyecto</w:t>
+            </w:r>
+          </w:p>
+        </w:tc>
+        <w:tc>
+          <w:tcPr>
+            <w:tcW w:w="5198" w:type="dxa"/>
+            <w:tcBorders>
+              <w:top w:val="single" w:sz="4" w:space="0" w:color="auto"/>
+              <w:left w:val="single" w:sz="4" w:space="0" w:color="auto"/>
+              <w:bottom w:val="single" w:sz="4" w:space="0" w:color="auto"/>
+              <w:right w:val="single" w:sz="4" w:space="0" w:color="auto"/>
+            </w:tcBorders>
+            <w:hideMark/>
+          </w:tcPr>
+          <w:p>
+            <w:pPr>
+              <w:rPr>
+                <w:rFonts w:ascii="Verdana" w:hAnsi="Verdana"/>
+              </w:rPr>
+            </w:pPr>
+            <w:r>
+              <w:rPr>
+                <w:rFonts w:ascii="Verdana" w:hAnsi="Verdana"/>
+              </w:rPr>
+              <w:t>Impacto  en la experiencia del usuario.</w:t>
+            </w:r>
+          </w:p>
+          <w:p>
+            <w:pPr>
+              <w:rPr>
+                <w:rFonts w:ascii="Verdana" w:hAnsi="Verdana"/>
+              </w:rPr>
+            </w:pPr>
+            <w:r>
+              <w:rPr>
+                <w:rFonts w:ascii="Verdana" w:hAnsi="Verdana"/>
+              </w:rPr>
+              <w:t>Impacto en diseño y desarrollo.</w:t>
+            </w:r>
+          </w:p>
+        </w:tc>
+      </w:tr>
+      <w:tr>
+        <w:trPr>
+          <w:trHeight w:val="226"/>
+        </w:trPr>
+        <w:tc>
+          <w:tcPr>
+            <w:tcW w:w="2022" w:type="dxa"/>
+            <w:tcBorders>
+              <w:top w:val="single" w:sz="4" w:space="0" w:color="auto"/>
+              <w:left w:val="single" w:sz="4" w:space="0" w:color="auto"/>
+              <w:bottom w:val="single" w:sz="4" w:space="0" w:color="auto"/>
+              <w:right w:val="single" w:sz="4" w:space="0" w:color="auto"/>
+            </w:tcBorders>
+            <w:shd w:val="clear" w:color="auto" w:fill="D5DCE4" w:themeFill="text2" w:themeFillTint="33"/>
+            <w:hideMark/>
+          </w:tcPr>
+          <w:p>
+            <w:pPr>
+              <w:rPr>
+                <w:rFonts w:ascii="Verdana" w:hAnsi="Verdana"/>
+                <w:b/>
+              </w:rPr>
+            </w:pPr>
+            <w:r>
+              <w:rPr>
+                <w:rFonts w:ascii="Verdana" w:hAnsi="Verdana"/>
+                <w:b/>
+              </w:rPr>
+              <w:t>Observaciones</w:t>
+            </w:r>
+          </w:p>
+        </w:tc>
+        <w:tc>
+          <w:tcPr>
+            <w:tcW w:w="5198" w:type="dxa"/>
+            <w:tcBorders>
+              <w:top w:val="single" w:sz="4" w:space="0" w:color="auto"/>
+              <w:left w:val="single" w:sz="4" w:space="0" w:color="auto"/>
+              <w:bottom w:val="single" w:sz="4" w:space="0" w:color="auto"/>
+              <w:right w:val="single" w:sz="4" w:space="0" w:color="auto"/>
+            </w:tcBorders>
+            <w:hideMark/>
+          </w:tcPr>
+          <w:p>
+            <w:pPr>
+              <w:rPr>
+                <w:rFonts w:ascii="Verdana" w:hAnsi="Verdana"/>
+              </w:rPr>
+            </w:pPr>
+            <w:r>
+              <w:rPr>
+                <w:rFonts w:ascii="Verdana" w:hAnsi="Verdana"/>
+              </w:rPr>
+              <w:t>Ninguna</w:t>
+            </w:r>
+          </w:p>
+        </w:tc>
+      </w:tr>
+      <w:tr>
+        <w:trPr>
+          <w:trHeight w:val="226"/>
+        </w:trPr>
+        <w:tc>
+          <w:tcPr>
+            <w:tcW w:w="2022" w:type="dxa"/>
+            <w:tcBorders>
+              <w:top w:val="single" w:sz="4" w:space="0" w:color="auto"/>
+              <w:left w:val="single" w:sz="4" w:space="0" w:color="auto"/>
+              <w:bottom w:val="single" w:sz="4" w:space="0" w:color="auto"/>
+              <w:right w:val="single" w:sz="4" w:space="0" w:color="auto"/>
+            </w:tcBorders>
+            <w:shd w:val="clear" w:color="auto" w:fill="D5DCE4" w:themeFill="text2" w:themeFillTint="33"/>
+            <w:hideMark/>
+          </w:tcPr>
+          <w:p>
+            <w:pPr>
+              <w:rPr>
+                <w:rFonts w:ascii="Verdana" w:hAnsi="Verdana"/>
+                <w:b/>
+              </w:rPr>
+            </w:pPr>
+            <w:r>
+              <w:rPr>
+                <w:rFonts w:ascii="Verdana" w:hAnsi="Verdana"/>
+                <w:b/>
+              </w:rPr>
+              <w:t>Fecha de Revisión</w:t>
+            </w:r>
+          </w:p>
+        </w:tc>
+        <w:tc>
+          <w:tcPr>
+            <w:tcW w:w="5198" w:type="dxa"/>
+            <w:tcBorders>
+              <w:top w:val="single" w:sz="4" w:space="0" w:color="auto"/>
+              <w:left w:val="single" w:sz="4" w:space="0" w:color="auto"/>
+              <w:bottom w:val="single" w:sz="4" w:space="0" w:color="auto"/>
+              <w:right w:val="single" w:sz="4" w:space="0" w:color="auto"/>
+            </w:tcBorders>
+            <w:hideMark/>
+          </w:tcPr>
+          <w:p>
+            <w:pPr>
+              <w:rPr>
+                <w:rFonts w:ascii="Verdana" w:hAnsi="Verdana"/>
+              </w:rPr>
+            </w:pPr>
+            <w:r>
+              <w:rPr>
+                <w:rFonts w:ascii="Verdana" w:hAnsi="Verdana"/>
+              </w:rPr>
+              <w:t>30/04/2014</w:t>
+            </w:r>
+          </w:p>
+        </w:tc>
+      </w:tr>
+      <w:tr>
+        <w:trPr>
+          <w:trHeight w:val="226"/>
+        </w:trPr>
+        <w:tc>
+          <w:tcPr>
+            <w:tcW w:w="2022" w:type="dxa"/>
+            <w:tcBorders>
+              <w:top w:val="single" w:sz="4" w:space="0" w:color="auto"/>
+              <w:left w:val="single" w:sz="4" w:space="0" w:color="auto"/>
+              <w:bottom w:val="single" w:sz="4" w:space="0" w:color="auto"/>
+              <w:right w:val="single" w:sz="4" w:space="0" w:color="auto"/>
+            </w:tcBorders>
+            <w:shd w:val="clear" w:color="auto" w:fill="D5DCE4" w:themeFill="text2" w:themeFillTint="33"/>
+            <w:hideMark/>
+          </w:tcPr>
+          <w:p>
+            <w:pPr>
+              <w:rPr>
+                <w:rFonts w:ascii="Verdana" w:hAnsi="Verdana"/>
+                <w:b/>
+              </w:rPr>
+            </w:pPr>
+            <w:r>
+              <w:rPr>
+                <w:rFonts w:ascii="Verdana" w:hAnsi="Verdana"/>
+                <w:b/>
+              </w:rPr>
+              <w:t>Fuente</w:t>
+            </w:r>
+          </w:p>
+        </w:tc>
+        <w:tc>
+          <w:tcPr>
+            <w:tcW w:w="5198" w:type="dxa"/>
+            <w:tcBorders>
+              <w:top w:val="single" w:sz="4" w:space="0" w:color="auto"/>
+              <w:left w:val="single" w:sz="4" w:space="0" w:color="auto"/>
+              <w:bottom w:val="single" w:sz="4" w:space="0" w:color="auto"/>
+              <w:right w:val="single" w:sz="4" w:space="0" w:color="auto"/>
+            </w:tcBorders>
+            <w:hideMark/>
+          </w:tcPr>
+          <w:p>
+            <w:pPr>
+              <w:tabs>
+                <w:tab w:val="left" w:pos="2925"/>
+              </w:tabs>
+              <w:rPr>
+                <w:rFonts w:ascii="Verdana" w:hAnsi="Verdana"/>
+              </w:rPr>
+            </w:pPr>
+            <w:r>
+              <w:rPr>
+                <w:rFonts w:ascii="Verdana" w:hAnsi="Verdana"/>
+              </w:rPr>
+              <w:t>Comité de gestión de cambios</w:t>
+            </w:r>
+          </w:p>
+        </w:tc>
+      </w:tr>
+      <w:tr>
+        <w:trPr>
+          <w:trHeight w:val="226"/>
+        </w:trPr>
+        <w:tc>
+          <w:tcPr>
+            <w:tcW w:w="2022" w:type="dxa"/>
+            <w:tcBorders>
+              <w:top w:val="single" w:sz="4" w:space="0" w:color="auto"/>
+              <w:left w:val="single" w:sz="4" w:space="0" w:color="auto"/>
+              <w:bottom w:val="single" w:sz="4" w:space="0" w:color="auto"/>
+              <w:right w:val="single" w:sz="4" w:space="0" w:color="auto"/>
+            </w:tcBorders>
+            <w:shd w:val="clear" w:color="auto" w:fill="D5DCE4" w:themeFill="text2" w:themeFillTint="33"/>
+            <w:hideMark/>
+          </w:tcPr>
+          <w:p>
+            <w:pPr>
+              <w:rPr>
+                <w:rFonts w:ascii="Verdana" w:hAnsi="Verdana"/>
+                <w:b/>
+              </w:rPr>
+            </w:pPr>
+            <w:r>
+              <w:rPr>
+                <w:rFonts w:ascii="Verdana" w:hAnsi="Verdana"/>
+                <w:b/>
+              </w:rPr>
+              <w:t>Autores</w:t>
+            </w:r>
+          </w:p>
+        </w:tc>
+        <w:tc>
+          <w:tcPr>
+            <w:tcW w:w="5198" w:type="dxa"/>
+            <w:tcBorders>
+              <w:top w:val="single" w:sz="4" w:space="0" w:color="auto"/>
+              <w:left w:val="single" w:sz="4" w:space="0" w:color="auto"/>
+              <w:bottom w:val="single" w:sz="4" w:space="0" w:color="auto"/>
+              <w:right w:val="single" w:sz="4" w:space="0" w:color="auto"/>
+            </w:tcBorders>
+            <w:hideMark/>
+          </w:tcPr>
+          <w:p>
+            <w:pPr>
+              <w:rPr>
+                <w:rFonts w:ascii="Verdana" w:hAnsi="Verdana"/>
+              </w:rPr>
+            </w:pPr>
+            <w:r>
+              <w:rPr>
+                <w:rFonts w:ascii="Verdana" w:hAnsi="Verdana"/>
+              </w:rPr>
+              <w:t>Jefe de Proyecto</w:t>
+            </w:r>
+          </w:p>
+        </w:tc>
+      </w:tr>
+    </w:tbl>
+    <w:p>
+      <w:pPr>
+        <w:rPr>
+          <w:u w:val="single"/>
+        </w:rPr>
+      </w:pPr>
+    </w:p>
+    <w:p>
+      <w:pPr>
+        <w:rPr>
+          <w:u w:val="single"/>
+        </w:rPr>
+      </w:pPr>
+    </w:p>
+    <w:p>
+      <w:pPr>
+        <w:rPr>
+          <w:u w:val="single"/>
+        </w:rPr>
+      </w:pPr>
+    </w:p>
+    <w:tbl>
+      <w:tblPr>
+        <w:tblStyle w:val="Tablaconcuadrcula"/>
+        <w:tblW w:w="7229" w:type="dxa"/>
+        <w:tblInd w:w="1413" w:type="dxa"/>
+        <w:tblLook w:val="04A0" w:firstRow="1" w:lastRow="0" w:firstColumn="1" w:lastColumn="0" w:noHBand="0" w:noVBand="1"/>
+      </w:tblPr>
+      <w:tblGrid>
+        <w:gridCol w:w="1858"/>
+        <w:gridCol w:w="5371"/>
+      </w:tblGrid>
+      <w:tr>
+        <w:trPr>
+          <w:trHeight w:val="226"/>
+        </w:trPr>
+        <w:tc>
+          <w:tcPr>
+            <w:tcW w:w="1858" w:type="dxa"/>
+            <w:shd w:val="clear" w:color="auto" w:fill="8496B0" w:themeFill="text2" w:themeFillTint="99"/>
+          </w:tcPr>
+          <w:p>
+            <w:pPr>
+              <w:tabs>
+                <w:tab w:val="center" w:pos="-1890"/>
+              </w:tabs>
+              <w:ind w:left="-1890"/>
+              <w:rPr>
+                <w:rFonts w:ascii="Verdana" w:hAnsi="Verdana"/>
+                <w:b/>
+              </w:rPr>
+            </w:pPr>
+            <w:r>
+              <w:rPr>
+                <w:rFonts w:ascii="Verdana" w:hAnsi="Verdana"/>
+                <w:b/>
+              </w:rPr>
+              <w:t>ID</w:t>
+            </w:r>
+            <w:r>
+              <w:rPr>
+                <w:rFonts w:ascii="Verdana" w:hAnsi="Verdana"/>
+                <w:b/>
+              </w:rPr>
+              <w:tab/>
+            </w:r>
+          </w:p>
+        </w:tc>
+        <w:tc>
+          <w:tcPr>
+            <w:tcW w:w="5371" w:type="dxa"/>
+            <w:shd w:val="clear" w:color="auto" w:fill="8496B0" w:themeFill="text2" w:themeFillTint="99"/>
+          </w:tcPr>
+          <w:p>
+            <w:pPr>
+              <w:rPr>
+                <w:rFonts w:ascii="Verdana" w:hAnsi="Verdana"/>
+              </w:rPr>
+            </w:pPr>
+            <w:r>
+              <w:rPr>
+                <w:rFonts w:ascii="Verdana" w:hAnsi="Verdana"/>
+              </w:rPr>
+              <w:t xml:space="preserve">0009 – Mejora en la vista preliminar de productos del módulo de Subastas </w:t>
+            </w:r>
+          </w:p>
+        </w:tc>
+      </w:tr>
+      <w:tr>
+        <w:trPr>
+          <w:trHeight w:val="226"/>
+        </w:trPr>
+        <w:tc>
+          <w:tcPr>
+            <w:tcW w:w="1858" w:type="dxa"/>
+            <w:shd w:val="clear" w:color="auto" w:fill="D5DCE4" w:themeFill="text2" w:themeFillTint="33"/>
+          </w:tcPr>
+          <w:p>
+            <w:pPr>
+              <w:rPr>
+                <w:rFonts w:ascii="Verdana" w:hAnsi="Verdana"/>
+                <w:b/>
+              </w:rPr>
+            </w:pPr>
+            <w:r>
+              <w:rPr>
+                <w:rFonts w:ascii="Verdana" w:hAnsi="Verdana"/>
+                <w:b/>
+              </w:rPr>
+              <w:t>Proyecto</w:t>
+            </w:r>
+          </w:p>
+        </w:tc>
+        <w:tc>
+          <w:tcPr>
+            <w:tcW w:w="5371" w:type="dxa"/>
+          </w:tcPr>
+          <w:p>
+            <w:pPr>
+              <w:rPr>
+                <w:rFonts w:ascii="Verdana" w:hAnsi="Verdana"/>
+              </w:rPr>
+            </w:pPr>
+            <w:r>
+              <w:rPr>
+                <w:rStyle w:val="Textoennegrita"/>
+                <w:rFonts w:ascii="Helvetica" w:hAnsi="Helvetica"/>
+                <w:shd w:val="clear" w:color="auto" w:fill="FFFFFF"/>
+              </w:rPr>
+              <w:t>SSEL (</w:t>
+            </w:r>
+            <w:r>
+              <w:rPr>
+                <w:rStyle w:val="Textoennegrita"/>
+                <w:rFonts w:ascii="Helvetica" w:hAnsi="Helvetica"/>
+                <w:shd w:val="clear" w:color="auto" w:fill="FFFFFF"/>
+              </w:rPr>
+              <w:t xml:space="preserve">Sistema de Subastas en </w:t>
+            </w:r>
+            <w:proofErr w:type="spellStart"/>
+            <w:r>
+              <w:rPr>
+                <w:rStyle w:val="Textoennegrita"/>
+                <w:rFonts w:ascii="Helvetica" w:hAnsi="Helvetica"/>
+                <w:shd w:val="clear" w:color="auto" w:fill="FFFFFF"/>
+              </w:rPr>
+              <w:t>Linea</w:t>
+            </w:r>
+            <w:proofErr w:type="spellEnd"/>
+            <w:r>
+              <w:rPr>
+                <w:rStyle w:val="Textoennegrita"/>
+                <w:rFonts w:ascii="Helvetica" w:hAnsi="Helvetica"/>
+                <w:shd w:val="clear" w:color="auto" w:fill="FFFFFF"/>
+              </w:rPr>
+              <w:t>)</w:t>
+            </w:r>
+          </w:p>
+        </w:tc>
+      </w:tr>
+      <w:tr>
+        <w:trPr>
+          <w:trHeight w:val="226"/>
+        </w:trPr>
+        <w:tc>
+          <w:tcPr>
+            <w:tcW w:w="1858" w:type="dxa"/>
+            <w:shd w:val="clear" w:color="auto" w:fill="D5DCE4" w:themeFill="text2" w:themeFillTint="33"/>
+          </w:tcPr>
+          <w:p>
+            <w:pPr>
+              <w:rPr>
+                <w:rFonts w:ascii="Verdana" w:hAnsi="Verdana"/>
+                <w:b/>
+              </w:rPr>
+            </w:pPr>
+            <w:r>
+              <w:rPr>
+                <w:rFonts w:ascii="Verdana" w:hAnsi="Verdana"/>
+                <w:b/>
+              </w:rPr>
+              <w:t>Definición del problema</w:t>
+            </w:r>
+          </w:p>
+        </w:tc>
+        <w:tc>
+          <w:tcPr>
+            <w:tcW w:w="5371" w:type="dxa"/>
+          </w:tcPr>
+          <w:p>
+            <w:pPr>
+              <w:rPr>
+                <w:rFonts w:ascii="Verdana" w:hAnsi="Verdana"/>
+              </w:rPr>
+            </w:pPr>
+            <w:r>
+              <w:rPr>
+                <w:rFonts w:ascii="Verdana" w:hAnsi="Verdana"/>
+              </w:rPr>
+              <w:t xml:space="preserve">Cuando se ingresa a una subasta y se desea ver la </w:t>
+            </w:r>
+            <w:proofErr w:type="spellStart"/>
+            <w:r>
+              <w:rPr>
+                <w:rFonts w:ascii="Verdana" w:hAnsi="Verdana"/>
+              </w:rPr>
+              <w:t>imágen</w:t>
+            </w:r>
+            <w:proofErr w:type="spellEnd"/>
+            <w:r>
+              <w:rPr>
+                <w:rFonts w:ascii="Verdana" w:hAnsi="Verdana"/>
+              </w:rPr>
+              <w:t xml:space="preserve"> del producto que se subasta, sólo se muestra una imagen lo cual no permite visualizar </w:t>
+            </w:r>
+            <w:r>
+              <w:rPr>
+                <w:rFonts w:ascii="Verdana" w:hAnsi="Verdana"/>
+              </w:rPr>
+              <w:lastRenderedPageBreak/>
+              <w:t xml:space="preserve">de manera detallada, ni ver el producto en distintos </w:t>
+            </w:r>
+            <w:proofErr w:type="spellStart"/>
+            <w:r>
+              <w:rPr>
+                <w:rFonts w:ascii="Verdana" w:hAnsi="Verdana"/>
+              </w:rPr>
+              <w:t>angulos</w:t>
+            </w:r>
+            <w:proofErr w:type="spellEnd"/>
+            <w:r>
+              <w:rPr>
+                <w:rFonts w:ascii="Verdana" w:hAnsi="Verdana"/>
+              </w:rPr>
+              <w:t>.</w:t>
+            </w:r>
+          </w:p>
+          <w:p>
+            <w:pPr>
+              <w:rPr>
+                <w:rFonts w:ascii="Verdana" w:hAnsi="Verdana"/>
+              </w:rPr>
+            </w:pPr>
+          </w:p>
+        </w:tc>
+      </w:tr>
+      <w:tr>
+        <w:trPr>
+          <w:trHeight w:val="226"/>
+        </w:trPr>
+        <w:tc>
+          <w:tcPr>
+            <w:tcW w:w="1858" w:type="dxa"/>
+            <w:shd w:val="clear" w:color="auto" w:fill="D5DCE4" w:themeFill="text2" w:themeFillTint="33"/>
+          </w:tcPr>
+          <w:p>
+            <w:pPr>
+              <w:rPr>
+                <w:rFonts w:ascii="Verdana" w:hAnsi="Verdana"/>
+                <w:b/>
+              </w:rPr>
+            </w:pPr>
+            <w:r>
+              <w:rPr>
+                <w:rFonts w:ascii="Verdana" w:hAnsi="Verdana"/>
+                <w:b/>
+              </w:rPr>
+              <w:lastRenderedPageBreak/>
+              <w:t>Descripción detallada del cambio</w:t>
+            </w:r>
+          </w:p>
+        </w:tc>
+        <w:tc>
+          <w:tcPr>
+            <w:tcW w:w="5371" w:type="dxa"/>
+          </w:tcPr>
+          <w:p>
+            <w:pPr>
+              <w:rPr>
+                <w:rFonts w:ascii="Verdana" w:hAnsi="Verdana"/>
+              </w:rPr>
+            </w:pPr>
+            <w:r>
+              <w:rPr>
+                <w:rFonts w:ascii="Verdana" w:hAnsi="Verdana"/>
+              </w:rPr>
+              <w:t>Se requiere que el módulo de subastas soporte la carga de hasta 6 imágenes.</w:t>
+            </w:r>
+          </w:p>
+          <w:p>
+            <w:pPr>
+              <w:rPr>
+                <w:rFonts w:ascii="Verdana" w:hAnsi="Verdana"/>
+              </w:rPr>
+            </w:pPr>
+            <w:r>
+              <w:rPr>
+                <w:rFonts w:ascii="Verdana" w:hAnsi="Verdana"/>
+              </w:rPr>
+              <w:t>Se debe mostrar la imagen en formato multimedia y ocupando toda la pantalla.</w:t>
+            </w:r>
+          </w:p>
+          <w:p>
+            <w:pPr>
+              <w:rPr>
+                <w:rFonts w:ascii="Verdana" w:hAnsi="Verdana"/>
+              </w:rPr>
+            </w:pPr>
+            <w:r>
+              <w:rPr>
+                <w:rFonts w:ascii="Verdana" w:hAnsi="Verdana"/>
+              </w:rPr>
+              <w:t xml:space="preserve">Se debe poder realizar un nivel de zoom para poder apreciar mejor la imagen. </w:t>
+            </w:r>
+          </w:p>
+          <w:p>
+            <w:pPr>
+              <w:rPr>
+                <w:rFonts w:ascii="Verdana" w:hAnsi="Verdana"/>
+              </w:rPr>
+            </w:pPr>
+          </w:p>
+        </w:tc>
+      </w:tr>
+      <w:tr>
+        <w:trPr>
+          <w:trHeight w:val="226"/>
+        </w:trPr>
+        <w:tc>
+          <w:tcPr>
+            <w:tcW w:w="1858" w:type="dxa"/>
+            <w:shd w:val="clear" w:color="auto" w:fill="D5DCE4" w:themeFill="text2" w:themeFillTint="33"/>
+          </w:tcPr>
+          <w:p>
+            <w:pPr>
+              <w:rPr>
+                <w:rFonts w:ascii="Verdana" w:hAnsi="Verdana"/>
+                <w:b/>
+              </w:rPr>
+            </w:pPr>
+            <w:r>
+              <w:rPr>
+                <w:rFonts w:ascii="Verdana" w:hAnsi="Verdana"/>
+                <w:b/>
+              </w:rPr>
+              <w:t>Razón por la que se solicita el cambio</w:t>
+            </w:r>
+          </w:p>
+        </w:tc>
+        <w:tc>
+          <w:tcPr>
+            <w:tcW w:w="5371" w:type="dxa"/>
+          </w:tcPr>
+          <w:p>
+            <w:pPr>
+              <w:rPr>
+                <w:rFonts w:ascii="Verdana" w:hAnsi="Verdana"/>
+              </w:rPr>
+            </w:pPr>
+            <w:r>
+              <w:rPr>
+                <w:rFonts w:ascii="Verdana" w:hAnsi="Verdana"/>
+              </w:rPr>
+              <w:t>Vista demasiado pobre de los productos de las subastas.</w:t>
+            </w:r>
+          </w:p>
+          <w:p>
+            <w:pPr>
+              <w:rPr>
+                <w:rFonts w:ascii="Verdana" w:hAnsi="Verdana"/>
+              </w:rPr>
+            </w:pPr>
+          </w:p>
+        </w:tc>
+      </w:tr>
+      <w:tr>
+        <w:trPr>
+          <w:trHeight w:val="226"/>
+        </w:trPr>
+        <w:tc>
+          <w:tcPr>
+            <w:tcW w:w="1858" w:type="dxa"/>
+            <w:shd w:val="clear" w:color="auto" w:fill="D5DCE4" w:themeFill="text2" w:themeFillTint="33"/>
+          </w:tcPr>
+          <w:p>
+            <w:pPr>
+              <w:rPr>
+                <w:rFonts w:ascii="Verdana" w:hAnsi="Verdana"/>
+                <w:b/>
+              </w:rPr>
+            </w:pPr>
+            <w:r>
+              <w:rPr>
+                <w:rFonts w:ascii="Verdana" w:hAnsi="Verdana"/>
+                <w:b/>
+              </w:rPr>
+              <w:t>Efectos en el proyecto</w:t>
+            </w:r>
+          </w:p>
+        </w:tc>
+        <w:tc>
+          <w:tcPr>
+            <w:tcW w:w="5371" w:type="dxa"/>
+          </w:tcPr>
+          <w:p>
+            <w:pPr>
+              <w:rPr>
+                <w:rFonts w:ascii="Verdana" w:hAnsi="Verdana"/>
+              </w:rPr>
+            </w:pPr>
+            <w:proofErr w:type="spellStart"/>
+            <w:r>
+              <w:rPr>
+                <w:rFonts w:ascii="Verdana" w:hAnsi="Verdana"/>
+              </w:rPr>
+              <w:t>Modulo</w:t>
+            </w:r>
+            <w:proofErr w:type="spellEnd"/>
+            <w:r>
+              <w:rPr>
+                <w:rFonts w:ascii="Verdana" w:hAnsi="Verdana"/>
+              </w:rPr>
+              <w:t xml:space="preserve"> </w:t>
+            </w:r>
+            <w:proofErr w:type="spellStart"/>
+            <w:r>
+              <w:rPr>
+                <w:rFonts w:ascii="Verdana" w:hAnsi="Verdana"/>
+              </w:rPr>
+              <w:t>visualization</w:t>
+            </w:r>
+            <w:proofErr w:type="spellEnd"/>
+            <w:r>
+              <w:rPr>
+                <w:rFonts w:ascii="Verdana" w:hAnsi="Verdana"/>
+              </w:rPr>
+              <w:t xml:space="preserve"> de subasta.</w:t>
+            </w:r>
+          </w:p>
+          <w:p>
+            <w:pPr>
+              <w:rPr>
+                <w:rFonts w:ascii="Verdana" w:hAnsi="Verdana"/>
+              </w:rPr>
+            </w:pPr>
+            <w:r>
+              <w:rPr>
+                <w:rFonts w:ascii="Verdana" w:hAnsi="Verdana"/>
+              </w:rPr>
+              <w:t>Modulo subasta de producto.</w:t>
+            </w:r>
+          </w:p>
+          <w:p>
+            <w:pPr>
+              <w:rPr>
+                <w:rFonts w:ascii="Verdana" w:hAnsi="Verdana"/>
+              </w:rPr>
+            </w:pPr>
+          </w:p>
+        </w:tc>
+      </w:tr>
+      <w:tr>
+        <w:trPr>
+          <w:trHeight w:val="226"/>
+        </w:trPr>
+        <w:tc>
+          <w:tcPr>
+            <w:tcW w:w="1858" w:type="dxa"/>
+            <w:shd w:val="clear" w:color="auto" w:fill="D5DCE4" w:themeFill="text2" w:themeFillTint="33"/>
+          </w:tcPr>
+          <w:p>
+            <w:pPr>
+              <w:rPr>
+                <w:rFonts w:ascii="Verdana" w:hAnsi="Verdana"/>
+                <w:b/>
+              </w:rPr>
+            </w:pPr>
+            <w:r>
+              <w:rPr>
+                <w:rFonts w:ascii="Verdana" w:hAnsi="Verdana"/>
+                <w:b/>
+              </w:rPr>
+              <w:t>Observaciones</w:t>
+            </w:r>
+          </w:p>
+        </w:tc>
+        <w:tc>
+          <w:tcPr>
+            <w:tcW w:w="5371" w:type="dxa"/>
+          </w:tcPr>
+          <w:p>
+            <w:pPr>
+              <w:rPr>
+                <w:rFonts w:ascii="Verdana" w:hAnsi="Verdana"/>
+              </w:rPr>
+            </w:pPr>
+          </w:p>
+        </w:tc>
+      </w:tr>
+      <w:tr>
+        <w:trPr>
+          <w:trHeight w:val="226"/>
+        </w:trPr>
+        <w:tc>
+          <w:tcPr>
+            <w:tcW w:w="1858" w:type="dxa"/>
+            <w:shd w:val="clear" w:color="auto" w:fill="D5DCE4" w:themeFill="text2" w:themeFillTint="33"/>
+          </w:tcPr>
+          <w:p>
+            <w:pPr>
+              <w:rPr>
+                <w:rFonts w:ascii="Verdana" w:hAnsi="Verdana"/>
+                <w:b/>
+              </w:rPr>
+            </w:pPr>
+            <w:r>
+              <w:rPr>
+                <w:rFonts w:ascii="Verdana" w:hAnsi="Verdana"/>
+                <w:b/>
+              </w:rPr>
+              <w:t>Fecha de Revisión</w:t>
+            </w:r>
+          </w:p>
+        </w:tc>
+        <w:tc>
+          <w:tcPr>
+            <w:tcW w:w="5371" w:type="dxa"/>
+          </w:tcPr>
+          <w:p>
+            <w:pPr>
+              <w:rPr>
+                <w:rFonts w:ascii="Verdana" w:hAnsi="Verdana"/>
+              </w:rPr>
+            </w:pPr>
+            <w:r>
+              <w:rPr>
+                <w:rFonts w:ascii="Verdana" w:hAnsi="Verdana"/>
+              </w:rPr>
+              <w:t>04/30/2014</w:t>
+            </w:r>
+          </w:p>
+        </w:tc>
+      </w:tr>
+      <w:tr>
+        <w:trPr>
+          <w:trHeight w:val="226"/>
+        </w:trPr>
+        <w:tc>
+          <w:tcPr>
+            <w:tcW w:w="1858" w:type="dxa"/>
+            <w:shd w:val="clear" w:color="auto" w:fill="D5DCE4" w:themeFill="text2" w:themeFillTint="33"/>
+          </w:tcPr>
+          <w:p>
+            <w:pPr>
+              <w:rPr>
+                <w:rFonts w:ascii="Verdana" w:hAnsi="Verdana"/>
+                <w:b/>
+              </w:rPr>
+            </w:pPr>
+            <w:r>
+              <w:rPr>
+                <w:rFonts w:ascii="Verdana" w:hAnsi="Verdana"/>
+                <w:b/>
+              </w:rPr>
+              <w:t>Fuente</w:t>
+            </w:r>
+          </w:p>
+        </w:tc>
+        <w:tc>
+          <w:tcPr>
+            <w:tcW w:w="5371" w:type="dxa"/>
+          </w:tcPr>
+          <w:p>
+            <w:pPr>
+              <w:rPr>
+                <w:rFonts w:ascii="Verdana" w:hAnsi="Verdana"/>
+              </w:rPr>
+            </w:pPr>
+            <w:r>
+              <w:rPr>
+                <w:rFonts w:ascii="Verdana" w:hAnsi="Verdana"/>
+              </w:rPr>
+              <w:t>Dueño del proceso de subastas</w:t>
+            </w:r>
+          </w:p>
+          <w:p>
+            <w:pPr>
+              <w:rPr>
+                <w:rFonts w:ascii="Verdana" w:hAnsi="Verdana"/>
+              </w:rPr>
+            </w:pPr>
+          </w:p>
+        </w:tc>
+      </w:tr>
+      <w:tr>
+        <w:trPr>
+          <w:trHeight w:val="226"/>
+        </w:trPr>
+        <w:tc>
+          <w:tcPr>
+            <w:tcW w:w="1858" w:type="dxa"/>
+            <w:shd w:val="clear" w:color="auto" w:fill="D5DCE4" w:themeFill="text2" w:themeFillTint="33"/>
+          </w:tcPr>
+          <w:p>
+            <w:pPr>
+              <w:rPr>
+                <w:rFonts w:ascii="Verdana" w:hAnsi="Verdana"/>
+                <w:b/>
+              </w:rPr>
+            </w:pPr>
+            <w:r>
+              <w:rPr>
+                <w:rFonts w:ascii="Verdana" w:hAnsi="Verdana"/>
+                <w:b/>
+              </w:rPr>
+              <w:t>Autores</w:t>
+            </w:r>
+          </w:p>
+        </w:tc>
+        <w:tc>
+          <w:tcPr>
+            <w:tcW w:w="5371" w:type="dxa"/>
+          </w:tcPr>
+          <w:p>
+            <w:pPr>
+              <w:rPr>
+                <w:rFonts w:ascii="Verdana" w:hAnsi="Verdana"/>
+              </w:rPr>
+            </w:pPr>
+            <w:proofErr w:type="spellStart"/>
+            <w:r>
+              <w:rPr>
+                <w:rFonts w:ascii="Verdana" w:hAnsi="Verdana"/>
+              </w:rPr>
+              <w:t>Leonidas</w:t>
+            </w:r>
+            <w:proofErr w:type="spellEnd"/>
+            <w:r>
+              <w:rPr>
+                <w:rFonts w:ascii="Verdana" w:hAnsi="Verdana"/>
+              </w:rPr>
+              <w:t xml:space="preserve"> Muñoz</w:t>
+            </w:r>
+          </w:p>
+          <w:p>
+            <w:pPr>
+              <w:rPr>
+                <w:rFonts w:ascii="Verdana" w:hAnsi="Verdana"/>
+              </w:rPr>
+            </w:pPr>
+          </w:p>
+        </w:tc>
+      </w:tr>
+    </w:tbl>
+    <w:p/>
+    <w:p/>
+    <w:p/>
+    <w:tbl>
+      <w:tblPr>
+        <w:tblStyle w:val="Tablaconcuadrcula"/>
+        <w:tblW w:w="7229" w:type="dxa"/>
+        <w:tblInd w:w="1413" w:type="dxa"/>
+        <w:tblLook w:val="04A0" w:firstRow="1" w:lastRow="0" w:firstColumn="1" w:lastColumn="0" w:noHBand="0" w:noVBand="1"/>
+      </w:tblPr>
+      <w:tblGrid>
+        <w:gridCol w:w="1858"/>
+        <w:gridCol w:w="5371"/>
+      </w:tblGrid>
+      <w:tr>
+        <w:trPr>
+          <w:trHeight w:val="226"/>
+        </w:trPr>
+        <w:tc>
+          <w:tcPr>
+            <w:tcW w:w="1858" w:type="dxa"/>
+            <w:shd w:val="clear" w:color="auto" w:fill="8496B0" w:themeFill="text2" w:themeFillTint="99"/>
+          </w:tcPr>
+          <w:p>
+            <w:pPr>
+              <w:tabs>
+                <w:tab w:val="center" w:pos="-1890"/>
+              </w:tabs>
+              <w:ind w:left="-1890"/>
+              <w:rPr>
+                <w:rFonts w:ascii="Verdana" w:hAnsi="Verdana"/>
+                <w:b/>
+              </w:rPr>
+            </w:pPr>
+            <w:r>
+              <w:rPr>
+                <w:rFonts w:ascii="Verdana" w:hAnsi="Verdana"/>
+                <w:b/>
+              </w:rPr>
+              <w:t>ID</w:t>
+            </w:r>
+            <w:r>
+              <w:rPr>
+                <w:rFonts w:ascii="Verdana" w:hAnsi="Verdana"/>
+                <w:b/>
+              </w:rPr>
+              <w:tab/>
+            </w:r>
+          </w:p>
+        </w:tc>
+        <w:tc>
+          <w:tcPr>
+            <w:tcW w:w="5371" w:type="dxa"/>
+            <w:shd w:val="clear" w:color="auto" w:fill="8496B0" w:themeFill="text2" w:themeFillTint="99"/>
+          </w:tcPr>
+          <w:p>
+            <w:pPr>
+              <w:rPr>
+                <w:rFonts w:ascii="Verdana" w:hAnsi="Verdana"/>
+              </w:rPr>
+            </w:pPr>
+            <w:r>
+              <w:rPr>
+                <w:rFonts w:ascii="Verdana" w:hAnsi="Verdana"/>
+              </w:rPr>
+              <w:t xml:space="preserve">0010 – Recarga de saldo a través de tarjetas MasterCard </w:t>
+            </w:r>
+          </w:p>
+        </w:tc>
+      </w:tr>
+      <w:tr>
+        <w:trPr>
+          <w:trHeight w:val="226"/>
+        </w:trPr>
+        <w:tc>
+          <w:tcPr>
+            <w:tcW w:w="1858" w:type="dxa"/>
+            <w:shd w:val="clear" w:color="auto" w:fill="D5DCE4" w:themeFill="text2" w:themeFillTint="33"/>
+          </w:tcPr>
+          <w:p>
+            <w:pPr>
+              <w:rPr>
+                <w:rFonts w:ascii="Verdana" w:hAnsi="Verdana"/>
+                <w:b/>
+              </w:rPr>
+            </w:pPr>
+            <w:r>
+              <w:rPr>
+                <w:rFonts w:ascii="Verdana" w:hAnsi="Verdana"/>
+                <w:b/>
+              </w:rPr>
+              <w:t>Proyecto</w:t>
+            </w:r>
+          </w:p>
+        </w:tc>
+        <w:tc>
+          <w:tcPr>
+            <w:tcW w:w="5371" w:type="dxa"/>
+          </w:tcPr>
+          <w:p>
+            <w:pPr>
+              <w:rPr>
+                <w:rFonts w:ascii="Verdana" w:hAnsi="Verdana"/>
+              </w:rPr>
+            </w:pPr>
+            <w:r>
+              <w:rPr>
+                <w:rStyle w:val="Textoennegrita"/>
+                <w:rFonts w:ascii="Helvetica" w:hAnsi="Helvetica"/>
+                <w:shd w:val="clear" w:color="auto" w:fill="FFFFFF"/>
+              </w:rPr>
+              <w:t>SSEL (</w:t>
+            </w:r>
+            <w:r>
+              <w:rPr>
+                <w:rStyle w:val="Textoennegrita"/>
+                <w:rFonts w:ascii="Helvetica" w:hAnsi="Helvetica"/>
+                <w:shd w:val="clear" w:color="auto" w:fill="FFFFFF"/>
+              </w:rPr>
+              <w:t xml:space="preserve">Sistema de Subastas en </w:t>
+            </w:r>
+            <w:proofErr w:type="spellStart"/>
+            <w:r>
+              <w:rPr>
+                <w:rStyle w:val="Textoennegrita"/>
+                <w:rFonts w:ascii="Helvetica" w:hAnsi="Helvetica"/>
+                <w:shd w:val="clear" w:color="auto" w:fill="FFFFFF"/>
+              </w:rPr>
+              <w:t>Linea</w:t>
+            </w:r>
+            <w:proofErr w:type="spellEnd"/>
+            <w:r>
+              <w:rPr>
+                <w:rStyle w:val="Textoennegrita"/>
+                <w:rFonts w:ascii="Helvetica" w:hAnsi="Helvetica"/>
+                <w:shd w:val="clear" w:color="auto" w:fill="FFFFFF"/>
+              </w:rPr>
+              <w:t>)</w:t>
+            </w:r>
+          </w:p>
+        </w:tc>
+      </w:tr>
+      <w:tr>
+        <w:trPr>
+          <w:trHeight w:val="226"/>
+        </w:trPr>
+        <w:tc>
+          <w:tcPr>
+            <w:tcW w:w="1858" w:type="dxa"/>
+            <w:shd w:val="clear" w:color="auto" w:fill="D5DCE4" w:themeFill="text2" w:themeFillTint="33"/>
+          </w:tcPr>
+          <w:p>
+            <w:pPr>
+              <w:rPr>
+                <w:rFonts w:ascii="Verdana" w:hAnsi="Verdana"/>
+                <w:b/>
+              </w:rPr>
+            </w:pPr>
+            <w:r>
+              <w:rPr>
+                <w:rFonts w:ascii="Verdana" w:hAnsi="Verdana"/>
+                <w:b/>
+              </w:rPr>
+              <w:t>Definición del problema</w:t>
+            </w:r>
+          </w:p>
+        </w:tc>
+        <w:tc>
+          <w:tcPr>
+            <w:tcW w:w="5371" w:type="dxa"/>
+          </w:tcPr>
+          <w:p>
+            <w:pPr>
+              <w:rPr>
+                <w:rFonts w:ascii="Verdana" w:hAnsi="Verdana"/>
+              </w:rPr>
+            </w:pPr>
+            <w:r>
+              <w:rPr>
+                <w:rFonts w:ascii="Verdana" w:hAnsi="Verdana"/>
+              </w:rPr>
+              <w:t xml:space="preserve">Actualmente el Sistema soporta carga de saldo a través de tarjetas Visa, pero </w:t>
+            </w:r>
+            <w:proofErr w:type="spellStart"/>
+            <w:r>
+              <w:rPr>
+                <w:rFonts w:ascii="Verdana" w:hAnsi="Verdana"/>
+              </w:rPr>
+              <w:t>auqellos</w:t>
+            </w:r>
+            <w:proofErr w:type="spellEnd"/>
+            <w:r>
+              <w:rPr>
+                <w:rFonts w:ascii="Verdana" w:hAnsi="Verdana"/>
+              </w:rPr>
+              <w:t xml:space="preserve"> usuarios que sólo cuentan con tarjetas MasterCard no pueden realizar recargas de saldo debido a que el sistema solo soporta Visa.</w:t>
+            </w:r>
+          </w:p>
+          <w:p>
+            <w:pPr>
+              <w:rPr>
+                <w:rFonts w:ascii="Verdana" w:hAnsi="Verdana"/>
+              </w:rPr>
+            </w:pPr>
+          </w:p>
+        </w:tc>
+      </w:tr>
+      <w:tr>
+        <w:trPr>
+          <w:trHeight w:val="226"/>
+        </w:trPr>
+        <w:tc>
+          <w:tcPr>
+            <w:tcW w:w="1858" w:type="dxa"/>
+            <w:shd w:val="clear" w:color="auto" w:fill="D5DCE4" w:themeFill="text2" w:themeFillTint="33"/>
+          </w:tcPr>
+          <w:p>
+            <w:pPr>
+              <w:rPr>
+                <w:rFonts w:ascii="Verdana" w:hAnsi="Verdana"/>
+                <w:b/>
+              </w:rPr>
+            </w:pPr>
+            <w:r>
+              <w:rPr>
+                <w:rFonts w:ascii="Verdana" w:hAnsi="Verdana"/>
+                <w:b/>
+              </w:rPr>
+              <w:t>Descripción detallada del cambio</w:t>
+            </w:r>
+          </w:p>
+        </w:tc>
+        <w:tc>
+          <w:tcPr>
+            <w:tcW w:w="5371" w:type="dxa"/>
+          </w:tcPr>
+          <w:p>
+            <w:pPr>
+              <w:rPr>
+                <w:rFonts w:ascii="Verdana" w:hAnsi="Verdana"/>
+              </w:rPr>
+            </w:pPr>
+            <w:r>
+              <w:rPr>
+                <w:rFonts w:ascii="Verdana" w:hAnsi="Verdana"/>
+              </w:rPr>
+              <w:t>Se requiere implementar un nuevo canal de recarga que soporte tarjetas de marca MasterCard.</w:t>
+            </w:r>
+          </w:p>
+          <w:p>
+            <w:pPr>
+              <w:rPr>
+                <w:rFonts w:ascii="Verdana" w:hAnsi="Verdana"/>
+              </w:rPr>
+            </w:pPr>
+          </w:p>
+          <w:p>
+            <w:pPr>
+              <w:rPr>
+                <w:rFonts w:ascii="Verdana" w:hAnsi="Verdana"/>
+              </w:rPr>
+            </w:pPr>
+          </w:p>
+        </w:tc>
+      </w:tr>
+      <w:tr>
+        <w:trPr>
+          <w:trHeight w:val="226"/>
+        </w:trPr>
+        <w:tc>
+          <w:tcPr>
+            <w:tcW w:w="1858" w:type="dxa"/>
+            <w:shd w:val="clear" w:color="auto" w:fill="D5DCE4" w:themeFill="text2" w:themeFillTint="33"/>
+          </w:tcPr>
+          <w:p>
+            <w:pPr>
+              <w:rPr>
+                <w:rFonts w:ascii="Verdana" w:hAnsi="Verdana"/>
+                <w:b/>
+              </w:rPr>
+            </w:pPr>
+            <w:r>
+              <w:rPr>
+                <w:rFonts w:ascii="Verdana" w:hAnsi="Verdana"/>
+                <w:b/>
+              </w:rPr>
+              <w:t>Razón por la que se solicita el cambio</w:t>
+            </w:r>
+          </w:p>
+        </w:tc>
+        <w:tc>
+          <w:tcPr>
+            <w:tcW w:w="5371" w:type="dxa"/>
+          </w:tcPr>
+          <w:p>
+            <w:pPr>
+              <w:rPr>
+                <w:rFonts w:ascii="Verdana" w:hAnsi="Verdana"/>
+              </w:rPr>
+            </w:pPr>
+            <w:r>
+              <w:rPr>
+                <w:rFonts w:ascii="Verdana" w:hAnsi="Verdana"/>
+              </w:rPr>
+              <w:t xml:space="preserve">Aumentar cantidad de usuarios del sistema. Implementando soporte para tarjetas Visa y MasterCard.  </w:t>
+            </w:r>
+          </w:p>
+        </w:tc>
+      </w:tr>
+      <w:tr>
+        <w:trPr>
+          <w:trHeight w:val="226"/>
+        </w:trPr>
+        <w:tc>
+          <w:tcPr>
+            <w:tcW w:w="1858" w:type="dxa"/>
+            <w:shd w:val="clear" w:color="auto" w:fill="D5DCE4" w:themeFill="text2" w:themeFillTint="33"/>
+          </w:tcPr>
+          <w:p>
+            <w:pPr>
+              <w:rPr>
+                <w:rFonts w:ascii="Verdana" w:hAnsi="Verdana"/>
+                <w:b/>
+              </w:rPr>
+            </w:pPr>
+            <w:r>
+              <w:rPr>
+                <w:rFonts w:ascii="Verdana" w:hAnsi="Verdana"/>
+                <w:b/>
+              </w:rPr>
+              <w:t>Efectos en el proyecto</w:t>
+            </w:r>
+          </w:p>
+        </w:tc>
+        <w:tc>
+          <w:tcPr>
+            <w:tcW w:w="5371" w:type="dxa"/>
+          </w:tcPr>
+          <w:p>
+            <w:pPr>
+              <w:rPr>
+                <w:rFonts w:ascii="Verdana" w:hAnsi="Verdana"/>
+              </w:rPr>
+            </w:pPr>
+            <w:r>
+              <w:rPr>
+                <w:rFonts w:ascii="Verdana" w:hAnsi="Verdana"/>
+              </w:rPr>
+              <w:t>Modulo Recarga de Saldo.</w:t>
+            </w:r>
+          </w:p>
+          <w:p>
+            <w:pPr>
+              <w:rPr>
+                <w:rFonts w:ascii="Verdana" w:hAnsi="Verdana"/>
+                <w:lang w:val="en-US"/>
+              </w:rPr>
+            </w:pPr>
+          </w:p>
+        </w:tc>
+      </w:tr>
+      <w:tr>
+        <w:trPr>
+          <w:trHeight w:val="226"/>
+        </w:trPr>
+        <w:tc>
+          <w:tcPr>
+            <w:tcW w:w="1858" w:type="dxa"/>
+            <w:shd w:val="clear" w:color="auto" w:fill="D5DCE4" w:themeFill="text2" w:themeFillTint="33"/>
+          </w:tcPr>
+          <w:p>
+            <w:pPr>
+              <w:rPr>
+                <w:rFonts w:ascii="Verdana" w:hAnsi="Verdana"/>
+                <w:b/>
+              </w:rPr>
+            </w:pPr>
+            <w:r>
+              <w:rPr>
+                <w:rFonts w:ascii="Verdana" w:hAnsi="Verdana"/>
+                <w:b/>
+              </w:rPr>
+              <w:t>Observaciones</w:t>
+            </w:r>
+          </w:p>
+        </w:tc>
+        <w:tc>
+          <w:tcPr>
+            <w:tcW w:w="5371" w:type="dxa"/>
+          </w:tcPr>
+          <w:p>
+            <w:pPr>
+              <w:rPr>
+                <w:rFonts w:ascii="Verdana" w:hAnsi="Verdana"/>
+              </w:rPr>
+            </w:pPr>
+          </w:p>
+        </w:tc>
+      </w:tr>
+      <w:tr>
+        <w:trPr>
+          <w:trHeight w:val="226"/>
+        </w:trPr>
+        <w:tc>
+          <w:tcPr>
+            <w:tcW w:w="1858" w:type="dxa"/>
+            <w:shd w:val="clear" w:color="auto" w:fill="D5DCE4" w:themeFill="text2" w:themeFillTint="33"/>
+          </w:tcPr>
+          <w:p>
+            <w:pPr>
+              <w:rPr>
+                <w:rFonts w:ascii="Verdana" w:hAnsi="Verdana"/>
+                <w:b/>
+              </w:rPr>
+            </w:pPr>
+            <w:r>
+              <w:rPr>
+                <w:rFonts w:ascii="Verdana" w:hAnsi="Verdana"/>
+                <w:b/>
+              </w:rPr>
+              <w:t>Fecha de Revisión</w:t>
+            </w:r>
+          </w:p>
+        </w:tc>
+        <w:tc>
+          <w:tcPr>
+            <w:tcW w:w="5371" w:type="dxa"/>
+          </w:tcPr>
+          <w:p>
+            <w:pPr>
+              <w:rPr>
+                <w:rFonts w:ascii="Verdana" w:hAnsi="Verdana"/>
+              </w:rPr>
+            </w:pPr>
+            <w:r>
+              <w:rPr>
+                <w:rFonts w:ascii="Verdana" w:hAnsi="Verdana"/>
+              </w:rPr>
+              <w:t>04/30/2014</w:t>
+            </w:r>
+          </w:p>
+        </w:tc>
+      </w:tr>
+      <w:tr>
+        <w:trPr>
+          <w:trHeight w:val="226"/>
+        </w:trPr>
+        <w:tc>
+          <w:tcPr>
+            <w:tcW w:w="1858" w:type="dxa"/>
+            <w:shd w:val="clear" w:color="auto" w:fill="D5DCE4" w:themeFill="text2" w:themeFillTint="33"/>
+          </w:tcPr>
+          <w:p>
+            <w:pPr>
+              <w:rPr>
+                <w:rFonts w:ascii="Verdana" w:hAnsi="Verdana"/>
+                <w:b/>
+              </w:rPr>
+            </w:pPr>
+            <w:r>
+              <w:rPr>
+                <w:rFonts w:ascii="Verdana" w:hAnsi="Verdana"/>
+                <w:b/>
+              </w:rPr>
+              <w:t>Fuente</w:t>
+            </w:r>
+          </w:p>
+        </w:tc>
+        <w:tc>
+          <w:tcPr>
+            <w:tcW w:w="5371" w:type="dxa"/>
+          </w:tcPr>
+          <w:p>
+            <w:pPr>
+              <w:rPr>
+                <w:rFonts w:ascii="Verdana" w:hAnsi="Verdana"/>
+              </w:rPr>
+            </w:pPr>
+            <w:r>
+              <w:rPr>
+                <w:rFonts w:ascii="Verdana" w:hAnsi="Verdana"/>
+              </w:rPr>
+              <w:t>Dueño del proceso de registro usuario y recarga de saldo.</w:t>
+            </w:r>
+          </w:p>
+          <w:p>
+            <w:pPr>
+              <w:rPr>
+                <w:rFonts w:ascii="Verdana" w:hAnsi="Verdana"/>
+              </w:rPr>
+            </w:pPr>
+          </w:p>
+        </w:tc>
+      </w:tr>
+      <w:tr>
+        <w:trPr>
+          <w:trHeight w:val="226"/>
+        </w:trPr>
+        <w:tc>
+          <w:tcPr>
+            <w:tcW w:w="1858" w:type="dxa"/>
+            <w:shd w:val="clear" w:color="auto" w:fill="D5DCE4" w:themeFill="text2" w:themeFillTint="33"/>
+          </w:tcPr>
+          <w:p>
+            <w:pPr>
+              <w:rPr>
+                <w:rFonts w:ascii="Verdana" w:hAnsi="Verdana"/>
+                <w:b/>
+              </w:rPr>
+            </w:pPr>
+            <w:r>
+              <w:rPr>
+                <w:rFonts w:ascii="Verdana" w:hAnsi="Verdana"/>
+                <w:b/>
+              </w:rPr>
+              <w:t>Autores</w:t>
+            </w:r>
+          </w:p>
+        </w:tc>
+        <w:tc>
+          <w:tcPr>
+            <w:tcW w:w="5371" w:type="dxa"/>
+          </w:tcPr>
+          <w:p>
+            <w:pPr>
+              <w:rPr>
+                <w:rFonts w:ascii="Verdana" w:hAnsi="Verdana"/>
+              </w:rPr>
+            </w:pPr>
+            <w:proofErr w:type="spellStart"/>
+            <w:r>
+              <w:rPr>
+                <w:rFonts w:ascii="Verdana" w:hAnsi="Verdana"/>
+              </w:rPr>
+              <w:t>Leonidas</w:t>
+            </w:r>
+            <w:proofErr w:type="spellEnd"/>
+            <w:r>
+              <w:rPr>
+                <w:rFonts w:ascii="Verdana" w:hAnsi="Verdana"/>
+              </w:rPr>
+              <w:t xml:space="preserve"> Muñoz</w:t>
+            </w:r>
+          </w:p>
+          <w:p>
+            <w:pPr>
+              <w:rPr>
+                <w:rFonts w:ascii="Verdana" w:hAnsi="Verdana"/>
+              </w:rPr>
+            </w:pPr>
+          </w:p>
+        </w:tc>
+      </w:tr>
+    </w:tbl>
+    <w:p>
+      <w:pPr>
+        <w:tabs>
+          <w:tab w:val="left" w:pos="567"/>
+        </w:tabs>
+      </w:pPr>
+    </w:p>
+    <w:p>
+      <w:pPr>
         <w:pStyle w:val="Prrafodelista"/>
         <w:tabs>
           <w:tab w:val="left" w:pos="567"/>
@@ -16087,174 +19502,9 @@
       </w:pPr>
     </w:p>
     <w:p>
-      <w:pPr>
-        <w:pStyle w:val="Prrafodelista"/>
-        <w:tabs>
-          <w:tab w:val="left" w:pos="567"/>
-        </w:tabs>
-      </w:pPr>
+      <w:bookmarkStart w:id="34" w:name="_GoBack"/>
+      <w:bookmarkEnd w:id="34"/>
     </w:p>
-    <w:p>
-      <w:pPr>
-        <w:pStyle w:val="Prrafodelista"/>
-        <w:tabs>
-          <w:tab w:val="left" w:pos="567"/>
-        </w:tabs>
-      </w:pPr>
-    </w:p>
-    <w:p>
-      <w:pPr>
-        <w:pStyle w:val="Prrafodelista"/>
-        <w:tabs>
-          <w:tab w:val="left" w:pos="567"/>
-        </w:tabs>
-      </w:pPr>
-    </w:p>
-    <w:p>
-      <w:pPr>
-        <w:pStyle w:val="Prrafodelista"/>
-        <w:tabs>
-          <w:tab w:val="left" w:pos="567"/>
-        </w:tabs>
-      </w:pPr>
-    </w:p>
-    <w:p>
-      <w:pPr>
-        <w:pStyle w:val="Prrafodelista"/>
-        <w:tabs>
-          <w:tab w:val="left" w:pos="567"/>
-        </w:tabs>
-      </w:pPr>
-    </w:p>
-    <w:p>
-      <w:pPr>
-        <w:pStyle w:val="Prrafodelista"/>
-        <w:tabs>
-          <w:tab w:val="left" w:pos="567"/>
-        </w:tabs>
-      </w:pPr>
-    </w:p>
-    <w:p>
-      <w:pPr>
-        <w:pStyle w:val="Prrafodelista"/>
-        <w:tabs>
-          <w:tab w:val="left" w:pos="567"/>
-        </w:tabs>
-      </w:pPr>
-    </w:p>
-    <w:p>
-      <w:pPr>
-        <w:pStyle w:val="Prrafodelista"/>
-        <w:tabs>
-          <w:tab w:val="left" w:pos="567"/>
-        </w:tabs>
-      </w:pPr>
-    </w:p>
-    <w:p>
-      <w:pPr>
-        <w:pStyle w:val="Prrafodelista"/>
-        <w:tabs>
-          <w:tab w:val="left" w:pos="567"/>
-        </w:tabs>
-      </w:pPr>
-    </w:p>
-    <w:p>
-      <w:pPr>
-        <w:pStyle w:val="Prrafodelista"/>
-        <w:tabs>
-          <w:tab w:val="left" w:pos="567"/>
-        </w:tabs>
-      </w:pPr>
-    </w:p>
-    <w:p>
-      <w:pPr>
-        <w:pStyle w:val="Prrafodelista"/>
-        <w:tabs>
-          <w:tab w:val="left" w:pos="567"/>
-        </w:tabs>
-      </w:pPr>
-    </w:p>
-    <w:p>
-      <w:pPr>
-        <w:pStyle w:val="Prrafodelista"/>
-        <w:tabs>
-          <w:tab w:val="left" w:pos="567"/>
-        </w:tabs>
-      </w:pPr>
-    </w:p>
-    <w:p>
-      <w:pPr>
-        <w:pStyle w:val="Prrafodelista"/>
-        <w:tabs>
-          <w:tab w:val="left" w:pos="567"/>
-        </w:tabs>
-      </w:pPr>
-    </w:p>
-    <w:p>
-      <w:pPr>
-        <w:pStyle w:val="Prrafodelista"/>
-        <w:tabs>
-          <w:tab w:val="left" w:pos="567"/>
-        </w:tabs>
-      </w:pPr>
-    </w:p>
-    <w:p>
-      <w:pPr>
-        <w:pStyle w:val="Prrafodelista"/>
-        <w:tabs>
-          <w:tab w:val="left" w:pos="567"/>
-        </w:tabs>
-      </w:pPr>
-    </w:p>
-    <w:p>
-      <w:pPr>
-        <w:pStyle w:val="Prrafodelista"/>
-        <w:tabs>
-          <w:tab w:val="left" w:pos="567"/>
-        </w:tabs>
-      </w:pPr>
-    </w:p>
-    <w:p>
-      <w:pPr>
-        <w:pStyle w:val="Prrafodelista"/>
-        <w:tabs>
-          <w:tab w:val="left" w:pos="567"/>
-        </w:tabs>
-      </w:pPr>
-    </w:p>
-    <w:p>
-      <w:pPr>
-        <w:pStyle w:val="Prrafodelista"/>
-        <w:tabs>
-          <w:tab w:val="left" w:pos="567"/>
-        </w:tabs>
-      </w:pPr>
-    </w:p>
-    <w:p>
-      <w:pPr>
-        <w:pStyle w:val="Prrafodelista"/>
-        <w:tabs>
-          <w:tab w:val="left" w:pos="567"/>
-        </w:tabs>
-      </w:pPr>
-    </w:p>
-    <w:p>
-      <w:pPr>
-        <w:pStyle w:val="Prrafodelista"/>
-        <w:tabs>
-          <w:tab w:val="left" w:pos="567"/>
-        </w:tabs>
-      </w:pPr>
-    </w:p>
-    <w:p>
-      <w:pPr>
-        <w:pStyle w:val="Prrafodelista"/>
-        <w:tabs>
-          <w:tab w:val="left" w:pos="567"/>
-        </w:tabs>
-      </w:pPr>
-    </w:p>
-    <w:p/>
     <w:sectPr>
       <w:headerReference w:type="default" r:id="rId18"/>
       <w:footerReference w:type="default" r:id="rId19"/>
@@ -16377,7 +19627,7 @@
       <w:rPr>
         <w:noProof/>
       </w:rPr>
-      <w:t>1</w:t>
+      <w:t>17</w:t>
     </w:r>
     <w:r>
       <w:fldChar w:fldCharType="end"/>
@@ -16402,7 +19652,7 @@
       <w:rPr>
         <w:noProof/>
       </w:rPr>
-      <w:t>15</w:t>
+      <w:t>17</w:t>
     </w:r>
     <w:r>
       <w:fldChar w:fldCharType="end"/>
@@ -25082,213 +28332,213 @@
   </dgm:ptLst>
   <dgm:cxnLst>
     <dgm:cxn modelId="{0D0FC4BF-5727-4AC8-A770-0683FDE1515A}" srcId="{C1CBA48A-3C11-43EE-B831-0D56195D51F3}" destId="{00C0D8A8-215D-4BD3-B0AB-49542314A19C}" srcOrd="0" destOrd="0" parTransId="{E67B4CFA-3F62-48A0-9E15-6B76B2B6D698}" sibTransId="{E65F019E-D52C-46E3-89A7-FFA63A47B115}"/>
-    <dgm:cxn modelId="{43EEEBAF-60E7-4428-B367-2A200223991B}" type="presOf" srcId="{ED688A21-9C6B-41D3-8FE0-40A03CF5CD27}" destId="{D7CEF4C6-3245-4E4F-859A-DC9EF1045593}" srcOrd="0" destOrd="0" presId="urn:microsoft.com/office/officeart/2005/8/layout/orgChart1"/>
-    <dgm:cxn modelId="{21FC0386-2DD9-44D1-AB0C-D7444651E831}" type="presOf" srcId="{B77B53DB-07DA-42A1-9079-D2A68210C1F0}" destId="{70C7A9BB-D83D-491C-B812-951EDE64A6F1}" srcOrd="0" destOrd="0" presId="urn:microsoft.com/office/officeart/2005/8/layout/orgChart1"/>
-    <dgm:cxn modelId="{EC558F86-203B-4FD9-A501-2ED4F7D76B1A}" type="presOf" srcId="{186E62D3-8257-45E7-88E8-7A481BAD0DB0}" destId="{A658E4CB-4DDC-4564-A007-4ABC12591407}" srcOrd="0" destOrd="0" presId="urn:microsoft.com/office/officeart/2005/8/layout/orgChart1"/>
+    <dgm:cxn modelId="{C7FB22BF-7ABA-4B4E-B8F7-263DC18DA8D8}" type="presOf" srcId="{186E62D3-8257-45E7-88E8-7A481BAD0DB0}" destId="{A658E4CB-4DDC-4564-A007-4ABC12591407}" srcOrd="0" destOrd="0" presId="urn:microsoft.com/office/officeart/2005/8/layout/orgChart1"/>
+    <dgm:cxn modelId="{0F806BCF-CECE-45AE-9659-73CF425BD9F2}" type="presOf" srcId="{0FE2CD08-65AF-4153-8145-3193E8493456}" destId="{6683360A-E31C-4142-81E1-36FECC5B4DF4}" srcOrd="1" destOrd="0" presId="urn:microsoft.com/office/officeart/2005/8/layout/orgChart1"/>
     <dgm:cxn modelId="{6A03DDD5-49FA-4034-843A-0C015C04C862}" srcId="{0FE2CD08-65AF-4153-8145-3193E8493456}" destId="{ED688A21-9C6B-41D3-8FE0-40A03CF5CD27}" srcOrd="2" destOrd="0" parTransId="{48F88864-BF4B-4F18-8B8A-E240D1A165ED}" sibTransId="{6FDDBB7E-5CC0-418F-8214-1DEAB2144E1C}"/>
+    <dgm:cxn modelId="{08461C71-1BEE-4C61-B975-8B73321F4E1D}" type="presOf" srcId="{4AAB8285-7327-4031-8015-6503C0DA1364}" destId="{DB1A9D2F-9D71-4979-BDFB-B649FA368457}" srcOrd="0" destOrd="0" presId="urn:microsoft.com/office/officeart/2005/8/layout/orgChart1"/>
+    <dgm:cxn modelId="{26C08733-E919-4833-B36B-4107D42208E5}" type="presOf" srcId="{01C579C4-DC3D-4CF9-AA26-C14046E1BF6D}" destId="{5FC7684E-0951-422B-AAAF-5CA10A5CA60B}" srcOrd="1" destOrd="0" presId="urn:microsoft.com/office/officeart/2005/8/layout/orgChart1"/>
+    <dgm:cxn modelId="{010BF237-573D-471D-A473-0AB35E44BA7C}" type="presOf" srcId="{EF4D2612-0148-4514-A4C1-418B39FA0A23}" destId="{D0370262-035C-4F7B-9538-41077464CD46}" srcOrd="0" destOrd="0" presId="urn:microsoft.com/office/officeart/2005/8/layout/orgChart1"/>
     <dgm:cxn modelId="{02625D85-3F26-43D0-90BF-37A5B3634B80}" srcId="{8DA23331-15D7-43EC-AEF7-56460565C2C8}" destId="{AE294E3C-2D4C-436C-AECC-4B44948DA529}" srcOrd="4" destOrd="0" parTransId="{8BCD34DE-5292-4EAA-9B08-041A745343F6}" sibTransId="{EC4E8988-64EC-4A9F-AD0C-7896BB5BD536}"/>
+    <dgm:cxn modelId="{869F8010-8B4A-473E-BDC7-7DBF92EACA7E}" type="presOf" srcId="{FAF1ABD2-A540-41D9-875C-C4FA4487CF6F}" destId="{0A8DAEB8-CD22-40CF-BDF2-2EB734CD94E1}" srcOrd="1" destOrd="0" presId="urn:microsoft.com/office/officeart/2005/8/layout/orgChart1"/>
     <dgm:cxn modelId="{87FE9BEA-117E-4DC8-ADDE-085120C4D868}" srcId="{C1CBA48A-3C11-43EE-B831-0D56195D51F3}" destId="{82FBD39D-D8C4-4740-8152-705DCFB89BBC}" srcOrd="1" destOrd="0" parTransId="{8C0395AB-24A5-4469-BC30-702E07230A16}" sibTransId="{5AABF8A2-2A05-47FE-BD28-18037F6A036F}"/>
-    <dgm:cxn modelId="{AE916973-E49C-4BC2-8967-A5128FDD7A83}" type="presOf" srcId="{773B8F4A-D64D-45E2-8B49-8BAD46A98FED}" destId="{C1BD2246-5693-48B1-9860-56AAD8918840}" srcOrd="1" destOrd="0" presId="urn:microsoft.com/office/officeart/2005/8/layout/orgChart1"/>
-    <dgm:cxn modelId="{61F5D562-D409-43AE-A91C-743F4E268F61}" type="presOf" srcId="{48F88864-BF4B-4F18-8B8A-E240D1A165ED}" destId="{66EFDE58-8A0A-4043-8E2A-D637FDAD6116}" srcOrd="0" destOrd="0" presId="urn:microsoft.com/office/officeart/2005/8/layout/orgChart1"/>
+    <dgm:cxn modelId="{C2E001A6-42FC-4145-A13A-99A58609A23C}" type="presOf" srcId="{8BCD34DE-5292-4EAA-9B08-041A745343F6}" destId="{69209B79-27E3-46D8-908F-C926DAFFAD8D}" srcOrd="0" destOrd="0" presId="urn:microsoft.com/office/officeart/2005/8/layout/orgChart1"/>
+    <dgm:cxn modelId="{5B49E23E-9E0F-435D-BF2B-6C2C03C18A58}" type="presOf" srcId="{82FBD39D-D8C4-4740-8152-705DCFB89BBC}" destId="{0CC8396D-85F0-4151-9855-48AB0686A85F}" srcOrd="1" destOrd="0" presId="urn:microsoft.com/office/officeart/2005/8/layout/orgChart1"/>
     <dgm:cxn modelId="{6682D050-5658-4ABC-B255-1E252F4AF873}" srcId="{0FE2CD08-65AF-4153-8145-3193E8493456}" destId="{12F5C448-DA9C-47A3-ADC7-5C6C2ABE8845}" srcOrd="0" destOrd="0" parTransId="{EF4D2612-0148-4514-A4C1-418B39FA0A23}" sibTransId="{AB6DCCED-B97F-48A7-9D56-96E50CC0358A}"/>
     <dgm:cxn modelId="{106BB17F-62A4-4B9E-8EB6-D965EBC72A32}" srcId="{B77B53DB-07DA-42A1-9079-D2A68210C1F0}" destId="{773B8F4A-D64D-45E2-8B49-8BAD46A98FED}" srcOrd="0" destOrd="0" parTransId="{186E62D3-8257-45E7-88E8-7A481BAD0DB0}" sibTransId="{F800623B-D387-4AC6-93C8-A371977197C4}"/>
-    <dgm:cxn modelId="{6FFFAFA9-B377-4C4B-98AA-E4319EF7C54D}" type="presOf" srcId="{868D29CE-2608-4299-BEAA-B90438041109}" destId="{7E4AF2DD-B636-4BB5-A86D-917D1DA44A61}" srcOrd="1" destOrd="0" presId="urn:microsoft.com/office/officeart/2005/8/layout/orgChart1"/>
-    <dgm:cxn modelId="{B7046B2B-2F12-49CA-A9AA-58A54F537349}" type="presOf" srcId="{69586BFE-6A56-41A8-AC9F-F7C7F3CB1A7B}" destId="{E3E32EED-00A6-4F71-9F5F-B10BC37F92AA}" srcOrd="0" destOrd="0" presId="urn:microsoft.com/office/officeart/2005/8/layout/orgChart1"/>
+    <dgm:cxn modelId="{50BFA30E-CD7C-4FEB-B019-932683336CC5}" type="presOf" srcId="{8DA23331-15D7-43EC-AEF7-56460565C2C8}" destId="{7B9B11C8-3192-4D2F-A896-AF03F3F44438}" srcOrd="1" destOrd="0" presId="urn:microsoft.com/office/officeart/2005/8/layout/orgChart1"/>
+    <dgm:cxn modelId="{11F05F15-047D-4A88-AEEC-91377A35A363}" type="presOf" srcId="{5609E9E9-59CD-46E9-BF82-8353875A8181}" destId="{174B6EC9-67AB-498E-8F51-DEB56DCB09CF}" srcOrd="0" destOrd="0" presId="urn:microsoft.com/office/officeart/2005/8/layout/orgChart1"/>
+    <dgm:cxn modelId="{0799282E-1ABF-4054-8628-AF7593922786}" type="presOf" srcId="{00C0D8A8-215D-4BD3-B0AB-49542314A19C}" destId="{65159937-2669-4971-94BB-28A738283540}" srcOrd="1" destOrd="0" presId="urn:microsoft.com/office/officeart/2005/8/layout/orgChart1"/>
+    <dgm:cxn modelId="{48FCF666-5812-4E54-90D9-281E598B88D1}" type="presOf" srcId="{258B7BB3-3691-407E-8CA5-D70BC8C28AD3}" destId="{3D679402-8278-4366-8843-2F564801FFB8}" srcOrd="0" destOrd="0" presId="urn:microsoft.com/office/officeart/2005/8/layout/orgChart1"/>
+    <dgm:cxn modelId="{EEA38B3D-51DC-4660-B96B-47E6F98A1B60}" type="presOf" srcId="{773B8F4A-D64D-45E2-8B49-8BAD46A98FED}" destId="{346F6E34-F932-4560-94CA-2A0572F81397}" srcOrd="0" destOrd="0" presId="urn:microsoft.com/office/officeart/2005/8/layout/orgChart1"/>
     <dgm:cxn modelId="{FAE67290-C8A4-4F5A-9576-2780900D1199}" srcId="{8DA23331-15D7-43EC-AEF7-56460565C2C8}" destId="{01C579C4-DC3D-4CF9-AA26-C14046E1BF6D}" srcOrd="2" destOrd="0" parTransId="{EAFA10D7-3CCD-487F-B5BA-E27A64FBC946}" sibTransId="{41525C47-B884-4B6F-8E67-E36C5524FF08}"/>
-    <dgm:cxn modelId="{C7745FCF-9C29-49A8-890A-0DF7DC9C1291}" type="presOf" srcId="{82FBD39D-D8C4-4740-8152-705DCFB89BBC}" destId="{0CC8396D-85F0-4151-9855-48AB0686A85F}" srcOrd="1" destOrd="0" presId="urn:microsoft.com/office/officeart/2005/8/layout/orgChart1"/>
-    <dgm:cxn modelId="{4100443D-E03F-4DD4-A189-BF57DAE89C9E}" type="presOf" srcId="{ED688A21-9C6B-41D3-8FE0-40A03CF5CD27}" destId="{A66F249A-0AC1-4A7B-BF38-33608E097445}" srcOrd="1" destOrd="0" presId="urn:microsoft.com/office/officeart/2005/8/layout/orgChart1"/>
+    <dgm:cxn modelId="{9AFBD0E6-3BA2-4952-AF0E-AE50CB3AF862}" type="presOf" srcId="{6BF14698-2AB8-4353-9166-F65A2AD0C9CC}" destId="{D698DA5D-F314-48E6-820D-91E6BDCDB851}" srcOrd="1" destOrd="0" presId="urn:microsoft.com/office/officeart/2005/8/layout/orgChart1"/>
     <dgm:cxn modelId="{C4D1CB8D-C95E-4BB5-B6C6-374A4EC9E555}" srcId="{8DA23331-15D7-43EC-AEF7-56460565C2C8}" destId="{EA04933D-6902-476C-B26A-5E5D3E0D112D}" srcOrd="1" destOrd="0" parTransId="{258B7BB3-3691-407E-8CA5-D70BC8C28AD3}" sibTransId="{2187D64C-AF97-4FA2-8950-0AD152DAE69E}"/>
     <dgm:cxn modelId="{5CA4CCE3-BEDD-424C-8AE6-BF6E0268B071}" srcId="{12F5C448-DA9C-47A3-ADC7-5C6C2ABE8845}" destId="{868D29CE-2608-4299-BEAA-B90438041109}" srcOrd="0" destOrd="0" parTransId="{2384C983-DDAC-4B11-B24E-F0B815A01E43}" sibTransId="{6B402192-3590-4FD5-AF58-669EAB84C3D5}"/>
-    <dgm:cxn modelId="{DDDE0490-85A0-4EE5-BFC5-D0C7D2B96162}" type="presOf" srcId="{EAFA10D7-3CCD-487F-B5BA-E27A64FBC946}" destId="{2A4CFED1-9624-434D-8067-C2EDF8079E42}" srcOrd="0" destOrd="0" presId="urn:microsoft.com/office/officeart/2005/8/layout/orgChart1"/>
-    <dgm:cxn modelId="{50A41DC6-AE73-4721-A006-61C4135F7B6B}" type="presOf" srcId="{13C4EFA6-E68C-4784-9DCF-B33CAE2EA4AA}" destId="{062CBA52-EA1F-4965-85A7-51215A0BF1E1}" srcOrd="0" destOrd="0" presId="urn:microsoft.com/office/officeart/2005/8/layout/orgChart1"/>
-    <dgm:cxn modelId="{71750E50-A2B6-4FD6-A475-27DA79BBF7BD}" type="presOf" srcId="{B77B53DB-07DA-42A1-9079-D2A68210C1F0}" destId="{567078EA-4466-4B49-9239-EF8D06B45773}" srcOrd="1" destOrd="0" presId="urn:microsoft.com/office/officeart/2005/8/layout/orgChart1"/>
-    <dgm:cxn modelId="{9AAD3286-A0B9-4251-A8C9-35E0D82C94F9}" type="presOf" srcId="{FAF1ABD2-A540-41D9-875C-C4FA4487CF6F}" destId="{E8850ABD-AD51-4993-94D3-2346573BC964}" srcOrd="0" destOrd="0" presId="urn:microsoft.com/office/officeart/2005/8/layout/orgChart1"/>
-    <dgm:cxn modelId="{93708A4F-E43C-451E-85AA-1905D3B1AB34}" type="presOf" srcId="{773B8F4A-D64D-45E2-8B49-8BAD46A98FED}" destId="{346F6E34-F932-4560-94CA-2A0572F81397}" srcOrd="0" destOrd="0" presId="urn:microsoft.com/office/officeart/2005/8/layout/orgChart1"/>
+    <dgm:cxn modelId="{A5F07E69-FA42-4507-9D80-61A7F6B03F9C}" type="presOf" srcId="{0AB9D2DE-4BBA-4D4A-9755-05EB3CCFE0FB}" destId="{B969D3CA-3D3E-4E5B-A96F-1CCDB2A01703}" srcOrd="1" destOrd="0" presId="urn:microsoft.com/office/officeart/2005/8/layout/orgChart1"/>
+    <dgm:cxn modelId="{4763081C-2532-410D-BCA4-E46CC2E78E44}" type="presOf" srcId="{097B5F94-1FEE-4F88-B209-6E0716893D06}" destId="{6DE9F148-FB56-4F93-9228-9454CEA2EDC6}" srcOrd="0" destOrd="0" presId="urn:microsoft.com/office/officeart/2005/8/layout/orgChart1"/>
+    <dgm:cxn modelId="{819B8BA6-F202-453A-BB99-D28CE48C12BE}" type="presOf" srcId="{6BF14698-2AB8-4353-9166-F65A2AD0C9CC}" destId="{AE6E81B5-039D-465E-9C0A-BB3A7CF1CC24}" srcOrd="0" destOrd="0" presId="urn:microsoft.com/office/officeart/2005/8/layout/orgChart1"/>
     <dgm:cxn modelId="{F9D4DA5C-ED7D-4CC5-8683-5373EE8FB610}" srcId="{6BF14698-2AB8-4353-9166-F65A2AD0C9CC}" destId="{8DA23331-15D7-43EC-AEF7-56460565C2C8}" srcOrd="1" destOrd="0" parTransId="{5609E9E9-59CD-46E9-BF82-8353875A8181}" sibTransId="{E3B2F582-D653-4271-BC5C-AED07C7F72D4}"/>
-    <dgm:cxn modelId="{48E39ED2-92DC-4B08-9DC6-4770C28F1F22}" type="presOf" srcId="{8D65759A-1EEE-4EEB-9735-5298509F3C4E}" destId="{20C48B43-9D88-4636-BA22-4755BCAE7B14}" srcOrd="0" destOrd="0" presId="urn:microsoft.com/office/officeart/2005/8/layout/orgChart1"/>
-    <dgm:cxn modelId="{0745139D-84C3-443B-A18C-EEC1C8CF82ED}" type="presOf" srcId="{EA04933D-6902-476C-B26A-5E5D3E0D112D}" destId="{7CB06313-0AC6-4334-BE38-2E8197E328E2}" srcOrd="0" destOrd="0" presId="urn:microsoft.com/office/officeart/2005/8/layout/orgChart1"/>
-    <dgm:cxn modelId="{617D874E-41A0-4836-AD1D-5D8D572742CC}" type="presOf" srcId="{1DAFD62F-BF81-4C38-BB7F-EEBFE84E411C}" destId="{8AA2D9E1-6CA1-48BA-8CF2-871D2AC7924B}" srcOrd="0" destOrd="0" presId="urn:microsoft.com/office/officeart/2005/8/layout/orgChart1"/>
+    <dgm:cxn modelId="{885DC04F-5D39-4703-B626-1409C4CA7314}" type="presOf" srcId="{AE294E3C-2D4C-436C-AECC-4B44948DA529}" destId="{54D20402-E165-4F0F-B19D-934DF0835109}" srcOrd="0" destOrd="0" presId="urn:microsoft.com/office/officeart/2005/8/layout/orgChart1"/>
+    <dgm:cxn modelId="{38B1A517-4D81-4289-A0F1-9857C8E244FD}" type="presOf" srcId="{69586BFE-6A56-41A8-AC9F-F7C7F3CB1A7B}" destId="{E3E32EED-00A6-4F71-9F5F-B10BC37F92AA}" srcOrd="0" destOrd="0" presId="urn:microsoft.com/office/officeart/2005/8/layout/orgChart1"/>
+    <dgm:cxn modelId="{F7166325-E993-4CDB-9D15-E701E75030D3}" type="presOf" srcId="{FAF1ABD2-A540-41D9-875C-C4FA4487CF6F}" destId="{E8850ABD-AD51-4993-94D3-2346573BC964}" srcOrd="0" destOrd="0" presId="urn:microsoft.com/office/officeart/2005/8/layout/orgChart1"/>
     <dgm:cxn modelId="{1E7B6968-2715-42AF-92FF-84B90D00DE84}" srcId="{12F5C448-DA9C-47A3-ADC7-5C6C2ABE8845}" destId="{6BF14698-2AB8-4353-9166-F65A2AD0C9CC}" srcOrd="1" destOrd="0" parTransId="{097B5F94-1FEE-4F88-B209-6E0716893D06}" sibTransId="{60A972BF-C2E9-4779-8616-6C8DC5469518}"/>
-    <dgm:cxn modelId="{74F61C07-C3B1-4588-897F-37280D5BD2B9}" type="presOf" srcId="{ECE9168B-CB06-4143-B187-694C834B3BFD}" destId="{4B94323C-1B3D-4573-BCB2-70E5F39F869F}" srcOrd="0" destOrd="0" presId="urn:microsoft.com/office/officeart/2005/8/layout/orgChart1"/>
-    <dgm:cxn modelId="{3C23B668-84C5-430B-AD00-78FDA028597F}" type="presOf" srcId="{3922B231-84F1-4187-B608-3350836BEDDB}" destId="{C13A3A04-CFA5-4A63-A622-369DC2EC18C4}" srcOrd="0" destOrd="0" presId="urn:microsoft.com/office/officeart/2005/8/layout/orgChart1"/>
     <dgm:cxn modelId="{83AA1519-9D23-47B1-A405-15E2F9EFB381}" srcId="{B77B53DB-07DA-42A1-9079-D2A68210C1F0}" destId="{0AB9D2DE-4BBA-4D4A-9755-05EB3CCFE0FB}" srcOrd="1" destOrd="0" parTransId="{69586BFE-6A56-41A8-AC9F-F7C7F3CB1A7B}" sibTransId="{99541859-83CC-4E47-B758-A8287219B708}"/>
-    <dgm:cxn modelId="{C27D7009-2FFF-42C2-A8EC-D5C1CBEDC6F5}" type="presOf" srcId="{6BF14698-2AB8-4353-9166-F65A2AD0C9CC}" destId="{AE6E81B5-039D-465E-9C0A-BB3A7CF1CC24}" srcOrd="0" destOrd="0" presId="urn:microsoft.com/office/officeart/2005/8/layout/orgChart1"/>
-    <dgm:cxn modelId="{52F23EBD-BE30-4D35-AE34-9AAE0AD6EF2F}" type="presOf" srcId="{01C579C4-DC3D-4CF9-AA26-C14046E1BF6D}" destId="{5FC7684E-0951-422B-AAAF-5CA10A5CA60B}" srcOrd="1" destOrd="0" presId="urn:microsoft.com/office/officeart/2005/8/layout/orgChart1"/>
-    <dgm:cxn modelId="{C8F3CE8F-1DAA-4E1A-9B48-8C8886CA73CD}" type="presOf" srcId="{0AB9D2DE-4BBA-4D4A-9755-05EB3CCFE0FB}" destId="{B969D3CA-3D3E-4E5B-A96F-1CCDB2A01703}" srcOrd="1" destOrd="0" presId="urn:microsoft.com/office/officeart/2005/8/layout/orgChart1"/>
-    <dgm:cxn modelId="{C46FF024-460D-4D45-925D-BC4E0AD32E15}" type="presOf" srcId="{097B5F94-1FEE-4F88-B209-6E0716893D06}" destId="{6DE9F148-FB56-4F93-9228-9454CEA2EDC6}" srcOrd="0" destOrd="0" presId="urn:microsoft.com/office/officeart/2005/8/layout/orgChart1"/>
+    <dgm:cxn modelId="{0D8B5E93-CEFE-4DB1-AB15-08DDD2E36F1B}" type="presOf" srcId="{01C579C4-DC3D-4CF9-AA26-C14046E1BF6D}" destId="{4193881B-AD5F-42AF-A653-EE0707D1F1A6}" srcOrd="0" destOrd="0" presId="urn:microsoft.com/office/officeart/2005/8/layout/orgChart1"/>
+    <dgm:cxn modelId="{31C03BFB-83CF-4035-9EE5-F2730D5C76C1}" type="presOf" srcId="{EA04933D-6902-476C-B26A-5E5D3E0D112D}" destId="{B9DB7124-1862-4F8D-9150-AC1D163B76C1}" srcOrd="1" destOrd="0" presId="urn:microsoft.com/office/officeart/2005/8/layout/orgChart1"/>
+    <dgm:cxn modelId="{34099B99-E313-4005-BB1E-9028037113FC}" type="presOf" srcId="{63CAA11D-11B4-44B8-8544-6246860475A1}" destId="{3C78EBD5-8588-4F00-B89C-74FE7B9F2E14}" srcOrd="0" destOrd="0" presId="urn:microsoft.com/office/officeart/2005/8/layout/orgChart1"/>
     <dgm:cxn modelId="{6C09692F-CA32-4220-A0AF-6818782E3897}" srcId="{00C0D8A8-215D-4BD3-B0AB-49542314A19C}" destId="{0FE2CD08-65AF-4153-8145-3193E8493456}" srcOrd="0" destOrd="0" parTransId="{1DAFD62F-BF81-4C38-BB7F-EEBFE84E411C}" sibTransId="{39F0BF52-D068-482A-923C-AF1071E0434A}"/>
-    <dgm:cxn modelId="{079B289F-E98F-4900-ABEA-815A8615567B}" type="presOf" srcId="{0B67BA19-453F-4CD4-88E3-EB186BA81849}" destId="{6E33082C-3778-4ABB-93F2-223053ABA309}" srcOrd="0" destOrd="0" presId="urn:microsoft.com/office/officeart/2005/8/layout/orgChart1"/>
     <dgm:cxn modelId="{E70CEB2F-DAEA-428C-B451-02628B3ED01C}" srcId="{0FE2CD08-65AF-4153-8145-3193E8493456}" destId="{8D65759A-1EEE-4EEB-9735-5298509F3C4E}" srcOrd="1" destOrd="0" parTransId="{ECE9168B-CB06-4143-B187-694C834B3BFD}" sibTransId="{1EE94F82-EC50-423C-8E19-DD369DFBB7A6}"/>
-    <dgm:cxn modelId="{DE0C0064-FC88-4062-882E-3911FBD690F7}" type="presOf" srcId="{4AAB8285-7327-4031-8015-6503C0DA1364}" destId="{99F29E88-DE92-4FE3-9730-F664D9CAFA7F}" srcOrd="1" destOrd="0" presId="urn:microsoft.com/office/officeart/2005/8/layout/orgChart1"/>
-    <dgm:cxn modelId="{06DF2267-252B-4538-A6DB-D954BAD25F51}" type="presOf" srcId="{C1CBA48A-3C11-43EE-B831-0D56195D51F3}" destId="{666756A8-7B9C-4ADD-A24B-37AF558DE62F}" srcOrd="1" destOrd="0" presId="urn:microsoft.com/office/officeart/2005/8/layout/orgChart1"/>
-    <dgm:cxn modelId="{24F31A3E-2161-471D-AA77-23E20267C230}" type="presOf" srcId="{00C0D8A8-215D-4BD3-B0AB-49542314A19C}" destId="{65159937-2669-4971-94BB-28A738283540}" srcOrd="1" destOrd="0" presId="urn:microsoft.com/office/officeart/2005/8/layout/orgChart1"/>
-    <dgm:cxn modelId="{63070D13-8C8C-4F0C-99A5-195DD391564B}" type="presOf" srcId="{0AB9D2DE-4BBA-4D4A-9755-05EB3CCFE0FB}" destId="{5E96939B-2391-40E6-8E8B-DBA7898B1059}" srcOrd="0" destOrd="0" presId="urn:microsoft.com/office/officeart/2005/8/layout/orgChart1"/>
-    <dgm:cxn modelId="{ACD9C13E-F3A8-4A88-AB0F-9A6E47D50DFC}" type="presOf" srcId="{EF4D2612-0148-4514-A4C1-418B39FA0A23}" destId="{D0370262-035C-4F7B-9538-41077464CD46}" srcOrd="0" destOrd="0" presId="urn:microsoft.com/office/officeart/2005/8/layout/orgChart1"/>
-    <dgm:cxn modelId="{769827B1-86E6-464C-81C1-B643387D2C19}" type="presOf" srcId="{8DA23331-15D7-43EC-AEF7-56460565C2C8}" destId="{28B8B485-D3E2-4CC8-8C15-976354911744}" srcOrd="0" destOrd="0" presId="urn:microsoft.com/office/officeart/2005/8/layout/orgChart1"/>
-    <dgm:cxn modelId="{EF958553-6C5D-42DF-ADC6-2D9D48DFE3EC}" type="presOf" srcId="{868D29CE-2608-4299-BEAA-B90438041109}" destId="{EFB9F452-FFE8-4CEB-A85E-D968861323FB}" srcOrd="0" destOrd="0" presId="urn:microsoft.com/office/officeart/2005/8/layout/orgChart1"/>
-    <dgm:cxn modelId="{E02A7ACB-770D-4D89-A334-58C3B9683225}" type="presOf" srcId="{A5B2B838-6AD9-4C61-803B-78CD43A3083A}" destId="{F24F4C15-C184-4BDB-9D11-04CEB58B9642}" srcOrd="0" destOrd="0" presId="urn:microsoft.com/office/officeart/2005/8/layout/orgChart1"/>
-    <dgm:cxn modelId="{87642DCA-EFF4-4240-963F-B9441AD8E18E}" type="presOf" srcId="{82FBD39D-D8C4-4740-8152-705DCFB89BBC}" destId="{F33C7915-6A1A-4CC3-88ED-6C6450E6E8B1}" srcOrd="0" destOrd="0" presId="urn:microsoft.com/office/officeart/2005/8/layout/orgChart1"/>
+    <dgm:cxn modelId="{538B2C89-F94B-4A95-B6B1-F77A01CFB59A}" type="presOf" srcId="{ED688A21-9C6B-41D3-8FE0-40A03CF5CD27}" destId="{A66F249A-0AC1-4A7B-BF38-33608E097445}" srcOrd="1" destOrd="0" presId="urn:microsoft.com/office/officeart/2005/8/layout/orgChart1"/>
+    <dgm:cxn modelId="{960D8BC5-5B2F-45EB-B335-114D8CC81E08}" type="presOf" srcId="{868D29CE-2608-4299-BEAA-B90438041109}" destId="{7E4AF2DD-B636-4BB5-A86D-917D1DA44A61}" srcOrd="1" destOrd="0" presId="urn:microsoft.com/office/officeart/2005/8/layout/orgChart1"/>
+    <dgm:cxn modelId="{60E87F97-5CBE-429D-92E9-D3B64329C2EB}" type="presOf" srcId="{868D29CE-2608-4299-BEAA-B90438041109}" destId="{EFB9F452-FFE8-4CEB-A85E-D968861323FB}" srcOrd="0" destOrd="0" presId="urn:microsoft.com/office/officeart/2005/8/layout/orgChart1"/>
+    <dgm:cxn modelId="{A6E595E0-A7F7-4DF4-9B8B-CEA9BDE032FD}" type="presOf" srcId="{C1CBA48A-3C11-43EE-B831-0D56195D51F3}" destId="{09B669E1-57AA-4D2D-8E0A-F6C1DE38D979}" srcOrd="0" destOrd="0" presId="urn:microsoft.com/office/officeart/2005/8/layout/orgChart1"/>
     <dgm:cxn modelId="{F6C740FC-BFAC-462C-B705-94487CA80BBD}" srcId="{6BF14698-2AB8-4353-9166-F65A2AD0C9CC}" destId="{B77B53DB-07DA-42A1-9079-D2A68210C1F0}" srcOrd="0" destOrd="0" parTransId="{63CAA11D-11B4-44B8-8544-6246860475A1}" sibTransId="{8FB12D84-DDB7-4EF7-A22B-35E512877487}"/>
-    <dgm:cxn modelId="{2E77679A-0571-4E7F-B577-E6C4FC676CAC}" type="presOf" srcId="{00C0D8A8-215D-4BD3-B0AB-49542314A19C}" destId="{A38E4B2E-18D6-49A3-8907-90F3B4ABBD9B}" srcOrd="0" destOrd="0" presId="urn:microsoft.com/office/officeart/2005/8/layout/orgChart1"/>
+    <dgm:cxn modelId="{08B3B387-A88D-4B0C-889B-AA34C76F96C3}" type="presOf" srcId="{12F5C448-DA9C-47A3-ADC7-5C6C2ABE8845}" destId="{F5EFB9FA-6797-4658-BE2F-494D1821770D}" srcOrd="0" destOrd="0" presId="urn:microsoft.com/office/officeart/2005/8/layout/orgChart1"/>
+    <dgm:cxn modelId="{1C2F8AE4-C42B-4223-9C81-52AEAF1712F9}" type="presOf" srcId="{A5B2B838-6AD9-4C61-803B-78CD43A3083A}" destId="{F24F4C15-C184-4BDB-9D11-04CEB58B9642}" srcOrd="0" destOrd="0" presId="urn:microsoft.com/office/officeart/2005/8/layout/orgChart1"/>
     <dgm:cxn modelId="{A4DBE485-7249-4A06-BCE0-5A9B8B51DBE6}" srcId="{8DA23331-15D7-43EC-AEF7-56460565C2C8}" destId="{FAF1ABD2-A540-41D9-875C-C4FA4487CF6F}" srcOrd="0" destOrd="0" parTransId="{0B67BA19-453F-4CD4-88E3-EB186BA81849}" sibTransId="{0B733FD9-8741-4E25-B631-A865AEB314DA}"/>
-    <dgm:cxn modelId="{9407424C-0EC4-4C65-A08F-F854CE2218D0}" type="presOf" srcId="{E67B4CFA-3F62-48A0-9E15-6B76B2B6D698}" destId="{5BC02223-7B57-4FDB-A2BA-D2C1B7A3D3F9}" srcOrd="0" destOrd="0" presId="urn:microsoft.com/office/officeart/2005/8/layout/orgChart1"/>
-    <dgm:cxn modelId="{6AFB8332-8696-4D98-9734-3B79370336CD}" type="presOf" srcId="{C1CBA48A-3C11-43EE-B831-0D56195D51F3}" destId="{09B669E1-57AA-4D2D-8E0A-F6C1DE38D979}" srcOrd="0" destOrd="0" presId="urn:microsoft.com/office/officeart/2005/8/layout/orgChart1"/>
-    <dgm:cxn modelId="{CA776162-E494-42FD-ABF2-AAA779B5695B}" type="presOf" srcId="{AE294E3C-2D4C-436C-AECC-4B44948DA529}" destId="{D3B8B35F-8976-4E3C-9280-E4FCFCFA79E5}" srcOrd="1" destOrd="0" presId="urn:microsoft.com/office/officeart/2005/8/layout/orgChart1"/>
-    <dgm:cxn modelId="{2EC17C2C-8EA9-4CE4-8DCE-6D06157D2D92}" type="presOf" srcId="{63CAA11D-11B4-44B8-8544-6246860475A1}" destId="{3C78EBD5-8588-4F00-B89C-74FE7B9F2E14}" srcOrd="0" destOrd="0" presId="urn:microsoft.com/office/officeart/2005/8/layout/orgChart1"/>
+    <dgm:cxn modelId="{2E32E510-4E50-4D5D-A73B-638E155E0F23}" type="presOf" srcId="{C1CBA48A-3C11-43EE-B831-0D56195D51F3}" destId="{666756A8-7B9C-4ADD-A24B-37AF558DE62F}" srcOrd="1" destOrd="0" presId="urn:microsoft.com/office/officeart/2005/8/layout/orgChart1"/>
+    <dgm:cxn modelId="{7CDA4C33-F116-4E75-9053-777491A2DF87}" type="presOf" srcId="{EA04933D-6902-476C-B26A-5E5D3E0D112D}" destId="{7CB06313-0AC6-4334-BE38-2E8197E328E2}" srcOrd="0" destOrd="0" presId="urn:microsoft.com/office/officeart/2005/8/layout/orgChart1"/>
+    <dgm:cxn modelId="{E08198C0-BB67-45A2-92BD-29BE7916B784}" type="presOf" srcId="{ED688A21-9C6B-41D3-8FE0-40A03CF5CD27}" destId="{D7CEF4C6-3245-4E4F-859A-DC9EF1045593}" srcOrd="0" destOrd="0" presId="urn:microsoft.com/office/officeart/2005/8/layout/orgChart1"/>
+    <dgm:cxn modelId="{431D05C6-D652-468F-AE2F-8517EDF3484C}" type="presOf" srcId="{E67B4CFA-3F62-48A0-9E15-6B76B2B6D698}" destId="{5BC02223-7B57-4FDB-A2BA-D2C1B7A3D3F9}" srcOrd="0" destOrd="0" presId="urn:microsoft.com/office/officeart/2005/8/layout/orgChart1"/>
+    <dgm:cxn modelId="{8ACBB157-0610-4819-8C8A-84E86DB5A72E}" type="presOf" srcId="{8D65759A-1EEE-4EEB-9735-5298509F3C4E}" destId="{20C48B43-9D88-4636-BA22-4755BCAE7B14}" srcOrd="0" destOrd="0" presId="urn:microsoft.com/office/officeart/2005/8/layout/orgChart1"/>
+    <dgm:cxn modelId="{03795D3C-214D-4C7A-AF3C-759FC585A88C}" type="presOf" srcId="{ECE9168B-CB06-4143-B187-694C834B3BFD}" destId="{4B94323C-1B3D-4573-BCB2-70E5F39F869F}" srcOrd="0" destOrd="0" presId="urn:microsoft.com/office/officeart/2005/8/layout/orgChart1"/>
+    <dgm:cxn modelId="{0FB2190B-83C8-464C-8FA3-B2FDFFF11726}" type="presOf" srcId="{B77B53DB-07DA-42A1-9079-D2A68210C1F0}" destId="{567078EA-4466-4B49-9239-EF8D06B45773}" srcOrd="1" destOrd="0" presId="urn:microsoft.com/office/officeart/2005/8/layout/orgChart1"/>
     <dgm:cxn modelId="{D29A5F36-2926-4534-9A98-3E2AEEDCF2F5}" srcId="{8DA23331-15D7-43EC-AEF7-56460565C2C8}" destId="{4AAB8285-7327-4031-8015-6503C0DA1364}" srcOrd="5" destOrd="0" parTransId="{009318D8-522E-4C19-ABD6-D9A4C22BE793}" sibTransId="{573A56A5-893F-44E8-A138-9D828041A1C2}"/>
-    <dgm:cxn modelId="{DF09E514-D028-4F19-89C2-7365F85FACD6}" type="presOf" srcId="{5609E9E9-59CD-46E9-BF82-8353875A8181}" destId="{174B6EC9-67AB-498E-8F51-DEB56DCB09CF}" srcOrd="0" destOrd="0" presId="urn:microsoft.com/office/officeart/2005/8/layout/orgChart1"/>
-    <dgm:cxn modelId="{8A000960-734F-4AA0-8E3F-E7DB455BC9F7}" type="presOf" srcId="{8D65759A-1EEE-4EEB-9735-5298509F3C4E}" destId="{0C4405E8-D50C-4DE5-88F3-A666799C3A0B}" srcOrd="1" destOrd="0" presId="urn:microsoft.com/office/officeart/2005/8/layout/orgChart1"/>
-    <dgm:cxn modelId="{A6D0F24D-610B-497A-8D0C-136851EA1754}" type="presOf" srcId="{01C579C4-DC3D-4CF9-AA26-C14046E1BF6D}" destId="{4193881B-AD5F-42AF-A653-EE0707D1F1A6}" srcOrd="0" destOrd="0" presId="urn:microsoft.com/office/officeart/2005/8/layout/orgChart1"/>
-    <dgm:cxn modelId="{C628B7BD-4082-4378-B952-C7188FCA960E}" type="presOf" srcId="{258B7BB3-3691-407E-8CA5-D70BC8C28AD3}" destId="{3D679402-8278-4366-8843-2F564801FFB8}" srcOrd="0" destOrd="0" presId="urn:microsoft.com/office/officeart/2005/8/layout/orgChart1"/>
-    <dgm:cxn modelId="{2558D5ED-5DC4-449C-B275-1E6DCA0D26FD}" type="presOf" srcId="{2384C983-DDAC-4B11-B24E-F0B815A01E43}" destId="{30223AA1-E52B-4B5E-8435-B70107DDBDD8}" srcOrd="0" destOrd="0" presId="urn:microsoft.com/office/officeart/2005/8/layout/orgChart1"/>
-    <dgm:cxn modelId="{A282523A-77DA-4EC6-85BF-FDD3851727FC}" type="presOf" srcId="{FAF1ABD2-A540-41D9-875C-C4FA4487CF6F}" destId="{0A8DAEB8-CD22-40CF-BDF2-2EB734CD94E1}" srcOrd="1" destOrd="0" presId="urn:microsoft.com/office/officeart/2005/8/layout/orgChart1"/>
-    <dgm:cxn modelId="{C2549AD9-6304-4085-9EED-0635A9EF8354}" type="presOf" srcId="{0FE2CD08-65AF-4153-8145-3193E8493456}" destId="{6683360A-E31C-4142-81E1-36FECC5B4DF4}" srcOrd="1" destOrd="0" presId="urn:microsoft.com/office/officeart/2005/8/layout/orgChart1"/>
-    <dgm:cxn modelId="{39AEA3CC-135E-4F63-ABB1-ECD525D2C69B}" type="presOf" srcId="{6BF14698-2AB8-4353-9166-F65A2AD0C9CC}" destId="{D698DA5D-F314-48E6-820D-91E6BDCDB851}" srcOrd="1" destOrd="0" presId="urn:microsoft.com/office/officeart/2005/8/layout/orgChart1"/>
-    <dgm:cxn modelId="{CC512483-2863-4F33-8C2F-34BF5348B851}" type="presOf" srcId="{12F5C448-DA9C-47A3-ADC7-5C6C2ABE8845}" destId="{031E1D2F-C603-4EA6-9E7D-765A2C4C4944}" srcOrd="1" destOrd="0" presId="urn:microsoft.com/office/officeart/2005/8/layout/orgChart1"/>
+    <dgm:cxn modelId="{0FF4FDF2-C77C-46A1-AF6A-76C1525D3137}" type="presOf" srcId="{2384C983-DDAC-4B11-B24E-F0B815A01E43}" destId="{30223AA1-E52B-4B5E-8435-B70107DDBDD8}" srcOrd="0" destOrd="0" presId="urn:microsoft.com/office/officeart/2005/8/layout/orgChart1"/>
+    <dgm:cxn modelId="{C014D6D3-0257-44B0-8A64-333E75DFA848}" type="presOf" srcId="{773B8F4A-D64D-45E2-8B49-8BAD46A98FED}" destId="{C1BD2246-5693-48B1-9860-56AAD8918840}" srcOrd="1" destOrd="0" presId="urn:microsoft.com/office/officeart/2005/8/layout/orgChart1"/>
+    <dgm:cxn modelId="{C51FFD86-0A74-4C54-A8E1-CDADF4AE0469}" type="presOf" srcId="{EAFA10D7-3CCD-487F-B5BA-E27A64FBC946}" destId="{2A4CFED1-9624-434D-8067-C2EDF8079E42}" srcOrd="0" destOrd="0" presId="urn:microsoft.com/office/officeart/2005/8/layout/orgChart1"/>
+    <dgm:cxn modelId="{983813FB-0D78-4B07-B6D1-386C9DDAA7EF}" type="presOf" srcId="{009318D8-522E-4C19-ABD6-D9A4C22BE793}" destId="{1439366A-37CB-4DD5-8A68-92B0D6A0F04D}" srcOrd="0" destOrd="0" presId="urn:microsoft.com/office/officeart/2005/8/layout/orgChart1"/>
+    <dgm:cxn modelId="{1874FABD-29E4-46C8-AF42-4367E685B94E}" type="presOf" srcId="{8C0395AB-24A5-4469-BC30-702E07230A16}" destId="{05998FA1-3D91-4CF4-913E-2175F7502C8E}" srcOrd="0" destOrd="0" presId="urn:microsoft.com/office/officeart/2005/8/layout/orgChart1"/>
+    <dgm:cxn modelId="{5DFB8F30-3C5F-4366-8174-25F23D2C14AB}" type="presOf" srcId="{8D65759A-1EEE-4EEB-9735-5298509F3C4E}" destId="{0C4405E8-D50C-4DE5-88F3-A666799C3A0B}" srcOrd="1" destOrd="0" presId="urn:microsoft.com/office/officeart/2005/8/layout/orgChart1"/>
     <dgm:cxn modelId="{05CF414B-C15F-42AF-8D6E-1F03D48813FC}" srcId="{A5B2B838-6AD9-4C61-803B-78CD43A3083A}" destId="{C1CBA48A-3C11-43EE-B831-0D56195D51F3}" srcOrd="0" destOrd="0" parTransId="{877447B2-D698-4FE9-9822-A56CF649B5CD}" sibTransId="{7F01145C-B5C5-45D8-9D4C-CE6F64DE69F7}"/>
-    <dgm:cxn modelId="{B0060EEE-10D4-4D6D-8DBB-BE5B7F2C48C9}" type="presOf" srcId="{AE294E3C-2D4C-436C-AECC-4B44948DA529}" destId="{54D20402-E165-4F0F-B19D-934DF0835109}" srcOrd="0" destOrd="0" presId="urn:microsoft.com/office/officeart/2005/8/layout/orgChart1"/>
-    <dgm:cxn modelId="{738569A8-32FA-41BB-A39C-9AE780523C6F}" type="presOf" srcId="{12F5C448-DA9C-47A3-ADC7-5C6C2ABE8845}" destId="{F5EFB9FA-6797-4658-BE2F-494D1821770D}" srcOrd="0" destOrd="0" presId="urn:microsoft.com/office/officeart/2005/8/layout/orgChart1"/>
-    <dgm:cxn modelId="{BCF0B794-86D8-4FE0-8440-BB82DF21C530}" type="presOf" srcId="{13C4EFA6-E68C-4784-9DCF-B33CAE2EA4AA}" destId="{71E6611B-C454-4441-B1D1-85F1C03CCFFB}" srcOrd="1" destOrd="0" presId="urn:microsoft.com/office/officeart/2005/8/layout/orgChart1"/>
-    <dgm:cxn modelId="{509BA52F-2805-46E8-9D1D-2CEAAC858DFB}" type="presOf" srcId="{EA04933D-6902-476C-B26A-5E5D3E0D112D}" destId="{B9DB7124-1862-4F8D-9150-AC1D163B76C1}" srcOrd="1" destOrd="0" presId="urn:microsoft.com/office/officeart/2005/8/layout/orgChart1"/>
-    <dgm:cxn modelId="{EB10FF7B-47E5-402D-8A35-929C294E96ED}" type="presOf" srcId="{8BCD34DE-5292-4EAA-9B08-041A745343F6}" destId="{69209B79-27E3-46D8-908F-C926DAFFAD8D}" srcOrd="0" destOrd="0" presId="urn:microsoft.com/office/officeart/2005/8/layout/orgChart1"/>
+    <dgm:cxn modelId="{0E7FE64F-74F9-4C6E-BC53-90A5DA6DDC0E}" type="presOf" srcId="{B77B53DB-07DA-42A1-9079-D2A68210C1F0}" destId="{70C7A9BB-D83D-491C-B812-951EDE64A6F1}" srcOrd="0" destOrd="0" presId="urn:microsoft.com/office/officeart/2005/8/layout/orgChart1"/>
+    <dgm:cxn modelId="{C87BB6A7-7241-4F19-A3CF-7299747BBBD6}" type="presOf" srcId="{8DA23331-15D7-43EC-AEF7-56460565C2C8}" destId="{28B8B485-D3E2-4CC8-8C15-976354911744}" srcOrd="0" destOrd="0" presId="urn:microsoft.com/office/officeart/2005/8/layout/orgChart1"/>
+    <dgm:cxn modelId="{195160DD-0618-4D00-A312-F0A3F945F871}" type="presOf" srcId="{3922B231-84F1-4187-B608-3350836BEDDB}" destId="{C13A3A04-CFA5-4A63-A622-369DC2EC18C4}" srcOrd="0" destOrd="0" presId="urn:microsoft.com/office/officeart/2005/8/layout/orgChart1"/>
+    <dgm:cxn modelId="{9E4865A3-929D-48A9-8792-98D18D4F49A9}" type="presOf" srcId="{4AAB8285-7327-4031-8015-6503C0DA1364}" destId="{99F29E88-DE92-4FE3-9730-F664D9CAFA7F}" srcOrd="1" destOrd="0" presId="urn:microsoft.com/office/officeart/2005/8/layout/orgChart1"/>
+    <dgm:cxn modelId="{FF55601D-FC1A-46CE-A0A3-919ED28A9421}" type="presOf" srcId="{0AB9D2DE-4BBA-4D4A-9755-05EB3CCFE0FB}" destId="{5E96939B-2391-40E6-8E8B-DBA7898B1059}" srcOrd="0" destOrd="0" presId="urn:microsoft.com/office/officeart/2005/8/layout/orgChart1"/>
+    <dgm:cxn modelId="{6E6F3D4E-64E6-4F38-B68E-37F8B6216591}" type="presOf" srcId="{00C0D8A8-215D-4BD3-B0AB-49542314A19C}" destId="{A38E4B2E-18D6-49A3-8907-90F3B4ABBD9B}" srcOrd="0" destOrd="0" presId="urn:microsoft.com/office/officeart/2005/8/layout/orgChart1"/>
+    <dgm:cxn modelId="{EC4A179A-8EDD-4931-B650-96AE93B5F20E}" type="presOf" srcId="{82FBD39D-D8C4-4740-8152-705DCFB89BBC}" destId="{F33C7915-6A1A-4CC3-88ED-6C6450E6E8B1}" srcOrd="0" destOrd="0" presId="urn:microsoft.com/office/officeart/2005/8/layout/orgChart1"/>
+    <dgm:cxn modelId="{9F05D742-06F3-4150-88A2-AAEFBFB9C91E}" type="presOf" srcId="{AE294E3C-2D4C-436C-AECC-4B44948DA529}" destId="{D3B8B35F-8976-4E3C-9280-E4FCFCFA79E5}" srcOrd="1" destOrd="0" presId="urn:microsoft.com/office/officeart/2005/8/layout/orgChart1"/>
+    <dgm:cxn modelId="{0C0D77B0-7B94-454C-922E-8929682CC7BB}" type="presOf" srcId="{13C4EFA6-E68C-4784-9DCF-B33CAE2EA4AA}" destId="{71E6611B-C454-4441-B1D1-85F1C03CCFFB}" srcOrd="1" destOrd="0" presId="urn:microsoft.com/office/officeart/2005/8/layout/orgChart1"/>
+    <dgm:cxn modelId="{667271FA-D9E4-4DD0-81DB-E7C2EC86FA09}" type="presOf" srcId="{1DAFD62F-BF81-4C38-BB7F-EEBFE84E411C}" destId="{8AA2D9E1-6CA1-48BA-8CF2-871D2AC7924B}" srcOrd="0" destOrd="0" presId="urn:microsoft.com/office/officeart/2005/8/layout/orgChart1"/>
+    <dgm:cxn modelId="{958200BE-D7B2-4498-A2A5-1D0A73DCA39A}" type="presOf" srcId="{13C4EFA6-E68C-4784-9DCF-B33CAE2EA4AA}" destId="{062CBA52-EA1F-4965-85A7-51215A0BF1E1}" srcOrd="0" destOrd="0" presId="urn:microsoft.com/office/officeart/2005/8/layout/orgChart1"/>
+    <dgm:cxn modelId="{CEC722D5-555C-4059-9040-CB2728FBC77D}" type="presOf" srcId="{12F5C448-DA9C-47A3-ADC7-5C6C2ABE8845}" destId="{031E1D2F-C603-4EA6-9E7D-765A2C4C4944}" srcOrd="1" destOrd="0" presId="urn:microsoft.com/office/officeart/2005/8/layout/orgChart1"/>
     <dgm:cxn modelId="{6608CAD2-1434-4E5D-A4A9-CEE000DC6635}" srcId="{8DA23331-15D7-43EC-AEF7-56460565C2C8}" destId="{13C4EFA6-E68C-4784-9DCF-B33CAE2EA4AA}" srcOrd="3" destOrd="0" parTransId="{3922B231-84F1-4187-B608-3350836BEDDB}" sibTransId="{5ED8019C-BEFE-424D-93E0-C13DF7B15875}"/>
-    <dgm:cxn modelId="{A6ABFCC5-FC48-49B0-BF9B-60FDE4704796}" type="presOf" srcId="{4AAB8285-7327-4031-8015-6503C0DA1364}" destId="{DB1A9D2F-9D71-4979-BDFB-B649FA368457}" srcOrd="0" destOrd="0" presId="urn:microsoft.com/office/officeart/2005/8/layout/orgChart1"/>
-    <dgm:cxn modelId="{F951A16A-EBB6-41DB-A4AA-94400F68B92C}" type="presOf" srcId="{0FE2CD08-65AF-4153-8145-3193E8493456}" destId="{9BE6A70D-0350-4AE0-8852-5D251355AA3D}" srcOrd="0" destOrd="0" presId="urn:microsoft.com/office/officeart/2005/8/layout/orgChart1"/>
-    <dgm:cxn modelId="{B7F25D41-D734-45A7-8DF0-4A647E629100}" type="presOf" srcId="{8DA23331-15D7-43EC-AEF7-56460565C2C8}" destId="{7B9B11C8-3192-4D2F-A896-AF03F3F44438}" srcOrd="1" destOrd="0" presId="urn:microsoft.com/office/officeart/2005/8/layout/orgChart1"/>
-    <dgm:cxn modelId="{48B6F3DE-8E64-45B7-8481-48EC3F681E08}" type="presOf" srcId="{8C0395AB-24A5-4469-BC30-702E07230A16}" destId="{05998FA1-3D91-4CF4-913E-2175F7502C8E}" srcOrd="0" destOrd="0" presId="urn:microsoft.com/office/officeart/2005/8/layout/orgChart1"/>
-    <dgm:cxn modelId="{531B296A-BB91-47A1-BF2F-7DEBF0E02B3F}" type="presOf" srcId="{009318D8-522E-4C19-ABD6-D9A4C22BE793}" destId="{1439366A-37CB-4DD5-8A68-92B0D6A0F04D}" srcOrd="0" destOrd="0" presId="urn:microsoft.com/office/officeart/2005/8/layout/orgChart1"/>
-    <dgm:cxn modelId="{76FFACA6-6022-4E7F-868A-D9CCCAB35EF1}" type="presParOf" srcId="{F24F4C15-C184-4BDB-9D11-04CEB58B9642}" destId="{6213E7D1-5CFF-42D6-8D80-B6F926889813}" srcOrd="0" destOrd="0" presId="urn:microsoft.com/office/officeart/2005/8/layout/orgChart1"/>
-    <dgm:cxn modelId="{6FB97C68-6491-43CC-A35D-EF1A0197823A}" type="presParOf" srcId="{6213E7D1-5CFF-42D6-8D80-B6F926889813}" destId="{FAFE29E0-6965-4AD3-9713-B81079D7548C}" srcOrd="0" destOrd="0" presId="urn:microsoft.com/office/officeart/2005/8/layout/orgChart1"/>
-    <dgm:cxn modelId="{E04949B8-AF18-4F18-8A1F-4314A2DEC1FC}" type="presParOf" srcId="{FAFE29E0-6965-4AD3-9713-B81079D7548C}" destId="{09B669E1-57AA-4D2D-8E0A-F6C1DE38D979}" srcOrd="0" destOrd="0" presId="urn:microsoft.com/office/officeart/2005/8/layout/orgChart1"/>
-    <dgm:cxn modelId="{68C64D9C-35F6-4A91-83B8-A247264A1260}" type="presParOf" srcId="{FAFE29E0-6965-4AD3-9713-B81079D7548C}" destId="{666756A8-7B9C-4ADD-A24B-37AF558DE62F}" srcOrd="1" destOrd="0" presId="urn:microsoft.com/office/officeart/2005/8/layout/orgChart1"/>
-    <dgm:cxn modelId="{FB340E2B-BD6B-4F86-B5A6-9A8809278B7A}" type="presParOf" srcId="{6213E7D1-5CFF-42D6-8D80-B6F926889813}" destId="{CD8FB138-C0F9-45C7-B388-8C83047B09DE}" srcOrd="1" destOrd="0" presId="urn:microsoft.com/office/officeart/2005/8/layout/orgChart1"/>
-    <dgm:cxn modelId="{BAEE00B2-350A-432A-AD8A-639F08B3BCE4}" type="presParOf" srcId="{CD8FB138-C0F9-45C7-B388-8C83047B09DE}" destId="{5BC02223-7B57-4FDB-A2BA-D2C1B7A3D3F9}" srcOrd="0" destOrd="0" presId="urn:microsoft.com/office/officeart/2005/8/layout/orgChart1"/>
-    <dgm:cxn modelId="{B14115CA-9E15-439F-9E87-80672B42B43B}" type="presParOf" srcId="{CD8FB138-C0F9-45C7-B388-8C83047B09DE}" destId="{BF57BBFB-9612-49FE-AF59-4751D01E900F}" srcOrd="1" destOrd="0" presId="urn:microsoft.com/office/officeart/2005/8/layout/orgChart1"/>
-    <dgm:cxn modelId="{2BC0DCC7-43B2-4663-896D-780437F00CEC}" type="presParOf" srcId="{BF57BBFB-9612-49FE-AF59-4751D01E900F}" destId="{AEC79709-9291-4AA5-AD0C-BA2C429C93DB}" srcOrd="0" destOrd="0" presId="urn:microsoft.com/office/officeart/2005/8/layout/orgChart1"/>
-    <dgm:cxn modelId="{D8D2992F-58CF-4456-959E-EA38D232DEC9}" type="presParOf" srcId="{AEC79709-9291-4AA5-AD0C-BA2C429C93DB}" destId="{A38E4B2E-18D6-49A3-8907-90F3B4ABBD9B}" srcOrd="0" destOrd="0" presId="urn:microsoft.com/office/officeart/2005/8/layout/orgChart1"/>
-    <dgm:cxn modelId="{E03DD39D-F1AC-4D7D-8857-5B86CA457273}" type="presParOf" srcId="{AEC79709-9291-4AA5-AD0C-BA2C429C93DB}" destId="{65159937-2669-4971-94BB-28A738283540}" srcOrd="1" destOrd="0" presId="urn:microsoft.com/office/officeart/2005/8/layout/orgChart1"/>
-    <dgm:cxn modelId="{13E99D8E-6478-4F4D-9799-F9FADFFBAA83}" type="presParOf" srcId="{BF57BBFB-9612-49FE-AF59-4751D01E900F}" destId="{47F0191E-0887-4197-80C6-22855C3C2DCF}" srcOrd="1" destOrd="0" presId="urn:microsoft.com/office/officeart/2005/8/layout/orgChart1"/>
-    <dgm:cxn modelId="{10E1B2DD-2E49-47E4-B75B-158956C35342}" type="presParOf" srcId="{47F0191E-0887-4197-80C6-22855C3C2DCF}" destId="{8AA2D9E1-6CA1-48BA-8CF2-871D2AC7924B}" srcOrd="0" destOrd="0" presId="urn:microsoft.com/office/officeart/2005/8/layout/orgChart1"/>
-    <dgm:cxn modelId="{F2047DA0-F9E1-4AB2-B179-76548C569020}" type="presParOf" srcId="{47F0191E-0887-4197-80C6-22855C3C2DCF}" destId="{3CA53B20-6535-4D12-8436-B3F47B8D391B}" srcOrd="1" destOrd="0" presId="urn:microsoft.com/office/officeart/2005/8/layout/orgChart1"/>
-    <dgm:cxn modelId="{490C0929-6B3D-4A4A-A9F1-FF9D1EA00601}" type="presParOf" srcId="{3CA53B20-6535-4D12-8436-B3F47B8D391B}" destId="{EA6A488D-9112-4A3B-8E43-2BE6690D0787}" srcOrd="0" destOrd="0" presId="urn:microsoft.com/office/officeart/2005/8/layout/orgChart1"/>
-    <dgm:cxn modelId="{0FD29CA9-14A1-49DF-A327-BCC75931E551}" type="presParOf" srcId="{EA6A488D-9112-4A3B-8E43-2BE6690D0787}" destId="{9BE6A70D-0350-4AE0-8852-5D251355AA3D}" srcOrd="0" destOrd="0" presId="urn:microsoft.com/office/officeart/2005/8/layout/orgChart1"/>
-    <dgm:cxn modelId="{4808BA2C-8582-458A-AD17-B0B9D5CFA797}" type="presParOf" srcId="{EA6A488D-9112-4A3B-8E43-2BE6690D0787}" destId="{6683360A-E31C-4142-81E1-36FECC5B4DF4}" srcOrd="1" destOrd="0" presId="urn:microsoft.com/office/officeart/2005/8/layout/orgChart1"/>
-    <dgm:cxn modelId="{45CF47E0-0EEE-4CC4-800F-BDC1E0B61B3E}" type="presParOf" srcId="{3CA53B20-6535-4D12-8436-B3F47B8D391B}" destId="{224204A8-6016-4A2E-82D4-CB3ED1737932}" srcOrd="1" destOrd="0" presId="urn:microsoft.com/office/officeart/2005/8/layout/orgChart1"/>
-    <dgm:cxn modelId="{AA8F2FDD-A634-4FC3-86A7-B2F651E5C255}" type="presParOf" srcId="{224204A8-6016-4A2E-82D4-CB3ED1737932}" destId="{D0370262-035C-4F7B-9538-41077464CD46}" srcOrd="0" destOrd="0" presId="urn:microsoft.com/office/officeart/2005/8/layout/orgChart1"/>
-    <dgm:cxn modelId="{5A974A84-5974-411D-A4E8-527BD5F3120B}" type="presParOf" srcId="{224204A8-6016-4A2E-82D4-CB3ED1737932}" destId="{3175E8D1-7B53-40D8-AD04-8B2977961ABC}" srcOrd="1" destOrd="0" presId="urn:microsoft.com/office/officeart/2005/8/layout/orgChart1"/>
-    <dgm:cxn modelId="{E2F23094-7CD7-4B70-BD51-703192F11BF1}" type="presParOf" srcId="{3175E8D1-7B53-40D8-AD04-8B2977961ABC}" destId="{BA8532F7-A20D-4518-BDF3-3D161894FF3F}" srcOrd="0" destOrd="0" presId="urn:microsoft.com/office/officeart/2005/8/layout/orgChart1"/>
-    <dgm:cxn modelId="{F9A2F4DC-D575-4C59-9BA4-3578E510401F}" type="presParOf" srcId="{BA8532F7-A20D-4518-BDF3-3D161894FF3F}" destId="{F5EFB9FA-6797-4658-BE2F-494D1821770D}" srcOrd="0" destOrd="0" presId="urn:microsoft.com/office/officeart/2005/8/layout/orgChart1"/>
-    <dgm:cxn modelId="{4EF7364B-9B57-44AC-A2D6-52B69625DEBC}" type="presParOf" srcId="{BA8532F7-A20D-4518-BDF3-3D161894FF3F}" destId="{031E1D2F-C603-4EA6-9E7D-765A2C4C4944}" srcOrd="1" destOrd="0" presId="urn:microsoft.com/office/officeart/2005/8/layout/orgChart1"/>
-    <dgm:cxn modelId="{8537EF75-FA10-4E9C-A7E5-9E710FC990E7}" type="presParOf" srcId="{3175E8D1-7B53-40D8-AD04-8B2977961ABC}" destId="{C00CBD23-EE13-47DB-A635-3CD2FF9AB81A}" srcOrd="1" destOrd="0" presId="urn:microsoft.com/office/officeart/2005/8/layout/orgChart1"/>
-    <dgm:cxn modelId="{3E6E5FFA-9722-4455-B831-A88C70D9C3EA}" type="presParOf" srcId="{C00CBD23-EE13-47DB-A635-3CD2FF9AB81A}" destId="{30223AA1-E52B-4B5E-8435-B70107DDBDD8}" srcOrd="0" destOrd="0" presId="urn:microsoft.com/office/officeart/2005/8/layout/orgChart1"/>
-    <dgm:cxn modelId="{7DB92D25-15CE-4C95-8F07-B2904818C700}" type="presParOf" srcId="{C00CBD23-EE13-47DB-A635-3CD2FF9AB81A}" destId="{34D6221E-38C1-4574-93BD-CA37482B83D1}" srcOrd="1" destOrd="0" presId="urn:microsoft.com/office/officeart/2005/8/layout/orgChart1"/>
-    <dgm:cxn modelId="{E4EAAB5C-BBC4-48B9-9760-610AED50FFBE}" type="presParOf" srcId="{34D6221E-38C1-4574-93BD-CA37482B83D1}" destId="{FE24341C-0E2C-45C5-BE92-FBC62BBE0FBC}" srcOrd="0" destOrd="0" presId="urn:microsoft.com/office/officeart/2005/8/layout/orgChart1"/>
-    <dgm:cxn modelId="{75FD6DE1-CE0C-4C72-824C-226167E5577B}" type="presParOf" srcId="{FE24341C-0E2C-45C5-BE92-FBC62BBE0FBC}" destId="{EFB9F452-FFE8-4CEB-A85E-D968861323FB}" srcOrd="0" destOrd="0" presId="urn:microsoft.com/office/officeart/2005/8/layout/orgChart1"/>
-    <dgm:cxn modelId="{F16CB7D1-57C8-411C-B37E-813A7A7AC66F}" type="presParOf" srcId="{FE24341C-0E2C-45C5-BE92-FBC62BBE0FBC}" destId="{7E4AF2DD-B636-4BB5-A86D-917D1DA44A61}" srcOrd="1" destOrd="0" presId="urn:microsoft.com/office/officeart/2005/8/layout/orgChart1"/>
-    <dgm:cxn modelId="{16AB7C59-1341-48C4-8994-25A1BA687ED7}" type="presParOf" srcId="{34D6221E-38C1-4574-93BD-CA37482B83D1}" destId="{CD2ED4C4-9CBB-42A1-9960-2833514125DB}" srcOrd="1" destOrd="0" presId="urn:microsoft.com/office/officeart/2005/8/layout/orgChart1"/>
-    <dgm:cxn modelId="{22ADE64B-11B2-47CC-A31D-4A2FB24FADBF}" type="presParOf" srcId="{34D6221E-38C1-4574-93BD-CA37482B83D1}" destId="{6EA41B4B-3833-4C53-AD8C-68113648C0D6}" srcOrd="2" destOrd="0" presId="urn:microsoft.com/office/officeart/2005/8/layout/orgChart1"/>
-    <dgm:cxn modelId="{2ED145DE-921C-4933-A683-462EDE6E3838}" type="presParOf" srcId="{C00CBD23-EE13-47DB-A635-3CD2FF9AB81A}" destId="{6DE9F148-FB56-4F93-9228-9454CEA2EDC6}" srcOrd="2" destOrd="0" presId="urn:microsoft.com/office/officeart/2005/8/layout/orgChart1"/>
-    <dgm:cxn modelId="{783B2B3C-3FE7-4035-BAE8-05F3A5EE11DE}" type="presParOf" srcId="{C00CBD23-EE13-47DB-A635-3CD2FF9AB81A}" destId="{CF12CD8A-728C-4991-8D98-D652E2B54974}" srcOrd="3" destOrd="0" presId="urn:microsoft.com/office/officeart/2005/8/layout/orgChart1"/>
-    <dgm:cxn modelId="{7E4878E1-7E7F-4055-910A-0F4B4CB2427C}" type="presParOf" srcId="{CF12CD8A-728C-4991-8D98-D652E2B54974}" destId="{89CDED72-03D0-43B4-8FF0-3690DDFDE206}" srcOrd="0" destOrd="0" presId="urn:microsoft.com/office/officeart/2005/8/layout/orgChart1"/>
-    <dgm:cxn modelId="{F3BC158A-7623-4751-8E76-A013677E97A4}" type="presParOf" srcId="{89CDED72-03D0-43B4-8FF0-3690DDFDE206}" destId="{AE6E81B5-039D-465E-9C0A-BB3A7CF1CC24}" srcOrd="0" destOrd="0" presId="urn:microsoft.com/office/officeart/2005/8/layout/orgChart1"/>
-    <dgm:cxn modelId="{53A7BE3C-37F1-4CD6-AD53-70290ACD65EE}" type="presParOf" srcId="{89CDED72-03D0-43B4-8FF0-3690DDFDE206}" destId="{D698DA5D-F314-48E6-820D-91E6BDCDB851}" srcOrd="1" destOrd="0" presId="urn:microsoft.com/office/officeart/2005/8/layout/orgChart1"/>
-    <dgm:cxn modelId="{B36736D6-6554-45EC-BC34-30B1CC807E7B}" type="presParOf" srcId="{CF12CD8A-728C-4991-8D98-D652E2B54974}" destId="{FF4C3293-E55E-4783-BB09-B508B58B206D}" srcOrd="1" destOrd="0" presId="urn:microsoft.com/office/officeart/2005/8/layout/orgChart1"/>
-    <dgm:cxn modelId="{27D039A7-78EB-4EE1-ACFA-16F68242723B}" type="presParOf" srcId="{FF4C3293-E55E-4783-BB09-B508B58B206D}" destId="{3C78EBD5-8588-4F00-B89C-74FE7B9F2E14}" srcOrd="0" destOrd="0" presId="urn:microsoft.com/office/officeart/2005/8/layout/orgChart1"/>
-    <dgm:cxn modelId="{6190ACAE-76F9-4B17-BE49-321BCAD71A94}" type="presParOf" srcId="{FF4C3293-E55E-4783-BB09-B508B58B206D}" destId="{0D9C702D-59F5-4AF4-8763-6D81DFDEAB69}" srcOrd="1" destOrd="0" presId="urn:microsoft.com/office/officeart/2005/8/layout/orgChart1"/>
-    <dgm:cxn modelId="{7BD89EFD-F203-4E77-80B4-50411E875200}" type="presParOf" srcId="{0D9C702D-59F5-4AF4-8763-6D81DFDEAB69}" destId="{E68CB037-DBF6-4169-8B30-3CD043B80A52}" srcOrd="0" destOrd="0" presId="urn:microsoft.com/office/officeart/2005/8/layout/orgChart1"/>
-    <dgm:cxn modelId="{C11B444F-EBA1-4EC5-805D-B35E82AF6B1F}" type="presParOf" srcId="{E68CB037-DBF6-4169-8B30-3CD043B80A52}" destId="{70C7A9BB-D83D-491C-B812-951EDE64A6F1}" srcOrd="0" destOrd="0" presId="urn:microsoft.com/office/officeart/2005/8/layout/orgChart1"/>
-    <dgm:cxn modelId="{D388FAE0-7EFC-441A-9382-303F4D7F795E}" type="presParOf" srcId="{E68CB037-DBF6-4169-8B30-3CD043B80A52}" destId="{567078EA-4466-4B49-9239-EF8D06B45773}" srcOrd="1" destOrd="0" presId="urn:microsoft.com/office/officeart/2005/8/layout/orgChart1"/>
-    <dgm:cxn modelId="{DC6B3AB7-CE8B-4F30-9ED4-8BA5CCE69BA5}" type="presParOf" srcId="{0D9C702D-59F5-4AF4-8763-6D81DFDEAB69}" destId="{80E7808B-1D40-4C32-8F0E-A877861B58D2}" srcOrd="1" destOrd="0" presId="urn:microsoft.com/office/officeart/2005/8/layout/orgChart1"/>
-    <dgm:cxn modelId="{F83E2719-D45B-4F11-A70C-3753CF757E78}" type="presParOf" srcId="{80E7808B-1D40-4C32-8F0E-A877861B58D2}" destId="{A658E4CB-4DDC-4564-A007-4ABC12591407}" srcOrd="0" destOrd="0" presId="urn:microsoft.com/office/officeart/2005/8/layout/orgChart1"/>
-    <dgm:cxn modelId="{84688D83-FC92-4013-95F8-F1B4D86435A1}" type="presParOf" srcId="{80E7808B-1D40-4C32-8F0E-A877861B58D2}" destId="{911E7BBE-344A-4EBD-877B-8BFF46EB2F1D}" srcOrd="1" destOrd="0" presId="urn:microsoft.com/office/officeart/2005/8/layout/orgChart1"/>
-    <dgm:cxn modelId="{413749A7-0F1E-490E-B523-66E22F3A9D0A}" type="presParOf" srcId="{911E7BBE-344A-4EBD-877B-8BFF46EB2F1D}" destId="{D58610BF-705E-4DCE-8EC8-DF28984DDADA}" srcOrd="0" destOrd="0" presId="urn:microsoft.com/office/officeart/2005/8/layout/orgChart1"/>
-    <dgm:cxn modelId="{43E0D0C8-EB64-4CC5-9790-DDDA3F3FC94A}" type="presParOf" srcId="{D58610BF-705E-4DCE-8EC8-DF28984DDADA}" destId="{346F6E34-F932-4560-94CA-2A0572F81397}" srcOrd="0" destOrd="0" presId="urn:microsoft.com/office/officeart/2005/8/layout/orgChart1"/>
-    <dgm:cxn modelId="{469BB085-F53E-4B24-B835-D655E49D0CD8}" type="presParOf" srcId="{D58610BF-705E-4DCE-8EC8-DF28984DDADA}" destId="{C1BD2246-5693-48B1-9860-56AAD8918840}" srcOrd="1" destOrd="0" presId="urn:microsoft.com/office/officeart/2005/8/layout/orgChart1"/>
-    <dgm:cxn modelId="{CA40E4F6-2E79-4F94-BA49-67E831517E7D}" type="presParOf" srcId="{911E7BBE-344A-4EBD-877B-8BFF46EB2F1D}" destId="{0849330E-5308-4B71-9903-86282F2391EF}" srcOrd="1" destOrd="0" presId="urn:microsoft.com/office/officeart/2005/8/layout/orgChart1"/>
-    <dgm:cxn modelId="{00E8154E-04CA-49C8-A4A2-252DB87C3EF7}" type="presParOf" srcId="{911E7BBE-344A-4EBD-877B-8BFF46EB2F1D}" destId="{605053B8-D410-4FDA-A435-3FED7D5C1A32}" srcOrd="2" destOrd="0" presId="urn:microsoft.com/office/officeart/2005/8/layout/orgChart1"/>
-    <dgm:cxn modelId="{BDD2E2F1-A49C-488A-A44B-4DF4ECDF32B7}" type="presParOf" srcId="{80E7808B-1D40-4C32-8F0E-A877861B58D2}" destId="{E3E32EED-00A6-4F71-9F5F-B10BC37F92AA}" srcOrd="2" destOrd="0" presId="urn:microsoft.com/office/officeart/2005/8/layout/orgChart1"/>
-    <dgm:cxn modelId="{1EF743A7-4798-44FC-9335-EA6A89A010FE}" type="presParOf" srcId="{80E7808B-1D40-4C32-8F0E-A877861B58D2}" destId="{567A7AD6-17D8-4DB5-9EDD-A9FB6257C722}" srcOrd="3" destOrd="0" presId="urn:microsoft.com/office/officeart/2005/8/layout/orgChart1"/>
-    <dgm:cxn modelId="{84F38953-BBF3-4310-87F3-9227116FB8F8}" type="presParOf" srcId="{567A7AD6-17D8-4DB5-9EDD-A9FB6257C722}" destId="{05FE844D-328D-4188-B167-4FF825601587}" srcOrd="0" destOrd="0" presId="urn:microsoft.com/office/officeart/2005/8/layout/orgChart1"/>
-    <dgm:cxn modelId="{C9EADCB2-0AC9-4484-90ED-37FC830D50A0}" type="presParOf" srcId="{05FE844D-328D-4188-B167-4FF825601587}" destId="{5E96939B-2391-40E6-8E8B-DBA7898B1059}" srcOrd="0" destOrd="0" presId="urn:microsoft.com/office/officeart/2005/8/layout/orgChart1"/>
-    <dgm:cxn modelId="{773A1F3F-A80B-4DE1-AFA1-0867775D5A27}" type="presParOf" srcId="{05FE844D-328D-4188-B167-4FF825601587}" destId="{B969D3CA-3D3E-4E5B-A96F-1CCDB2A01703}" srcOrd="1" destOrd="0" presId="urn:microsoft.com/office/officeart/2005/8/layout/orgChart1"/>
-    <dgm:cxn modelId="{957128CD-2F32-4A0F-953E-642E44E04391}" type="presParOf" srcId="{567A7AD6-17D8-4DB5-9EDD-A9FB6257C722}" destId="{13F7D2D5-AB60-4D1F-AC32-3474A3699623}" srcOrd="1" destOrd="0" presId="urn:microsoft.com/office/officeart/2005/8/layout/orgChart1"/>
-    <dgm:cxn modelId="{049657FA-07E0-4AD9-B1EA-D0197EC71466}" type="presParOf" srcId="{567A7AD6-17D8-4DB5-9EDD-A9FB6257C722}" destId="{B8DDE3B9-8485-489B-AB70-F4416F595134}" srcOrd="2" destOrd="0" presId="urn:microsoft.com/office/officeart/2005/8/layout/orgChart1"/>
-    <dgm:cxn modelId="{73E3845C-5B2F-4F5B-A1C5-5FA80E30E569}" type="presParOf" srcId="{0D9C702D-59F5-4AF4-8763-6D81DFDEAB69}" destId="{D3980833-2D0E-4BAE-816B-AFFFA9937C7B}" srcOrd="2" destOrd="0" presId="urn:microsoft.com/office/officeart/2005/8/layout/orgChart1"/>
-    <dgm:cxn modelId="{7D8BCBF0-B43B-45BB-A54D-3B562C5E6772}" type="presParOf" srcId="{FF4C3293-E55E-4783-BB09-B508B58B206D}" destId="{174B6EC9-67AB-498E-8F51-DEB56DCB09CF}" srcOrd="2" destOrd="0" presId="urn:microsoft.com/office/officeart/2005/8/layout/orgChart1"/>
-    <dgm:cxn modelId="{C64FB6C8-93CA-4592-9F04-26B9A177EF82}" type="presParOf" srcId="{FF4C3293-E55E-4783-BB09-B508B58B206D}" destId="{0B2601D1-FFC1-487E-94E7-AD2E665F42D7}" srcOrd="3" destOrd="0" presId="urn:microsoft.com/office/officeart/2005/8/layout/orgChart1"/>
-    <dgm:cxn modelId="{AF3CD5D4-CEE6-4135-96C3-3E425A0FBFBD}" type="presParOf" srcId="{0B2601D1-FFC1-487E-94E7-AD2E665F42D7}" destId="{6458E584-3236-42FD-9341-0934691D9202}" srcOrd="0" destOrd="0" presId="urn:microsoft.com/office/officeart/2005/8/layout/orgChart1"/>
-    <dgm:cxn modelId="{81131E53-8BAF-4132-B09F-F696114A802E}" type="presParOf" srcId="{6458E584-3236-42FD-9341-0934691D9202}" destId="{28B8B485-D3E2-4CC8-8C15-976354911744}" srcOrd="0" destOrd="0" presId="urn:microsoft.com/office/officeart/2005/8/layout/orgChart1"/>
-    <dgm:cxn modelId="{9D7A7125-0642-4ECC-88B0-63998D474878}" type="presParOf" srcId="{6458E584-3236-42FD-9341-0934691D9202}" destId="{7B9B11C8-3192-4D2F-A896-AF03F3F44438}" srcOrd="1" destOrd="0" presId="urn:microsoft.com/office/officeart/2005/8/layout/orgChart1"/>
-    <dgm:cxn modelId="{47392E1A-58B9-4D6E-AFAD-658D75440C72}" type="presParOf" srcId="{0B2601D1-FFC1-487E-94E7-AD2E665F42D7}" destId="{7ABFF9BA-D0C9-484F-AD33-41C95FB8DC14}" srcOrd="1" destOrd="0" presId="urn:microsoft.com/office/officeart/2005/8/layout/orgChart1"/>
-    <dgm:cxn modelId="{AFD95946-6158-444F-B982-0CDF80DC94CE}" type="presParOf" srcId="{7ABFF9BA-D0C9-484F-AD33-41C95FB8DC14}" destId="{6E33082C-3778-4ABB-93F2-223053ABA309}" srcOrd="0" destOrd="0" presId="urn:microsoft.com/office/officeart/2005/8/layout/orgChart1"/>
-    <dgm:cxn modelId="{7F3694C3-54EA-4614-B561-CA31DED74D30}" type="presParOf" srcId="{7ABFF9BA-D0C9-484F-AD33-41C95FB8DC14}" destId="{F924FA76-F0F3-444A-93A3-2F06007410D9}" srcOrd="1" destOrd="0" presId="urn:microsoft.com/office/officeart/2005/8/layout/orgChart1"/>
-    <dgm:cxn modelId="{8528A5F4-A839-4514-BB02-AA05DC419D42}" type="presParOf" srcId="{F924FA76-F0F3-444A-93A3-2F06007410D9}" destId="{6909A13A-E86C-42EC-BE72-30BA12A56EC9}" srcOrd="0" destOrd="0" presId="urn:microsoft.com/office/officeart/2005/8/layout/orgChart1"/>
-    <dgm:cxn modelId="{874DD723-8D27-4E74-8AED-6DEF1659CA7E}" type="presParOf" srcId="{6909A13A-E86C-42EC-BE72-30BA12A56EC9}" destId="{E8850ABD-AD51-4993-94D3-2346573BC964}" srcOrd="0" destOrd="0" presId="urn:microsoft.com/office/officeart/2005/8/layout/orgChart1"/>
-    <dgm:cxn modelId="{B9CA1C34-420D-4E37-AFA9-93DE62E9BF83}" type="presParOf" srcId="{6909A13A-E86C-42EC-BE72-30BA12A56EC9}" destId="{0A8DAEB8-CD22-40CF-BDF2-2EB734CD94E1}" srcOrd="1" destOrd="0" presId="urn:microsoft.com/office/officeart/2005/8/layout/orgChart1"/>
-    <dgm:cxn modelId="{93F591E6-AE90-4E4E-97D0-C4250B08CFDD}" type="presParOf" srcId="{F924FA76-F0F3-444A-93A3-2F06007410D9}" destId="{C270172C-40CF-49E9-9EB0-62CEB1378C53}" srcOrd="1" destOrd="0" presId="urn:microsoft.com/office/officeart/2005/8/layout/orgChart1"/>
-    <dgm:cxn modelId="{05196A07-498B-4EF4-A3CD-692AD3B91734}" type="presParOf" srcId="{F924FA76-F0F3-444A-93A3-2F06007410D9}" destId="{E2BD60F4-21F2-447E-9CDA-A4D90BE88654}" srcOrd="2" destOrd="0" presId="urn:microsoft.com/office/officeart/2005/8/layout/orgChart1"/>
-    <dgm:cxn modelId="{419B3732-671D-48FA-878A-893310417F48}" type="presParOf" srcId="{7ABFF9BA-D0C9-484F-AD33-41C95FB8DC14}" destId="{3D679402-8278-4366-8843-2F564801FFB8}" srcOrd="2" destOrd="0" presId="urn:microsoft.com/office/officeart/2005/8/layout/orgChart1"/>
-    <dgm:cxn modelId="{80951ED1-E3BC-48DE-8A85-C8C0ABBFE046}" type="presParOf" srcId="{7ABFF9BA-D0C9-484F-AD33-41C95FB8DC14}" destId="{C45B0CE7-CD37-48DC-B682-A014352F0F40}" srcOrd="3" destOrd="0" presId="urn:microsoft.com/office/officeart/2005/8/layout/orgChart1"/>
-    <dgm:cxn modelId="{A1824E98-B13F-46CF-B8CE-0BFDB806EA92}" type="presParOf" srcId="{C45B0CE7-CD37-48DC-B682-A014352F0F40}" destId="{CAF007FB-CDD1-4DA2-86B6-D07CC892F147}" srcOrd="0" destOrd="0" presId="urn:microsoft.com/office/officeart/2005/8/layout/orgChart1"/>
-    <dgm:cxn modelId="{BEAEDE44-D59C-4CE1-9BFB-7ED762ED648E}" type="presParOf" srcId="{CAF007FB-CDD1-4DA2-86B6-D07CC892F147}" destId="{7CB06313-0AC6-4334-BE38-2E8197E328E2}" srcOrd="0" destOrd="0" presId="urn:microsoft.com/office/officeart/2005/8/layout/orgChart1"/>
-    <dgm:cxn modelId="{0F4AB8EC-E526-4371-BB56-43508CED5628}" type="presParOf" srcId="{CAF007FB-CDD1-4DA2-86B6-D07CC892F147}" destId="{B9DB7124-1862-4F8D-9150-AC1D163B76C1}" srcOrd="1" destOrd="0" presId="urn:microsoft.com/office/officeart/2005/8/layout/orgChart1"/>
-    <dgm:cxn modelId="{6795A515-79D3-4751-A76A-6531760C37D3}" type="presParOf" srcId="{C45B0CE7-CD37-48DC-B682-A014352F0F40}" destId="{1DBE3116-1E54-4677-AA04-1574BB39F9A9}" srcOrd="1" destOrd="0" presId="urn:microsoft.com/office/officeart/2005/8/layout/orgChart1"/>
-    <dgm:cxn modelId="{38379E96-0280-4257-AC18-723631BFDEF9}" type="presParOf" srcId="{C45B0CE7-CD37-48DC-B682-A014352F0F40}" destId="{E916B7F9-0173-4FAD-B8D4-1EFF0AC6B609}" srcOrd="2" destOrd="0" presId="urn:microsoft.com/office/officeart/2005/8/layout/orgChart1"/>
-    <dgm:cxn modelId="{234EF063-B3FD-407E-ABE8-51F2E0D2BBB6}" type="presParOf" srcId="{7ABFF9BA-D0C9-484F-AD33-41C95FB8DC14}" destId="{2A4CFED1-9624-434D-8067-C2EDF8079E42}" srcOrd="4" destOrd="0" presId="urn:microsoft.com/office/officeart/2005/8/layout/orgChart1"/>
-    <dgm:cxn modelId="{47BF6899-240F-40A1-9CFE-02BD2B9D9EDF}" type="presParOf" srcId="{7ABFF9BA-D0C9-484F-AD33-41C95FB8DC14}" destId="{E800FD0E-84F3-4900-B220-72F2700098C2}" srcOrd="5" destOrd="0" presId="urn:microsoft.com/office/officeart/2005/8/layout/orgChart1"/>
-    <dgm:cxn modelId="{62D0A249-9B5D-4ABA-924D-F99954B446E4}" type="presParOf" srcId="{E800FD0E-84F3-4900-B220-72F2700098C2}" destId="{0C48C80D-DE47-459D-9A18-19AAB505175D}" srcOrd="0" destOrd="0" presId="urn:microsoft.com/office/officeart/2005/8/layout/orgChart1"/>
-    <dgm:cxn modelId="{B7891B05-03C9-415B-B456-0CA2FC7CCB45}" type="presParOf" srcId="{0C48C80D-DE47-459D-9A18-19AAB505175D}" destId="{4193881B-AD5F-42AF-A653-EE0707D1F1A6}" srcOrd="0" destOrd="0" presId="urn:microsoft.com/office/officeart/2005/8/layout/orgChart1"/>
-    <dgm:cxn modelId="{EC62E02D-3BF9-4D62-BBFA-267FC63E4253}" type="presParOf" srcId="{0C48C80D-DE47-459D-9A18-19AAB505175D}" destId="{5FC7684E-0951-422B-AAAF-5CA10A5CA60B}" srcOrd="1" destOrd="0" presId="urn:microsoft.com/office/officeart/2005/8/layout/orgChart1"/>
-    <dgm:cxn modelId="{528114E4-F030-4EA5-8442-A9B93308F815}" type="presParOf" srcId="{E800FD0E-84F3-4900-B220-72F2700098C2}" destId="{4337667D-7A5E-43DF-9D0F-A923B593B10F}" srcOrd="1" destOrd="0" presId="urn:microsoft.com/office/officeart/2005/8/layout/orgChart1"/>
-    <dgm:cxn modelId="{797AC98B-FABC-41DF-BD01-E32240FE4FD3}" type="presParOf" srcId="{E800FD0E-84F3-4900-B220-72F2700098C2}" destId="{C0721C0C-A01B-4E83-BC60-C5602D0F80D1}" srcOrd="2" destOrd="0" presId="urn:microsoft.com/office/officeart/2005/8/layout/orgChart1"/>
-    <dgm:cxn modelId="{A9A900A8-8510-4E04-B4FB-8F3135C39103}" type="presParOf" srcId="{7ABFF9BA-D0C9-484F-AD33-41C95FB8DC14}" destId="{C13A3A04-CFA5-4A63-A622-369DC2EC18C4}" srcOrd="6" destOrd="0" presId="urn:microsoft.com/office/officeart/2005/8/layout/orgChart1"/>
-    <dgm:cxn modelId="{224FE95E-97DF-4FD0-B131-36CC68752671}" type="presParOf" srcId="{7ABFF9BA-D0C9-484F-AD33-41C95FB8DC14}" destId="{0DE26CB1-8DF8-4F38-929E-FB54CA99055E}" srcOrd="7" destOrd="0" presId="urn:microsoft.com/office/officeart/2005/8/layout/orgChart1"/>
-    <dgm:cxn modelId="{657C9928-FEF9-4208-8A88-56BA943419AD}" type="presParOf" srcId="{0DE26CB1-8DF8-4F38-929E-FB54CA99055E}" destId="{4B77F875-7033-42E6-B773-199C0EE7DDCF}" srcOrd="0" destOrd="0" presId="urn:microsoft.com/office/officeart/2005/8/layout/orgChart1"/>
-    <dgm:cxn modelId="{597624E1-CF3C-4705-BF9E-EABD25C3FBDA}" type="presParOf" srcId="{4B77F875-7033-42E6-B773-199C0EE7DDCF}" destId="{062CBA52-EA1F-4965-85A7-51215A0BF1E1}" srcOrd="0" destOrd="0" presId="urn:microsoft.com/office/officeart/2005/8/layout/orgChart1"/>
-    <dgm:cxn modelId="{588297CD-B0D5-48C1-9782-D2644914DEEF}" type="presParOf" srcId="{4B77F875-7033-42E6-B773-199C0EE7DDCF}" destId="{71E6611B-C454-4441-B1D1-85F1C03CCFFB}" srcOrd="1" destOrd="0" presId="urn:microsoft.com/office/officeart/2005/8/layout/orgChart1"/>
-    <dgm:cxn modelId="{2E03D295-9FDC-490B-836F-050834ED9584}" type="presParOf" srcId="{0DE26CB1-8DF8-4F38-929E-FB54CA99055E}" destId="{007BD379-FE63-45EA-8581-EA271F925CFE}" srcOrd="1" destOrd="0" presId="urn:microsoft.com/office/officeart/2005/8/layout/orgChart1"/>
-    <dgm:cxn modelId="{B67C7803-1CA0-4F6F-A6EA-5DF516D76198}" type="presParOf" srcId="{0DE26CB1-8DF8-4F38-929E-FB54CA99055E}" destId="{3614D9ED-8E0F-4A6B-8226-FC72C8305BF2}" srcOrd="2" destOrd="0" presId="urn:microsoft.com/office/officeart/2005/8/layout/orgChart1"/>
-    <dgm:cxn modelId="{F9F4935C-6112-4829-90BE-A2E4869B70A8}" type="presParOf" srcId="{7ABFF9BA-D0C9-484F-AD33-41C95FB8DC14}" destId="{69209B79-27E3-46D8-908F-C926DAFFAD8D}" srcOrd="8" destOrd="0" presId="urn:microsoft.com/office/officeart/2005/8/layout/orgChart1"/>
-    <dgm:cxn modelId="{90A5F954-3CD5-49BB-BBE5-F9344D04D938}" type="presParOf" srcId="{7ABFF9BA-D0C9-484F-AD33-41C95FB8DC14}" destId="{F9E6A0CA-6321-4EA8-9013-B3C80B174C2E}" srcOrd="9" destOrd="0" presId="urn:microsoft.com/office/officeart/2005/8/layout/orgChart1"/>
-    <dgm:cxn modelId="{764781B1-5EE6-4B70-BADD-6557F3E63853}" type="presParOf" srcId="{F9E6A0CA-6321-4EA8-9013-B3C80B174C2E}" destId="{C769BC7F-FA2B-4AB7-93CC-BE9E8464D74C}" srcOrd="0" destOrd="0" presId="urn:microsoft.com/office/officeart/2005/8/layout/orgChart1"/>
-    <dgm:cxn modelId="{394F4CD8-861A-4979-BECE-5BBE1931B13B}" type="presParOf" srcId="{C769BC7F-FA2B-4AB7-93CC-BE9E8464D74C}" destId="{54D20402-E165-4F0F-B19D-934DF0835109}" srcOrd="0" destOrd="0" presId="urn:microsoft.com/office/officeart/2005/8/layout/orgChart1"/>
-    <dgm:cxn modelId="{872CAD95-8631-4DA3-94F6-12669DF1F683}" type="presParOf" srcId="{C769BC7F-FA2B-4AB7-93CC-BE9E8464D74C}" destId="{D3B8B35F-8976-4E3C-9280-E4FCFCFA79E5}" srcOrd="1" destOrd="0" presId="urn:microsoft.com/office/officeart/2005/8/layout/orgChart1"/>
-    <dgm:cxn modelId="{DCFF1F24-B031-4E5E-A60F-2CAA03430F33}" type="presParOf" srcId="{F9E6A0CA-6321-4EA8-9013-B3C80B174C2E}" destId="{22BB3606-F27F-45E6-927A-0E319F1AB6BF}" srcOrd="1" destOrd="0" presId="urn:microsoft.com/office/officeart/2005/8/layout/orgChart1"/>
-    <dgm:cxn modelId="{A6C0591C-D999-4929-88C4-F6409ECF0DD5}" type="presParOf" srcId="{F9E6A0CA-6321-4EA8-9013-B3C80B174C2E}" destId="{11D28B9B-ED34-409D-92D7-654E10EBD51A}" srcOrd="2" destOrd="0" presId="urn:microsoft.com/office/officeart/2005/8/layout/orgChart1"/>
-    <dgm:cxn modelId="{9D469E92-24C7-4501-89F8-99CCF7484443}" type="presParOf" srcId="{7ABFF9BA-D0C9-484F-AD33-41C95FB8DC14}" destId="{1439366A-37CB-4DD5-8A68-92B0D6A0F04D}" srcOrd="10" destOrd="0" presId="urn:microsoft.com/office/officeart/2005/8/layout/orgChart1"/>
-    <dgm:cxn modelId="{DE82E799-85FF-4927-B3E6-C57EF0A9A8FD}" type="presParOf" srcId="{7ABFF9BA-D0C9-484F-AD33-41C95FB8DC14}" destId="{60962991-5B07-4616-9513-6DDF1283B58D}" srcOrd="11" destOrd="0" presId="urn:microsoft.com/office/officeart/2005/8/layout/orgChart1"/>
-    <dgm:cxn modelId="{680DA6EE-D845-4262-B37B-4850F1B93235}" type="presParOf" srcId="{60962991-5B07-4616-9513-6DDF1283B58D}" destId="{F6F3D1FD-2AA7-480A-84B9-D2B01790A547}" srcOrd="0" destOrd="0" presId="urn:microsoft.com/office/officeart/2005/8/layout/orgChart1"/>
-    <dgm:cxn modelId="{AFB02EF6-47B0-47A8-AB86-C0E92EAB1D33}" type="presParOf" srcId="{F6F3D1FD-2AA7-480A-84B9-D2B01790A547}" destId="{DB1A9D2F-9D71-4979-BDFB-B649FA368457}" srcOrd="0" destOrd="0" presId="urn:microsoft.com/office/officeart/2005/8/layout/orgChart1"/>
-    <dgm:cxn modelId="{0DF9381A-E4A5-41FA-BD51-4949246A21A4}" type="presParOf" srcId="{F6F3D1FD-2AA7-480A-84B9-D2B01790A547}" destId="{99F29E88-DE92-4FE3-9730-F664D9CAFA7F}" srcOrd="1" destOrd="0" presId="urn:microsoft.com/office/officeart/2005/8/layout/orgChart1"/>
-    <dgm:cxn modelId="{746007A8-E5A6-4AA1-B0E7-5F601E60C477}" type="presParOf" srcId="{60962991-5B07-4616-9513-6DDF1283B58D}" destId="{0569EEFF-D22A-4A3C-BF0C-13731CE41E25}" srcOrd="1" destOrd="0" presId="urn:microsoft.com/office/officeart/2005/8/layout/orgChart1"/>
-    <dgm:cxn modelId="{C8C218EB-4EB4-451F-B2B1-A77DFB4F0927}" type="presParOf" srcId="{60962991-5B07-4616-9513-6DDF1283B58D}" destId="{76441674-BC67-4A36-B727-2C40124FA702}" srcOrd="2" destOrd="0" presId="urn:microsoft.com/office/officeart/2005/8/layout/orgChart1"/>
-    <dgm:cxn modelId="{6E84059F-D972-4B36-854A-5B7EF0E31E34}" type="presParOf" srcId="{0B2601D1-FFC1-487E-94E7-AD2E665F42D7}" destId="{857D89CB-6A79-4976-9C33-A49E3D9ED51C}" srcOrd="2" destOrd="0" presId="urn:microsoft.com/office/officeart/2005/8/layout/orgChart1"/>
-    <dgm:cxn modelId="{018F248B-C29C-4880-B09B-603411702AA3}" type="presParOf" srcId="{CF12CD8A-728C-4991-8D98-D652E2B54974}" destId="{35B73CB2-2211-4D4C-A288-DA0B2E8419C6}" srcOrd="2" destOrd="0" presId="urn:microsoft.com/office/officeart/2005/8/layout/orgChart1"/>
-    <dgm:cxn modelId="{05B71217-C4B3-4A97-8E1D-52C36C560C3B}" type="presParOf" srcId="{3175E8D1-7B53-40D8-AD04-8B2977961ABC}" destId="{FB44D73F-2F48-441A-A85D-AB9DA867282B}" srcOrd="2" destOrd="0" presId="urn:microsoft.com/office/officeart/2005/8/layout/orgChart1"/>
-    <dgm:cxn modelId="{7B8A8E88-8ED1-4568-B0DF-37EE0ABAEB02}" type="presParOf" srcId="{224204A8-6016-4A2E-82D4-CB3ED1737932}" destId="{4B94323C-1B3D-4573-BCB2-70E5F39F869F}" srcOrd="2" destOrd="0" presId="urn:microsoft.com/office/officeart/2005/8/layout/orgChart1"/>
-    <dgm:cxn modelId="{1DF47ACD-5BBA-4533-B924-0A1AAC7C500B}" type="presParOf" srcId="{224204A8-6016-4A2E-82D4-CB3ED1737932}" destId="{A843D5C3-5EA6-4B17-8D3E-B609B929FE07}" srcOrd="3" destOrd="0" presId="urn:microsoft.com/office/officeart/2005/8/layout/orgChart1"/>
-    <dgm:cxn modelId="{2522B20A-A3C0-4303-9F31-8314DFD44B8E}" type="presParOf" srcId="{A843D5C3-5EA6-4B17-8D3E-B609B929FE07}" destId="{E701A8EC-4DEA-4AAE-8969-0182F3C8FB51}" srcOrd="0" destOrd="0" presId="urn:microsoft.com/office/officeart/2005/8/layout/orgChart1"/>
-    <dgm:cxn modelId="{194EBAE5-3E6C-453D-A98C-6D8428DA8ECB}" type="presParOf" srcId="{E701A8EC-4DEA-4AAE-8969-0182F3C8FB51}" destId="{20C48B43-9D88-4636-BA22-4755BCAE7B14}" srcOrd="0" destOrd="0" presId="urn:microsoft.com/office/officeart/2005/8/layout/orgChart1"/>
-    <dgm:cxn modelId="{F06AD7E7-0731-4FD3-B87C-332731F83B98}" type="presParOf" srcId="{E701A8EC-4DEA-4AAE-8969-0182F3C8FB51}" destId="{0C4405E8-D50C-4DE5-88F3-A666799C3A0B}" srcOrd="1" destOrd="0" presId="urn:microsoft.com/office/officeart/2005/8/layout/orgChart1"/>
-    <dgm:cxn modelId="{E4AF7472-BF21-425A-AF58-F7CFE15B00E3}" type="presParOf" srcId="{A843D5C3-5EA6-4B17-8D3E-B609B929FE07}" destId="{B4989002-39B9-4712-8E39-E303EF26E696}" srcOrd="1" destOrd="0" presId="urn:microsoft.com/office/officeart/2005/8/layout/orgChart1"/>
-    <dgm:cxn modelId="{A175C4D4-49A2-41A5-8FF8-FEFFB3E9B9DA}" type="presParOf" srcId="{A843D5C3-5EA6-4B17-8D3E-B609B929FE07}" destId="{75AAEF13-57AD-426C-AF8C-74DEFDD7532F}" srcOrd="2" destOrd="0" presId="urn:microsoft.com/office/officeart/2005/8/layout/orgChart1"/>
-    <dgm:cxn modelId="{DC060D0F-6816-4013-97BC-2AE3CC614603}" type="presParOf" srcId="{224204A8-6016-4A2E-82D4-CB3ED1737932}" destId="{66EFDE58-8A0A-4043-8E2A-D637FDAD6116}" srcOrd="4" destOrd="0" presId="urn:microsoft.com/office/officeart/2005/8/layout/orgChart1"/>
-    <dgm:cxn modelId="{BB31B176-EAC0-4C22-9F22-A16D89D56E56}" type="presParOf" srcId="{224204A8-6016-4A2E-82D4-CB3ED1737932}" destId="{926DCA84-89D4-4C83-9928-1585BAFB8CA3}" srcOrd="5" destOrd="0" presId="urn:microsoft.com/office/officeart/2005/8/layout/orgChart1"/>
-    <dgm:cxn modelId="{2DB2DDBC-E73C-48E4-9328-37ABED36845C}" type="presParOf" srcId="{926DCA84-89D4-4C83-9928-1585BAFB8CA3}" destId="{91246CAE-C292-4D57-AFFB-219FCB1DD232}" srcOrd="0" destOrd="0" presId="urn:microsoft.com/office/officeart/2005/8/layout/orgChart1"/>
-    <dgm:cxn modelId="{773B3ABE-C0FA-46B6-BFC1-C4DC78143817}" type="presParOf" srcId="{91246CAE-C292-4D57-AFFB-219FCB1DD232}" destId="{D7CEF4C6-3245-4E4F-859A-DC9EF1045593}" srcOrd="0" destOrd="0" presId="urn:microsoft.com/office/officeart/2005/8/layout/orgChart1"/>
-    <dgm:cxn modelId="{AA0884AC-D381-4D4C-A658-070DAE44BB27}" type="presParOf" srcId="{91246CAE-C292-4D57-AFFB-219FCB1DD232}" destId="{A66F249A-0AC1-4A7B-BF38-33608E097445}" srcOrd="1" destOrd="0" presId="urn:microsoft.com/office/officeart/2005/8/layout/orgChart1"/>
-    <dgm:cxn modelId="{DEA7669F-BA5E-41EF-89C5-F337B486DB1A}" type="presParOf" srcId="{926DCA84-89D4-4C83-9928-1585BAFB8CA3}" destId="{84660774-1BC3-4B41-A460-90A0425AFAB2}" srcOrd="1" destOrd="0" presId="urn:microsoft.com/office/officeart/2005/8/layout/orgChart1"/>
-    <dgm:cxn modelId="{5016B5BF-1AEB-41EB-ACE2-DDEB0679492A}" type="presParOf" srcId="{926DCA84-89D4-4C83-9928-1585BAFB8CA3}" destId="{F479C08C-CA91-4F6D-89F8-DA0D6D5111AF}" srcOrd="2" destOrd="0" presId="urn:microsoft.com/office/officeart/2005/8/layout/orgChart1"/>
-    <dgm:cxn modelId="{88C74AF6-B838-4C93-BE49-E37AA1B73D8C}" type="presParOf" srcId="{3CA53B20-6535-4D12-8436-B3F47B8D391B}" destId="{0CC6C7CA-388B-4342-A56C-756B6B8EC55E}" srcOrd="2" destOrd="0" presId="urn:microsoft.com/office/officeart/2005/8/layout/orgChart1"/>
-    <dgm:cxn modelId="{CF80499F-3152-4A39-9FB7-446EA664BB1A}" type="presParOf" srcId="{BF57BBFB-9612-49FE-AF59-4751D01E900F}" destId="{66457EA4-7CB5-432F-BD9A-FE10516BC03C}" srcOrd="2" destOrd="0" presId="urn:microsoft.com/office/officeart/2005/8/layout/orgChart1"/>
-    <dgm:cxn modelId="{8FFB1DA4-533F-4EE5-B9DD-EE8E5F9FA8F0}" type="presParOf" srcId="{CD8FB138-C0F9-45C7-B388-8C83047B09DE}" destId="{05998FA1-3D91-4CF4-913E-2175F7502C8E}" srcOrd="2" destOrd="0" presId="urn:microsoft.com/office/officeart/2005/8/layout/orgChart1"/>
-    <dgm:cxn modelId="{5F3EE3D8-0B69-4DB6-A224-EB038B6D3E4E}" type="presParOf" srcId="{CD8FB138-C0F9-45C7-B388-8C83047B09DE}" destId="{3133AAF9-E86C-4AA6-9D4A-CEFA885113AA}" srcOrd="3" destOrd="0" presId="urn:microsoft.com/office/officeart/2005/8/layout/orgChart1"/>
-    <dgm:cxn modelId="{28023783-83DA-424E-B325-15BAFD8BA018}" type="presParOf" srcId="{3133AAF9-E86C-4AA6-9D4A-CEFA885113AA}" destId="{427D414A-E2AA-4A54-A93A-A7F93A20DDC3}" srcOrd="0" destOrd="0" presId="urn:microsoft.com/office/officeart/2005/8/layout/orgChart1"/>
-    <dgm:cxn modelId="{1109FACF-13CB-42BE-857E-323A004BCB26}" type="presParOf" srcId="{427D414A-E2AA-4A54-A93A-A7F93A20DDC3}" destId="{F33C7915-6A1A-4CC3-88ED-6C6450E6E8B1}" srcOrd="0" destOrd="0" presId="urn:microsoft.com/office/officeart/2005/8/layout/orgChart1"/>
-    <dgm:cxn modelId="{F30C788B-D12A-46B9-9837-EB6A61AB9CEE}" type="presParOf" srcId="{427D414A-E2AA-4A54-A93A-A7F93A20DDC3}" destId="{0CC8396D-85F0-4151-9855-48AB0686A85F}" srcOrd="1" destOrd="0" presId="urn:microsoft.com/office/officeart/2005/8/layout/orgChart1"/>
-    <dgm:cxn modelId="{645110AB-04B6-47A5-ACCC-72BBEBC62689}" type="presParOf" srcId="{3133AAF9-E86C-4AA6-9D4A-CEFA885113AA}" destId="{50680470-A498-4EE1-A650-34E75B161820}" srcOrd="1" destOrd="0" presId="urn:microsoft.com/office/officeart/2005/8/layout/orgChart1"/>
-    <dgm:cxn modelId="{DB693CC7-CD83-4BE3-91D2-2F7EEB8EAA4C}" type="presParOf" srcId="{3133AAF9-E86C-4AA6-9D4A-CEFA885113AA}" destId="{4F3E8782-6AD6-48F4-8AD4-A1BEDC9E87BE}" srcOrd="2" destOrd="0" presId="urn:microsoft.com/office/officeart/2005/8/layout/orgChart1"/>
-    <dgm:cxn modelId="{085FBF5C-8CC9-4C47-991A-F431DEDBA0CD}" type="presParOf" srcId="{6213E7D1-5CFF-42D6-8D80-B6F926889813}" destId="{29ACBA02-B8BF-40A8-9372-19AC038C3D07}" srcOrd="2" destOrd="0" presId="urn:microsoft.com/office/officeart/2005/8/layout/orgChart1"/>
+    <dgm:cxn modelId="{03915268-4662-45D3-9A80-69275E3FDDCD}" type="presOf" srcId="{0B67BA19-453F-4CD4-88E3-EB186BA81849}" destId="{6E33082C-3778-4ABB-93F2-223053ABA309}" srcOrd="0" destOrd="0" presId="urn:microsoft.com/office/officeart/2005/8/layout/orgChart1"/>
+    <dgm:cxn modelId="{021C876B-6144-4D4C-9020-D165A9AF802A}" type="presOf" srcId="{48F88864-BF4B-4F18-8B8A-E240D1A165ED}" destId="{66EFDE58-8A0A-4043-8E2A-D637FDAD6116}" srcOrd="0" destOrd="0" presId="urn:microsoft.com/office/officeart/2005/8/layout/orgChart1"/>
+    <dgm:cxn modelId="{B65CEBB2-3694-4EA0-AC75-3D3247F38ED1}" type="presOf" srcId="{0FE2CD08-65AF-4153-8145-3193E8493456}" destId="{9BE6A70D-0350-4AE0-8852-5D251355AA3D}" srcOrd="0" destOrd="0" presId="urn:microsoft.com/office/officeart/2005/8/layout/orgChart1"/>
+    <dgm:cxn modelId="{4449EDE7-1428-45D8-8B69-6277241A3129}" type="presParOf" srcId="{F24F4C15-C184-4BDB-9D11-04CEB58B9642}" destId="{6213E7D1-5CFF-42D6-8D80-B6F926889813}" srcOrd="0" destOrd="0" presId="urn:microsoft.com/office/officeart/2005/8/layout/orgChart1"/>
+    <dgm:cxn modelId="{8D3721F0-B098-4FB9-8862-A4C3121238D8}" type="presParOf" srcId="{6213E7D1-5CFF-42D6-8D80-B6F926889813}" destId="{FAFE29E0-6965-4AD3-9713-B81079D7548C}" srcOrd="0" destOrd="0" presId="urn:microsoft.com/office/officeart/2005/8/layout/orgChart1"/>
+    <dgm:cxn modelId="{1932DAB7-3D14-4A29-9659-615230ACAB1F}" type="presParOf" srcId="{FAFE29E0-6965-4AD3-9713-B81079D7548C}" destId="{09B669E1-57AA-4D2D-8E0A-F6C1DE38D979}" srcOrd="0" destOrd="0" presId="urn:microsoft.com/office/officeart/2005/8/layout/orgChart1"/>
+    <dgm:cxn modelId="{C0998FBF-0AF3-4DA2-A006-D36FBCE4D07D}" type="presParOf" srcId="{FAFE29E0-6965-4AD3-9713-B81079D7548C}" destId="{666756A8-7B9C-4ADD-A24B-37AF558DE62F}" srcOrd="1" destOrd="0" presId="urn:microsoft.com/office/officeart/2005/8/layout/orgChart1"/>
+    <dgm:cxn modelId="{36BC326C-5955-4980-9E09-CEE5D13B11F9}" type="presParOf" srcId="{6213E7D1-5CFF-42D6-8D80-B6F926889813}" destId="{CD8FB138-C0F9-45C7-B388-8C83047B09DE}" srcOrd="1" destOrd="0" presId="urn:microsoft.com/office/officeart/2005/8/layout/orgChart1"/>
+    <dgm:cxn modelId="{9DABD2F9-CA65-43A0-9424-A0C2E46D7FCD}" type="presParOf" srcId="{CD8FB138-C0F9-45C7-B388-8C83047B09DE}" destId="{5BC02223-7B57-4FDB-A2BA-D2C1B7A3D3F9}" srcOrd="0" destOrd="0" presId="urn:microsoft.com/office/officeart/2005/8/layout/orgChart1"/>
+    <dgm:cxn modelId="{AE7BE0B5-7981-4123-B9DD-67A5D02E8D59}" type="presParOf" srcId="{CD8FB138-C0F9-45C7-B388-8C83047B09DE}" destId="{BF57BBFB-9612-49FE-AF59-4751D01E900F}" srcOrd="1" destOrd="0" presId="urn:microsoft.com/office/officeart/2005/8/layout/orgChart1"/>
+    <dgm:cxn modelId="{990A9AE9-6303-49F7-B8B8-7B08DF2C0C2A}" type="presParOf" srcId="{BF57BBFB-9612-49FE-AF59-4751D01E900F}" destId="{AEC79709-9291-4AA5-AD0C-BA2C429C93DB}" srcOrd="0" destOrd="0" presId="urn:microsoft.com/office/officeart/2005/8/layout/orgChart1"/>
+    <dgm:cxn modelId="{10BF7593-CDC4-414A-A5A0-8D9B8846291D}" type="presParOf" srcId="{AEC79709-9291-4AA5-AD0C-BA2C429C93DB}" destId="{A38E4B2E-18D6-49A3-8907-90F3B4ABBD9B}" srcOrd="0" destOrd="0" presId="urn:microsoft.com/office/officeart/2005/8/layout/orgChart1"/>
+    <dgm:cxn modelId="{747305E9-BE32-45B8-9B52-FB9948C66FE0}" type="presParOf" srcId="{AEC79709-9291-4AA5-AD0C-BA2C429C93DB}" destId="{65159937-2669-4971-94BB-28A738283540}" srcOrd="1" destOrd="0" presId="urn:microsoft.com/office/officeart/2005/8/layout/orgChart1"/>
+    <dgm:cxn modelId="{85E73D50-C52C-4074-9360-3E34680CF97A}" type="presParOf" srcId="{BF57BBFB-9612-49FE-AF59-4751D01E900F}" destId="{47F0191E-0887-4197-80C6-22855C3C2DCF}" srcOrd="1" destOrd="0" presId="urn:microsoft.com/office/officeart/2005/8/layout/orgChart1"/>
+    <dgm:cxn modelId="{1DD3339B-07A1-4D1A-9C64-0664EF44697D}" type="presParOf" srcId="{47F0191E-0887-4197-80C6-22855C3C2DCF}" destId="{8AA2D9E1-6CA1-48BA-8CF2-871D2AC7924B}" srcOrd="0" destOrd="0" presId="urn:microsoft.com/office/officeart/2005/8/layout/orgChart1"/>
+    <dgm:cxn modelId="{41DA980D-27CE-49F3-9765-616DA8B1AC46}" type="presParOf" srcId="{47F0191E-0887-4197-80C6-22855C3C2DCF}" destId="{3CA53B20-6535-4D12-8436-B3F47B8D391B}" srcOrd="1" destOrd="0" presId="urn:microsoft.com/office/officeart/2005/8/layout/orgChart1"/>
+    <dgm:cxn modelId="{97B71C00-7A35-4647-AD3A-CE52FEF8A8BD}" type="presParOf" srcId="{3CA53B20-6535-4D12-8436-B3F47B8D391B}" destId="{EA6A488D-9112-4A3B-8E43-2BE6690D0787}" srcOrd="0" destOrd="0" presId="urn:microsoft.com/office/officeart/2005/8/layout/orgChart1"/>
+    <dgm:cxn modelId="{F7F32AD5-35F3-46C0-A929-5F27FF8BFB68}" type="presParOf" srcId="{EA6A488D-9112-4A3B-8E43-2BE6690D0787}" destId="{9BE6A70D-0350-4AE0-8852-5D251355AA3D}" srcOrd="0" destOrd="0" presId="urn:microsoft.com/office/officeart/2005/8/layout/orgChart1"/>
+    <dgm:cxn modelId="{FF1983BD-28AE-468D-B0F7-2B331843B382}" type="presParOf" srcId="{EA6A488D-9112-4A3B-8E43-2BE6690D0787}" destId="{6683360A-E31C-4142-81E1-36FECC5B4DF4}" srcOrd="1" destOrd="0" presId="urn:microsoft.com/office/officeart/2005/8/layout/orgChart1"/>
+    <dgm:cxn modelId="{B9C8D02E-DF43-47F0-8BD9-56108E2D5D78}" type="presParOf" srcId="{3CA53B20-6535-4D12-8436-B3F47B8D391B}" destId="{224204A8-6016-4A2E-82D4-CB3ED1737932}" srcOrd="1" destOrd="0" presId="urn:microsoft.com/office/officeart/2005/8/layout/orgChart1"/>
+    <dgm:cxn modelId="{1E7D0701-7A30-4707-AA1E-A1B76425FCCB}" type="presParOf" srcId="{224204A8-6016-4A2E-82D4-CB3ED1737932}" destId="{D0370262-035C-4F7B-9538-41077464CD46}" srcOrd="0" destOrd="0" presId="urn:microsoft.com/office/officeart/2005/8/layout/orgChart1"/>
+    <dgm:cxn modelId="{717E94EB-2CF4-4A46-84D3-F196E4F796C3}" type="presParOf" srcId="{224204A8-6016-4A2E-82D4-CB3ED1737932}" destId="{3175E8D1-7B53-40D8-AD04-8B2977961ABC}" srcOrd="1" destOrd="0" presId="urn:microsoft.com/office/officeart/2005/8/layout/orgChart1"/>
+    <dgm:cxn modelId="{52F5A817-A656-43D3-8ABD-9FDB77B66F65}" type="presParOf" srcId="{3175E8D1-7B53-40D8-AD04-8B2977961ABC}" destId="{BA8532F7-A20D-4518-BDF3-3D161894FF3F}" srcOrd="0" destOrd="0" presId="urn:microsoft.com/office/officeart/2005/8/layout/orgChart1"/>
+    <dgm:cxn modelId="{FB92977E-CE2D-4B90-A295-DC9C484E77C2}" type="presParOf" srcId="{BA8532F7-A20D-4518-BDF3-3D161894FF3F}" destId="{F5EFB9FA-6797-4658-BE2F-494D1821770D}" srcOrd="0" destOrd="0" presId="urn:microsoft.com/office/officeart/2005/8/layout/orgChart1"/>
+    <dgm:cxn modelId="{DEF081C1-2D3B-456B-8353-4BF86B874D47}" type="presParOf" srcId="{BA8532F7-A20D-4518-BDF3-3D161894FF3F}" destId="{031E1D2F-C603-4EA6-9E7D-765A2C4C4944}" srcOrd="1" destOrd="0" presId="urn:microsoft.com/office/officeart/2005/8/layout/orgChart1"/>
+    <dgm:cxn modelId="{E7DF25E3-23B8-4150-8489-74BA56AB66BE}" type="presParOf" srcId="{3175E8D1-7B53-40D8-AD04-8B2977961ABC}" destId="{C00CBD23-EE13-47DB-A635-3CD2FF9AB81A}" srcOrd="1" destOrd="0" presId="urn:microsoft.com/office/officeart/2005/8/layout/orgChart1"/>
+    <dgm:cxn modelId="{D2A99904-31A0-4FC3-91E7-B0C44596D172}" type="presParOf" srcId="{C00CBD23-EE13-47DB-A635-3CD2FF9AB81A}" destId="{30223AA1-E52B-4B5E-8435-B70107DDBDD8}" srcOrd="0" destOrd="0" presId="urn:microsoft.com/office/officeart/2005/8/layout/orgChart1"/>
+    <dgm:cxn modelId="{C0D921A3-A603-4B8E-B782-9375DA802C6F}" type="presParOf" srcId="{C00CBD23-EE13-47DB-A635-3CD2FF9AB81A}" destId="{34D6221E-38C1-4574-93BD-CA37482B83D1}" srcOrd="1" destOrd="0" presId="urn:microsoft.com/office/officeart/2005/8/layout/orgChart1"/>
+    <dgm:cxn modelId="{21173FAD-0ACF-4FAD-96A0-376841E485BA}" type="presParOf" srcId="{34D6221E-38C1-4574-93BD-CA37482B83D1}" destId="{FE24341C-0E2C-45C5-BE92-FBC62BBE0FBC}" srcOrd="0" destOrd="0" presId="urn:microsoft.com/office/officeart/2005/8/layout/orgChart1"/>
+    <dgm:cxn modelId="{47D73F61-6C6E-46C5-870F-A412B2C35264}" type="presParOf" srcId="{FE24341C-0E2C-45C5-BE92-FBC62BBE0FBC}" destId="{EFB9F452-FFE8-4CEB-A85E-D968861323FB}" srcOrd="0" destOrd="0" presId="urn:microsoft.com/office/officeart/2005/8/layout/orgChart1"/>
+    <dgm:cxn modelId="{A0CAE77A-F2DD-4AC2-8C87-C9456AF0352D}" type="presParOf" srcId="{FE24341C-0E2C-45C5-BE92-FBC62BBE0FBC}" destId="{7E4AF2DD-B636-4BB5-A86D-917D1DA44A61}" srcOrd="1" destOrd="0" presId="urn:microsoft.com/office/officeart/2005/8/layout/orgChart1"/>
+    <dgm:cxn modelId="{E84395DB-FC3D-4D31-9153-A92081B6625A}" type="presParOf" srcId="{34D6221E-38C1-4574-93BD-CA37482B83D1}" destId="{CD2ED4C4-9CBB-42A1-9960-2833514125DB}" srcOrd="1" destOrd="0" presId="urn:microsoft.com/office/officeart/2005/8/layout/orgChart1"/>
+    <dgm:cxn modelId="{604A5598-B928-4247-932C-0916F4A15EFC}" type="presParOf" srcId="{34D6221E-38C1-4574-93BD-CA37482B83D1}" destId="{6EA41B4B-3833-4C53-AD8C-68113648C0D6}" srcOrd="2" destOrd="0" presId="urn:microsoft.com/office/officeart/2005/8/layout/orgChart1"/>
+    <dgm:cxn modelId="{2498AFD8-5807-43BB-8345-F2DD602B10E4}" type="presParOf" srcId="{C00CBD23-EE13-47DB-A635-3CD2FF9AB81A}" destId="{6DE9F148-FB56-4F93-9228-9454CEA2EDC6}" srcOrd="2" destOrd="0" presId="urn:microsoft.com/office/officeart/2005/8/layout/orgChart1"/>
+    <dgm:cxn modelId="{E1BD58C3-13F7-43DF-8391-AA6AC1CDD9E5}" type="presParOf" srcId="{C00CBD23-EE13-47DB-A635-3CD2FF9AB81A}" destId="{CF12CD8A-728C-4991-8D98-D652E2B54974}" srcOrd="3" destOrd="0" presId="urn:microsoft.com/office/officeart/2005/8/layout/orgChart1"/>
+    <dgm:cxn modelId="{3B6BAB1A-1789-4762-9340-FE01BEEF35A4}" type="presParOf" srcId="{CF12CD8A-728C-4991-8D98-D652E2B54974}" destId="{89CDED72-03D0-43B4-8FF0-3690DDFDE206}" srcOrd="0" destOrd="0" presId="urn:microsoft.com/office/officeart/2005/8/layout/orgChart1"/>
+    <dgm:cxn modelId="{D17A0989-DB35-450B-B508-684C4EAD3B2B}" type="presParOf" srcId="{89CDED72-03D0-43B4-8FF0-3690DDFDE206}" destId="{AE6E81B5-039D-465E-9C0A-BB3A7CF1CC24}" srcOrd="0" destOrd="0" presId="urn:microsoft.com/office/officeart/2005/8/layout/orgChart1"/>
+    <dgm:cxn modelId="{FED0AFDC-868D-4659-AF64-813B5D96612D}" type="presParOf" srcId="{89CDED72-03D0-43B4-8FF0-3690DDFDE206}" destId="{D698DA5D-F314-48E6-820D-91E6BDCDB851}" srcOrd="1" destOrd="0" presId="urn:microsoft.com/office/officeart/2005/8/layout/orgChart1"/>
+    <dgm:cxn modelId="{AFE7FC5C-0AB5-413D-8E11-3DB65BBC5375}" type="presParOf" srcId="{CF12CD8A-728C-4991-8D98-D652E2B54974}" destId="{FF4C3293-E55E-4783-BB09-B508B58B206D}" srcOrd="1" destOrd="0" presId="urn:microsoft.com/office/officeart/2005/8/layout/orgChart1"/>
+    <dgm:cxn modelId="{34B4A487-9F27-4A9B-B9C2-2C5A019800B7}" type="presParOf" srcId="{FF4C3293-E55E-4783-BB09-B508B58B206D}" destId="{3C78EBD5-8588-4F00-B89C-74FE7B9F2E14}" srcOrd="0" destOrd="0" presId="urn:microsoft.com/office/officeart/2005/8/layout/orgChart1"/>
+    <dgm:cxn modelId="{7E592D1E-2869-416C-B443-DC1825A8A13B}" type="presParOf" srcId="{FF4C3293-E55E-4783-BB09-B508B58B206D}" destId="{0D9C702D-59F5-4AF4-8763-6D81DFDEAB69}" srcOrd="1" destOrd="0" presId="urn:microsoft.com/office/officeart/2005/8/layout/orgChart1"/>
+    <dgm:cxn modelId="{18442B38-5533-4C43-BE32-F78D799CACEF}" type="presParOf" srcId="{0D9C702D-59F5-4AF4-8763-6D81DFDEAB69}" destId="{E68CB037-DBF6-4169-8B30-3CD043B80A52}" srcOrd="0" destOrd="0" presId="urn:microsoft.com/office/officeart/2005/8/layout/orgChart1"/>
+    <dgm:cxn modelId="{34DD19BF-1EEE-441F-8FE5-AF651EF00DCE}" type="presParOf" srcId="{E68CB037-DBF6-4169-8B30-3CD043B80A52}" destId="{70C7A9BB-D83D-491C-B812-951EDE64A6F1}" srcOrd="0" destOrd="0" presId="urn:microsoft.com/office/officeart/2005/8/layout/orgChart1"/>
+    <dgm:cxn modelId="{17974967-4277-4ACE-9D99-7AECD7F3E305}" type="presParOf" srcId="{E68CB037-DBF6-4169-8B30-3CD043B80A52}" destId="{567078EA-4466-4B49-9239-EF8D06B45773}" srcOrd="1" destOrd="0" presId="urn:microsoft.com/office/officeart/2005/8/layout/orgChart1"/>
+    <dgm:cxn modelId="{4351A53A-5F16-4D0C-90ED-9AF1C7EB1305}" type="presParOf" srcId="{0D9C702D-59F5-4AF4-8763-6D81DFDEAB69}" destId="{80E7808B-1D40-4C32-8F0E-A877861B58D2}" srcOrd="1" destOrd="0" presId="urn:microsoft.com/office/officeart/2005/8/layout/orgChart1"/>
+    <dgm:cxn modelId="{7F3E1180-8112-4844-B667-BF4B51FB7DD7}" type="presParOf" srcId="{80E7808B-1D40-4C32-8F0E-A877861B58D2}" destId="{A658E4CB-4DDC-4564-A007-4ABC12591407}" srcOrd="0" destOrd="0" presId="urn:microsoft.com/office/officeart/2005/8/layout/orgChart1"/>
+    <dgm:cxn modelId="{0239FCF4-C48A-4564-A500-1AD35FE199D1}" type="presParOf" srcId="{80E7808B-1D40-4C32-8F0E-A877861B58D2}" destId="{911E7BBE-344A-4EBD-877B-8BFF46EB2F1D}" srcOrd="1" destOrd="0" presId="urn:microsoft.com/office/officeart/2005/8/layout/orgChart1"/>
+    <dgm:cxn modelId="{F395C4E2-F68A-4AA5-961F-4E30F6EC827F}" type="presParOf" srcId="{911E7BBE-344A-4EBD-877B-8BFF46EB2F1D}" destId="{D58610BF-705E-4DCE-8EC8-DF28984DDADA}" srcOrd="0" destOrd="0" presId="urn:microsoft.com/office/officeart/2005/8/layout/orgChart1"/>
+    <dgm:cxn modelId="{DADE9C83-6334-4427-BF8F-203828494B04}" type="presParOf" srcId="{D58610BF-705E-4DCE-8EC8-DF28984DDADA}" destId="{346F6E34-F932-4560-94CA-2A0572F81397}" srcOrd="0" destOrd="0" presId="urn:microsoft.com/office/officeart/2005/8/layout/orgChart1"/>
+    <dgm:cxn modelId="{D88B1DB0-B806-4AA7-8F61-1E76C0C16B73}" type="presParOf" srcId="{D58610BF-705E-4DCE-8EC8-DF28984DDADA}" destId="{C1BD2246-5693-48B1-9860-56AAD8918840}" srcOrd="1" destOrd="0" presId="urn:microsoft.com/office/officeart/2005/8/layout/orgChart1"/>
+    <dgm:cxn modelId="{ADA281BA-74B3-40A6-918F-66141F5E8A4E}" type="presParOf" srcId="{911E7BBE-344A-4EBD-877B-8BFF46EB2F1D}" destId="{0849330E-5308-4B71-9903-86282F2391EF}" srcOrd="1" destOrd="0" presId="urn:microsoft.com/office/officeart/2005/8/layout/orgChart1"/>
+    <dgm:cxn modelId="{30E8C117-5E0D-4326-8994-4184C8FBB747}" type="presParOf" srcId="{911E7BBE-344A-4EBD-877B-8BFF46EB2F1D}" destId="{605053B8-D410-4FDA-A435-3FED7D5C1A32}" srcOrd="2" destOrd="0" presId="urn:microsoft.com/office/officeart/2005/8/layout/orgChart1"/>
+    <dgm:cxn modelId="{70522798-E89B-4E42-80F9-47D120BD4440}" type="presParOf" srcId="{80E7808B-1D40-4C32-8F0E-A877861B58D2}" destId="{E3E32EED-00A6-4F71-9F5F-B10BC37F92AA}" srcOrd="2" destOrd="0" presId="urn:microsoft.com/office/officeart/2005/8/layout/orgChart1"/>
+    <dgm:cxn modelId="{29E1C17F-85C7-4C5D-AB5E-D70F0005F294}" type="presParOf" srcId="{80E7808B-1D40-4C32-8F0E-A877861B58D2}" destId="{567A7AD6-17D8-4DB5-9EDD-A9FB6257C722}" srcOrd="3" destOrd="0" presId="urn:microsoft.com/office/officeart/2005/8/layout/orgChart1"/>
+    <dgm:cxn modelId="{F750AB23-5A8B-4B6A-AE5B-4F7FBAE2C0B9}" type="presParOf" srcId="{567A7AD6-17D8-4DB5-9EDD-A9FB6257C722}" destId="{05FE844D-328D-4188-B167-4FF825601587}" srcOrd="0" destOrd="0" presId="urn:microsoft.com/office/officeart/2005/8/layout/orgChart1"/>
+    <dgm:cxn modelId="{890A719E-0702-4AAF-B91C-16B76861DDAF}" type="presParOf" srcId="{05FE844D-328D-4188-B167-4FF825601587}" destId="{5E96939B-2391-40E6-8E8B-DBA7898B1059}" srcOrd="0" destOrd="0" presId="urn:microsoft.com/office/officeart/2005/8/layout/orgChart1"/>
+    <dgm:cxn modelId="{038A03C6-7575-4513-858F-BB38577C7627}" type="presParOf" srcId="{05FE844D-328D-4188-B167-4FF825601587}" destId="{B969D3CA-3D3E-4E5B-A96F-1CCDB2A01703}" srcOrd="1" destOrd="0" presId="urn:microsoft.com/office/officeart/2005/8/layout/orgChart1"/>
+    <dgm:cxn modelId="{F9374027-C4AF-4113-AA5B-2DE5D22FD328}" type="presParOf" srcId="{567A7AD6-17D8-4DB5-9EDD-A9FB6257C722}" destId="{13F7D2D5-AB60-4D1F-AC32-3474A3699623}" srcOrd="1" destOrd="0" presId="urn:microsoft.com/office/officeart/2005/8/layout/orgChart1"/>
+    <dgm:cxn modelId="{E56609EB-146A-43EF-B972-2D998474AE7F}" type="presParOf" srcId="{567A7AD6-17D8-4DB5-9EDD-A9FB6257C722}" destId="{B8DDE3B9-8485-489B-AB70-F4416F595134}" srcOrd="2" destOrd="0" presId="urn:microsoft.com/office/officeart/2005/8/layout/orgChart1"/>
+    <dgm:cxn modelId="{011AF238-E372-4E68-BD53-98A2E5DCDAAF}" type="presParOf" srcId="{0D9C702D-59F5-4AF4-8763-6D81DFDEAB69}" destId="{D3980833-2D0E-4BAE-816B-AFFFA9937C7B}" srcOrd="2" destOrd="0" presId="urn:microsoft.com/office/officeart/2005/8/layout/orgChart1"/>
+    <dgm:cxn modelId="{45605DBE-B5D4-4611-B6EC-95DDC47EAF1B}" type="presParOf" srcId="{FF4C3293-E55E-4783-BB09-B508B58B206D}" destId="{174B6EC9-67AB-498E-8F51-DEB56DCB09CF}" srcOrd="2" destOrd="0" presId="urn:microsoft.com/office/officeart/2005/8/layout/orgChart1"/>
+    <dgm:cxn modelId="{A5754942-9B94-491C-ABB2-D58D40E78CEF}" type="presParOf" srcId="{FF4C3293-E55E-4783-BB09-B508B58B206D}" destId="{0B2601D1-FFC1-487E-94E7-AD2E665F42D7}" srcOrd="3" destOrd="0" presId="urn:microsoft.com/office/officeart/2005/8/layout/orgChart1"/>
+    <dgm:cxn modelId="{B847ACF2-1F00-4CAF-9118-4CF0F3ABC2C3}" type="presParOf" srcId="{0B2601D1-FFC1-487E-94E7-AD2E665F42D7}" destId="{6458E584-3236-42FD-9341-0934691D9202}" srcOrd="0" destOrd="0" presId="urn:microsoft.com/office/officeart/2005/8/layout/orgChart1"/>
+    <dgm:cxn modelId="{67D113EA-6BB1-4D9C-BEEF-120199C6C1E5}" type="presParOf" srcId="{6458E584-3236-42FD-9341-0934691D9202}" destId="{28B8B485-D3E2-4CC8-8C15-976354911744}" srcOrd="0" destOrd="0" presId="urn:microsoft.com/office/officeart/2005/8/layout/orgChart1"/>
+    <dgm:cxn modelId="{D7BCFC03-2596-4D02-8973-9E5B96D4AE1A}" type="presParOf" srcId="{6458E584-3236-42FD-9341-0934691D9202}" destId="{7B9B11C8-3192-4D2F-A896-AF03F3F44438}" srcOrd="1" destOrd="0" presId="urn:microsoft.com/office/officeart/2005/8/layout/orgChart1"/>
+    <dgm:cxn modelId="{04C58878-E46E-4E71-BD95-43D5EBFF8FB0}" type="presParOf" srcId="{0B2601D1-FFC1-487E-94E7-AD2E665F42D7}" destId="{7ABFF9BA-D0C9-484F-AD33-41C95FB8DC14}" srcOrd="1" destOrd="0" presId="urn:microsoft.com/office/officeart/2005/8/layout/orgChart1"/>
+    <dgm:cxn modelId="{EEF12431-F52A-4C4C-86BD-632ECC302071}" type="presParOf" srcId="{7ABFF9BA-D0C9-484F-AD33-41C95FB8DC14}" destId="{6E33082C-3778-4ABB-93F2-223053ABA309}" srcOrd="0" destOrd="0" presId="urn:microsoft.com/office/officeart/2005/8/layout/orgChart1"/>
+    <dgm:cxn modelId="{836DC588-D390-4EB8-BB30-A2AB85476ED8}" type="presParOf" srcId="{7ABFF9BA-D0C9-484F-AD33-41C95FB8DC14}" destId="{F924FA76-F0F3-444A-93A3-2F06007410D9}" srcOrd="1" destOrd="0" presId="urn:microsoft.com/office/officeart/2005/8/layout/orgChart1"/>
+    <dgm:cxn modelId="{F03AFABA-E4F8-404B-8605-50691C60D610}" type="presParOf" srcId="{F924FA76-F0F3-444A-93A3-2F06007410D9}" destId="{6909A13A-E86C-42EC-BE72-30BA12A56EC9}" srcOrd="0" destOrd="0" presId="urn:microsoft.com/office/officeart/2005/8/layout/orgChart1"/>
+    <dgm:cxn modelId="{2B28C830-71F6-49D2-8244-22A6044A076D}" type="presParOf" srcId="{6909A13A-E86C-42EC-BE72-30BA12A56EC9}" destId="{E8850ABD-AD51-4993-94D3-2346573BC964}" srcOrd="0" destOrd="0" presId="urn:microsoft.com/office/officeart/2005/8/layout/orgChart1"/>
+    <dgm:cxn modelId="{1FF97340-702C-4057-BF3A-902CAE8CEB65}" type="presParOf" srcId="{6909A13A-E86C-42EC-BE72-30BA12A56EC9}" destId="{0A8DAEB8-CD22-40CF-BDF2-2EB734CD94E1}" srcOrd="1" destOrd="0" presId="urn:microsoft.com/office/officeart/2005/8/layout/orgChart1"/>
+    <dgm:cxn modelId="{0DC9A0CE-45D3-4AF5-BC64-0D71792213D9}" type="presParOf" srcId="{F924FA76-F0F3-444A-93A3-2F06007410D9}" destId="{C270172C-40CF-49E9-9EB0-62CEB1378C53}" srcOrd="1" destOrd="0" presId="urn:microsoft.com/office/officeart/2005/8/layout/orgChart1"/>
+    <dgm:cxn modelId="{51A5A5A9-1B68-44CB-94A6-DD08362A6AC7}" type="presParOf" srcId="{F924FA76-F0F3-444A-93A3-2F06007410D9}" destId="{E2BD60F4-21F2-447E-9CDA-A4D90BE88654}" srcOrd="2" destOrd="0" presId="urn:microsoft.com/office/officeart/2005/8/layout/orgChart1"/>
+    <dgm:cxn modelId="{E4DAB83E-BD35-41B7-83A6-E6091D1B0819}" type="presParOf" srcId="{7ABFF9BA-D0C9-484F-AD33-41C95FB8DC14}" destId="{3D679402-8278-4366-8843-2F564801FFB8}" srcOrd="2" destOrd="0" presId="urn:microsoft.com/office/officeart/2005/8/layout/orgChart1"/>
+    <dgm:cxn modelId="{2BDB11C0-835B-4D4F-8D97-3032EFA12A3B}" type="presParOf" srcId="{7ABFF9BA-D0C9-484F-AD33-41C95FB8DC14}" destId="{C45B0CE7-CD37-48DC-B682-A014352F0F40}" srcOrd="3" destOrd="0" presId="urn:microsoft.com/office/officeart/2005/8/layout/orgChart1"/>
+    <dgm:cxn modelId="{B9CACAF9-B17B-4D0D-87E7-96D58DFBE3EC}" type="presParOf" srcId="{C45B0CE7-CD37-48DC-B682-A014352F0F40}" destId="{CAF007FB-CDD1-4DA2-86B6-D07CC892F147}" srcOrd="0" destOrd="0" presId="urn:microsoft.com/office/officeart/2005/8/layout/orgChart1"/>
+    <dgm:cxn modelId="{3A662DAC-2213-4E3E-8ABE-A84314A295E7}" type="presParOf" srcId="{CAF007FB-CDD1-4DA2-86B6-D07CC892F147}" destId="{7CB06313-0AC6-4334-BE38-2E8197E328E2}" srcOrd="0" destOrd="0" presId="urn:microsoft.com/office/officeart/2005/8/layout/orgChart1"/>
+    <dgm:cxn modelId="{BE87206C-DBCE-473B-A901-58696EB6624B}" type="presParOf" srcId="{CAF007FB-CDD1-4DA2-86B6-D07CC892F147}" destId="{B9DB7124-1862-4F8D-9150-AC1D163B76C1}" srcOrd="1" destOrd="0" presId="urn:microsoft.com/office/officeart/2005/8/layout/orgChart1"/>
+    <dgm:cxn modelId="{8EDAF188-87D0-4117-99BA-6F0BAAF51E23}" type="presParOf" srcId="{C45B0CE7-CD37-48DC-B682-A014352F0F40}" destId="{1DBE3116-1E54-4677-AA04-1574BB39F9A9}" srcOrd="1" destOrd="0" presId="urn:microsoft.com/office/officeart/2005/8/layout/orgChart1"/>
+    <dgm:cxn modelId="{57CDC12C-8BB4-4B63-9E28-B984C5A23085}" type="presParOf" srcId="{C45B0CE7-CD37-48DC-B682-A014352F0F40}" destId="{E916B7F9-0173-4FAD-B8D4-1EFF0AC6B609}" srcOrd="2" destOrd="0" presId="urn:microsoft.com/office/officeart/2005/8/layout/orgChart1"/>
+    <dgm:cxn modelId="{4AE0D4C3-0CA8-4E66-A06A-D920427884FB}" type="presParOf" srcId="{7ABFF9BA-D0C9-484F-AD33-41C95FB8DC14}" destId="{2A4CFED1-9624-434D-8067-C2EDF8079E42}" srcOrd="4" destOrd="0" presId="urn:microsoft.com/office/officeart/2005/8/layout/orgChart1"/>
+    <dgm:cxn modelId="{DB00025F-F646-4BF0-93B3-D0DA2FC69F2B}" type="presParOf" srcId="{7ABFF9BA-D0C9-484F-AD33-41C95FB8DC14}" destId="{E800FD0E-84F3-4900-B220-72F2700098C2}" srcOrd="5" destOrd="0" presId="urn:microsoft.com/office/officeart/2005/8/layout/orgChart1"/>
+    <dgm:cxn modelId="{DE284DDE-C50C-48C7-8687-D52C3D5C0367}" type="presParOf" srcId="{E800FD0E-84F3-4900-B220-72F2700098C2}" destId="{0C48C80D-DE47-459D-9A18-19AAB505175D}" srcOrd="0" destOrd="0" presId="urn:microsoft.com/office/officeart/2005/8/layout/orgChart1"/>
+    <dgm:cxn modelId="{7E772810-C716-4EA5-9D72-1FAF338E8C53}" type="presParOf" srcId="{0C48C80D-DE47-459D-9A18-19AAB505175D}" destId="{4193881B-AD5F-42AF-A653-EE0707D1F1A6}" srcOrd="0" destOrd="0" presId="urn:microsoft.com/office/officeart/2005/8/layout/orgChart1"/>
+    <dgm:cxn modelId="{BD7A044C-DB26-45E8-9679-470E81E46860}" type="presParOf" srcId="{0C48C80D-DE47-459D-9A18-19AAB505175D}" destId="{5FC7684E-0951-422B-AAAF-5CA10A5CA60B}" srcOrd="1" destOrd="0" presId="urn:microsoft.com/office/officeart/2005/8/layout/orgChart1"/>
+    <dgm:cxn modelId="{DBB5673A-35D6-4FC7-8A66-C2E73AFD7541}" type="presParOf" srcId="{E800FD0E-84F3-4900-B220-72F2700098C2}" destId="{4337667D-7A5E-43DF-9D0F-A923B593B10F}" srcOrd="1" destOrd="0" presId="urn:microsoft.com/office/officeart/2005/8/layout/orgChart1"/>
+    <dgm:cxn modelId="{9313CBB8-E0CF-4397-A1A7-AB3BC8222EBB}" type="presParOf" srcId="{E800FD0E-84F3-4900-B220-72F2700098C2}" destId="{C0721C0C-A01B-4E83-BC60-C5602D0F80D1}" srcOrd="2" destOrd="0" presId="urn:microsoft.com/office/officeart/2005/8/layout/orgChart1"/>
+    <dgm:cxn modelId="{846D32EC-21E9-41AD-8841-0DA3A461E998}" type="presParOf" srcId="{7ABFF9BA-D0C9-484F-AD33-41C95FB8DC14}" destId="{C13A3A04-CFA5-4A63-A622-369DC2EC18C4}" srcOrd="6" destOrd="0" presId="urn:microsoft.com/office/officeart/2005/8/layout/orgChart1"/>
+    <dgm:cxn modelId="{A9F28477-78B1-45C2-95DD-0B295821BE56}" type="presParOf" srcId="{7ABFF9BA-D0C9-484F-AD33-41C95FB8DC14}" destId="{0DE26CB1-8DF8-4F38-929E-FB54CA99055E}" srcOrd="7" destOrd="0" presId="urn:microsoft.com/office/officeart/2005/8/layout/orgChart1"/>
+    <dgm:cxn modelId="{D2007FA6-056C-4226-A248-67456E515992}" type="presParOf" srcId="{0DE26CB1-8DF8-4F38-929E-FB54CA99055E}" destId="{4B77F875-7033-42E6-B773-199C0EE7DDCF}" srcOrd="0" destOrd="0" presId="urn:microsoft.com/office/officeart/2005/8/layout/orgChart1"/>
+    <dgm:cxn modelId="{76B3EAC0-858F-4E73-8558-F75DA1E9F2B3}" type="presParOf" srcId="{4B77F875-7033-42E6-B773-199C0EE7DDCF}" destId="{062CBA52-EA1F-4965-85A7-51215A0BF1E1}" srcOrd="0" destOrd="0" presId="urn:microsoft.com/office/officeart/2005/8/layout/orgChart1"/>
+    <dgm:cxn modelId="{9B806376-7856-4D65-AE10-01D55CADC5E7}" type="presParOf" srcId="{4B77F875-7033-42E6-B773-199C0EE7DDCF}" destId="{71E6611B-C454-4441-B1D1-85F1C03CCFFB}" srcOrd="1" destOrd="0" presId="urn:microsoft.com/office/officeart/2005/8/layout/orgChart1"/>
+    <dgm:cxn modelId="{49A60D96-3DF8-4EA0-951A-6C6BCCF60533}" type="presParOf" srcId="{0DE26CB1-8DF8-4F38-929E-FB54CA99055E}" destId="{007BD379-FE63-45EA-8581-EA271F925CFE}" srcOrd="1" destOrd="0" presId="urn:microsoft.com/office/officeart/2005/8/layout/orgChart1"/>
+    <dgm:cxn modelId="{2F328509-59B9-49D1-BCD0-FFE20B652D42}" type="presParOf" srcId="{0DE26CB1-8DF8-4F38-929E-FB54CA99055E}" destId="{3614D9ED-8E0F-4A6B-8226-FC72C8305BF2}" srcOrd="2" destOrd="0" presId="urn:microsoft.com/office/officeart/2005/8/layout/orgChart1"/>
+    <dgm:cxn modelId="{4B804766-88BC-4B97-83FD-19D6483947FF}" type="presParOf" srcId="{7ABFF9BA-D0C9-484F-AD33-41C95FB8DC14}" destId="{69209B79-27E3-46D8-908F-C926DAFFAD8D}" srcOrd="8" destOrd="0" presId="urn:microsoft.com/office/officeart/2005/8/layout/orgChart1"/>
+    <dgm:cxn modelId="{FDCE8601-D46B-44B7-8FB9-245B8E35B2AF}" type="presParOf" srcId="{7ABFF9BA-D0C9-484F-AD33-41C95FB8DC14}" destId="{F9E6A0CA-6321-4EA8-9013-B3C80B174C2E}" srcOrd="9" destOrd="0" presId="urn:microsoft.com/office/officeart/2005/8/layout/orgChart1"/>
+    <dgm:cxn modelId="{64182088-4D7C-4AB1-A10B-F08E51293532}" type="presParOf" srcId="{F9E6A0CA-6321-4EA8-9013-B3C80B174C2E}" destId="{C769BC7F-FA2B-4AB7-93CC-BE9E8464D74C}" srcOrd="0" destOrd="0" presId="urn:microsoft.com/office/officeart/2005/8/layout/orgChart1"/>
+    <dgm:cxn modelId="{34429742-8463-46B2-B7FF-89472551702E}" type="presParOf" srcId="{C769BC7F-FA2B-4AB7-93CC-BE9E8464D74C}" destId="{54D20402-E165-4F0F-B19D-934DF0835109}" srcOrd="0" destOrd="0" presId="urn:microsoft.com/office/officeart/2005/8/layout/orgChart1"/>
+    <dgm:cxn modelId="{8D660697-B149-4F55-8C54-F372ABF06F6E}" type="presParOf" srcId="{C769BC7F-FA2B-4AB7-93CC-BE9E8464D74C}" destId="{D3B8B35F-8976-4E3C-9280-E4FCFCFA79E5}" srcOrd="1" destOrd="0" presId="urn:microsoft.com/office/officeart/2005/8/layout/orgChart1"/>
+    <dgm:cxn modelId="{E414995F-D53B-41FE-A3AB-F788BB6CBE68}" type="presParOf" srcId="{F9E6A0CA-6321-4EA8-9013-B3C80B174C2E}" destId="{22BB3606-F27F-45E6-927A-0E319F1AB6BF}" srcOrd="1" destOrd="0" presId="urn:microsoft.com/office/officeart/2005/8/layout/orgChart1"/>
+    <dgm:cxn modelId="{B4940F0A-41E3-4AFB-9F78-E2BD1A4A4475}" type="presParOf" srcId="{F9E6A0CA-6321-4EA8-9013-B3C80B174C2E}" destId="{11D28B9B-ED34-409D-92D7-654E10EBD51A}" srcOrd="2" destOrd="0" presId="urn:microsoft.com/office/officeart/2005/8/layout/orgChart1"/>
+    <dgm:cxn modelId="{48108F17-81E4-441F-AA89-CC4C50BC2E9B}" type="presParOf" srcId="{7ABFF9BA-D0C9-484F-AD33-41C95FB8DC14}" destId="{1439366A-37CB-4DD5-8A68-92B0D6A0F04D}" srcOrd="10" destOrd="0" presId="urn:microsoft.com/office/officeart/2005/8/layout/orgChart1"/>
+    <dgm:cxn modelId="{3BC9EAE7-0342-40C7-ADC1-2A1E4F9BD5B3}" type="presParOf" srcId="{7ABFF9BA-D0C9-484F-AD33-41C95FB8DC14}" destId="{60962991-5B07-4616-9513-6DDF1283B58D}" srcOrd="11" destOrd="0" presId="urn:microsoft.com/office/officeart/2005/8/layout/orgChart1"/>
+    <dgm:cxn modelId="{ABFCD737-D00D-40C1-BE3B-2E4D001219BF}" type="presParOf" srcId="{60962991-5B07-4616-9513-6DDF1283B58D}" destId="{F6F3D1FD-2AA7-480A-84B9-D2B01790A547}" srcOrd="0" destOrd="0" presId="urn:microsoft.com/office/officeart/2005/8/layout/orgChart1"/>
+    <dgm:cxn modelId="{D2D1321A-208F-47E1-A8B3-F90937A351FD}" type="presParOf" srcId="{F6F3D1FD-2AA7-480A-84B9-D2B01790A547}" destId="{DB1A9D2F-9D71-4979-BDFB-B649FA368457}" srcOrd="0" destOrd="0" presId="urn:microsoft.com/office/officeart/2005/8/layout/orgChart1"/>
+    <dgm:cxn modelId="{F818F83C-EE6C-46AB-A113-B2D603A34095}" type="presParOf" srcId="{F6F3D1FD-2AA7-480A-84B9-D2B01790A547}" destId="{99F29E88-DE92-4FE3-9730-F664D9CAFA7F}" srcOrd="1" destOrd="0" presId="urn:microsoft.com/office/officeart/2005/8/layout/orgChart1"/>
+    <dgm:cxn modelId="{1192761F-E289-4769-92B8-EBC56142F1E2}" type="presParOf" srcId="{60962991-5B07-4616-9513-6DDF1283B58D}" destId="{0569EEFF-D22A-4A3C-BF0C-13731CE41E25}" srcOrd="1" destOrd="0" presId="urn:microsoft.com/office/officeart/2005/8/layout/orgChart1"/>
+    <dgm:cxn modelId="{44127A36-0260-4CE1-B151-470FEBC32635}" type="presParOf" srcId="{60962991-5B07-4616-9513-6DDF1283B58D}" destId="{76441674-BC67-4A36-B727-2C40124FA702}" srcOrd="2" destOrd="0" presId="urn:microsoft.com/office/officeart/2005/8/layout/orgChart1"/>
+    <dgm:cxn modelId="{733FEA09-B695-49B3-B1DD-987C5E8ADD49}" type="presParOf" srcId="{0B2601D1-FFC1-487E-94E7-AD2E665F42D7}" destId="{857D89CB-6A79-4976-9C33-A49E3D9ED51C}" srcOrd="2" destOrd="0" presId="urn:microsoft.com/office/officeart/2005/8/layout/orgChart1"/>
+    <dgm:cxn modelId="{E448CE10-2D1B-43DB-93C3-47BA71B50CE7}" type="presParOf" srcId="{CF12CD8A-728C-4991-8D98-D652E2B54974}" destId="{35B73CB2-2211-4D4C-A288-DA0B2E8419C6}" srcOrd="2" destOrd="0" presId="urn:microsoft.com/office/officeart/2005/8/layout/orgChart1"/>
+    <dgm:cxn modelId="{769930F2-1FB2-41AF-AAA6-4F65F5EA5DAC}" type="presParOf" srcId="{3175E8D1-7B53-40D8-AD04-8B2977961ABC}" destId="{FB44D73F-2F48-441A-A85D-AB9DA867282B}" srcOrd="2" destOrd="0" presId="urn:microsoft.com/office/officeart/2005/8/layout/orgChart1"/>
+    <dgm:cxn modelId="{351C1806-B5B1-4420-9851-EE34023B4948}" type="presParOf" srcId="{224204A8-6016-4A2E-82D4-CB3ED1737932}" destId="{4B94323C-1B3D-4573-BCB2-70E5F39F869F}" srcOrd="2" destOrd="0" presId="urn:microsoft.com/office/officeart/2005/8/layout/orgChart1"/>
+    <dgm:cxn modelId="{B2C6406A-1E4C-436E-A18B-9B0425F280D9}" type="presParOf" srcId="{224204A8-6016-4A2E-82D4-CB3ED1737932}" destId="{A843D5C3-5EA6-4B17-8D3E-B609B929FE07}" srcOrd="3" destOrd="0" presId="urn:microsoft.com/office/officeart/2005/8/layout/orgChart1"/>
+    <dgm:cxn modelId="{6D2821B6-13F6-427A-865D-1D4BCC026B88}" type="presParOf" srcId="{A843D5C3-5EA6-4B17-8D3E-B609B929FE07}" destId="{E701A8EC-4DEA-4AAE-8969-0182F3C8FB51}" srcOrd="0" destOrd="0" presId="urn:microsoft.com/office/officeart/2005/8/layout/orgChart1"/>
+    <dgm:cxn modelId="{FED2E541-6348-49D0-BC1E-22D59277FDDF}" type="presParOf" srcId="{E701A8EC-4DEA-4AAE-8969-0182F3C8FB51}" destId="{20C48B43-9D88-4636-BA22-4755BCAE7B14}" srcOrd="0" destOrd="0" presId="urn:microsoft.com/office/officeart/2005/8/layout/orgChart1"/>
+    <dgm:cxn modelId="{02C49C93-F80B-4AAD-9416-7A2CC1589BB1}" type="presParOf" srcId="{E701A8EC-4DEA-4AAE-8969-0182F3C8FB51}" destId="{0C4405E8-D50C-4DE5-88F3-A666799C3A0B}" srcOrd="1" destOrd="0" presId="urn:microsoft.com/office/officeart/2005/8/layout/orgChart1"/>
+    <dgm:cxn modelId="{3D5F52AB-3299-4128-8054-3CA78AB71151}" type="presParOf" srcId="{A843D5C3-5EA6-4B17-8D3E-B609B929FE07}" destId="{B4989002-39B9-4712-8E39-E303EF26E696}" srcOrd="1" destOrd="0" presId="urn:microsoft.com/office/officeart/2005/8/layout/orgChart1"/>
+    <dgm:cxn modelId="{B70D3F43-263B-4A8B-90FF-9DBEC65B21C7}" type="presParOf" srcId="{A843D5C3-5EA6-4B17-8D3E-B609B929FE07}" destId="{75AAEF13-57AD-426C-AF8C-74DEFDD7532F}" srcOrd="2" destOrd="0" presId="urn:microsoft.com/office/officeart/2005/8/layout/orgChart1"/>
+    <dgm:cxn modelId="{0F709993-19C4-4EFA-B671-B7440C0E6877}" type="presParOf" srcId="{224204A8-6016-4A2E-82D4-CB3ED1737932}" destId="{66EFDE58-8A0A-4043-8E2A-D637FDAD6116}" srcOrd="4" destOrd="0" presId="urn:microsoft.com/office/officeart/2005/8/layout/orgChart1"/>
+    <dgm:cxn modelId="{5E6255F9-07A9-4D90-BB5F-08F917A1DD97}" type="presParOf" srcId="{224204A8-6016-4A2E-82D4-CB3ED1737932}" destId="{926DCA84-89D4-4C83-9928-1585BAFB8CA3}" srcOrd="5" destOrd="0" presId="urn:microsoft.com/office/officeart/2005/8/layout/orgChart1"/>
+    <dgm:cxn modelId="{F0E92B4A-456F-4096-866D-25571AA77128}" type="presParOf" srcId="{926DCA84-89D4-4C83-9928-1585BAFB8CA3}" destId="{91246CAE-C292-4D57-AFFB-219FCB1DD232}" srcOrd="0" destOrd="0" presId="urn:microsoft.com/office/officeart/2005/8/layout/orgChart1"/>
+    <dgm:cxn modelId="{8CFB3724-C52E-43C0-9DD9-710392A78744}" type="presParOf" srcId="{91246CAE-C292-4D57-AFFB-219FCB1DD232}" destId="{D7CEF4C6-3245-4E4F-859A-DC9EF1045593}" srcOrd="0" destOrd="0" presId="urn:microsoft.com/office/officeart/2005/8/layout/orgChart1"/>
+    <dgm:cxn modelId="{9CEFE8F6-F04B-489D-8FC2-301C07BBAA78}" type="presParOf" srcId="{91246CAE-C292-4D57-AFFB-219FCB1DD232}" destId="{A66F249A-0AC1-4A7B-BF38-33608E097445}" srcOrd="1" destOrd="0" presId="urn:microsoft.com/office/officeart/2005/8/layout/orgChart1"/>
+    <dgm:cxn modelId="{950C0538-2BA3-454B-A429-482151D8AE6C}" type="presParOf" srcId="{926DCA84-89D4-4C83-9928-1585BAFB8CA3}" destId="{84660774-1BC3-4B41-A460-90A0425AFAB2}" srcOrd="1" destOrd="0" presId="urn:microsoft.com/office/officeart/2005/8/layout/orgChart1"/>
+    <dgm:cxn modelId="{784BDD31-6285-4E01-A2D5-394BF1309DE2}" type="presParOf" srcId="{926DCA84-89D4-4C83-9928-1585BAFB8CA3}" destId="{F479C08C-CA91-4F6D-89F8-DA0D6D5111AF}" srcOrd="2" destOrd="0" presId="urn:microsoft.com/office/officeart/2005/8/layout/orgChart1"/>
+    <dgm:cxn modelId="{28B99085-2FB9-4E6B-9DE8-7DA266C9F3FD}" type="presParOf" srcId="{3CA53B20-6535-4D12-8436-B3F47B8D391B}" destId="{0CC6C7CA-388B-4342-A56C-756B6B8EC55E}" srcOrd="2" destOrd="0" presId="urn:microsoft.com/office/officeart/2005/8/layout/orgChart1"/>
+    <dgm:cxn modelId="{7CC10E29-2587-4228-ADBF-3D3F5D0F242B}" type="presParOf" srcId="{BF57BBFB-9612-49FE-AF59-4751D01E900F}" destId="{66457EA4-7CB5-432F-BD9A-FE10516BC03C}" srcOrd="2" destOrd="0" presId="urn:microsoft.com/office/officeart/2005/8/layout/orgChart1"/>
+    <dgm:cxn modelId="{7647EBA8-5186-432D-A91C-D62665417053}" type="presParOf" srcId="{CD8FB138-C0F9-45C7-B388-8C83047B09DE}" destId="{05998FA1-3D91-4CF4-913E-2175F7502C8E}" srcOrd="2" destOrd="0" presId="urn:microsoft.com/office/officeart/2005/8/layout/orgChart1"/>
+    <dgm:cxn modelId="{1AE271B7-20CA-4DED-8B48-B6A4B5518291}" type="presParOf" srcId="{CD8FB138-C0F9-45C7-B388-8C83047B09DE}" destId="{3133AAF9-E86C-4AA6-9D4A-CEFA885113AA}" srcOrd="3" destOrd="0" presId="urn:microsoft.com/office/officeart/2005/8/layout/orgChart1"/>
+    <dgm:cxn modelId="{D0E39AD3-1035-456B-9316-2A3B0974B808}" type="presParOf" srcId="{3133AAF9-E86C-4AA6-9D4A-CEFA885113AA}" destId="{427D414A-E2AA-4A54-A93A-A7F93A20DDC3}" srcOrd="0" destOrd="0" presId="urn:microsoft.com/office/officeart/2005/8/layout/orgChart1"/>
+    <dgm:cxn modelId="{C963D126-70FA-4108-BE83-817CBDD838DE}" type="presParOf" srcId="{427D414A-E2AA-4A54-A93A-A7F93A20DDC3}" destId="{F33C7915-6A1A-4CC3-88ED-6C6450E6E8B1}" srcOrd="0" destOrd="0" presId="urn:microsoft.com/office/officeart/2005/8/layout/orgChart1"/>
+    <dgm:cxn modelId="{BA850EF3-D6CA-47B8-BD3A-0ACD3DFCB754}" type="presParOf" srcId="{427D414A-E2AA-4A54-A93A-A7F93A20DDC3}" destId="{0CC8396D-85F0-4151-9855-48AB0686A85F}" srcOrd="1" destOrd="0" presId="urn:microsoft.com/office/officeart/2005/8/layout/orgChart1"/>
+    <dgm:cxn modelId="{2F366C01-6D74-49E0-B0D6-1B8DDD9B1521}" type="presParOf" srcId="{3133AAF9-E86C-4AA6-9D4A-CEFA885113AA}" destId="{50680470-A498-4EE1-A650-34E75B161820}" srcOrd="1" destOrd="0" presId="urn:microsoft.com/office/officeart/2005/8/layout/orgChart1"/>
+    <dgm:cxn modelId="{AB348396-8976-4D24-9F3C-3CA458BE2A38}" type="presParOf" srcId="{3133AAF9-E86C-4AA6-9D4A-CEFA885113AA}" destId="{4F3E8782-6AD6-48F4-8AD4-A1BEDC9E87BE}" srcOrd="2" destOrd="0" presId="urn:microsoft.com/office/officeart/2005/8/layout/orgChart1"/>
+    <dgm:cxn modelId="{392A39AB-E71B-43B8-A4A0-47C4F5B8A7B9}" type="presParOf" srcId="{6213E7D1-5CFF-42D6-8D80-B6F926889813}" destId="{29ACBA02-B8BF-40A8-9372-19AC038C3D07}" srcOrd="2" destOrd="0" presId="urn:microsoft.com/office/officeart/2005/8/layout/orgChart1"/>
   </dgm:cxnLst>
   <dgm:bg/>
   <dgm:whole/>
@@ -30296,7 +33546,7 @@
   <a:extraClrSchemeLst/>
   <a:extLst>
     <a:ext uri="{05A4C25C-085E-4340-85A3-A5531E510DB2}">
-      <thm15:themeFamily xmlns:thm15="http://schemas.microsoft.com/office/thememl/2012/main" xmlns="" name="Office Theme" id="{62F939B6-93AF-4DB8-9C6B-D6C7DFDC589F}" vid="{4A3C46E8-61CC-4603-A589-7422A47A8E4A}"/>
+      <thm15:themeFamily xmlns="" xmlns:thm15="http://schemas.microsoft.com/office/thememl/2012/main" name="Office Theme" id="{62F939B6-93AF-4DB8-9C6B-D6C7DFDC589F}" vid="{4A3C46E8-61CC-4603-A589-7422A47A8E4A}"/>
     </a:ext>
   </a:extLst>
 </a:theme>
@@ -30307,7 +33557,7 @@
 </file>
 
 <file path=customXml/itemProps1.xml><?xml version="1.0" encoding="utf-8"?>
-<ds:datastoreItem xmlns:ds="http://schemas.openxmlformats.org/officeDocument/2006/customXml" ds:itemID="{E17D76F3-9238-4266-950B-E0D9870E982E}">
+<ds:datastoreItem xmlns:ds="http://schemas.openxmlformats.org/officeDocument/2006/customXml" ds:itemID="{C15F1D34-F1A3-4CE4-859D-F5C1583E7D78}">
   <ds:schemaRefs>
     <ds:schemaRef ds:uri="http://schemas.openxmlformats.org/officeDocument/2006/bibliography"/>
   </ds:schemaRefs>

</xml_diff>